<commit_message>
Added inno-setup, added basic cli, updated README.md and added pyinstaller configuration with build-exe.py
</commit_message>
<xml_diff>
--- a/ParaC-Luna-Klatzer.docx
+++ b/ParaC-Luna-Klatzer.docx
@@ -1442,10 +1442,22 @@
         </w:rPr>
       </w:pPr>
       <w:r>
-        <w:rPr>
-          <w:lang w:val="en-GB"/>
-        </w:rPr>
-        <w:t>C is a pretty good language for its purposes</w:t>
+        <w:t>Para-C is a new programming language designed to integrate C and serve as a helper and simplifier to write better C code</w:t>
+      </w:r>
+      <w:r>
+        <w:t xml:space="preserve">. </w:t>
+      </w:r>
+      <w:r>
+        <w:rPr>
+          <w:lang w:val="en-GB"/>
+        </w:rPr>
+        <w:t xml:space="preserve">C is a good </w:t>
+      </w:r>
+      <w:r>
+        <w:rPr>
+          <w:lang w:val="en-GB"/>
+        </w:rPr>
+        <w:t>language</w:t>
       </w:r>
       <w:r>
         <w:rPr>
@@ -1535,7 +1547,7 @@
         <w:rPr>
           <w:lang w:val="en-GB"/>
         </w:rPr>
-        <w:t>, which</w:t>
+        <w:t xml:space="preserve"> built on top of C, like C#, C++, Java,</w:t>
       </w:r>
       <w:r>
         <w:rPr>
@@ -1547,7 +1559,67 @@
         <w:rPr>
           <w:lang w:val="en-GB"/>
         </w:rPr>
-        <w:t>built</w:t>
+        <w:t>etc</w:t>
+      </w:r>
+      <w:r>
+        <w:rPr>
+          <w:lang w:val="en-GB"/>
+        </w:rPr>
+        <w:t>.</w:t>
+      </w:r>
+      <w:r>
+        <w:rPr>
+          <w:lang w:val="en-GB"/>
+        </w:rPr>
+        <w:t>, Para-C is intended</w:t>
+      </w:r>
+      <w:r>
+        <w:rPr>
+          <w:lang w:val="en-GB"/>
+        </w:rPr>
+        <w:t xml:space="preserve"> to help writing code easier and faster</w:t>
+      </w:r>
+      <w:r>
+        <w:rPr>
+          <w:lang w:val="en-GB"/>
+        </w:rPr>
+        <w:t>. Including adding more features, like</w:t>
+      </w:r>
+      <w:r>
+        <w:rPr>
+          <w:lang w:val="en-GB"/>
+        </w:rPr>
+        <w:t xml:space="preserve"> new</w:t>
+      </w:r>
+      <w:r>
+        <w:rPr>
+          <w:lang w:val="en-GB"/>
+        </w:rPr>
+        <w:t xml:space="preserve"> built-in</w:t>
+      </w:r>
+      <w:r>
+        <w:rPr>
+          <w:lang w:val="en-GB"/>
+        </w:rPr>
+        <w:t xml:space="preserve"> Macros and functions</w:t>
+      </w:r>
+      <w:r>
+        <w:rPr>
+          <w:lang w:val="en-GB"/>
+        </w:rPr>
+        <w:t>, OOP</w:t>
+      </w:r>
+      <w:r>
+        <w:rPr>
+          <w:lang w:val="en-GB"/>
+        </w:rPr>
+        <w:t>-structures</w:t>
+      </w:r>
+      <w:r>
+        <w:rPr>
+          <w:lang w:val="en-GB"/>
+        </w:rPr>
+        <w:t>,</w:t>
       </w:r>
       <w:r>
         <w:rPr>
@@ -1559,13 +1631,73 @@
         <w:rPr>
           <w:lang w:val="en-GB"/>
         </w:rPr>
-        <w:t>on top of C, like C</w:t>
-      </w:r>
-      <w:r>
-        <w:rPr>
-          <w:lang w:val="en-GB"/>
-        </w:rPr>
-        <w:t>#, C++, Java</w:t>
+        <w:t>more straightforward</w:t>
+      </w:r>
+      <w:r>
+        <w:rPr>
+          <w:lang w:val="en-GB"/>
+        </w:rPr>
+        <w:t xml:space="preserve"> array and malloc-handling,</w:t>
+      </w:r>
+      <w:r>
+        <w:rPr>
+          <w:lang w:val="en-GB"/>
+        </w:rPr>
+        <w:t xml:space="preserve"> expanded data types and </w:t>
+      </w:r>
+      <w:r>
+        <w:rPr>
+          <w:lang w:val="en-GB"/>
+        </w:rPr>
+        <w:t>simplified functions</w:t>
+      </w:r>
+      <w:r>
+        <w:rPr>
+          <w:lang w:val="en-GB"/>
+        </w:rPr>
+        <w:t>.</w:t>
+      </w:r>
+      <w:r>
+        <w:rPr>
+          <w:lang w:val="en-GB"/>
+        </w:rPr>
+        <w:t xml:space="preserve"> Still, unlike others to make an entire</w:t>
+      </w:r>
+      <w:r>
+        <w:rPr>
+          <w:lang w:val="en-GB"/>
+        </w:rPr>
+        <w:t>ly</w:t>
+      </w:r>
+      <w:r>
+        <w:rPr>
+          <w:lang w:val="en-GB"/>
+        </w:rPr>
+        <w:t xml:space="preserve"> new language </w:t>
+      </w:r>
+      <w:r>
+        <w:rPr>
+          <w:lang w:val="en-GB"/>
+        </w:rPr>
+        <w:t>with new syntax, s</w:t>
+      </w:r>
+      <w:r>
+        <w:rPr>
+          <w:lang w:val="en-GB"/>
+        </w:rPr>
+        <w:t>ystem</w:t>
+      </w:r>
+      <w:r>
+        <w:rPr>
+          <w:lang w:val="en-GB"/>
+        </w:rPr>
+        <w:t>s and logic, it is built around to have just a simpler syntax</w:t>
+      </w:r>
+      <w:r>
+        <w:rPr>
+          <w:lang w:val="en-GB"/>
+        </w:rPr>
+        <w:t xml:space="preserve"> and structure</w:t>
       </w:r>
       <w:r>
         <w:rPr>
@@ -1577,7 +1709,67 @@
         <w:rPr>
           <w:lang w:val="en-GB"/>
         </w:rPr>
-        <w:t>etc</w:t>
+        <w:t>comparable</w:t>
+      </w:r>
+      <w:r>
+        <w:rPr>
+          <w:lang w:val="en-GB"/>
+        </w:rPr>
+        <w:t xml:space="preserve"> to</w:t>
+      </w:r>
+      <w:r>
+        <w:rPr>
+          <w:lang w:val="en-GB"/>
+        </w:rPr>
+        <w:t xml:space="preserve"> </w:t>
+      </w:r>
+      <w:r>
+        <w:rPr>
+          <w:lang w:val="en-GB"/>
+        </w:rPr>
+        <w:t>Python</w:t>
+      </w:r>
+      <w:r>
+        <w:rPr>
+          <w:lang w:val="en-GB"/>
+        </w:rPr>
+        <w:t xml:space="preserve"> </w:t>
+      </w:r>
+      <w:r>
+        <w:rPr>
+          <w:lang w:val="en-GB"/>
+        </w:rPr>
+        <w:t xml:space="preserve">and TypeScript but can include </w:t>
+      </w:r>
+      <w:r>
+        <w:rPr>
+          <w:lang w:val="en-GB"/>
+        </w:rPr>
+        <w:t xml:space="preserve">directly </w:t>
+      </w:r>
+      <w:r>
+        <w:rPr>
+          <w:lang w:val="en-GB"/>
+        </w:rPr>
+        <w:t xml:space="preserve">code from C and use its speed in </w:t>
+      </w:r>
+      <w:r>
+        <w:rPr>
+          <w:lang w:val="en-GB"/>
+        </w:rPr>
+        <w:t xml:space="preserve">the </w:t>
+      </w:r>
+      <w:r>
+        <w:rPr>
+          <w:lang w:val="en-GB"/>
+        </w:rPr>
+        <w:t>compile</w:t>
+      </w:r>
+      <w:r>
+        <w:rPr>
+          <w:lang w:val="en-GB"/>
+        </w:rPr>
+        <w:t>d execution</w:t>
       </w:r>
       <w:r>
         <w:rPr>
@@ -1589,49 +1781,37 @@
         <w:rPr>
           <w:lang w:val="en-GB"/>
         </w:rPr>
-        <w:t>, Para-C is intended to integrate C directly and make it possible to use Para-C as a helper to write better C-Code</w:t>
-      </w:r>
-      <w:r>
-        <w:rPr>
-          <w:lang w:val="en-GB"/>
-        </w:rPr>
-        <w:t>. Including adding more features, like</w:t>
-      </w:r>
-      <w:r>
-        <w:rPr>
-          <w:lang w:val="en-GB"/>
-        </w:rPr>
-        <w:t xml:space="preserve"> new</w:t>
-      </w:r>
-      <w:r>
-        <w:rPr>
-          <w:lang w:val="en-GB"/>
-        </w:rPr>
-        <w:t xml:space="preserve"> built-in</w:t>
-      </w:r>
-      <w:r>
-        <w:rPr>
-          <w:lang w:val="en-GB"/>
-        </w:rPr>
-        <w:t xml:space="preserve"> Macros and functions</w:t>
-      </w:r>
-      <w:r>
-        <w:rPr>
-          <w:lang w:val="en-GB"/>
-        </w:rPr>
-        <w:t>, OOP</w:t>
-      </w:r>
-      <w:r>
-        <w:rPr>
-          <w:lang w:val="en-GB"/>
-        </w:rPr>
-        <w:t>-structures</w:t>
-      </w:r>
-      <w:r>
-        <w:rPr>
-          <w:lang w:val="en-GB"/>
-        </w:rPr>
-        <w:t>,</w:t>
+        <w:t xml:space="preserve"> So, programming in Para-C will be similar but still simple</w:t>
+      </w:r>
+      <w:r>
+        <w:rPr>
+          <w:lang w:val="en-GB"/>
+        </w:rPr>
+        <w:t>r</w:t>
+      </w:r>
+      <w:r>
+        <w:rPr>
+          <w:lang w:val="en-GB"/>
+        </w:rPr>
+        <w:t xml:space="preserve"> and well looking</w:t>
+      </w:r>
+      <w:r>
+        <w:rPr>
+          <w:lang w:val="en-GB"/>
+        </w:rPr>
+        <w:t xml:space="preserve"> due to the simplifications</w:t>
+      </w:r>
+      <w:r>
+        <w:rPr>
+          <w:lang w:val="en-GB"/>
+        </w:rPr>
+        <w:t>, additional structures</w:t>
+      </w:r>
+      <w:r>
+        <w:rPr>
+          <w:lang w:val="en-GB"/>
+        </w:rPr>
+        <w:t xml:space="preserve"> and helper</w:t>
       </w:r>
       <w:r>
         <w:rPr>
@@ -1643,25 +1823,79 @@
         <w:rPr>
           <w:lang w:val="en-GB"/>
         </w:rPr>
-        <w:t>more straightforward</w:t>
-      </w:r>
-      <w:r>
-        <w:rPr>
-          <w:lang w:val="en-GB"/>
-        </w:rPr>
-        <w:t xml:space="preserve"> array and malloc-handling,</w:t>
-      </w:r>
-      <w:r>
-        <w:rPr>
-          <w:lang w:val="en-GB"/>
-        </w:rPr>
-        <w:t xml:space="preserve"> expanded data types and </w:t>
-      </w:r>
-      <w:r>
-        <w:rPr>
-          <w:lang w:val="en-GB"/>
-        </w:rPr>
-        <w:t>simplified functions</w:t>
+        <w:t>functions</w:t>
+      </w:r>
+      <w:r>
+        <w:rPr>
+          <w:lang w:val="en-GB"/>
+        </w:rPr>
+        <w:t xml:space="preserve">. </w:t>
+      </w:r>
+      <w:r>
+        <w:rPr>
+          <w:lang w:val="en-GB"/>
+        </w:rPr>
+        <w:t xml:space="preserve">Syntax-wise it will still lay onto C to avoid causing issues </w:t>
+      </w:r>
+      <w:r>
+        <w:rPr>
+          <w:lang w:val="en-GB"/>
+        </w:rPr>
+        <w:t xml:space="preserve">with </w:t>
+      </w:r>
+      <w:r>
+        <w:rPr>
+          <w:lang w:val="en-GB"/>
+        </w:rPr>
+        <w:t>more</w:t>
+      </w:r>
+      <w:r>
+        <w:rPr>
+          <w:lang w:val="en-GB"/>
+        </w:rPr>
+        <w:t xml:space="preserve"> </w:t>
+      </w:r>
+      <w:r>
+        <w:rPr>
+          <w:lang w:val="en-GB"/>
+        </w:rPr>
+        <w:t>compiler</w:t>
+      </w:r>
+      <w:r>
+        <w:rPr>
+          <w:lang w:val="en-GB"/>
+        </w:rPr>
+        <w:t xml:space="preserve"> </w:t>
+      </w:r>
+      <w:r>
+        <w:rPr>
+          <w:lang w:val="en-GB"/>
+        </w:rPr>
+        <w:t>code</w:t>
+      </w:r>
+      <w:r>
+        <w:rPr>
+          <w:lang w:val="en-GB"/>
+        </w:rPr>
+        <w:t xml:space="preserve"> that would be required for a new syntax that can’t be easily integrated in</w:t>
+      </w:r>
+      <w:r>
+        <w:rPr>
+          <w:lang w:val="en-GB"/>
+        </w:rPr>
+        <w:t>to</w:t>
+      </w:r>
+      <w:r>
+        <w:rPr>
+          <w:lang w:val="en-GB"/>
+        </w:rPr>
+        <w:t xml:space="preserve"> the C</w:t>
+      </w:r>
+      <w:r>
+        <w:rPr>
+          <w:lang w:val="en-GB"/>
+        </w:rPr>
+        <w:t>-syntax</w:t>
       </w:r>
       <w:r>
         <w:rPr>
@@ -1673,109 +1907,7 @@
         <w:rPr>
           <w:lang w:val="en-GB"/>
         </w:rPr>
-        <w:t xml:space="preserve"> Still, unlike others to make an entire</w:t>
-      </w:r>
-      <w:r>
-        <w:rPr>
-          <w:lang w:val="en-GB"/>
-        </w:rPr>
-        <w:t>ly</w:t>
-      </w:r>
-      <w:r>
-        <w:rPr>
-          <w:lang w:val="en-GB"/>
-        </w:rPr>
-        <w:t xml:space="preserve"> new language </w:t>
-      </w:r>
-      <w:r>
-        <w:rPr>
-          <w:lang w:val="en-GB"/>
-        </w:rPr>
-        <w:t>with new syntax, s</w:t>
-      </w:r>
-      <w:r>
-        <w:rPr>
-          <w:lang w:val="en-GB"/>
-        </w:rPr>
-        <w:t>ystem</w:t>
-      </w:r>
-      <w:r>
-        <w:rPr>
-          <w:lang w:val="en-GB"/>
-        </w:rPr>
-        <w:t>s and logic, it is built around to have just a simpler syntax</w:t>
-      </w:r>
-      <w:r>
-        <w:rPr>
-          <w:lang w:val="en-GB"/>
-        </w:rPr>
-        <w:t xml:space="preserve"> and structure</w:t>
-      </w:r>
-      <w:r>
-        <w:rPr>
-          <w:lang w:val="en-GB"/>
-        </w:rPr>
-        <w:t xml:space="preserve"> </w:t>
-      </w:r>
-      <w:r>
-        <w:rPr>
-          <w:lang w:val="en-GB"/>
-        </w:rPr>
-        <w:t>similar to</w:t>
-      </w:r>
-      <w:r>
-        <w:rPr>
-          <w:lang w:val="en-GB"/>
-        </w:rPr>
-        <w:t xml:space="preserve"> </w:t>
-      </w:r>
-      <w:r>
-        <w:rPr>
-          <w:lang w:val="en-GB"/>
-        </w:rPr>
-        <w:t>Python</w:t>
-      </w:r>
-      <w:r>
-        <w:rPr>
-          <w:lang w:val="en-GB"/>
-        </w:rPr>
-        <w:t xml:space="preserve"> </w:t>
-      </w:r>
-      <w:r>
-        <w:rPr>
-          <w:lang w:val="en-GB"/>
-        </w:rPr>
-        <w:t xml:space="preserve">and TypeScript but can include </w:t>
-      </w:r>
-      <w:r>
-        <w:rPr>
-          <w:lang w:val="en-GB"/>
-        </w:rPr>
-        <w:t xml:space="preserve">directly </w:t>
-      </w:r>
-      <w:r>
-        <w:rPr>
-          <w:lang w:val="en-GB"/>
-        </w:rPr>
-        <w:t xml:space="preserve">code from C and use its speed in </w:t>
-      </w:r>
-      <w:r>
-        <w:rPr>
-          <w:lang w:val="en-GB"/>
-        </w:rPr>
-        <w:t xml:space="preserve">the </w:t>
-      </w:r>
-      <w:r>
-        <w:rPr>
-          <w:lang w:val="en-GB"/>
-        </w:rPr>
-        <w:t>compile</w:t>
-      </w:r>
-      <w:r>
-        <w:rPr>
-          <w:lang w:val="en-GB"/>
-        </w:rPr>
-        <w:t>d execution</w:t>
+        <w:t xml:space="preserve"> It is a programming language designed to help and provide features for writing in low-level areas</w:t>
       </w:r>
       <w:r>
         <w:rPr>
@@ -1787,85 +1919,79 @@
         <w:rPr>
           <w:lang w:val="en-GB"/>
         </w:rPr>
-        <w:t xml:space="preserve"> It will serve as a helper but also extension to C and provide features and easier implementations to achieve more in less time.</w:t>
-      </w:r>
-      <w:r>
-        <w:rPr>
-          <w:lang w:val="en-GB"/>
-        </w:rPr>
-        <w:t xml:space="preserve"> So, programming in Para-C will be similar, but still in its way simple</w:t>
-      </w:r>
-      <w:r>
-        <w:rPr>
-          <w:lang w:val="en-GB"/>
-        </w:rPr>
-        <w:t>r</w:t>
-      </w:r>
-      <w:r>
-        <w:rPr>
-          <w:lang w:val="en-GB"/>
-        </w:rPr>
-        <w:t xml:space="preserve"> and well looking. </w:t>
-      </w:r>
-      <w:r>
-        <w:rPr>
-          <w:lang w:val="en-GB"/>
-        </w:rPr>
-        <w:t xml:space="preserve">Syntax-wise it will still lay onto C to avoid causing issues </w:t>
-      </w:r>
-      <w:r>
-        <w:rPr>
-          <w:lang w:val="en-GB"/>
-        </w:rPr>
-        <w:t>and</w:t>
-      </w:r>
-      <w:r>
-        <w:rPr>
-          <w:lang w:val="en-GB"/>
-        </w:rPr>
-        <w:t xml:space="preserve"> additional </w:t>
-      </w:r>
-      <w:r>
-        <w:rPr>
-          <w:lang w:val="en-GB"/>
-        </w:rPr>
-        <w:t>compiler-code</w:t>
-      </w:r>
-      <w:r>
-        <w:rPr>
-          <w:lang w:val="en-GB"/>
-        </w:rPr>
-        <w:t>. D</w:t>
-      </w:r>
-      <w:r>
-        <w:rPr>
-          <w:lang w:val="en-GB"/>
-        </w:rPr>
-        <w:t xml:space="preserve">espite the </w:t>
-      </w:r>
-      <w:r>
-        <w:rPr>
-          <w:lang w:val="en-GB"/>
-        </w:rPr>
-        <w:t xml:space="preserve">partly </w:t>
-      </w:r>
-      <w:r>
-        <w:rPr>
-          <w:lang w:val="en-GB"/>
-        </w:rPr>
-        <w:t>different loo</w:t>
-      </w:r>
-      <w:r>
-        <w:rPr>
-          <w:lang w:val="en-GB"/>
-        </w:rPr>
-        <w:t>k and functions</w:t>
-      </w:r>
-      <w:r>
-        <w:rPr>
-          <w:lang w:val="en-GB"/>
-        </w:rPr>
-        <w:t>, the writing style will have a similar feel to C.</w:t>
+        <w:t xml:space="preserve"> C is often the only option</w:t>
+      </w:r>
+      <w:r>
+        <w:rPr>
+          <w:lang w:val="en-GB"/>
+        </w:rPr>
+        <w:t xml:space="preserve"> in such </w:t>
+      </w:r>
+      <w:r>
+        <w:rPr>
+          <w:lang w:val="en-GB"/>
+        </w:rPr>
+        <w:t>place</w:t>
+      </w:r>
+      <w:r>
+        <w:rPr>
+          <w:lang w:val="en-GB"/>
+        </w:rPr>
+        <w:t>s</w:t>
+      </w:r>
+      <w:r>
+        <w:rPr>
+          <w:lang w:val="en-GB"/>
+        </w:rPr>
+        <w:t xml:space="preserve"> (excluding </w:t>
+      </w:r>
+      <w:r>
+        <w:rPr>
+          <w:lang w:val="en-GB"/>
+        </w:rPr>
+        <w:t>Assembly</w:t>
+      </w:r>
+      <w:r>
+        <w:rPr>
+          <w:lang w:val="en-GB"/>
+        </w:rPr>
+        <w:t>)</w:t>
+      </w:r>
+      <w:r>
+        <w:rPr>
+          <w:lang w:val="en-GB"/>
+        </w:rPr>
+        <w:t>. A</w:t>
+      </w:r>
+      <w:r>
+        <w:rPr>
+          <w:lang w:val="en-GB"/>
+        </w:rPr>
+        <w:t xml:space="preserve">dditional features and help can </w:t>
+      </w:r>
+      <w:r>
+        <w:rPr>
+          <w:lang w:val="en-GB"/>
+        </w:rPr>
+        <w:t>significan</w:t>
+      </w:r>
+      <w:r>
+        <w:rPr>
+          <w:lang w:val="en-GB"/>
+        </w:rPr>
+        <w:t xml:space="preserve">tly improve </w:t>
+      </w:r>
+      <w:r>
+        <w:rPr>
+          <w:lang w:val="en-GB"/>
+        </w:rPr>
+        <w:t>speed and functionality</w:t>
+      </w:r>
+      <w:r>
+        <w:rPr>
+          <w:lang w:val="en-GB"/>
+        </w:rPr>
+        <w:t xml:space="preserve"> in less time than implementing it every time yourself.</w:t>
       </w:r>
     </w:p>
     <w:p>
@@ -1873,6 +1999,8 @@
         <w:pStyle w:val="KeinLeerraum"/>
         <w:rPr>
           <w:rStyle w:val="Hervorhebung"/>
+          <w:i w:val="0"/>
+          <w:iCs w:val="0"/>
           <w:lang w:val="en-GB"/>
         </w:rPr>
       </w:pPr>
@@ -2035,6 +2163,7 @@
     <w:p>
       <w:pPr>
         <w:spacing w:after="0" w:line="480" w:lineRule="auto"/>
+        <w:ind w:firstLine="0"/>
         <w:rPr>
           <w:rStyle w:val="Hervorhebung"/>
           <w:kern w:val="0"/>
@@ -7786,6 +7915,8 @@
     <w:rsid w:val="00943BD1"/>
     <w:rsid w:val="00984DA9"/>
     <w:rsid w:val="00BC5A97"/>
+    <w:rsid w:val="00C16120"/>
+    <w:rsid w:val="00C5414E"/>
     <w:rsid w:val="00D259B9"/>
   </w:rsids>
   <m:mathPr>

</xml_diff>

<commit_message>
Updated formatting, structure and properly created the base cli
</commit_message>
<xml_diff>
--- a/ParaC-Luna-Klatzer.docx
+++ b/ParaC-Luna-Klatzer.docx
@@ -200,6 +200,11 @@
         <w:p>
           <w:pPr>
             <w:pStyle w:val="Inhaltsverzeichnisberschrift"/>
+            <w:numPr>
+              <w:ilvl w:val="0"/>
+              <w:numId w:val="0"/>
+            </w:numPr>
+            <w:ind w:firstLine="720"/>
           </w:pPr>
           <w:r>
             <w:t>Content</w:t>
@@ -230,7 +235,7 @@
           <w:r>
             <w:fldChar w:fldCharType="separate"/>
           </w:r>
-          <w:hyperlink w:anchor="_Toc71322691" w:history="1">
+          <w:hyperlink w:anchor="_Toc71660358" w:history="1">
             <w:r>
               <w:rPr>
                 <w:rStyle w:val="Hyperlink"/>
@@ -275,7 +280,7 @@
                 <w:noProof/>
                 <w:webHidden/>
               </w:rPr>
-              <w:instrText xml:space="preserve"> PAGEREF _Toc71322691 \h </w:instrText>
+              <w:instrText xml:space="preserve"> PAGEREF _Toc71660358 \h </w:instrText>
             </w:r>
             <w:r>
               <w:rPr>
@@ -295,7 +300,7 @@
                 <w:noProof/>
                 <w:webHidden/>
               </w:rPr>
-              <w:t>2</w:t>
+              <w:t>3</w:t>
             </w:r>
             <w:r>
               <w:rPr>
@@ -322,7 +327,7 @@
               <w:lang w:eastAsia="en-GB"/>
             </w:rPr>
           </w:pPr>
-          <w:hyperlink w:anchor="_Toc71322692" w:history="1">
+          <w:hyperlink w:anchor="_Toc71660359" w:history="1">
             <w:r>
               <w:rPr>
                 <w:rStyle w:val="Hyperlink"/>
@@ -367,7 +372,7 @@
                 <w:noProof/>
                 <w:webHidden/>
               </w:rPr>
-              <w:instrText xml:space="preserve"> PAGEREF _Toc71322692 \h </w:instrText>
+              <w:instrText xml:space="preserve"> PAGEREF _Toc71660359 \h </w:instrText>
             </w:r>
             <w:r>
               <w:rPr>
@@ -387,7 +392,7 @@
                 <w:noProof/>
                 <w:webHidden/>
               </w:rPr>
-              <w:t>3</w:t>
+              <w:t>4</w:t>
             </w:r>
             <w:r>
               <w:rPr>
@@ -414,7 +419,7 @@
               <w:lang w:eastAsia="en-GB"/>
             </w:rPr>
           </w:pPr>
-          <w:hyperlink w:anchor="_Toc71322693" w:history="1">
+          <w:hyperlink w:anchor="_Toc71660360" w:history="1">
             <w:r>
               <w:rPr>
                 <w:rStyle w:val="Hyperlink"/>
@@ -438,7 +443,7 @@
                 <w:rStyle w:val="Hyperlink"/>
                 <w:noProof/>
               </w:rPr>
-              <w:t>File Structure</w:t>
+              <w:t>File structure</w:t>
             </w:r>
             <w:r>
               <w:rPr>
@@ -459,7 +464,7 @@
                 <w:noProof/>
                 <w:webHidden/>
               </w:rPr>
-              <w:instrText xml:space="preserve"> PAGEREF _Toc71322693 \h </w:instrText>
+              <w:instrText xml:space="preserve"> PAGEREF _Toc71660360 \h </w:instrText>
             </w:r>
             <w:r>
               <w:rPr>
@@ -479,99 +484,7 @@
                 <w:noProof/>
                 <w:webHidden/>
               </w:rPr>
-              <w:t>3</w:t>
-            </w:r>
-            <w:r>
-              <w:rPr>
-                <w:noProof/>
-                <w:webHidden/>
-              </w:rPr>
-              <w:fldChar w:fldCharType="end"/>
-            </w:r>
-          </w:hyperlink>
-        </w:p>
-        <w:p>
-          <w:pPr>
-            <w:pStyle w:val="Verzeichnis3"/>
-            <w:tabs>
-              <w:tab w:val="left" w:pos="2017"/>
-              <w:tab w:val="right" w:leader="dot" w:pos="9016"/>
-            </w:tabs>
-            <w:rPr>
-              <w:rFonts w:asciiTheme="minorHAnsi" w:hAnsiTheme="minorHAnsi"/>
-              <w:noProof/>
-              <w:kern w:val="0"/>
-              <w:sz w:val="22"/>
-              <w:szCs w:val="22"/>
-              <w:lang w:eastAsia="en-GB"/>
-            </w:rPr>
-          </w:pPr>
-          <w:hyperlink w:anchor="_Toc71322694" w:history="1">
-            <w:r>
-              <w:rPr>
-                <w:rStyle w:val="Hyperlink"/>
-                <w:noProof/>
-              </w:rPr>
-              <w:t xml:space="preserve">2.1.1 </w:t>
-            </w:r>
-            <w:r>
-              <w:rPr>
-                <w:rFonts w:asciiTheme="minorHAnsi" w:hAnsiTheme="minorHAnsi"/>
-                <w:noProof/>
-                <w:kern w:val="0"/>
-                <w:sz w:val="22"/>
-                <w:szCs w:val="22"/>
-                <w:lang w:eastAsia="en-GB"/>
-              </w:rPr>
-              <w:tab/>
-            </w:r>
-            <w:r>
-              <w:rPr>
-                <w:rStyle w:val="Hyperlink"/>
-                <w:noProof/>
-              </w:rPr>
-              <w:t>Para-C modules and files</w:t>
-            </w:r>
-            <w:r>
-              <w:rPr>
-                <w:noProof/>
-                <w:webHidden/>
-              </w:rPr>
-              <w:tab/>
-            </w:r>
-            <w:r>
-              <w:rPr>
-                <w:noProof/>
-                <w:webHidden/>
-              </w:rPr>
-              <w:fldChar w:fldCharType="begin"/>
-            </w:r>
-            <w:r>
-              <w:rPr>
-                <w:noProof/>
-                <w:webHidden/>
-              </w:rPr>
-              <w:instrText xml:space="preserve"> PAGEREF _Toc71322694 \h </w:instrText>
-            </w:r>
-            <w:r>
-              <w:rPr>
-                <w:noProof/>
-                <w:webHidden/>
-              </w:rPr>
-            </w:r>
-            <w:r>
-              <w:rPr>
-                <w:noProof/>
-                <w:webHidden/>
-              </w:rPr>
-              <w:fldChar w:fldCharType="separate"/>
-            </w:r>
-            <w:r>
-              <w:rPr>
-                <w:noProof/>
-                <w:webHidden/>
-              </w:rPr>
-              <w:t>3</w:t>
+              <w:t>4</w:t>
             </w:r>
             <w:r>
               <w:rPr>
@@ -598,13 +511,13 @@
               <w:lang w:eastAsia="en-GB"/>
             </w:rPr>
           </w:pPr>
-          <w:hyperlink w:anchor="_Toc71322695" w:history="1">
+          <w:hyperlink w:anchor="_Toc71660361" w:history="1">
             <w:r>
               <w:rPr>
                 <w:rStyle w:val="Hyperlink"/>
                 <w:noProof/>
               </w:rPr>
-              <w:t>2.1.2</w:t>
+              <w:t>2.1.1</w:t>
             </w:r>
             <w:r>
               <w:rPr>
@@ -622,7 +535,7 @@
                 <w:rStyle w:val="Hyperlink"/>
                 <w:noProof/>
               </w:rPr>
-              <w:t>Importing PARA-modules</w:t>
+              <w:t>Para-C modules and files</w:t>
             </w:r>
             <w:r>
               <w:rPr>
@@ -643,7 +556,7 @@
                 <w:noProof/>
                 <w:webHidden/>
               </w:rPr>
-              <w:instrText xml:space="preserve"> PAGEREF _Toc71322695 \h </w:instrText>
+              <w:instrText xml:space="preserve"> PAGEREF _Toc71660361 \h </w:instrText>
             </w:r>
             <w:r>
               <w:rPr>
@@ -663,7 +576,7 @@
                 <w:noProof/>
                 <w:webHidden/>
               </w:rPr>
-              <w:t>3</w:t>
+              <w:t>4</w:t>
             </w:r>
             <w:r>
               <w:rPr>
@@ -678,7 +591,7 @@
           <w:pPr>
             <w:pStyle w:val="Verzeichnis3"/>
             <w:tabs>
-              <w:tab w:val="left" w:pos="2017"/>
+              <w:tab w:val="left" w:pos="1954"/>
               <w:tab w:val="right" w:leader="dot" w:pos="9016"/>
             </w:tabs>
             <w:rPr>
@@ -690,13 +603,13 @@
               <w:lang w:eastAsia="en-GB"/>
             </w:rPr>
           </w:pPr>
-          <w:hyperlink w:anchor="_Toc71322696" w:history="1">
+          <w:hyperlink w:anchor="_Toc71660362" w:history="1">
             <w:r>
               <w:rPr>
                 <w:rStyle w:val="Hyperlink"/>
                 <w:noProof/>
               </w:rPr>
-              <w:t xml:space="preserve">2.1.3 </w:t>
+              <w:t>2.1.2</w:t>
             </w:r>
             <w:r>
               <w:rPr>
@@ -714,6 +627,98 @@
                 <w:rStyle w:val="Hyperlink"/>
                 <w:noProof/>
               </w:rPr>
+              <w:t>Importing PARA-modules</w:t>
+            </w:r>
+            <w:r>
+              <w:rPr>
+                <w:noProof/>
+                <w:webHidden/>
+              </w:rPr>
+              <w:tab/>
+            </w:r>
+            <w:r>
+              <w:rPr>
+                <w:noProof/>
+                <w:webHidden/>
+              </w:rPr>
+              <w:fldChar w:fldCharType="begin"/>
+            </w:r>
+            <w:r>
+              <w:rPr>
+                <w:noProof/>
+                <w:webHidden/>
+              </w:rPr>
+              <w:instrText xml:space="preserve"> PAGEREF _Toc71660362 \h </w:instrText>
+            </w:r>
+            <w:r>
+              <w:rPr>
+                <w:noProof/>
+                <w:webHidden/>
+              </w:rPr>
+            </w:r>
+            <w:r>
+              <w:rPr>
+                <w:noProof/>
+                <w:webHidden/>
+              </w:rPr>
+              <w:fldChar w:fldCharType="separate"/>
+            </w:r>
+            <w:r>
+              <w:rPr>
+                <w:noProof/>
+                <w:webHidden/>
+              </w:rPr>
+              <w:t>4</w:t>
+            </w:r>
+            <w:r>
+              <w:rPr>
+                <w:noProof/>
+                <w:webHidden/>
+              </w:rPr>
+              <w:fldChar w:fldCharType="end"/>
+            </w:r>
+          </w:hyperlink>
+        </w:p>
+        <w:p>
+          <w:pPr>
+            <w:pStyle w:val="Verzeichnis3"/>
+            <w:tabs>
+              <w:tab w:val="left" w:pos="1954"/>
+              <w:tab w:val="right" w:leader="dot" w:pos="9016"/>
+            </w:tabs>
+            <w:rPr>
+              <w:rFonts w:asciiTheme="minorHAnsi" w:hAnsiTheme="minorHAnsi"/>
+              <w:noProof/>
+              <w:kern w:val="0"/>
+              <w:sz w:val="22"/>
+              <w:szCs w:val="22"/>
+              <w:lang w:eastAsia="en-GB"/>
+            </w:rPr>
+          </w:pPr>
+          <w:hyperlink w:anchor="_Toc71660363" w:history="1">
+            <w:r>
+              <w:rPr>
+                <w:rStyle w:val="Hyperlink"/>
+                <w:noProof/>
+              </w:rPr>
+              <w:t>2.1.3</w:t>
+            </w:r>
+            <w:r>
+              <w:rPr>
+                <w:rFonts w:asciiTheme="minorHAnsi" w:hAnsiTheme="minorHAnsi"/>
+                <w:noProof/>
+                <w:kern w:val="0"/>
+                <w:sz w:val="22"/>
+                <w:szCs w:val="22"/>
+                <w:lang w:eastAsia="en-GB"/>
+              </w:rPr>
+              <w:tab/>
+            </w:r>
+            <w:r>
+              <w:rPr>
+                <w:rStyle w:val="Hyperlink"/>
+                <w:noProof/>
+              </w:rPr>
               <w:t>Importing C-modules</w:t>
             </w:r>
             <w:r>
@@ -735,7 +740,7 @@
                 <w:noProof/>
                 <w:webHidden/>
               </w:rPr>
-              <w:instrText xml:space="preserve"> PAGEREF _Toc71322696 \h </w:instrText>
+              <w:instrText xml:space="preserve"> PAGEREF _Toc71660363 \h </w:instrText>
             </w:r>
             <w:r>
               <w:rPr>
@@ -755,7 +760,7 @@
                 <w:noProof/>
                 <w:webHidden/>
               </w:rPr>
-              <w:t>3</w:t>
+              <w:t>4</w:t>
             </w:r>
             <w:r>
               <w:rPr>
@@ -782,7 +787,7 @@
               <w:lang w:eastAsia="en-GB"/>
             </w:rPr>
           </w:pPr>
-          <w:hyperlink w:anchor="_Toc71322697" w:history="1">
+          <w:hyperlink w:anchor="_Toc71660364" w:history="1">
             <w:r>
               <w:rPr>
                 <w:rStyle w:val="Hyperlink"/>
@@ -827,7 +832,7 @@
                 <w:noProof/>
                 <w:webHidden/>
               </w:rPr>
-              <w:instrText xml:space="preserve"> PAGEREF _Toc71322697 \h </w:instrText>
+              <w:instrText xml:space="preserve"> PAGEREF _Toc71660364 \h </w:instrText>
             </w:r>
             <w:r>
               <w:rPr>
@@ -847,7 +852,7 @@
                 <w:noProof/>
                 <w:webHidden/>
               </w:rPr>
-              <w:t>3</w:t>
+              <w:t>4</w:t>
             </w:r>
             <w:r>
               <w:rPr>
@@ -874,7 +879,7 @@
               <w:lang w:eastAsia="en-GB"/>
             </w:rPr>
           </w:pPr>
-          <w:hyperlink w:anchor="_Toc71322698" w:history="1">
+          <w:hyperlink w:anchor="_Toc71660365" w:history="1">
             <w:r>
               <w:rPr>
                 <w:rStyle w:val="Hyperlink"/>
@@ -919,7 +924,7 @@
                 <w:noProof/>
                 <w:webHidden/>
               </w:rPr>
-              <w:instrText xml:space="preserve"> PAGEREF _Toc71322698 \h </w:instrText>
+              <w:instrText xml:space="preserve"> PAGEREF _Toc71660365 \h </w:instrText>
             </w:r>
             <w:r>
               <w:rPr>
@@ -939,7 +944,7 @@
                 <w:noProof/>
                 <w:webHidden/>
               </w:rPr>
-              <w:t>3</w:t>
+              <w:t>4</w:t>
             </w:r>
             <w:r>
               <w:rPr>
@@ -966,13 +971,13 @@
               <w:lang w:eastAsia="en-GB"/>
             </w:rPr>
           </w:pPr>
-          <w:hyperlink w:anchor="_Toc71322699" w:history="1">
+          <w:hyperlink w:anchor="_Toc71660366" w:history="1">
             <w:r>
               <w:rPr>
                 <w:rStyle w:val="Hyperlink"/>
                 <w:noProof/>
               </w:rPr>
-              <w:t xml:space="preserve">2.4 </w:t>
+              <w:t>2.4</w:t>
             </w:r>
             <w:r>
               <w:rPr>
@@ -1011,7 +1016,7 @@
                 <w:noProof/>
                 <w:webHidden/>
               </w:rPr>
-              <w:instrText xml:space="preserve"> PAGEREF _Toc71322699 \h </w:instrText>
+              <w:instrText xml:space="preserve"> PAGEREF _Toc71660366 \h </w:instrText>
             </w:r>
             <w:r>
               <w:rPr>
@@ -1031,7 +1036,7 @@
                 <w:noProof/>
                 <w:webHidden/>
               </w:rPr>
-              <w:t>3</w:t>
+              <w:t>4</w:t>
             </w:r>
             <w:r>
               <w:rPr>
@@ -1058,7 +1063,7 @@
               <w:lang w:eastAsia="en-GB"/>
             </w:rPr>
           </w:pPr>
-          <w:hyperlink w:anchor="_Toc71322700" w:history="1">
+          <w:hyperlink w:anchor="_Toc71660367" w:history="1">
             <w:r>
               <w:rPr>
                 <w:rStyle w:val="Hyperlink"/>
@@ -1103,7 +1108,7 @@
                 <w:noProof/>
                 <w:webHidden/>
               </w:rPr>
-              <w:instrText xml:space="preserve"> PAGEREF _Toc71322700 \h </w:instrText>
+              <w:instrText xml:space="preserve"> PAGEREF _Toc71660367 \h </w:instrText>
             </w:r>
             <w:r>
               <w:rPr>
@@ -1123,7 +1128,7 @@
                 <w:noProof/>
                 <w:webHidden/>
               </w:rPr>
-              <w:t>3</w:t>
+              <w:t>4</w:t>
             </w:r>
             <w:r>
               <w:rPr>
@@ -1150,7 +1155,7 @@
               <w:lang w:eastAsia="en-GB"/>
             </w:rPr>
           </w:pPr>
-          <w:hyperlink w:anchor="_Toc71322701" w:history="1">
+          <w:hyperlink w:anchor="_Toc71660368" w:history="1">
             <w:r>
               <w:rPr>
                 <w:rStyle w:val="Hyperlink"/>
@@ -1174,7 +1179,7 @@
                 <w:rStyle w:val="Hyperlink"/>
                 <w:noProof/>
               </w:rPr>
-              <w:t>Usage-examples of Para-C</w:t>
+              <w:t>Compiler and logical Structure of Para-C</w:t>
             </w:r>
             <w:r>
               <w:rPr>
@@ -1195,7 +1200,7 @@
                 <w:noProof/>
                 <w:webHidden/>
               </w:rPr>
-              <w:instrText xml:space="preserve"> PAGEREF _Toc71322701 \h </w:instrText>
+              <w:instrText xml:space="preserve"> PAGEREF _Toc71660368 \h </w:instrText>
             </w:r>
             <w:r>
               <w:rPr>
@@ -1215,7 +1220,7 @@
                 <w:noProof/>
                 <w:webHidden/>
               </w:rPr>
-              <w:t>3</w:t>
+              <w:t>4</w:t>
             </w:r>
             <w:r>
               <w:rPr>
@@ -1242,7 +1247,7 @@
               <w:lang w:eastAsia="en-GB"/>
             </w:rPr>
           </w:pPr>
-          <w:hyperlink w:anchor="_Toc71322702" w:history="1">
+          <w:hyperlink w:anchor="_Toc71660369" w:history="1">
             <w:r>
               <w:rPr>
                 <w:rStyle w:val="Hyperlink"/>
@@ -1266,7 +1271,7 @@
                 <w:rStyle w:val="Hyperlink"/>
                 <w:noProof/>
               </w:rPr>
-              <w:t>Para-C compiler and Compiling-Exceptions</w:t>
+              <w:t>Usage-examples of Para-C</w:t>
             </w:r>
             <w:r>
               <w:rPr>
@@ -1287,7 +1292,7 @@
                 <w:noProof/>
                 <w:webHidden/>
               </w:rPr>
-              <w:instrText xml:space="preserve"> PAGEREF _Toc71322702 \h </w:instrText>
+              <w:instrText xml:space="preserve"> PAGEREF _Toc71660369 \h </w:instrText>
             </w:r>
             <w:r>
               <w:rPr>
@@ -1307,7 +1312,375 @@
                 <w:noProof/>
                 <w:webHidden/>
               </w:rPr>
-              <w:t>3</w:t>
+              <w:t>4</w:t>
+            </w:r>
+            <w:r>
+              <w:rPr>
+                <w:noProof/>
+                <w:webHidden/>
+              </w:rPr>
+              <w:fldChar w:fldCharType="end"/>
+            </w:r>
+          </w:hyperlink>
+        </w:p>
+        <w:p>
+          <w:pPr>
+            <w:pStyle w:val="Verzeichnis2"/>
+            <w:tabs>
+              <w:tab w:val="left" w:pos="1680"/>
+              <w:tab w:val="right" w:leader="dot" w:pos="9016"/>
+            </w:tabs>
+            <w:rPr>
+              <w:rFonts w:asciiTheme="minorHAnsi" w:hAnsiTheme="minorHAnsi"/>
+              <w:noProof/>
+              <w:kern w:val="0"/>
+              <w:sz w:val="22"/>
+              <w:szCs w:val="22"/>
+              <w:lang w:eastAsia="en-GB"/>
+            </w:rPr>
+          </w:pPr>
+          <w:hyperlink w:anchor="_Toc71660370" w:history="1">
+            <w:r>
+              <w:rPr>
+                <w:rStyle w:val="Hyperlink"/>
+                <w:noProof/>
+              </w:rPr>
+              <w:t>4.1</w:t>
+            </w:r>
+            <w:r>
+              <w:rPr>
+                <w:rFonts w:asciiTheme="minorHAnsi" w:hAnsiTheme="minorHAnsi"/>
+                <w:noProof/>
+                <w:kern w:val="0"/>
+                <w:sz w:val="22"/>
+                <w:szCs w:val="22"/>
+                <w:lang w:eastAsia="en-GB"/>
+              </w:rPr>
+              <w:tab/>
+            </w:r>
+            <w:r>
+              <w:rPr>
+                <w:rStyle w:val="Hyperlink"/>
+                <w:noProof/>
+              </w:rPr>
+              <w:t>Using C-Code inside Para-C</w:t>
+            </w:r>
+            <w:r>
+              <w:rPr>
+                <w:noProof/>
+                <w:webHidden/>
+              </w:rPr>
+              <w:tab/>
+            </w:r>
+            <w:r>
+              <w:rPr>
+                <w:noProof/>
+                <w:webHidden/>
+              </w:rPr>
+              <w:fldChar w:fldCharType="begin"/>
+            </w:r>
+            <w:r>
+              <w:rPr>
+                <w:noProof/>
+                <w:webHidden/>
+              </w:rPr>
+              <w:instrText xml:space="preserve"> PAGEREF _Toc71660370 \h </w:instrText>
+            </w:r>
+            <w:r>
+              <w:rPr>
+                <w:noProof/>
+                <w:webHidden/>
+              </w:rPr>
+            </w:r>
+            <w:r>
+              <w:rPr>
+                <w:noProof/>
+                <w:webHidden/>
+              </w:rPr>
+              <w:fldChar w:fldCharType="separate"/>
+            </w:r>
+            <w:r>
+              <w:rPr>
+                <w:noProof/>
+                <w:webHidden/>
+              </w:rPr>
+              <w:t>4</w:t>
+            </w:r>
+            <w:r>
+              <w:rPr>
+                <w:noProof/>
+                <w:webHidden/>
+              </w:rPr>
+              <w:fldChar w:fldCharType="end"/>
+            </w:r>
+          </w:hyperlink>
+        </w:p>
+        <w:p>
+          <w:pPr>
+            <w:pStyle w:val="Verzeichnis3"/>
+            <w:tabs>
+              <w:tab w:val="left" w:pos="1954"/>
+              <w:tab w:val="right" w:leader="dot" w:pos="9016"/>
+            </w:tabs>
+            <w:rPr>
+              <w:rFonts w:asciiTheme="minorHAnsi" w:hAnsiTheme="minorHAnsi"/>
+              <w:noProof/>
+              <w:kern w:val="0"/>
+              <w:sz w:val="22"/>
+              <w:szCs w:val="22"/>
+              <w:lang w:eastAsia="en-GB"/>
+            </w:rPr>
+          </w:pPr>
+          <w:hyperlink w:anchor="_Toc71660371" w:history="1">
+            <w:r>
+              <w:rPr>
+                <w:rStyle w:val="Hyperlink"/>
+                <w:noProof/>
+              </w:rPr>
+              <w:t>4.1.1</w:t>
+            </w:r>
+            <w:r>
+              <w:rPr>
+                <w:rFonts w:asciiTheme="minorHAnsi" w:hAnsiTheme="minorHAnsi"/>
+                <w:noProof/>
+                <w:kern w:val="0"/>
+                <w:sz w:val="22"/>
+                <w:szCs w:val="22"/>
+                <w:lang w:eastAsia="en-GB"/>
+              </w:rPr>
+              <w:tab/>
+            </w:r>
+            <w:r>
+              <w:rPr>
+                <w:rStyle w:val="Hyperlink"/>
+                <w:noProof/>
+              </w:rPr>
+              <w:t>Using Standard C-code</w:t>
+            </w:r>
+            <w:r>
+              <w:rPr>
+                <w:noProof/>
+                <w:webHidden/>
+              </w:rPr>
+              <w:tab/>
+            </w:r>
+            <w:r>
+              <w:rPr>
+                <w:noProof/>
+                <w:webHidden/>
+              </w:rPr>
+              <w:fldChar w:fldCharType="begin"/>
+            </w:r>
+            <w:r>
+              <w:rPr>
+                <w:noProof/>
+                <w:webHidden/>
+              </w:rPr>
+              <w:instrText xml:space="preserve"> PAGEREF _Toc71660371 \h </w:instrText>
+            </w:r>
+            <w:r>
+              <w:rPr>
+                <w:noProof/>
+                <w:webHidden/>
+              </w:rPr>
+            </w:r>
+            <w:r>
+              <w:rPr>
+                <w:noProof/>
+                <w:webHidden/>
+              </w:rPr>
+              <w:fldChar w:fldCharType="separate"/>
+            </w:r>
+            <w:r>
+              <w:rPr>
+                <w:noProof/>
+                <w:webHidden/>
+              </w:rPr>
+              <w:t>4</w:t>
+            </w:r>
+            <w:r>
+              <w:rPr>
+                <w:noProof/>
+                <w:webHidden/>
+              </w:rPr>
+              <w:fldChar w:fldCharType="end"/>
+            </w:r>
+          </w:hyperlink>
+        </w:p>
+        <w:p>
+          <w:pPr>
+            <w:pStyle w:val="Verzeichnis3"/>
+            <w:tabs>
+              <w:tab w:val="left" w:pos="1954"/>
+              <w:tab w:val="right" w:leader="dot" w:pos="9016"/>
+            </w:tabs>
+            <w:rPr>
+              <w:rFonts w:asciiTheme="minorHAnsi" w:hAnsiTheme="minorHAnsi"/>
+              <w:noProof/>
+              <w:kern w:val="0"/>
+              <w:sz w:val="22"/>
+              <w:szCs w:val="22"/>
+              <w:lang w:eastAsia="en-GB"/>
+            </w:rPr>
+          </w:pPr>
+          <w:hyperlink w:anchor="_Toc71660372" w:history="1">
+            <w:r>
+              <w:rPr>
+                <w:rStyle w:val="Hyperlink"/>
+                <w:noProof/>
+              </w:rPr>
+              <w:t>4.1.2</w:t>
+            </w:r>
+            <w:r>
+              <w:rPr>
+                <w:rFonts w:asciiTheme="minorHAnsi" w:hAnsiTheme="minorHAnsi"/>
+                <w:noProof/>
+                <w:kern w:val="0"/>
+                <w:sz w:val="22"/>
+                <w:szCs w:val="22"/>
+                <w:lang w:eastAsia="en-GB"/>
+              </w:rPr>
+              <w:tab/>
+            </w:r>
+            <w:r>
+              <w:rPr>
+                <w:rStyle w:val="Hyperlink"/>
+                <w:noProof/>
+              </w:rPr>
+              <w:t>Using C-libraries</w:t>
+            </w:r>
+            <w:r>
+              <w:rPr>
+                <w:noProof/>
+                <w:webHidden/>
+              </w:rPr>
+              <w:tab/>
+            </w:r>
+            <w:r>
+              <w:rPr>
+                <w:noProof/>
+                <w:webHidden/>
+              </w:rPr>
+              <w:fldChar w:fldCharType="begin"/>
+            </w:r>
+            <w:r>
+              <w:rPr>
+                <w:noProof/>
+                <w:webHidden/>
+              </w:rPr>
+              <w:instrText xml:space="preserve"> PAGEREF _Toc71660372 \h </w:instrText>
+            </w:r>
+            <w:r>
+              <w:rPr>
+                <w:noProof/>
+                <w:webHidden/>
+              </w:rPr>
+            </w:r>
+            <w:r>
+              <w:rPr>
+                <w:noProof/>
+                <w:webHidden/>
+              </w:rPr>
+              <w:fldChar w:fldCharType="separate"/>
+            </w:r>
+            <w:r>
+              <w:rPr>
+                <w:noProof/>
+                <w:webHidden/>
+              </w:rPr>
+              <w:t>4</w:t>
+            </w:r>
+            <w:r>
+              <w:rPr>
+                <w:noProof/>
+                <w:webHidden/>
+              </w:rPr>
+              <w:fldChar w:fldCharType="end"/>
+            </w:r>
+          </w:hyperlink>
+        </w:p>
+        <w:p>
+          <w:pPr>
+            <w:pStyle w:val="Verzeichnis3"/>
+            <w:tabs>
+              <w:tab w:val="left" w:pos="1954"/>
+              <w:tab w:val="right" w:leader="dot" w:pos="9016"/>
+            </w:tabs>
+            <w:rPr>
+              <w:rFonts w:asciiTheme="minorHAnsi" w:hAnsiTheme="minorHAnsi"/>
+              <w:noProof/>
+              <w:kern w:val="0"/>
+              <w:sz w:val="22"/>
+              <w:szCs w:val="22"/>
+              <w:lang w:eastAsia="en-GB"/>
+            </w:rPr>
+          </w:pPr>
+          <w:hyperlink w:anchor="_Toc71660373" w:history="1">
+            <w:r>
+              <w:rPr>
+                <w:rStyle w:val="Hyperlink"/>
+                <w:noProof/>
+              </w:rPr>
+              <w:t>4.1.3</w:t>
+            </w:r>
+            <w:r>
+              <w:rPr>
+                <w:rFonts w:asciiTheme="minorHAnsi" w:hAnsiTheme="minorHAnsi"/>
+                <w:noProof/>
+                <w:kern w:val="0"/>
+                <w:sz w:val="22"/>
+                <w:szCs w:val="22"/>
+                <w:lang w:eastAsia="en-GB"/>
+              </w:rPr>
+              <w:tab/>
+            </w:r>
+            <w:r>
+              <w:rPr>
+                <w:rStyle w:val="Hyperlink"/>
+                <w:noProof/>
+              </w:rPr>
+              <w:t>Restrictions of Para-C</w:t>
+            </w:r>
+            <w:r>
+              <w:rPr>
+                <w:noProof/>
+                <w:webHidden/>
+              </w:rPr>
+              <w:tab/>
+            </w:r>
+            <w:r>
+              <w:rPr>
+                <w:noProof/>
+                <w:webHidden/>
+              </w:rPr>
+              <w:fldChar w:fldCharType="begin"/>
+            </w:r>
+            <w:r>
+              <w:rPr>
+                <w:noProof/>
+                <w:webHidden/>
+              </w:rPr>
+              <w:instrText xml:space="preserve"> PAGEREF _Toc71660373 \h </w:instrText>
+            </w:r>
+            <w:r>
+              <w:rPr>
+                <w:noProof/>
+                <w:webHidden/>
+              </w:rPr>
+            </w:r>
+            <w:r>
+              <w:rPr>
+                <w:noProof/>
+                <w:webHidden/>
+              </w:rPr>
+              <w:fldChar w:fldCharType="separate"/>
+            </w:r>
+            <w:r>
+              <w:rPr>
+                <w:noProof/>
+                <w:webHidden/>
+              </w:rPr>
+              <w:t>4</w:t>
             </w:r>
             <w:r>
               <w:rPr>
@@ -1333,7 +1706,7 @@
               <w:lang w:eastAsia="en-GB"/>
             </w:rPr>
           </w:pPr>
-          <w:hyperlink w:anchor="_Toc71322703" w:history="1">
+          <w:hyperlink w:anchor="_Toc71660374" w:history="1">
             <w:r>
               <w:rPr>
                 <w:rStyle w:val="Hyperlink"/>
@@ -1360,7 +1733,7 @@
                 <w:noProof/>
                 <w:webHidden/>
               </w:rPr>
-              <w:instrText xml:space="preserve"> PAGEREF _Toc71322703 \h </w:instrText>
+              <w:instrText xml:space="preserve"> PAGEREF _Toc71660374 \h </w:instrText>
             </w:r>
             <w:r>
               <w:rPr>
@@ -1380,7 +1753,7 @@
                 <w:noProof/>
                 <w:webHidden/>
               </w:rPr>
-              <w:t>4</w:t>
+              <w:t>5</w:t>
             </w:r>
             <w:r>
               <w:rPr>
@@ -1397,6 +1770,7 @@
               <w:b/>
               <w:bCs/>
             </w:rPr>
+            <w:lastRenderedPageBreak/>
             <w:fldChar w:fldCharType="end"/>
           </w:r>
         </w:p>
@@ -1419,12 +1793,8 @@
     <w:p>
       <w:pPr>
         <w:pStyle w:val="berschrift1"/>
-        <w:numPr>
-          <w:ilvl w:val="0"/>
-          <w:numId w:val="28"/>
-        </w:numPr>
-      </w:pPr>
-      <w:bookmarkStart w:id="1" w:name="_Toc71322691"/>
+      </w:pPr>
+      <w:bookmarkStart w:id="1" w:name="_Toc71660358"/>
       <w:r>
         <w:lastRenderedPageBreak/>
         <w:t>I</w:t>
@@ -1436,583 +1806,617 @@
     </w:p>
     <w:p>
       <w:pPr>
-        <w:pStyle w:val="KeinLeerraum"/>
+        <w:ind w:firstLine="0"/>
+      </w:pPr>
+      <w:r>
+        <w:t>Para-C</w:t>
+      </w:r>
+      <w:r>
+        <w:t xml:space="preserve"> (</w:t>
+      </w:r>
+      <w:r>
+        <w:t xml:space="preserve">From Greek Origin: </w:t>
+      </w:r>
+      <w:r>
+        <w:t>Beside C</w:t>
+      </w:r>
+      <w:r>
         <w:rPr>
-          <w:lang w:val="en-GB"/>
+          <w:rStyle w:val="Endnotenzeichen"/>
         </w:rPr>
-      </w:pPr>
-      <w:r>
-        <w:t>Para-C is a new programming language designed to integrate C and serve as a helper and simplifier to write better C code</w:t>
+        <w:endnoteReference w:id="1"/>
+      </w:r>
+      <w:r>
+        <w:t>)</w:t>
+      </w:r>
+      <w:r>
+        <w:t xml:space="preserve"> is a new programming language designed to integrate C and serve as a helper and simplifier to write better C code</w:t>
       </w:r>
       <w:r>
         <w:t xml:space="preserve">. </w:t>
       </w:r>
       <w:r>
-        <w:rPr>
-          <w:lang w:val="en-GB"/>
-        </w:rPr>
-        <w:t xml:space="preserve">C is a good </w:t>
-      </w:r>
-      <w:r>
-        <w:rPr>
-          <w:lang w:val="en-GB"/>
-        </w:rPr>
-        <w:t>language</w:t>
-      </w:r>
-      <w:r>
-        <w:rPr>
-          <w:lang w:val="en-GB"/>
-        </w:rPr>
-        <w:t>;</w:t>
-      </w:r>
-      <w:r>
-        <w:rPr>
-          <w:lang w:val="en-GB"/>
-        </w:rPr>
-        <w:t xml:space="preserve"> it is flexible, fast, and easily expandable, </w:t>
-      </w:r>
-      <w:r>
-        <w:rPr>
-          <w:lang w:val="en-GB"/>
-        </w:rPr>
-        <w:t>which made</w:t>
-      </w:r>
-      <w:r>
-        <w:rPr>
-          <w:lang w:val="en-GB"/>
-        </w:rPr>
-        <w:t xml:space="preserve"> it a great contester </w:t>
-      </w:r>
-      <w:r>
-        <w:rPr>
-          <w:lang w:val="en-GB"/>
-        </w:rPr>
-        <w:t>for the base</w:t>
-      </w:r>
-      <w:r>
-        <w:rPr>
-          <w:lang w:val="en-GB"/>
-        </w:rPr>
+        <w:t>Including adding more features, like</w:t>
+      </w:r>
+      <w:r>
+        <w:t xml:space="preserve"> new</w:t>
+      </w:r>
+      <w:r>
+        <w:t xml:space="preserve"> built-in</w:t>
+      </w:r>
+      <w:r>
+        <w:t xml:space="preserve"> Macros and functions</w:t>
+      </w:r>
+      <w:r>
+        <w:t>, OOP</w:t>
+      </w:r>
+      <w:r>
+        <w:t>-structures</w:t>
+      </w:r>
+      <w:r>
+        <w:t>,</w:t>
+      </w:r>
+      <w:r>
         <w:t xml:space="preserve"> </w:t>
       </w:r>
       <w:r>
-        <w:rPr>
-          <w:lang w:val="en-GB"/>
-        </w:rPr>
-        <w:t>of</w:t>
-      </w:r>
-      <w:r>
-        <w:rPr>
-          <w:lang w:val="en-GB"/>
-        </w:rPr>
-        <w:t xml:space="preserve"> the modern higher</w:t>
-      </w:r>
-      <w:r>
-        <w:rPr>
-          <w:lang w:val="en-GB"/>
-        </w:rPr>
-        <w:t>-</w:t>
-      </w:r>
-      <w:r>
-        <w:rPr>
-          <w:lang w:val="en-GB"/>
-        </w:rPr>
-        <w:t>level programming languages</w:t>
-      </w:r>
-      <w:r>
-        <w:rPr>
-          <w:lang w:val="en-GB"/>
-        </w:rPr>
-        <w:t xml:space="preserve"> and programs. </w:t>
-      </w:r>
-      <w:r>
-        <w:rPr>
-          <w:lang w:val="en-GB"/>
-        </w:rPr>
-        <w:t xml:space="preserve">Therefore, this new project has its core built around the C programming languages </w:t>
-      </w:r>
-      <w:r>
-        <w:rPr>
-          <w:lang w:val="en-GB"/>
-        </w:rPr>
-        <w:t>to use its flexibility and options to expand into the Object-Oriented Area using G-Object and introduce more complicated processes built on a simple structure. Still,</w:t>
-      </w:r>
-      <w:r>
-        <w:rPr>
-          <w:lang w:val="en-GB"/>
-        </w:rPr>
-        <w:t xml:space="preserve"> unlike other languages</w:t>
-      </w:r>
-      <w:r>
-        <w:rPr>
-          <w:lang w:val="en-GB"/>
-        </w:rPr>
-        <w:t xml:space="preserve"> built on top of C, like C#, C++, Java,</w:t>
-      </w:r>
-      <w:r>
-        <w:rPr>
-          <w:lang w:val="en-GB"/>
-        </w:rPr>
+        <w:t>more straightforward</w:t>
+      </w:r>
+      <w:r>
+        <w:t xml:space="preserve"> array and malloc-handling,</w:t>
+      </w:r>
+      <w:r>
+        <w:t xml:space="preserve"> expanded data types and </w:t>
+      </w:r>
+      <w:r>
+        <w:t>simplified functions</w:t>
+      </w:r>
+      <w:r>
+        <w:t>.</w:t>
+      </w:r>
+      <w:r>
         <w:t xml:space="preserve"> </w:t>
       </w:r>
       <w:r>
-        <w:rPr>
-          <w:lang w:val="en-GB"/>
-        </w:rPr>
-        <w:t>etc</w:t>
-      </w:r>
-      <w:r>
-        <w:rPr>
-          <w:lang w:val="en-GB"/>
-        </w:rPr>
-        <w:t>.</w:t>
-      </w:r>
-      <w:r>
-        <w:rPr>
-          <w:lang w:val="en-GB"/>
-        </w:rPr>
-        <w:t>, Para-C is intended</w:t>
-      </w:r>
-      <w:r>
-        <w:rPr>
-          <w:lang w:val="en-GB"/>
-        </w:rPr>
-        <w:t xml:space="preserve"> to help writing code easier and faster</w:t>
-      </w:r>
-      <w:r>
-        <w:rPr>
-          <w:lang w:val="en-GB"/>
-        </w:rPr>
-        <w:t>. Including adding more features, like</w:t>
-      </w:r>
-      <w:r>
-        <w:rPr>
-          <w:lang w:val="en-GB"/>
-        </w:rPr>
-        <w:t xml:space="preserve"> new</w:t>
-      </w:r>
-      <w:r>
-        <w:rPr>
-          <w:lang w:val="en-GB"/>
-        </w:rPr>
-        <w:t xml:space="preserve"> built-in</w:t>
-      </w:r>
-      <w:r>
-        <w:rPr>
-          <w:lang w:val="en-GB"/>
-        </w:rPr>
-        <w:t xml:space="preserve"> Macros and functions</w:t>
-      </w:r>
-      <w:r>
-        <w:rPr>
-          <w:lang w:val="en-GB"/>
-        </w:rPr>
-        <w:t>, OOP</w:t>
-      </w:r>
-      <w:r>
-        <w:rPr>
-          <w:lang w:val="en-GB"/>
-        </w:rPr>
-        <w:t>-structures</w:t>
-      </w:r>
-      <w:r>
-        <w:rPr>
-          <w:lang w:val="en-GB"/>
-        </w:rPr>
-        <w:t>,</w:t>
-      </w:r>
-      <w:r>
-        <w:rPr>
-          <w:lang w:val="en-GB"/>
-        </w:rPr>
+        <w:t xml:space="preserve">That means it will not create its </w:t>
+      </w:r>
+      <w:r>
+        <w:t xml:space="preserve">independent </w:t>
+      </w:r>
+      <w:r>
+        <w:t xml:space="preserve">structure, but lay onto </w:t>
+      </w:r>
+      <w:r>
+        <w:t>C</w:t>
+      </w:r>
+      <w:r>
         <w:t xml:space="preserve"> </w:t>
       </w:r>
       <w:r>
-        <w:rPr>
-          <w:lang w:val="en-GB"/>
-        </w:rPr>
-        <w:t>more straightforward</w:t>
-      </w:r>
-      <w:r>
-        <w:rPr>
-          <w:lang w:val="en-GB"/>
-        </w:rPr>
-        <w:t xml:space="preserve"> array and malloc-handling,</w:t>
-      </w:r>
-      <w:r>
-        <w:rPr>
-          <w:lang w:val="en-GB"/>
-        </w:rPr>
-        <w:t xml:space="preserve"> expanded data types and </w:t>
-      </w:r>
-      <w:r>
-        <w:rPr>
-          <w:lang w:val="en-GB"/>
-        </w:rPr>
-        <w:t>simplified functions</w:t>
-      </w:r>
-      <w:r>
-        <w:rPr>
-          <w:lang w:val="en-GB"/>
-        </w:rPr>
-        <w:t>.</w:t>
-      </w:r>
-      <w:r>
-        <w:rPr>
-          <w:lang w:val="en-GB"/>
-        </w:rPr>
-        <w:t xml:space="preserve"> Still, unlike others to make an entire</w:t>
-      </w:r>
-      <w:r>
-        <w:rPr>
-          <w:lang w:val="en-GB"/>
-        </w:rPr>
-        <w:t>ly</w:t>
-      </w:r>
-      <w:r>
-        <w:rPr>
-          <w:lang w:val="en-GB"/>
-        </w:rPr>
-        <w:t xml:space="preserve"> new language </w:t>
-      </w:r>
-      <w:r>
-        <w:rPr>
-          <w:lang w:val="en-GB"/>
-        </w:rPr>
-        <w:t>with new syntax, s</w:t>
-      </w:r>
-      <w:r>
-        <w:rPr>
-          <w:lang w:val="en-GB"/>
-        </w:rPr>
-        <w:t>ystem</w:t>
-      </w:r>
-      <w:r>
-        <w:rPr>
-          <w:lang w:val="en-GB"/>
-        </w:rPr>
-        <w:t>s and logic, it is built around to have just a simpler syntax</w:t>
-      </w:r>
-      <w:r>
-        <w:rPr>
-          <w:lang w:val="en-GB"/>
-        </w:rPr>
+        <w:t>and have</w:t>
+      </w:r>
+      <w:r>
+        <w:t xml:space="preserve"> a simpler syntax</w:t>
+      </w:r>
+      <w:r>
         <w:t xml:space="preserve"> and structure</w:t>
       </w:r>
       <w:r>
-        <w:rPr>
-          <w:lang w:val="en-GB"/>
-        </w:rPr>
         <w:t xml:space="preserve"> </w:t>
       </w:r>
       <w:r>
-        <w:rPr>
-          <w:lang w:val="en-GB"/>
-        </w:rPr>
         <w:t>comparable</w:t>
       </w:r>
       <w:r>
-        <w:rPr>
-          <w:lang w:val="en-GB"/>
-        </w:rPr>
         <w:t xml:space="preserve"> to</w:t>
       </w:r>
       <w:r>
-        <w:rPr>
-          <w:lang w:val="en-GB"/>
-        </w:rPr>
         <w:t xml:space="preserve"> </w:t>
       </w:r>
       <w:r>
-        <w:rPr>
-          <w:lang w:val="en-GB"/>
-        </w:rPr>
         <w:t>Python</w:t>
       </w:r>
       <w:r>
-        <w:rPr>
-          <w:lang w:val="en-GB"/>
-        </w:rPr>
         <w:t xml:space="preserve"> </w:t>
       </w:r>
       <w:r>
-        <w:rPr>
-          <w:lang w:val="en-GB"/>
-        </w:rPr>
-        <w:t xml:space="preserve">and TypeScript but can include </w:t>
-      </w:r>
-      <w:r>
-        <w:rPr>
-          <w:lang w:val="en-GB"/>
-        </w:rPr>
-        <w:t xml:space="preserve">directly </w:t>
-      </w:r>
-      <w:r>
-        <w:rPr>
-          <w:lang w:val="en-GB"/>
-        </w:rPr>
-        <w:t xml:space="preserve">code from C and use its speed in </w:t>
-      </w:r>
-      <w:r>
-        <w:rPr>
-          <w:lang w:val="en-GB"/>
-        </w:rPr>
-        <w:t xml:space="preserve">the </w:t>
-      </w:r>
-      <w:r>
-        <w:rPr>
-          <w:lang w:val="en-GB"/>
-        </w:rPr>
-        <w:t>compile</w:t>
-      </w:r>
-      <w:r>
-        <w:rPr>
-          <w:lang w:val="en-GB"/>
-        </w:rPr>
-        <w:t>d execution</w:t>
-      </w:r>
-      <w:r>
-        <w:rPr>
-          <w:lang w:val="en-GB"/>
-        </w:rPr>
-        <w:t>.</w:t>
-      </w:r>
-      <w:r>
-        <w:rPr>
-          <w:lang w:val="en-GB"/>
-        </w:rPr>
-        <w:t xml:space="preserve"> So, programming in Para-C will be similar but still simple</w:t>
-      </w:r>
-      <w:r>
-        <w:rPr>
-          <w:lang w:val="en-GB"/>
-        </w:rPr>
-        <w:t>r</w:t>
-      </w:r>
-      <w:r>
-        <w:rPr>
-          <w:lang w:val="en-GB"/>
-        </w:rPr>
-        <w:t xml:space="preserve"> and well looking</w:t>
-      </w:r>
-      <w:r>
-        <w:rPr>
-          <w:lang w:val="en-GB"/>
-        </w:rPr>
-        <w:t xml:space="preserve"> due to the simplifications</w:t>
-      </w:r>
-      <w:r>
-        <w:rPr>
-          <w:lang w:val="en-GB"/>
-        </w:rPr>
-        <w:t>, additional structures</w:t>
-      </w:r>
-      <w:r>
-        <w:rPr>
-          <w:lang w:val="en-GB"/>
-        </w:rPr>
-        <w:t xml:space="preserve"> and helper</w:t>
-      </w:r>
-      <w:r>
-        <w:rPr>
-          <w:lang w:val="en-GB"/>
-        </w:rPr>
-        <w:t xml:space="preserve"> </w:t>
-      </w:r>
-      <w:r>
-        <w:rPr>
-          <w:lang w:val="en-GB"/>
-        </w:rPr>
-        <w:t>functions</w:t>
-      </w:r>
-      <w:r>
-        <w:rPr>
-          <w:lang w:val="en-GB"/>
-        </w:rPr>
+        <w:t>and TypeScript</w:t>
+      </w:r>
+      <w:r>
         <w:t xml:space="preserve">. </w:t>
-      </w:r>
-      <w:r>
-        <w:rPr>
-          <w:lang w:val="en-GB"/>
-        </w:rPr>
-        <w:t xml:space="preserve">Syntax-wise it will still lay onto C to avoid causing issues </w:t>
-      </w:r>
-      <w:r>
-        <w:rPr>
-          <w:lang w:val="en-GB"/>
-        </w:rPr>
-        <w:t xml:space="preserve">with </w:t>
-      </w:r>
-      <w:r>
-        <w:rPr>
-          <w:lang w:val="en-GB"/>
-        </w:rPr>
-        <w:t>more</w:t>
-      </w:r>
-      <w:r>
-        <w:rPr>
-          <w:lang w:val="en-GB"/>
-        </w:rPr>
-        <w:t xml:space="preserve"> </w:t>
-      </w:r>
-      <w:r>
-        <w:rPr>
-          <w:lang w:val="en-GB"/>
-        </w:rPr>
-        <w:t>compiler</w:t>
-      </w:r>
-      <w:r>
-        <w:rPr>
-          <w:lang w:val="en-GB"/>
-        </w:rPr>
-        <w:t xml:space="preserve"> </w:t>
-      </w:r>
-      <w:r>
-        <w:rPr>
-          <w:lang w:val="en-GB"/>
-        </w:rPr>
-        <w:t>code</w:t>
-      </w:r>
-      <w:r>
-        <w:rPr>
-          <w:lang w:val="en-GB"/>
-        </w:rPr>
-        <w:t xml:space="preserve"> that would be required for a new syntax that can’t be easily integrated in</w:t>
-      </w:r>
-      <w:r>
-        <w:rPr>
-          <w:lang w:val="en-GB"/>
-        </w:rPr>
-        <w:t>to</w:t>
-      </w:r>
-      <w:r>
-        <w:rPr>
-          <w:lang w:val="en-GB"/>
-        </w:rPr>
-        <w:t xml:space="preserve"> the C</w:t>
-      </w:r>
-      <w:r>
-        <w:rPr>
-          <w:lang w:val="en-GB"/>
-        </w:rPr>
-        <w:t>-syntax</w:t>
-      </w:r>
-      <w:r>
-        <w:rPr>
-          <w:lang w:val="en-GB"/>
-        </w:rPr>
-        <w:t>.</w:t>
-      </w:r>
-      <w:r>
-        <w:rPr>
-          <w:lang w:val="en-GB"/>
-        </w:rPr>
-        <w:t xml:space="preserve"> It is a programming language designed to help and provide features for writing in low-level areas</w:t>
-      </w:r>
-      <w:r>
-        <w:rPr>
-          <w:lang w:val="en-GB"/>
-        </w:rPr>
-        <w:t>.</w:t>
-      </w:r>
-      <w:r>
-        <w:rPr>
-          <w:lang w:val="en-GB"/>
-        </w:rPr>
-        <w:t xml:space="preserve"> C is often the only option</w:t>
-      </w:r>
-      <w:r>
-        <w:rPr>
-          <w:lang w:val="en-GB"/>
-        </w:rPr>
-        <w:t xml:space="preserve"> in such </w:t>
-      </w:r>
-      <w:r>
-        <w:rPr>
-          <w:lang w:val="en-GB"/>
-        </w:rPr>
-        <w:t>place</w:t>
-      </w:r>
-      <w:r>
-        <w:rPr>
-          <w:lang w:val="en-GB"/>
-        </w:rPr>
-        <w:t>s</w:t>
-      </w:r>
-      <w:r>
-        <w:rPr>
-          <w:lang w:val="en-GB"/>
-        </w:rPr>
-        <w:t xml:space="preserve"> (excluding </w:t>
-      </w:r>
-      <w:r>
-        <w:rPr>
-          <w:lang w:val="en-GB"/>
-        </w:rPr>
-        <w:t>Assembly</w:t>
-      </w:r>
-      <w:r>
-        <w:rPr>
-          <w:lang w:val="en-GB"/>
-        </w:rPr>
-        <w:t>)</w:t>
-      </w:r>
-      <w:r>
-        <w:rPr>
-          <w:lang w:val="en-GB"/>
-        </w:rPr>
-        <w:t>. A</w:t>
-      </w:r>
-      <w:r>
-        <w:rPr>
-          <w:lang w:val="en-GB"/>
-        </w:rPr>
-        <w:t xml:space="preserve">dditional features and help can </w:t>
-      </w:r>
-      <w:r>
-        <w:rPr>
-          <w:lang w:val="en-GB"/>
-        </w:rPr>
-        <w:t>significan</w:t>
-      </w:r>
-      <w:r>
-        <w:rPr>
-          <w:lang w:val="en-GB"/>
-        </w:rPr>
-        <w:t xml:space="preserve">tly improve </w:t>
-      </w:r>
-      <w:r>
-        <w:rPr>
-          <w:lang w:val="en-GB"/>
-        </w:rPr>
-        <w:t>speed and functionality</w:t>
-      </w:r>
-      <w:r>
-        <w:rPr>
-          <w:lang w:val="en-GB"/>
-        </w:rPr>
-        <w:t xml:space="preserve"> in less time than implementing it every time yourself.</w:t>
       </w:r>
     </w:p>
     <w:p>
       <w:pPr>
-        <w:pStyle w:val="KeinLeerraum"/>
+        <w:ind w:firstLine="0"/>
+      </w:pPr>
+      <w:r>
+        <w:t>The compiler therefore will take the Para-C cod</w:t>
+      </w:r>
+      <w:r>
+        <w:t>e that will include C and Para Syntax</w:t>
+      </w:r>
+      <w:r>
+        <w:t xml:space="preserve"> and compile it either down to simple C and add all required modules and libraries, or directly compile an executable program that can be used. </w:t>
+      </w:r>
+      <w:r>
+        <w:t xml:space="preserve">The </w:t>
+      </w:r>
+      <w:r>
+        <w:t>importing and module system</w:t>
+      </w:r>
+      <w:r>
+        <w:t xml:space="preserve"> will lay on the `__parac__.h` </w:t>
+      </w:r>
+      <w:r>
+        <w:t xml:space="preserve">language </w:t>
+      </w:r>
+      <w:r>
+        <w:t>file</w:t>
+      </w:r>
+      <w:r>
+        <w:t xml:space="preserve">, which will define </w:t>
+      </w:r>
+      <w:r>
+        <w:t xml:space="preserve">import paths of files, constants, macros and </w:t>
+      </w:r>
+      <w:r>
+        <w:t>functions, which are used throughout the compiled code.</w:t>
+      </w:r>
+      <w:r>
+        <w:t xml:space="preserve"> That means the compiler will fetch </w:t>
+      </w:r>
+      <w:r>
+        <w:t xml:space="preserve">all required data </w:t>
+      </w:r>
+      <w:r>
+        <w:t xml:space="preserve">and insert them into the file which can then be modified as well if the user intends to </w:t>
+      </w:r>
+      <w:r>
+        <w:t xml:space="preserve">do </w:t>
+      </w:r>
+      <w:r>
+        <w:t>so.</w:t>
+      </w:r>
+    </w:p>
+    <w:p>
+      <w:pPr>
+        <w:ind w:firstLine="0"/>
+      </w:pPr>
+      <w:r>
+        <w:t>That means that</w:t>
+      </w:r>
+      <w:r>
+        <w:t xml:space="preserve"> programming in Para-C will be similar but simple</w:t>
+      </w:r>
+      <w:r>
+        <w:t>r</w:t>
+      </w:r>
+      <w:r>
+        <w:t xml:space="preserve"> and well looking</w:t>
+      </w:r>
+      <w:r>
+        <w:t xml:space="preserve"> due to the simplifications</w:t>
+      </w:r>
+      <w:r>
+        <w:t>, additional structures</w:t>
+      </w:r>
+      <w:r>
+        <w:t xml:space="preserve"> and helper</w:t>
+      </w:r>
+      <w:r>
+        <w:t xml:space="preserve"> </w:t>
+      </w:r>
+      <w:r>
+        <w:t>functions</w:t>
+      </w:r>
+      <w:r>
+        <w:t>.</w:t>
+      </w:r>
+      <w:r>
+        <w:t xml:space="preserve"> The Compiler will already look for certain issues and also try to optimise Para-C code</w:t>
+      </w:r>
+      <w:r>
+        <w:t xml:space="preserve">, but if more complex code is used, the C-compiler will be used to detect </w:t>
+      </w:r>
+      <w:r>
+        <w:t>issues</w:t>
+      </w:r>
+      <w:r>
+        <w:t xml:space="preserve">. This is because </w:t>
+      </w:r>
+      <w:r>
+        <w:t xml:space="preserve">Para-C is not intended to replace the C-compiler </w:t>
+      </w:r>
+      <w:r>
+        <w:t>and</w:t>
+      </w:r>
+      <w:r>
+        <w:t xml:space="preserve"> check</w:t>
+      </w:r>
+      <w:r>
+        <w:t>/validate</w:t>
+      </w:r>
+      <w:r>
+        <w:t xml:space="preserve"> </w:t>
+      </w:r>
+      <w:r>
+        <w:t>C-code</w:t>
+      </w:r>
+      <w:r>
+        <w:t xml:space="preserve">, but only </w:t>
+      </w:r>
+      <w:r>
+        <w:t>in</w:t>
+      </w:r>
+      <w:r>
+        <w:t xml:space="preserve"> its</w:t>
+      </w:r>
+      <w:r>
+        <w:t xml:space="preserve"> separate</w:t>
+      </w:r>
+      <w:r>
+        <w:t xml:space="preserve"> modules, structures and syntax.</w:t>
+      </w:r>
+      <w:r>
+        <w:t xml:space="preserve"> </w:t>
+      </w:r>
+      <w:r>
+        <w:t>It will provide simple checking, through the fact of using</w:t>
+      </w:r>
+      <w:r>
+        <w:t xml:space="preserve"> the </w:t>
+      </w:r>
+      <w:r>
+        <w:t>classic compiler structure</w:t>
+      </w:r>
+      <w:r>
+        <w:t>:</w:t>
+      </w:r>
+    </w:p>
+    <w:p>
+      <w:pPr>
+        <w:ind w:firstLine="0"/>
+      </w:pPr>
+      <w:r>
+        <w:t>L</w:t>
+      </w:r>
+      <w:r>
+        <w:t xml:space="preserve">exical analyser </w:t>
+      </w:r>
+      <w:r>
+        <w:t>(Tokeni</w:t>
+      </w:r>
+      <w:r>
+        <w:t>z</w:t>
+      </w:r>
+      <w:r>
+        <w:t>er)</w:t>
+      </w:r>
+      <w:r>
+        <w:t xml:space="preserve"> </w:t>
+      </w:r>
+      <w:r>
+        <w:t>-&gt; syntax</w:t>
+      </w:r>
+      <w:r>
+        <w:t xml:space="preserve"> analyser -&gt; sema</w:t>
+      </w:r>
+      <w:r>
+        <w:t>n</w:t>
+      </w:r>
+      <w:r>
+        <w:t>tic analyser</w:t>
+      </w:r>
+      <w:r>
+        <w:t xml:space="preserve"> (Logical and correctness checks</w:t>
+      </w:r>
+      <w:r>
+        <w:t>) -&gt; Code Generator and optimiser</w:t>
+      </w:r>
+    </w:p>
+    <w:p>
+      <w:pPr>
+        <w:ind w:firstLine="0"/>
+      </w:pPr>
+      <w:r>
+        <w:t>This</w:t>
+      </w:r>
+      <w:r>
+        <w:t xml:space="preserve"> means</w:t>
+      </w:r>
+      <w:r>
+        <w:t xml:space="preserve"> syntax issues, logic errors or general errors will be </w:t>
+      </w:r>
+      <w:r>
+        <w:t>detected and logged</w:t>
+      </w:r>
+      <w:r>
+        <w:t xml:space="preserve">. The C-code compiler will do the rest of the job, which will be preferably GCC. </w:t>
+      </w:r>
+    </w:p>
+    <w:p>
+      <w:pPr>
+        <w:ind w:firstLine="0"/>
+      </w:pPr>
+      <w:r>
+        <w:t xml:space="preserve">Syntax-wise </w:t>
+      </w:r>
+      <w:r>
+        <w:t>Para-</w:t>
+      </w:r>
+      <w:r>
+        <w:t>C</w:t>
+      </w:r>
+      <w:r>
+        <w:t xml:space="preserve"> will still lay onto C to avoid causing issues </w:t>
+      </w:r>
+      <w:r>
+        <w:t xml:space="preserve">with </w:t>
+      </w:r>
+      <w:r>
+        <w:t>more</w:t>
+      </w:r>
+      <w:r>
+        <w:t xml:space="preserve"> </w:t>
+      </w:r>
+      <w:r>
+        <w:t>compiler</w:t>
+      </w:r>
+      <w:r>
+        <w:t xml:space="preserve"> </w:t>
+      </w:r>
+      <w:r>
+        <w:t>code</w:t>
+      </w:r>
+      <w:r>
+        <w:t xml:space="preserve"> that would be required for a new syntax that can’t be easily integrated in</w:t>
+      </w:r>
+      <w:r>
+        <w:t>to</w:t>
+      </w:r>
+      <w:r>
+        <w:t xml:space="preserve"> the C</w:t>
+      </w:r>
+      <w:r>
+        <w:t>-syntax</w:t>
+      </w:r>
+      <w:r>
+        <w:t>.</w:t>
+      </w:r>
+      <w:r>
+        <w:t xml:space="preserve"> </w:t>
+      </w:r>
+      <w:r>
+        <w:t xml:space="preserve">So newer structures won’t look so new, </w:t>
+      </w:r>
+      <w:r>
+        <w:t>and</w:t>
+      </w:r>
+      <w:r>
+        <w:t xml:space="preserve"> possibly similar </w:t>
+      </w:r>
+      <w:r>
+        <w:t>to</w:t>
+      </w:r>
+      <w:r>
+        <w:t xml:space="preserve"> C# or C++</w:t>
+      </w:r>
+      <w:r>
+        <w:t>, like data-types, one-liners and getters etc.</w:t>
+      </w:r>
+      <w:r>
+        <w:t xml:space="preserve"> </w:t>
+      </w:r>
+    </w:p>
+    <w:p>
+      <w:pPr>
+        <w:ind w:firstLine="0"/>
+      </w:pPr>
+      <w:r>
+        <w:lastRenderedPageBreak/>
+        <w:t xml:space="preserve">Furthermore, syntax warnings might also be reported, as a help/motivator to avoid causing inconsistent writing and style. </w:t>
+      </w:r>
+      <w:r>
+        <w:t xml:space="preserve">Still, </w:t>
+      </w:r>
+      <w:r>
+        <w:t>i</w:t>
+      </w:r>
+      <w:r>
+        <w:t>n the end, the compiler will only create files with the standard C formatting and ignore any formatting done in the used Para-C file since after tokenisation the source code will be ignored by the compiler.</w:t>
+      </w:r>
+      <w:r>
+        <w:t xml:space="preserve"> </w:t>
+      </w:r>
+    </w:p>
+    <w:p>
+      <w:pPr>
+        <w:ind w:firstLine="0"/>
         <w:rPr>
           <w:rStyle w:val="Hervorhebung"/>
           <w:i w:val="0"/>
           <w:iCs w:val="0"/>
-          <w:lang w:val="en-GB"/>
         </w:rPr>
       </w:pPr>
+      <w:r>
+        <w:t>However</w:t>
+      </w:r>
+      <w:r>
+        <w:t>,</w:t>
+      </w:r>
+      <w:r>
+        <w:t xml:space="preserve"> to keep the </w:t>
+      </w:r>
+      <w:r>
+        <w:t xml:space="preserve">Para-C </w:t>
+      </w:r>
+      <w:r>
+        <w:t>code clean and well-looking</w:t>
+      </w:r>
+      <w:r>
+        <w:t xml:space="preserve">, the </w:t>
+      </w:r>
+      <w:r>
+        <w:t>Compiler</w:t>
+      </w:r>
+      <w:r>
+        <w:t xml:space="preserve"> </w:t>
+      </w:r>
+      <w:r>
+        <w:t>will</w:t>
+      </w:r>
+      <w:r>
+        <w:t xml:space="preserve"> include </w:t>
+      </w:r>
+      <w:r>
+        <w:t xml:space="preserve">more advanced </w:t>
+      </w:r>
+      <w:r>
+        <w:t>syntax</w:t>
+      </w:r>
+      <w:r>
+        <w:t>- and style</w:t>
+      </w:r>
+      <w:r>
+        <w:t xml:space="preserve"> checking</w:t>
+      </w:r>
+      <w:r>
+        <w:t xml:space="preserve">. </w:t>
+      </w:r>
+      <w:r>
+        <w:t xml:space="preserve">Including </w:t>
+      </w:r>
+      <w:r>
+        <w:t xml:space="preserve">possibly harder </w:t>
+      </w:r>
+      <w:r>
+        <w:t>conventions</w:t>
+      </w:r>
+      <w:r>
+        <w:t xml:space="preserve">, </w:t>
+      </w:r>
+      <w:r>
+        <w:t xml:space="preserve">that will improve on the loose C-conventions, </w:t>
+      </w:r>
+      <w:r>
+        <w:t>which are more open</w:t>
+      </w:r>
+      <w:r>
+        <w:t xml:space="preserve"> to </w:t>
+      </w:r>
+      <w:r>
+        <w:t>writing code</w:t>
+      </w:r>
+      <w:r>
+        <w:t>.</w:t>
+      </w:r>
+      <w:r>
+        <w:t xml:space="preserve"> That means</w:t>
+      </w:r>
+      <w:r>
+        <w:t xml:space="preserve"> Para-C will introduce </w:t>
+      </w:r>
+      <w:r>
+        <w:t>more</w:t>
+      </w:r>
+      <w:r>
+        <w:t xml:space="preserve"> </w:t>
+      </w:r>
+      <w:r>
+        <w:t xml:space="preserve">conventions regarding </w:t>
+      </w:r>
+      <w:r>
+        <w:t>namin</w:t>
+      </w:r>
+      <w:r>
+        <w:t>g</w:t>
+      </w:r>
+      <w:r>
+        <w:t xml:space="preserve">, type declarations, formatting, commenting and will likely </w:t>
+      </w:r>
+      <w:r>
+        <w:t>also ad</w:t>
+      </w:r>
+      <w:r>
+        <w:t>o</w:t>
+      </w:r>
+      <w:r>
+        <w:t>pt</w:t>
+      </w:r>
+      <w:r>
+        <w:t xml:space="preserve"> </w:t>
+      </w:r>
+      <w:r>
+        <w:t>a few</w:t>
+      </w:r>
+      <w:r>
+        <w:t xml:space="preserve"> Python</w:t>
+      </w:r>
+      <w:r>
+        <w:t xml:space="preserve"> </w:t>
+      </w:r>
+      <w:r>
+        <w:t>conventions</w:t>
+      </w:r>
+      <w:r>
+        <w:rPr>
+          <w:rStyle w:val="Endnotenzeichen"/>
+        </w:rPr>
+        <w:endnoteReference w:id="2"/>
+      </w:r>
+      <w:r>
+        <w:t xml:space="preserve"> </w:t>
+      </w:r>
+      <w:r>
+        <w:t xml:space="preserve">and </w:t>
+      </w:r>
+      <w:r>
+        <w:t xml:space="preserve">integrate </w:t>
+      </w:r>
+      <w:r>
+        <w:t>some of the</w:t>
+      </w:r>
+      <w:r>
+        <w:t xml:space="preserve"> idea</w:t>
+      </w:r>
+      <w:r>
+        <w:t>s</w:t>
+      </w:r>
+      <w:r>
+        <w:t xml:space="preserve"> </w:t>
+      </w:r>
+      <w:r>
+        <w:t xml:space="preserve">in </w:t>
+      </w:r>
+      <w:r>
+        <w:t xml:space="preserve">the </w:t>
+      </w:r>
+      <w:r>
+        <w:t>Zen of Python</w:t>
+      </w:r>
+      <w:r>
+        <w:rPr>
+          <w:rStyle w:val="Endnotenzeichen"/>
+        </w:rPr>
+        <w:endnoteReference w:id="3"/>
+      </w:r>
+      <w:r>
+        <w:t>(Since the Compiler is also written in Cython</w:t>
+      </w:r>
+      <w:r>
+        <w:t>)</w:t>
+      </w:r>
+      <w:r>
+        <w:t xml:space="preserve">. </w:t>
+      </w:r>
     </w:p>
     <w:p>
       <w:pPr>
-        <w:pStyle w:val="KeinLeerraum"/>
         <w:rPr>
           <w:rStyle w:val="Hervorhebung"/>
           <w:sz w:val="22"/>
           <w:szCs w:val="22"/>
-          <w:lang w:val="en-GB"/>
         </w:rPr>
       </w:pPr>
       <w:r>
@@ -2020,7 +2424,6 @@
           <w:rStyle w:val="Hervorhebung"/>
           <w:sz w:val="22"/>
           <w:szCs w:val="22"/>
-          <w:lang w:val="en-GB"/>
         </w:rPr>
         <w:t xml:space="preserve">Note: We intend Para-C not to be a widely </w:t>
       </w:r>
@@ -2029,7 +2432,6 @@
           <w:rStyle w:val="Hervorhebung"/>
           <w:sz w:val="22"/>
           <w:szCs w:val="22"/>
-          <w:lang w:val="en-GB"/>
         </w:rPr>
         <w:t>„optimise</w:t>
       </w:r>
@@ -2038,7 +2440,6 @@
           <w:rStyle w:val="Hervorhebung"/>
           <w:sz w:val="22"/>
           <w:szCs w:val="22"/>
-          <w:lang w:val="en-GB"/>
         </w:rPr>
         <w:t>d</w:t>
       </w:r>
@@ -2047,7 +2448,6 @@
           <w:rStyle w:val="Hervorhebung"/>
           <w:sz w:val="22"/>
           <w:szCs w:val="22"/>
-          <w:lang w:val="en-GB"/>
         </w:rPr>
         <w:t>“</w:t>
       </w:r>
@@ -2056,7 +2456,6 @@
           <w:rStyle w:val="Hervorhebung"/>
           <w:sz w:val="22"/>
           <w:szCs w:val="22"/>
-          <w:lang w:val="en-GB"/>
         </w:rPr>
         <w:t xml:space="preserve"> </w:t>
       </w:r>
@@ -2065,7 +2464,6 @@
           <w:rStyle w:val="Hervorhebung"/>
           <w:sz w:val="22"/>
           <w:szCs w:val="22"/>
-          <w:lang w:val="en-GB"/>
         </w:rPr>
         <w:t xml:space="preserve">or </w:t>
       </w:r>
@@ -2074,7 +2472,6 @@
           <w:rStyle w:val="Hervorhebung"/>
           <w:sz w:val="22"/>
           <w:szCs w:val="22"/>
-          <w:lang w:val="en-GB"/>
         </w:rPr>
         <w:t>„</w:t>
       </w:r>
@@ -2083,7 +2480,6 @@
           <w:rStyle w:val="Hervorhebung"/>
           <w:sz w:val="22"/>
           <w:szCs w:val="22"/>
-          <w:lang w:val="en-GB"/>
         </w:rPr>
         <w:t>productio</w:t>
       </w:r>
@@ -2092,7 +2488,6 @@
           <w:rStyle w:val="Hervorhebung"/>
           <w:sz w:val="22"/>
           <w:szCs w:val="22"/>
-          <w:lang w:val="en-GB"/>
         </w:rPr>
         <w:t>n</w:t>
       </w:r>
@@ -2101,7 +2496,6 @@
           <w:rStyle w:val="Hervorhebung"/>
           <w:sz w:val="22"/>
           <w:szCs w:val="22"/>
-          <w:lang w:val="en-GB"/>
         </w:rPr>
         <w:t>-ready</w:t>
       </w:r>
@@ -2110,7 +2504,6 @@
           <w:rStyle w:val="Hervorhebung"/>
           <w:sz w:val="22"/>
           <w:szCs w:val="22"/>
-          <w:lang w:val="en-GB"/>
         </w:rPr>
         <w:t>“</w:t>
       </w:r>
@@ -2119,7 +2512,6 @@
           <w:rStyle w:val="Hervorhebung"/>
           <w:sz w:val="22"/>
           <w:szCs w:val="22"/>
-          <w:lang w:val="en-GB"/>
         </w:rPr>
         <w:t xml:space="preserve"> </w:t>
       </w:r>
@@ -2128,7 +2520,6 @@
           <w:rStyle w:val="Hervorhebung"/>
           <w:sz w:val="22"/>
           <w:szCs w:val="22"/>
-          <w:lang w:val="en-GB"/>
         </w:rPr>
         <w:t xml:space="preserve">programming language. It is solely a free-time project designed for learning and testing purposes, which we </w:t>
       </w:r>
@@ -2137,7 +2528,6 @@
           <w:rStyle w:val="Hervorhebung"/>
           <w:sz w:val="22"/>
           <w:szCs w:val="22"/>
-          <w:lang w:val="en-GB"/>
         </w:rPr>
         <w:t xml:space="preserve">do </w:t>
       </w:r>
@@ -2146,7 +2536,6 @@
           <w:rStyle w:val="Hervorhebung"/>
           <w:sz w:val="22"/>
           <w:szCs w:val="22"/>
-          <w:lang w:val="en-GB"/>
         </w:rPr>
         <w:t xml:space="preserve">not intend for anything other </w:t>
       </w:r>
@@ -2155,15 +2544,13 @@
           <w:rStyle w:val="Hervorhebung"/>
           <w:sz w:val="22"/>
           <w:szCs w:val="22"/>
-          <w:lang w:val="en-GB"/>
         </w:rPr>
         <w:t>than that.</w:t>
       </w:r>
     </w:p>
     <w:p>
       <w:pPr>
-        <w:spacing w:after="0" w:line="480" w:lineRule="auto"/>
-        <w:ind w:firstLine="0"/>
+        <w:pStyle w:val="berschrift1"/>
         <w:rPr>
           <w:rStyle w:val="Hervorhebung"/>
           <w:kern w:val="0"/>
@@ -2185,10 +2572,10 @@
         <w:pStyle w:val="berschrift1"/>
         <w:numPr>
           <w:ilvl w:val="0"/>
-          <w:numId w:val="28"/>
+          <w:numId w:val="44"/>
         </w:numPr>
       </w:pPr>
-      <w:bookmarkStart w:id="2" w:name="_Toc71322692"/>
+      <w:bookmarkStart w:id="2" w:name="_Toc71660359"/>
       <w:r>
         <w:lastRenderedPageBreak/>
         <w:t>B</w:t>
@@ -2337,7 +2724,7 @@
         <w:rPr>
           <w:rStyle w:val="Endnotenzeichen"/>
         </w:rPr>
-        <w:endnoteReference w:id="1"/>
+        <w:endnoteReference w:id="4"/>
       </w:r>
       <w:r>
         <w:t xml:space="preserve">, </w:t>
@@ -2352,7 +2739,7 @@
         <w:rPr>
           <w:rStyle w:val="Endnotenzeichen"/>
         </w:rPr>
-        <w:endnoteReference w:id="2"/>
+        <w:endnoteReference w:id="5"/>
       </w:r>
       <w:r>
         <w:t xml:space="preserve"> (which will partly replace the C-functions for easier handling) and OOP-Structure using GObject</w:t>
@@ -2361,7 +2748,7 @@
         <w:rPr>
           <w:rStyle w:val="Endnotenzeichen"/>
         </w:rPr>
-        <w:endnoteReference w:id="3"/>
+        <w:endnoteReference w:id="6"/>
       </w:r>
       <w:r>
         <w:t xml:space="preserve"> and system for integrating C-</w:t>
@@ -2375,17 +2762,22 @@
     </w:p>
     <w:p>
       <w:pPr>
+        <w:ind w:firstLine="0"/>
+      </w:pPr>
+      <w:r>
+        <w:t>Still, the language will serve the main purpose of helping and providing features for C-code, meaning that the structure will be converted into C-code</w:t>
+      </w:r>
+      <w:r>
+        <w:t>.</w:t>
+      </w:r>
+    </w:p>
+    <w:p>
+      <w:pPr>
         <w:pStyle w:val="berschrift2"/>
       </w:pPr>
-      <w:bookmarkStart w:id="3" w:name="_Toc71322693"/>
-      <w:r>
-        <w:t>2.1</w:t>
-      </w:r>
-      <w:r>
-        <w:tab/>
-      </w:r>
-      <w:r>
-        <w:t>File Structure</w:t>
+      <w:bookmarkStart w:id="3" w:name="_Toc71660360"/>
+      <w:r>
+        <w:t>File structure</w:t>
       </w:r>
       <w:bookmarkEnd w:id="3"/>
     </w:p>
@@ -2421,7 +2813,21 @@
           <w:i/>
           <w:iCs/>
         </w:rPr>
-        <w:t>3.1 Using C-Code inside Para-C)</w:t>
+        <w:t>4</w:t>
+      </w:r>
+      <w:r>
+        <w:rPr>
+          <w:i/>
+          <w:iCs/>
+        </w:rPr>
+        <w:t>.1</w:t>
+      </w:r>
+      <w:r>
+        <w:rPr>
+          <w:i/>
+          <w:iCs/>
+        </w:rPr>
+        <w:t xml:space="preserve"> Using C-Code inside Para-C)</w:t>
       </w:r>
     </w:p>
     <w:p>
@@ -2432,14 +2838,9 @@
     <w:p>
       <w:pPr>
         <w:pStyle w:val="berschrift3"/>
-        <w:ind w:firstLine="0"/>
-      </w:pPr>
-      <w:bookmarkStart w:id="4" w:name="_Toc71322694"/>
-      <w:r>
-        <w:t xml:space="preserve">2.1.1 </w:t>
-      </w:r>
-      <w:r>
-        <w:tab/>
+      </w:pPr>
+      <w:bookmarkStart w:id="4" w:name="_Toc71660361"/>
+      <w:r>
         <w:t>Para-C modules and files</w:t>
       </w:r>
       <w:bookmarkEnd w:id="4"/>
@@ -2447,14 +2848,9 @@
     <w:p>
       <w:pPr>
         <w:pStyle w:val="berschrift3"/>
-        <w:ind w:firstLine="0"/>
-      </w:pPr>
-      <w:bookmarkStart w:id="5" w:name="_Toc71322695"/>
-      <w:r>
-        <w:t>2.1.2</w:t>
-      </w:r>
-      <w:r>
-        <w:tab/>
+      </w:pPr>
+      <w:bookmarkStart w:id="5" w:name="_Toc71660362"/>
+      <w:r>
         <w:t>Importing PARA-modules</w:t>
       </w:r>
       <w:bookmarkEnd w:id="5"/>
@@ -2462,14 +2858,9 @@
     <w:p>
       <w:pPr>
         <w:pStyle w:val="berschrift3"/>
-        <w:ind w:firstLine="0"/>
-      </w:pPr>
-      <w:bookmarkStart w:id="6" w:name="_Toc71322696"/>
-      <w:r>
-        <w:t xml:space="preserve">2.1.3 </w:t>
-      </w:r>
-      <w:r>
-        <w:tab/>
+      </w:pPr>
+      <w:bookmarkStart w:id="6" w:name="_Toc71660363"/>
+      <w:r>
         <w:t>Importing C-modules</w:t>
       </w:r>
       <w:bookmarkEnd w:id="6"/>
@@ -2478,12 +2869,8 @@
       <w:pPr>
         <w:pStyle w:val="berschrift2"/>
       </w:pPr>
-      <w:bookmarkStart w:id="7" w:name="_Toc71322697"/>
-      <w:r>
-        <w:t>2.2</w:t>
-      </w:r>
-      <w:r>
-        <w:tab/>
+      <w:bookmarkStart w:id="7" w:name="_Toc71660364"/>
+      <w:r>
         <w:t>Core Syntax</w:t>
       </w:r>
       <w:bookmarkEnd w:id="7"/>
@@ -2495,12 +2882,8 @@
       <w:pPr>
         <w:pStyle w:val="berschrift2"/>
       </w:pPr>
-      <w:bookmarkStart w:id="8" w:name="_Toc71322698"/>
-      <w:r>
-        <w:t>2.3</w:t>
-      </w:r>
-      <w:r>
-        <w:tab/>
+      <w:bookmarkStart w:id="8" w:name="_Toc71660365"/>
+      <w:r>
         <w:t>Built-in Macros</w:t>
       </w:r>
       <w:r>
@@ -2512,12 +2895,8 @@
       <w:pPr>
         <w:pStyle w:val="berschrift2"/>
       </w:pPr>
-      <w:bookmarkStart w:id="9" w:name="_Toc71322699"/>
-      <w:r>
-        <w:t xml:space="preserve">2.4 </w:t>
-      </w:r>
-      <w:r>
-        <w:tab/>
+      <w:bookmarkStart w:id="9" w:name="_Toc71660366"/>
+      <w:r>
         <w:t>Structs and Type-def</w:t>
       </w:r>
       <w:bookmarkEnd w:id="9"/>
@@ -2529,12 +2908,8 @@
       <w:pPr>
         <w:pStyle w:val="berschrift2"/>
       </w:pPr>
-      <w:bookmarkStart w:id="10" w:name="_Toc71322700"/>
-      <w:r>
-        <w:t>2.5</w:t>
-      </w:r>
-      <w:r>
-        <w:tab/>
+      <w:bookmarkStart w:id="10" w:name="_Toc71660367"/>
+      <w:r>
         <w:t>Exceptions</w:t>
       </w:r>
       <w:bookmarkEnd w:id="10"/>
@@ -2542,10 +2917,19 @@
     <w:p>
       <w:pPr>
         <w:pStyle w:val="berschrift1"/>
-        <w:numPr>
-          <w:ilvl w:val="0"/>
-          <w:numId w:val="28"/>
-        </w:numPr>
+      </w:pPr>
+      <w:bookmarkStart w:id="11" w:name="_Toc71660368"/>
+      <w:r>
+        <w:t xml:space="preserve">Compiler and logical Structure of </w:t>
+      </w:r>
+      <w:r>
+        <w:t>Para-C</w:t>
+      </w:r>
+      <w:bookmarkEnd w:id="11"/>
+    </w:p>
+    <w:p>
+      <w:pPr>
+        <w:pStyle w:val="berschrift1"/>
         <w:rPr>
           <w:rStyle w:val="Hervorhebung"/>
           <w:rFonts w:ascii="Arial" w:hAnsi="Arial"/>
@@ -2553,7 +2937,7 @@
           <w:iCs w:val="0"/>
         </w:rPr>
       </w:pPr>
-      <w:bookmarkStart w:id="11" w:name="_Toc71322701"/>
+      <w:bookmarkStart w:id="12" w:name="_Toc71660369"/>
       <w:r>
         <w:rPr>
           <w:rStyle w:val="Hervorhebung"/>
@@ -2563,104 +2947,67 @@
         </w:rPr>
         <w:t>Usage-examples of Para-C</w:t>
       </w:r>
-      <w:bookmarkEnd w:id="11"/>
+      <w:bookmarkEnd w:id="12"/>
     </w:p>
     <w:p>
       <w:pPr>
         <w:pStyle w:val="berschrift2"/>
       </w:pPr>
-      <w:r>
-        <w:t xml:space="preserve">3.1 </w:t>
-      </w:r>
-      <w:r>
-        <w:tab/>
+      <w:bookmarkStart w:id="13" w:name="_Toc71660370"/>
+      <w:r>
         <w:t>Using C-Code inside Para-C</w:t>
       </w:r>
+      <w:bookmarkEnd w:id="13"/>
     </w:p>
     <w:p>
       <w:pPr>
         <w:pStyle w:val="berschrift3"/>
-        <w:ind w:firstLine="0"/>
-      </w:pPr>
-      <w:r>
-        <w:t xml:space="preserve">3.1.1 </w:t>
-      </w:r>
-      <w:r>
-        <w:tab/>
+      </w:pPr>
+      <w:bookmarkStart w:id="14" w:name="_Toc71660371"/>
+      <w:r>
         <w:t>Using Standard C-code</w:t>
       </w:r>
+      <w:bookmarkEnd w:id="14"/>
     </w:p>
     <w:p>
       <w:pPr>
         <w:pStyle w:val="berschrift3"/>
-        <w:ind w:firstLine="0"/>
-      </w:pPr>
-      <w:r>
-        <w:t xml:space="preserve">3.1.2 </w:t>
-      </w:r>
-      <w:r>
-        <w:tab/>
+      </w:pPr>
+      <w:bookmarkStart w:id="15" w:name="_Toc71660372"/>
+      <w:r>
         <w:t>Using C-libraries</w:t>
       </w:r>
+      <w:bookmarkEnd w:id="15"/>
     </w:p>
     <w:p>
       <w:pPr>
         <w:pStyle w:val="berschrift3"/>
-        <w:ind w:firstLine="0"/>
-      </w:pPr>
-      <w:r>
-        <w:t xml:space="preserve">3.1.3 </w:t>
-      </w:r>
-      <w:r>
-        <w:tab/>
+      </w:pPr>
+      <w:bookmarkStart w:id="16" w:name="_Toc71660373"/>
+      <w:r>
         <w:t>Restrictions of Para-C</w:t>
       </w:r>
+      <w:bookmarkEnd w:id="16"/>
     </w:p>
     <w:p>
       <w:pPr>
-        <w:pStyle w:val="berschrift1"/>
-        <w:numPr>
-          <w:ilvl w:val="0"/>
-          <w:numId w:val="28"/>
-        </w:numPr>
-      </w:pPr>
-      <w:bookmarkStart w:id="12" w:name="_Toc71322702"/>
-      <w:r>
-        <w:t>Para-C compiler and Compiling-Exceptions</w:t>
-      </w:r>
-      <w:bookmarkEnd w:id="12"/>
+        <w:pStyle w:val="Abschnittstitel"/>
+        <w:rPr>
+          <w:rStyle w:val="Funotenzeichen"/>
+          <w:rFonts w:ascii="Arial" w:hAnsi="Arial"/>
+          <w:vertAlign w:val="baseline"/>
+        </w:rPr>
+      </w:pPr>
+      <w:bookmarkStart w:id="17" w:name="_Toc71660374"/>
+      <w:r>
+        <w:lastRenderedPageBreak/>
+        <w:t>E</w:t>
+      </w:r>
+      <w:bookmarkEnd w:id="17"/>
+      <w:r>
+        <w:t>ndnotes</w:t>
+      </w:r>
     </w:p>
-    <w:bookmarkStart w:id="13" w:name="_Toc71322703" w:displacedByCustomXml="next"/>
-    <w:sdt>
-      <w:sdtPr>
-        <w:alias w:val="Fußnotentitel:"/>
-        <w:tag w:val="Fußnotentitel:"/>
-        <w:id w:val="-1680037918"/>
-        <w:placeholder>
-          <w:docPart w:val="6C89A618CBD44CF2ABCBB210DD41CB2C"/>
-        </w:placeholder>
-        <w:temporary/>
-        <w:showingPlcHdr/>
-        <w15:appearance w15:val="hidden"/>
-      </w:sdtPr>
-      <w:sdtEndPr/>
-      <w:sdtContent>
-        <w:p>
-          <w:pPr>
-            <w:pStyle w:val="Abschnittstitel"/>
-            <w:rPr>
-              <w:rStyle w:val="Funotenzeichen"/>
-              <w:rFonts w:ascii="Arial" w:hAnsi="Arial"/>
-              <w:vertAlign w:val="baseline"/>
-            </w:rPr>
-          </w:pPr>
-          <w:r>
-            <w:t>Footnotes</w:t>
-          </w:r>
-        </w:p>
-      </w:sdtContent>
-    </w:sdt>
-    <w:bookmarkEnd w:id="13" w:displacedByCustomXml="prev"/>
     <w:sectPr>
       <w:headerReference w:type="default" r:id="rId9"/>
       <w:footerReference w:type="first" r:id="rId10"/>
@@ -2713,9 +3060,12 @@
         <w:endnoteRef/>
       </w:r>
       <w:r>
-        <w:t xml:space="preserve"> List of Pre-defined macros in C: </w:t>
-      </w:r>
-      <w:hyperlink r:id="rId1" w:history="1">
+        <w:t xml:space="preserve"> Para meaning and origin</w:t>
+      </w:r>
+      <w:r>
+        <w:t xml:space="preserve">: </w:t>
+      </w:r>
+      <w:hyperlink r:id="rId1" w:anchor="Preposition" w:history="1">
         <w:r>
           <w:rPr>
             <w:rStyle w:val="Hyperlink"/>
@@ -2740,7 +3090,16 @@
         <w:t xml:space="preserve"> </w:t>
       </w:r>
       <w:r>
-        <w:t xml:space="preserve">List of Built-in C-functions: </w:t>
+        <w:t xml:space="preserve">PEP8 </w:t>
+      </w:r>
+      <w:r>
+        <w:t>–</w:t>
+      </w:r>
+      <w:r>
+        <w:t xml:space="preserve"> C</w:t>
+      </w:r>
+      <w:r>
+        <w:t xml:space="preserve">onventions of Python: </w:t>
       </w:r>
       <w:hyperlink r:id="rId2" w:history="1">
         <w:r>
@@ -2756,9 +3115,6 @@
     <w:p>
       <w:pPr>
         <w:pStyle w:val="Endnotentext"/>
-        <w:rPr>
-          <w:lang w:val="de-AT"/>
-        </w:rPr>
       </w:pPr>
       <w:r>
         <w:rPr>
@@ -2770,12 +3126,102 @@
         <w:t xml:space="preserve"> </w:t>
       </w:r>
       <w:r>
+        <w:t xml:space="preserve">PEP20 – </w:t>
+      </w:r>
+      <w:r>
+        <w:t>Ze</w:t>
+      </w:r>
+      <w:r>
+        <w:t>n</w:t>
+      </w:r>
+      <w:r>
+        <w:t xml:space="preserve"> of python: </w:t>
+      </w:r>
+      <w:hyperlink r:id="rId3" w:history="1">
+        <w:r>
+          <w:rPr>
+            <w:rStyle w:val="Hyperlink"/>
+          </w:rPr>
+          <w:t>[here]</w:t>
+        </w:r>
+      </w:hyperlink>
+    </w:p>
+  </w:endnote>
+  <w:endnote w:id="4">
+    <w:p>
+      <w:pPr>
+        <w:pStyle w:val="Endnotentext"/>
+      </w:pPr>
+      <w:r>
+        <w:rPr>
+          <w:rStyle w:val="Endnotenzeichen"/>
+        </w:rPr>
+        <w:endnoteRef/>
+      </w:r>
+      <w:r>
+        <w:t xml:space="preserve"> List of Pre-defined macros in C: </w:t>
+      </w:r>
+      <w:hyperlink r:id="rId4" w:history="1">
+        <w:r>
+          <w:rPr>
+            <w:rStyle w:val="Hyperlink"/>
+          </w:rPr>
+          <w:t>[here]</w:t>
+        </w:r>
+      </w:hyperlink>
+    </w:p>
+  </w:endnote>
+  <w:endnote w:id="5">
+    <w:p>
+      <w:pPr>
+        <w:pStyle w:val="Endnotentext"/>
+      </w:pPr>
+      <w:r>
+        <w:rPr>
+          <w:rStyle w:val="Endnotenzeichen"/>
+        </w:rPr>
+        <w:endnoteRef/>
+      </w:r>
+      <w:r>
+        <w:t xml:space="preserve"> </w:t>
+      </w:r>
+      <w:r>
+        <w:t xml:space="preserve">List of Built-in C-functions: </w:t>
+      </w:r>
+      <w:hyperlink r:id="rId5" w:history="1">
+        <w:r>
+          <w:rPr>
+            <w:rStyle w:val="Hyperlink"/>
+          </w:rPr>
+          <w:t>[here]</w:t>
+        </w:r>
+      </w:hyperlink>
+    </w:p>
+  </w:endnote>
+  <w:endnote w:id="6">
+    <w:p>
+      <w:pPr>
+        <w:pStyle w:val="Endnotentext"/>
+        <w:rPr>
+          <w:lang w:val="de-AT"/>
+        </w:rPr>
+      </w:pPr>
+      <w:r>
+        <w:rPr>
+          <w:rStyle w:val="Endnotenzeichen"/>
+        </w:rPr>
+        <w:endnoteRef/>
+      </w:r>
+      <w:r>
+        <w:t xml:space="preserve"> </w:t>
+      </w:r>
+      <w:r>
         <w:rPr>
           <w:lang w:val="de-AT"/>
         </w:rPr>
         <w:t xml:space="preserve">Introduction to GObject: </w:t>
       </w:r>
-      <w:hyperlink r:id="rId3" w:history="1">
+      <w:hyperlink r:id="rId6" w:history="1">
         <w:r>
           <w:rPr>
             <w:rStyle w:val="Hyperlink"/>
@@ -3157,9 +3603,9 @@
   </w:abstractNum>
   <w:abstractNum w:abstractNumId="10" w15:restartNumberingAfterBreak="0">
     <w:nsid w:val="012349F0"/>
-    <w:multiLevelType w:val="hybridMultilevel"/>
-    <w:tmpl w:val="983E1C3E"/>
-    <w:lvl w:ilvl="0" w:tplc="0C07000F">
+    <w:multiLevelType w:val="multilevel"/>
+    <w:tmpl w:val="98CE7DFA"/>
+    <w:lvl w:ilvl="0">
       <w:start w:val="1"/>
       <w:numFmt w:val="decimal"/>
       <w:lvlText w:val="%1."/>
@@ -3171,77 +3617,109 @@
         <w:rFonts w:hint="default"/>
       </w:rPr>
     </w:lvl>
-    <w:lvl w:ilvl="1" w:tplc="0C070019" w:tentative="1">
-      <w:start w:val="1"/>
-      <w:numFmt w:val="lowerLetter"/>
-      <w:lvlText w:val="%2."/>
-      <w:lvlJc w:val="left"/>
-      <w:pPr>
-        <w:ind w:left="1440" w:hanging="360"/>
-      </w:pPr>
-    </w:lvl>
-    <w:lvl w:ilvl="2" w:tplc="0C07001B" w:tentative="1">
-      <w:start w:val="1"/>
-      <w:numFmt w:val="lowerRoman"/>
-      <w:lvlText w:val="%3."/>
-      <w:lvlJc w:val="right"/>
-      <w:pPr>
-        <w:ind w:left="2160" w:hanging="180"/>
-      </w:pPr>
-    </w:lvl>
-    <w:lvl w:ilvl="3" w:tplc="0C07000F" w:tentative="1">
-      <w:start w:val="1"/>
-      <w:numFmt w:val="decimal"/>
-      <w:lvlText w:val="%4."/>
-      <w:lvlJc w:val="left"/>
-      <w:pPr>
-        <w:ind w:left="2880" w:hanging="360"/>
-      </w:pPr>
-    </w:lvl>
-    <w:lvl w:ilvl="4" w:tplc="0C070019" w:tentative="1">
-      <w:start w:val="1"/>
-      <w:numFmt w:val="lowerLetter"/>
-      <w:lvlText w:val="%5."/>
-      <w:lvlJc w:val="left"/>
-      <w:pPr>
-        <w:ind w:left="3600" w:hanging="360"/>
-      </w:pPr>
-    </w:lvl>
-    <w:lvl w:ilvl="5" w:tplc="0C07001B" w:tentative="1">
-      <w:start w:val="1"/>
-      <w:numFmt w:val="lowerRoman"/>
-      <w:lvlText w:val="%6."/>
-      <w:lvlJc w:val="right"/>
-      <w:pPr>
-        <w:ind w:left="4320" w:hanging="180"/>
-      </w:pPr>
-    </w:lvl>
-    <w:lvl w:ilvl="6" w:tplc="0C07000F" w:tentative="1">
-      <w:start w:val="1"/>
-      <w:numFmt w:val="decimal"/>
-      <w:lvlText w:val="%7."/>
-      <w:lvlJc w:val="left"/>
-      <w:pPr>
-        <w:ind w:left="5040" w:hanging="360"/>
-      </w:pPr>
-    </w:lvl>
-    <w:lvl w:ilvl="7" w:tplc="0C070019" w:tentative="1">
-      <w:start w:val="1"/>
-      <w:numFmt w:val="lowerLetter"/>
-      <w:lvlText w:val="%8."/>
-      <w:lvlJc w:val="left"/>
-      <w:pPr>
-        <w:ind w:left="5760" w:hanging="360"/>
-      </w:pPr>
-    </w:lvl>
-    <w:lvl w:ilvl="8" w:tplc="0C07001B" w:tentative="1">
-      <w:start w:val="1"/>
-      <w:numFmt w:val="lowerRoman"/>
-      <w:lvlText w:val="%9."/>
-      <w:lvlJc w:val="right"/>
-      <w:pPr>
-        <w:ind w:left="6480" w:hanging="180"/>
-      </w:pPr>
+    <w:lvl w:ilvl="1">
+      <w:start w:val="1"/>
+      <w:numFmt w:val="decimal"/>
+      <w:isLgl/>
+      <w:lvlText w:val="%1.%2"/>
+      <w:lvlJc w:val="left"/>
+      <w:pPr>
+        <w:ind w:left="720" w:hanging="360"/>
+      </w:pPr>
+      <w:rPr>
+        <w:rFonts w:hint="default"/>
+      </w:rPr>
+    </w:lvl>
+    <w:lvl w:ilvl="2">
+      <w:start w:val="1"/>
+      <w:numFmt w:val="decimal"/>
+      <w:isLgl/>
+      <w:lvlText w:val="%1.%2.%3"/>
+      <w:lvlJc w:val="left"/>
+      <w:pPr>
+        <w:ind w:left="1080" w:hanging="720"/>
+      </w:pPr>
+      <w:rPr>
+        <w:rFonts w:hint="default"/>
+      </w:rPr>
+    </w:lvl>
+    <w:lvl w:ilvl="3">
+      <w:start w:val="1"/>
+      <w:numFmt w:val="decimal"/>
+      <w:isLgl/>
+      <w:lvlText w:val="%1.%2.%3.%4"/>
+      <w:lvlJc w:val="left"/>
+      <w:pPr>
+        <w:ind w:left="1440" w:hanging="1080"/>
+      </w:pPr>
+      <w:rPr>
+        <w:rFonts w:hint="default"/>
+      </w:rPr>
+    </w:lvl>
+    <w:lvl w:ilvl="4">
+      <w:start w:val="1"/>
+      <w:numFmt w:val="decimal"/>
+      <w:isLgl/>
+      <w:lvlText w:val="%1.%2.%3.%4.%5"/>
+      <w:lvlJc w:val="left"/>
+      <w:pPr>
+        <w:ind w:left="1440" w:hanging="1080"/>
+      </w:pPr>
+      <w:rPr>
+        <w:rFonts w:hint="default"/>
+      </w:rPr>
+    </w:lvl>
+    <w:lvl w:ilvl="5">
+      <w:start w:val="1"/>
+      <w:numFmt w:val="decimal"/>
+      <w:isLgl/>
+      <w:lvlText w:val="%1.%2.%3.%4.%5.%6"/>
+      <w:lvlJc w:val="left"/>
+      <w:pPr>
+        <w:ind w:left="1800" w:hanging="1440"/>
+      </w:pPr>
+      <w:rPr>
+        <w:rFonts w:hint="default"/>
+      </w:rPr>
+    </w:lvl>
+    <w:lvl w:ilvl="6">
+      <w:start w:val="1"/>
+      <w:numFmt w:val="decimal"/>
+      <w:isLgl/>
+      <w:lvlText w:val="%1.%2.%3.%4.%5.%6.%7"/>
+      <w:lvlJc w:val="left"/>
+      <w:pPr>
+        <w:ind w:left="1800" w:hanging="1440"/>
+      </w:pPr>
+      <w:rPr>
+        <w:rFonts w:hint="default"/>
+      </w:rPr>
+    </w:lvl>
+    <w:lvl w:ilvl="7">
+      <w:start w:val="1"/>
+      <w:numFmt w:val="decimal"/>
+      <w:isLgl/>
+      <w:lvlText w:val="%1.%2.%3.%4.%5.%6.%7.%8"/>
+      <w:lvlJc w:val="left"/>
+      <w:pPr>
+        <w:ind w:left="2160" w:hanging="1800"/>
+      </w:pPr>
+      <w:rPr>
+        <w:rFonts w:hint="default"/>
+      </w:rPr>
+    </w:lvl>
+    <w:lvl w:ilvl="8">
+      <w:start w:val="1"/>
+      <w:numFmt w:val="decimal"/>
+      <w:isLgl/>
+      <w:lvlText w:val="%1.%2.%3.%4.%5.%6.%7.%8.%9"/>
+      <w:lvlJc w:val="left"/>
+      <w:pPr>
+        <w:ind w:left="2160" w:hanging="1800"/>
+      </w:pPr>
+      <w:rPr>
+        <w:rFonts w:hint="default"/>
+      </w:rPr>
     </w:lvl>
   </w:abstractNum>
   <w:abstractNum w:abstractNumId="11" w15:restartNumberingAfterBreak="0">
@@ -3859,6 +4337,184 @@
     </w:lvl>
   </w:abstractNum>
   <w:abstractNum w:abstractNumId="17" w15:restartNumberingAfterBreak="0">
+    <w:nsid w:val="42E93334"/>
+    <w:multiLevelType w:val="hybridMultilevel"/>
+    <w:tmpl w:val="983E1C3E"/>
+    <w:lvl w:ilvl="0" w:tplc="0C07000F">
+      <w:start w:val="1"/>
+      <w:numFmt w:val="decimal"/>
+      <w:lvlText w:val="%1."/>
+      <w:lvlJc w:val="left"/>
+      <w:pPr>
+        <w:ind w:left="720" w:hanging="360"/>
+      </w:pPr>
+      <w:rPr>
+        <w:rFonts w:hint="default"/>
+      </w:rPr>
+    </w:lvl>
+    <w:lvl w:ilvl="1" w:tplc="0C070019" w:tentative="1">
+      <w:start w:val="1"/>
+      <w:numFmt w:val="lowerLetter"/>
+      <w:lvlText w:val="%2."/>
+      <w:lvlJc w:val="left"/>
+      <w:pPr>
+        <w:ind w:left="1440" w:hanging="360"/>
+      </w:pPr>
+    </w:lvl>
+    <w:lvl w:ilvl="2" w:tplc="0C07001B" w:tentative="1">
+      <w:start w:val="1"/>
+      <w:numFmt w:val="lowerRoman"/>
+      <w:lvlText w:val="%3."/>
+      <w:lvlJc w:val="right"/>
+      <w:pPr>
+        <w:ind w:left="2160" w:hanging="180"/>
+      </w:pPr>
+    </w:lvl>
+    <w:lvl w:ilvl="3" w:tplc="0C07000F" w:tentative="1">
+      <w:start w:val="1"/>
+      <w:numFmt w:val="decimal"/>
+      <w:lvlText w:val="%4."/>
+      <w:lvlJc w:val="left"/>
+      <w:pPr>
+        <w:ind w:left="2880" w:hanging="360"/>
+      </w:pPr>
+    </w:lvl>
+    <w:lvl w:ilvl="4" w:tplc="0C070019" w:tentative="1">
+      <w:start w:val="1"/>
+      <w:numFmt w:val="lowerLetter"/>
+      <w:lvlText w:val="%5."/>
+      <w:lvlJc w:val="left"/>
+      <w:pPr>
+        <w:ind w:left="3600" w:hanging="360"/>
+      </w:pPr>
+    </w:lvl>
+    <w:lvl w:ilvl="5" w:tplc="0C07001B" w:tentative="1">
+      <w:start w:val="1"/>
+      <w:numFmt w:val="lowerRoman"/>
+      <w:lvlText w:val="%6."/>
+      <w:lvlJc w:val="right"/>
+      <w:pPr>
+        <w:ind w:left="4320" w:hanging="180"/>
+      </w:pPr>
+    </w:lvl>
+    <w:lvl w:ilvl="6" w:tplc="0C07000F" w:tentative="1">
+      <w:start w:val="1"/>
+      <w:numFmt w:val="decimal"/>
+      <w:lvlText w:val="%7."/>
+      <w:lvlJc w:val="left"/>
+      <w:pPr>
+        <w:ind w:left="5040" w:hanging="360"/>
+      </w:pPr>
+    </w:lvl>
+    <w:lvl w:ilvl="7" w:tplc="0C070019" w:tentative="1">
+      <w:start w:val="1"/>
+      <w:numFmt w:val="lowerLetter"/>
+      <w:lvlText w:val="%8."/>
+      <w:lvlJc w:val="left"/>
+      <w:pPr>
+        <w:ind w:left="5760" w:hanging="360"/>
+      </w:pPr>
+    </w:lvl>
+    <w:lvl w:ilvl="8" w:tplc="0C07001B" w:tentative="1">
+      <w:start w:val="1"/>
+      <w:numFmt w:val="lowerRoman"/>
+      <w:lvlText w:val="%9."/>
+      <w:lvlJc w:val="right"/>
+      <w:pPr>
+        <w:ind w:left="6480" w:hanging="180"/>
+      </w:pPr>
+    </w:lvl>
+  </w:abstractNum>
+  <w:abstractNum w:abstractNumId="18" w15:restartNumberingAfterBreak="0">
+    <w:nsid w:val="448600C1"/>
+    <w:multiLevelType w:val="hybridMultilevel"/>
+    <w:tmpl w:val="56FA2392"/>
+    <w:lvl w:ilvl="0" w:tplc="ACEA3744">
+      <w:start w:val="1"/>
+      <w:numFmt w:val="decimal"/>
+      <w:lvlText w:val="%1."/>
+      <w:lvlJc w:val="left"/>
+      <w:pPr>
+        <w:ind w:left="720" w:hanging="360"/>
+      </w:pPr>
+      <w:rPr>
+        <w:rFonts w:hint="default"/>
+      </w:rPr>
+    </w:lvl>
+    <w:lvl w:ilvl="1" w:tplc="08090019" w:tentative="1">
+      <w:start w:val="1"/>
+      <w:numFmt w:val="lowerLetter"/>
+      <w:lvlText w:val="%2."/>
+      <w:lvlJc w:val="left"/>
+      <w:pPr>
+        <w:ind w:left="1440" w:hanging="360"/>
+      </w:pPr>
+    </w:lvl>
+    <w:lvl w:ilvl="2" w:tplc="0809001B" w:tentative="1">
+      <w:start w:val="1"/>
+      <w:numFmt w:val="lowerRoman"/>
+      <w:lvlText w:val="%3."/>
+      <w:lvlJc w:val="right"/>
+      <w:pPr>
+        <w:ind w:left="2160" w:hanging="180"/>
+      </w:pPr>
+    </w:lvl>
+    <w:lvl w:ilvl="3" w:tplc="0809000F" w:tentative="1">
+      <w:start w:val="1"/>
+      <w:numFmt w:val="decimal"/>
+      <w:lvlText w:val="%4."/>
+      <w:lvlJc w:val="left"/>
+      <w:pPr>
+        <w:ind w:left="2880" w:hanging="360"/>
+      </w:pPr>
+    </w:lvl>
+    <w:lvl w:ilvl="4" w:tplc="08090019" w:tentative="1">
+      <w:start w:val="1"/>
+      <w:numFmt w:val="lowerLetter"/>
+      <w:lvlText w:val="%5."/>
+      <w:lvlJc w:val="left"/>
+      <w:pPr>
+        <w:ind w:left="3600" w:hanging="360"/>
+      </w:pPr>
+    </w:lvl>
+    <w:lvl w:ilvl="5" w:tplc="0809001B" w:tentative="1">
+      <w:start w:val="1"/>
+      <w:numFmt w:val="lowerRoman"/>
+      <w:lvlText w:val="%6."/>
+      <w:lvlJc w:val="right"/>
+      <w:pPr>
+        <w:ind w:left="4320" w:hanging="180"/>
+      </w:pPr>
+    </w:lvl>
+    <w:lvl w:ilvl="6" w:tplc="0809000F" w:tentative="1">
+      <w:start w:val="1"/>
+      <w:numFmt w:val="decimal"/>
+      <w:lvlText w:val="%7."/>
+      <w:lvlJc w:val="left"/>
+      <w:pPr>
+        <w:ind w:left="5040" w:hanging="360"/>
+      </w:pPr>
+    </w:lvl>
+    <w:lvl w:ilvl="7" w:tplc="08090019" w:tentative="1">
+      <w:start w:val="1"/>
+      <w:numFmt w:val="lowerLetter"/>
+      <w:lvlText w:val="%8."/>
+      <w:lvlJc w:val="left"/>
+      <w:pPr>
+        <w:ind w:left="5760" w:hanging="360"/>
+      </w:pPr>
+    </w:lvl>
+    <w:lvl w:ilvl="8" w:tplc="0809001B" w:tentative="1">
+      <w:start w:val="1"/>
+      <w:numFmt w:val="lowerRoman"/>
+      <w:lvlText w:val="%9."/>
+      <w:lvlJc w:val="right"/>
+      <w:pPr>
+        <w:ind w:left="6480" w:hanging="180"/>
+      </w:pPr>
+    </w:lvl>
+  </w:abstractNum>
+  <w:abstractNum w:abstractNumId="19" w15:restartNumberingAfterBreak="0">
     <w:nsid w:val="4A5A1099"/>
     <w:multiLevelType w:val="multilevel"/>
     <w:tmpl w:val="4268E1E0"/>
@@ -3945,7 +4601,7 @@
       </w:pPr>
     </w:lvl>
   </w:abstractNum>
-  <w:abstractNum w:abstractNumId="18" w15:restartNumberingAfterBreak="0">
+  <w:abstractNum w:abstractNumId="20" w15:restartNumberingAfterBreak="0">
     <w:nsid w:val="4C19132E"/>
     <w:multiLevelType w:val="multilevel"/>
     <w:tmpl w:val="F2487CC2"/>
@@ -4058,7 +4714,7 @@
       </w:rPr>
     </w:lvl>
   </w:abstractNum>
-  <w:abstractNum w:abstractNumId="19" w15:restartNumberingAfterBreak="0">
+  <w:abstractNum w:abstractNumId="21" w15:restartNumberingAfterBreak="0">
     <w:nsid w:val="50004FDE"/>
     <w:multiLevelType w:val="multilevel"/>
     <w:tmpl w:val="525C0C32"/>
@@ -4171,7 +4827,7 @@
       </w:rPr>
     </w:lvl>
   </w:abstractNum>
-  <w:abstractNum w:abstractNumId="20" w15:restartNumberingAfterBreak="0">
+  <w:abstractNum w:abstractNumId="22" w15:restartNumberingAfterBreak="0">
     <w:nsid w:val="539E134D"/>
     <w:multiLevelType w:val="hybridMultilevel"/>
     <w:tmpl w:val="8CA2B652"/>
@@ -4260,7 +4916,7 @@
       </w:pPr>
     </w:lvl>
   </w:abstractNum>
-  <w:abstractNum w:abstractNumId="21" w15:restartNumberingAfterBreak="0">
+  <w:abstractNum w:abstractNumId="23" w15:restartNumberingAfterBreak="0">
     <w:nsid w:val="5411616E"/>
     <w:multiLevelType w:val="hybridMultilevel"/>
     <w:tmpl w:val="02689914"/>
@@ -4349,7 +5005,7 @@
       </w:pPr>
     </w:lvl>
   </w:abstractNum>
-  <w:abstractNum w:abstractNumId="22" w15:restartNumberingAfterBreak="0">
+  <w:abstractNum w:abstractNumId="24" w15:restartNumberingAfterBreak="0">
     <w:nsid w:val="54B27D0C"/>
     <w:multiLevelType w:val="multilevel"/>
     <w:tmpl w:val="0409001D"/>
@@ -4435,7 +5091,137 @@
       </w:pPr>
     </w:lvl>
   </w:abstractNum>
-  <w:abstractNum w:abstractNumId="23" w15:restartNumberingAfterBreak="0">
+  <w:abstractNum w:abstractNumId="25" w15:restartNumberingAfterBreak="0">
+    <w:nsid w:val="607A61EA"/>
+    <w:multiLevelType w:val="multilevel"/>
+    <w:tmpl w:val="9AA41ABC"/>
+    <w:lvl w:ilvl="0">
+      <w:start w:val="1"/>
+      <w:numFmt w:val="decimal"/>
+      <w:pStyle w:val="berschrift1"/>
+      <w:lvlText w:val="%1."/>
+      <w:lvlJc w:val="left"/>
+      <w:pPr>
+        <w:ind w:left="720" w:hanging="720"/>
+      </w:pPr>
+      <w:rPr>
+        <w:rFonts w:hint="default"/>
+      </w:rPr>
+    </w:lvl>
+    <w:lvl w:ilvl="1">
+      <w:start w:val="1"/>
+      <w:numFmt w:val="decimal"/>
+      <w:pStyle w:val="berschrift2"/>
+      <w:isLgl/>
+      <w:lvlText w:val="%1.%2"/>
+      <w:lvlJc w:val="left"/>
+      <w:pPr>
+        <w:ind w:left="1004" w:hanging="720"/>
+      </w:pPr>
+      <w:rPr>
+        <w:rFonts w:hint="default"/>
+      </w:rPr>
+    </w:lvl>
+    <w:lvl w:ilvl="2">
+      <w:start w:val="1"/>
+      <w:numFmt w:val="decimal"/>
+      <w:pStyle w:val="berschrift3"/>
+      <w:isLgl/>
+      <w:lvlText w:val="%1.%2.%3"/>
+      <w:lvlJc w:val="left"/>
+      <w:pPr>
+        <w:ind w:left="1288" w:hanging="720"/>
+      </w:pPr>
+      <w:rPr>
+        <w:rFonts w:hint="default"/>
+      </w:rPr>
+    </w:lvl>
+    <w:lvl w:ilvl="3">
+      <w:start w:val="1"/>
+      <w:numFmt w:val="decimal"/>
+      <w:pStyle w:val="berschrift4"/>
+      <w:isLgl/>
+      <w:lvlText w:val="%1.%2.%3.%4"/>
+      <w:lvlJc w:val="left"/>
+      <w:pPr>
+        <w:ind w:left="1572" w:hanging="720"/>
+      </w:pPr>
+      <w:rPr>
+        <w:rFonts w:hint="default"/>
+      </w:rPr>
+    </w:lvl>
+    <w:lvl w:ilvl="4">
+      <w:start w:val="1"/>
+      <w:numFmt w:val="decimal"/>
+      <w:pStyle w:val="berschrift5"/>
+      <w:isLgl/>
+      <w:lvlText w:val="%1.%2.%3.%4.%5"/>
+      <w:lvlJc w:val="left"/>
+      <w:pPr>
+        <w:ind w:left="1856" w:hanging="720"/>
+      </w:pPr>
+      <w:rPr>
+        <w:rFonts w:hint="default"/>
+      </w:rPr>
+    </w:lvl>
+    <w:lvl w:ilvl="5">
+      <w:start w:val="1"/>
+      <w:numFmt w:val="decimal"/>
+      <w:pStyle w:val="berschrift6"/>
+      <w:isLgl/>
+      <w:lvlText w:val="%1.%2.%3.%4.%5.%6"/>
+      <w:lvlJc w:val="left"/>
+      <w:pPr>
+        <w:ind w:left="2140" w:hanging="720"/>
+      </w:pPr>
+      <w:rPr>
+        <w:rFonts w:hint="default"/>
+      </w:rPr>
+    </w:lvl>
+    <w:lvl w:ilvl="6">
+      <w:start w:val="1"/>
+      <w:numFmt w:val="decimal"/>
+      <w:pStyle w:val="berschrift7"/>
+      <w:isLgl/>
+      <w:lvlText w:val="%1.%2.%3.%4.%5.%6.%7"/>
+      <w:lvlJc w:val="left"/>
+      <w:pPr>
+        <w:ind w:left="2424" w:hanging="720"/>
+      </w:pPr>
+      <w:rPr>
+        <w:rFonts w:hint="default"/>
+      </w:rPr>
+    </w:lvl>
+    <w:lvl w:ilvl="7">
+      <w:start w:val="1"/>
+      <w:numFmt w:val="decimal"/>
+      <w:pStyle w:val="berschrift8"/>
+      <w:isLgl/>
+      <w:lvlText w:val="%1.%2.%3.%4.%5.%6.%7.%8"/>
+      <w:lvlJc w:val="left"/>
+      <w:pPr>
+        <w:ind w:left="2708" w:hanging="720"/>
+      </w:pPr>
+      <w:rPr>
+        <w:rFonts w:hint="default"/>
+      </w:rPr>
+    </w:lvl>
+    <w:lvl w:ilvl="8">
+      <w:start w:val="1"/>
+      <w:numFmt w:val="decimal"/>
+      <w:pStyle w:val="berschrift9"/>
+      <w:isLgl/>
+      <w:lvlText w:val="%1.%2.%3.%4.%5.%6.%7.%8.%9"/>
+      <w:lvlJc w:val="left"/>
+      <w:pPr>
+        <w:ind w:left="2992" w:hanging="720"/>
+      </w:pPr>
+      <w:rPr>
+        <w:rFonts w:hint="default"/>
+      </w:rPr>
+    </w:lvl>
+  </w:abstractNum>
+  <w:abstractNum w:abstractNumId="26" w15:restartNumberingAfterBreak="0">
     <w:nsid w:val="617464AA"/>
     <w:multiLevelType w:val="hybridMultilevel"/>
     <w:tmpl w:val="30243E58"/>
@@ -4524,7 +5310,306 @@
       </w:pPr>
     </w:lvl>
   </w:abstractNum>
-  <w:abstractNum w:abstractNumId="24" w15:restartNumberingAfterBreak="0">
+  <w:abstractNum w:abstractNumId="27" w15:restartNumberingAfterBreak="0">
+    <w:nsid w:val="62425C1B"/>
+    <w:multiLevelType w:val="multilevel"/>
+    <w:tmpl w:val="DDCC6330"/>
+    <w:lvl w:ilvl="0">
+      <w:start w:val="1"/>
+      <w:numFmt w:val="decimal"/>
+      <w:lvlText w:val="%1."/>
+      <w:lvlJc w:val="left"/>
+      <w:pPr>
+        <w:ind w:left="284" w:hanging="284"/>
+      </w:pPr>
+      <w:rPr>
+        <w:rFonts w:hint="default"/>
+      </w:rPr>
+    </w:lvl>
+    <w:lvl w:ilvl="1">
+      <w:start w:val="1"/>
+      <w:numFmt w:val="decimal"/>
+      <w:isLgl/>
+      <w:lvlText w:val="%1.%2"/>
+      <w:lvlJc w:val="left"/>
+      <w:pPr>
+        <w:ind w:left="568" w:hanging="284"/>
+      </w:pPr>
+      <w:rPr>
+        <w:rFonts w:hint="default"/>
+      </w:rPr>
+    </w:lvl>
+    <w:lvl w:ilvl="2">
+      <w:start w:val="1"/>
+      <w:numFmt w:val="decimal"/>
+      <w:isLgl/>
+      <w:lvlText w:val="%1.%2.%3"/>
+      <w:lvlJc w:val="left"/>
+      <w:pPr>
+        <w:ind w:left="852" w:hanging="284"/>
+      </w:pPr>
+      <w:rPr>
+        <w:rFonts w:hint="default"/>
+      </w:rPr>
+    </w:lvl>
+    <w:lvl w:ilvl="3">
+      <w:start w:val="1"/>
+      <w:numFmt w:val="decimal"/>
+      <w:isLgl/>
+      <w:lvlText w:val="%1.%2.%3.%4"/>
+      <w:lvlJc w:val="left"/>
+      <w:pPr>
+        <w:ind w:left="1136" w:hanging="284"/>
+      </w:pPr>
+      <w:rPr>
+        <w:rFonts w:hint="default"/>
+      </w:rPr>
+    </w:lvl>
+    <w:lvl w:ilvl="4">
+      <w:start w:val="1"/>
+      <w:numFmt w:val="decimal"/>
+      <w:isLgl/>
+      <w:lvlText w:val="%1.%2.%3.%4.%5"/>
+      <w:lvlJc w:val="left"/>
+      <w:pPr>
+        <w:ind w:left="1420" w:hanging="284"/>
+      </w:pPr>
+      <w:rPr>
+        <w:rFonts w:hint="default"/>
+      </w:rPr>
+    </w:lvl>
+    <w:lvl w:ilvl="5">
+      <w:start w:val="1"/>
+      <w:numFmt w:val="decimal"/>
+      <w:isLgl/>
+      <w:lvlText w:val="%1.%2.%3.%4.%5.%6"/>
+      <w:lvlJc w:val="left"/>
+      <w:pPr>
+        <w:ind w:left="1704" w:hanging="284"/>
+      </w:pPr>
+      <w:rPr>
+        <w:rFonts w:hint="default"/>
+      </w:rPr>
+    </w:lvl>
+    <w:lvl w:ilvl="6">
+      <w:start w:val="1"/>
+      <w:numFmt w:val="decimal"/>
+      <w:isLgl/>
+      <w:lvlText w:val="%1.%2.%3.%4.%5.%6.%7"/>
+      <w:lvlJc w:val="left"/>
+      <w:pPr>
+        <w:ind w:left="1988" w:hanging="284"/>
+      </w:pPr>
+      <w:rPr>
+        <w:rFonts w:hint="default"/>
+      </w:rPr>
+    </w:lvl>
+    <w:lvl w:ilvl="7">
+      <w:start w:val="1"/>
+      <w:numFmt w:val="decimal"/>
+      <w:isLgl/>
+      <w:lvlText w:val="%1.%2.%3.%4.%5.%6.%7.%8"/>
+      <w:lvlJc w:val="left"/>
+      <w:pPr>
+        <w:ind w:left="2272" w:hanging="284"/>
+      </w:pPr>
+      <w:rPr>
+        <w:rFonts w:hint="default"/>
+      </w:rPr>
+    </w:lvl>
+    <w:lvl w:ilvl="8">
+      <w:start w:val="1"/>
+      <w:numFmt w:val="decimal"/>
+      <w:isLgl/>
+      <w:lvlText w:val="%1.%2.%3.%4.%5.%6.%7.%8.%9"/>
+      <w:lvlJc w:val="left"/>
+      <w:pPr>
+        <w:ind w:left="2556" w:hanging="284"/>
+      </w:pPr>
+      <w:rPr>
+        <w:rFonts w:hint="default"/>
+      </w:rPr>
+    </w:lvl>
+  </w:abstractNum>
+  <w:abstractNum w:abstractNumId="28" w15:restartNumberingAfterBreak="0">
+    <w:nsid w:val="69471238"/>
+    <w:multiLevelType w:val="hybridMultilevel"/>
+    <w:tmpl w:val="84D41FAC"/>
+    <w:lvl w:ilvl="0" w:tplc="0C764B5E">
+      <w:start w:val="1"/>
+      <w:numFmt w:val="decimal"/>
+      <w:lvlText w:val="%1."/>
+      <w:lvlJc w:val="left"/>
+      <w:pPr>
+        <w:ind w:left="1440" w:hanging="360"/>
+      </w:pPr>
+      <w:rPr>
+        <w:rFonts w:hint="default"/>
+      </w:rPr>
+    </w:lvl>
+    <w:lvl w:ilvl="1" w:tplc="08090019" w:tentative="1">
+      <w:start w:val="1"/>
+      <w:numFmt w:val="lowerLetter"/>
+      <w:lvlText w:val="%2."/>
+      <w:lvlJc w:val="left"/>
+      <w:pPr>
+        <w:ind w:left="2160" w:hanging="360"/>
+      </w:pPr>
+    </w:lvl>
+    <w:lvl w:ilvl="2" w:tplc="0809001B" w:tentative="1">
+      <w:start w:val="1"/>
+      <w:numFmt w:val="lowerRoman"/>
+      <w:lvlText w:val="%3."/>
+      <w:lvlJc w:val="right"/>
+      <w:pPr>
+        <w:ind w:left="2880" w:hanging="180"/>
+      </w:pPr>
+    </w:lvl>
+    <w:lvl w:ilvl="3" w:tplc="0809000F" w:tentative="1">
+      <w:start w:val="1"/>
+      <w:numFmt w:val="decimal"/>
+      <w:lvlText w:val="%4."/>
+      <w:lvlJc w:val="left"/>
+      <w:pPr>
+        <w:ind w:left="3600" w:hanging="360"/>
+      </w:pPr>
+    </w:lvl>
+    <w:lvl w:ilvl="4" w:tplc="08090019" w:tentative="1">
+      <w:start w:val="1"/>
+      <w:numFmt w:val="lowerLetter"/>
+      <w:lvlText w:val="%5."/>
+      <w:lvlJc w:val="left"/>
+      <w:pPr>
+        <w:ind w:left="4320" w:hanging="360"/>
+      </w:pPr>
+    </w:lvl>
+    <w:lvl w:ilvl="5" w:tplc="0809001B" w:tentative="1">
+      <w:start w:val="1"/>
+      <w:numFmt w:val="lowerRoman"/>
+      <w:lvlText w:val="%6."/>
+      <w:lvlJc w:val="right"/>
+      <w:pPr>
+        <w:ind w:left="5040" w:hanging="180"/>
+      </w:pPr>
+    </w:lvl>
+    <w:lvl w:ilvl="6" w:tplc="0809000F" w:tentative="1">
+      <w:start w:val="1"/>
+      <w:numFmt w:val="decimal"/>
+      <w:lvlText w:val="%7."/>
+      <w:lvlJc w:val="left"/>
+      <w:pPr>
+        <w:ind w:left="5760" w:hanging="360"/>
+      </w:pPr>
+    </w:lvl>
+    <w:lvl w:ilvl="7" w:tplc="08090019" w:tentative="1">
+      <w:start w:val="1"/>
+      <w:numFmt w:val="lowerLetter"/>
+      <w:lvlText w:val="%8."/>
+      <w:lvlJc w:val="left"/>
+      <w:pPr>
+        <w:ind w:left="6480" w:hanging="360"/>
+      </w:pPr>
+    </w:lvl>
+    <w:lvl w:ilvl="8" w:tplc="0809001B" w:tentative="1">
+      <w:start w:val="1"/>
+      <w:numFmt w:val="lowerRoman"/>
+      <w:lvlText w:val="%9."/>
+      <w:lvlJc w:val="right"/>
+      <w:pPr>
+        <w:ind w:left="7200" w:hanging="180"/>
+      </w:pPr>
+    </w:lvl>
+  </w:abstractNum>
+  <w:abstractNum w:abstractNumId="29" w15:restartNumberingAfterBreak="0">
+    <w:nsid w:val="69A3580C"/>
+    <w:multiLevelType w:val="hybridMultilevel"/>
+    <w:tmpl w:val="983E1C3E"/>
+    <w:lvl w:ilvl="0" w:tplc="0C07000F">
+      <w:start w:val="1"/>
+      <w:numFmt w:val="decimal"/>
+      <w:lvlText w:val="%1."/>
+      <w:lvlJc w:val="left"/>
+      <w:pPr>
+        <w:ind w:left="720" w:hanging="360"/>
+      </w:pPr>
+      <w:rPr>
+        <w:rFonts w:hint="default"/>
+      </w:rPr>
+    </w:lvl>
+    <w:lvl w:ilvl="1" w:tplc="0C070019" w:tentative="1">
+      <w:start w:val="1"/>
+      <w:numFmt w:val="lowerLetter"/>
+      <w:lvlText w:val="%2."/>
+      <w:lvlJc w:val="left"/>
+      <w:pPr>
+        <w:ind w:left="1440" w:hanging="360"/>
+      </w:pPr>
+    </w:lvl>
+    <w:lvl w:ilvl="2" w:tplc="0C07001B" w:tentative="1">
+      <w:start w:val="1"/>
+      <w:numFmt w:val="lowerRoman"/>
+      <w:lvlText w:val="%3."/>
+      <w:lvlJc w:val="right"/>
+      <w:pPr>
+        <w:ind w:left="2160" w:hanging="180"/>
+      </w:pPr>
+    </w:lvl>
+    <w:lvl w:ilvl="3" w:tplc="0C07000F" w:tentative="1">
+      <w:start w:val="1"/>
+      <w:numFmt w:val="decimal"/>
+      <w:lvlText w:val="%4."/>
+      <w:lvlJc w:val="left"/>
+      <w:pPr>
+        <w:ind w:left="2880" w:hanging="360"/>
+      </w:pPr>
+    </w:lvl>
+    <w:lvl w:ilvl="4" w:tplc="0C070019" w:tentative="1">
+      <w:start w:val="1"/>
+      <w:numFmt w:val="lowerLetter"/>
+      <w:lvlText w:val="%5."/>
+      <w:lvlJc w:val="left"/>
+      <w:pPr>
+        <w:ind w:left="3600" w:hanging="360"/>
+      </w:pPr>
+    </w:lvl>
+    <w:lvl w:ilvl="5" w:tplc="0C07001B" w:tentative="1">
+      <w:start w:val="1"/>
+      <w:numFmt w:val="lowerRoman"/>
+      <w:lvlText w:val="%6."/>
+      <w:lvlJc w:val="right"/>
+      <w:pPr>
+        <w:ind w:left="4320" w:hanging="180"/>
+      </w:pPr>
+    </w:lvl>
+    <w:lvl w:ilvl="6" w:tplc="0C07000F" w:tentative="1">
+      <w:start w:val="1"/>
+      <w:numFmt w:val="decimal"/>
+      <w:lvlText w:val="%7."/>
+      <w:lvlJc w:val="left"/>
+      <w:pPr>
+        <w:ind w:left="5040" w:hanging="360"/>
+      </w:pPr>
+    </w:lvl>
+    <w:lvl w:ilvl="7" w:tplc="0C070019" w:tentative="1">
+      <w:start w:val="1"/>
+      <w:numFmt w:val="lowerLetter"/>
+      <w:lvlText w:val="%8."/>
+      <w:lvlJc w:val="left"/>
+      <w:pPr>
+        <w:ind w:left="5760" w:hanging="360"/>
+      </w:pPr>
+    </w:lvl>
+    <w:lvl w:ilvl="8" w:tplc="0C07001B" w:tentative="1">
+      <w:start w:val="1"/>
+      <w:numFmt w:val="lowerRoman"/>
+      <w:lvlText w:val="%9."/>
+      <w:lvlJc w:val="right"/>
+      <w:pPr>
+        <w:ind w:left="6480" w:hanging="180"/>
+      </w:pPr>
+    </w:lvl>
+  </w:abstractNum>
+  <w:abstractNum w:abstractNumId="30" w15:restartNumberingAfterBreak="0">
     <w:nsid w:val="6D702056"/>
     <w:multiLevelType w:val="multilevel"/>
     <w:tmpl w:val="04090023"/>
@@ -4611,7 +5696,96 @@
       </w:pPr>
     </w:lvl>
   </w:abstractNum>
-  <w:abstractNum w:abstractNumId="25" w15:restartNumberingAfterBreak="0">
+  <w:abstractNum w:abstractNumId="31" w15:restartNumberingAfterBreak="0">
+    <w:nsid w:val="6F9D1B3B"/>
+    <w:multiLevelType w:val="hybridMultilevel"/>
+    <w:tmpl w:val="72CA474C"/>
+    <w:lvl w:ilvl="0" w:tplc="91D04EAE">
+      <w:start w:val="1"/>
+      <w:numFmt w:val="decimal"/>
+      <w:lvlText w:val="%1."/>
+      <w:lvlJc w:val="left"/>
+      <w:pPr>
+        <w:ind w:left="1440" w:hanging="360"/>
+      </w:pPr>
+      <w:rPr>
+        <w:rFonts w:hint="default"/>
+      </w:rPr>
+    </w:lvl>
+    <w:lvl w:ilvl="1" w:tplc="08090019" w:tentative="1">
+      <w:start w:val="1"/>
+      <w:numFmt w:val="lowerLetter"/>
+      <w:lvlText w:val="%2."/>
+      <w:lvlJc w:val="left"/>
+      <w:pPr>
+        <w:ind w:left="2160" w:hanging="360"/>
+      </w:pPr>
+    </w:lvl>
+    <w:lvl w:ilvl="2" w:tplc="0809001B" w:tentative="1">
+      <w:start w:val="1"/>
+      <w:numFmt w:val="lowerRoman"/>
+      <w:lvlText w:val="%3."/>
+      <w:lvlJc w:val="right"/>
+      <w:pPr>
+        <w:ind w:left="2880" w:hanging="180"/>
+      </w:pPr>
+    </w:lvl>
+    <w:lvl w:ilvl="3" w:tplc="0809000F" w:tentative="1">
+      <w:start w:val="1"/>
+      <w:numFmt w:val="decimal"/>
+      <w:lvlText w:val="%4."/>
+      <w:lvlJc w:val="left"/>
+      <w:pPr>
+        <w:ind w:left="3600" w:hanging="360"/>
+      </w:pPr>
+    </w:lvl>
+    <w:lvl w:ilvl="4" w:tplc="08090019" w:tentative="1">
+      <w:start w:val="1"/>
+      <w:numFmt w:val="lowerLetter"/>
+      <w:lvlText w:val="%5."/>
+      <w:lvlJc w:val="left"/>
+      <w:pPr>
+        <w:ind w:left="4320" w:hanging="360"/>
+      </w:pPr>
+    </w:lvl>
+    <w:lvl w:ilvl="5" w:tplc="0809001B" w:tentative="1">
+      <w:start w:val="1"/>
+      <w:numFmt w:val="lowerRoman"/>
+      <w:lvlText w:val="%6."/>
+      <w:lvlJc w:val="right"/>
+      <w:pPr>
+        <w:ind w:left="5040" w:hanging="180"/>
+      </w:pPr>
+    </w:lvl>
+    <w:lvl w:ilvl="6" w:tplc="0809000F" w:tentative="1">
+      <w:start w:val="1"/>
+      <w:numFmt w:val="decimal"/>
+      <w:lvlText w:val="%7."/>
+      <w:lvlJc w:val="left"/>
+      <w:pPr>
+        <w:ind w:left="5760" w:hanging="360"/>
+      </w:pPr>
+    </w:lvl>
+    <w:lvl w:ilvl="7" w:tplc="08090019" w:tentative="1">
+      <w:start w:val="1"/>
+      <w:numFmt w:val="lowerLetter"/>
+      <w:lvlText w:val="%8."/>
+      <w:lvlJc w:val="left"/>
+      <w:pPr>
+        <w:ind w:left="6480" w:hanging="360"/>
+      </w:pPr>
+    </w:lvl>
+    <w:lvl w:ilvl="8" w:tplc="0809001B" w:tentative="1">
+      <w:start w:val="1"/>
+      <w:numFmt w:val="lowerRoman"/>
+      <w:lvlText w:val="%9."/>
+      <w:lvlJc w:val="right"/>
+      <w:pPr>
+        <w:ind w:left="7200" w:hanging="180"/>
+      </w:pPr>
+    </w:lvl>
+  </w:abstractNum>
+  <w:abstractNum w:abstractNumId="32" w15:restartNumberingAfterBreak="0">
     <w:nsid w:val="726D1B5E"/>
     <w:multiLevelType w:val="hybridMultilevel"/>
     <w:tmpl w:val="EEB66D7A"/>
@@ -4700,7 +5874,7 @@
       </w:pPr>
     </w:lvl>
   </w:abstractNum>
-  <w:abstractNum w:abstractNumId="26" w15:restartNumberingAfterBreak="0">
+  <w:abstractNum w:abstractNumId="33" w15:restartNumberingAfterBreak="0">
     <w:nsid w:val="7273740B"/>
     <w:multiLevelType w:val="multilevel"/>
     <w:tmpl w:val="0409001F"/>
@@ -4786,7 +5960,7 @@
       </w:pPr>
     </w:lvl>
   </w:abstractNum>
-  <w:abstractNum w:abstractNumId="27" w15:restartNumberingAfterBreak="0">
+  <w:abstractNum w:abstractNumId="34" w15:restartNumberingAfterBreak="0">
     <w:nsid w:val="76A56D17"/>
     <w:multiLevelType w:val="multilevel"/>
     <w:tmpl w:val="9E688260"/>
@@ -4899,7 +6073,7 @@
       </w:rPr>
     </w:lvl>
   </w:abstractNum>
-  <w:abstractNum w:abstractNumId="28" w15:restartNumberingAfterBreak="0">
+  <w:abstractNum w:abstractNumId="35" w15:restartNumberingAfterBreak="0">
     <w:nsid w:val="7C5351D8"/>
     <w:multiLevelType w:val="hybridMultilevel"/>
     <w:tmpl w:val="1AC2DED8"/>
@@ -5025,52 +6199,52 @@
     </w:lvlOverride>
   </w:num>
   <w:num w:numId="12">
-    <w:abstractNumId w:val="26"/>
+    <w:abstractNumId w:val="33"/>
   </w:num>
   <w:num w:numId="13">
-    <w:abstractNumId w:val="22"/>
+    <w:abstractNumId w:val="24"/>
   </w:num>
   <w:num w:numId="14">
-    <w:abstractNumId w:val="17"/>
+    <w:abstractNumId w:val="19"/>
   </w:num>
   <w:num w:numId="15">
-    <w:abstractNumId w:val="24"/>
+    <w:abstractNumId w:val="30"/>
   </w:num>
   <w:num w:numId="16">
     <w:abstractNumId w:val="13"/>
   </w:num>
   <w:num w:numId="17">
-    <w:abstractNumId w:val="25"/>
+    <w:abstractNumId w:val="32"/>
   </w:num>
   <w:num w:numId="18">
     <w:abstractNumId w:val="14"/>
   </w:num>
   <w:num w:numId="19">
-    <w:abstractNumId w:val="28"/>
+    <w:abstractNumId w:val="35"/>
   </w:num>
   <w:num w:numId="20">
-    <w:abstractNumId w:val="20"/>
+    <w:abstractNumId w:val="22"/>
   </w:num>
   <w:num w:numId="21">
-    <w:abstractNumId w:val="21"/>
+    <w:abstractNumId w:val="23"/>
   </w:num>
   <w:num w:numId="22">
     <w:abstractNumId w:val="12"/>
   </w:num>
   <w:num w:numId="23">
-    <w:abstractNumId w:val="18"/>
+    <w:abstractNumId w:val="20"/>
   </w:num>
   <w:num w:numId="24">
-    <w:abstractNumId w:val="27"/>
+    <w:abstractNumId w:val="34"/>
   </w:num>
   <w:num w:numId="25">
     <w:abstractNumId w:val="11"/>
   </w:num>
   <w:num w:numId="26">
-    <w:abstractNumId w:val="19"/>
+    <w:abstractNumId w:val="21"/>
   </w:num>
   <w:num w:numId="27">
-    <w:abstractNumId w:val="23"/>
+    <w:abstractNumId w:val="26"/>
   </w:num>
   <w:num w:numId="28">
     <w:abstractNumId w:val="10"/>
@@ -5080,6 +6254,138 @@
   </w:num>
   <w:num w:numId="30">
     <w:abstractNumId w:val="16"/>
+  </w:num>
+  <w:num w:numId="31">
+    <w:abstractNumId w:val="29"/>
+  </w:num>
+  <w:num w:numId="32">
+    <w:abstractNumId w:val="17"/>
+  </w:num>
+  <w:num w:numId="33">
+    <w:abstractNumId w:val="25"/>
+  </w:num>
+  <w:num w:numId="34">
+    <w:abstractNumId w:val="18"/>
+  </w:num>
+  <w:num w:numId="35">
+    <w:abstractNumId w:val="27"/>
+  </w:num>
+  <w:num w:numId="36">
+    <w:abstractNumId w:val="28"/>
+  </w:num>
+  <w:num w:numId="37">
+    <w:abstractNumId w:val="31"/>
+  </w:num>
+  <w:num w:numId="38">
+    <w:abstractNumId w:val="27"/>
+    <w:lvlOverride w:ilvl="0">
+      <w:startOverride w:val="1"/>
+    </w:lvlOverride>
+    <w:lvlOverride w:ilvl="1">
+      <w:startOverride w:val="1"/>
+    </w:lvlOverride>
+    <w:lvlOverride w:ilvl="2">
+      <w:startOverride w:val="1"/>
+    </w:lvlOverride>
+    <w:lvlOverride w:ilvl="3">
+      <w:startOverride w:val="1"/>
+    </w:lvlOverride>
+    <w:lvlOverride w:ilvl="4">
+      <w:startOverride w:val="1"/>
+    </w:lvlOverride>
+    <w:lvlOverride w:ilvl="5">
+      <w:startOverride w:val="1"/>
+    </w:lvlOverride>
+    <w:lvlOverride w:ilvl="6">
+      <w:startOverride w:val="1"/>
+    </w:lvlOverride>
+    <w:lvlOverride w:ilvl="7">
+      <w:startOverride w:val="1"/>
+    </w:lvlOverride>
+    <w:lvlOverride w:ilvl="8">
+      <w:startOverride w:val="1"/>
+    </w:lvlOverride>
+  </w:num>
+  <w:num w:numId="39">
+    <w:abstractNumId w:val="25"/>
+    <w:lvlOverride w:ilvl="0">
+      <w:startOverride w:val="1"/>
+    </w:lvlOverride>
+  </w:num>
+  <w:num w:numId="40">
+    <w:abstractNumId w:val="27"/>
+  </w:num>
+  <w:num w:numId="41">
+    <w:abstractNumId w:val="25"/>
+    <w:lvlOverride w:ilvl="0">
+      <w:startOverride w:val="1"/>
+    </w:lvlOverride>
+  </w:num>
+  <w:num w:numId="42">
+    <w:abstractNumId w:val="25"/>
+    <w:lvlOverride w:ilvl="0">
+      <w:startOverride w:val="1"/>
+    </w:lvlOverride>
+  </w:num>
+  <w:num w:numId="43">
+    <w:abstractNumId w:val="25"/>
+    <w:lvlOverride w:ilvl="0">
+      <w:startOverride w:val="2"/>
+    </w:lvlOverride>
+    <w:lvlOverride w:ilvl="1">
+      <w:startOverride w:val="1"/>
+    </w:lvlOverride>
+    <w:lvlOverride w:ilvl="2">
+      <w:startOverride w:val="1"/>
+    </w:lvlOverride>
+    <w:lvlOverride w:ilvl="3">
+      <w:startOverride w:val="1"/>
+    </w:lvlOverride>
+    <w:lvlOverride w:ilvl="4">
+      <w:startOverride w:val="1"/>
+    </w:lvlOverride>
+    <w:lvlOverride w:ilvl="5">
+      <w:startOverride w:val="1"/>
+    </w:lvlOverride>
+    <w:lvlOverride w:ilvl="6">
+      <w:startOverride w:val="1"/>
+    </w:lvlOverride>
+    <w:lvlOverride w:ilvl="7">
+      <w:startOverride w:val="1"/>
+    </w:lvlOverride>
+    <w:lvlOverride w:ilvl="8">
+      <w:startOverride w:val="1"/>
+    </w:lvlOverride>
+  </w:num>
+  <w:num w:numId="44">
+    <w:abstractNumId w:val="25"/>
+    <w:lvlOverride w:ilvl="0">
+      <w:startOverride w:val="2"/>
+    </w:lvlOverride>
+    <w:lvlOverride w:ilvl="1">
+      <w:startOverride w:val="1"/>
+    </w:lvlOverride>
+    <w:lvlOverride w:ilvl="2">
+      <w:startOverride w:val="1"/>
+    </w:lvlOverride>
+    <w:lvlOverride w:ilvl="3">
+      <w:startOverride w:val="1"/>
+    </w:lvlOverride>
+    <w:lvlOverride w:ilvl="4">
+      <w:startOverride w:val="1"/>
+    </w:lvlOverride>
+    <w:lvlOverride w:ilvl="5">
+      <w:startOverride w:val="1"/>
+    </w:lvlOverride>
+    <w:lvlOverride w:ilvl="6">
+      <w:startOverride w:val="1"/>
+    </w:lvlOverride>
+    <w:lvlOverride w:ilvl="7">
+      <w:startOverride w:val="1"/>
+    </w:lvlOverride>
+    <w:lvlOverride w:ilvl="8">
+      <w:startOverride w:val="1"/>
+    </w:lvlOverride>
   </w:num>
 </w:numbering>
 </file>
@@ -5504,7 +6810,9 @@
     <w:pPr>
       <w:keepNext/>
       <w:keepLines/>
-      <w:ind w:firstLine="0"/>
+      <w:numPr>
+        <w:numId w:val="33"/>
+      </w:numPr>
       <w:outlineLvl w:val="0"/>
     </w:pPr>
     <w:rPr>
@@ -5521,11 +6829,14 @@
     <w:uiPriority w:val="4"/>
     <w:unhideWhenUsed/>
     <w:qFormat/>
-    <w:rsid w:val="00DB254A"/>
+    <w:rsid w:val="009E5BA9"/>
     <w:pPr>
       <w:keepNext/>
       <w:keepLines/>
-      <w:ind w:firstLine="0"/>
+      <w:numPr>
+        <w:ilvl w:val="1"/>
+        <w:numId w:val="33"/>
+      </w:numPr>
       <w:outlineLvl w:val="1"/>
     </w:pPr>
     <w:rPr>
@@ -5546,6 +6857,10 @@
     <w:pPr>
       <w:keepNext/>
       <w:keepLines/>
+      <w:numPr>
+        <w:ilvl w:val="2"/>
+        <w:numId w:val="33"/>
+      </w:numPr>
       <w:outlineLvl w:val="2"/>
     </w:pPr>
     <w:rPr>
@@ -5566,6 +6881,10 @@
     <w:pPr>
       <w:keepNext/>
       <w:keepLines/>
+      <w:numPr>
+        <w:ilvl w:val="3"/>
+        <w:numId w:val="33"/>
+      </w:numPr>
       <w:outlineLvl w:val="3"/>
     </w:pPr>
     <w:rPr>
@@ -5588,6 +6907,10 @@
     <w:pPr>
       <w:keepNext/>
       <w:keepLines/>
+      <w:numPr>
+        <w:ilvl w:val="4"/>
+        <w:numId w:val="33"/>
+      </w:numPr>
       <w:outlineLvl w:val="4"/>
     </w:pPr>
     <w:rPr>
@@ -5608,8 +6931,11 @@
     <w:pPr>
       <w:keepNext/>
       <w:keepLines/>
+      <w:numPr>
+        <w:ilvl w:val="5"/>
+        <w:numId w:val="33"/>
+      </w:numPr>
       <w:spacing w:before="40"/>
-      <w:ind w:firstLine="0"/>
       <w:outlineLvl w:val="5"/>
     </w:pPr>
     <w:rPr>
@@ -5629,8 +6955,11 @@
     <w:pPr>
       <w:keepNext/>
       <w:keepLines/>
+      <w:numPr>
+        <w:ilvl w:val="6"/>
+        <w:numId w:val="33"/>
+      </w:numPr>
       <w:spacing w:before="40"/>
-      <w:ind w:firstLine="0"/>
       <w:outlineLvl w:val="6"/>
     </w:pPr>
     <w:rPr>
@@ -5652,8 +6981,11 @@
     <w:pPr>
       <w:keepNext/>
       <w:keepLines/>
+      <w:numPr>
+        <w:ilvl w:val="7"/>
+        <w:numId w:val="33"/>
+      </w:numPr>
       <w:spacing w:before="40"/>
-      <w:ind w:firstLine="0"/>
       <w:outlineLvl w:val="7"/>
     </w:pPr>
     <w:rPr>
@@ -5675,8 +7007,11 @@
     <w:pPr>
       <w:keepNext/>
       <w:keepLines/>
+      <w:numPr>
+        <w:ilvl w:val="8"/>
+        <w:numId w:val="33"/>
+      </w:numPr>
       <w:spacing w:before="40"/>
-      <w:ind w:firstLine="0"/>
       <w:outlineLvl w:val="8"/>
     </w:pPr>
     <w:rPr>
@@ -5810,7 +7145,7 @@
     <w:basedOn w:val="Absatz-Standardschriftart"/>
     <w:link w:val="berschrift2"/>
     <w:uiPriority w:val="4"/>
-    <w:rsid w:val="00DB254A"/>
+    <w:rsid w:val="009E5BA9"/>
     <w:rPr>
       <w:rFonts w:ascii="Arial Nova" w:eastAsiaTheme="majorEastAsia" w:hAnsi="Arial Nova" w:cstheme="majorBidi"/>
       <w:b/>
@@ -7695,6 +9030,11 @@
       <w:spacing w:after="100"/>
       <w:ind w:left="480"/>
     </w:pPr>
+  </w:style>
+  <w:style w:type="character" w:customStyle="1" w:styleId="case-gov">
+    <w:name w:val="case-gov"/>
+    <w:basedOn w:val="Absatz-Standardschriftart"/>
+    <w:rsid w:val="00FF6FA3"/>
   </w:style>
 </w:styles>
 </file>
@@ -7760,35 +9100,6 @@
         </w:p>
       </w:docPartBody>
     </w:docPart>
-    <w:docPart>
-      <w:docPartPr>
-        <w:name w:val="6C89A618CBD44CF2ABCBB210DD41CB2C"/>
-        <w:category>
-          <w:name w:val="Allgemein"/>
-          <w:gallery w:val="placeholder"/>
-        </w:category>
-        <w:types>
-          <w:type w:val="bbPlcHdr"/>
-        </w:types>
-        <w:behaviors>
-          <w:behavior w:val="content"/>
-        </w:behaviors>
-        <w:guid w:val="{05270295-ACF9-4E3B-B661-2D3008706D1E}"/>
-      </w:docPartPr>
-      <w:docPartBody>
-        <w:p>
-          <w:pPr>
-            <w:pStyle w:val="6C89A618CBD44CF2ABCBB210DD41CB2C"/>
-          </w:pPr>
-          <w:r>
-            <w:rPr>
-              <w:lang w:val="en"/>
-            </w:rPr>
-            <w:t>Footnotes</w:t>
-          </w:r>
-        </w:p>
-      </w:docPartBody>
-    </w:docPart>
   </w:docParts>
 </w:glossaryDocument>
 </file>
@@ -7807,7 +9118,7 @@
     <w:charset w:val="00"/>
     <w:family w:val="roman"/>
     <w:pitch w:val="variable"/>
-    <w:sig w:usb0="E0002EFF" w:usb1="C000785B" w:usb2="00000009" w:usb3="00000000" w:csb0="000001FF" w:csb1="00000000"/>
+    <w:sig w:usb0="E0002AFF" w:usb1="C0007843" w:usb2="00000009" w:usb3="00000000" w:csb0="000001FF" w:csb1="00000000"/>
   </w:font>
   <w:font w:name="Courier New">
     <w:panose1 w:val="02070309020205020404"/>
@@ -7843,7 +9154,7 @@
     <w:charset w:val="00"/>
     <w:family w:val="swiss"/>
     <w:pitch w:val="variable"/>
-    <w:sig w:usb0="E0002EFF" w:usb1="C000785B" w:usb2="00000009" w:usb3="00000000" w:csb0="000001FF" w:csb1="00000000"/>
+    <w:sig w:usb0="E0002AFF" w:usb1="C0007843" w:usb2="00000009" w:usb3="00000000" w:csb0="000001FF" w:csb1="00000000"/>
   </w:font>
   <w:font w:name="SimHei">
     <w:altName w:val="黑体"/>
@@ -7878,14 +9189,14 @@
     <w:charset w:val="00"/>
     <w:family w:val="swiss"/>
     <w:pitch w:val="variable"/>
-    <w:sig w:usb0="E4002EFF" w:usb1="C000247B" w:usb2="00000009" w:usb3="00000000" w:csb0="000001FF" w:csb1="00000000"/>
+    <w:sig w:usb0="E00002FF" w:usb1="4000ACFF" w:usb2="00000001" w:usb3="00000000" w:csb0="0000019F" w:csb1="00000000"/>
   </w:font>
   <w:font w:name="Calibri Light">
     <w:panose1 w:val="020F0302020204030204"/>
     <w:charset w:val="00"/>
     <w:family w:val="swiss"/>
     <w:pitch w:val="variable"/>
-    <w:sig w:usb0="E4002EFF" w:usb1="C000247B" w:usb2="00000009" w:usb3="00000000" w:csb0="000001FF" w:csb1="00000000"/>
+    <w:sig w:usb0="A00002EF" w:usb1="4000207B" w:usb2="00000000" w:usb3="00000000" w:csb0="0000009F" w:csb1="00000000"/>
   </w:font>
 </w:fonts>
 </file>
@@ -7908,12 +9219,15 @@
   <w:rsids>
     <w:rsidRoot w:val="004A6B73"/>
     <w:rsid w:val="001F2544"/>
+    <w:rsid w:val="00405F80"/>
     <w:rsid w:val="004A6B73"/>
     <w:rsid w:val="00600C0E"/>
     <w:rsid w:val="00725696"/>
     <w:rsid w:val="007E3FEA"/>
+    <w:rsid w:val="00930981"/>
     <w:rsid w:val="00943BD1"/>
     <w:rsid w:val="00984DA9"/>
+    <w:rsid w:val="009E2609"/>
     <w:rsid w:val="00BC5A97"/>
     <w:rsid w:val="00C16120"/>
     <w:rsid w:val="00C5414E"/>

</xml_diff>

<commit_message>
Updated project document and readme
</commit_message>
<xml_diff>
--- a/ParaC-Luna-Klatzer.docx
+++ b/ParaC-Luna-Klatzer.docx
@@ -197,10 +197,22 @@
         <w:t>, compile to C</w:t>
       </w:r>
       <w:r>
-        <w:t xml:space="preserve"> and serve as a helper and simplifier to write better </w:t>
-      </w:r>
-      <w:r>
-        <w:t>code in C, but with additional functionality</w:t>
+        <w:t xml:space="preserve"> and </w:t>
+      </w:r>
+      <w:r>
+        <w:t xml:space="preserve">serve as an extension to C </w:t>
+      </w:r>
+      <w:r>
+        <w:t>with additional functionality</w:t>
+      </w:r>
+      <w:r>
+        <w:t>, simplification and helper</w:t>
+      </w:r>
+      <w:r>
+        <w:t xml:space="preserve"> </w:t>
+      </w:r>
+      <w:r>
+        <w:t>tools</w:t>
       </w:r>
       <w:r>
         <w:t xml:space="preserve">. </w:t>
@@ -215,7 +227,19 @@
         <w:t xml:space="preserve"> built-in</w:t>
       </w:r>
       <w:r>
-        <w:t xml:space="preserve"> Macros and functions</w:t>
+        <w:t xml:space="preserve"> Macros</w:t>
+      </w:r>
+      <w:r>
+        <w:t xml:space="preserve">, </w:t>
+      </w:r>
+      <w:r>
+        <w:t xml:space="preserve">simplified </w:t>
+      </w:r>
+      <w:r>
+        <w:t xml:space="preserve">or new </w:t>
+      </w:r>
+      <w:r>
+        <w:t>functions</w:t>
       </w:r>
       <w:r>
         <w:t>, OOP</w:t>
@@ -224,6 +248,9 @@
         <w:t>-structures</w:t>
       </w:r>
       <w:r>
+        <w:t xml:space="preserve"> (Under consideration)</w:t>
+      </w:r>
+      <w:r>
         <w:t>,</w:t>
       </w:r>
       <w:r>
@@ -233,16 +260,25 @@
         <w:t>more straightforward</w:t>
       </w:r>
       <w:r>
-        <w:t xml:space="preserve"> array and malloc-handling,</w:t>
+        <w:t xml:space="preserve"> array</w:t>
+      </w:r>
+      <w:r>
+        <w:t>, list</w:t>
+      </w:r>
+      <w:r>
+        <w:t xml:space="preserve"> and malloc-handling,</w:t>
       </w:r>
       <w:r>
         <w:t xml:space="preserve"> expanded data types and </w:t>
       </w:r>
       <w:r>
-        <w:t>simplified functions</w:t>
-      </w:r>
-      <w:r>
-        <w:t>.</w:t>
+        <w:t>additional project</w:t>
+      </w:r>
+      <w:r>
+        <w:t xml:space="preserve">-management </w:t>
+      </w:r>
+      <w:r>
+        <w:t>features.</w:t>
       </w:r>
     </w:p>
     <w:p>
@@ -250,85 +286,115 @@
         <w:ind w:firstLine="0"/>
       </w:pPr>
       <w:r>
-        <w:t>The compiler will take the cod</w:t>
-      </w:r>
-      <w:r>
-        <w:t xml:space="preserve">e </w:t>
-      </w:r>
-      <w:r>
-        <w:t>with</w:t>
-      </w:r>
-      <w:r>
-        <w:t xml:space="preserve"> C</w:t>
-      </w:r>
-      <w:r>
-        <w:t>-base syntax</w:t>
-      </w:r>
-      <w:r>
-        <w:t xml:space="preserve"> and </w:t>
-      </w:r>
-      <w:r>
-        <w:t xml:space="preserve">additional </w:t>
-      </w:r>
-      <w:r>
-        <w:t>Para</w:t>
-      </w:r>
-      <w:r>
-        <w:t>-C</w:t>
+        <w:t>The compiler will take the</w:t>
+      </w:r>
+      <w:r>
+        <w:t xml:space="preserve"> Para-C</w:t>
+      </w:r>
+      <w:r>
+        <w:t xml:space="preserve"> cod</w:t>
+      </w:r>
+      <w:r>
+        <w:t>e</w:t>
       </w:r>
       <w:r>
         <w:t xml:space="preserve"> </w:t>
       </w:r>
       <w:r>
-        <w:t>s</w:t>
-      </w:r>
-      <w:r>
-        <w:t>yntax</w:t>
+        <w:t xml:space="preserve">to </w:t>
+      </w:r>
+      <w:r>
+        <w:t>compile it down to simple C</w:t>
+      </w:r>
+      <w:r>
+        <w:t xml:space="preserve"> with the integrated functionality</w:t>
+      </w:r>
+      <w:r>
+        <w:t xml:space="preserve">. </w:t>
+      </w:r>
+      <w:r>
+        <w:t>That means that</w:t>
+      </w:r>
+      <w:r>
+        <w:t xml:space="preserve"> programming in Para-C will be similar but simple</w:t>
+      </w:r>
+      <w:r>
+        <w:t>r</w:t>
+      </w:r>
+      <w:r>
+        <w:t xml:space="preserve"> and well looking</w:t>
+      </w:r>
+      <w:r>
+        <w:t xml:space="preserve"> due to the simplifications</w:t>
+      </w:r>
+      <w:r>
+        <w:t xml:space="preserve">, </w:t>
+      </w:r>
+      <w:r>
+        <w:t>new</w:t>
+      </w:r>
+      <w:r>
+        <w:t xml:space="preserve"> structures</w:t>
+      </w:r>
+      <w:r>
+        <w:t>, keywords</w:t>
+      </w:r>
+      <w:r>
+        <w:t xml:space="preserve"> and helper</w:t>
       </w:r>
       <w:r>
         <w:t xml:space="preserve"> </w:t>
       </w:r>
       <w:r>
-        <w:t xml:space="preserve">and keywords </w:t>
-      </w:r>
-      <w:r>
-        <w:t xml:space="preserve">and compile it down to simple C. </w:t>
-      </w:r>
-      <w:r>
-        <w:t>That means that</w:t>
-      </w:r>
-      <w:r>
-        <w:t xml:space="preserve"> programming in Para-C will be similar but simple</w:t>
-      </w:r>
-      <w:r>
-        <w:t>r</w:t>
-      </w:r>
-      <w:r>
-        <w:t xml:space="preserve"> and well looking</w:t>
-      </w:r>
-      <w:r>
-        <w:t xml:space="preserve"> due to the simplifications</w:t>
-      </w:r>
-      <w:r>
-        <w:t xml:space="preserve">, </w:t>
-      </w:r>
-      <w:r>
-        <w:t>new</w:t>
-      </w:r>
-      <w:r>
-        <w:t xml:space="preserve"> structures</w:t>
-      </w:r>
-      <w:r>
-        <w:t>, keywords</w:t>
-      </w:r>
-      <w:r>
-        <w:t xml:space="preserve"> and helper</w:t>
+        <w:t>functions</w:t>
+      </w:r>
+      <w:r>
+        <w:t>.</w:t>
       </w:r>
       <w:r>
         <w:t xml:space="preserve"> </w:t>
       </w:r>
       <w:r>
-        <w:t>functions</w:t>
+        <w:t xml:space="preserve">Syntax-wise </w:t>
+      </w:r>
+      <w:r>
+        <w:t>Para-</w:t>
+      </w:r>
+      <w:r>
+        <w:t>C</w:t>
+      </w:r>
+      <w:r>
+        <w:t xml:space="preserve"> will still lay onto C to avoid causing issues </w:t>
+      </w:r>
+      <w:r>
+        <w:t xml:space="preserve">with </w:t>
+      </w:r>
+      <w:r>
+        <w:t>more</w:t>
+      </w:r>
+      <w:r>
+        <w:t xml:space="preserve"> </w:t>
+      </w:r>
+      <w:r>
+        <w:t>compiler</w:t>
+      </w:r>
+      <w:r>
+        <w:t xml:space="preserve"> </w:t>
+      </w:r>
+      <w:r>
+        <w:t>code</w:t>
+      </w:r>
+      <w:r>
+        <w:t xml:space="preserve"> that would be required for a new syntax that can’t be easily integrated in</w:t>
+      </w:r>
+      <w:r>
+        <w:t>to</w:t>
+      </w:r>
+      <w:r>
+        <w:t xml:space="preserve"> the C</w:t>
+      </w:r>
+      <w:r>
+        <w:t>-syntax</w:t>
       </w:r>
       <w:r>
         <w:t>.</w:t>
@@ -337,295 +403,28 @@
         <w:t xml:space="preserve"> </w:t>
       </w:r>
       <w:r>
-        <w:t xml:space="preserve">The </w:t>
-      </w:r>
-      <w:r>
-        <w:t>Compiler</w:t>
-      </w:r>
-      <w:r>
-        <w:t xml:space="preserve"> will </w:t>
-      </w:r>
-      <w:r>
-        <w:t xml:space="preserve">additionally </w:t>
-      </w:r>
-      <w:r>
-        <w:t>provide simple</w:t>
-      </w:r>
-      <w:r>
-        <w:t xml:space="preserve"> </w:t>
-      </w:r>
-      <w:r>
-        <w:t>checking, through the fact of using</w:t>
-      </w:r>
-      <w:r>
-        <w:t xml:space="preserve"> the </w:t>
-      </w:r>
-      <w:r>
-        <w:t>classic compiler structure</w:t>
-      </w:r>
-      <w:r>
-        <w:t>:</w:t>
-      </w:r>
-    </w:p>
-    <w:p>
-      <w:pPr>
-        <w:pStyle w:val="Heading4"/>
-        <w:numPr>
-          <w:ilvl w:val="0"/>
-          <w:numId w:val="14"/>
-        </w:numPr>
-        <w:rPr>
-          <w:b w:val="0"/>
-          <w:bCs w:val="0"/>
-        </w:rPr>
-      </w:pPr>
-      <w:r>
-        <w:rPr>
-          <w:b w:val="0"/>
-          <w:bCs w:val="0"/>
-        </w:rPr>
-        <w:t>The l</w:t>
-      </w:r>
-      <w:r>
-        <w:rPr>
-          <w:b w:val="0"/>
-          <w:bCs w:val="0"/>
-        </w:rPr>
-        <w:t xml:space="preserve">exical analyser </w:t>
-      </w:r>
-      <w:r>
-        <w:rPr>
-          <w:b w:val="0"/>
-          <w:bCs w:val="0"/>
-        </w:rPr>
-        <w:t>(Tokeni</w:t>
-      </w:r>
-      <w:r>
-        <w:rPr>
-          <w:b w:val="0"/>
-          <w:bCs w:val="0"/>
-        </w:rPr>
-        <w:t>z</w:t>
-      </w:r>
-      <w:r>
-        <w:rPr>
-          <w:b w:val="0"/>
-          <w:bCs w:val="0"/>
-        </w:rPr>
-        <w:t>er)</w:t>
-      </w:r>
-    </w:p>
-    <w:p>
-      <w:pPr>
-        <w:pStyle w:val="Heading4"/>
-        <w:numPr>
-          <w:ilvl w:val="0"/>
-          <w:numId w:val="14"/>
-        </w:numPr>
-        <w:rPr>
-          <w:b w:val="0"/>
-          <w:bCs w:val="0"/>
-        </w:rPr>
-      </w:pPr>
-      <w:r>
-        <w:rPr>
-          <w:b w:val="0"/>
-          <w:bCs w:val="0"/>
-        </w:rPr>
-        <w:t>S</w:t>
-      </w:r>
-      <w:r>
-        <w:rPr>
-          <w:b w:val="0"/>
-          <w:bCs w:val="0"/>
-        </w:rPr>
-        <w:t>yntax</w:t>
-      </w:r>
-      <w:r>
-        <w:rPr>
-          <w:b w:val="0"/>
-          <w:bCs w:val="0"/>
-        </w:rPr>
-        <w:t xml:space="preserve"> analyser</w:t>
-      </w:r>
-    </w:p>
-    <w:p>
-      <w:pPr>
-        <w:pStyle w:val="Heading4"/>
-        <w:numPr>
-          <w:ilvl w:val="0"/>
-          <w:numId w:val="14"/>
-        </w:numPr>
-        <w:rPr>
-          <w:b w:val="0"/>
-          <w:bCs w:val="0"/>
-        </w:rPr>
-      </w:pPr>
-      <w:r>
-        <w:rPr>
-          <w:b w:val="0"/>
-          <w:bCs w:val="0"/>
-        </w:rPr>
-        <w:t>The s</w:t>
-      </w:r>
-      <w:r>
-        <w:rPr>
-          <w:b w:val="0"/>
-          <w:bCs w:val="0"/>
-        </w:rPr>
-        <w:t>ema</w:t>
-      </w:r>
-      <w:r>
-        <w:rPr>
-          <w:b w:val="0"/>
-          <w:bCs w:val="0"/>
-        </w:rPr>
-        <w:t>n</w:t>
-      </w:r>
-      <w:r>
-        <w:rPr>
-          <w:b w:val="0"/>
-          <w:bCs w:val="0"/>
-        </w:rPr>
-        <w:t>tic analyser</w:t>
-      </w:r>
-      <w:r>
-        <w:rPr>
-          <w:b w:val="0"/>
-          <w:bCs w:val="0"/>
-        </w:rPr>
-        <w:t xml:space="preserve"> (Logic</w:t>
-      </w:r>
-      <w:r>
-        <w:rPr>
-          <w:b w:val="0"/>
-          <w:bCs w:val="0"/>
-        </w:rPr>
-        <w:t>al analyser</w:t>
-      </w:r>
-      <w:r>
-        <w:rPr>
-          <w:b w:val="0"/>
-          <w:bCs w:val="0"/>
-        </w:rPr>
-        <w:t>)</w:t>
-      </w:r>
-    </w:p>
-    <w:p>
-      <w:pPr>
-        <w:pStyle w:val="Heading4"/>
-        <w:numPr>
-          <w:ilvl w:val="0"/>
-          <w:numId w:val="14"/>
-        </w:numPr>
-        <w:rPr>
-          <w:b w:val="0"/>
-          <w:bCs w:val="0"/>
-        </w:rPr>
-      </w:pPr>
-      <w:r>
-        <w:rPr>
-          <w:b w:val="0"/>
-          <w:bCs w:val="0"/>
-        </w:rPr>
-        <w:t>Code Generator and optimiser</w:t>
-      </w:r>
-    </w:p>
-    <w:p>
-      <w:pPr>
-        <w:ind w:firstLine="0"/>
-      </w:pPr>
-      <w:r>
-        <w:t>which</w:t>
-      </w:r>
-      <w:r>
-        <w:t xml:space="preserve"> means</w:t>
-      </w:r>
-      <w:r>
-        <w:t xml:space="preserve"> syntax issues, logic errors </w:t>
+        <w:t xml:space="preserve">So newer structures won’t look so new, </w:t>
       </w:r>
       <w:r>
         <w:t>and</w:t>
       </w:r>
       <w:r>
-        <w:t xml:space="preserve"> general errors will be </w:t>
-      </w:r>
-      <w:r>
-        <w:t>detected and logged</w:t>
-      </w:r>
-      <w:r>
-        <w:t xml:space="preserve">. The C-code compiler will do the rest of the job, which will be preferably GCC. </w:t>
-      </w:r>
-    </w:p>
-    <w:p>
-      <w:pPr>
-        <w:ind w:firstLine="0"/>
-      </w:pPr>
-      <w:r>
-        <w:t xml:space="preserve">Syntax-wise </w:t>
-      </w:r>
-      <w:r>
-        <w:t>Para-</w:t>
-      </w:r>
-      <w:r>
-        <w:t>C</w:t>
-      </w:r>
-      <w:r>
-        <w:t xml:space="preserve"> will still lay onto C to avoid causing issues </w:t>
-      </w:r>
-      <w:r>
-        <w:t xml:space="preserve">with </w:t>
-      </w:r>
-      <w:r>
-        <w:t>more</w:t>
-      </w:r>
-      <w:r>
-        <w:t xml:space="preserve"> </w:t>
-      </w:r>
-      <w:r>
-        <w:t>compiler</w:t>
-      </w:r>
-      <w:r>
-        <w:t xml:space="preserve"> </w:t>
-      </w:r>
-      <w:r>
-        <w:t>code</w:t>
-      </w:r>
-      <w:r>
-        <w:t xml:space="preserve"> that would be required for a new syntax that can’t be easily integrated in</w:t>
+        <w:t xml:space="preserve"> possibly similar </w:t>
       </w:r>
       <w:r>
         <w:t>to</w:t>
       </w:r>
       <w:r>
-        <w:t xml:space="preserve"> the C</w:t>
-      </w:r>
-      <w:r>
-        <w:t>-syntax</w:t>
-      </w:r>
-      <w:r>
-        <w:t>.</w:t>
-      </w:r>
-      <w:r>
-        <w:t xml:space="preserve"> </w:t>
-      </w:r>
-      <w:r>
-        <w:t xml:space="preserve">So newer structures won’t look so new, </w:t>
-      </w:r>
-      <w:r>
-        <w:t>and</w:t>
-      </w:r>
-      <w:r>
-        <w:t xml:space="preserve"> possibly similar </w:t>
-      </w:r>
-      <w:r>
-        <w:t>to</w:t>
-      </w:r>
-      <w:r>
         <w:t xml:space="preserve"> C# or C++</w:t>
       </w:r>
       <w:r>
-        <w:t>, like data-types, one-liners and getters etc.</w:t>
+        <w:t>, like data-types, one-liners</w:t>
+      </w:r>
+      <w:r>
+        <w:t>, overloads</w:t>
+      </w:r>
+      <w:r>
+        <w:t xml:space="preserve"> and getters etc.</w:t>
       </w:r>
       <w:r>
         <w:t xml:space="preserve"> </w:t>
@@ -641,7 +440,6 @@
         </w:rPr>
       </w:pPr>
       <w:r>
-        <w:lastRenderedPageBreak/>
         <w:t>Furthermore,</w:t>
       </w:r>
       <w:r>
@@ -756,7 +554,10 @@
         <w:t>integrate</w:t>
       </w:r>
       <w:r>
-        <w:t xml:space="preserve"> the</w:t>
+        <w:t xml:space="preserve"> </w:t>
+      </w:r>
+      <w:r>
+        <w:t>some</w:t>
       </w:r>
       <w:r>
         <w:t xml:space="preserve"> idea</w:t>
@@ -768,7 +569,10 @@
         <w:t xml:space="preserve"> </w:t>
       </w:r>
       <w:r>
-        <w:t xml:space="preserve">in </w:t>
+        <w:t>of</w:t>
+      </w:r>
+      <w:r>
+        <w:t xml:space="preserve"> </w:t>
       </w:r>
       <w:r>
         <w:t xml:space="preserve">the </w:t>
@@ -882,7 +686,7 @@
           <w:r>
             <w:fldChar w:fldCharType="separate"/>
           </w:r>
-          <w:hyperlink w:anchor="_Toc72002104" w:history="1">
+          <w:hyperlink w:anchor="_Toc72530332" w:history="1">
             <w:r>
               <w:rPr>
                 <w:rStyle w:val="Hyperlink"/>
@@ -927,7 +731,7 @@
                 <w:noProof/>
                 <w:webHidden/>
               </w:rPr>
-              <w:instrText xml:space="preserve"> PAGEREF _Toc72002104 \h </w:instrText>
+              <w:instrText xml:space="preserve"> PAGEREF _Toc72530332 \h </w:instrText>
             </w:r>
             <w:r>
               <w:rPr>
@@ -974,7 +778,7 @@
               <w:lang w:eastAsia="en-GB"/>
             </w:rPr>
           </w:pPr>
-          <w:hyperlink w:anchor="_Toc72002105" w:history="1">
+          <w:hyperlink w:anchor="_Toc72530333" w:history="1">
             <w:r>
               <w:rPr>
                 <w:rStyle w:val="Hyperlink"/>
@@ -998,7 +802,7 @@
                 <w:rStyle w:val="Hyperlink"/>
                 <w:noProof/>
               </w:rPr>
-              <w:t>Implementation of Para-C inside C</w:t>
+              <w:t>Implementation</w:t>
             </w:r>
             <w:r>
               <w:rPr>
@@ -1019,7 +823,7 @@
                 <w:noProof/>
                 <w:webHidden/>
               </w:rPr>
-              <w:instrText xml:space="preserve"> PAGEREF _Toc72002105 \h </w:instrText>
+              <w:instrText xml:space="preserve"> PAGEREF _Toc72530333 \h </w:instrText>
             </w:r>
             <w:r>
               <w:rPr>
@@ -1066,7 +870,7 @@
               <w:lang w:eastAsia="en-GB"/>
             </w:rPr>
           </w:pPr>
-          <w:hyperlink w:anchor="_Toc72002106" w:history="1">
+          <w:hyperlink w:anchor="_Toc72530334" w:history="1">
             <w:r>
               <w:rPr>
                 <w:rStyle w:val="Hyperlink"/>
@@ -1090,7 +894,7 @@
                 <w:rStyle w:val="Hyperlink"/>
                 <w:noProof/>
               </w:rPr>
-              <w:t>The Parac base library</w:t>
+              <w:t>File structure</w:t>
             </w:r>
             <w:r>
               <w:rPr>
@@ -1111,7 +915,7 @@
                 <w:noProof/>
                 <w:webHidden/>
               </w:rPr>
-              <w:instrText xml:space="preserve"> PAGEREF _Toc72002106 \h </w:instrText>
+              <w:instrText xml:space="preserve"> PAGEREF _Toc72530334 \h </w:instrText>
             </w:r>
             <w:r>
               <w:rPr>
@@ -1158,7 +962,7 @@
               <w:lang w:eastAsia="en-GB"/>
             </w:rPr>
           </w:pPr>
-          <w:hyperlink w:anchor="_Toc72002107" w:history="1">
+          <w:hyperlink w:anchor="_Toc72530335" w:history="1">
             <w:r>
               <w:rPr>
                 <w:rStyle w:val="Hyperlink"/>
@@ -1182,7 +986,7 @@
                 <w:rStyle w:val="Hyperlink"/>
                 <w:noProof/>
               </w:rPr>
-              <w:t>Magic Values in the Para-C source code</w:t>
+              <w:t>Importing PARA-files</w:t>
             </w:r>
             <w:r>
               <w:rPr>
@@ -1203,7 +1007,7 @@
                 <w:noProof/>
                 <w:webHidden/>
               </w:rPr>
-              <w:instrText xml:space="preserve"> PAGEREF _Toc72002107 \h </w:instrText>
+              <w:instrText xml:space="preserve"> PAGEREF _Toc72530335 \h </w:instrText>
             </w:r>
             <w:r>
               <w:rPr>
@@ -1223,7 +1027,7 @@
                 <w:noProof/>
                 <w:webHidden/>
               </w:rPr>
-              <w:t>5</w:t>
+              <w:t>6</w:t>
             </w:r>
             <w:r>
               <w:rPr>
@@ -1250,7 +1054,7 @@
               <w:lang w:eastAsia="en-GB"/>
             </w:rPr>
           </w:pPr>
-          <w:hyperlink w:anchor="_Toc72002108" w:history="1">
+          <w:hyperlink w:anchor="_Toc72530336" w:history="1">
             <w:r>
               <w:rPr>
                 <w:rStyle w:val="Hyperlink"/>
@@ -1274,7 +1078,7 @@
                 <w:rStyle w:val="Hyperlink"/>
                 <w:noProof/>
               </w:rPr>
-              <w:t>Magic Values in the C source code</w:t>
+              <w:t>Importing C-libraries or headers</w:t>
             </w:r>
             <w:r>
               <w:rPr>
@@ -1295,7 +1099,7 @@
                 <w:noProof/>
                 <w:webHidden/>
               </w:rPr>
-              <w:instrText xml:space="preserve"> PAGEREF _Toc72002108 \h </w:instrText>
+              <w:instrText xml:space="preserve"> PAGEREF _Toc72530336 \h </w:instrText>
             </w:r>
             <w:r>
               <w:rPr>
@@ -1315,7 +1119,99 @@
                 <w:noProof/>
                 <w:webHidden/>
               </w:rPr>
-              <w:t>5</w:t>
+              <w:t>6</w:t>
+            </w:r>
+            <w:r>
+              <w:rPr>
+                <w:noProof/>
+                <w:webHidden/>
+              </w:rPr>
+              <w:fldChar w:fldCharType="end"/>
+            </w:r>
+          </w:hyperlink>
+        </w:p>
+        <w:p>
+          <w:pPr>
+            <w:pStyle w:val="TOC3"/>
+            <w:tabs>
+              <w:tab w:val="left" w:pos="1954"/>
+              <w:tab w:val="right" w:leader="dot" w:pos="9016"/>
+            </w:tabs>
+            <w:rPr>
+              <w:rFonts w:asciiTheme="minorHAnsi" w:hAnsiTheme="minorHAnsi"/>
+              <w:noProof/>
+              <w:kern w:val="0"/>
+              <w:sz w:val="22"/>
+              <w:szCs w:val="22"/>
+              <w:lang w:eastAsia="en-GB"/>
+            </w:rPr>
+          </w:pPr>
+          <w:hyperlink w:anchor="_Toc72530337" w:history="1">
+            <w:r>
+              <w:rPr>
+                <w:rStyle w:val="Hyperlink"/>
+                <w:noProof/>
+              </w:rPr>
+              <w:t>1.2.3</w:t>
+            </w:r>
+            <w:r>
+              <w:rPr>
+                <w:rFonts w:asciiTheme="minorHAnsi" w:hAnsiTheme="minorHAnsi"/>
+                <w:noProof/>
+                <w:kern w:val="0"/>
+                <w:sz w:val="22"/>
+                <w:szCs w:val="22"/>
+                <w:lang w:eastAsia="en-GB"/>
+              </w:rPr>
+              <w:tab/>
+            </w:r>
+            <w:r>
+              <w:rPr>
+                <w:rStyle w:val="Hyperlink"/>
+                <w:noProof/>
+              </w:rPr>
+              <w:t>Project Structure Example</w:t>
+            </w:r>
+            <w:r>
+              <w:rPr>
+                <w:noProof/>
+                <w:webHidden/>
+              </w:rPr>
+              <w:tab/>
+            </w:r>
+            <w:r>
+              <w:rPr>
+                <w:noProof/>
+                <w:webHidden/>
+              </w:rPr>
+              <w:fldChar w:fldCharType="begin"/>
+            </w:r>
+            <w:r>
+              <w:rPr>
+                <w:noProof/>
+                <w:webHidden/>
+              </w:rPr>
+              <w:instrText xml:space="preserve"> PAGEREF _Toc72530337 \h </w:instrText>
+            </w:r>
+            <w:r>
+              <w:rPr>
+                <w:noProof/>
+                <w:webHidden/>
+              </w:rPr>
+            </w:r>
+            <w:r>
+              <w:rPr>
+                <w:noProof/>
+                <w:webHidden/>
+              </w:rPr>
+              <w:fldChar w:fldCharType="separate"/>
+            </w:r>
+            <w:r>
+              <w:rPr>
+                <w:noProof/>
+                <w:webHidden/>
+              </w:rPr>
+              <w:t>7</w:t>
             </w:r>
             <w:r>
               <w:rPr>
@@ -1342,7 +1238,7 @@
               <w:lang w:eastAsia="en-GB"/>
             </w:rPr>
           </w:pPr>
-          <w:hyperlink w:anchor="_Toc72002109" w:history="1">
+          <w:hyperlink w:anchor="_Toc72530338" w:history="1">
             <w:r>
               <w:rPr>
                 <w:rStyle w:val="Hyperlink"/>
@@ -1366,7 +1262,7 @@
                 <w:rStyle w:val="Hyperlink"/>
                 <w:noProof/>
               </w:rPr>
-              <w:t>File structure</w:t>
+              <w:t>The Parac Core library</w:t>
             </w:r>
             <w:r>
               <w:rPr>
@@ -1387,7 +1283,7 @@
                 <w:noProof/>
                 <w:webHidden/>
               </w:rPr>
-              <w:instrText xml:space="preserve"> PAGEREF _Toc72002109 \h </w:instrText>
+              <w:instrText xml:space="preserve"> PAGEREF _Toc72530338 \h </w:instrText>
             </w:r>
             <w:r>
               <w:rPr>
@@ -1407,7 +1303,99 @@
                 <w:noProof/>
                 <w:webHidden/>
               </w:rPr>
-              <w:t>5</w:t>
+              <w:t>7</w:t>
+            </w:r>
+            <w:r>
+              <w:rPr>
+                <w:noProof/>
+                <w:webHidden/>
+              </w:rPr>
+              <w:fldChar w:fldCharType="end"/>
+            </w:r>
+          </w:hyperlink>
+        </w:p>
+        <w:p>
+          <w:pPr>
+            <w:pStyle w:val="TOC2"/>
+            <w:tabs>
+              <w:tab w:val="left" w:pos="1680"/>
+              <w:tab w:val="right" w:leader="dot" w:pos="9016"/>
+            </w:tabs>
+            <w:rPr>
+              <w:rFonts w:asciiTheme="minorHAnsi" w:hAnsiTheme="minorHAnsi"/>
+              <w:noProof/>
+              <w:kern w:val="0"/>
+              <w:sz w:val="22"/>
+              <w:szCs w:val="22"/>
+              <w:lang w:eastAsia="en-GB"/>
+            </w:rPr>
+          </w:pPr>
+          <w:hyperlink w:anchor="_Toc72530339" w:history="1">
+            <w:r>
+              <w:rPr>
+                <w:rStyle w:val="Hyperlink"/>
+                <w:noProof/>
+              </w:rPr>
+              <w:t>1.4</w:t>
+            </w:r>
+            <w:r>
+              <w:rPr>
+                <w:rFonts w:asciiTheme="minorHAnsi" w:hAnsiTheme="minorHAnsi"/>
+                <w:noProof/>
+                <w:kern w:val="0"/>
+                <w:sz w:val="22"/>
+                <w:szCs w:val="22"/>
+                <w:lang w:eastAsia="en-GB"/>
+              </w:rPr>
+              <w:tab/>
+            </w:r>
+            <w:r>
+              <w:rPr>
+                <w:rStyle w:val="Hyperlink"/>
+                <w:noProof/>
+              </w:rPr>
+              <w:t>Built-In Identifiers</w:t>
+            </w:r>
+            <w:r>
+              <w:rPr>
+                <w:noProof/>
+                <w:webHidden/>
+              </w:rPr>
+              <w:tab/>
+            </w:r>
+            <w:r>
+              <w:rPr>
+                <w:noProof/>
+                <w:webHidden/>
+              </w:rPr>
+              <w:fldChar w:fldCharType="begin"/>
+            </w:r>
+            <w:r>
+              <w:rPr>
+                <w:noProof/>
+                <w:webHidden/>
+              </w:rPr>
+              <w:instrText xml:space="preserve"> PAGEREF _Toc72530339 \h </w:instrText>
+            </w:r>
+            <w:r>
+              <w:rPr>
+                <w:noProof/>
+                <w:webHidden/>
+              </w:rPr>
+            </w:r>
+            <w:r>
+              <w:rPr>
+                <w:noProof/>
+                <w:webHidden/>
+              </w:rPr>
+              <w:fldChar w:fldCharType="separate"/>
+            </w:r>
+            <w:r>
+              <w:rPr>
+                <w:noProof/>
+                <w:webHidden/>
+              </w:rPr>
+              <w:t>8</w:t>
             </w:r>
             <w:r>
               <w:rPr>
@@ -1434,13 +1422,13 @@
               <w:lang w:eastAsia="en-GB"/>
             </w:rPr>
           </w:pPr>
-          <w:hyperlink w:anchor="_Toc72002110" w:history="1">
+          <w:hyperlink w:anchor="_Toc72530340" w:history="1">
             <w:r>
               <w:rPr>
                 <w:rStyle w:val="Hyperlink"/>
                 <w:noProof/>
               </w:rPr>
-              <w:t>1.3.1</w:t>
+              <w:t>1.4.1</w:t>
             </w:r>
             <w:r>
               <w:rPr>
@@ -1458,7 +1446,7 @@
                 <w:rStyle w:val="Hyperlink"/>
                 <w:noProof/>
               </w:rPr>
-              <w:t>Para-C modules and files</w:t>
+              <w:t>Magic Values in the Para-C source code</w:t>
             </w:r>
             <w:r>
               <w:rPr>
@@ -1479,7 +1467,7 @@
                 <w:noProof/>
                 <w:webHidden/>
               </w:rPr>
-              <w:instrText xml:space="preserve"> PAGEREF _Toc72002110 \h </w:instrText>
+              <w:instrText xml:space="preserve"> PAGEREF _Toc72530340 \h </w:instrText>
             </w:r>
             <w:r>
               <w:rPr>
@@ -1499,7 +1487,7 @@
                 <w:noProof/>
                 <w:webHidden/>
               </w:rPr>
-              <w:t>6</w:t>
+              <w:t>8</w:t>
             </w:r>
             <w:r>
               <w:rPr>
@@ -1526,13 +1514,13 @@
               <w:lang w:eastAsia="en-GB"/>
             </w:rPr>
           </w:pPr>
-          <w:hyperlink w:anchor="_Toc72002111" w:history="1">
+          <w:hyperlink w:anchor="_Toc72530341" w:history="1">
             <w:r>
               <w:rPr>
                 <w:rStyle w:val="Hyperlink"/>
                 <w:noProof/>
               </w:rPr>
-              <w:t>1.3.2</w:t>
+              <w:t>1.4.2</w:t>
             </w:r>
             <w:r>
               <w:rPr>
@@ -1550,7 +1538,7 @@
                 <w:rStyle w:val="Hyperlink"/>
                 <w:noProof/>
               </w:rPr>
-              <w:t>Importing PARA-modules</w:t>
+              <w:t>Magic Values in the C source code</w:t>
             </w:r>
             <w:r>
               <w:rPr>
@@ -1571,7 +1559,7 @@
                 <w:noProof/>
                 <w:webHidden/>
               </w:rPr>
-              <w:instrText xml:space="preserve"> PAGEREF _Toc72002111 \h </w:instrText>
+              <w:instrText xml:space="preserve"> PAGEREF _Toc72530341 \h </w:instrText>
             </w:r>
             <w:r>
               <w:rPr>
@@ -1591,7 +1579,371 @@
                 <w:noProof/>
                 <w:webHidden/>
               </w:rPr>
-              <w:t>6</w:t>
+              <w:t>8</w:t>
+            </w:r>
+            <w:r>
+              <w:rPr>
+                <w:noProof/>
+                <w:webHidden/>
+              </w:rPr>
+              <w:fldChar w:fldCharType="end"/>
+            </w:r>
+          </w:hyperlink>
+        </w:p>
+        <w:p>
+          <w:pPr>
+            <w:pStyle w:val="TOC2"/>
+            <w:tabs>
+              <w:tab w:val="left" w:pos="1680"/>
+              <w:tab w:val="right" w:leader="dot" w:pos="9016"/>
+            </w:tabs>
+            <w:rPr>
+              <w:rFonts w:asciiTheme="minorHAnsi" w:hAnsiTheme="minorHAnsi"/>
+              <w:noProof/>
+              <w:kern w:val="0"/>
+              <w:sz w:val="22"/>
+              <w:szCs w:val="22"/>
+              <w:lang w:eastAsia="en-GB"/>
+            </w:rPr>
+          </w:pPr>
+          <w:hyperlink w:anchor="_Toc72530342" w:history="1">
+            <w:r>
+              <w:rPr>
+                <w:rStyle w:val="Hyperlink"/>
+                <w:noProof/>
+              </w:rPr>
+              <w:t>1.5</w:t>
+            </w:r>
+            <w:r>
+              <w:rPr>
+                <w:rFonts w:asciiTheme="minorHAnsi" w:hAnsiTheme="minorHAnsi"/>
+                <w:noProof/>
+                <w:kern w:val="0"/>
+                <w:sz w:val="22"/>
+                <w:szCs w:val="22"/>
+                <w:lang w:eastAsia="en-GB"/>
+              </w:rPr>
+              <w:tab/>
+            </w:r>
+            <w:r>
+              <w:rPr>
+                <w:rStyle w:val="Hyperlink"/>
+                <w:noProof/>
+              </w:rPr>
+              <w:t>In-Code Exceptions</w:t>
+            </w:r>
+            <w:r>
+              <w:rPr>
+                <w:noProof/>
+                <w:webHidden/>
+              </w:rPr>
+              <w:tab/>
+            </w:r>
+            <w:r>
+              <w:rPr>
+                <w:noProof/>
+                <w:webHidden/>
+              </w:rPr>
+              <w:fldChar w:fldCharType="begin"/>
+            </w:r>
+            <w:r>
+              <w:rPr>
+                <w:noProof/>
+                <w:webHidden/>
+              </w:rPr>
+              <w:instrText xml:space="preserve"> PAGEREF _Toc72530342 \h </w:instrText>
+            </w:r>
+            <w:r>
+              <w:rPr>
+                <w:noProof/>
+                <w:webHidden/>
+              </w:rPr>
+            </w:r>
+            <w:r>
+              <w:rPr>
+                <w:noProof/>
+                <w:webHidden/>
+              </w:rPr>
+              <w:fldChar w:fldCharType="separate"/>
+            </w:r>
+            <w:r>
+              <w:rPr>
+                <w:noProof/>
+                <w:webHidden/>
+              </w:rPr>
+              <w:t>8</w:t>
+            </w:r>
+            <w:r>
+              <w:rPr>
+                <w:noProof/>
+                <w:webHidden/>
+              </w:rPr>
+              <w:fldChar w:fldCharType="end"/>
+            </w:r>
+          </w:hyperlink>
+        </w:p>
+        <w:p>
+          <w:pPr>
+            <w:pStyle w:val="TOC1"/>
+            <w:rPr>
+              <w:rFonts w:asciiTheme="minorHAnsi" w:hAnsiTheme="minorHAnsi"/>
+              <w:noProof/>
+              <w:kern w:val="0"/>
+              <w:sz w:val="22"/>
+              <w:szCs w:val="22"/>
+              <w:lang w:eastAsia="en-GB"/>
+            </w:rPr>
+          </w:pPr>
+          <w:hyperlink w:anchor="_Toc72530343" w:history="1">
+            <w:r>
+              <w:rPr>
+                <w:rStyle w:val="Hyperlink"/>
+                <w:noProof/>
+              </w:rPr>
+              <w:t>2.</w:t>
+            </w:r>
+            <w:r>
+              <w:rPr>
+                <w:rFonts w:asciiTheme="minorHAnsi" w:hAnsiTheme="minorHAnsi"/>
+                <w:noProof/>
+                <w:kern w:val="0"/>
+                <w:sz w:val="22"/>
+                <w:szCs w:val="22"/>
+                <w:lang w:eastAsia="en-GB"/>
+              </w:rPr>
+              <w:tab/>
+            </w:r>
+            <w:r>
+              <w:rPr>
+                <w:rStyle w:val="Hyperlink"/>
+                <w:noProof/>
+              </w:rPr>
+              <w:t>Compiler and logical Structure of Para-C</w:t>
+            </w:r>
+            <w:r>
+              <w:rPr>
+                <w:noProof/>
+                <w:webHidden/>
+              </w:rPr>
+              <w:tab/>
+            </w:r>
+            <w:r>
+              <w:rPr>
+                <w:noProof/>
+                <w:webHidden/>
+              </w:rPr>
+              <w:fldChar w:fldCharType="begin"/>
+            </w:r>
+            <w:r>
+              <w:rPr>
+                <w:noProof/>
+                <w:webHidden/>
+              </w:rPr>
+              <w:instrText xml:space="preserve"> PAGEREF _Toc72530343 \h </w:instrText>
+            </w:r>
+            <w:r>
+              <w:rPr>
+                <w:noProof/>
+                <w:webHidden/>
+              </w:rPr>
+            </w:r>
+            <w:r>
+              <w:rPr>
+                <w:noProof/>
+                <w:webHidden/>
+              </w:rPr>
+              <w:fldChar w:fldCharType="separate"/>
+            </w:r>
+            <w:r>
+              <w:rPr>
+                <w:noProof/>
+                <w:webHidden/>
+              </w:rPr>
+              <w:t>8</w:t>
+            </w:r>
+            <w:r>
+              <w:rPr>
+                <w:noProof/>
+                <w:webHidden/>
+              </w:rPr>
+              <w:fldChar w:fldCharType="end"/>
+            </w:r>
+          </w:hyperlink>
+        </w:p>
+        <w:p>
+          <w:pPr>
+            <w:pStyle w:val="TOC2"/>
+            <w:tabs>
+              <w:tab w:val="left" w:pos="1680"/>
+              <w:tab w:val="right" w:leader="dot" w:pos="9016"/>
+            </w:tabs>
+            <w:rPr>
+              <w:rFonts w:asciiTheme="minorHAnsi" w:hAnsiTheme="minorHAnsi"/>
+              <w:noProof/>
+              <w:kern w:val="0"/>
+              <w:sz w:val="22"/>
+              <w:szCs w:val="22"/>
+              <w:lang w:eastAsia="en-GB"/>
+            </w:rPr>
+          </w:pPr>
+          <w:hyperlink w:anchor="_Toc72530344" w:history="1">
+            <w:r>
+              <w:rPr>
+                <w:rStyle w:val="Hyperlink"/>
+                <w:noProof/>
+              </w:rPr>
+              <w:t>2.1</w:t>
+            </w:r>
+            <w:r>
+              <w:rPr>
+                <w:rFonts w:asciiTheme="minorHAnsi" w:hAnsiTheme="minorHAnsi"/>
+                <w:noProof/>
+                <w:kern w:val="0"/>
+                <w:sz w:val="22"/>
+                <w:szCs w:val="22"/>
+                <w:lang w:eastAsia="en-GB"/>
+              </w:rPr>
+              <w:tab/>
+            </w:r>
+            <w:r>
+              <w:rPr>
+                <w:rStyle w:val="Hyperlink"/>
+                <w:noProof/>
+              </w:rPr>
+              <w:t>Structure</w:t>
+            </w:r>
+            <w:r>
+              <w:rPr>
+                <w:noProof/>
+                <w:webHidden/>
+              </w:rPr>
+              <w:tab/>
+            </w:r>
+            <w:r>
+              <w:rPr>
+                <w:noProof/>
+                <w:webHidden/>
+              </w:rPr>
+              <w:fldChar w:fldCharType="begin"/>
+            </w:r>
+            <w:r>
+              <w:rPr>
+                <w:noProof/>
+                <w:webHidden/>
+              </w:rPr>
+              <w:instrText xml:space="preserve"> PAGEREF _Toc72530344 \h </w:instrText>
+            </w:r>
+            <w:r>
+              <w:rPr>
+                <w:noProof/>
+                <w:webHidden/>
+              </w:rPr>
+            </w:r>
+            <w:r>
+              <w:rPr>
+                <w:noProof/>
+                <w:webHidden/>
+              </w:rPr>
+              <w:fldChar w:fldCharType="separate"/>
+            </w:r>
+            <w:r>
+              <w:rPr>
+                <w:noProof/>
+                <w:webHidden/>
+              </w:rPr>
+              <w:t>8</w:t>
+            </w:r>
+            <w:r>
+              <w:rPr>
+                <w:noProof/>
+                <w:webHidden/>
+              </w:rPr>
+              <w:fldChar w:fldCharType="end"/>
+            </w:r>
+          </w:hyperlink>
+        </w:p>
+        <w:p>
+          <w:pPr>
+            <w:pStyle w:val="TOC2"/>
+            <w:tabs>
+              <w:tab w:val="left" w:pos="1680"/>
+              <w:tab w:val="right" w:leader="dot" w:pos="9016"/>
+            </w:tabs>
+            <w:rPr>
+              <w:rFonts w:asciiTheme="minorHAnsi" w:hAnsiTheme="minorHAnsi"/>
+              <w:noProof/>
+              <w:kern w:val="0"/>
+              <w:sz w:val="22"/>
+              <w:szCs w:val="22"/>
+              <w:lang w:eastAsia="en-GB"/>
+            </w:rPr>
+          </w:pPr>
+          <w:hyperlink w:anchor="_Toc72530345" w:history="1">
+            <w:r>
+              <w:rPr>
+                <w:rStyle w:val="Hyperlink"/>
+                <w:noProof/>
+              </w:rPr>
+              <w:t>2.2</w:t>
+            </w:r>
+            <w:r>
+              <w:rPr>
+                <w:rFonts w:asciiTheme="minorHAnsi" w:hAnsiTheme="minorHAnsi"/>
+                <w:noProof/>
+                <w:kern w:val="0"/>
+                <w:sz w:val="22"/>
+                <w:szCs w:val="22"/>
+                <w:lang w:eastAsia="en-GB"/>
+              </w:rPr>
+              <w:tab/>
+            </w:r>
+            <w:r>
+              <w:rPr>
+                <w:rStyle w:val="Hyperlink"/>
+                <w:noProof/>
+              </w:rPr>
+              <w:t>Compiler Exceptions</w:t>
+            </w:r>
+            <w:r>
+              <w:rPr>
+                <w:noProof/>
+                <w:webHidden/>
+              </w:rPr>
+              <w:tab/>
+            </w:r>
+            <w:r>
+              <w:rPr>
+                <w:noProof/>
+                <w:webHidden/>
+              </w:rPr>
+              <w:fldChar w:fldCharType="begin"/>
+            </w:r>
+            <w:r>
+              <w:rPr>
+                <w:noProof/>
+                <w:webHidden/>
+              </w:rPr>
+              <w:instrText xml:space="preserve"> PAGEREF _Toc72530345 \h </w:instrText>
+            </w:r>
+            <w:r>
+              <w:rPr>
+                <w:noProof/>
+                <w:webHidden/>
+              </w:rPr>
+            </w:r>
+            <w:r>
+              <w:rPr>
+                <w:noProof/>
+                <w:webHidden/>
+              </w:rPr>
+              <w:fldChar w:fldCharType="separate"/>
+            </w:r>
+            <w:r>
+              <w:rPr>
+                <w:noProof/>
+                <w:webHidden/>
+              </w:rPr>
+              <w:t>8</w:t>
             </w:r>
             <w:r>
               <w:rPr>
@@ -1618,13 +1970,13 @@
               <w:lang w:eastAsia="en-GB"/>
             </w:rPr>
           </w:pPr>
-          <w:hyperlink w:anchor="_Toc72002112" w:history="1">
+          <w:hyperlink w:anchor="_Toc72530346" w:history="1">
             <w:r>
               <w:rPr>
                 <w:rStyle w:val="Hyperlink"/>
                 <w:noProof/>
               </w:rPr>
-              <w:t>1.3.3</w:t>
+              <w:t>2.2.1</w:t>
             </w:r>
             <w:r>
               <w:rPr>
@@ -1642,7 +1994,7 @@
                 <w:rStyle w:val="Hyperlink"/>
                 <w:noProof/>
               </w:rPr>
-              <w:t>Importing C-modules</w:t>
+              <w:t>Error-Codes</w:t>
             </w:r>
             <w:r>
               <w:rPr>
@@ -1663,7 +2015,7 @@
                 <w:noProof/>
                 <w:webHidden/>
               </w:rPr>
-              <w:instrText xml:space="preserve"> PAGEREF _Toc72002112 \h </w:instrText>
+              <w:instrText xml:space="preserve"> PAGEREF _Toc72530346 \h </w:instrText>
             </w:r>
             <w:r>
               <w:rPr>
@@ -1683,7 +2035,183 @@
                 <w:noProof/>
                 <w:webHidden/>
               </w:rPr>
-              <w:t>6</w:t>
+              <w:t>8</w:t>
+            </w:r>
+            <w:r>
+              <w:rPr>
+                <w:noProof/>
+                <w:webHidden/>
+              </w:rPr>
+              <w:fldChar w:fldCharType="end"/>
+            </w:r>
+          </w:hyperlink>
+        </w:p>
+        <w:p>
+          <w:pPr>
+            <w:pStyle w:val="TOC1"/>
+            <w:rPr>
+              <w:rFonts w:asciiTheme="minorHAnsi" w:hAnsiTheme="minorHAnsi"/>
+              <w:noProof/>
+              <w:kern w:val="0"/>
+              <w:sz w:val="22"/>
+              <w:szCs w:val="22"/>
+              <w:lang w:eastAsia="en-GB"/>
+            </w:rPr>
+          </w:pPr>
+          <w:hyperlink w:anchor="_Toc72530347" w:history="1">
+            <w:r>
+              <w:rPr>
+                <w:rStyle w:val="Hyperlink"/>
+                <w:noProof/>
+              </w:rPr>
+              <w:t>3.</w:t>
+            </w:r>
+            <w:r>
+              <w:rPr>
+                <w:rFonts w:asciiTheme="minorHAnsi" w:hAnsiTheme="minorHAnsi"/>
+                <w:noProof/>
+                <w:kern w:val="0"/>
+                <w:sz w:val="22"/>
+                <w:szCs w:val="22"/>
+                <w:lang w:eastAsia="en-GB"/>
+              </w:rPr>
+              <w:tab/>
+            </w:r>
+            <w:r>
+              <w:rPr>
+                <w:rStyle w:val="Hyperlink"/>
+                <w:noProof/>
+              </w:rPr>
+              <w:t>Para-C Language Reference</w:t>
+            </w:r>
+            <w:r>
+              <w:rPr>
+                <w:noProof/>
+                <w:webHidden/>
+              </w:rPr>
+              <w:tab/>
+            </w:r>
+            <w:r>
+              <w:rPr>
+                <w:noProof/>
+                <w:webHidden/>
+              </w:rPr>
+              <w:fldChar w:fldCharType="begin"/>
+            </w:r>
+            <w:r>
+              <w:rPr>
+                <w:noProof/>
+                <w:webHidden/>
+              </w:rPr>
+              <w:instrText xml:space="preserve"> PAGEREF _Toc72530347 \h </w:instrText>
+            </w:r>
+            <w:r>
+              <w:rPr>
+                <w:noProof/>
+                <w:webHidden/>
+              </w:rPr>
+            </w:r>
+            <w:r>
+              <w:rPr>
+                <w:noProof/>
+                <w:webHidden/>
+              </w:rPr>
+              <w:fldChar w:fldCharType="separate"/>
+            </w:r>
+            <w:r>
+              <w:rPr>
+                <w:noProof/>
+                <w:webHidden/>
+              </w:rPr>
+              <w:t>9</w:t>
+            </w:r>
+            <w:r>
+              <w:rPr>
+                <w:noProof/>
+                <w:webHidden/>
+              </w:rPr>
+              <w:fldChar w:fldCharType="end"/>
+            </w:r>
+          </w:hyperlink>
+        </w:p>
+        <w:p>
+          <w:pPr>
+            <w:pStyle w:val="TOC1"/>
+            <w:rPr>
+              <w:rFonts w:asciiTheme="minorHAnsi" w:hAnsiTheme="minorHAnsi"/>
+              <w:noProof/>
+              <w:kern w:val="0"/>
+              <w:sz w:val="22"/>
+              <w:szCs w:val="22"/>
+              <w:lang w:eastAsia="en-GB"/>
+            </w:rPr>
+          </w:pPr>
+          <w:hyperlink w:anchor="_Toc72530348" w:history="1">
+            <w:r>
+              <w:rPr>
+                <w:rStyle w:val="Hyperlink"/>
+                <w:noProof/>
+              </w:rPr>
+              <w:t>4.</w:t>
+            </w:r>
+            <w:r>
+              <w:rPr>
+                <w:rFonts w:asciiTheme="minorHAnsi" w:hAnsiTheme="minorHAnsi"/>
+                <w:noProof/>
+                <w:kern w:val="0"/>
+                <w:sz w:val="22"/>
+                <w:szCs w:val="22"/>
+                <w:lang w:eastAsia="en-GB"/>
+              </w:rPr>
+              <w:tab/>
+            </w:r>
+            <w:r>
+              <w:rPr>
+                <w:rStyle w:val="Hyperlink"/>
+                <w:noProof/>
+              </w:rPr>
+              <w:t>Usage-examples of Para-C</w:t>
+            </w:r>
+            <w:r>
+              <w:rPr>
+                <w:noProof/>
+                <w:webHidden/>
+              </w:rPr>
+              <w:tab/>
+            </w:r>
+            <w:r>
+              <w:rPr>
+                <w:noProof/>
+                <w:webHidden/>
+              </w:rPr>
+              <w:fldChar w:fldCharType="begin"/>
+            </w:r>
+            <w:r>
+              <w:rPr>
+                <w:noProof/>
+                <w:webHidden/>
+              </w:rPr>
+              <w:instrText xml:space="preserve"> PAGEREF _Toc72530348 \h </w:instrText>
+            </w:r>
+            <w:r>
+              <w:rPr>
+                <w:noProof/>
+                <w:webHidden/>
+              </w:rPr>
+            </w:r>
+            <w:r>
+              <w:rPr>
+                <w:noProof/>
+                <w:webHidden/>
+              </w:rPr>
+              <w:fldChar w:fldCharType="separate"/>
+            </w:r>
+            <w:r>
+              <w:rPr>
+                <w:noProof/>
+                <w:webHidden/>
+              </w:rPr>
+              <w:t>9</w:t>
             </w:r>
             <w:r>
               <w:rPr>
@@ -1710,13 +2238,13 @@
               <w:lang w:eastAsia="en-GB"/>
             </w:rPr>
           </w:pPr>
-          <w:hyperlink w:anchor="_Toc72002113" w:history="1">
+          <w:hyperlink w:anchor="_Toc72530349" w:history="1">
             <w:r>
               <w:rPr>
                 <w:rStyle w:val="Hyperlink"/>
                 <w:noProof/>
               </w:rPr>
-              <w:t>1.4</w:t>
+              <w:t>4.1</w:t>
             </w:r>
             <w:r>
               <w:rPr>
@@ -1734,7 +2262,7 @@
                 <w:rStyle w:val="Hyperlink"/>
                 <w:noProof/>
               </w:rPr>
-              <w:t>Para-C identifiers and structures</w:t>
+              <w:t>Project Configuration</w:t>
             </w:r>
             <w:r>
               <w:rPr>
@@ -1755,7 +2283,7 @@
                 <w:noProof/>
                 <w:webHidden/>
               </w:rPr>
-              <w:instrText xml:space="preserve"> PAGEREF _Toc72002113 \h </w:instrText>
+              <w:instrText xml:space="preserve"> PAGEREF _Toc72530349 \h </w:instrText>
             </w:r>
             <w:r>
               <w:rPr>
@@ -1775,7 +2303,99 @@
                 <w:noProof/>
                 <w:webHidden/>
               </w:rPr>
-              <w:t>6</w:t>
+              <w:t>9</w:t>
+            </w:r>
+            <w:r>
+              <w:rPr>
+                <w:noProof/>
+                <w:webHidden/>
+              </w:rPr>
+              <w:fldChar w:fldCharType="end"/>
+            </w:r>
+          </w:hyperlink>
+        </w:p>
+        <w:p>
+          <w:pPr>
+            <w:pStyle w:val="TOC3"/>
+            <w:tabs>
+              <w:tab w:val="left" w:pos="1954"/>
+              <w:tab w:val="right" w:leader="dot" w:pos="9016"/>
+            </w:tabs>
+            <w:rPr>
+              <w:rFonts w:asciiTheme="minorHAnsi" w:hAnsiTheme="minorHAnsi"/>
+              <w:noProof/>
+              <w:kern w:val="0"/>
+              <w:sz w:val="22"/>
+              <w:szCs w:val="22"/>
+              <w:lang w:eastAsia="en-GB"/>
+            </w:rPr>
+          </w:pPr>
+          <w:hyperlink w:anchor="_Toc72530350" w:history="1">
+            <w:r>
+              <w:rPr>
+                <w:rStyle w:val="Hyperlink"/>
+                <w:noProof/>
+              </w:rPr>
+              <w:t>4.1.1</w:t>
+            </w:r>
+            <w:r>
+              <w:rPr>
+                <w:rFonts w:asciiTheme="minorHAnsi" w:hAnsiTheme="minorHAnsi"/>
+                <w:noProof/>
+                <w:kern w:val="0"/>
+                <w:sz w:val="22"/>
+                <w:szCs w:val="22"/>
+                <w:lang w:eastAsia="en-GB"/>
+              </w:rPr>
+              <w:tab/>
+            </w:r>
+            <w:r>
+              <w:rPr>
+                <w:rStyle w:val="Hyperlink"/>
+                <w:noProof/>
+              </w:rPr>
+              <w:t>Using the Config file parac-config.json</w:t>
+            </w:r>
+            <w:r>
+              <w:rPr>
+                <w:noProof/>
+                <w:webHidden/>
+              </w:rPr>
+              <w:tab/>
+            </w:r>
+            <w:r>
+              <w:rPr>
+                <w:noProof/>
+                <w:webHidden/>
+              </w:rPr>
+              <w:fldChar w:fldCharType="begin"/>
+            </w:r>
+            <w:r>
+              <w:rPr>
+                <w:noProof/>
+                <w:webHidden/>
+              </w:rPr>
+              <w:instrText xml:space="preserve"> PAGEREF _Toc72530350 \h </w:instrText>
+            </w:r>
+            <w:r>
+              <w:rPr>
+                <w:noProof/>
+                <w:webHidden/>
+              </w:rPr>
+            </w:r>
+            <w:r>
+              <w:rPr>
+                <w:noProof/>
+                <w:webHidden/>
+              </w:rPr>
+              <w:fldChar w:fldCharType="separate"/>
+            </w:r>
+            <w:r>
+              <w:rPr>
+                <w:noProof/>
+                <w:webHidden/>
+              </w:rPr>
+              <w:t>9</w:t>
             </w:r>
             <w:r>
               <w:rPr>
@@ -1802,13 +2422,13 @@
               <w:lang w:eastAsia="en-GB"/>
             </w:rPr>
           </w:pPr>
-          <w:hyperlink w:anchor="_Toc72002114" w:history="1">
+          <w:hyperlink w:anchor="_Toc72530351" w:history="1">
             <w:r>
               <w:rPr>
                 <w:rStyle w:val="Hyperlink"/>
                 <w:noProof/>
               </w:rPr>
-              <w:t>1.5</w:t>
+              <w:t>4.2</w:t>
             </w:r>
             <w:r>
               <w:rPr>
@@ -1826,7 +2446,7 @@
                 <w:rStyle w:val="Hyperlink"/>
                 <w:noProof/>
               </w:rPr>
-              <w:t>In-Code Exceptions</w:t>
+              <w:t>Using C-Code inside Para-C</w:t>
             </w:r>
             <w:r>
               <w:rPr>
@@ -1847,7 +2467,7 @@
                 <w:noProof/>
                 <w:webHidden/>
               </w:rPr>
-              <w:instrText xml:space="preserve"> PAGEREF _Toc72002114 \h </w:instrText>
+              <w:instrText xml:space="preserve"> PAGEREF _Toc72530351 \h </w:instrText>
             </w:r>
             <w:r>
               <w:rPr>
@@ -1867,279 +2487,7 @@
                 <w:noProof/>
                 <w:webHidden/>
               </w:rPr>
-              <w:t>6</w:t>
-            </w:r>
-            <w:r>
-              <w:rPr>
-                <w:noProof/>
-                <w:webHidden/>
-              </w:rPr>
-              <w:fldChar w:fldCharType="end"/>
-            </w:r>
-          </w:hyperlink>
-        </w:p>
-        <w:p>
-          <w:pPr>
-            <w:pStyle w:val="TOC1"/>
-            <w:rPr>
-              <w:rFonts w:asciiTheme="minorHAnsi" w:hAnsiTheme="minorHAnsi"/>
-              <w:noProof/>
-              <w:kern w:val="0"/>
-              <w:sz w:val="22"/>
-              <w:szCs w:val="22"/>
-              <w:lang w:eastAsia="en-GB"/>
-            </w:rPr>
-          </w:pPr>
-          <w:hyperlink w:anchor="_Toc72002115" w:history="1">
-            <w:r>
-              <w:rPr>
-                <w:rStyle w:val="Hyperlink"/>
-                <w:noProof/>
-              </w:rPr>
-              <w:t>2.</w:t>
-            </w:r>
-            <w:r>
-              <w:rPr>
-                <w:rFonts w:asciiTheme="minorHAnsi" w:hAnsiTheme="minorHAnsi"/>
-                <w:noProof/>
-                <w:kern w:val="0"/>
-                <w:sz w:val="22"/>
-                <w:szCs w:val="22"/>
-                <w:lang w:eastAsia="en-GB"/>
-              </w:rPr>
-              <w:tab/>
-            </w:r>
-            <w:r>
-              <w:rPr>
-                <w:rStyle w:val="Hyperlink"/>
-                <w:noProof/>
-              </w:rPr>
-              <w:t>Compiler and logical Structure of Para-C</w:t>
-            </w:r>
-            <w:r>
-              <w:rPr>
-                <w:noProof/>
-                <w:webHidden/>
-              </w:rPr>
-              <w:tab/>
-            </w:r>
-            <w:r>
-              <w:rPr>
-                <w:noProof/>
-                <w:webHidden/>
-              </w:rPr>
-              <w:fldChar w:fldCharType="begin"/>
-            </w:r>
-            <w:r>
-              <w:rPr>
-                <w:noProof/>
-                <w:webHidden/>
-              </w:rPr>
-              <w:instrText xml:space="preserve"> PAGEREF _Toc72002115 \h </w:instrText>
-            </w:r>
-            <w:r>
-              <w:rPr>
-                <w:noProof/>
-                <w:webHidden/>
-              </w:rPr>
-            </w:r>
-            <w:r>
-              <w:rPr>
-                <w:noProof/>
-                <w:webHidden/>
-              </w:rPr>
-              <w:fldChar w:fldCharType="separate"/>
-            </w:r>
-            <w:r>
-              <w:rPr>
-                <w:noProof/>
-                <w:webHidden/>
-              </w:rPr>
-              <w:t>6</w:t>
-            </w:r>
-            <w:r>
-              <w:rPr>
-                <w:noProof/>
-                <w:webHidden/>
-              </w:rPr>
-              <w:fldChar w:fldCharType="end"/>
-            </w:r>
-          </w:hyperlink>
-        </w:p>
-        <w:p>
-          <w:pPr>
-            <w:pStyle w:val="TOC2"/>
-            <w:tabs>
-              <w:tab w:val="left" w:pos="1680"/>
-              <w:tab w:val="right" w:leader="dot" w:pos="9016"/>
-            </w:tabs>
-            <w:rPr>
-              <w:rFonts w:asciiTheme="minorHAnsi" w:hAnsiTheme="minorHAnsi"/>
-              <w:noProof/>
-              <w:kern w:val="0"/>
-              <w:sz w:val="22"/>
-              <w:szCs w:val="22"/>
-              <w:lang w:eastAsia="en-GB"/>
-            </w:rPr>
-          </w:pPr>
-          <w:hyperlink w:anchor="_Toc72002116" w:history="1">
-            <w:r>
-              <w:rPr>
-                <w:rStyle w:val="Hyperlink"/>
-                <w:noProof/>
-              </w:rPr>
-              <w:t>2.1</w:t>
-            </w:r>
-            <w:r>
-              <w:rPr>
-                <w:rFonts w:asciiTheme="minorHAnsi" w:hAnsiTheme="minorHAnsi"/>
-                <w:noProof/>
-                <w:kern w:val="0"/>
-                <w:sz w:val="22"/>
-                <w:szCs w:val="22"/>
-                <w:lang w:eastAsia="en-GB"/>
-              </w:rPr>
-              <w:tab/>
-            </w:r>
-            <w:r>
-              <w:rPr>
-                <w:rStyle w:val="Hyperlink"/>
-                <w:noProof/>
-              </w:rPr>
-              <w:t>Structure</w:t>
-            </w:r>
-            <w:r>
-              <w:rPr>
-                <w:noProof/>
-                <w:webHidden/>
-              </w:rPr>
-              <w:tab/>
-            </w:r>
-            <w:r>
-              <w:rPr>
-                <w:noProof/>
-                <w:webHidden/>
-              </w:rPr>
-              <w:fldChar w:fldCharType="begin"/>
-            </w:r>
-            <w:r>
-              <w:rPr>
-                <w:noProof/>
-                <w:webHidden/>
-              </w:rPr>
-              <w:instrText xml:space="preserve"> PAGEREF _Toc72002116 \h </w:instrText>
-            </w:r>
-            <w:r>
-              <w:rPr>
-                <w:noProof/>
-                <w:webHidden/>
-              </w:rPr>
-            </w:r>
-            <w:r>
-              <w:rPr>
-                <w:noProof/>
-                <w:webHidden/>
-              </w:rPr>
-              <w:fldChar w:fldCharType="separate"/>
-            </w:r>
-            <w:r>
-              <w:rPr>
-                <w:noProof/>
-                <w:webHidden/>
-              </w:rPr>
-              <w:t>6</w:t>
-            </w:r>
-            <w:r>
-              <w:rPr>
-                <w:noProof/>
-                <w:webHidden/>
-              </w:rPr>
-              <w:fldChar w:fldCharType="end"/>
-            </w:r>
-          </w:hyperlink>
-        </w:p>
-        <w:p>
-          <w:pPr>
-            <w:pStyle w:val="TOC2"/>
-            <w:tabs>
-              <w:tab w:val="left" w:pos="1680"/>
-              <w:tab w:val="right" w:leader="dot" w:pos="9016"/>
-            </w:tabs>
-            <w:rPr>
-              <w:rFonts w:asciiTheme="minorHAnsi" w:hAnsiTheme="minorHAnsi"/>
-              <w:noProof/>
-              <w:kern w:val="0"/>
-              <w:sz w:val="22"/>
-              <w:szCs w:val="22"/>
-              <w:lang w:eastAsia="en-GB"/>
-            </w:rPr>
-          </w:pPr>
-          <w:hyperlink w:anchor="_Toc72002117" w:history="1">
-            <w:r>
-              <w:rPr>
-                <w:rStyle w:val="Hyperlink"/>
-                <w:noProof/>
-              </w:rPr>
-              <w:t>2.2</w:t>
-            </w:r>
-            <w:r>
-              <w:rPr>
-                <w:rFonts w:asciiTheme="minorHAnsi" w:hAnsiTheme="minorHAnsi"/>
-                <w:noProof/>
-                <w:kern w:val="0"/>
-                <w:sz w:val="22"/>
-                <w:szCs w:val="22"/>
-                <w:lang w:eastAsia="en-GB"/>
-              </w:rPr>
-              <w:tab/>
-            </w:r>
-            <w:r>
-              <w:rPr>
-                <w:rStyle w:val="Hyperlink"/>
-                <w:noProof/>
-              </w:rPr>
-              <w:t>Compiler Exceptions</w:t>
-            </w:r>
-            <w:r>
-              <w:rPr>
-                <w:noProof/>
-                <w:webHidden/>
-              </w:rPr>
-              <w:tab/>
-            </w:r>
-            <w:r>
-              <w:rPr>
-                <w:noProof/>
-                <w:webHidden/>
-              </w:rPr>
-              <w:fldChar w:fldCharType="begin"/>
-            </w:r>
-            <w:r>
-              <w:rPr>
-                <w:noProof/>
-                <w:webHidden/>
-              </w:rPr>
-              <w:instrText xml:space="preserve"> PAGEREF _Toc72002117 \h </w:instrText>
-            </w:r>
-            <w:r>
-              <w:rPr>
-                <w:noProof/>
-                <w:webHidden/>
-              </w:rPr>
-            </w:r>
-            <w:r>
-              <w:rPr>
-                <w:noProof/>
-                <w:webHidden/>
-              </w:rPr>
-              <w:fldChar w:fldCharType="separate"/>
-            </w:r>
-            <w:r>
-              <w:rPr>
-                <w:noProof/>
-                <w:webHidden/>
-              </w:rPr>
-              <w:t>6</w:t>
+              <w:t>9</w:t>
             </w:r>
             <w:r>
               <w:rPr>
@@ -2166,13 +2514,13 @@
               <w:lang w:eastAsia="en-GB"/>
             </w:rPr>
           </w:pPr>
-          <w:hyperlink w:anchor="_Toc72002118" w:history="1">
+          <w:hyperlink w:anchor="_Toc72530352" w:history="1">
             <w:r>
               <w:rPr>
                 <w:rStyle w:val="Hyperlink"/>
                 <w:noProof/>
               </w:rPr>
-              <w:t>2.2.1</w:t>
+              <w:t>4.2.1</w:t>
             </w:r>
             <w:r>
               <w:rPr>
@@ -2190,7 +2538,7 @@
                 <w:rStyle w:val="Hyperlink"/>
                 <w:noProof/>
               </w:rPr>
-              <w:t>Error-Codes</w:t>
+              <w:t>Using Standard C-code</w:t>
             </w:r>
             <w:r>
               <w:rPr>
@@ -2211,7 +2559,7 @@
                 <w:noProof/>
                 <w:webHidden/>
               </w:rPr>
-              <w:instrText xml:space="preserve"> PAGEREF _Toc72002118 \h </w:instrText>
+              <w:instrText xml:space="preserve"> PAGEREF _Toc72530352 \h </w:instrText>
             </w:r>
             <w:r>
               <w:rPr>
@@ -2231,279 +2579,7 @@
                 <w:noProof/>
                 <w:webHidden/>
               </w:rPr>
-              <w:t>6</w:t>
-            </w:r>
-            <w:r>
-              <w:rPr>
-                <w:noProof/>
-                <w:webHidden/>
-              </w:rPr>
-              <w:fldChar w:fldCharType="end"/>
-            </w:r>
-          </w:hyperlink>
-        </w:p>
-        <w:p>
-          <w:pPr>
-            <w:pStyle w:val="TOC1"/>
-            <w:rPr>
-              <w:rFonts w:asciiTheme="minorHAnsi" w:hAnsiTheme="minorHAnsi"/>
-              <w:noProof/>
-              <w:kern w:val="0"/>
-              <w:sz w:val="22"/>
-              <w:szCs w:val="22"/>
-              <w:lang w:eastAsia="en-GB"/>
-            </w:rPr>
-          </w:pPr>
-          <w:hyperlink w:anchor="_Toc72002119" w:history="1">
-            <w:r>
-              <w:rPr>
-                <w:rStyle w:val="Hyperlink"/>
-                <w:noProof/>
-              </w:rPr>
-              <w:t>3.</w:t>
-            </w:r>
-            <w:r>
-              <w:rPr>
-                <w:rFonts w:asciiTheme="minorHAnsi" w:hAnsiTheme="minorHAnsi"/>
-                <w:noProof/>
-                <w:kern w:val="0"/>
-                <w:sz w:val="22"/>
-                <w:szCs w:val="22"/>
-                <w:lang w:eastAsia="en-GB"/>
-              </w:rPr>
-              <w:tab/>
-            </w:r>
-            <w:r>
-              <w:rPr>
-                <w:rStyle w:val="Hyperlink"/>
-                <w:noProof/>
-              </w:rPr>
-              <w:t>Usage-examples of Para-C</w:t>
-            </w:r>
-            <w:r>
-              <w:rPr>
-                <w:noProof/>
-                <w:webHidden/>
-              </w:rPr>
-              <w:tab/>
-            </w:r>
-            <w:r>
-              <w:rPr>
-                <w:noProof/>
-                <w:webHidden/>
-              </w:rPr>
-              <w:fldChar w:fldCharType="begin"/>
-            </w:r>
-            <w:r>
-              <w:rPr>
-                <w:noProof/>
-                <w:webHidden/>
-              </w:rPr>
-              <w:instrText xml:space="preserve"> PAGEREF _Toc72002119 \h </w:instrText>
-            </w:r>
-            <w:r>
-              <w:rPr>
-                <w:noProof/>
-                <w:webHidden/>
-              </w:rPr>
-            </w:r>
-            <w:r>
-              <w:rPr>
-                <w:noProof/>
-                <w:webHidden/>
-              </w:rPr>
-              <w:fldChar w:fldCharType="separate"/>
-            </w:r>
-            <w:r>
-              <w:rPr>
-                <w:noProof/>
-                <w:webHidden/>
-              </w:rPr>
-              <w:t>7</w:t>
-            </w:r>
-            <w:r>
-              <w:rPr>
-                <w:noProof/>
-                <w:webHidden/>
-              </w:rPr>
-              <w:fldChar w:fldCharType="end"/>
-            </w:r>
-          </w:hyperlink>
-        </w:p>
-        <w:p>
-          <w:pPr>
-            <w:pStyle w:val="TOC2"/>
-            <w:tabs>
-              <w:tab w:val="left" w:pos="1680"/>
-              <w:tab w:val="right" w:leader="dot" w:pos="9016"/>
-            </w:tabs>
-            <w:rPr>
-              <w:rFonts w:asciiTheme="minorHAnsi" w:hAnsiTheme="minorHAnsi"/>
-              <w:noProof/>
-              <w:kern w:val="0"/>
-              <w:sz w:val="22"/>
-              <w:szCs w:val="22"/>
-              <w:lang w:eastAsia="en-GB"/>
-            </w:rPr>
-          </w:pPr>
-          <w:hyperlink w:anchor="_Toc72002120" w:history="1">
-            <w:r>
-              <w:rPr>
-                <w:rStyle w:val="Hyperlink"/>
-                <w:noProof/>
-              </w:rPr>
-              <w:t>3.1</w:t>
-            </w:r>
-            <w:r>
-              <w:rPr>
-                <w:rFonts w:asciiTheme="minorHAnsi" w:hAnsiTheme="minorHAnsi"/>
-                <w:noProof/>
-                <w:kern w:val="0"/>
-                <w:sz w:val="22"/>
-                <w:szCs w:val="22"/>
-                <w:lang w:eastAsia="en-GB"/>
-              </w:rPr>
-              <w:tab/>
-            </w:r>
-            <w:r>
-              <w:rPr>
-                <w:rStyle w:val="Hyperlink"/>
-                <w:noProof/>
-              </w:rPr>
-              <w:t>Project Configuration</w:t>
-            </w:r>
-            <w:r>
-              <w:rPr>
-                <w:noProof/>
-                <w:webHidden/>
-              </w:rPr>
-              <w:tab/>
-            </w:r>
-            <w:r>
-              <w:rPr>
-                <w:noProof/>
-                <w:webHidden/>
-              </w:rPr>
-              <w:fldChar w:fldCharType="begin"/>
-            </w:r>
-            <w:r>
-              <w:rPr>
-                <w:noProof/>
-                <w:webHidden/>
-              </w:rPr>
-              <w:instrText xml:space="preserve"> PAGEREF _Toc72002120 \h </w:instrText>
-            </w:r>
-            <w:r>
-              <w:rPr>
-                <w:noProof/>
-                <w:webHidden/>
-              </w:rPr>
-            </w:r>
-            <w:r>
-              <w:rPr>
-                <w:noProof/>
-                <w:webHidden/>
-              </w:rPr>
-              <w:fldChar w:fldCharType="separate"/>
-            </w:r>
-            <w:r>
-              <w:rPr>
-                <w:noProof/>
-                <w:webHidden/>
-              </w:rPr>
-              <w:t>7</w:t>
-            </w:r>
-            <w:r>
-              <w:rPr>
-                <w:noProof/>
-                <w:webHidden/>
-              </w:rPr>
-              <w:fldChar w:fldCharType="end"/>
-            </w:r>
-          </w:hyperlink>
-        </w:p>
-        <w:p>
-          <w:pPr>
-            <w:pStyle w:val="TOC2"/>
-            <w:tabs>
-              <w:tab w:val="left" w:pos="1680"/>
-              <w:tab w:val="right" w:leader="dot" w:pos="9016"/>
-            </w:tabs>
-            <w:rPr>
-              <w:rFonts w:asciiTheme="minorHAnsi" w:hAnsiTheme="minorHAnsi"/>
-              <w:noProof/>
-              <w:kern w:val="0"/>
-              <w:sz w:val="22"/>
-              <w:szCs w:val="22"/>
-              <w:lang w:eastAsia="en-GB"/>
-            </w:rPr>
-          </w:pPr>
-          <w:hyperlink w:anchor="_Toc72002121" w:history="1">
-            <w:r>
-              <w:rPr>
-                <w:rStyle w:val="Hyperlink"/>
-                <w:noProof/>
-              </w:rPr>
-              <w:t>3.2</w:t>
-            </w:r>
-            <w:r>
-              <w:rPr>
-                <w:rFonts w:asciiTheme="minorHAnsi" w:hAnsiTheme="minorHAnsi"/>
-                <w:noProof/>
-                <w:kern w:val="0"/>
-                <w:sz w:val="22"/>
-                <w:szCs w:val="22"/>
-                <w:lang w:eastAsia="en-GB"/>
-              </w:rPr>
-              <w:tab/>
-            </w:r>
-            <w:r>
-              <w:rPr>
-                <w:rStyle w:val="Hyperlink"/>
-                <w:noProof/>
-              </w:rPr>
-              <w:t>Using C-Code inside Para-C</w:t>
-            </w:r>
-            <w:r>
-              <w:rPr>
-                <w:noProof/>
-                <w:webHidden/>
-              </w:rPr>
-              <w:tab/>
-            </w:r>
-            <w:r>
-              <w:rPr>
-                <w:noProof/>
-                <w:webHidden/>
-              </w:rPr>
-              <w:fldChar w:fldCharType="begin"/>
-            </w:r>
-            <w:r>
-              <w:rPr>
-                <w:noProof/>
-                <w:webHidden/>
-              </w:rPr>
-              <w:instrText xml:space="preserve"> PAGEREF _Toc72002121 \h </w:instrText>
-            </w:r>
-            <w:r>
-              <w:rPr>
-                <w:noProof/>
-                <w:webHidden/>
-              </w:rPr>
-            </w:r>
-            <w:r>
-              <w:rPr>
-                <w:noProof/>
-                <w:webHidden/>
-              </w:rPr>
-              <w:fldChar w:fldCharType="separate"/>
-            </w:r>
-            <w:r>
-              <w:rPr>
-                <w:noProof/>
-                <w:webHidden/>
-              </w:rPr>
-              <w:t>7</w:t>
+              <w:t>9</w:t>
             </w:r>
             <w:r>
               <w:rPr>
@@ -2530,13 +2606,13 @@
               <w:lang w:eastAsia="en-GB"/>
             </w:rPr>
           </w:pPr>
-          <w:hyperlink w:anchor="_Toc72002122" w:history="1">
+          <w:hyperlink w:anchor="_Toc72530353" w:history="1">
             <w:r>
               <w:rPr>
                 <w:rStyle w:val="Hyperlink"/>
                 <w:noProof/>
               </w:rPr>
-              <w:t>3.2.1</w:t>
+              <w:t>4.2.2</w:t>
             </w:r>
             <w:r>
               <w:rPr>
@@ -2554,7 +2630,7 @@
                 <w:rStyle w:val="Hyperlink"/>
                 <w:noProof/>
               </w:rPr>
-              <w:t>Using Standard C-code</w:t>
+              <w:t>Using C-libraries</w:t>
             </w:r>
             <w:r>
               <w:rPr>
@@ -2575,7 +2651,7 @@
                 <w:noProof/>
                 <w:webHidden/>
               </w:rPr>
-              <w:instrText xml:space="preserve"> PAGEREF _Toc72002122 \h </w:instrText>
+              <w:instrText xml:space="preserve"> PAGEREF _Toc72530353 \h </w:instrText>
             </w:r>
             <w:r>
               <w:rPr>
@@ -2595,7 +2671,7 @@
                 <w:noProof/>
                 <w:webHidden/>
               </w:rPr>
-              <w:t>7</w:t>
+              <w:t>9</w:t>
             </w:r>
             <w:r>
               <w:rPr>
@@ -2622,13 +2698,13 @@
               <w:lang w:eastAsia="en-GB"/>
             </w:rPr>
           </w:pPr>
-          <w:hyperlink w:anchor="_Toc72002123" w:history="1">
+          <w:hyperlink w:anchor="_Toc72530354" w:history="1">
             <w:r>
               <w:rPr>
                 <w:rStyle w:val="Hyperlink"/>
                 <w:noProof/>
               </w:rPr>
-              <w:t>3.2.2</w:t>
+              <w:t>4.2.3</w:t>
             </w:r>
             <w:r>
               <w:rPr>
@@ -2646,7 +2722,7 @@
                 <w:rStyle w:val="Hyperlink"/>
                 <w:noProof/>
               </w:rPr>
-              <w:t>Using C-libraries</w:t>
+              <w:t>Restrictions of Para-C</w:t>
             </w:r>
             <w:r>
               <w:rPr>
@@ -2667,7 +2743,7 @@
                 <w:noProof/>
                 <w:webHidden/>
               </w:rPr>
-              <w:instrText xml:space="preserve"> PAGEREF _Toc72002123 \h </w:instrText>
+              <w:instrText xml:space="preserve"> PAGEREF _Toc72530354 \h </w:instrText>
             </w:r>
             <w:r>
               <w:rPr>
@@ -2687,99 +2763,7 @@
                 <w:noProof/>
                 <w:webHidden/>
               </w:rPr>
-              <w:t>7</w:t>
-            </w:r>
-            <w:r>
-              <w:rPr>
-                <w:noProof/>
-                <w:webHidden/>
-              </w:rPr>
-              <w:fldChar w:fldCharType="end"/>
-            </w:r>
-          </w:hyperlink>
-        </w:p>
-        <w:p>
-          <w:pPr>
-            <w:pStyle w:val="TOC3"/>
-            <w:tabs>
-              <w:tab w:val="left" w:pos="1954"/>
-              <w:tab w:val="right" w:leader="dot" w:pos="9016"/>
-            </w:tabs>
-            <w:rPr>
-              <w:rFonts w:asciiTheme="minorHAnsi" w:hAnsiTheme="minorHAnsi"/>
-              <w:noProof/>
-              <w:kern w:val="0"/>
-              <w:sz w:val="22"/>
-              <w:szCs w:val="22"/>
-              <w:lang w:eastAsia="en-GB"/>
-            </w:rPr>
-          </w:pPr>
-          <w:hyperlink w:anchor="_Toc72002124" w:history="1">
-            <w:r>
-              <w:rPr>
-                <w:rStyle w:val="Hyperlink"/>
-                <w:noProof/>
-              </w:rPr>
-              <w:t>3.2.3</w:t>
-            </w:r>
-            <w:r>
-              <w:rPr>
-                <w:rFonts w:asciiTheme="minorHAnsi" w:hAnsiTheme="minorHAnsi"/>
-                <w:noProof/>
-                <w:kern w:val="0"/>
-                <w:sz w:val="22"/>
-                <w:szCs w:val="22"/>
-                <w:lang w:eastAsia="en-GB"/>
-              </w:rPr>
-              <w:tab/>
-            </w:r>
-            <w:r>
-              <w:rPr>
-                <w:rStyle w:val="Hyperlink"/>
-                <w:noProof/>
-              </w:rPr>
-              <w:t>Restrictions of Para-C</w:t>
-            </w:r>
-            <w:r>
-              <w:rPr>
-                <w:noProof/>
-                <w:webHidden/>
-              </w:rPr>
-              <w:tab/>
-            </w:r>
-            <w:r>
-              <w:rPr>
-                <w:noProof/>
-                <w:webHidden/>
-              </w:rPr>
-              <w:fldChar w:fldCharType="begin"/>
-            </w:r>
-            <w:r>
-              <w:rPr>
-                <w:noProof/>
-                <w:webHidden/>
-              </w:rPr>
-              <w:instrText xml:space="preserve"> PAGEREF _Toc72002124 \h </w:instrText>
-            </w:r>
-            <w:r>
-              <w:rPr>
-                <w:noProof/>
-                <w:webHidden/>
-              </w:rPr>
-            </w:r>
-            <w:r>
-              <w:rPr>
-                <w:noProof/>
-                <w:webHidden/>
-              </w:rPr>
-              <w:fldChar w:fldCharType="separate"/>
-            </w:r>
-            <w:r>
-              <w:rPr>
-                <w:noProof/>
-                <w:webHidden/>
-              </w:rPr>
-              <w:t>7</w:t>
+              <w:t>9</w:t>
             </w:r>
             <w:r>
               <w:rPr>
@@ -2802,7 +2786,7 @@
               <w:lang w:eastAsia="en-GB"/>
             </w:rPr>
           </w:pPr>
-          <w:hyperlink w:anchor="_Toc72002125" w:history="1">
+          <w:hyperlink w:anchor="_Toc72530355" w:history="1">
             <w:r>
               <w:rPr>
                 <w:rStyle w:val="Hyperlink"/>
@@ -2829,7 +2813,7 @@
                 <w:noProof/>
                 <w:webHidden/>
               </w:rPr>
-              <w:instrText xml:space="preserve"> PAGEREF _Toc72002125 \h </w:instrText>
+              <w:instrText xml:space="preserve"> PAGEREF _Toc72530355 \h </w:instrText>
             </w:r>
             <w:r>
               <w:rPr>
@@ -2849,7 +2833,7 @@
                 <w:noProof/>
                 <w:webHidden/>
               </w:rPr>
-              <w:t>8</w:t>
+              <w:t>10</w:t>
             </w:r>
             <w:r>
               <w:rPr>
@@ -2874,20 +2858,38 @@
     </w:sdt>
     <w:p>
       <w:pPr>
-        <w:ind w:firstLine="0"/>
+        <w:spacing w:after="0" w:line="480" w:lineRule="auto"/>
         <w:rPr>
           <w:rStyle w:val="Emphasis"/>
           <w:i w:val="0"/>
           <w:iCs w:val="0"/>
         </w:rPr>
       </w:pPr>
+      <w:r>
+        <w:rPr>
+          <w:rStyle w:val="Emphasis"/>
+          <w:i w:val="0"/>
+          <w:iCs w:val="0"/>
+        </w:rPr>
+        <w:br w:type="page"/>
+      </w:r>
     </w:p>
     <w:p>
       <w:pPr>
+        <w:ind w:firstLine="0"/>
+        <w:rPr>
+          <w:rStyle w:val="Emphasis"/>
+          <w:i w:val="0"/>
+          <w:iCs w:val="0"/>
+        </w:rPr>
+      </w:pPr>
+    </w:p>
+    <w:p>
+      <w:pPr>
         <w:pStyle w:val="Heading1"/>
       </w:pPr>
       <w:bookmarkStart w:id="2" w:name="_Toc71660359"/>
-      <w:bookmarkStart w:id="3" w:name="_Toc72002104"/>
+      <w:bookmarkStart w:id="3" w:name="_Toc72530332"/>
       <w:r>
         <w:t>B</w:t>
       </w:r>
@@ -3044,6 +3046,15 @@
       <w:r>
         <w:t>mport-structure</w:t>
       </w:r>
+      <w:r>
+        <w:t xml:space="preserve"> (Bases on C for compa</w:t>
+      </w:r>
+      <w:r>
+        <w:t>ti</w:t>
+      </w:r>
+      <w:r>
+        <w:t>bility)</w:t>
+      </w:r>
     </w:p>
     <w:p>
       <w:pPr>
@@ -3054,22 +3065,10 @@
         </w:numPr>
       </w:pPr>
       <w:r>
-        <w:t>B</w:t>
-      </w:r>
-      <w:r>
-        <w:t>uilt</w:t>
-      </w:r>
-      <w:r>
-        <w:t>-</w:t>
-      </w:r>
-      <w:r>
-        <w:t>in macros</w:t>
-      </w:r>
-      <w:r>
-        <w:rPr>
-          <w:rStyle w:val="EndnoteReference"/>
-        </w:rPr>
-        <w:endnoteReference w:id="4"/>
+        <w:t>Name mangling</w:t>
+      </w:r>
+      <w:r>
+        <w:t xml:space="preserve"> (Relative to entry-point of the program)</w:t>
       </w:r>
     </w:p>
     <w:p>
@@ -3081,19 +3080,7 @@
         </w:numPr>
       </w:pPr>
       <w:r>
-        <w:t>B</w:t>
-      </w:r>
-      <w:r>
-        <w:t>uilt-in functions</w:t>
-      </w:r>
-      <w:r>
-        <w:rPr>
-          <w:rStyle w:val="EndnoteReference"/>
-        </w:rPr>
-        <w:endnoteReference w:id="5"/>
-      </w:r>
-      <w:r>
-        <w:t xml:space="preserve"> (which will partly replace the C-functions for easier handling) </w:t>
+        <w:t>Exception handling</w:t>
       </w:r>
     </w:p>
     <w:p>
@@ -3105,38 +3092,98 @@
         </w:numPr>
       </w:pPr>
       <w:r>
-        <w:t>OOP-Structure using GObject</w:t>
-      </w:r>
-      <w:r>
-        <w:rPr>
-          <w:rStyle w:val="EndnoteReference"/>
-        </w:rPr>
-        <w:endnoteReference w:id="6"/>
-      </w:r>
-      <w:r>
-        <w:t xml:space="preserve"> and system for integrating C-</w:t>
-      </w:r>
-      <w:r>
-        <w:t xml:space="preserve">code and </w:t>
-      </w:r>
-      <w:r>
-        <w:t>Macro definitions.</w:t>
+        <w:t>Variable System</w:t>
+      </w:r>
+      <w:r>
+        <w:t xml:space="preserve"> (Required for unique handling and exceptions)</w:t>
       </w:r>
     </w:p>
     <w:p>
       <w:pPr>
+        <w:pStyle w:val="ListParagraph"/>
+        <w:numPr>
+          <w:ilvl w:val="0"/>
+          <w:numId w:val="15"/>
+        </w:numPr>
+      </w:pPr>
+      <w:r>
+        <w:t>B</w:t>
+      </w:r>
+      <w:r>
+        <w:t>uilt</w:t>
+      </w:r>
+      <w:r>
+        <w:t>-</w:t>
+      </w:r>
+      <w:r>
+        <w:t>in macros</w:t>
+      </w:r>
+      <w:r>
+        <w:rPr>
+          <w:rStyle w:val="EndnoteReference"/>
+        </w:rPr>
+        <w:endnoteReference w:id="4"/>
+      </w:r>
+    </w:p>
+    <w:p>
+      <w:pPr>
+        <w:pStyle w:val="ListParagraph"/>
+        <w:numPr>
+          <w:ilvl w:val="0"/>
+          <w:numId w:val="15"/>
+        </w:numPr>
+      </w:pPr>
+      <w:r>
+        <w:t>B</w:t>
+      </w:r>
+      <w:r>
+        <w:t>uilt-in functions</w:t>
+      </w:r>
+      <w:r>
+        <w:rPr>
+          <w:rStyle w:val="EndnoteReference"/>
+        </w:rPr>
+        <w:endnoteReference w:id="5"/>
+      </w:r>
+      <w:r>
+        <w:t xml:space="preserve"> (which will partly replace the C-functions for easier handling) </w:t>
+      </w:r>
+    </w:p>
+    <w:p>
+      <w:pPr>
+        <w:pStyle w:val="ListParagraph"/>
+        <w:numPr>
+          <w:ilvl w:val="0"/>
+          <w:numId w:val="15"/>
+        </w:numPr>
+      </w:pPr>
+      <w:r>
+        <w:t>OOP-Structure using GObject</w:t>
+      </w:r>
+      <w:r>
+        <w:rPr>
+          <w:rStyle w:val="EndnoteReference"/>
+        </w:rPr>
+        <w:endnoteReference w:id="6"/>
+      </w:r>
+      <w:r>
+        <w:t xml:space="preserve"> </w:t>
+      </w:r>
+    </w:p>
+    <w:p>
+      <w:pPr>
         <w:pStyle w:val="Heading2"/>
       </w:pPr>
       <w:bookmarkStart w:id="4" w:name="_Implementation_of_Para-C"/>
-      <w:bookmarkStart w:id="5" w:name="_Toc72002105"/>
-      <w:bookmarkStart w:id="6" w:name="_Hlk72147223"/>
+      <w:bookmarkStart w:id="5" w:name="_Hlk72147223"/>
+      <w:bookmarkStart w:id="6" w:name="_Toc72530333"/>
       <w:bookmarkEnd w:id="4"/>
       <w:r>
-        <w:t>Implementation of Para-C inside C</w:t>
-      </w:r>
-      <w:bookmarkEnd w:id="5"/>
+        <w:t>Implementation</w:t>
+      </w:r>
+      <w:bookmarkEnd w:id="6"/>
     </w:p>
-    <w:bookmarkEnd w:id="6"/>
+    <w:bookmarkEnd w:id="5"/>
     <w:p>
       <w:pPr>
         <w:ind w:firstLine="0"/>
@@ -3151,7 +3198,16 @@
         <w:t>s</w:t>
       </w:r>
       <w:r>
-        <w:t xml:space="preserve"> the main purpose of helping and providing features for C-code, meaning that </w:t>
+        <w:t xml:space="preserve"> the main purpose of </w:t>
+      </w:r>
+      <w:r>
+        <w:t>providing new features</w:t>
+      </w:r>
+      <w:r>
+        <w:t xml:space="preserve"> for the Base-C language</w:t>
+      </w:r>
+      <w:r>
+        <w:t xml:space="preserve">, meaning that </w:t>
       </w:r>
       <w:r>
         <w:t>any</w:t>
@@ -3160,16 +3216,96 @@
         <w:t xml:space="preserve"> structure </w:t>
       </w:r>
       <w:r>
-        <w:t>used will derive from the Para</w:t>
+        <w:t xml:space="preserve">used will derive from </w:t>
+      </w:r>
+      <w:r>
+        <w:t xml:space="preserve">compiled </w:t>
+      </w:r>
+      <w:r>
+        <w:t>C-code</w:t>
+      </w:r>
+      <w:r>
+        <w:t xml:space="preserve"> and</w:t>
+      </w:r>
+      <w:r>
+        <w:t xml:space="preserve"> </w:t>
+      </w:r>
+      <w:r>
+        <w:t>library</w:t>
+      </w:r>
+      <w:r>
+        <w:t>-code</w:t>
+      </w:r>
+      <w:r>
+        <w:t xml:space="preserve"> that provides that functionality</w:t>
+      </w:r>
+      <w:r>
+        <w:t xml:space="preserve">. </w:t>
+      </w:r>
+      <w:r>
+        <w:t>This</w:t>
+      </w:r>
+      <w:r>
+        <w:t xml:space="preserve"> </w:t>
+      </w:r>
+      <w:r>
+        <w:t>language library of Para-C is called</w:t>
+      </w:r>
+      <w:r>
+        <w:t xml:space="preserve"> </w:t>
+      </w:r>
+      <w:r>
+        <w:t>the Para</w:t>
       </w:r>
       <w:r>
         <w:t>c</w:t>
       </w:r>
       <w:r>
-        <w:t xml:space="preserve"> Base Library which is written in C. </w:t>
-      </w:r>
-      <w:r>
-        <w:t>The Parac Base Library will be categorised into three parts</w:t>
+        <w:t xml:space="preserve"> Base Library</w:t>
+      </w:r>
+      <w:r>
+        <w:t>,</w:t>
+      </w:r>
+      <w:r>
+        <w:t xml:space="preserve"> which is written in C</w:t>
+      </w:r>
+      <w:r>
+        <w:t xml:space="preserve"> and </w:t>
+      </w:r>
+      <w:r>
+        <w:t xml:space="preserve">for </w:t>
+      </w:r>
+      <w:r>
+        <w:t xml:space="preserve">higher-level areas </w:t>
+      </w:r>
+      <w:r>
+        <w:t>Para-C</w:t>
+      </w:r>
+      <w:r>
+        <w:t>.</w:t>
+      </w:r>
+    </w:p>
+    <w:p>
+      <w:pPr>
+        <w:ind w:firstLine="0"/>
+      </w:pPr>
+      <w:r>
+        <w:t xml:space="preserve">The </w:t>
+      </w:r>
+      <w:r>
+        <w:t>PBL</w:t>
+      </w:r>
+      <w:r>
+        <w:t xml:space="preserve"> </w:t>
+      </w:r>
+      <w:r>
+        <w:t>is</w:t>
+      </w:r>
+      <w:r>
+        <w:t xml:space="preserve"> categorised into three parts</w:t>
+      </w:r>
+      <w:r>
+        <w:t>:</w:t>
       </w:r>
     </w:p>
     <w:p>
@@ -3238,7 +3374,13 @@
         <w:t>(</w:t>
       </w:r>
       <w:r>
-        <w:t>Implementations are going to be</w:t>
+        <w:t xml:space="preserve">Implementations </w:t>
+      </w:r>
+      <w:r>
+        <w:t>can</w:t>
+      </w:r>
+      <w:r>
+        <w:t xml:space="preserve"> be</w:t>
       </w:r>
       <w:r>
         <w:t xml:space="preserve"> at </w:t>
@@ -3247,7 +3389,13 @@
         <w:t>their</w:t>
       </w:r>
       <w:r>
-        <w:t xml:space="preserve"> core C, but the overhead will be written in Para-C, meaning it will be compiled as well at runtime, but only if </w:t>
+        <w:t xml:space="preserve"> core C, but the overhead will </w:t>
+      </w:r>
+      <w:r>
+        <w:t xml:space="preserve">always </w:t>
+      </w:r>
+      <w:r>
+        <w:t xml:space="preserve">be written in Para-C, meaning it will be compiled as well at runtime, but only if </w:t>
       </w:r>
       <w:r>
         <w:t xml:space="preserve">it was </w:t>
@@ -3293,6 +3441,7 @@
         <w:ind w:firstLine="0"/>
       </w:pPr>
       <w:r>
+        <w:lastRenderedPageBreak/>
         <w:t>Any</w:t>
       </w:r>
       <w:r>
@@ -3399,7 +3548,6 @@
           <w:i/>
           <w:iCs/>
         </w:rPr>
-        <w:lastRenderedPageBreak/>
         <w:t>Note: To not be confused with the reserved identifiers in C, the Para-C identifiers have the suffix of two underscores instead</w:t>
       </w:r>
       <w:r>
@@ -3444,122 +3592,52 @@
         <w:ind w:firstLine="0"/>
       </w:pPr>
       <w:r>
-        <w:t xml:space="preserve">The </w:t>
-      </w:r>
-      <w:r>
-        <w:t xml:space="preserve">identifiers </w:t>
-      </w:r>
-      <w:r>
-        <w:t>are</w:t>
-      </w:r>
-      <w:r>
-        <w:t xml:space="preserve"> ca</w:t>
-      </w:r>
-      <w:r>
-        <w:t xml:space="preserve">tegorised into </w:t>
-      </w:r>
-      <w:r>
-        <w:t xml:space="preserve">magic </w:t>
-      </w:r>
-      <w:r>
-        <w:t>functions</w:t>
-      </w:r>
-      <w:r>
-        <w:t xml:space="preserve">, magic declarations and </w:t>
-      </w:r>
-      <w:r>
-        <w:t xml:space="preserve">magic </w:t>
-      </w:r>
-      <w:r>
-        <w:t>constants.</w:t>
-      </w:r>
-      <w:r>
-        <w:t xml:space="preserve"> (Similar to the Python magic</w:t>
-      </w:r>
-      <w:r>
-        <w:t xml:space="preserve"> method</w:t>
-      </w:r>
-      <w:r>
-        <w:t>s</w:t>
+        <w:t xml:space="preserve">If </w:t>
+      </w:r>
+      <w:r>
+        <w:t>the Para-C compiler declares new variables, calls new functions or updates values that are not part of the user</w:t>
       </w:r>
       <w:r>
         <w:t xml:space="preserve"> </w:t>
       </w:r>
       <w:r>
-        <w:t>and double underscore definition</w:t>
-      </w:r>
-      <w:r>
-        <w:t>.</w:t>
-      </w:r>
-      <w:r>
-        <w:t>)</w:t>
-      </w:r>
-      <w:r>
-        <w:t>. These will also not interfere</w:t>
+        <w:t xml:space="preserve">code, but required for other functionality, such as new keywords, special function calls etc. </w:t>
+      </w:r>
+      <w:r>
+        <w:t xml:space="preserve">the compiler will attempt to comment </w:t>
+      </w:r>
+      <w:r>
+        <w:t xml:space="preserve">with additional information </w:t>
+      </w:r>
+      <w:r>
+        <w:t>on these</w:t>
+      </w:r>
+      <w:r>
+        <w:t xml:space="preserve"> lines</w:t>
+      </w:r>
+      <w:r>
+        <w:t xml:space="preserve"> and separate them clearly from the user code to avoid that code gets</w:t>
+      </w:r>
+      <w:r>
+        <w:t xml:space="preserve"> mixed up or</w:t>
+      </w:r>
+      <w:r>
+        <w:t xml:space="preserve"> confused.</w:t>
       </w:r>
       <w:r>
         <w:t xml:space="preserve"> </w:t>
       </w:r>
       <w:r>
-        <w:t xml:space="preserve">with the standard identifiers in C </w:t>
-      </w:r>
-      <w:r>
-        <w:t xml:space="preserve">or overwrite GCC compiler identifiers </w:t>
-      </w:r>
-      <w:r>
-        <w:t xml:space="preserve">to avoid unexpected results. </w:t>
+        <w:t xml:space="preserve"> </w:t>
       </w:r>
     </w:p>
     <w:p>
       <w:pPr>
-        <w:ind w:firstLine="0"/>
-      </w:pPr>
-      <w:r>
-        <w:t>If</w:t>
-      </w:r>
-      <w:r>
-        <w:t xml:space="preserve"> return values are used</w:t>
-      </w:r>
-      <w:r>
-        <w:t>,</w:t>
-      </w:r>
-      <w:r>
-        <w:t xml:space="preserve"> </w:t>
-      </w:r>
-      <w:r>
-        <w:t>they</w:t>
-      </w:r>
-      <w:r>
-        <w:t xml:space="preserve"> will be passed to locally declared variables.</w:t>
-      </w:r>
-      <w:r>
-        <w:t xml:space="preserve"> </w:t>
-      </w:r>
-      <w:r>
-        <w:t xml:space="preserve">If new declarations are made by the Para-C compiler that did not exist prior in the Para-C code these will be declared either at the top of the function or file and surrounded by comments signalising these were automatically generated. </w:t>
-      </w:r>
-    </w:p>
-    <w:p>
-      <w:pPr>
-        <w:ind w:firstLine="0"/>
-      </w:pPr>
-      <w:r>
-        <w:t>To that comments signalising their use case and position might also be added to help find the use case positions if needed.</w:t>
-      </w:r>
-      <w:r>
-        <w:t xml:space="preserve"> That means the goal of the compiler </w:t>
-      </w:r>
-      <w:r>
-        <w:t xml:space="preserve">will be to make as little logical changes to the code to preserve its written nature and intent. </w:t>
-      </w:r>
-    </w:p>
-    <w:p>
-      <w:pPr>
         <w:pStyle w:val="Heading2"/>
       </w:pPr>
       <w:bookmarkStart w:id="7" w:name="_File_structure"/>
       <w:bookmarkStart w:id="8" w:name="_Toc71660360"/>
-      <w:bookmarkStart w:id="9" w:name="_Toc72002109"/>
+      <w:bookmarkStart w:id="9" w:name="_Toc72530334"/>
       <w:bookmarkEnd w:id="7"/>
       <w:r>
         <w:t>File structure</w:t>
@@ -3576,54 +3654,67 @@
         </w:rPr>
       </w:pPr>
       <w:r>
-        <w:t>The file structure in Para-C is similar to C</w:t>
-      </w:r>
-      <w:r>
-        <w:t xml:space="preserve"> and works around the compiler and the system-specific librar</w:t>
-      </w:r>
-      <w:r>
-        <w:t>ies and modules that can be imported</w:t>
-      </w:r>
-      <w:r>
-        <w:t xml:space="preserve">. </w:t>
+        <w:t xml:space="preserve">The file structure </w:t>
+      </w:r>
+      <w:r>
+        <w:t xml:space="preserve">of </w:t>
+      </w:r>
+      <w:r>
+        <w:t xml:space="preserve">a </w:t>
       </w:r>
       <w:r>
         <w:t>Para-C</w:t>
       </w:r>
       <w:r>
+        <w:t xml:space="preserve"> project</w:t>
+      </w:r>
+      <w:r>
+        <w:t xml:space="preserve"> is similar to C</w:t>
+      </w:r>
+      <w:r>
+        <w:t xml:space="preserve"> and works around the compiler</w:t>
+      </w:r>
+      <w:r>
+        <w:t>, the PBL, the compiler libraries and the project module.</w:t>
+      </w:r>
+      <w:r>
         <w:t xml:space="preserve"> </w:t>
       </w:r>
       <w:r>
-        <w:t xml:space="preserve">will work mainly around the </w:t>
-      </w:r>
-      <w:r>
-        <w:t xml:space="preserve">Parac Base Library, the </w:t>
-      </w:r>
-      <w:r>
-        <w:t xml:space="preserve">executable </w:t>
-      </w:r>
-      <w:r>
-        <w:t>Compiler itself</w:t>
-      </w:r>
-      <w:r>
-        <w:t>, the C-modules which are used in Para-C and Para-C Extensions.</w:t>
-      </w:r>
-      <w:r>
-        <w:t xml:space="preserve"> </w:t>
-      </w:r>
-    </w:p>
-    <w:p>
-      <w:pPr>
-        <w:ind w:firstLine="0"/>
-      </w:pPr>
-      <w:r>
-        <w:t xml:space="preserve">The importing and module system </w:t>
-      </w:r>
-      <w:r>
-        <w:t xml:space="preserve">of a project </w:t>
-      </w:r>
-      <w:r>
-        <w:t xml:space="preserve">will depend </w:t>
+        <w:t>Still</w:t>
+      </w:r>
+      <w:r>
+        <w:t xml:space="preserve"> due to </w:t>
+      </w:r>
+      <w:r>
+        <w:t xml:space="preserve">the </w:t>
+      </w:r>
+      <w:r>
+        <w:t>structure of Para-C</w:t>
+      </w:r>
+      <w:r>
+        <w:t>, i</w:t>
+      </w:r>
+      <w:r>
+        <w:t>mporting</w:t>
+      </w:r>
+      <w:r>
+        <w:t xml:space="preserve"> in</w:t>
+      </w:r>
+      <w:r>
+        <w:t xml:space="preserve"> a project </w:t>
+      </w:r>
+      <w:r>
+        <w:t>will</w:t>
+      </w:r>
+      <w:r>
+        <w:t xml:space="preserve"> be different from </w:t>
+      </w:r>
+      <w:r>
+        <w:t>a regular C/C++ project and</w:t>
+      </w:r>
+      <w:r>
+        <w:t xml:space="preserve"> depend </w:t>
       </w:r>
       <w:r>
         <w:t xml:space="preserve">on the </w:t>
@@ -3834,11 +3925,7 @@
         <w:t xml:space="preserve"> </w:t>
       </w:r>
       <w:r>
-        <w:t xml:space="preserve">for the </w:t>
-      </w:r>
-      <w:r>
-        <w:lastRenderedPageBreak/>
-        <w:t>specific system, where the compilation was run.</w:t>
+        <w:t>for the specific system, where the compilation was run.</w:t>
       </w:r>
       <w:r>
         <w:t xml:space="preserve"> </w:t>
@@ -3865,10 +3952,16 @@
         <w:t xml:space="preserve"> or </w:t>
       </w:r>
       <w:r>
-        <w:t>unexpected results will occur</w:t>
-      </w:r>
-      <w:r>
-        <w:t>.</w:t>
+        <w:t>unwanted</w:t>
+      </w:r>
+      <w:r>
+        <w:t xml:space="preserve"> results </w:t>
+      </w:r>
+      <w:r>
+        <w:t>are going to</w:t>
+      </w:r>
+      <w:r>
+        <w:t xml:space="preserve"> occur.</w:t>
       </w:r>
     </w:p>
     <w:p>
@@ -3876,34 +3969,660 @@
         <w:pStyle w:val="Heading3"/>
       </w:pPr>
       <w:bookmarkStart w:id="10" w:name="_Toc71660362"/>
-      <w:bookmarkStart w:id="11" w:name="_Toc72002111"/>
-      <w:r>
-        <w:t>Importing PARA-modules</w:t>
+      <w:bookmarkStart w:id="11" w:name="_Toc72530335"/>
+      <w:r>
+        <w:lastRenderedPageBreak/>
+        <w:t>Importing PARA</w:t>
       </w:r>
       <w:bookmarkEnd w:id="10"/>
+      <w:r>
+        <w:t>-files</w:t>
+      </w:r>
       <w:bookmarkEnd w:id="11"/>
     </w:p>
     <w:p>
       <w:pPr>
+        <w:ind w:firstLine="0"/>
+        <w:rPr>
+          <w:i/>
+          <w:iCs/>
+        </w:rPr>
+      </w:pPr>
+      <w:r>
+        <w:rPr>
+          <w:i/>
+          <w:iCs/>
+        </w:rPr>
+        <w:t>(For the sake of clearness, importing and including is used here in the same context and way)</w:t>
+      </w:r>
+    </w:p>
+    <w:p>
+      <w:pPr>
+        <w:ind w:firstLine="0"/>
+      </w:pPr>
+      <w:r>
+        <w:t>The standard in-code importing system will not be different from</w:t>
+      </w:r>
+      <w:r>
+        <w:t xml:space="preserve"> C and will </w:t>
+      </w:r>
+      <w:r>
+        <w:t>base</w:t>
+      </w:r>
+      <w:r>
+        <w:t xml:space="preserve"> on a</w:t>
+      </w:r>
+      <w:r>
+        <w:t xml:space="preserve"> standard</w:t>
+      </w:r>
+      <w:r>
+        <w:t xml:space="preserve"> header file containing all public </w:t>
+      </w:r>
+      <w:r>
+        <w:t xml:space="preserve">available identifiers of the file. </w:t>
+      </w:r>
+      <w:r>
+        <w:t>This header file can be either included inside your file or another header, which can then be included as well</w:t>
+      </w:r>
+      <w:r>
+        <w:t xml:space="preserve">. </w:t>
+      </w:r>
+    </w:p>
+    <w:p>
+      <w:pPr>
+        <w:ind w:firstLine="0"/>
+      </w:pPr>
+      <w:r>
+        <w:t>Example:</w:t>
+      </w:r>
+    </w:p>
+    <w:p>
+      <w:pPr>
+        <w:shd w:val="clear" w:color="auto" w:fill="DFDFDF" w:themeFill="background2" w:themeFillShade="E6"/>
+        <w:spacing w:after="100" w:afterAutospacing="1" w:line="240" w:lineRule="auto"/>
+        <w:ind w:firstLine="0"/>
+        <w:rPr>
+          <w:rFonts w:ascii="Consolas" w:hAnsi="Consolas"/>
+          <w:shd w:val="clear" w:color="auto" w:fill="DFDFDF" w:themeFill="background2" w:themeFillShade="E6"/>
+        </w:rPr>
+      </w:pPr>
+      <w:r>
+        <w:rPr>
+          <w:rFonts w:ascii="Consolas" w:hAnsi="Consolas"/>
+          <w:shd w:val="clear" w:color="auto" w:fill="DFDFDF" w:themeFill="background2" w:themeFillShade="E6"/>
+        </w:rPr>
+        <w:t>#include “main.</w:t>
+      </w:r>
+      <w:r>
+        <w:rPr>
+          <w:rFonts w:ascii="Consolas" w:hAnsi="Consolas"/>
+          <w:shd w:val="clear" w:color="auto" w:fill="DFDFDF" w:themeFill="background2" w:themeFillShade="E6"/>
+        </w:rPr>
+        <w:t>p</w:t>
+      </w:r>
+      <w:r>
+        <w:rPr>
+          <w:rFonts w:ascii="Consolas" w:hAnsi="Consolas"/>
+          <w:shd w:val="clear" w:color="auto" w:fill="DFDFDF" w:themeFill="background2" w:themeFillShade="E6"/>
+        </w:rPr>
+        <w:t>h”</w:t>
+      </w:r>
+    </w:p>
+    <w:p>
+      <w:pPr>
+        <w:ind w:firstLine="0"/>
+      </w:pPr>
+      <w:r>
+        <w:t xml:space="preserve">The only difference Para-C </w:t>
+      </w:r>
+      <w:r>
+        <w:t>is</w:t>
+      </w:r>
+      <w:r>
+        <w:t xml:space="preserve"> </w:t>
+      </w:r>
+      <w:r>
+        <w:t>introduc</w:t>
+      </w:r>
+      <w:r>
+        <w:t>ing</w:t>
+      </w:r>
+      <w:r>
+        <w:t xml:space="preserve"> is the way you handle the name mangling and possible duplicate identifier names. </w:t>
+      </w:r>
+      <w:r>
+        <w:t>That means Para-C will introduce new syntax to handle specific cases and “rename” the identifiers to avoid duplicate naming.</w:t>
+      </w:r>
+      <w:r>
+        <w:t xml:space="preserve"> Renaming is here in quotation marks since due to the mangling there can never be the case that a variable has the same name as </w:t>
+      </w:r>
+      <w:r>
+        <w:t>another variable from another file. Still, in the user code, the mangling is not yet applied meaning that importing any header containing a variable declaration with an already existing name, the compiler will be unable to identify which variable is the “correct” one. In this case, you can reorder your code and use a #define to redefine your variable, but for the sake of easier readability it will use the following syntax for renaming imported values:</w:t>
+      </w:r>
+    </w:p>
+    <w:p>
+      <w:pPr>
+        <w:shd w:val="clear" w:color="auto" w:fill="DFDFDF" w:themeFill="background2" w:themeFillShade="E6"/>
+        <w:spacing w:after="100" w:afterAutospacing="1" w:line="240" w:lineRule="auto"/>
+        <w:ind w:firstLine="0"/>
+        <w:rPr>
+          <w:rFonts w:ascii="Consolas" w:hAnsi="Consolas"/>
+          <w:shd w:val="clear" w:color="auto" w:fill="DFDFDF" w:themeFill="background2" w:themeFillShade="E6"/>
+        </w:rPr>
+      </w:pPr>
+      <w:r>
+        <w:rPr>
+          <w:rFonts w:ascii="Consolas" w:hAnsi="Consolas"/>
+          <w:shd w:val="clear" w:color="auto" w:fill="DFDFDF" w:themeFill="background2" w:themeFillShade="E6"/>
+        </w:rPr>
+        <w:t>#from “&lt;header-file&gt;” include &lt;variable-name&gt; as &lt;new-name&gt;</w:t>
+      </w:r>
+    </w:p>
+    <w:p>
+      <w:pPr>
+        <w:ind w:firstLine="0"/>
+      </w:pPr>
+      <w:r>
+        <w:t xml:space="preserve">This will “rename” the variable or signalise </w:t>
+      </w:r>
+      <w:r>
+        <w:t xml:space="preserve">the compiler </w:t>
+      </w:r>
+      <w:r>
+        <w:t>that the new variable name will point to that mangled name</w:t>
+      </w:r>
+      <w:r>
+        <w:t xml:space="preserve">. The mangled variable will still be imported in the C-version of the code, </w:t>
+      </w:r>
+      <w:r>
+        <w:t xml:space="preserve">but </w:t>
+      </w:r>
+      <w:r>
+        <w:t>in the Para-C version</w:t>
+      </w:r>
+      <w:r>
+        <w:t>,</w:t>
+      </w:r>
+      <w:r>
+        <w:t xml:space="preserve"> it </w:t>
+      </w:r>
+      <w:r>
+        <w:t>w</w:t>
+      </w:r>
+      <w:r>
+        <w:t xml:space="preserve">ill no longer </w:t>
+      </w:r>
+      <w:r>
+        <w:t>interfere with existing variables</w:t>
+      </w:r>
+      <w:r>
+        <w:t>.</w:t>
+      </w:r>
+    </w:p>
+    <w:p>
+      <w:pPr>
         <w:pStyle w:val="Heading3"/>
       </w:pPr>
       <w:bookmarkStart w:id="12" w:name="_Toc71660363"/>
-      <w:bookmarkStart w:id="13" w:name="_Toc72002112"/>
-      <w:r>
-        <w:t>Importing C-modules</w:t>
+      <w:bookmarkStart w:id="13" w:name="_Toc72530336"/>
+      <w:r>
+        <w:t>Importing C-</w:t>
       </w:r>
       <w:bookmarkEnd w:id="12"/>
+      <w:r>
+        <w:t>libraries</w:t>
+      </w:r>
+      <w:r>
+        <w:t xml:space="preserve"> or headers</w:t>
+      </w:r>
       <w:bookmarkEnd w:id="13"/>
     </w:p>
     <w:p>
       <w:pPr>
+        <w:ind w:firstLine="0"/>
+      </w:pPr>
+      <w:r>
+        <w:t>Since Para-C is based on C and backwards</w:t>
+      </w:r>
+      <w:r>
+        <w:t xml:space="preserve"> </w:t>
+      </w:r>
+      <w:r>
+        <w:t>compatibility, C-code can be easily included into Para-C, by just either importing the library</w:t>
+      </w:r>
+      <w:r>
+        <w:t>/</w:t>
+      </w:r>
+      <w:r>
+        <w:t xml:space="preserve">header which should be available in the standard C-library </w:t>
+      </w:r>
+      <w:r>
+        <w:t>or including the header file specified.</w:t>
+      </w:r>
+      <w:r>
+        <w:t xml:space="preserve"> Still, it will require </w:t>
+      </w:r>
+      <w:r>
+        <w:t xml:space="preserve">a </w:t>
+      </w:r>
+      <w:r>
+        <w:t xml:space="preserve">comment </w:t>
+      </w:r>
+      <w:r>
+        <w:t>next to import</w:t>
+      </w:r>
+      <w:r>
+        <w:t xml:space="preserve"> </w:t>
+      </w:r>
+      <w:r>
+        <w:t>to signalise the compiler its C-code</w:t>
+      </w:r>
+      <w:r>
+        <w:t>:</w:t>
+      </w:r>
+      <w:r>
+        <w:t xml:space="preserve"> </w:t>
+      </w:r>
+    </w:p>
+    <w:p>
+      <w:pPr>
+        <w:pStyle w:val="ListParagraph"/>
+        <w:numPr>
+          <w:ilvl w:val="0"/>
+          <w:numId w:val="25"/>
+        </w:numPr>
+      </w:pPr>
+      <w:r>
+        <w:t>One-Liner</w:t>
+      </w:r>
+      <w:r>
+        <w:t xml:space="preserve">: </w:t>
+      </w:r>
+      <w:r>
+        <w:rPr>
+          <w:rFonts w:ascii="Consolas" w:hAnsi="Consolas"/>
+          <w:shd w:val="clear" w:color="auto" w:fill="DFDFDF" w:themeFill="background2" w:themeFillShade="E6"/>
+        </w:rPr>
+        <w:t>// -</w:t>
+      </w:r>
+      <w:r>
+        <w:rPr>
+          <w:rFonts w:ascii="Consolas" w:hAnsi="Consolas"/>
+          <w:shd w:val="clear" w:color="auto" w:fill="DFDFDF" w:themeFill="background2" w:themeFillShade="E6"/>
+        </w:rPr>
+        <w:t>*- lang: C -*-</w:t>
+      </w:r>
+      <w:r>
+        <w:t xml:space="preserve"> </w:t>
+      </w:r>
+    </w:p>
+    <w:p>
+      <w:pPr>
+        <w:pStyle w:val="ListParagraph"/>
+        <w:numPr>
+          <w:ilvl w:val="0"/>
+          <w:numId w:val="25"/>
+        </w:numPr>
+      </w:pPr>
+      <w:r>
+        <w:lastRenderedPageBreak/>
+        <w:t xml:space="preserve">Multi-Line: At the top </w:t>
+      </w:r>
+      <w:r>
+        <w:t>and bottom of the imports</w:t>
+      </w:r>
+      <w:r>
+        <w:t xml:space="preserve"> </w:t>
+      </w:r>
+      <w:r>
+        <w:rPr>
+          <w:rFonts w:ascii="Consolas" w:hAnsi="Consolas"/>
+          <w:shd w:val="clear" w:color="auto" w:fill="DFDFDF" w:themeFill="background2" w:themeFillShade="E6"/>
+        </w:rPr>
+        <w:t>// -*- lang: C</w:t>
+      </w:r>
+      <w:r>
+        <w:rPr>
+          <w:rFonts w:ascii="Consolas" w:hAnsi="Consolas"/>
+          <w:shd w:val="clear" w:color="auto" w:fill="DFDFDF" w:themeFill="background2" w:themeFillShade="E6"/>
+        </w:rPr>
+        <w:t xml:space="preserve"> -*-</w:t>
+      </w:r>
+    </w:p>
+    <w:p>
+      <w:pPr>
+        <w:ind w:firstLine="0"/>
+      </w:pPr>
+      <w:r>
+        <w:t>The</w:t>
+      </w:r>
+      <w:r>
+        <w:t xml:space="preserve"> compiler will</w:t>
+      </w:r>
+      <w:r>
+        <w:t xml:space="preserve"> then</w:t>
+      </w:r>
+      <w:r>
+        <w:t xml:space="preserve"> also go through the code and possibly change lines of code to fit the functionality of Para-C and not cause unwanted issues.</w:t>
+      </w:r>
+      <w:r>
+        <w:t xml:space="preserve"> Still, the compiler will not do any major changes and attempt to do as little as possible to keep the functionality alive as wanted.</w:t>
+      </w:r>
+      <w:r>
+        <w:t xml:space="preserve"> </w:t>
+      </w:r>
+      <w:r>
+        <w:t xml:space="preserve">(Since Para-C is not too different from C and C++, C++ code can be included, but due to restrictions of C++, it might not work </w:t>
+      </w:r>
+      <w:r>
+        <w:t>and break</w:t>
+      </w:r>
+      <w:r>
+        <w:t>.</w:t>
+      </w:r>
+      <w:r>
+        <w:t>)</w:t>
+      </w:r>
+    </w:p>
+    <w:p>
+      <w:pPr>
+        <w:ind w:firstLine="0"/>
+      </w:pPr>
+      <w:r>
+        <w:t>Example:</w:t>
+      </w:r>
+    </w:p>
+    <w:p>
+      <w:pPr>
+        <w:pStyle w:val="ListParagraph"/>
+        <w:numPr>
+          <w:ilvl w:val="0"/>
+          <w:numId w:val="24"/>
+        </w:numPr>
+      </w:pPr>
+      <w:r>
+        <w:t>Standard C-library module:</w:t>
+      </w:r>
+    </w:p>
+    <w:p>
+      <w:pPr>
+        <w:shd w:val="clear" w:color="auto" w:fill="DFDFDF" w:themeFill="background2" w:themeFillShade="E6"/>
+        <w:spacing w:after="0" w:line="240" w:lineRule="auto"/>
+        <w:rPr>
+          <w:rFonts w:ascii="Consolas" w:hAnsi="Consolas"/>
+          <w:shd w:val="clear" w:color="auto" w:fill="DFDFDF" w:themeFill="background2" w:themeFillShade="E6"/>
+        </w:rPr>
+      </w:pPr>
+      <w:r>
+        <w:rPr>
+          <w:rFonts w:ascii="Consolas" w:hAnsi="Consolas"/>
+          <w:shd w:val="clear" w:color="auto" w:fill="DFDFDF" w:themeFill="background2" w:themeFillShade="E6"/>
+        </w:rPr>
+        <w:t>#include &lt;stdbool.h&gt;</w:t>
+      </w:r>
+      <w:r>
+        <w:rPr>
+          <w:rFonts w:ascii="Consolas" w:hAnsi="Consolas"/>
+          <w:shd w:val="clear" w:color="auto" w:fill="DFDFDF" w:themeFill="background2" w:themeFillShade="E6"/>
+        </w:rPr>
+        <w:t xml:space="preserve"> </w:t>
+      </w:r>
+      <w:r>
+        <w:rPr>
+          <w:rFonts w:ascii="Consolas" w:hAnsi="Consolas"/>
+          <w:shd w:val="clear" w:color="auto" w:fill="DFDFDF" w:themeFill="background2" w:themeFillShade="E6"/>
+        </w:rPr>
+        <w:t>// -*-</w:t>
+      </w:r>
+      <w:r>
+        <w:rPr>
+          <w:rFonts w:ascii="Consolas" w:hAnsi="Consolas"/>
+          <w:shd w:val="clear" w:color="auto" w:fill="DFDFDF" w:themeFill="background2" w:themeFillShade="E6"/>
+        </w:rPr>
+        <w:t xml:space="preserve"> </w:t>
+      </w:r>
+      <w:r>
+        <w:rPr>
+          <w:rFonts w:ascii="Consolas" w:hAnsi="Consolas"/>
+          <w:shd w:val="clear" w:color="auto" w:fill="DFDFDF" w:themeFill="background2" w:themeFillShade="E6"/>
+        </w:rPr>
+        <w:t>lang</w:t>
+      </w:r>
+      <w:r>
+        <w:rPr>
+          <w:rFonts w:ascii="Consolas" w:hAnsi="Consolas"/>
+          <w:shd w:val="clear" w:color="auto" w:fill="DFDFDF" w:themeFill="background2" w:themeFillShade="E6"/>
+        </w:rPr>
+        <w:t>: C -*-</w:t>
+      </w:r>
+    </w:p>
+    <w:p>
+      <w:pPr>
+        <w:pStyle w:val="ListParagraph"/>
+        <w:numPr>
+          <w:ilvl w:val="0"/>
+          <w:numId w:val="24"/>
+        </w:numPr>
+      </w:pPr>
+      <w:r>
+        <w:t>C-header file:</w:t>
+      </w:r>
+    </w:p>
+    <w:p>
+      <w:pPr>
+        <w:shd w:val="clear" w:color="auto" w:fill="DFDFDF" w:themeFill="background2" w:themeFillShade="E6"/>
+        <w:spacing w:after="0" w:line="240" w:lineRule="auto"/>
+        <w:rPr>
+          <w:rFonts w:ascii="Consolas" w:hAnsi="Consolas"/>
+          <w:shd w:val="clear" w:color="auto" w:fill="DFDFDF" w:themeFill="background2" w:themeFillShade="E6"/>
+        </w:rPr>
+      </w:pPr>
+      <w:r>
+        <w:rPr>
+          <w:rFonts w:ascii="Consolas" w:hAnsi="Consolas"/>
+          <w:shd w:val="clear" w:color="auto" w:fill="DFDFDF" w:themeFill="background2" w:themeFillShade="E6"/>
+        </w:rPr>
+        <w:t>#include “</w:t>
+      </w:r>
+      <w:r>
+        <w:rPr>
+          <w:rFonts w:ascii="Consolas" w:hAnsi="Consolas"/>
+          <w:shd w:val="clear" w:color="auto" w:fill="DFDFDF" w:themeFill="background2" w:themeFillShade="E6"/>
+        </w:rPr>
+        <w:t>c_</w:t>
+      </w:r>
+      <w:r>
+        <w:rPr>
+          <w:rFonts w:ascii="Consolas" w:hAnsi="Consolas"/>
+          <w:shd w:val="clear" w:color="auto" w:fill="DFDFDF" w:themeFill="background2" w:themeFillShade="E6"/>
+        </w:rPr>
+        <w:t>&lt;path_to_header&gt;.h”</w:t>
+      </w:r>
+      <w:r>
+        <w:rPr>
+          <w:rFonts w:ascii="Consolas" w:hAnsi="Consolas"/>
+          <w:shd w:val="clear" w:color="auto" w:fill="DFDFDF" w:themeFill="background2" w:themeFillShade="E6"/>
+        </w:rPr>
+        <w:t xml:space="preserve"> </w:t>
+      </w:r>
+      <w:r>
+        <w:rPr>
+          <w:rFonts w:ascii="Consolas" w:hAnsi="Consolas"/>
+          <w:shd w:val="clear" w:color="auto" w:fill="DFDFDF" w:themeFill="background2" w:themeFillShade="E6"/>
+        </w:rPr>
+        <w:t xml:space="preserve">// </w:t>
+      </w:r>
+      <w:r>
+        <w:rPr>
+          <w:rFonts w:ascii="Consolas" w:hAnsi="Consolas"/>
+          <w:shd w:val="clear" w:color="auto" w:fill="DFDFDF" w:themeFill="background2" w:themeFillShade="E6"/>
+        </w:rPr>
+        <w:t xml:space="preserve">-*- </w:t>
+      </w:r>
+      <w:r>
+        <w:rPr>
+          <w:rFonts w:ascii="Consolas" w:hAnsi="Consolas"/>
+          <w:shd w:val="clear" w:color="auto" w:fill="DFDFDF" w:themeFill="background2" w:themeFillShade="E6"/>
+        </w:rPr>
+        <w:t>lang</w:t>
+      </w:r>
+      <w:r>
+        <w:rPr>
+          <w:rFonts w:ascii="Consolas" w:hAnsi="Consolas"/>
+          <w:shd w:val="clear" w:color="auto" w:fill="DFDFDF" w:themeFill="background2" w:themeFillShade="E6"/>
+        </w:rPr>
+        <w:t xml:space="preserve">: </w:t>
+      </w:r>
+      <w:r>
+        <w:rPr>
+          <w:rFonts w:ascii="Consolas" w:hAnsi="Consolas"/>
+          <w:shd w:val="clear" w:color="auto" w:fill="DFDFDF" w:themeFill="background2" w:themeFillShade="E6"/>
+        </w:rPr>
+        <w:t>C</w:t>
+      </w:r>
+      <w:r>
+        <w:rPr>
+          <w:rFonts w:ascii="Consolas" w:hAnsi="Consolas"/>
+          <w:shd w:val="clear" w:color="auto" w:fill="DFDFDF" w:themeFill="background2" w:themeFillShade="E6"/>
+        </w:rPr>
+        <w:t xml:space="preserve"> </w:t>
+      </w:r>
+      <w:r>
+        <w:rPr>
+          <w:rFonts w:ascii="Consolas" w:hAnsi="Consolas"/>
+          <w:shd w:val="clear" w:color="auto" w:fill="DFDFDF" w:themeFill="background2" w:themeFillShade="E6"/>
+        </w:rPr>
+        <w:t>-*-</w:t>
+      </w:r>
+    </w:p>
+    <w:p>
+      <w:pPr>
+        <w:pStyle w:val="ListParagraph"/>
+        <w:numPr>
+          <w:ilvl w:val="0"/>
+          <w:numId w:val="24"/>
+        </w:numPr>
+      </w:pPr>
+      <w:r>
+        <w:t>Multi-line Import:</w:t>
+      </w:r>
+    </w:p>
+    <w:p>
+      <w:pPr>
+        <w:shd w:val="clear" w:color="auto" w:fill="DFDFDF" w:themeFill="background2" w:themeFillShade="E6"/>
+        <w:spacing w:after="0" w:line="240" w:lineRule="auto"/>
+        <w:rPr>
+          <w:rFonts w:ascii="Consolas" w:hAnsi="Consolas"/>
+          <w:shd w:val="clear" w:color="auto" w:fill="DFDFDF" w:themeFill="background2" w:themeFillShade="E6"/>
+        </w:rPr>
+      </w:pPr>
+      <w:r>
+        <w:rPr>
+          <w:rFonts w:ascii="Consolas" w:hAnsi="Consolas"/>
+          <w:shd w:val="clear" w:color="auto" w:fill="DFDFDF" w:themeFill="background2" w:themeFillShade="E6"/>
+        </w:rPr>
+        <w:t>// -*- lang: C -*-</w:t>
+      </w:r>
+      <w:r>
+        <w:rPr>
+          <w:rFonts w:ascii="Consolas" w:hAnsi="Consolas"/>
+          <w:shd w:val="clear" w:color="auto" w:fill="DFDFDF" w:themeFill="background2" w:themeFillShade="E6"/>
+        </w:rPr>
+        <w:t xml:space="preserve">  </w:t>
+      </w:r>
+    </w:p>
+    <w:p>
+      <w:pPr>
+        <w:shd w:val="clear" w:color="auto" w:fill="DFDFDF" w:themeFill="background2" w:themeFillShade="E6"/>
+        <w:spacing w:after="0" w:line="240" w:lineRule="auto"/>
+        <w:rPr>
+          <w:rFonts w:ascii="Consolas" w:hAnsi="Consolas"/>
+          <w:shd w:val="clear" w:color="auto" w:fill="DFDFDF" w:themeFill="background2" w:themeFillShade="E6"/>
+        </w:rPr>
+      </w:pPr>
+      <w:r>
+        <w:rPr>
+          <w:rFonts w:ascii="Consolas" w:hAnsi="Consolas"/>
+          <w:shd w:val="clear" w:color="auto" w:fill="DFDFDF" w:themeFill="background2" w:themeFillShade="E6"/>
+        </w:rPr>
+        <w:t>#include &lt;stdio.h&gt;</w:t>
+      </w:r>
+    </w:p>
+    <w:p>
+      <w:pPr>
+        <w:shd w:val="clear" w:color="auto" w:fill="DFDFDF" w:themeFill="background2" w:themeFillShade="E6"/>
+        <w:spacing w:after="0" w:line="240" w:lineRule="auto"/>
+        <w:rPr>
+          <w:rFonts w:ascii="Consolas" w:hAnsi="Consolas"/>
+          <w:shd w:val="clear" w:color="auto" w:fill="DFDFDF" w:themeFill="background2" w:themeFillShade="E6"/>
+        </w:rPr>
+      </w:pPr>
+      <w:r>
+        <w:rPr>
+          <w:rFonts w:ascii="Consolas" w:hAnsi="Consolas"/>
+          <w:shd w:val="clear" w:color="auto" w:fill="DFDFDF" w:themeFill="background2" w:themeFillShade="E6"/>
+        </w:rPr>
+        <w:t>#include &lt;stdboo</w:t>
+      </w:r>
+      <w:r>
+        <w:rPr>
+          <w:rFonts w:ascii="Consolas" w:hAnsi="Consolas"/>
+          <w:shd w:val="clear" w:color="auto" w:fill="DFDFDF" w:themeFill="background2" w:themeFillShade="E6"/>
+        </w:rPr>
+        <w:t>l</w:t>
+      </w:r>
+      <w:r>
+        <w:rPr>
+          <w:rFonts w:ascii="Consolas" w:hAnsi="Consolas"/>
+          <w:shd w:val="clear" w:color="auto" w:fill="DFDFDF" w:themeFill="background2" w:themeFillShade="E6"/>
+        </w:rPr>
+        <w:t>.h&gt;</w:t>
+      </w:r>
+    </w:p>
+    <w:p>
+      <w:pPr>
+        <w:shd w:val="clear" w:color="auto" w:fill="DFDFDF" w:themeFill="background2" w:themeFillShade="E6"/>
+        <w:spacing w:line="240" w:lineRule="auto"/>
+        <w:rPr>
+          <w:rFonts w:ascii="Consolas" w:hAnsi="Consolas"/>
+          <w:shd w:val="clear" w:color="auto" w:fill="DFDFDF" w:themeFill="background2" w:themeFillShade="E6"/>
+        </w:rPr>
+      </w:pPr>
+      <w:r>
+        <w:rPr>
+          <w:rFonts w:ascii="Consolas" w:hAnsi="Consolas"/>
+          <w:shd w:val="clear" w:color="auto" w:fill="DFDFDF" w:themeFill="background2" w:themeFillShade="E6"/>
+        </w:rPr>
+        <w:t>// -*- lang: C -*-</w:t>
+      </w:r>
+    </w:p>
+    <w:p>
+      <w:pPr>
+        <w:pStyle w:val="Heading3"/>
+      </w:pPr>
+      <w:bookmarkStart w:id="14" w:name="_Toc72530337"/>
+      <w:r>
+        <w:t>Project Structure Example</w:t>
+      </w:r>
+      <w:bookmarkEnd w:id="14"/>
+    </w:p>
+    <w:p>
+      <w:pPr>
+        <w:ind w:firstLine="0"/>
+      </w:pPr>
+      <w:r>
+        <w:t>A simple project structure w</w:t>
+      </w:r>
+    </w:p>
+    <w:p>
+      <w:pPr>
         <w:pStyle w:val="Heading2"/>
       </w:pPr>
-      <w:bookmarkStart w:id="14" w:name="_Toc72002106"/>
+      <w:bookmarkStart w:id="15" w:name="_Toc72530338"/>
       <w:r>
         <w:t>The Parac Core library</w:t>
       </w:r>
-      <w:bookmarkEnd w:id="14"/>
+      <w:bookmarkEnd w:id="15"/>
     </w:p>
     <w:p>
       <w:pPr>
@@ -3982,13 +4701,25 @@
         <w:t>headers that are needed</w:t>
       </w:r>
       <w:r>
-        <w:t>. These imports won’t be inserted into every file, but inserted into a project-wide header</w:t>
+        <w:t xml:space="preserve">. These imports won’t be inserted into every file, but inserted into </w:t>
+      </w:r>
+      <w:r>
+        <w:t>the</w:t>
+      </w:r>
+      <w:r>
+        <w:t xml:space="preserve"> project-wide header</w:t>
       </w:r>
       <w:r>
         <w:t xml:space="preserve"> </w:t>
       </w:r>
       <w:r>
-        <w:t xml:space="preserve">file, called </w:t>
+        <w:t>file</w:t>
+      </w:r>
+      <w:r>
+        <w:t xml:space="preserve"> </w:t>
+      </w:r>
+      <w:r>
+        <w:t xml:space="preserve"> </w:t>
       </w:r>
       <w:r>
         <w:rPr>
@@ -4019,20 +4750,40 @@
       </w:r>
       <w:r>
         <w:t xml:space="preserve">, meaning if a package is used it will be available in every other file. </w:t>
+      </w:r>
+      <w:r>
+        <w:t>For clarification reasons, the compiler will still log errors for imports for unknown identifiers even if they are imported in another file.</w:t>
       </w:r>
     </w:p>
     <w:p>
       <w:pPr>
         <w:pStyle w:val="Heading2"/>
       </w:pPr>
-      <w:r>
+      <w:bookmarkStart w:id="16" w:name="_Toc72530339"/>
+      <w:r>
+        <w:lastRenderedPageBreak/>
         <w:t>Built-In</w:t>
       </w:r>
       <w:r>
-        <w:t xml:space="preserve"> and Macro </w:t>
+        <w:t xml:space="preserve"> </w:t>
       </w:r>
       <w:r>
         <w:t>Identifiers</w:t>
+      </w:r>
+      <w:bookmarkEnd w:id="16"/>
+    </w:p>
+    <w:p>
+      <w:pPr>
+        <w:ind w:firstLine="0"/>
+      </w:pPr>
+      <w:r>
+        <w:t>Inside Para-C, like in regular C, macros and reserved identifiers are used to provide additional help, store program-vital data and get information about the file, program, function etc.</w:t>
+      </w:r>
+      <w:r>
+        <w:t xml:space="preserve"> </w:t>
+      </w:r>
+      <w:r>
+        <w:t>The identifiers are categorised into library functions, magic identifiers and magic constants. (Similar to the Python magic methods and double underscore definition)</w:t>
       </w:r>
     </w:p>
     <w:p>
@@ -4043,11 +4794,11 @@
           <w:numId w:val="11"/>
         </w:numPr>
       </w:pPr>
-      <w:bookmarkStart w:id="15" w:name="_Toc72002107"/>
+      <w:bookmarkStart w:id="17" w:name="_Toc72530340"/>
       <w:r>
         <w:t>Magic Values in the Para-C source code</w:t>
       </w:r>
-      <w:bookmarkEnd w:id="15"/>
+      <w:bookmarkEnd w:id="17"/>
     </w:p>
     <w:p>
       <w:pPr>
@@ -4057,71 +4808,49 @@
           <w:numId w:val="11"/>
         </w:numPr>
       </w:pPr>
-      <w:bookmarkStart w:id="16" w:name="_Toc72002108"/>
+      <w:bookmarkStart w:id="18" w:name="_Toc72530341"/>
       <w:r>
         <w:t>Magic Values in the C source code</w:t>
       </w:r>
-      <w:bookmarkEnd w:id="16"/>
-    </w:p>
-    <w:p>
-      <w:pPr>
-        <w:pStyle w:val="Heading3"/>
-      </w:pPr>
-      <w:bookmarkStart w:id="17" w:name="_Toc71660361"/>
-      <w:bookmarkStart w:id="18" w:name="_Toc72002110"/>
-      <w:r>
-        <w:t>Para-C modules and files</w:t>
-      </w:r>
-      <w:bookmarkEnd w:id="17"/>
       <w:bookmarkEnd w:id="18"/>
     </w:p>
     <w:p>
       <w:pPr>
         <w:pStyle w:val="Heading2"/>
       </w:pPr>
-      <w:bookmarkStart w:id="19" w:name="_Toc72002113"/>
-      <w:r>
-        <w:t>Para-C identifiers and structures</w:t>
+      <w:bookmarkStart w:id="19" w:name="_Toc72530342"/>
+      <w:r>
+        <w:t>In-Code</w:t>
+      </w:r>
+      <w:r>
+        <w:t xml:space="preserve"> Exceptions</w:t>
       </w:r>
       <w:bookmarkEnd w:id="19"/>
     </w:p>
     <w:p>
       <w:pPr>
-        <w:pStyle w:val="Heading2"/>
-      </w:pPr>
-      <w:bookmarkStart w:id="20" w:name="_Toc72002114"/>
-      <w:r>
-        <w:t>In-Code</w:t>
-      </w:r>
-      <w:r>
-        <w:t xml:space="preserve"> Exceptions</w:t>
+        <w:pStyle w:val="Heading1"/>
+      </w:pPr>
+      <w:bookmarkStart w:id="20" w:name="_Toc71660368"/>
+      <w:bookmarkStart w:id="21" w:name="_Toc72530343"/>
+      <w:r>
+        <w:t xml:space="preserve">Compiler and logical Structure of </w:t>
+      </w:r>
+      <w:r>
+        <w:t>Para-C</w:t>
       </w:r>
       <w:bookmarkEnd w:id="20"/>
+      <w:bookmarkEnd w:id="21"/>
     </w:p>
     <w:p>
       <w:pPr>
-        <w:pStyle w:val="Heading1"/>
-      </w:pPr>
-      <w:bookmarkStart w:id="21" w:name="_Toc71660368"/>
-      <w:bookmarkStart w:id="22" w:name="_Toc72002115"/>
-      <w:r>
-        <w:t xml:space="preserve">Compiler and logical Structure of </w:t>
-      </w:r>
-      <w:r>
-        <w:t>Para-C</w:t>
-      </w:r>
-      <w:bookmarkEnd w:id="21"/>
+        <w:pStyle w:val="Heading2"/>
+      </w:pPr>
+      <w:bookmarkStart w:id="22" w:name="_Toc72530344"/>
+      <w:r>
+        <w:t>Structure</w:t>
+      </w:r>
       <w:bookmarkEnd w:id="22"/>
-    </w:p>
-    <w:p>
-      <w:pPr>
-        <w:pStyle w:val="Heading2"/>
-      </w:pPr>
-      <w:bookmarkStart w:id="23" w:name="_Toc72002116"/>
-      <w:r>
-        <w:t>Structure</w:t>
-      </w:r>
-      <w:bookmarkEnd w:id="23"/>
     </w:p>
     <w:p>
       <w:pPr>
@@ -4131,15 +4860,15 @@
           <w:numId w:val="11"/>
         </w:numPr>
       </w:pPr>
-      <w:bookmarkStart w:id="24" w:name="_Toc72002117"/>
+      <w:bookmarkStart w:id="23" w:name="_Toc72530345"/>
       <w:r>
         <w:t>Compiler Exceptions</w:t>
       </w:r>
-      <w:bookmarkEnd w:id="24"/>
+      <w:bookmarkEnd w:id="23"/>
     </w:p>
     <w:p>
       <w:pPr>
-        <w:ind w:left="568" w:firstLine="0"/>
+        <w:ind w:firstLine="0"/>
       </w:pPr>
       <w:r>
         <w:t>Exceptions in the Para-C compiler</w:t>
@@ -4152,12 +4881,13 @@
           <w:ilvl w:val="2"/>
           <w:numId w:val="11"/>
         </w:numPr>
-      </w:pPr>
-      <w:bookmarkStart w:id="25" w:name="_Toc72002118"/>
+        <w:ind w:left="1004"/>
+      </w:pPr>
+      <w:bookmarkStart w:id="24" w:name="_Toc72530346"/>
       <w:r>
         <w:t>Error-Codes</w:t>
       </w:r>
-      <w:bookmarkEnd w:id="25"/>
+      <w:bookmarkEnd w:id="24"/>
     </w:p>
     <w:p>
       <w:pPr>
@@ -4166,26 +4896,53 @@
           <w:ilvl w:val="0"/>
           <w:numId w:val="20"/>
         </w:numPr>
-      </w:pPr>
-      <w:r>
+        <w:ind w:left="360"/>
+        <w:rPr>
+          <w:b/>
+          <w:bCs/>
+          <w:i/>
+          <w:iCs/>
+        </w:rPr>
+      </w:pPr>
+      <w:r>
+        <w:rPr>
+          <w:rFonts w:ascii="Arial Nova" w:hAnsi="Arial Nova"/>
+          <w:b/>
+          <w:bCs/>
+        </w:rPr>
         <w:t>1** Internal Errors</w:t>
       </w:r>
       <w:r>
+        <w:rPr>
+          <w:rFonts w:ascii="Arial Nova" w:hAnsi="Arial Nova"/>
+          <w:b/>
+          <w:bCs/>
+        </w:rPr>
         <w:t xml:space="preserve">: </w:t>
       </w:r>
       <w:r>
+        <w:rPr>
+          <w:rFonts w:ascii="Arial Nova" w:hAnsi="Arial Nova"/>
+          <w:b/>
+          <w:bCs/>
+        </w:rPr>
         <w:tab/>
       </w:r>
       <w:r>
+        <w:rPr>
+          <w:b/>
+          <w:bCs/>
+          <w:i/>
+          <w:iCs/>
+        </w:rPr>
         <w:tab/>
       </w:r>
     </w:p>
     <w:p>
       <w:pPr>
-        <w:ind w:left="1080" w:firstLine="0"/>
-      </w:pPr>
-      <w:r>
-        <w:lastRenderedPageBreak/>
+        <w:ind w:left="360" w:firstLine="0"/>
+      </w:pPr>
+      <w:r>
         <w:t>101 – Interrupt Error</w:t>
       </w:r>
       <w:r>
@@ -4200,7 +4957,7 @@
     </w:p>
     <w:p>
       <w:pPr>
-        <w:ind w:left="1080" w:firstLine="0"/>
+        <w:ind w:left="360" w:firstLine="0"/>
       </w:pPr>
       <w:r>
         <w:t xml:space="preserve">102 </w:t>
@@ -4237,14 +4994,33 @@
           <w:ilvl w:val="0"/>
           <w:numId w:val="20"/>
         </w:numPr>
-      </w:pPr>
-      <w:r>
+        <w:ind w:left="360"/>
+        <w:rPr>
+          <w:rFonts w:ascii="Arial Nova" w:hAnsi="Arial Nova"/>
+          <w:b/>
+          <w:bCs/>
+        </w:rPr>
+      </w:pPr>
+      <w:r>
+        <w:rPr>
+          <w:rFonts w:ascii="Arial Nova" w:hAnsi="Arial Nova"/>
+          <w:b/>
+          <w:bCs/>
+        </w:rPr>
         <w:t>2** File Exceptions</w:t>
+      </w:r>
+      <w:r>
+        <w:rPr>
+          <w:rFonts w:ascii="Arial Nova" w:hAnsi="Arial Nova"/>
+          <w:b/>
+          <w:bCs/>
+        </w:rPr>
+        <w:t>:</w:t>
       </w:r>
     </w:p>
     <w:p>
       <w:pPr>
-        <w:ind w:left="1080" w:firstLine="0"/>
+        <w:ind w:left="360" w:firstLine="0"/>
       </w:pPr>
       <w:r>
         <w:t xml:space="preserve">200 – </w:t>
@@ -4261,7 +5037,7 @@
     </w:p>
     <w:p>
       <w:pPr>
-        <w:ind w:left="1080" w:firstLine="0"/>
+        <w:ind w:left="360" w:firstLine="0"/>
       </w:pPr>
       <w:r>
         <w:t>201 – File Permission Error</w:t>
@@ -4287,7 +5063,7 @@
     </w:p>
     <w:p>
       <w:pPr>
-        <w:ind w:left="1080" w:firstLine="0"/>
+        <w:ind w:left="360" w:firstLine="0"/>
       </w:pPr>
       <w:r>
         <w:t xml:space="preserve">202 – </w:t>
@@ -4319,7 +5095,7 @@
     </w:p>
     <w:p>
       <w:pPr>
-        <w:ind w:left="1080" w:firstLine="0"/>
+        <w:ind w:left="360" w:firstLine="0"/>
       </w:pPr>
       <w:r>
         <w:t xml:space="preserve">203 – </w:t>
@@ -4341,29 +5117,146 @@
           <w:ilvl w:val="0"/>
           <w:numId w:val="20"/>
         </w:numPr>
-      </w:pPr>
-      <w:r>
+        <w:ind w:left="360"/>
+        <w:rPr>
+          <w:rFonts w:ascii="Arial Nova" w:hAnsi="Arial Nova"/>
+          <w:b/>
+          <w:bCs/>
+        </w:rPr>
+      </w:pPr>
+      <w:r>
+        <w:rPr>
+          <w:rFonts w:ascii="Arial Nova" w:hAnsi="Arial Nova"/>
+          <w:b/>
+          <w:bCs/>
+        </w:rPr>
         <w:t>9</w:t>
       </w:r>
       <w:r>
+        <w:rPr>
+          <w:rFonts w:ascii="Arial Nova" w:hAnsi="Arial Nova"/>
+          <w:b/>
+          <w:bCs/>
+        </w:rPr>
         <w:t xml:space="preserve">** </w:t>
       </w:r>
       <w:r>
+        <w:rPr>
+          <w:rFonts w:ascii="Arial Nova" w:hAnsi="Arial Nova"/>
+          <w:b/>
+          <w:bCs/>
+        </w:rPr>
         <w:t>Other</w:t>
       </w:r>
       <w:r>
+        <w:rPr>
+          <w:rFonts w:ascii="Arial Nova" w:hAnsi="Arial Nova"/>
+          <w:b/>
+          <w:bCs/>
+        </w:rPr>
         <w:t xml:space="preserve"> Exceptions</w:t>
+      </w:r>
+      <w:r>
+        <w:rPr>
+          <w:rFonts w:ascii="Arial Nova" w:hAnsi="Arial Nova"/>
+          <w:b/>
+          <w:bCs/>
+        </w:rPr>
+        <w:t>:</w:t>
       </w:r>
     </w:p>
     <w:p>
       <w:pPr>
-        <w:ind w:left="720" w:firstLine="360"/>
-      </w:pPr>
-      <w:r>
+        <w:ind w:firstLine="360"/>
+      </w:pPr>
+      <w:r>
+        <w:lastRenderedPageBreak/>
         <w:t>901</w:t>
       </w:r>
       <w:r>
         <w:t xml:space="preserve"> – Unknown Error: Received an unknown exception while running.</w:t>
+      </w:r>
+    </w:p>
+    <w:p>
+      <w:pPr>
+        <w:pStyle w:val="Heading1"/>
+      </w:pPr>
+      <w:bookmarkStart w:id="25" w:name="_Toc72530347"/>
+      <w:r>
+        <w:t>Para-C Language Reference</w:t>
+      </w:r>
+      <w:bookmarkEnd w:id="25"/>
+    </w:p>
+    <w:p>
+      <w:pPr>
+        <w:ind w:firstLine="0"/>
+        <w:rPr>
+          <w:i/>
+          <w:iCs/>
+        </w:rPr>
+      </w:pPr>
+      <w:r>
+        <w:rPr>
+          <w:i/>
+          <w:iCs/>
+        </w:rPr>
+        <w:t>(This part of the document serves as the reference for all keywords, identifiers, functions etc. that are added in Para-C and</w:t>
+      </w:r>
+      <w:r>
+        <w:rPr>
+          <w:i/>
+          <w:iCs/>
+        </w:rPr>
+        <w:t xml:space="preserve"> will provide</w:t>
+      </w:r>
+      <w:r>
+        <w:rPr>
+          <w:i/>
+          <w:iCs/>
+        </w:rPr>
+        <w:t xml:space="preserve"> information </w:t>
+      </w:r>
+      <w:r>
+        <w:rPr>
+          <w:i/>
+          <w:iCs/>
+        </w:rPr>
+        <w:t xml:space="preserve">on </w:t>
+      </w:r>
+      <w:r>
+        <w:rPr>
+          <w:i/>
+          <w:iCs/>
+        </w:rPr>
+        <w:t xml:space="preserve">how to </w:t>
+      </w:r>
+      <w:r>
+        <w:rPr>
+          <w:i/>
+          <w:iCs/>
+        </w:rPr>
+        <w:t xml:space="preserve">properly </w:t>
+      </w:r>
+      <w:r>
+        <w:rPr>
+          <w:i/>
+          <w:iCs/>
+        </w:rPr>
+        <w:t>use them</w:t>
+      </w:r>
+      <w:r>
+        <w:rPr>
+          <w:i/>
+          <w:iCs/>
+        </w:rPr>
+        <w:t>)</w:t>
+      </w:r>
+      <w:r>
+        <w:rPr>
+          <w:i/>
+          <w:iCs/>
+        </w:rPr>
+        <w:t xml:space="preserve"> </w:t>
       </w:r>
     </w:p>
     <w:p>
@@ -4377,7 +5270,7 @@
         </w:rPr>
       </w:pPr>
       <w:bookmarkStart w:id="26" w:name="_Toc71660369"/>
-      <w:bookmarkStart w:id="27" w:name="_Toc72002119"/>
+      <w:bookmarkStart w:id="27" w:name="_Toc72530348"/>
       <w:r>
         <w:rPr>
           <w:rStyle w:val="Emphasis"/>
@@ -4395,7 +5288,7 @@
         <w:pStyle w:val="Heading2"/>
       </w:pPr>
       <w:bookmarkStart w:id="28" w:name="_Project_Configuration"/>
-      <w:bookmarkStart w:id="29" w:name="_Toc72002120"/>
+      <w:bookmarkStart w:id="29" w:name="_Toc72530349"/>
       <w:bookmarkEnd w:id="28"/>
       <w:r>
         <w:t>Project Configuration</w:t>
@@ -4407,6 +5300,7 @@
         <w:pStyle w:val="Heading3"/>
       </w:pPr>
       <w:bookmarkStart w:id="30" w:name="_Using_the_Config"/>
+      <w:bookmarkStart w:id="31" w:name="_Toc72530350"/>
       <w:bookmarkEnd w:id="30"/>
       <w:r>
         <w:t xml:space="preserve">Using </w:t>
@@ -4417,54 +5311,55 @@
       <w:r>
         <w:t>parac-config.json</w:t>
       </w:r>
+      <w:bookmarkEnd w:id="31"/>
     </w:p>
     <w:p>
       <w:pPr>
         <w:pStyle w:val="Heading2"/>
       </w:pPr>
-      <w:bookmarkStart w:id="31" w:name="_Toc71660370"/>
-      <w:bookmarkStart w:id="32" w:name="_Toc72002121"/>
+      <w:bookmarkStart w:id="32" w:name="_Toc71660370"/>
+      <w:bookmarkStart w:id="33" w:name="_Toc72530351"/>
       <w:r>
         <w:t>Using C-Code inside Para-C</w:t>
       </w:r>
-      <w:bookmarkEnd w:id="31"/>
       <w:bookmarkEnd w:id="32"/>
+      <w:bookmarkEnd w:id="33"/>
     </w:p>
     <w:p>
       <w:pPr>
         <w:pStyle w:val="Heading3"/>
       </w:pPr>
-      <w:bookmarkStart w:id="33" w:name="_Toc71660371"/>
-      <w:bookmarkStart w:id="34" w:name="_Toc72002122"/>
+      <w:bookmarkStart w:id="34" w:name="_Toc71660371"/>
+      <w:bookmarkStart w:id="35" w:name="_Toc72530352"/>
       <w:r>
         <w:t>Using Standard C-code</w:t>
       </w:r>
-      <w:bookmarkEnd w:id="33"/>
       <w:bookmarkEnd w:id="34"/>
+      <w:bookmarkEnd w:id="35"/>
     </w:p>
     <w:p>
       <w:pPr>
         <w:pStyle w:val="Heading3"/>
       </w:pPr>
-      <w:bookmarkStart w:id="35" w:name="_Toc71660372"/>
-      <w:bookmarkStart w:id="36" w:name="_Toc72002123"/>
+      <w:bookmarkStart w:id="36" w:name="_Toc71660372"/>
+      <w:bookmarkStart w:id="37" w:name="_Toc72530353"/>
       <w:r>
         <w:t>Using C-libraries</w:t>
       </w:r>
-      <w:bookmarkEnd w:id="35"/>
       <w:bookmarkEnd w:id="36"/>
+      <w:bookmarkEnd w:id="37"/>
     </w:p>
     <w:p>
       <w:pPr>
         <w:pStyle w:val="Heading3"/>
       </w:pPr>
-      <w:bookmarkStart w:id="37" w:name="_Toc71660373"/>
-      <w:bookmarkStart w:id="38" w:name="_Toc72002124"/>
+      <w:bookmarkStart w:id="38" w:name="_Toc71660373"/>
+      <w:bookmarkStart w:id="39" w:name="_Toc72530354"/>
       <w:r>
         <w:t>Restrictions of Para-C</w:t>
       </w:r>
-      <w:bookmarkEnd w:id="37"/>
       <w:bookmarkEnd w:id="38"/>
+      <w:bookmarkEnd w:id="39"/>
     </w:p>
     <w:p>
       <w:pPr>
@@ -4485,17 +5380,17 @@
           <w:vertAlign w:val="baseline"/>
         </w:rPr>
       </w:pPr>
-      <w:bookmarkStart w:id="39" w:name="_Toc71660374"/>
-      <w:bookmarkStart w:id="40" w:name="_Toc72002125"/>
+      <w:bookmarkStart w:id="40" w:name="_Toc71660374"/>
+      <w:bookmarkStart w:id="41" w:name="_Toc72530355"/>
       <w:r>
         <w:lastRenderedPageBreak/>
         <w:t>E</w:t>
       </w:r>
-      <w:bookmarkEnd w:id="39"/>
+      <w:bookmarkEnd w:id="40"/>
       <w:r>
         <w:t>ndnotes</w:t>
       </w:r>
-      <w:bookmarkEnd w:id="40"/>
+      <w:bookmarkEnd w:id="41"/>
     </w:p>
     <w:sectPr>
       <w:headerReference w:type="default" r:id="rId9"/>
@@ -5763,6 +6658,232 @@
     </w:lvl>
   </w:abstractNum>
   <w:abstractNum w:abstractNumId="16" w15:restartNumberingAfterBreak="0">
+    <w:nsid w:val="31ED1B68"/>
+    <w:multiLevelType w:val="hybridMultilevel"/>
+    <w:tmpl w:val="11EE4F94"/>
+    <w:lvl w:ilvl="0" w:tplc="08090001">
+      <w:start w:val="1"/>
+      <w:numFmt w:val="bullet"/>
+      <w:lvlText w:val=""/>
+      <w:lvlJc w:val="left"/>
+      <w:pPr>
+        <w:ind w:left="780" w:hanging="360"/>
+      </w:pPr>
+      <w:rPr>
+        <w:rFonts w:ascii="Symbol" w:hAnsi="Symbol" w:hint="default"/>
+      </w:rPr>
+    </w:lvl>
+    <w:lvl w:ilvl="1" w:tplc="08090003" w:tentative="1">
+      <w:start w:val="1"/>
+      <w:numFmt w:val="bullet"/>
+      <w:lvlText w:val="o"/>
+      <w:lvlJc w:val="left"/>
+      <w:pPr>
+        <w:ind w:left="1500" w:hanging="360"/>
+      </w:pPr>
+      <w:rPr>
+        <w:rFonts w:ascii="Courier New" w:hAnsi="Courier New" w:cs="Courier New" w:hint="default"/>
+      </w:rPr>
+    </w:lvl>
+    <w:lvl w:ilvl="2" w:tplc="08090005" w:tentative="1">
+      <w:start w:val="1"/>
+      <w:numFmt w:val="bullet"/>
+      <w:lvlText w:val=""/>
+      <w:lvlJc w:val="left"/>
+      <w:pPr>
+        <w:ind w:left="2220" w:hanging="360"/>
+      </w:pPr>
+      <w:rPr>
+        <w:rFonts w:ascii="Wingdings" w:hAnsi="Wingdings" w:hint="default"/>
+      </w:rPr>
+    </w:lvl>
+    <w:lvl w:ilvl="3" w:tplc="08090001" w:tentative="1">
+      <w:start w:val="1"/>
+      <w:numFmt w:val="bullet"/>
+      <w:lvlText w:val=""/>
+      <w:lvlJc w:val="left"/>
+      <w:pPr>
+        <w:ind w:left="2940" w:hanging="360"/>
+      </w:pPr>
+      <w:rPr>
+        <w:rFonts w:ascii="Symbol" w:hAnsi="Symbol" w:hint="default"/>
+      </w:rPr>
+    </w:lvl>
+    <w:lvl w:ilvl="4" w:tplc="08090003" w:tentative="1">
+      <w:start w:val="1"/>
+      <w:numFmt w:val="bullet"/>
+      <w:lvlText w:val="o"/>
+      <w:lvlJc w:val="left"/>
+      <w:pPr>
+        <w:ind w:left="3660" w:hanging="360"/>
+      </w:pPr>
+      <w:rPr>
+        <w:rFonts w:ascii="Courier New" w:hAnsi="Courier New" w:cs="Courier New" w:hint="default"/>
+      </w:rPr>
+    </w:lvl>
+    <w:lvl w:ilvl="5" w:tplc="08090005" w:tentative="1">
+      <w:start w:val="1"/>
+      <w:numFmt w:val="bullet"/>
+      <w:lvlText w:val=""/>
+      <w:lvlJc w:val="left"/>
+      <w:pPr>
+        <w:ind w:left="4380" w:hanging="360"/>
+      </w:pPr>
+      <w:rPr>
+        <w:rFonts w:ascii="Wingdings" w:hAnsi="Wingdings" w:hint="default"/>
+      </w:rPr>
+    </w:lvl>
+    <w:lvl w:ilvl="6" w:tplc="08090001" w:tentative="1">
+      <w:start w:val="1"/>
+      <w:numFmt w:val="bullet"/>
+      <w:lvlText w:val=""/>
+      <w:lvlJc w:val="left"/>
+      <w:pPr>
+        <w:ind w:left="5100" w:hanging="360"/>
+      </w:pPr>
+      <w:rPr>
+        <w:rFonts w:ascii="Symbol" w:hAnsi="Symbol" w:hint="default"/>
+      </w:rPr>
+    </w:lvl>
+    <w:lvl w:ilvl="7" w:tplc="08090003" w:tentative="1">
+      <w:start w:val="1"/>
+      <w:numFmt w:val="bullet"/>
+      <w:lvlText w:val="o"/>
+      <w:lvlJc w:val="left"/>
+      <w:pPr>
+        <w:ind w:left="5820" w:hanging="360"/>
+      </w:pPr>
+      <w:rPr>
+        <w:rFonts w:ascii="Courier New" w:hAnsi="Courier New" w:cs="Courier New" w:hint="default"/>
+      </w:rPr>
+    </w:lvl>
+    <w:lvl w:ilvl="8" w:tplc="08090005" w:tentative="1">
+      <w:start w:val="1"/>
+      <w:numFmt w:val="bullet"/>
+      <w:lvlText w:val=""/>
+      <w:lvlJc w:val="left"/>
+      <w:pPr>
+        <w:ind w:left="6540" w:hanging="360"/>
+      </w:pPr>
+      <w:rPr>
+        <w:rFonts w:ascii="Wingdings" w:hAnsi="Wingdings" w:hint="default"/>
+      </w:rPr>
+    </w:lvl>
+  </w:abstractNum>
+  <w:abstractNum w:abstractNumId="17" w15:restartNumberingAfterBreak="0">
+    <w:nsid w:val="39C20758"/>
+    <w:multiLevelType w:val="hybridMultilevel"/>
+    <w:tmpl w:val="005626FE"/>
+    <w:lvl w:ilvl="0" w:tplc="08090001">
+      <w:start w:val="1"/>
+      <w:numFmt w:val="bullet"/>
+      <w:lvlText w:val=""/>
+      <w:lvlJc w:val="left"/>
+      <w:pPr>
+        <w:ind w:left="720" w:hanging="360"/>
+      </w:pPr>
+      <w:rPr>
+        <w:rFonts w:ascii="Symbol" w:hAnsi="Symbol" w:hint="default"/>
+      </w:rPr>
+    </w:lvl>
+    <w:lvl w:ilvl="1" w:tplc="08090003">
+      <w:start w:val="1"/>
+      <w:numFmt w:val="bullet"/>
+      <w:lvlText w:val="o"/>
+      <w:lvlJc w:val="left"/>
+      <w:pPr>
+        <w:ind w:left="1440" w:hanging="360"/>
+      </w:pPr>
+      <w:rPr>
+        <w:rFonts w:ascii="Courier New" w:hAnsi="Courier New" w:cs="Courier New" w:hint="default"/>
+      </w:rPr>
+    </w:lvl>
+    <w:lvl w:ilvl="2" w:tplc="08090005" w:tentative="1">
+      <w:start w:val="1"/>
+      <w:numFmt w:val="bullet"/>
+      <w:lvlText w:val=""/>
+      <w:lvlJc w:val="left"/>
+      <w:pPr>
+        <w:ind w:left="2160" w:hanging="360"/>
+      </w:pPr>
+      <w:rPr>
+        <w:rFonts w:ascii="Wingdings" w:hAnsi="Wingdings" w:hint="default"/>
+      </w:rPr>
+    </w:lvl>
+    <w:lvl w:ilvl="3" w:tplc="08090001" w:tentative="1">
+      <w:start w:val="1"/>
+      <w:numFmt w:val="bullet"/>
+      <w:lvlText w:val=""/>
+      <w:lvlJc w:val="left"/>
+      <w:pPr>
+        <w:ind w:left="2880" w:hanging="360"/>
+      </w:pPr>
+      <w:rPr>
+        <w:rFonts w:ascii="Symbol" w:hAnsi="Symbol" w:hint="default"/>
+      </w:rPr>
+    </w:lvl>
+    <w:lvl w:ilvl="4" w:tplc="08090003" w:tentative="1">
+      <w:start w:val="1"/>
+      <w:numFmt w:val="bullet"/>
+      <w:lvlText w:val="o"/>
+      <w:lvlJc w:val="left"/>
+      <w:pPr>
+        <w:ind w:left="3600" w:hanging="360"/>
+      </w:pPr>
+      <w:rPr>
+        <w:rFonts w:ascii="Courier New" w:hAnsi="Courier New" w:cs="Courier New" w:hint="default"/>
+      </w:rPr>
+    </w:lvl>
+    <w:lvl w:ilvl="5" w:tplc="08090005" w:tentative="1">
+      <w:start w:val="1"/>
+      <w:numFmt w:val="bullet"/>
+      <w:lvlText w:val=""/>
+      <w:lvlJc w:val="left"/>
+      <w:pPr>
+        <w:ind w:left="4320" w:hanging="360"/>
+      </w:pPr>
+      <w:rPr>
+        <w:rFonts w:ascii="Wingdings" w:hAnsi="Wingdings" w:hint="default"/>
+      </w:rPr>
+    </w:lvl>
+    <w:lvl w:ilvl="6" w:tplc="08090001" w:tentative="1">
+      <w:start w:val="1"/>
+      <w:numFmt w:val="bullet"/>
+      <w:lvlText w:val=""/>
+      <w:lvlJc w:val="left"/>
+      <w:pPr>
+        <w:ind w:left="5040" w:hanging="360"/>
+      </w:pPr>
+      <w:rPr>
+        <w:rFonts w:ascii="Symbol" w:hAnsi="Symbol" w:hint="default"/>
+      </w:rPr>
+    </w:lvl>
+    <w:lvl w:ilvl="7" w:tplc="08090003" w:tentative="1">
+      <w:start w:val="1"/>
+      <w:numFmt w:val="bullet"/>
+      <w:lvlText w:val="o"/>
+      <w:lvlJc w:val="left"/>
+      <w:pPr>
+        <w:ind w:left="5760" w:hanging="360"/>
+      </w:pPr>
+      <w:rPr>
+        <w:rFonts w:ascii="Courier New" w:hAnsi="Courier New" w:cs="Courier New" w:hint="default"/>
+      </w:rPr>
+    </w:lvl>
+    <w:lvl w:ilvl="8" w:tplc="08090005" w:tentative="1">
+      <w:start w:val="1"/>
+      <w:numFmt w:val="bullet"/>
+      <w:lvlText w:val=""/>
+      <w:lvlJc w:val="left"/>
+      <w:pPr>
+        <w:ind w:left="6480" w:hanging="360"/>
+      </w:pPr>
+      <w:rPr>
+        <w:rFonts w:ascii="Wingdings" w:hAnsi="Wingdings" w:hint="default"/>
+      </w:rPr>
+    </w:lvl>
+  </w:abstractNum>
+  <w:abstractNum w:abstractNumId="18" w15:restartNumberingAfterBreak="0">
     <w:nsid w:val="41D71FD2"/>
     <w:multiLevelType w:val="hybridMultilevel"/>
     <w:tmpl w:val="E264BA7C"/>
@@ -5874,7 +6995,7 @@
       </w:rPr>
     </w:lvl>
   </w:abstractNum>
-  <w:abstractNum w:abstractNumId="17" w15:restartNumberingAfterBreak="0">
+  <w:abstractNum w:abstractNumId="19" w15:restartNumberingAfterBreak="0">
     <w:nsid w:val="580914E1"/>
     <w:multiLevelType w:val="hybridMultilevel"/>
     <w:tmpl w:val="3E44117A"/>
@@ -5960,7 +7081,7 @@
       </w:pPr>
     </w:lvl>
   </w:abstractNum>
-  <w:abstractNum w:abstractNumId="18" w15:restartNumberingAfterBreak="0">
+  <w:abstractNum w:abstractNumId="20" w15:restartNumberingAfterBreak="0">
     <w:nsid w:val="607A61EA"/>
     <w:multiLevelType w:val="multilevel"/>
     <w:tmpl w:val="C2CED02A"/>
@@ -6091,7 +7212,7 @@
       </w:rPr>
     </w:lvl>
   </w:abstractNum>
-  <w:abstractNum w:abstractNumId="19" w15:restartNumberingAfterBreak="0">
+  <w:abstractNum w:abstractNumId="21" w15:restartNumberingAfterBreak="0">
     <w:nsid w:val="62325C17"/>
     <w:multiLevelType w:val="hybridMultilevel"/>
     <w:tmpl w:val="5CBAC7E2"/>
@@ -6204,7 +7325,7 @@
       </w:rPr>
     </w:lvl>
   </w:abstractNum>
-  <w:abstractNum w:abstractNumId="20" w15:restartNumberingAfterBreak="0">
+  <w:abstractNum w:abstractNumId="22" w15:restartNumberingAfterBreak="0">
     <w:nsid w:val="76697EBB"/>
     <w:multiLevelType w:val="hybridMultilevel"/>
     <w:tmpl w:val="3A0E79B8"/>
@@ -6347,16 +7468,16 @@
     <w:abstractNumId w:val="0"/>
   </w:num>
   <w:num w:numId="11">
-    <w:abstractNumId w:val="18"/>
+    <w:abstractNumId w:val="20"/>
   </w:num>
   <w:num w:numId="12">
-    <w:abstractNumId w:val="18"/>
+    <w:abstractNumId w:val="20"/>
   </w:num>
   <w:num w:numId="13">
-    <w:abstractNumId w:val="19"/>
+    <w:abstractNumId w:val="21"/>
   </w:num>
   <w:num w:numId="14">
-    <w:abstractNumId w:val="17"/>
+    <w:abstractNumId w:val="19"/>
   </w:num>
   <w:num w:numId="15">
     <w:abstractNumId w:val="12"/>
@@ -6371,16 +7492,16 @@
     <w:abstractNumId w:val="10"/>
   </w:num>
   <w:num w:numId="19">
-    <w:abstractNumId w:val="16"/>
+    <w:abstractNumId w:val="18"/>
   </w:num>
   <w:num w:numId="20">
     <w:abstractNumId w:val="13"/>
   </w:num>
   <w:num w:numId="21">
-    <w:abstractNumId w:val="20"/>
+    <w:abstractNumId w:val="22"/>
   </w:num>
   <w:num w:numId="22">
-    <w:abstractNumId w:val="18"/>
+    <w:abstractNumId w:val="20"/>
     <w:lvlOverride w:ilvl="0">
       <w:startOverride w:val="1"/>
     </w:lvlOverride>
@@ -6411,6 +7532,15 @@
   </w:num>
   <w:num w:numId="23">
     <w:abstractNumId w:val="11"/>
+  </w:num>
+  <w:num w:numId="24">
+    <w:abstractNumId w:val="17"/>
+  </w:num>
+  <w:num w:numId="25">
+    <w:abstractNumId w:val="16"/>
+  </w:num>
+  <w:num w:numId="26">
+    <w:abstractNumId w:val="20"/>
   </w:num>
   <w:numIdMacAtCleanup w:val="15"/>
 </w:numbering>
@@ -9254,6 +10384,7 @@
     <w:rsid w:val="00405F80"/>
     <w:rsid w:val="004A6B73"/>
     <w:rsid w:val="00571137"/>
+    <w:rsid w:val="005D4BF7"/>
     <w:rsid w:val="00600C0E"/>
     <w:rsid w:val="006B3C80"/>
     <w:rsid w:val="00725696"/>

</xml_diff>

<commit_message>
Added init setup and check for c-compiler
</commit_message>
<xml_diff>
--- a/ParaC-Luna-Klatzer.docx
+++ b/ParaC-Luna-Klatzer.docx
@@ -4195,13 +4195,13 @@
         <w:pStyle w:val="Heading2"/>
       </w:pPr>
       <w:bookmarkStart w:id="4" w:name="_Implementation_of_Para-C"/>
-      <w:bookmarkStart w:id="5" w:name="_Hlk72147223"/>
-      <w:bookmarkStart w:id="6" w:name="_Toc72608113"/>
+      <w:bookmarkStart w:id="5" w:name="_Toc72608113"/>
+      <w:bookmarkStart w:id="6" w:name="_Hlk72147223"/>
       <w:bookmarkEnd w:id="4"/>
       <w:r>
         <w:t>Implementation</w:t>
       </w:r>
-      <w:bookmarkEnd w:id="6"/>
+      <w:bookmarkEnd w:id="5"/>
     </w:p>
     <w:p>
       <w:pPr>
@@ -4282,7 +4282,7 @@
         <w:t xml:space="preserve"> there is no limitation to use another one, but unexpected results can likely occur.</w:t>
       </w:r>
     </w:p>
-    <w:bookmarkEnd w:id="5"/>
+    <w:bookmarkEnd w:id="6"/>
     <w:p>
       <w:pPr>
         <w:ind w:firstLine="0"/>
@@ -4478,10 +4478,10 @@
         </w:numPr>
       </w:pPr>
       <w:r>
-        <w:t xml:space="preserve">Built-In Library </w:t>
-      </w:r>
-      <w:r>
-        <w:t xml:space="preserve">(PBIL) </w:t>
+        <w:t>Built-In Library</w:t>
+      </w:r>
+      <w:r>
+        <w:t xml:space="preserve"> </w:t>
       </w:r>
       <w:r>
         <w:t>– Built-in functions that are automatically available in the Para-C code (Imported in the C-code).</w:t>
@@ -8230,15 +8230,15 @@
         <w:pStyle w:val="Heading3"/>
       </w:pPr>
       <w:bookmarkStart w:id="28" w:name="_Using_the_parac-config.json"/>
-      <w:bookmarkStart w:id="29" w:name="_Hlk72598768"/>
-      <w:bookmarkStart w:id="30" w:name="_Toc72608130"/>
+      <w:bookmarkStart w:id="29" w:name="_Toc72608130"/>
+      <w:bookmarkStart w:id="30" w:name="_Hlk72598768"/>
       <w:bookmarkEnd w:id="28"/>
       <w:r>
         <w:t>Using the parac-config.json file</w:t>
       </w:r>
-      <w:bookmarkEnd w:id="30"/>
-    </w:p>
-    <w:bookmarkEnd w:id="29"/>
+      <w:bookmarkEnd w:id="29"/>
+    </w:p>
+    <w:bookmarkEnd w:id="30"/>
     <w:p>
       <w:pPr>
         <w:ind w:firstLine="0"/>
@@ -8837,10 +8837,7 @@
         <w:t xml:space="preserve"> </w:t>
       </w:r>
       <w:r>
-        <w:t>–</w:t>
-      </w:r>
-      <w:r>
-        <w:t xml:space="preserve"> Version must be equal to 0.1</w:t>
+        <w:t>– Version must be equal to 0.1</w:t>
       </w:r>
     </w:p>
     <w:p>
@@ -8921,10 +8918,7 @@
         <w:t xml:space="preserve">the </w:t>
       </w:r>
       <w:r>
-        <w:t>GNU C Compiler</w:t>
-      </w:r>
-      <w:r>
-        <w:t>)</w:t>
+        <w:t>GNU C Compiler)</w:t>
       </w:r>
     </w:p>
     <w:p>
@@ -9367,10 +9361,7 @@
         <w:t>is</w:t>
       </w:r>
       <w:r>
-        <w:t xml:space="preserve"> also vali</w:t>
-      </w:r>
-      <w:r>
-        <w:t xml:space="preserve">d. However, </w:t>
+        <w:t xml:space="preserve"> also valid. However, </w:t>
       </w:r>
       <w:r>
         <w:t xml:space="preserve">it is </w:t>
@@ -15442,6 +15433,7 @@
     <w:rsid w:val="005D4BF7"/>
     <w:rsid w:val="00600C0E"/>
     <w:rsid w:val="006B3C80"/>
+    <w:rsid w:val="0070003E"/>
     <w:rsid w:val="00725696"/>
     <w:rsid w:val="00744F66"/>
     <w:rsid w:val="007A0189"/>

</xml_diff>

<commit_message>
Added coverage-report to python-test.yml
</commit_message>
<xml_diff>
--- a/ParaC-Luna-Klatzer.docx
+++ b/ParaC-Luna-Klatzer.docx
@@ -262,18 +262,6 @@
       </w:r>
       <w:r>
         <w:t xml:space="preserve"> (Under consideration)</w:t>
-      </w:r>
-      <w:r>
-        <w:t>,</w:t>
-      </w:r>
-      <w:r>
-        <w:t xml:space="preserve"> </w:t>
-      </w:r>
-      <w:r>
-        <w:t>more straightforward</w:t>
-      </w:r>
-      <w:r>
-        <w:t xml:space="preserve"> array</w:t>
       </w:r>
       <w:r>
         <w:t>, list</w:t>
@@ -15426,6 +15414,7 @@
   </w:compat>
   <w:rsids>
     <w:rsidRoot w:val="004A6B73"/>
+    <w:rsid w:val="00134B7E"/>
     <w:rsid w:val="001F2544"/>
     <w:rsid w:val="00405F80"/>
     <w:rsid w:val="004A6B73"/>

</xml_diff>

<commit_message>
Added Exception Examples, updated README.md and updated the project document
</commit_message>
<xml_diff>
--- a/ParaC-Luna-Klatzer.docx
+++ b/ParaC-Luna-Klatzer.docx
@@ -4717,7 +4717,13 @@
         <w:rPr>
           <w:rFonts w:ascii="Consolas" w:hAnsi="Consolas"/>
         </w:rPr>
-        <w:t>__pbl_</w:t>
+        <w:t>_</w:t>
+      </w:r>
+      <w:r>
+        <w:rPr>
+          <w:rFonts w:ascii="Consolas" w:hAnsi="Consolas"/>
+        </w:rPr>
+        <w:t>pbl_</w:t>
       </w:r>
       <w:r>
         <w:rPr>
@@ -4726,34 +4732,10 @@
         <w:t>”</w:t>
       </w:r>
       <w:r>
-        <w:t xml:space="preserve"> and </w:t>
-      </w:r>
-      <w:r>
-        <w:t xml:space="preserve">the </w:t>
-      </w:r>
-      <w:r>
-        <w:t xml:space="preserve">suffix </w:t>
-      </w:r>
-      <w:r>
-        <w:rPr>
-          <w:rFonts w:ascii="Consolas" w:hAnsi="Consolas"/>
-        </w:rPr>
-        <w:t>“</w:t>
-      </w:r>
-      <w:r>
-        <w:rPr>
-          <w:rFonts w:ascii="Consolas" w:hAnsi="Consolas"/>
-        </w:rPr>
-        <w:t>__</w:t>
-      </w:r>
-      <w:r>
-        <w:rPr>
-          <w:rFonts w:ascii="Consolas" w:hAnsi="Consolas"/>
-        </w:rPr>
-        <w:t>”</w:t>
-      </w:r>
-      <w:r>
-        <w:t xml:space="preserve"> (pbl = </w:t>
+        <w:t xml:space="preserve"> </w:t>
+      </w:r>
+      <w:r>
+        <w:t xml:space="preserve">(pbl = </w:t>
       </w:r>
       <w:r>
         <w:t>parac base library</w:t>
@@ -4989,7 +4971,37 @@
         <w:t>e</w:t>
       </w:r>
       <w:r>
-        <w:t>.</w:t>
+        <w:t xml:space="preserve"> (with the associated </w:t>
+      </w:r>
+      <w:r>
+        <w:rPr>
+          <w:rFonts w:ascii="Consolas" w:hAnsi="Consolas"/>
+        </w:rPr>
+        <w:t>__parac__.c</w:t>
+      </w:r>
+      <w:r>
+        <w:t xml:space="preserve">. This file will have the identifier </w:t>
+      </w:r>
+      <w:r>
+        <w:rPr>
+          <w:rFonts w:ascii="Consolas" w:hAnsi="Consolas"/>
+        </w:rPr>
+        <w:t>ph_</w:t>
+      </w:r>
+      <w:r>
+        <w:t xml:space="preserve"> to signalise the base parac</w:t>
+      </w:r>
+      <w:r>
+        <w:t xml:space="preserve"> </w:t>
+      </w:r>
+      <w:r>
+        <w:t>header</w:t>
+      </w:r>
+      <w:r>
+        <w:t>)</w:t>
+      </w:r>
+      <w:r>
+        <w:t xml:space="preserve">. </w:t>
       </w:r>
     </w:p>
     <w:p>
@@ -5354,7 +5366,11 @@
         <w:t>all public available identifiers can be specified</w:t>
       </w:r>
       <w:r>
-        <w:t>, which are then either written in the header itself or the source</w:t>
+        <w:t xml:space="preserve">, </w:t>
+      </w:r>
+      <w:r>
+        <w:lastRenderedPageBreak/>
+        <w:t>which are then either written in the header itself or the source</w:t>
       </w:r>
       <w:r>
         <w:t xml:space="preserve"> </w:t>
@@ -5376,11 +5392,7 @@
         <w:t xml:space="preserve">. </w:t>
       </w:r>
       <w:r>
-        <w:t xml:space="preserve">This header </w:t>
-      </w:r>
-      <w:r>
-        <w:lastRenderedPageBreak/>
-        <w:t>can be either included inside your file or another header, which can then be included as well</w:t>
+        <w:t>This header can be either included inside your file or another header, which can then be included as well</w:t>
       </w:r>
       <w:r>
         <w:t>.</w:t>
@@ -5758,6 +5770,7 @@
         <w:ind w:firstLine="0"/>
       </w:pPr>
       <w:r>
+        <w:lastRenderedPageBreak/>
         <w:t xml:space="preserve">To signalise the compiler the header is in </w:t>
       </w:r>
       <w:r>
@@ -5797,7 +5810,6 @@
         </w:numPr>
       </w:pPr>
       <w:r>
-        <w:lastRenderedPageBreak/>
         <w:t>One-Liner</w:t>
       </w:r>
       <w:r>
@@ -6377,6 +6389,7 @@
           <w:rFonts w:ascii="Consolas" w:hAnsi="Consolas"/>
           <w:shd w:val="clear" w:color="auto" w:fill="DFDFDF" w:themeFill="background2" w:themeFillShade="E6"/>
         </w:rPr>
+        <w:lastRenderedPageBreak/>
         <w:t>void MyFunction(</w:t>
       </w:r>
     </w:p>
@@ -6462,7 +6475,6 @@
         <w:spacing w:before="120" w:after="0"/>
       </w:pPr>
       <w:r>
-        <w:lastRenderedPageBreak/>
         <w:t>or</w:t>
       </w:r>
     </w:p>
@@ -7488,6 +7500,7 @@
           <w:i/>
           <w:iCs/>
         </w:rPr>
+        <w:lastRenderedPageBreak/>
         <w:t>* Internal in this context means variables inside a file, function or structure that should be seen as “private”</w:t>
       </w:r>
       <w:r>
@@ -7518,7 +7531,6 @@
       </w:pPr>
       <w:bookmarkStart w:id="21" w:name="_Toc72608123"/>
       <w:r>
-        <w:lastRenderedPageBreak/>
         <w:t>Name Mangling</w:t>
       </w:r>
       <w:bookmarkEnd w:id="21"/>
@@ -7897,7 +7909,15 @@
           <w:i/>
           <w:iCs/>
         </w:rPr>
-        <w:t>. Still, for organised libraries or programs, it is recommended to use the provided tools to properly manage it.</w:t>
+        <w:t xml:space="preserve">. Still, for </w:t>
+      </w:r>
+      <w:r>
+        <w:rPr>
+          <w:i/>
+          <w:iCs/>
+        </w:rPr>
+        <w:lastRenderedPageBreak/>
+        <w:t>organised libraries or programs, it is recommended to use the provided tools to properly manage it.</w:t>
       </w:r>
     </w:p>
     <w:p>
@@ -7905,7 +7925,6 @@
         <w:ind w:firstLine="0"/>
       </w:pPr>
       <w:r>
-        <w:lastRenderedPageBreak/>
         <w:t>In Para-C the Project structure bases on a module-like structure, where a configuration file</w:t>
       </w:r>
       <w:r>
@@ -8516,6 +8535,7 @@
           <w:rFonts w:ascii="Consolas" w:hAnsi="Consolas"/>
           <w:shd w:val="clear" w:color="auto" w:fill="DFDFDF" w:themeFill="background2" w:themeFillShade="E6"/>
         </w:rPr>
+        <w:lastRenderedPageBreak/>
         <w:t>license</w:t>
       </w:r>
       <w:r>
@@ -8616,7 +8636,6 @@
           <w:rFonts w:ascii="Consolas" w:hAnsi="Consolas"/>
           <w:shd w:val="clear" w:color="auto" w:fill="DFDFDF" w:themeFill="background2" w:themeFillShade="E6"/>
         </w:rPr>
-        <w:lastRenderedPageBreak/>
         <w:t>include</w:t>
       </w:r>
       <w:r>
@@ -9008,7 +9027,11 @@
         <w:t>the wanted configuration</w:t>
       </w:r>
       <w:r>
-        <w:t xml:space="preserve"> and entry-point.</w:t>
+        <w:t xml:space="preserve"> and </w:t>
+      </w:r>
+      <w:r>
+        <w:lastRenderedPageBreak/>
+        <w:t>entry-point.</w:t>
       </w:r>
       <w:r>
         <w:t xml:space="preserve"> The recommended name for the main entry-point is </w:t>
@@ -9040,7 +9063,6 @@
       </w:pPr>
       <w:bookmarkStart w:id="32" w:name="_Toc72608132"/>
       <w:r>
-        <w:lastRenderedPageBreak/>
         <w:t>Runtime Entry-Point</w:t>
       </w:r>
       <w:bookmarkEnd w:id="32"/>
@@ -9367,6 +9389,7 @@
       </w:pPr>
       <w:bookmarkStart w:id="33" w:name="_Toc72608133"/>
       <w:r>
+        <w:lastRenderedPageBreak/>
         <w:t>In-Code</w:t>
       </w:r>
       <w:r>
@@ -9453,7 +9476,6 @@
       </w:pPr>
       <w:bookmarkStart w:id="41" w:name="_Toc72608139"/>
       <w:r>
-        <w:lastRenderedPageBreak/>
         <w:t>Error-Codes</w:t>
       </w:r>
       <w:bookmarkEnd w:id="41"/>
@@ -9846,6 +9868,7 @@
           <w:i w:val="0"/>
           <w:iCs w:val="0"/>
         </w:rPr>
+        <w:lastRenderedPageBreak/>
         <w:t>Usage-examples of Para-C</w:t>
       </w:r>
       <w:bookmarkEnd w:id="43"/>
@@ -15416,6 +15439,7 @@
     <w:rsidRoot w:val="004A6B73"/>
     <w:rsid w:val="00134B7E"/>
     <w:rsid w:val="001F2544"/>
+    <w:rsid w:val="002555BB"/>
     <w:rsid w:val="00405F80"/>
     <w:rsid w:val="004A6B73"/>
     <w:rsid w:val="00571137"/>

</xml_diff>

<commit_message>
Changed minor handling in the exception.c file and updated the word-doc
</commit_message>
<xml_diff>
--- a/ParaC-Luna-Klatzer.docx
+++ b/ParaC-Luna-Klatzer.docx
@@ -4971,16 +4971,10 @@
         <w:t>e</w:t>
       </w:r>
       <w:r>
-        <w:t xml:space="preserve"> (with the associated </w:t>
-      </w:r>
-      <w:r>
-        <w:rPr>
-          <w:rFonts w:ascii="Consolas" w:hAnsi="Consolas"/>
-        </w:rPr>
-        <w:t>__parac__.c</w:t>
-      </w:r>
-      <w:r>
-        <w:t xml:space="preserve">. This file will have the identifier </w:t>
+        <w:t xml:space="preserve"> (</w:t>
+      </w:r>
+      <w:r>
+        <w:t xml:space="preserve">This file will have the identifier </w:t>
       </w:r>
       <w:r>
         <w:rPr>
@@ -4989,7 +4983,13 @@
         <w:t>ph_</w:t>
       </w:r>
       <w:r>
-        <w:t xml:space="preserve"> to signalise the base parac</w:t>
+        <w:t xml:space="preserve"> to signalise</w:t>
+      </w:r>
+      <w:r>
+        <w:t xml:space="preserve"> in the code the declarations are from</w:t>
+      </w:r>
+      <w:r>
+        <w:t xml:space="preserve"> the base parac</w:t>
       </w:r>
       <w:r>
         <w:t xml:space="preserve"> </w:t>
@@ -15439,7 +15439,6 @@
     <w:rsidRoot w:val="004A6B73"/>
     <w:rsid w:val="00134B7E"/>
     <w:rsid w:val="001F2544"/>
-    <w:rsid w:val="002555BB"/>
     <w:rsid w:val="00405F80"/>
     <w:rsid w:val="004A6B73"/>
     <w:rsid w:val="00571137"/>
@@ -15457,6 +15456,7 @@
     <w:rsid w:val="00984DA9"/>
     <w:rsid w:val="009E2609"/>
     <w:rsid w:val="009F51CB"/>
+    <w:rsid w:val="00AF58EF"/>
     <w:rsid w:val="00BC5A97"/>
     <w:rsid w:val="00C16120"/>
     <w:rsid w:val="00C5414E"/>

</xml_diff>

<commit_message>
Updated __parac__.c and __parac__.h files
</commit_message>
<xml_diff>
--- a/ParaC-Luna-Klatzer.docx
+++ b/ParaC-Luna-Klatzer.docx
@@ -4629,6 +4629,9 @@
       <w:r>
         <w:t xml:space="preserve">This means the user does not have to import any headers themselves, since the compiler automatically will import all core library headers that are needed. </w:t>
       </w:r>
+      <w:r>
+        <w:t>(This only goes for core functionality and keywords, everything else is treated as regular libraries that can be imported)</w:t>
+      </w:r>
     </w:p>
     <w:p>
       <w:pPr>
@@ -4816,6 +4819,7 @@
         <w:ind w:firstLine="0"/>
       </w:pPr>
       <w:r>
+        <w:lastRenderedPageBreak/>
         <w:t xml:space="preserve">If </w:t>
       </w:r>
       <w:r>
@@ -4825,11 +4829,7 @@
         <w:t xml:space="preserve"> </w:t>
       </w:r>
       <w:r>
-        <w:t xml:space="preserve">code, but required for other functionality, such as new </w:t>
-      </w:r>
-      <w:r>
-        <w:lastRenderedPageBreak/>
-        <w:t xml:space="preserve">keywords, special function calls etc. </w:t>
+        <w:t xml:space="preserve">code, but required for other functionality, such as new keywords, special function calls etc. </w:t>
       </w:r>
       <w:r>
         <w:t xml:space="preserve">the compiler will attempt to comment </w:t>
@@ -5330,6 +5330,7 @@
         <w:ind w:firstLine="0"/>
       </w:pPr>
       <w:r>
+        <w:lastRenderedPageBreak/>
         <w:t>The standard in-code importing system will not be different from</w:t>
       </w:r>
       <w:r>
@@ -5366,11 +5367,7 @@
         <w:t>all public available identifiers can be specified</w:t>
       </w:r>
       <w:r>
-        <w:t xml:space="preserve">, </w:t>
-      </w:r>
-      <w:r>
-        <w:lastRenderedPageBreak/>
-        <w:t>which are then either written in the header itself or the source</w:t>
+        <w:t>, which are then either written in the header itself or the source</w:t>
       </w:r>
       <w:r>
         <w:t xml:space="preserve"> </w:t>
@@ -5731,6 +5728,7 @@
       <w:bookmarkStart w:id="17" w:name="_Toc71660363"/>
       <w:bookmarkStart w:id="18" w:name="_Toc72608120"/>
       <w:r>
+        <w:lastRenderedPageBreak/>
         <w:t>Importing C-</w:t>
       </w:r>
       <w:bookmarkEnd w:id="17"/>
@@ -5770,7 +5768,6 @@
         <w:ind w:firstLine="0"/>
       </w:pPr>
       <w:r>
-        <w:lastRenderedPageBreak/>
         <w:t xml:space="preserve">To signalise the compiler the header is in </w:t>
       </w:r>
       <w:r>
@@ -6316,6 +6313,7 @@
         </w:numPr>
       </w:pPr>
       <w:r>
+        <w:lastRenderedPageBreak/>
         <w:t xml:space="preserve">Functions should be declared </w:t>
       </w:r>
       <w:r>
@@ -6389,7 +6387,6 @@
           <w:rFonts w:ascii="Consolas" w:hAnsi="Consolas"/>
           <w:shd w:val="clear" w:color="auto" w:fill="DFDFDF" w:themeFill="background2" w:themeFillShade="E6"/>
         </w:rPr>
-        <w:lastRenderedPageBreak/>
         <w:t>void MyFunction(</w:t>
       </w:r>
     </w:p>
@@ -7297,6 +7294,7 @@
               <w:contextualSpacing/>
             </w:pPr>
             <w:r>
+              <w:lastRenderedPageBreak/>
               <w:t>Variables</w:t>
             </w:r>
           </w:p>
@@ -7500,7 +7498,6 @@
           <w:i/>
           <w:iCs/>
         </w:rPr>
-        <w:lastRenderedPageBreak/>
         <w:t>* Internal in this context means variables inside a file, function or structure that should be seen as “private”</w:t>
       </w:r>
       <w:r>
@@ -7858,6 +7855,7 @@
       </w:pPr>
       <w:bookmarkStart w:id="27" w:name="_Toc72608129"/>
       <w:r>
+        <w:lastRenderedPageBreak/>
         <w:t xml:space="preserve">Project </w:t>
       </w:r>
       <w:r>
@@ -7909,15 +7907,7 @@
           <w:i/>
           <w:iCs/>
         </w:rPr>
-        <w:t xml:space="preserve">. Still, for </w:t>
-      </w:r>
-      <w:r>
-        <w:rPr>
-          <w:i/>
-          <w:iCs/>
-        </w:rPr>
-        <w:lastRenderedPageBreak/>
-        <w:t>organised libraries or programs, it is recommended to use the provided tools to properly manage it.</w:t>
+        <w:t>. Still, for organised libraries or programs, it is recommended to use the provided tools to properly manage it.</w:t>
       </w:r>
     </w:p>
     <w:p>
@@ -8377,6 +8367,7 @@
           <w:rFonts w:ascii="Consolas" w:hAnsi="Consolas"/>
           <w:shd w:val="clear" w:color="auto" w:fill="DFDFDF" w:themeFill="background2" w:themeFillShade="E6"/>
         </w:rPr>
+        <w:lastRenderedPageBreak/>
         <w:t>description</w:t>
       </w:r>
       <w:r>
@@ -8535,7 +8526,6 @@
           <w:rFonts w:ascii="Consolas" w:hAnsi="Consolas"/>
           <w:shd w:val="clear" w:color="auto" w:fill="DFDFDF" w:themeFill="background2" w:themeFillShade="E6"/>
         </w:rPr>
-        <w:lastRenderedPageBreak/>
         <w:t>license</w:t>
       </w:r>
       <w:r>
@@ -8981,7 +8971,11 @@
         <w:t xml:space="preserve">an </w:t>
       </w:r>
       <w:r>
-        <w:t xml:space="preserve">entry-point. All files and headers used will be compiled as well, but unused files will be ignored even if they are in the same folder, due to uncertainty </w:t>
+        <w:t xml:space="preserve">entry-point. All files and headers used will be compiled as well, but </w:t>
+      </w:r>
+      <w:r>
+        <w:lastRenderedPageBreak/>
+        <w:t xml:space="preserve">unused files will be ignored even if they are in the same folder, due to uncertainty </w:t>
       </w:r>
       <w:r>
         <w:t xml:space="preserve">about </w:t>
@@ -9027,11 +9021,7 @@
         <w:t>the wanted configuration</w:t>
       </w:r>
       <w:r>
-        <w:t xml:space="preserve"> and </w:t>
-      </w:r>
-      <w:r>
-        <w:lastRenderedPageBreak/>
-        <w:t>entry-point.</w:t>
+        <w:t xml:space="preserve"> and entry-point.</w:t>
       </w:r>
       <w:r>
         <w:t xml:space="preserve"> The recommended name for the main entry-point is </w:t>
@@ -15461,6 +15451,7 @@
     <w:rsid w:val="00C16120"/>
     <w:rsid w:val="00C5414E"/>
     <w:rsid w:val="00D259B9"/>
+    <w:rsid w:val="00E26029"/>
     <w:rsid w:val="00F2508F"/>
     <w:rsid w:val="00F31683"/>
     <w:rsid w:val="00FC41B0"/>

</xml_diff>

<commit_message>
Fixed __version__ error where the f-string prefix was missing
</commit_message>
<xml_diff>
--- a/ParaC-Luna-Klatzer.docx
+++ b/ParaC-Luna-Klatzer.docx
@@ -4747,7 +4747,7 @@
         <w:t>)</w:t>
       </w:r>
       <w:r>
-        <w:t xml:space="preserve">, and </w:t>
+        <w:t xml:space="preserve"> and </w:t>
       </w:r>
       <w:r>
         <w:t xml:space="preserve">are going to be </w:t>
@@ -15429,6 +15429,7 @@
     <w:rsidRoot w:val="004A6B73"/>
     <w:rsid w:val="00134B7E"/>
     <w:rsid w:val="001F2544"/>
+    <w:rsid w:val="002F4F54"/>
     <w:rsid w:val="00405F80"/>
     <w:rsid w:val="004A6B73"/>
     <w:rsid w:val="00571137"/>
@@ -15451,7 +15452,6 @@
     <w:rsid w:val="00C16120"/>
     <w:rsid w:val="00C5414E"/>
     <w:rsid w:val="00D259B9"/>
-    <w:rsid w:val="00E26029"/>
     <w:rsid w:val="00F2508F"/>
     <w:rsid w:val="00F31683"/>
     <w:rsid w:val="00FC41B0"/>

</xml_diff>

<commit_message>
Added proper syntax-check implementation, fixed minor bugs and added more flags
</commit_message>
<xml_diff>
--- a/ParaC-Luna-Klatzer.docx
+++ b/ParaC-Luna-Klatzer.docx
@@ -244,7 +244,7 @@
           <w:noProof/>
           <w:lang w:val="de-AT"/>
         </w:rPr>
-        <w:t>18.06.2021</w:t>
+        <w:t>20.06.2021</w:t>
       </w:r>
       <w:r>
         <w:rPr>
@@ -5664,18 +5664,10 @@
         </w:numPr>
       </w:pPr>
       <w:r>
-        <w:t xml:space="preserve">Structure for its </w:t>
-      </w:r>
-      <w:proofErr w:type="spellStart"/>
-      <w:r>
-        <w:t>P</w:t>
-      </w:r>
-      <w:r>
-        <w:t>arac</w:t>
-      </w:r>
-      <w:proofErr w:type="spellEnd"/>
-      <w:r>
-        <w:t>-modules</w:t>
+        <w:t>Structure for its P</w:t>
+      </w:r>
+      <w:r>
+        <w:t>arac-modules</w:t>
       </w:r>
       <w:r>
         <w:t xml:space="preserve"> and </w:t>
@@ -5839,13 +5831,8 @@
         </w:numPr>
       </w:pPr>
       <w:r>
-        <w:t xml:space="preserve">OOP-Structure using </w:t>
-      </w:r>
-      <w:proofErr w:type="spellStart"/>
-      <w:r>
-        <w:t>GObject</w:t>
-      </w:r>
-      <w:proofErr w:type="spellEnd"/>
+        <w:t>OOP-Structure using GObject</w:t>
+      </w:r>
       <w:r>
         <w:rPr>
           <w:rStyle w:val="EndnoteReference"/>
@@ -5864,13 +5851,13 @@
         <w:pStyle w:val="Heading2"/>
       </w:pPr>
       <w:bookmarkStart w:id="5" w:name="_Implementation_of_Para-C"/>
-      <w:bookmarkStart w:id="6" w:name="_Hlk72147223"/>
-      <w:bookmarkStart w:id="7" w:name="_Toc74942381"/>
+      <w:bookmarkStart w:id="6" w:name="_Toc74942381"/>
+      <w:bookmarkStart w:id="7" w:name="_Hlk72147223"/>
       <w:bookmarkEnd w:id="5"/>
       <w:r>
         <w:t>Implementation</w:t>
       </w:r>
-      <w:bookmarkEnd w:id="7"/>
+      <w:bookmarkEnd w:id="6"/>
     </w:p>
     <w:p>
       <w:pPr>
@@ -5951,7 +5938,7 @@
         <w:t xml:space="preserve"> there is no limitation to use another one, but unexpected results can likely occur.</w:t>
       </w:r>
     </w:p>
-    <w:bookmarkEnd w:id="6"/>
+    <w:bookmarkEnd w:id="7"/>
     <w:p>
       <w:pPr>
         <w:ind w:firstLine="0"/>
@@ -6023,16 +6010,11 @@
         <w:t xml:space="preserve"> </w:t>
       </w:r>
       <w:r>
-        <w:t xml:space="preserve">the </w:t>
-      </w:r>
-      <w:proofErr w:type="spellStart"/>
-      <w:r>
-        <w:t>Para</w:t>
+        <w:t>the Para</w:t>
       </w:r>
       <w:r>
         <w:t>c</w:t>
       </w:r>
-      <w:proofErr w:type="spellEnd"/>
       <w:r>
         <w:t xml:space="preserve"> Base Library</w:t>
       </w:r>
@@ -6064,18 +6046,10 @@
       </w:pPr>
       <w:bookmarkStart w:id="8" w:name="_Toc74942382"/>
       <w:r>
-        <w:t xml:space="preserve">Overview </w:t>
-      </w:r>
-      <w:proofErr w:type="spellStart"/>
-      <w:r>
-        <w:t>P</w:t>
-      </w:r>
-      <w:r>
-        <w:t>arac</w:t>
-      </w:r>
-      <w:proofErr w:type="spellEnd"/>
-      <w:r>
-        <w:t xml:space="preserve"> Base Library</w:t>
+        <w:t>Overview P</w:t>
+      </w:r>
+      <w:r>
+        <w:t>arac Base Library</w:t>
       </w:r>
       <w:bookmarkEnd w:id="8"/>
     </w:p>
@@ -6092,23 +6066,7 @@
           <w:i/>
           <w:iCs/>
         </w:rPr>
-        <w:t xml:space="preserve">From this point on the </w:t>
-      </w:r>
-      <w:proofErr w:type="spellStart"/>
-      <w:r>
-        <w:rPr>
-          <w:i/>
-          <w:iCs/>
-        </w:rPr>
-        <w:t>Parac</w:t>
-      </w:r>
-      <w:proofErr w:type="spellEnd"/>
-      <w:r>
-        <w:rPr>
-          <w:i/>
-          <w:iCs/>
-        </w:rPr>
-        <w:t xml:space="preserve"> Base Library will be referred to as PBL</w:t>
+        <w:t>From this point on the Parac Base Library will be referred to as PBL</w:t>
       </w:r>
     </w:p>
     <w:p>
@@ -6274,54 +6232,49 @@
       <w:r>
         <w:t xml:space="preserve">which are not associated with the </w:t>
       </w:r>
-      <w:proofErr w:type="spellStart"/>
-      <w:r>
-        <w:t>Parac</w:t>
-      </w:r>
-      <w:proofErr w:type="spellEnd"/>
+      <w:r>
+        <w:t xml:space="preserve">Parac </w:t>
+      </w:r>
+      <w:r>
+        <w:t>Built-In Library</w:t>
+      </w:r>
+      <w:r>
+        <w:t xml:space="preserve">. </w:t>
+      </w:r>
+    </w:p>
+    <w:p>
+      <w:pPr>
+        <w:pStyle w:val="Heading3"/>
+      </w:pPr>
+      <w:bookmarkStart w:id="9" w:name="_Toc74942383"/>
+      <w:r>
+        <w:t xml:space="preserve">Identifiers and </w:t>
+      </w:r>
+      <w:r>
+        <w:t>Separation</w:t>
+      </w:r>
+      <w:r>
+        <w:t xml:space="preserve"> of code</w:t>
+      </w:r>
+      <w:bookmarkEnd w:id="9"/>
+    </w:p>
+    <w:p>
+      <w:pPr>
+        <w:ind w:firstLine="0"/>
+      </w:pPr>
+      <w:r>
+        <w:t>Any</w:t>
+      </w:r>
       <w:r>
         <w:t xml:space="preserve"> </w:t>
       </w:r>
       <w:r>
-        <w:t>Built-In Library</w:t>
-      </w:r>
-      <w:r>
-        <w:t xml:space="preserve">. </w:t>
-      </w:r>
-    </w:p>
-    <w:p>
-      <w:pPr>
-        <w:pStyle w:val="Heading3"/>
-      </w:pPr>
-      <w:bookmarkStart w:id="9" w:name="_Toc74942383"/>
-      <w:r>
-        <w:t xml:space="preserve">Identifiers and </w:t>
-      </w:r>
-      <w:r>
-        <w:t>Separation</w:t>
-      </w:r>
-      <w:r>
-        <w:t xml:space="preserve"> of code</w:t>
-      </w:r>
-      <w:bookmarkEnd w:id="9"/>
-    </w:p>
-    <w:p>
-      <w:pPr>
-        <w:ind w:firstLine="0"/>
-      </w:pPr>
-      <w:r>
-        <w:t>Any</w:t>
+        <w:t>PBL</w:t>
       </w:r>
       <w:r>
         <w:t xml:space="preserve"> </w:t>
       </w:r>
       <w:r>
-        <w:t>PBL</w:t>
-      </w:r>
-      <w:r>
-        <w:t xml:space="preserve"> </w:t>
-      </w:r>
-      <w:r>
         <w:t>identifiers</w:t>
       </w:r>
       <w:r>
@@ -6343,22 +6296,35 @@
         <w:rPr>
           <w:rFonts w:ascii="Consolas" w:hAnsi="Consolas"/>
         </w:rPr>
+        <w:t>__pbl_</w:t>
+      </w:r>
+      <w:r>
+        <w:rPr>
+          <w:rFonts w:ascii="Consolas" w:hAnsi="Consolas"/>
+        </w:rPr>
+        <w:t>”</w:t>
+      </w:r>
+      <w:r>
+        <w:t xml:space="preserve"> and </w:t>
+      </w:r>
+      <w:r>
+        <w:t xml:space="preserve">the </w:t>
+      </w:r>
+      <w:r>
+        <w:t xml:space="preserve">suffix </w:t>
+      </w:r>
+      <w:r>
+        <w:rPr>
+          <w:rFonts w:ascii="Consolas" w:hAnsi="Consolas"/>
+        </w:rPr>
+        <w:t>“</w:t>
+      </w:r>
+      <w:r>
+        <w:rPr>
+          <w:rFonts w:ascii="Consolas" w:hAnsi="Consolas"/>
+        </w:rPr>
         <w:t>__</w:t>
       </w:r>
-      <w:proofErr w:type="spellStart"/>
-      <w:r>
-        <w:rPr>
-          <w:rFonts w:ascii="Consolas" w:hAnsi="Consolas"/>
-        </w:rPr>
-        <w:t>pbl</w:t>
-      </w:r>
-      <w:proofErr w:type="spellEnd"/>
-      <w:r>
-        <w:rPr>
-          <w:rFonts w:ascii="Consolas" w:hAnsi="Consolas"/>
-        </w:rPr>
-        <w:t>_</w:t>
-      </w:r>
       <w:r>
         <w:rPr>
           <w:rFonts w:ascii="Consolas" w:hAnsi="Consolas"/>
@@ -6366,50 +6332,10 @@
         <w:t>”</w:t>
       </w:r>
       <w:r>
-        <w:t xml:space="preserve"> and </w:t>
-      </w:r>
-      <w:r>
-        <w:t xml:space="preserve">the </w:t>
-      </w:r>
-      <w:r>
-        <w:t xml:space="preserve">suffix </w:t>
-      </w:r>
-      <w:r>
-        <w:rPr>
-          <w:rFonts w:ascii="Consolas" w:hAnsi="Consolas"/>
-        </w:rPr>
-        <w:t>“</w:t>
-      </w:r>
-      <w:r>
-        <w:rPr>
-          <w:rFonts w:ascii="Consolas" w:hAnsi="Consolas"/>
-        </w:rPr>
-        <w:t>__</w:t>
-      </w:r>
-      <w:r>
-        <w:rPr>
-          <w:rFonts w:ascii="Consolas" w:hAnsi="Consolas"/>
-        </w:rPr>
-        <w:t>”</w:t>
-      </w:r>
-      <w:r>
-        <w:t xml:space="preserve"> (</w:t>
-      </w:r>
-      <w:proofErr w:type="spellStart"/>
-      <w:r>
-        <w:t>pbl</w:t>
-      </w:r>
-      <w:proofErr w:type="spellEnd"/>
-      <w:r>
-        <w:t xml:space="preserve"> = </w:t>
-      </w:r>
-      <w:proofErr w:type="spellStart"/>
-      <w:r>
-        <w:t>parac</w:t>
-      </w:r>
-      <w:proofErr w:type="spellEnd"/>
-      <w:r>
-        <w:t xml:space="preserve"> base library</w:t>
+        <w:t xml:space="preserve"> (pbl = </w:t>
+      </w:r>
+      <w:r>
+        <w:t>parac base library</w:t>
       </w:r>
       <w:r>
         <w:t>)</w:t>
@@ -6620,21 +6546,7 @@
         <w:rPr>
           <w:rFonts w:ascii="Consolas" w:hAnsi="Consolas"/>
         </w:rPr>
-        <w:t>__</w:t>
-      </w:r>
-      <w:proofErr w:type="spellStart"/>
-      <w:r>
-        <w:rPr>
-          <w:rFonts w:ascii="Consolas" w:hAnsi="Consolas"/>
-        </w:rPr>
-        <w:t>parac</w:t>
-      </w:r>
-      <w:proofErr w:type="spellEnd"/>
-      <w:r>
-        <w:rPr>
-          <w:rFonts w:ascii="Consolas" w:hAnsi="Consolas"/>
-        </w:rPr>
-        <w:t>__.h</w:t>
+        <w:t>__parac__.h</w:t>
       </w:r>
       <w:r>
         <w:t xml:space="preserve"> </w:t>
@@ -6679,21 +6591,7 @@
         <w:rPr>
           <w:rFonts w:ascii="Consolas" w:hAnsi="Consolas"/>
         </w:rPr>
-        <w:t>__</w:t>
-      </w:r>
-      <w:proofErr w:type="spellStart"/>
-      <w:r>
-        <w:rPr>
-          <w:rFonts w:ascii="Consolas" w:hAnsi="Consolas"/>
-        </w:rPr>
-        <w:t>parac</w:t>
-      </w:r>
-      <w:proofErr w:type="spellEnd"/>
-      <w:r>
-        <w:rPr>
-          <w:rFonts w:ascii="Consolas" w:hAnsi="Consolas"/>
-        </w:rPr>
-        <w:t xml:space="preserve">__.h </w:t>
+        <w:t xml:space="preserve">__parac__.h </w:t>
       </w:r>
       <w:r>
         <w:t xml:space="preserve">will define </w:t>
@@ -6722,14 +6620,12 @@
       <w:r>
         <w:t xml:space="preserve">chy, meaning the defined </w:t>
       </w:r>
-      <w:proofErr w:type="spellStart"/>
       <w:r>
         <w:rPr>
           <w:rFonts w:ascii="Consolas" w:hAnsi="Consolas"/>
         </w:rPr>
         <w:t>project_path</w:t>
       </w:r>
-      <w:proofErr w:type="spellEnd"/>
       <w:r>
         <w:t xml:space="preserve"> </w:t>
       </w:r>
@@ -6757,25 +6653,7 @@
             <w:i/>
             <w:iCs/>
           </w:rPr>
-          <w:t xml:space="preserve">Using the </w:t>
-        </w:r>
-        <w:proofErr w:type="spellStart"/>
-        <w:r>
-          <w:rPr>
-            <w:rStyle w:val="Hyperlink"/>
-            <w:i/>
-            <w:iCs/>
-          </w:rPr>
-          <w:t>parac-config.json</w:t>
-        </w:r>
-        <w:proofErr w:type="spellEnd"/>
-        <w:r>
-          <w:rPr>
-            <w:rStyle w:val="Hyperlink"/>
-            <w:i/>
-            <w:iCs/>
-          </w:rPr>
-          <w:t xml:space="preserve"> file</w:t>
+          <w:t>Using the parac-config.json file</w:t>
         </w:r>
       </w:hyperlink>
       <w:r>
@@ -6824,21 +6702,7 @@
         <w:rPr>
           <w:rFonts w:ascii="Consolas" w:hAnsi="Consolas"/>
         </w:rPr>
-        <w:t>__</w:t>
-      </w:r>
-      <w:proofErr w:type="spellStart"/>
-      <w:r>
-        <w:rPr>
-          <w:rFonts w:ascii="Consolas" w:hAnsi="Consolas"/>
-        </w:rPr>
-        <w:t>parac</w:t>
-      </w:r>
-      <w:proofErr w:type="spellEnd"/>
-      <w:r>
-        <w:rPr>
-          <w:rFonts w:ascii="Consolas" w:hAnsi="Consolas"/>
-        </w:rPr>
-        <w:t>__.h</w:t>
+        <w:t>__parac__.h</w:t>
       </w:r>
       <w:r>
         <w:t xml:space="preserve"> </w:t>
@@ -6850,27 +6714,17 @@
         <w:t xml:space="preserve">, </w:t>
       </w:r>
       <w:r>
-        <w:t>and instead use the universal non-</w:t>
-      </w:r>
-      <w:proofErr w:type="spellStart"/>
-      <w:r>
-        <w:t>os</w:t>
-      </w:r>
-      <w:proofErr w:type="spellEnd"/>
-      <w:r>
-        <w:t>-dependent</w:t>
+        <w:t>and instead use the universal non-os-dependent</w:t>
       </w:r>
       <w:r>
         <w:t xml:space="preserve"> </w:t>
       </w:r>
-      <w:proofErr w:type="spellStart"/>
       <w:r>
         <w:rPr>
           <w:rFonts w:ascii="Consolas" w:hAnsi="Consolas"/>
         </w:rPr>
         <w:t>parac-config.json</w:t>
       </w:r>
-      <w:proofErr w:type="spellEnd"/>
       <w:r>
         <w:rPr>
           <w:rFonts w:ascii="Consolas" w:hAnsi="Consolas"/>
@@ -6904,25 +6758,7 @@
             <w:i/>
             <w:iCs/>
           </w:rPr>
-          <w:t xml:space="preserve">Using the </w:t>
-        </w:r>
-        <w:proofErr w:type="spellStart"/>
-        <w:r>
-          <w:rPr>
-            <w:rStyle w:val="Hyperlink"/>
-            <w:i/>
-            <w:iCs/>
-          </w:rPr>
-          <w:t>parac-config.json</w:t>
-        </w:r>
-        <w:proofErr w:type="spellEnd"/>
-        <w:r>
-          <w:rPr>
-            <w:rStyle w:val="Hyperlink"/>
-            <w:i/>
-            <w:iCs/>
-          </w:rPr>
-          <w:t xml:space="preserve"> file</w:t>
+          <w:t>Using the parac-config.json file</w:t>
         </w:r>
       </w:hyperlink>
       <w:r>
@@ -6970,14 +6806,12 @@
       <w:r>
         <w:t xml:space="preserve"> need to be done that are not available in the normal </w:t>
       </w:r>
-      <w:proofErr w:type="spellStart"/>
       <w:r>
         <w:rPr>
           <w:rFonts w:ascii="Consolas" w:hAnsi="Consolas"/>
         </w:rPr>
         <w:t>parac-config.json</w:t>
       </w:r>
-      <w:proofErr w:type="spellEnd"/>
       <w:r>
         <w:t xml:space="preserve"> file</w:t>
       </w:r>
@@ -6988,21 +6822,7 @@
         <w:rPr>
           <w:rFonts w:ascii="Consolas" w:hAnsi="Consolas"/>
         </w:rPr>
-        <w:t>__</w:t>
-      </w:r>
-      <w:proofErr w:type="spellStart"/>
-      <w:r>
-        <w:rPr>
-          <w:rFonts w:ascii="Consolas" w:hAnsi="Consolas"/>
-        </w:rPr>
-        <w:t>parac</w:t>
-      </w:r>
-      <w:proofErr w:type="spellEnd"/>
-      <w:r>
-        <w:rPr>
-          <w:rFonts w:ascii="Consolas" w:hAnsi="Consolas"/>
-        </w:rPr>
-        <w:t>__.h</w:t>
+        <w:t>__parac__.h</w:t>
       </w:r>
       <w:r>
         <w:t xml:space="preserve"> </w:t>
@@ -7198,7 +7018,6 @@
         </w:rPr>
         <w:t>#include &lt;</w:t>
       </w:r>
-      <w:proofErr w:type="spellStart"/>
       <w:r>
         <w:rPr>
           <w:rFonts w:ascii="Consolas" w:hAnsi="Consolas"/>
@@ -7206,7 +7025,6 @@
         </w:rPr>
         <w:t>library.h</w:t>
       </w:r>
-      <w:proofErr w:type="spellEnd"/>
       <w:r>
         <w:rPr>
           <w:rFonts w:ascii="Consolas" w:hAnsi="Consolas"/>
@@ -7841,23 +7659,7 @@
           <w:rFonts w:ascii="Consolas" w:hAnsi="Consolas"/>
           <w:shd w:val="clear" w:color="auto" w:fill="DFDFDF" w:themeFill="background2" w:themeFillShade="E6"/>
         </w:rPr>
-        <w:t>#include “&lt;</w:t>
-      </w:r>
-      <w:proofErr w:type="spellStart"/>
-      <w:r>
-        <w:rPr>
-          <w:rFonts w:ascii="Consolas" w:hAnsi="Consolas"/>
-          <w:shd w:val="clear" w:color="auto" w:fill="DFDFDF" w:themeFill="background2" w:themeFillShade="E6"/>
-        </w:rPr>
-        <w:t>path_to_header</w:t>
-      </w:r>
-      <w:proofErr w:type="spellEnd"/>
-      <w:r>
-        <w:rPr>
-          <w:rFonts w:ascii="Consolas" w:hAnsi="Consolas"/>
-          <w:shd w:val="clear" w:color="auto" w:fill="DFDFDF" w:themeFill="background2" w:themeFillShade="E6"/>
-        </w:rPr>
-        <w:t>&gt;.h”</w:t>
+        <w:t>#include “&lt;path_to_header&gt;.h”</w:t>
       </w:r>
       <w:r>
         <w:rPr>
@@ -7909,23 +7711,7 @@
           <w:rFonts w:ascii="Consolas" w:hAnsi="Consolas"/>
           <w:shd w:val="clear" w:color="auto" w:fill="DFDFDF" w:themeFill="background2" w:themeFillShade="E6"/>
         </w:rPr>
-        <w:t>#include &lt;</w:t>
-      </w:r>
-      <w:proofErr w:type="spellStart"/>
-      <w:r>
-        <w:rPr>
-          <w:rFonts w:ascii="Consolas" w:hAnsi="Consolas"/>
-          <w:shd w:val="clear" w:color="auto" w:fill="DFDFDF" w:themeFill="background2" w:themeFillShade="E6"/>
-        </w:rPr>
-        <w:t>c_library.h</w:t>
-      </w:r>
-      <w:proofErr w:type="spellEnd"/>
-      <w:r>
-        <w:rPr>
-          <w:rFonts w:ascii="Consolas" w:hAnsi="Consolas"/>
-          <w:shd w:val="clear" w:color="auto" w:fill="DFDFDF" w:themeFill="background2" w:themeFillShade="E6"/>
-        </w:rPr>
-        <w:t>&gt;</w:t>
+        <w:t>#include &lt;c_library.h&gt;</w:t>
       </w:r>
       <w:r>
         <w:rPr>
@@ -7993,23 +7779,7 @@
           <w:rFonts w:ascii="Consolas" w:hAnsi="Consolas"/>
           <w:shd w:val="clear" w:color="auto" w:fill="DFDFDF" w:themeFill="background2" w:themeFillShade="E6"/>
         </w:rPr>
-        <w:t>#include &lt;</w:t>
-      </w:r>
-      <w:proofErr w:type="spellStart"/>
-      <w:r>
-        <w:rPr>
-          <w:rFonts w:ascii="Consolas" w:hAnsi="Consolas"/>
-          <w:shd w:val="clear" w:color="auto" w:fill="DFDFDF" w:themeFill="background2" w:themeFillShade="E6"/>
-        </w:rPr>
-        <w:t>stdio.h</w:t>
-      </w:r>
-      <w:proofErr w:type="spellEnd"/>
-      <w:r>
-        <w:rPr>
-          <w:rFonts w:ascii="Consolas" w:hAnsi="Consolas"/>
-          <w:shd w:val="clear" w:color="auto" w:fill="DFDFDF" w:themeFill="background2" w:themeFillShade="E6"/>
-        </w:rPr>
-        <w:t>&gt;</w:t>
+        <w:t>#include &lt;stdio.h&gt;</w:t>
       </w:r>
     </w:p>
     <w:p>
@@ -8026,15 +7796,7 @@
           <w:rFonts w:ascii="Consolas" w:hAnsi="Consolas"/>
           <w:shd w:val="clear" w:color="auto" w:fill="DFDFDF" w:themeFill="background2" w:themeFillShade="E6"/>
         </w:rPr>
-        <w:t>#include &lt;</w:t>
-      </w:r>
-      <w:proofErr w:type="spellStart"/>
-      <w:r>
-        <w:rPr>
-          <w:rFonts w:ascii="Consolas" w:hAnsi="Consolas"/>
-          <w:shd w:val="clear" w:color="auto" w:fill="DFDFDF" w:themeFill="background2" w:themeFillShade="E6"/>
-        </w:rPr>
-        <w:t>stdboo</w:t>
+        <w:t>#include &lt;stdboo</w:t>
       </w:r>
       <w:r>
         <w:rPr>
@@ -8048,15 +7810,7 @@
           <w:rFonts w:ascii="Consolas" w:hAnsi="Consolas"/>
           <w:shd w:val="clear" w:color="auto" w:fill="DFDFDF" w:themeFill="background2" w:themeFillShade="E6"/>
         </w:rPr>
-        <w:t>.h</w:t>
-      </w:r>
-      <w:proofErr w:type="spellEnd"/>
-      <w:r>
-        <w:rPr>
-          <w:rFonts w:ascii="Consolas" w:hAnsi="Consolas"/>
-          <w:shd w:val="clear" w:color="auto" w:fill="DFDFDF" w:themeFill="background2" w:themeFillShade="E6"/>
-        </w:rPr>
-        <w:t>&gt;</w:t>
+        <w:t>.h&gt;</w:t>
       </w:r>
     </w:p>
     <w:p>
@@ -8236,26 +7990,8 @@
           <w:rFonts w:ascii="Consolas" w:hAnsi="Consolas"/>
           <w:shd w:val="clear" w:color="auto" w:fill="DFDFDF" w:themeFill="background2" w:themeFillShade="E6"/>
         </w:rPr>
-        <w:t xml:space="preserve">void </w:t>
-      </w:r>
-      <w:proofErr w:type="spellStart"/>
-      <w:proofErr w:type="gramStart"/>
-      <w:r>
-        <w:rPr>
-          <w:rFonts w:ascii="Consolas" w:hAnsi="Consolas"/>
-          <w:shd w:val="clear" w:color="auto" w:fill="DFDFDF" w:themeFill="background2" w:themeFillShade="E6"/>
-        </w:rPr>
-        <w:t>MyFunction</w:t>
-      </w:r>
-      <w:proofErr w:type="spellEnd"/>
-      <w:r>
-        <w:rPr>
-          <w:rFonts w:ascii="Consolas" w:hAnsi="Consolas"/>
-          <w:shd w:val="clear" w:color="auto" w:fill="DFDFDF" w:themeFill="background2" w:themeFillShade="E6"/>
-        </w:rPr>
-        <w:t>(</w:t>
-      </w:r>
-      <w:proofErr w:type="gramEnd"/>
+        <w:t>void MyFunction(</w:t>
+      </w:r>
     </w:p>
     <w:p>
       <w:pPr>
@@ -8356,26 +8092,8 @@
           <w:rFonts w:ascii="Consolas" w:hAnsi="Consolas"/>
           <w:shd w:val="clear" w:color="auto" w:fill="DFDFDF" w:themeFill="background2" w:themeFillShade="E6"/>
         </w:rPr>
-        <w:t xml:space="preserve">void </w:t>
-      </w:r>
-      <w:proofErr w:type="spellStart"/>
-      <w:proofErr w:type="gramStart"/>
-      <w:r>
-        <w:rPr>
-          <w:rFonts w:ascii="Consolas" w:hAnsi="Consolas"/>
-          <w:shd w:val="clear" w:color="auto" w:fill="DFDFDF" w:themeFill="background2" w:themeFillShade="E6"/>
-        </w:rPr>
-        <w:t>MyFunction</w:t>
-      </w:r>
-      <w:proofErr w:type="spellEnd"/>
-      <w:r>
-        <w:rPr>
-          <w:rFonts w:ascii="Consolas" w:hAnsi="Consolas"/>
-          <w:shd w:val="clear" w:color="auto" w:fill="DFDFDF" w:themeFill="background2" w:themeFillShade="E6"/>
-        </w:rPr>
-        <w:t>(</w:t>
-      </w:r>
-      <w:proofErr w:type="gramEnd"/>
+        <w:t>void MyFunction(</w:t>
+      </w:r>
     </w:p>
     <w:p>
       <w:pPr>
@@ -8394,23 +8112,13 @@
         </w:rPr>
         <w:t xml:space="preserve">    </w:t>
       </w:r>
-      <w:proofErr w:type="spellStart"/>
       <w:r>
         <w:rPr>
           <w:rFonts w:ascii="Consolas" w:hAnsi="Consolas"/>
           <w:shd w:val="clear" w:color="auto" w:fill="DFDFDF" w:themeFill="background2" w:themeFillShade="E6"/>
           <w:lang w:val="de-AT"/>
         </w:rPr>
-        <w:t>int</w:t>
-      </w:r>
-      <w:proofErr w:type="spellEnd"/>
-      <w:r>
-        <w:rPr>
-          <w:rFonts w:ascii="Consolas" w:hAnsi="Consolas"/>
-          <w:shd w:val="clear" w:color="auto" w:fill="DFDFDF" w:themeFill="background2" w:themeFillShade="E6"/>
-          <w:lang w:val="de-AT"/>
-        </w:rPr>
-        <w:t xml:space="preserve"> arg1,</w:t>
+        <w:t>int arg1,</w:t>
       </w:r>
     </w:p>
     <w:p>
@@ -8429,25 +8137,7 @@
           <w:shd w:val="clear" w:color="auto" w:fill="DFDFDF" w:themeFill="background2" w:themeFillShade="E6"/>
           <w:lang w:val="de-AT"/>
         </w:rPr>
-        <w:t xml:space="preserve">    </w:t>
-      </w:r>
-      <w:proofErr w:type="spellStart"/>
-      <w:r>
-        <w:rPr>
-          <w:rFonts w:ascii="Consolas" w:hAnsi="Consolas"/>
-          <w:shd w:val="clear" w:color="auto" w:fill="DFDFDF" w:themeFill="background2" w:themeFillShade="E6"/>
-          <w:lang w:val="de-AT"/>
-        </w:rPr>
-        <w:t>int</w:t>
-      </w:r>
-      <w:proofErr w:type="spellEnd"/>
-      <w:r>
-        <w:rPr>
-          <w:rFonts w:ascii="Consolas" w:hAnsi="Consolas"/>
-          <w:shd w:val="clear" w:color="auto" w:fill="DFDFDF" w:themeFill="background2" w:themeFillShade="E6"/>
-          <w:lang w:val="de-AT"/>
-        </w:rPr>
-        <w:t xml:space="preserve"> arg2,</w:t>
+        <w:t xml:space="preserve">    int arg2,</w:t>
       </w:r>
     </w:p>
     <w:p>
@@ -8466,25 +8156,7 @@
           <w:shd w:val="clear" w:color="auto" w:fill="DFDFDF" w:themeFill="background2" w:themeFillShade="E6"/>
           <w:lang w:val="de-AT"/>
         </w:rPr>
-        <w:t xml:space="preserve">    </w:t>
-      </w:r>
-      <w:proofErr w:type="spellStart"/>
-      <w:r>
-        <w:rPr>
-          <w:rFonts w:ascii="Consolas" w:hAnsi="Consolas"/>
-          <w:shd w:val="clear" w:color="auto" w:fill="DFDFDF" w:themeFill="background2" w:themeFillShade="E6"/>
-          <w:lang w:val="de-AT"/>
-        </w:rPr>
-        <w:t>int</w:t>
-      </w:r>
-      <w:proofErr w:type="spellEnd"/>
-      <w:r>
-        <w:rPr>
-          <w:rFonts w:ascii="Consolas" w:hAnsi="Consolas"/>
-          <w:shd w:val="clear" w:color="auto" w:fill="DFDFDF" w:themeFill="background2" w:themeFillShade="E6"/>
-          <w:lang w:val="de-AT"/>
-        </w:rPr>
-        <w:t xml:space="preserve"> arg3,</w:t>
+        <w:t xml:space="preserve">    int arg3,</w:t>
       </w:r>
     </w:p>
     <w:p>
@@ -8605,37 +8277,12 @@
           <w:shd w:val="clear" w:color="auto" w:fill="DFDFDF" w:themeFill="background2" w:themeFillShade="E6"/>
         </w:rPr>
       </w:pPr>
-      <w:proofErr w:type="gramStart"/>
-      <w:r>
-        <w:rPr>
-          <w:rFonts w:ascii="Consolas" w:hAnsi="Consolas"/>
-          <w:shd w:val="clear" w:color="auto" w:fill="DFDFDF" w:themeFill="background2" w:themeFillShade="E6"/>
-        </w:rPr>
-        <w:t>char[</w:t>
-      </w:r>
-      <w:proofErr w:type="gramEnd"/>
-      <w:r>
-        <w:rPr>
-          <w:rFonts w:ascii="Consolas" w:hAnsi="Consolas"/>
-          <w:shd w:val="clear" w:color="auto" w:fill="DFDFDF" w:themeFill="background2" w:themeFillShade="E6"/>
-        </w:rPr>
-        <w:t xml:space="preserve">] </w:t>
-      </w:r>
-      <w:proofErr w:type="spellStart"/>
-      <w:r>
-        <w:rPr>
-          <w:rFonts w:ascii="Consolas" w:hAnsi="Consolas"/>
-          <w:shd w:val="clear" w:color="auto" w:fill="DFDFDF" w:themeFill="background2" w:themeFillShade="E6"/>
-        </w:rPr>
-        <w:t>char_array</w:t>
-      </w:r>
-      <w:proofErr w:type="spellEnd"/>
-      <w:r>
-        <w:rPr>
-          <w:rFonts w:ascii="Consolas" w:hAnsi="Consolas"/>
-          <w:shd w:val="clear" w:color="auto" w:fill="DFDFDF" w:themeFill="background2" w:themeFillShade="E6"/>
-        </w:rPr>
-        <w:t xml:space="preserve"> = { </w:t>
+      <w:r>
+        <w:rPr>
+          <w:rFonts w:ascii="Consolas" w:hAnsi="Consolas"/>
+          <w:shd w:val="clear" w:color="auto" w:fill="DFDFDF" w:themeFill="background2" w:themeFillShade="E6"/>
+        </w:rPr>
+        <w:t xml:space="preserve">char[] char_array = { </w:t>
       </w:r>
     </w:p>
     <w:p>
@@ -8756,7 +8403,6 @@
           <w:shd w:val="clear" w:color="auto" w:fill="DFDFDF" w:themeFill="background2" w:themeFillShade="E6"/>
         </w:rPr>
       </w:pPr>
-      <w:proofErr w:type="gramStart"/>
       <w:r>
         <w:rPr>
           <w:rFonts w:ascii="Consolas" w:hAnsi="Consolas"/>
@@ -8764,29 +8410,12 @@
         </w:rPr>
         <w:t>char[</w:t>
       </w:r>
-      <w:proofErr w:type="gramEnd"/>
-      <w:r>
-        <w:rPr>
-          <w:rFonts w:ascii="Consolas" w:hAnsi="Consolas"/>
-          <w:shd w:val="clear" w:color="auto" w:fill="DFDFDF" w:themeFill="background2" w:themeFillShade="E6"/>
-        </w:rPr>
-        <w:t xml:space="preserve">] </w:t>
-      </w:r>
-      <w:proofErr w:type="spellStart"/>
-      <w:r>
-        <w:rPr>
-          <w:rFonts w:ascii="Consolas" w:hAnsi="Consolas"/>
-          <w:shd w:val="clear" w:color="auto" w:fill="DFDFDF" w:themeFill="background2" w:themeFillShade="E6"/>
-        </w:rPr>
-        <w:t>char_array</w:t>
-      </w:r>
-      <w:proofErr w:type="spellEnd"/>
-      <w:r>
-        <w:rPr>
-          <w:rFonts w:ascii="Consolas" w:hAnsi="Consolas"/>
-          <w:shd w:val="clear" w:color="auto" w:fill="DFDFDF" w:themeFill="background2" w:themeFillShade="E6"/>
-        </w:rPr>
-        <w:t xml:space="preserve"> = {</w:t>
+      <w:r>
+        <w:rPr>
+          <w:rFonts w:ascii="Consolas" w:hAnsi="Consolas"/>
+          <w:shd w:val="clear" w:color="auto" w:fill="DFDFDF" w:themeFill="background2" w:themeFillShade="E6"/>
+        </w:rPr>
+        <w:t>] char_array = {</w:t>
       </w:r>
     </w:p>
     <w:p>
@@ -8803,23 +8432,7 @@
           <w:rFonts w:ascii="Consolas" w:hAnsi="Consolas"/>
           <w:shd w:val="clear" w:color="auto" w:fill="DFDFDF" w:themeFill="background2" w:themeFillShade="E6"/>
         </w:rPr>
-        <w:t xml:space="preserve">    </w:t>
-      </w:r>
-      <w:proofErr w:type="gramStart"/>
-      <w:r>
-        <w:rPr>
-          <w:rFonts w:ascii="Consolas" w:hAnsi="Consolas"/>
-          <w:shd w:val="clear" w:color="auto" w:fill="DFDFDF" w:themeFill="background2" w:themeFillShade="E6"/>
-        </w:rPr>
-        <w:t>1,  2</w:t>
-      </w:r>
-      <w:proofErr w:type="gramEnd"/>
-      <w:r>
-        <w:rPr>
-          <w:rFonts w:ascii="Consolas" w:hAnsi="Consolas"/>
-          <w:shd w:val="clear" w:color="auto" w:fill="DFDFDF" w:themeFill="background2" w:themeFillShade="E6"/>
-        </w:rPr>
-        <w:t xml:space="preserve">,  3, </w:t>
+        <w:t xml:space="preserve">    1,  2,  3, </w:t>
       </w:r>
     </w:p>
     <w:p>
@@ -8836,23 +8449,7 @@
           <w:rFonts w:ascii="Consolas" w:hAnsi="Consolas"/>
           <w:shd w:val="clear" w:color="auto" w:fill="DFDFDF" w:themeFill="background2" w:themeFillShade="E6"/>
         </w:rPr>
-        <w:t xml:space="preserve">    </w:t>
-      </w:r>
-      <w:proofErr w:type="gramStart"/>
-      <w:r>
-        <w:rPr>
-          <w:rFonts w:ascii="Consolas" w:hAnsi="Consolas"/>
-          <w:shd w:val="clear" w:color="auto" w:fill="DFDFDF" w:themeFill="background2" w:themeFillShade="E6"/>
-        </w:rPr>
-        <w:t>4,  5</w:t>
-      </w:r>
-      <w:proofErr w:type="gramEnd"/>
-      <w:r>
-        <w:rPr>
-          <w:rFonts w:ascii="Consolas" w:hAnsi="Consolas"/>
-          <w:shd w:val="clear" w:color="auto" w:fill="DFDFDF" w:themeFill="background2" w:themeFillShade="E6"/>
-        </w:rPr>
-        <w:t>,  6,</w:t>
+        <w:t xml:space="preserve">    4,  5,  6,</w:t>
       </w:r>
     </w:p>
     <w:p>
@@ -8870,23 +8467,7 @@
           <w:shd w:val="clear" w:color="auto" w:fill="DFDFDF" w:themeFill="background2" w:themeFillShade="E6"/>
         </w:rPr>
         <w:lastRenderedPageBreak/>
-        <w:t xml:space="preserve">    </w:t>
-      </w:r>
-      <w:proofErr w:type="gramStart"/>
-      <w:r>
-        <w:rPr>
-          <w:rFonts w:ascii="Consolas" w:hAnsi="Consolas"/>
-          <w:shd w:val="clear" w:color="auto" w:fill="DFDFDF" w:themeFill="background2" w:themeFillShade="E6"/>
-        </w:rPr>
-        <w:t>7,  8</w:t>
-      </w:r>
-      <w:proofErr w:type="gramEnd"/>
-      <w:r>
-        <w:rPr>
-          <w:rFonts w:ascii="Consolas" w:hAnsi="Consolas"/>
-          <w:shd w:val="clear" w:color="auto" w:fill="DFDFDF" w:themeFill="background2" w:themeFillShade="E6"/>
-        </w:rPr>
-        <w:t>,  9,</w:t>
+        <w:t xml:space="preserve">    7,  8,  9,</w:t>
       </w:r>
     </w:p>
     <w:p>
@@ -8903,15 +8484,7 @@
           <w:rFonts w:ascii="Consolas" w:hAnsi="Consolas"/>
           <w:shd w:val="clear" w:color="auto" w:fill="DFDFDF" w:themeFill="background2" w:themeFillShade="E6"/>
         </w:rPr>
-        <w:t xml:space="preserve">    10, </w:t>
-      </w:r>
-      <w:proofErr w:type="gramStart"/>
-      <w:r>
-        <w:rPr>
-          <w:rFonts w:ascii="Consolas" w:hAnsi="Consolas"/>
-          <w:shd w:val="clear" w:color="auto" w:fill="DFDFDF" w:themeFill="background2" w:themeFillShade="E6"/>
-        </w:rPr>
-        <w:t xml:space="preserve">11 </w:t>
+        <w:t xml:space="preserve">    10, 11 </w:t>
       </w:r>
       <w:r>
         <w:rPr>
@@ -8927,7 +8500,6 @@
         </w:rPr>
         <w:t>...</w:t>
       </w:r>
-      <w:proofErr w:type="gramEnd"/>
       <w:r>
         <w:rPr>
           <w:rFonts w:ascii="Consolas" w:hAnsi="Consolas"/>
@@ -9120,11 +8692,9 @@
               <w:ind w:firstLine="0"/>
               <w:contextualSpacing/>
             </w:pPr>
-            <w:proofErr w:type="spellStart"/>
             <w:r>
               <w:t>snake_case</w:t>
             </w:r>
-            <w:proofErr w:type="spellEnd"/>
           </w:p>
         </w:tc>
         <w:tc>
@@ -9169,11 +8739,9 @@
               <w:ind w:firstLine="0"/>
               <w:contextualSpacing/>
             </w:pPr>
-            <w:proofErr w:type="spellStart"/>
             <w:r>
               <w:t>snake_case</w:t>
             </w:r>
-            <w:proofErr w:type="spellEnd"/>
           </w:p>
         </w:tc>
         <w:tc>
@@ -9218,11 +8786,9 @@
               <w:ind w:firstLine="0"/>
               <w:contextualSpacing/>
             </w:pPr>
-            <w:proofErr w:type="spellStart"/>
             <w:r>
               <w:t>PascalCase</w:t>
             </w:r>
-            <w:proofErr w:type="spellEnd"/>
           </w:p>
         </w:tc>
         <w:tc>
@@ -9236,13 +8802,8 @@
               <w:contextualSpacing/>
             </w:pPr>
             <w:r>
-              <w:t>_</w:t>
-            </w:r>
-            <w:proofErr w:type="spellStart"/>
-            <w:r>
-              <w:t>PascalCase</w:t>
-            </w:r>
-            <w:proofErr w:type="spellEnd"/>
+              <w:t>_PascalCase</w:t>
+            </w:r>
           </w:p>
         </w:tc>
       </w:tr>
@@ -9275,11 +8836,9 @@
               <w:ind w:firstLine="0"/>
               <w:contextualSpacing/>
             </w:pPr>
-            <w:proofErr w:type="spellStart"/>
             <w:r>
               <w:t>PascalCase</w:t>
             </w:r>
-            <w:proofErr w:type="spellEnd"/>
             <w:r>
               <w:t xml:space="preserve"> (with Error at the end)</w:t>
             </w:r>
@@ -9330,11 +8889,9 @@
               <w:ind w:firstLine="0"/>
               <w:contextualSpacing/>
             </w:pPr>
-            <w:proofErr w:type="spellStart"/>
             <w:r>
               <w:t>PascalCase</w:t>
             </w:r>
-            <w:proofErr w:type="spellEnd"/>
           </w:p>
         </w:tc>
         <w:tc>
@@ -9348,13 +8905,8 @@
               <w:contextualSpacing/>
             </w:pPr>
             <w:r>
-              <w:t>_</w:t>
-            </w:r>
-            <w:proofErr w:type="spellStart"/>
-            <w:r>
-              <w:t>PascalCase</w:t>
-            </w:r>
-            <w:proofErr w:type="spellEnd"/>
+              <w:t>_PascalCase</w:t>
+            </w:r>
           </w:p>
         </w:tc>
       </w:tr>
@@ -9387,11 +8939,9 @@
               <w:ind w:firstLine="0"/>
               <w:contextualSpacing/>
             </w:pPr>
-            <w:proofErr w:type="spellStart"/>
             <w:r>
               <w:t>snake_case</w:t>
             </w:r>
-            <w:proofErr w:type="spellEnd"/>
           </w:p>
         </w:tc>
         <w:tc>
@@ -9405,13 +8955,8 @@
               <w:contextualSpacing/>
             </w:pPr>
             <w:r>
-              <w:t>_</w:t>
-            </w:r>
-            <w:proofErr w:type="spellStart"/>
-            <w:r>
-              <w:t>snake_case</w:t>
-            </w:r>
-            <w:proofErr w:type="spellEnd"/>
+              <w:t>_snake_case</w:t>
+            </w:r>
           </w:p>
         </w:tc>
       </w:tr>
@@ -9444,14 +8989,12 @@
               <w:ind w:firstLine="0"/>
               <w:contextualSpacing/>
             </w:pPr>
-            <w:proofErr w:type="spellStart"/>
             <w:r>
               <w:t>s</w:t>
             </w:r>
             <w:r>
               <w:t>nake_case</w:t>
             </w:r>
-            <w:proofErr w:type="spellEnd"/>
           </w:p>
         </w:tc>
         <w:tc>
@@ -9465,13 +9008,8 @@
               <w:contextualSpacing/>
             </w:pPr>
             <w:r>
-              <w:t>_</w:t>
-            </w:r>
-            <w:proofErr w:type="spellStart"/>
-            <w:r>
-              <w:t>snake_case</w:t>
-            </w:r>
-            <w:proofErr w:type="spellEnd"/>
+              <w:t>_snake_case</w:t>
+            </w:r>
           </w:p>
         </w:tc>
       </w:tr>
@@ -9557,13 +9095,8 @@
               <w:ind w:firstLine="0"/>
               <w:contextualSpacing/>
             </w:pPr>
-            <w:proofErr w:type="spellStart"/>
-            <w:r>
-              <w:t>snake_case</w:t>
-            </w:r>
-            <w:proofErr w:type="spellEnd"/>
-            <w:r>
-              <w:t xml:space="preserve"> (with possibly _t at the end)</w:t>
+            <w:r>
+              <w:t>snake_case (with possibly _t at the end)</w:t>
             </w:r>
           </w:p>
         </w:tc>
@@ -9625,15 +9158,7 @@
       </w:pPr>
       <w:bookmarkStart w:id="21" w:name="_Toc74942390"/>
       <w:r>
-        <w:t xml:space="preserve">The </w:t>
-      </w:r>
-      <w:proofErr w:type="spellStart"/>
-      <w:r>
-        <w:t>Parac</w:t>
-      </w:r>
-      <w:proofErr w:type="spellEnd"/>
-      <w:r>
-        <w:t xml:space="preserve"> Core library</w:t>
+        <w:t>The Parac Core library</w:t>
       </w:r>
       <w:r>
         <w:t xml:space="preserve"> (PCL)</w:t>
@@ -9779,28 +9304,7 @@
         <w:rPr>
           <w:rFonts w:ascii="Consolas" w:hAnsi="Consolas"/>
         </w:rPr>
-        <w:t>_</w:t>
-      </w:r>
-      <w:proofErr w:type="spellStart"/>
-      <w:r>
-        <w:rPr>
-          <w:rFonts w:ascii="Consolas" w:hAnsi="Consolas"/>
-        </w:rPr>
-        <w:t>parac</w:t>
-      </w:r>
-      <w:proofErr w:type="spellEnd"/>
-      <w:r>
-        <w:rPr>
-          <w:rFonts w:ascii="Consolas" w:hAnsi="Consolas"/>
-        </w:rPr>
-        <w:t>_</w:t>
-      </w:r>
-      <w:proofErr w:type="gramStart"/>
-      <w:r>
-        <w:rPr>
-          <w:rFonts w:ascii="Consolas" w:hAnsi="Consolas"/>
-        </w:rPr>
-        <w:t>_.</w:t>
+        <w:t>_parac__.</w:t>
       </w:r>
       <w:r>
         <w:rPr>
@@ -9809,11 +9313,7 @@
         <w:t>h</w:t>
       </w:r>
       <w:r>
-        <w:t>.</w:t>
-      </w:r>
-      <w:proofErr w:type="gramEnd"/>
-      <w:r>
-        <w:t xml:space="preserve"> </w:t>
+        <w:t xml:space="preserve">. </w:t>
       </w:r>
       <w:r>
         <w:t>This header</w:t>
@@ -10064,22 +9564,12 @@
       <w:r>
         <w:t xml:space="preserve"> called </w:t>
       </w:r>
-      <w:proofErr w:type="spellStart"/>
-      <w:r>
-        <w:rPr>
-          <w:rFonts w:ascii="Consolas" w:hAnsi="Consolas"/>
-        </w:rPr>
-        <w:t>parac-</w:t>
-      </w:r>
-      <w:proofErr w:type="gramStart"/>
-      <w:r>
-        <w:rPr>
-          <w:rFonts w:ascii="Consolas" w:hAnsi="Consolas"/>
-        </w:rPr>
-        <w:t>config.json</w:t>
-      </w:r>
-      <w:proofErr w:type="spellEnd"/>
-      <w:proofErr w:type="gramEnd"/>
+      <w:r>
+        <w:rPr>
+          <w:rFonts w:ascii="Consolas" w:hAnsi="Consolas"/>
+        </w:rPr>
+        <w:t>parac-config.json</w:t>
+      </w:r>
       <w:r>
         <w:t>,</w:t>
       </w:r>
@@ -10106,18 +9596,10 @@
         <w:t xml:space="preserve">. </w:t>
       </w:r>
       <w:r>
-        <w:t>A Project in this case is a simple folder with a configuration file outside of it with a possible readme</w:t>
-      </w:r>
-      <w:proofErr w:type="gramStart"/>
-      <w:r>
-        <w:t xml:space="preserve">, </w:t>
-      </w:r>
-      <w:r>
-        <w:t>.git</w:t>
-      </w:r>
-      <w:proofErr w:type="gramEnd"/>
-      <w:r>
-        <w:t xml:space="preserve"> folder</w:t>
+        <w:t xml:space="preserve">A Project in this case is a simple folder with a configuration file outside of it with a possible readme, </w:t>
+      </w:r>
+      <w:r>
+        <w:t>.git folder</w:t>
       </w:r>
       <w:r>
         <w:t xml:space="preserve"> etc.</w:t>
@@ -10141,21 +9623,12 @@
           <w:shd w:val="clear" w:color="auto" w:fill="DFDFDF" w:themeFill="background2" w:themeFillShade="E6"/>
         </w:rPr>
       </w:pPr>
-      <w:proofErr w:type="spellStart"/>
-      <w:r>
-        <w:rPr>
-          <w:rFonts w:ascii="Consolas" w:hAnsi="Consolas"/>
-          <w:shd w:val="clear" w:color="auto" w:fill="DFDFDF" w:themeFill="background2" w:themeFillShade="E6"/>
-        </w:rPr>
-        <w:t>src</w:t>
-      </w:r>
-      <w:proofErr w:type="spellEnd"/>
-      <w:r>
-        <w:rPr>
-          <w:rFonts w:ascii="Consolas" w:hAnsi="Consolas"/>
-          <w:shd w:val="clear" w:color="auto" w:fill="DFDFDF" w:themeFill="background2" w:themeFillShade="E6"/>
-        </w:rPr>
-        <w:t>/</w:t>
+      <w:r>
+        <w:rPr>
+          <w:rFonts w:ascii="Consolas" w:hAnsi="Consolas"/>
+          <w:shd w:val="clear" w:color="auto" w:fill="DFDFDF" w:themeFill="background2" w:themeFillShade="E6"/>
+        </w:rPr>
+        <w:t>src/</w:t>
       </w:r>
     </w:p>
     <w:p>
@@ -10173,19 +9646,8 @@
           <w:rFonts w:ascii="Consolas" w:hAnsi="Consolas"/>
           <w:shd w:val="clear" w:color="auto" w:fill="DFDFDF" w:themeFill="background2" w:themeFillShade="E6"/>
         </w:rPr>
-        <w:t xml:space="preserve">  </w:t>
-      </w:r>
-      <w:proofErr w:type="spellStart"/>
-      <w:proofErr w:type="gramStart"/>
-      <w:r>
-        <w:rPr>
-          <w:rFonts w:ascii="Consolas" w:hAnsi="Consolas"/>
-          <w:shd w:val="clear" w:color="auto" w:fill="DFDFDF" w:themeFill="background2" w:themeFillShade="E6"/>
-        </w:rPr>
-        <w:t>main.para</w:t>
-      </w:r>
-      <w:proofErr w:type="spellEnd"/>
-      <w:proofErr w:type="gramEnd"/>
+        <w:t xml:space="preserve">  main.para</w:t>
+      </w:r>
     </w:p>
     <w:p>
       <w:pPr>
@@ -10220,19 +9682,8 @@
           <w:rFonts w:ascii="Consolas" w:hAnsi="Consolas"/>
           <w:shd w:val="clear" w:color="auto" w:fill="DFDFDF" w:themeFill="background2" w:themeFillShade="E6"/>
         </w:rPr>
-        <w:t xml:space="preserve">  </w:t>
-      </w:r>
-      <w:proofErr w:type="spellStart"/>
-      <w:proofErr w:type="gramStart"/>
-      <w:r>
-        <w:rPr>
-          <w:rFonts w:ascii="Consolas" w:hAnsi="Consolas"/>
-          <w:shd w:val="clear" w:color="auto" w:fill="DFDFDF" w:themeFill="background2" w:themeFillShade="E6"/>
-        </w:rPr>
-        <w:t>other.para</w:t>
-      </w:r>
-      <w:proofErr w:type="spellEnd"/>
-      <w:proofErr w:type="gramEnd"/>
+        <w:t xml:space="preserve">  other.para</w:t>
+      </w:r>
     </w:p>
     <w:p>
       <w:pPr>
@@ -10262,24 +9713,13 @@
           <w:shd w:val="clear" w:color="auto" w:fill="DFDFDF" w:themeFill="background2" w:themeFillShade="E6"/>
         </w:rPr>
       </w:pPr>
-      <w:proofErr w:type="spellStart"/>
-      <w:r>
-        <w:rPr>
-          <w:rFonts w:ascii="Consolas" w:hAnsi="Consolas"/>
-          <w:shd w:val="clear" w:color="auto" w:fill="DFDFDF" w:themeFill="background2" w:themeFillShade="E6"/>
-        </w:rPr>
-        <w:t>parac-</w:t>
-      </w:r>
-      <w:proofErr w:type="gramStart"/>
-      <w:r>
-        <w:rPr>
-          <w:rFonts w:ascii="Consolas" w:hAnsi="Consolas"/>
-          <w:shd w:val="clear" w:color="auto" w:fill="DFDFDF" w:themeFill="background2" w:themeFillShade="E6"/>
-        </w:rPr>
-        <w:t>config.json</w:t>
-      </w:r>
-      <w:proofErr w:type="spellEnd"/>
-      <w:proofErr w:type="gramEnd"/>
+      <w:r>
+        <w:rPr>
+          <w:rFonts w:ascii="Consolas" w:hAnsi="Consolas"/>
+          <w:shd w:val="clear" w:color="auto" w:fill="DFDFDF" w:themeFill="background2" w:themeFillShade="E6"/>
+        </w:rPr>
+        <w:t>parac-config.json</w:t>
+      </w:r>
     </w:p>
     <w:p>
       <w:pPr>
@@ -10323,31 +9763,10 @@
       </w:pPr>
       <w:r>
         <w:lastRenderedPageBreak/>
-        <w:t xml:space="preserve">Here the </w:t>
-      </w:r>
-      <w:proofErr w:type="spellStart"/>
-      <w:r>
-        <w:t>src</w:t>
-      </w:r>
-      <w:proofErr w:type="spellEnd"/>
-      <w:r>
-        <w:t xml:space="preserve"> folder will contain all source files and data required for the program</w:t>
-      </w:r>
-      <w:r>
-        <w:t xml:space="preserve">. Inside the </w:t>
-      </w:r>
-      <w:proofErr w:type="spellStart"/>
-      <w:r>
-        <w:t>parac-</w:t>
-      </w:r>
-      <w:proofErr w:type="gramStart"/>
-      <w:r>
-        <w:t>config.json</w:t>
-      </w:r>
-      <w:proofErr w:type="spellEnd"/>
-      <w:proofErr w:type="gramEnd"/>
-      <w:r>
-        <w:t xml:space="preserve"> the entry-</w:t>
+        <w:t>Here the src folder will contain all source files and data required for the program</w:t>
+      </w:r>
+      <w:r>
+        <w:t>. Inside the parac-config.json the entry-</w:t>
       </w:r>
       <w:r>
         <w:t>file</w:t>
@@ -10360,102 +9779,75 @@
           <w:rFonts w:ascii="Consolas" w:hAnsi="Consolas"/>
           <w:shd w:val="clear" w:color="auto" w:fill="FFFFFF" w:themeFill="background1"/>
         </w:rPr>
-        <w:t>./</w:t>
-      </w:r>
-      <w:proofErr w:type="spellStart"/>
+        <w:t>./src/main.para</w:t>
+      </w:r>
+      <w:r>
+        <w:t xml:space="preserve">, meaning the compiler will start </w:t>
+      </w:r>
+      <w:r>
+        <w:t xml:space="preserve">compiling and pre-processing </w:t>
+      </w:r>
+      <w:r>
+        <w:t>from there and</w:t>
+      </w:r>
+      <w:r>
+        <w:t xml:space="preserve"> check all included headers and libraries,</w:t>
+      </w:r>
+      <w:r>
+        <w:t xml:space="preserve"> which are in this case</w:t>
+      </w:r>
+      <w:r>
+        <w:t xml:space="preserve"> </w:t>
+      </w:r>
+      <w:r>
+        <w:t xml:space="preserve">the </w:t>
+      </w:r>
       <w:r>
         <w:rPr>
           <w:rFonts w:ascii="Consolas" w:hAnsi="Consolas"/>
           <w:shd w:val="clear" w:color="auto" w:fill="FFFFFF" w:themeFill="background1"/>
         </w:rPr>
-        <w:t>src</w:t>
-      </w:r>
-      <w:proofErr w:type="spellEnd"/>
+        <w:t>other.</w:t>
+      </w:r>
       <w:r>
         <w:rPr>
           <w:rFonts w:ascii="Consolas" w:hAnsi="Consolas"/>
           <w:shd w:val="clear" w:color="auto" w:fill="FFFFFF" w:themeFill="background1"/>
         </w:rPr>
-        <w:t>/</w:t>
-      </w:r>
-      <w:proofErr w:type="spellStart"/>
+        <w:t>ph</w:t>
+      </w:r>
+      <w:r>
+        <w:t xml:space="preserve"> </w:t>
+      </w:r>
+      <w:r>
+        <w:t xml:space="preserve">and </w:t>
+      </w:r>
       <w:r>
         <w:rPr>
           <w:rFonts w:ascii="Consolas" w:hAnsi="Consolas"/>
           <w:shd w:val="clear" w:color="auto" w:fill="FFFFFF" w:themeFill="background1"/>
         </w:rPr>
+        <w:t>main.ph</w:t>
+      </w:r>
+      <w:r>
+        <w:t xml:space="preserve"> headers</w:t>
+      </w:r>
+      <w:r>
+        <w:t xml:space="preserve"> (The compiler includes these two </w:t>
+      </w:r>
+      <w:r>
+        <w:t>headers</w:t>
+      </w:r>
+      <w:r>
+        <w:t xml:space="preserve"> because in the </w:t>
+      </w:r>
+      <w:r>
+        <w:rPr>
+          <w:rFonts w:ascii="Consolas" w:hAnsi="Consolas"/>
+          <w:shd w:val="clear" w:color="auto" w:fill="FFFFFF" w:themeFill="background1"/>
+        </w:rPr>
         <w:t>main.para</w:t>
       </w:r>
-      <w:proofErr w:type="spellEnd"/>
-      <w:r>
-        <w:t xml:space="preserve">, meaning the compiler will start </w:t>
-      </w:r>
-      <w:r>
-        <w:t xml:space="preserve">compiling and pre-processing </w:t>
-      </w:r>
-      <w:r>
-        <w:t>from there and</w:t>
-      </w:r>
-      <w:r>
-        <w:t xml:space="preserve"> check all included headers and libraries,</w:t>
-      </w:r>
-      <w:r>
-        <w:t xml:space="preserve"> which are in this case</w:t>
-      </w:r>
-      <w:r>
-        <w:t xml:space="preserve"> </w:t>
-      </w:r>
-      <w:r>
-        <w:t xml:space="preserve">the </w:t>
-      </w:r>
-      <w:r>
-        <w:rPr>
-          <w:rFonts w:ascii="Consolas" w:hAnsi="Consolas"/>
-          <w:shd w:val="clear" w:color="auto" w:fill="FFFFFF" w:themeFill="background1"/>
-        </w:rPr>
-        <w:t>other.</w:t>
-      </w:r>
-      <w:r>
-        <w:rPr>
-          <w:rFonts w:ascii="Consolas" w:hAnsi="Consolas"/>
-          <w:shd w:val="clear" w:color="auto" w:fill="FFFFFF" w:themeFill="background1"/>
-        </w:rPr>
-        <w:t>ph</w:t>
-      </w:r>
-      <w:r>
-        <w:t xml:space="preserve"> </w:t>
-      </w:r>
-      <w:r>
-        <w:t xml:space="preserve">and </w:t>
-      </w:r>
-      <w:r>
-        <w:rPr>
-          <w:rFonts w:ascii="Consolas" w:hAnsi="Consolas"/>
-          <w:shd w:val="clear" w:color="auto" w:fill="FFFFFF" w:themeFill="background1"/>
-        </w:rPr>
-        <w:t>main.ph</w:t>
-      </w:r>
-      <w:r>
-        <w:t xml:space="preserve"> headers</w:t>
-      </w:r>
-      <w:r>
-        <w:t xml:space="preserve"> (The compiler includes these two </w:t>
-      </w:r>
-      <w:r>
-        <w:t>headers</w:t>
-      </w:r>
-      <w:r>
-        <w:t xml:space="preserve"> because in the </w:t>
-      </w:r>
-      <w:proofErr w:type="spellStart"/>
-      <w:r>
-        <w:rPr>
-          <w:rFonts w:ascii="Consolas" w:hAnsi="Consolas"/>
-          <w:shd w:val="clear" w:color="auto" w:fill="FFFFFF" w:themeFill="background1"/>
-        </w:rPr>
-        <w:t>main.para</w:t>
-      </w:r>
-      <w:proofErr w:type="spellEnd"/>
       <w:r>
         <w:t xml:space="preserve"> file they were included</w:t>
       </w:r>
@@ -10483,37 +9875,21 @@
         <w:pStyle w:val="Heading3"/>
       </w:pPr>
       <w:bookmarkStart w:id="30" w:name="_Using_the_parac-config.json"/>
-      <w:bookmarkStart w:id="31" w:name="_Hlk72598768"/>
-      <w:bookmarkStart w:id="32" w:name="_Toc74942399"/>
+      <w:bookmarkStart w:id="31" w:name="_Toc74942399"/>
+      <w:bookmarkStart w:id="32" w:name="_Hlk72598768"/>
       <w:bookmarkEnd w:id="30"/>
       <w:r>
-        <w:t xml:space="preserve">Using the </w:t>
-      </w:r>
-      <w:proofErr w:type="spellStart"/>
-      <w:r>
-        <w:t>parac-config.json</w:t>
-      </w:r>
-      <w:proofErr w:type="spellEnd"/>
-      <w:r>
-        <w:t xml:space="preserve"> file</w:t>
-      </w:r>
-      <w:bookmarkEnd w:id="32"/>
-    </w:p>
-    <w:bookmarkEnd w:id="31"/>
+        <w:t>Using the parac-config.json file</w:t>
+      </w:r>
+      <w:bookmarkEnd w:id="31"/>
+    </w:p>
+    <w:bookmarkEnd w:id="32"/>
     <w:p>
       <w:pPr>
         <w:ind w:firstLine="0"/>
       </w:pPr>
       <w:r>
-        <w:t xml:space="preserve">Using the </w:t>
-      </w:r>
-      <w:proofErr w:type="spellStart"/>
-      <w:r>
-        <w:t>parac-config.json</w:t>
-      </w:r>
-      <w:proofErr w:type="spellEnd"/>
-      <w:r>
-        <w:t xml:space="preserve"> file is relatively simple and the </w:t>
+        <w:t xml:space="preserve">Using the parac-config.json file is relatively simple and the </w:t>
       </w:r>
       <w:r>
         <w:t>possible options simply need to be changed or added</w:t>
@@ -10816,11 +10192,9 @@
       <w:r>
         <w:t xml:space="preserve"> </w:t>
       </w:r>
-      <w:proofErr w:type="gramStart"/>
       <w:r>
         <w:t>e.g.</w:t>
       </w:r>
-      <w:proofErr w:type="gramEnd"/>
       <w:r>
         <w:t xml:space="preserve"> </w:t>
       </w:r>
@@ -10933,11 +10307,9 @@
       <w:r>
         <w:t xml:space="preserve">A list of all files and directories that should be included in the program </w:t>
       </w:r>
-      <w:proofErr w:type="gramStart"/>
       <w:r>
         <w:t>e.g.</w:t>
       </w:r>
-      <w:proofErr w:type="gramEnd"/>
       <w:r>
         <w:t xml:space="preserve"> data files, configuration files etc. that are not automatically included with the entry-point.</w:t>
       </w:r>
@@ -11328,14 +10700,12 @@
       <w:r>
         <w:t xml:space="preserve">This entry-point file can be either set in the </w:t>
       </w:r>
-      <w:proofErr w:type="spellStart"/>
       <w:r>
         <w:rPr>
           <w:rFonts w:ascii="Consolas" w:hAnsi="Consolas"/>
         </w:rPr>
         <w:t>parac-config.json</w:t>
       </w:r>
-      <w:proofErr w:type="spellEnd"/>
       <w:r>
         <w:t xml:space="preserve"> file or using the</w:t>
       </w:r>
@@ -11346,7 +10716,6 @@
         </w:rPr>
         <w:t xml:space="preserve"> </w:t>
       </w:r>
-      <w:proofErr w:type="spellStart"/>
       <w:r>
         <w:rPr>
           <w:rFonts w:ascii="Consolas" w:hAnsi="Consolas"/>
@@ -11354,9 +10723,89 @@
           <w:iCs/>
           <w:shd w:val="clear" w:color="auto" w:fill="DFDFDF" w:themeFill="background2" w:themeFillShade="E6"/>
         </w:rPr>
-        <w:t>parac</w:t>
-      </w:r>
-      <w:proofErr w:type="spellEnd"/>
+        <w:t>parac compile</w:t>
+      </w:r>
+      <w:r>
+        <w:t xml:space="preserve"> command where the prompt will ask for </w:t>
+      </w:r>
+      <w:r>
+        <w:t>the wanted configuration</w:t>
+      </w:r>
+      <w:r>
+        <w:t xml:space="preserve"> and entry-point.</w:t>
+      </w:r>
+    </w:p>
+    <w:p>
+      <w:pPr>
+        <w:pStyle w:val="Heading3"/>
+      </w:pPr>
+      <w:bookmarkStart w:id="34" w:name="_Toc74942401"/>
+      <w:r>
+        <w:t>Runtime Entry</w:t>
+      </w:r>
+      <w:r>
+        <w:t>-Point Function</w:t>
+      </w:r>
+      <w:bookmarkEnd w:id="34"/>
+    </w:p>
+    <w:p>
+      <w:pPr>
+        <w:ind w:firstLine="0"/>
+      </w:pPr>
+      <w:r>
+        <w:t xml:space="preserve">An entry-point in the program is the function that should be called on runtime, to start the entire program. </w:t>
+      </w:r>
+      <w:r>
+        <w:t>It is not necessarily needed, for example in</w:t>
+      </w:r>
+      <w:r>
+        <w:t xml:space="preserve"> library code</w:t>
+      </w:r>
+      <w:r>
+        <w:t xml:space="preserve">, where the code is imported into another program. </w:t>
+      </w:r>
+    </w:p>
+    <w:p>
+      <w:pPr>
+        <w:ind w:firstLine="0"/>
+      </w:pPr>
+      <w:r>
+        <w:t>Para-C will</w:t>
+      </w:r>
+      <w:r>
+        <w:t xml:space="preserve"> also</w:t>
+      </w:r>
+      <w:r>
+        <w:t xml:space="preserve"> allow pre-compilation of </w:t>
+      </w:r>
+      <w:r>
+        <w:t>library code,</w:t>
+      </w:r>
+      <w:r>
+        <w:t xml:space="preserve"> where the user wants to use them in a C-envi</w:t>
+      </w:r>
+      <w:r>
+        <w:t>ro</w:t>
+      </w:r>
+      <w:r>
+        <w:t xml:space="preserve">nment and avoid Para-C mangling and runtime handling. </w:t>
+      </w:r>
+    </w:p>
+    <w:p>
+      <w:pPr>
+        <w:pStyle w:val="Heading4"/>
+      </w:pPr>
+      <w:r>
+        <w:t>Specifying an entry-point function</w:t>
+      </w:r>
+    </w:p>
+    <w:p>
+      <w:pPr>
+        <w:ind w:firstLine="0"/>
+      </w:pPr>
+      <w:r>
+        <w:t xml:space="preserve">In Para-C declaring the entry-point with the C-standard </w:t>
+      </w:r>
       <w:r>
         <w:rPr>
           <w:rFonts w:ascii="Consolas" w:hAnsi="Consolas"/>
@@ -11364,117 +10813,7 @@
           <w:iCs/>
           <w:shd w:val="clear" w:color="auto" w:fill="DFDFDF" w:themeFill="background2" w:themeFillShade="E6"/>
         </w:rPr>
-        <w:t xml:space="preserve"> compile</w:t>
-      </w:r>
-      <w:r>
-        <w:t xml:space="preserve"> command where the prompt will ask for </w:t>
-      </w:r>
-      <w:r>
-        <w:t>the wanted configuration</w:t>
-      </w:r>
-      <w:r>
-        <w:t xml:space="preserve"> and entry-point.</w:t>
-      </w:r>
-    </w:p>
-    <w:p>
-      <w:pPr>
-        <w:pStyle w:val="Heading3"/>
-      </w:pPr>
-      <w:bookmarkStart w:id="34" w:name="_Toc74942401"/>
-      <w:r>
-        <w:t>Runtime Entry</w:t>
-      </w:r>
-      <w:r>
-        <w:t>-Point Function</w:t>
-      </w:r>
-      <w:bookmarkEnd w:id="34"/>
-    </w:p>
-    <w:p>
-      <w:pPr>
-        <w:ind w:firstLine="0"/>
-      </w:pPr>
-      <w:r>
-        <w:t xml:space="preserve">An entry-point in the program is the function that should be called on runtime, to start the entire program. </w:t>
-      </w:r>
-      <w:r>
-        <w:t>It is not necessarily needed, for example in</w:t>
-      </w:r>
-      <w:r>
-        <w:t xml:space="preserve"> library code</w:t>
-      </w:r>
-      <w:r>
-        <w:t xml:space="preserve">, where the code is imported into another program. </w:t>
-      </w:r>
-    </w:p>
-    <w:p>
-      <w:pPr>
-        <w:ind w:firstLine="0"/>
-      </w:pPr>
-      <w:r>
-        <w:t>Para-C will</w:t>
-      </w:r>
-      <w:r>
-        <w:t xml:space="preserve"> also</w:t>
-      </w:r>
-      <w:r>
-        <w:t xml:space="preserve"> allow pre-compilation of </w:t>
-      </w:r>
-      <w:r>
-        <w:t>library code,</w:t>
-      </w:r>
-      <w:r>
-        <w:t xml:space="preserve"> where the user wants to use them in a C-envi</w:t>
-      </w:r>
-      <w:r>
-        <w:t>ro</w:t>
-      </w:r>
-      <w:r>
-        <w:t xml:space="preserve">nment and avoid Para-C mangling and runtime handling. </w:t>
-      </w:r>
-    </w:p>
-    <w:p>
-      <w:pPr>
-        <w:pStyle w:val="Heading4"/>
-      </w:pPr>
-      <w:r>
-        <w:t>Specifying an entry-point function</w:t>
-      </w:r>
-    </w:p>
-    <w:p>
-      <w:pPr>
-        <w:ind w:firstLine="0"/>
-      </w:pPr>
-      <w:r>
-        <w:t xml:space="preserve">In Para-C declaring the entry-point with the C-standard </w:t>
-      </w:r>
-      <w:r>
-        <w:rPr>
-          <w:rFonts w:ascii="Consolas" w:hAnsi="Consolas"/>
-          <w:i/>
-          <w:iCs/>
-          <w:shd w:val="clear" w:color="auto" w:fill="DFDFDF" w:themeFill="background2" w:themeFillShade="E6"/>
-        </w:rPr>
-        <w:t xml:space="preserve">int </w:t>
-      </w:r>
-      <w:proofErr w:type="gramStart"/>
-      <w:r>
-        <w:rPr>
-          <w:rFonts w:ascii="Consolas" w:hAnsi="Consolas"/>
-          <w:i/>
-          <w:iCs/>
-          <w:shd w:val="clear" w:color="auto" w:fill="DFDFDF" w:themeFill="background2" w:themeFillShade="E6"/>
-        </w:rPr>
-        <w:t>main(</w:t>
-      </w:r>
-      <w:proofErr w:type="gramEnd"/>
-      <w:r>
-        <w:rPr>
-          <w:rFonts w:ascii="Consolas" w:hAnsi="Consolas"/>
-          <w:i/>
-          <w:iCs/>
-          <w:shd w:val="clear" w:color="auto" w:fill="DFDFDF" w:themeFill="background2" w:themeFillShade="E6"/>
-        </w:rPr>
-        <w:t>)</w:t>
+        <w:t>int main()</w:t>
       </w:r>
       <w:r>
         <w:t xml:space="preserve"> is not allowed.</w:t>
@@ -11482,19 +10821,11 @@
       <w:r>
         <w:t xml:space="preserve"> This is because the Compiler generates the </w:t>
       </w:r>
-      <w:proofErr w:type="gramStart"/>
-      <w:r>
-        <w:rPr>
-          <w:rFonts w:ascii="Consolas" w:hAnsi="Consolas"/>
-        </w:rPr>
-        <w:t>main(</w:t>
-      </w:r>
-      <w:proofErr w:type="gramEnd"/>
-      <w:r>
-        <w:rPr>
-          <w:rFonts w:ascii="Consolas" w:hAnsi="Consolas"/>
-        </w:rPr>
-        <w:t>)</w:t>
+      <w:r>
+        <w:rPr>
+          <w:rFonts w:ascii="Consolas" w:hAnsi="Consolas"/>
+        </w:rPr>
+        <w:t>main()</w:t>
       </w:r>
       <w:r>
         <w:t xml:space="preserve"> function itself based on the program and requirements.</w:t>
@@ -11567,23 +10898,7 @@
           <w:rFonts w:ascii="Consolas" w:hAnsi="Consolas"/>
           <w:shd w:val="clear" w:color="auto" w:fill="DFDFDF" w:themeFill="background2" w:themeFillShade="E6"/>
         </w:rPr>
-        <w:t xml:space="preserve"> </w:t>
-      </w:r>
-      <w:proofErr w:type="gramStart"/>
-      <w:r>
-        <w:rPr>
-          <w:rFonts w:ascii="Consolas" w:hAnsi="Consolas"/>
-          <w:shd w:val="clear" w:color="auto" w:fill="DFDFDF" w:themeFill="background2" w:themeFillShade="E6"/>
-        </w:rPr>
-        <w:t>Main(</w:t>
-      </w:r>
-      <w:proofErr w:type="gramEnd"/>
-      <w:r>
-        <w:rPr>
-          <w:rFonts w:ascii="Consolas" w:hAnsi="Consolas"/>
-          <w:shd w:val="clear" w:color="auto" w:fill="DFDFDF" w:themeFill="background2" w:themeFillShade="E6"/>
-        </w:rPr>
-        <w:t>)</w:t>
+        <w:t xml:space="preserve"> Main()</w:t>
       </w:r>
     </w:p>
     <w:p>
@@ -11696,15 +11011,7 @@
         <w:t xml:space="preserve"> </w:t>
       </w:r>
       <w:r>
-        <w:t xml:space="preserve">type is a struct, which can contain status-code, additional </w:t>
-      </w:r>
-      <w:proofErr w:type="spellStart"/>
-      <w:r>
-        <w:t>stdout</w:t>
-      </w:r>
-      <w:proofErr w:type="spellEnd"/>
-      <w:r>
-        <w:t xml:space="preserve"> or an entire exception </w:t>
+        <w:t xml:space="preserve">type is a struct, which can contain status-code, additional stdout or an entire exception </w:t>
       </w:r>
       <w:r>
         <w:t>that</w:t>
@@ -11871,42 +11178,11 @@
           <w:iCs/>
           <w:shd w:val="clear" w:color="auto" w:fill="DFDFDF" w:themeFill="background2" w:themeFillShade="E6"/>
         </w:rPr>
+        <w:t xml:space="preserve"> MyProgramMain()</w:t>
+      </w:r>
+      <w:r>
         <w:t xml:space="preserve"> </w:t>
       </w:r>
-      <w:proofErr w:type="spellStart"/>
-      <w:proofErr w:type="gramStart"/>
-      <w:r>
-        <w:rPr>
-          <w:rFonts w:ascii="Consolas" w:hAnsi="Consolas"/>
-          <w:i/>
-          <w:iCs/>
-          <w:shd w:val="clear" w:color="auto" w:fill="DFDFDF" w:themeFill="background2" w:themeFillShade="E6"/>
-        </w:rPr>
-        <w:t>MyProgramMain</w:t>
-      </w:r>
-      <w:proofErr w:type="spellEnd"/>
-      <w:r>
-        <w:rPr>
-          <w:rFonts w:ascii="Consolas" w:hAnsi="Consolas"/>
-          <w:i/>
-          <w:iCs/>
-          <w:shd w:val="clear" w:color="auto" w:fill="DFDFDF" w:themeFill="background2" w:themeFillShade="E6"/>
-        </w:rPr>
-        <w:t>(</w:t>
-      </w:r>
-      <w:proofErr w:type="gramEnd"/>
-      <w:r>
-        <w:rPr>
-          <w:rFonts w:ascii="Consolas" w:hAnsi="Consolas"/>
-          <w:i/>
-          <w:iCs/>
-          <w:shd w:val="clear" w:color="auto" w:fill="DFDFDF" w:themeFill="background2" w:themeFillShade="E6"/>
-        </w:rPr>
-        <w:t>)</w:t>
-      </w:r>
-      <w:r>
-        <w:t xml:space="preserve"> </w:t>
-      </w:r>
       <w:r>
         <w:t>is</w:t>
       </w:r>
@@ -11960,23 +11236,7 @@
         <w:t xml:space="preserve">If an exception was raised, the struct will contain the exception and the </w:t>
       </w:r>
       <w:r>
-        <w:t xml:space="preserve">call stack. (How call stacks are going to be implemented is uncertain at the moment, but it is expected to use </w:t>
-      </w:r>
-      <w:proofErr w:type="spellStart"/>
-      <w:r>
-        <w:t>libunwind</w:t>
-      </w:r>
-      <w:proofErr w:type="spellEnd"/>
-      <w:r>
-        <w:t xml:space="preserve"> or </w:t>
-      </w:r>
-      <w:proofErr w:type="spellStart"/>
-      <w:r>
-        <w:t>libbacktrace</w:t>
-      </w:r>
-      <w:proofErr w:type="spellEnd"/>
-      <w:r>
-        <w:t>. It might be limited though in earlier versions of Para-C)</w:t>
+        <w:t>call stack. (How call stacks are going to be implemented is uncertain at the moment, but it is expected to use libunwind or libbacktrace. It might be limited though in earlier versions of Para-C)</w:t>
       </w:r>
     </w:p>
     <w:p>
@@ -12182,7 +11442,6 @@
       <w:r>
         <w:rPr>
           <w:rFonts w:ascii="Arial Nova" w:hAnsi="Arial Nova"/>
-          <w:b/>
           <w:bCs/>
         </w:rPr>
         <w:t xml:space="preserve">C </w:t>
@@ -12190,7 +11449,6 @@
       <w:r>
         <w:rPr>
           <w:rFonts w:ascii="Arial Nova" w:hAnsi="Arial Nova"/>
-          <w:b/>
           <w:bCs/>
         </w:rPr>
         <w:t>Keywords</w:t>
@@ -12259,7 +11517,6 @@
       <w:pPr>
         <w:ind w:firstLine="360"/>
       </w:pPr>
-      <w:proofErr w:type="spellStart"/>
       <w:r>
         <w:rPr>
           <w:rFonts w:ascii="Consolas" w:hAnsi="Consolas"/>
@@ -12269,7 +11526,6 @@
         </w:rPr>
         <w:t>const</w:t>
       </w:r>
-      <w:proofErr w:type="spellEnd"/>
       <w:r>
         <w:t xml:space="preserve"> – </w:t>
       </w:r>
@@ -12334,6 +11590,7 @@
           <w:iCs/>
           <w:shd w:val="clear" w:color="auto" w:fill="DFDFDF" w:themeFill="background2" w:themeFillShade="E6"/>
         </w:rPr>
+        <w:lastRenderedPageBreak/>
         <w:t>int</w:t>
       </w:r>
       <w:r>
@@ -12366,7 +11623,6 @@
           <w:iCs/>
           <w:shd w:val="clear" w:color="auto" w:fill="DFDFDF" w:themeFill="background2" w:themeFillShade="E6"/>
         </w:rPr>
-        <w:lastRenderedPageBreak/>
         <w:t>short</w:t>
       </w:r>
       <w:r>
@@ -12738,7 +11994,6 @@
           <w:shd w:val="clear" w:color="auto" w:fill="DFDFDF" w:themeFill="background2" w:themeFillShade="E6"/>
         </w:rPr>
       </w:pPr>
-      <w:proofErr w:type="spellStart"/>
       <w:r>
         <w:rPr>
           <w:rFonts w:ascii="Consolas" w:hAnsi="Consolas"/>
@@ -12748,7 +12003,6 @@
         </w:rPr>
         <w:t>enum</w:t>
       </w:r>
-      <w:proofErr w:type="spellEnd"/>
       <w:r>
         <w:t xml:space="preserve"> –</w:t>
       </w:r>
@@ -12766,7 +12020,6 @@
           <w:shd w:val="clear" w:color="auto" w:fill="DFDFDF" w:themeFill="background2" w:themeFillShade="E6"/>
         </w:rPr>
       </w:pPr>
-      <w:proofErr w:type="spellStart"/>
       <w:r>
         <w:rPr>
           <w:rFonts w:ascii="Consolas" w:hAnsi="Consolas"/>
@@ -12776,7 +12029,6 @@
         </w:rPr>
         <w:t>goto</w:t>
       </w:r>
-      <w:proofErr w:type="spellEnd"/>
       <w:r>
         <w:t xml:space="preserve"> –</w:t>
       </w:r>
@@ -12840,7 +12092,6 @@
           <w:shd w:val="clear" w:color="auto" w:fill="DFDFDF" w:themeFill="background2" w:themeFillShade="E6"/>
         </w:rPr>
       </w:pPr>
-      <w:proofErr w:type="spellStart"/>
       <w:r>
         <w:rPr>
           <w:rFonts w:ascii="Consolas" w:hAnsi="Consolas"/>
@@ -12850,7 +12101,6 @@
         </w:rPr>
         <w:t>sizeof</w:t>
       </w:r>
-      <w:proofErr w:type="spellEnd"/>
       <w:r>
         <w:t xml:space="preserve"> –</w:t>
       </w:r>
@@ -12988,15 +12238,7 @@
         <w:t xml:space="preserve"> </w:t>
       </w:r>
       <w:r>
-        <w:t xml:space="preserve">Storage Class Keyword used to define a global variable that is visible to all object modules. It will point to the address of the prior declared variable with the same name and </w:t>
-      </w:r>
-      <w:proofErr w:type="spellStart"/>
-      <w:r>
-        <w:t>can not</w:t>
-      </w:r>
-      <w:proofErr w:type="spellEnd"/>
-      <w:r>
-        <w:t xml:space="preserve"> be initialised. </w:t>
+        <w:t xml:space="preserve">Storage Class Keyword used to define a global variable that is visible to all object modules. It will point to the address of the prior declared variable with the same name and can not be initialised. </w:t>
       </w:r>
     </w:p>
     <w:p>
@@ -13201,23 +12443,17 @@
         <w:ind w:left="360"/>
         <w:rPr>
           <w:rFonts w:ascii="Arial Nova" w:hAnsi="Arial Nova"/>
-          <w:b/>
-          <w:bCs/>
         </w:rPr>
       </w:pPr>
       <w:r>
         <w:rPr>
           <w:rFonts w:ascii="Arial Nova" w:hAnsi="Arial Nova"/>
-          <w:b/>
-          <w:bCs/>
         </w:rPr>
         <w:t xml:space="preserve">Para-C </w:t>
       </w:r>
       <w:r>
         <w:rPr>
           <w:rFonts w:ascii="Arial Nova" w:hAnsi="Arial Nova"/>
-          <w:b/>
-          <w:bCs/>
         </w:rPr>
         <w:t>Keywords</w:t>
       </w:r>
@@ -13378,14 +12614,12 @@
         <w:ind w:left="360"/>
         <w:rPr>
           <w:rFonts w:ascii="Arial Nova" w:hAnsi="Arial Nova"/>
-          <w:b/>
           <w:bCs/>
         </w:rPr>
       </w:pPr>
       <w:r>
         <w:rPr>
           <w:rFonts w:ascii="Arial Nova" w:hAnsi="Arial Nova"/>
-          <w:b/>
           <w:bCs/>
         </w:rPr>
         <w:t xml:space="preserve">Special Symbols </w:t>
@@ -13426,13 +12660,8 @@
             <w:pPr>
               <w:ind w:firstLine="0"/>
             </w:pPr>
-            <w:proofErr w:type="gramStart"/>
-            <w:r>
-              <w:t>Addition(</w:t>
-            </w:r>
-            <w:proofErr w:type="gramEnd"/>
-            <w:r>
-              <w:t>+), Subtraction(-), Modulo(%), Multiplication(*), Division(/)</w:t>
+            <w:r>
+              <w:t>Addition(+), Subtraction(-), Modulo(%), Multiplication(*), Division(/)</w:t>
             </w:r>
           </w:p>
         </w:tc>
@@ -13704,22 +12933,12 @@
             <w:pPr>
               <w:ind w:firstLine="0"/>
             </w:pPr>
-            <w:proofErr w:type="spellStart"/>
-            <w:r>
-              <w:t>Questionmark</w:t>
-            </w:r>
-            <w:proofErr w:type="spellEnd"/>
-            <w:r>
-              <w:t xml:space="preserve">(?), </w:t>
-            </w:r>
-            <w:proofErr w:type="gramStart"/>
-            <w:r>
-              <w:t>Colon</w:t>
+            <w:r>
+              <w:t>Questionmark(?), Colon</w:t>
             </w:r>
             <w:r>
               <w:t>(</w:t>
             </w:r>
-            <w:proofErr w:type="gramEnd"/>
             <w:r>
               <w:t>:</w:t>
             </w:r>
@@ -13973,7 +13192,6 @@
         <w:ind w:firstLine="0"/>
         <w:rPr>
           <w:rFonts w:ascii="Arial Nova" w:hAnsi="Arial Nova"/>
-          <w:b/>
           <w:bCs/>
         </w:rPr>
       </w:pPr>
@@ -14010,13 +13228,8 @@
               <w:ind w:firstLine="0"/>
             </w:pPr>
             <w:r>
-              <w:t>#</w:t>
-            </w:r>
-            <w:proofErr w:type="gramStart"/>
-            <w:r>
-              <w:t>define</w:t>
-            </w:r>
-            <w:proofErr w:type="gramEnd"/>
+              <w:t>#define</w:t>
+            </w:r>
           </w:p>
         </w:tc>
         <w:tc>
@@ -14051,13 +13264,8 @@
               <w:ind w:firstLine="0"/>
             </w:pPr>
             <w:r>
-              <w:t>#</w:t>
-            </w:r>
-            <w:proofErr w:type="gramStart"/>
-            <w:r>
-              <w:t>include</w:t>
-            </w:r>
-            <w:proofErr w:type="gramEnd"/>
+              <w:t>#include</w:t>
+            </w:r>
           </w:p>
         </w:tc>
         <w:tc>
@@ -14085,13 +13293,8 @@
               <w:ind w:firstLine="0"/>
             </w:pPr>
             <w:r>
-              <w:t>#</w:t>
-            </w:r>
-            <w:proofErr w:type="gramStart"/>
-            <w:r>
-              <w:t>undef</w:t>
-            </w:r>
-            <w:proofErr w:type="gramEnd"/>
+              <w:t>#undef</w:t>
+            </w:r>
           </w:p>
         </w:tc>
         <w:tc>
@@ -14124,13 +13327,8 @@
               <w:ind w:firstLine="0"/>
             </w:pPr>
             <w:r>
-              <w:t>#</w:t>
-            </w:r>
-            <w:proofErr w:type="gramStart"/>
-            <w:r>
-              <w:t>ifdef</w:t>
-            </w:r>
-            <w:proofErr w:type="gramEnd"/>
+              <w:t>#ifdef</w:t>
+            </w:r>
           </w:p>
         </w:tc>
         <w:tc>
@@ -14157,13 +13355,8 @@
               <w:ind w:firstLine="0"/>
             </w:pPr>
             <w:r>
-              <w:t>#</w:t>
-            </w:r>
-            <w:proofErr w:type="gramStart"/>
-            <w:r>
-              <w:t>ifndef</w:t>
-            </w:r>
-            <w:proofErr w:type="gramEnd"/>
+              <w:t>#ifndef</w:t>
+            </w:r>
           </w:p>
         </w:tc>
         <w:tc>
@@ -14191,13 +13384,8 @@
               <w:ind w:firstLine="0"/>
             </w:pPr>
             <w:r>
-              <w:t>#</w:t>
-            </w:r>
-            <w:proofErr w:type="gramStart"/>
-            <w:r>
-              <w:t>if</w:t>
-            </w:r>
-            <w:proofErr w:type="gramEnd"/>
+              <w:t>#if</w:t>
+            </w:r>
           </w:p>
         </w:tc>
         <w:tc>
@@ -14225,13 +13413,8 @@
               <w:ind w:firstLine="0"/>
             </w:pPr>
             <w:r>
-              <w:t>#</w:t>
-            </w:r>
-            <w:proofErr w:type="gramStart"/>
-            <w:r>
-              <w:t>else</w:t>
-            </w:r>
-            <w:proofErr w:type="gramEnd"/>
+              <w:t>#else</w:t>
+            </w:r>
           </w:p>
         </w:tc>
         <w:tc>
@@ -14266,13 +13449,8 @@
             </w:pPr>
             <w:r>
               <w:lastRenderedPageBreak/>
-              <w:t>#</w:t>
-            </w:r>
-            <w:proofErr w:type="gramStart"/>
-            <w:r>
-              <w:t>elif</w:t>
-            </w:r>
-            <w:proofErr w:type="gramEnd"/>
+              <w:t>#elif</w:t>
+            </w:r>
           </w:p>
         </w:tc>
         <w:tc>
@@ -14284,23 +13462,7 @@
               <w:ind w:firstLine="0"/>
             </w:pPr>
             <w:r>
-              <w:t>#</w:t>
-            </w:r>
-            <w:proofErr w:type="gramStart"/>
-            <w:r>
-              <w:t>else</w:t>
-            </w:r>
-            <w:proofErr w:type="gramEnd"/>
-            <w:r>
-              <w:t xml:space="preserve"> and #if in one statement. (</w:t>
-            </w:r>
-            <w:proofErr w:type="gramStart"/>
-            <w:r>
-              <w:t>adds</w:t>
-            </w:r>
-            <w:proofErr w:type="gramEnd"/>
-            <w:r>
-              <w:t xml:space="preserve"> another possible branch)</w:t>
+              <w:t>#else and #if in one statement. (adds another possible branch)</w:t>
             </w:r>
           </w:p>
         </w:tc>
@@ -14315,13 +13477,8 @@
               <w:ind w:firstLine="0"/>
             </w:pPr>
             <w:r>
-              <w:t>#</w:t>
-            </w:r>
-            <w:proofErr w:type="gramStart"/>
-            <w:r>
-              <w:t>endif</w:t>
-            </w:r>
-            <w:proofErr w:type="gramEnd"/>
+              <w:t>#endif</w:t>
+            </w:r>
           </w:p>
         </w:tc>
         <w:tc>
@@ -14354,13 +13511,8 @@
               <w:ind w:firstLine="0"/>
             </w:pPr>
             <w:r>
-              <w:t>#</w:t>
-            </w:r>
-            <w:proofErr w:type="gramStart"/>
-            <w:r>
-              <w:t>error</w:t>
-            </w:r>
-            <w:proofErr w:type="gramEnd"/>
+              <w:t>#error</w:t>
+            </w:r>
           </w:p>
         </w:tc>
         <w:tc>
@@ -14387,13 +13539,8 @@
               <w:ind w:firstLine="0"/>
             </w:pPr>
             <w:r>
-              <w:t>#</w:t>
-            </w:r>
-            <w:proofErr w:type="gramStart"/>
-            <w:r>
-              <w:t>pragma</w:t>
-            </w:r>
-            <w:proofErr w:type="gramEnd"/>
+              <w:t>#pragma</w:t>
+            </w:r>
           </w:p>
         </w:tc>
         <w:tc>
@@ -14419,13 +13566,8 @@
             <w:pPr>
               <w:ind w:firstLine="0"/>
             </w:pPr>
-            <w:proofErr w:type="gramStart"/>
-            <w:r>
-              <w:t>defined(</w:t>
-            </w:r>
-            <w:proofErr w:type="gramEnd"/>
-            <w:r>
-              <w:t>…)</w:t>
+            <w:r>
+              <w:t>defined(…)</w:t>
             </w:r>
           </w:p>
         </w:tc>
@@ -14438,15 +13580,7 @@
               <w:ind w:firstLine="0"/>
             </w:pPr>
             <w:r>
-              <w:t xml:space="preserve">Can be used inside #if or #elif to check whether an item is defined or not defined. Logical Operators are allowed between items inside </w:t>
-            </w:r>
-            <w:proofErr w:type="gramStart"/>
-            <w:r>
-              <w:t>define(</w:t>
-            </w:r>
-            <w:proofErr w:type="gramEnd"/>
-            <w:r>
-              <w:t>)</w:t>
+              <w:t>Can be used inside #if or #elif to check whether an item is defined or not defined. Logical Operators are allowed between items inside define()</w:t>
             </w:r>
           </w:p>
         </w:tc>
@@ -14604,6 +13738,7 @@
       </w:pPr>
       <w:bookmarkStart w:id="49" w:name="_Toc74942415"/>
       <w:r>
+        <w:lastRenderedPageBreak/>
         <w:t>Error-Codes</w:t>
       </w:r>
       <w:bookmarkEnd w:id="49"/>
@@ -14617,25 +13752,18 @@
         </w:numPr>
         <w:ind w:left="360"/>
         <w:rPr>
-          <w:b/>
-          <w:bCs/>
-          <w:i/>
-          <w:iCs/>
-        </w:rPr>
-      </w:pPr>
-      <w:r>
-        <w:rPr>
           <w:rFonts w:ascii="Arial Nova" w:hAnsi="Arial Nova"/>
-          <w:b/>
-          <w:bCs/>
+        </w:rPr>
+      </w:pPr>
+      <w:r>
+        <w:rPr>
+          <w:rFonts w:ascii="Arial Nova" w:hAnsi="Arial Nova"/>
         </w:rPr>
         <w:t>1** Internal Errors</w:t>
       </w:r>
       <w:r>
         <w:rPr>
           <w:rFonts w:ascii="Arial Nova" w:hAnsi="Arial Nova"/>
-          <w:b/>
-          <w:bCs/>
         </w:rPr>
         <w:t xml:space="preserve">: </w:t>
       </w:r>
@@ -14645,7 +13773,6 @@
         <w:ind w:left="360" w:firstLine="0"/>
       </w:pPr>
       <w:r>
-        <w:lastRenderedPageBreak/>
         <w:t>100 – Internal Error: An Exception in the Internal parts of the compiler that are not related to the compilation.</w:t>
       </w:r>
     </w:p>
@@ -14686,14 +13813,12 @@
       <w:r>
         <w:t xml:space="preserve"> </w:t>
       </w:r>
-      <w:proofErr w:type="spellStart"/>
       <w:r>
         <w:rPr>
           <w:rFonts w:ascii="Consolas" w:hAnsi="Consolas"/>
         </w:rPr>
         <w:t>KeyboardInterrupt</w:t>
       </w:r>
-      <w:proofErr w:type="spellEnd"/>
       <w:r>
         <w:t>)</w:t>
       </w:r>
@@ -14714,14 +13839,12 @@
       <w:r>
         <w:t xml:space="preserve">The </w:t>
       </w:r>
-      <w:proofErr w:type="spellStart"/>
       <w:r>
         <w:rPr>
           <w:rFonts w:ascii="Consolas" w:hAnsi="Consolas"/>
         </w:rPr>
         <w:t>parac-config.json</w:t>
       </w:r>
-      <w:proofErr w:type="spellEnd"/>
       <w:r>
         <w:t xml:space="preserve"> file for the project was not found, which is responsible for configuring t</w:t>
       </w:r>
@@ -14753,23 +13876,29 @@
         <w:ind w:left="360"/>
         <w:rPr>
           <w:rFonts w:ascii="Arial Nova" w:hAnsi="Arial Nova"/>
-          <w:b/>
-          <w:bCs/>
         </w:rPr>
       </w:pPr>
       <w:r>
         <w:rPr>
           <w:rFonts w:ascii="Arial Nova" w:hAnsi="Arial Nova"/>
-          <w:b/>
-          <w:bCs/>
-        </w:rPr>
-        <w:t>2** File Exceptions</w:t>
+        </w:rPr>
+        <w:t xml:space="preserve">2** </w:t>
       </w:r>
       <w:r>
         <w:rPr>
           <w:rFonts w:ascii="Arial Nova" w:hAnsi="Arial Nova"/>
-          <w:b/>
-          <w:bCs/>
+        </w:rPr>
+        <w:t>User Input</w:t>
+      </w:r>
+      <w:r>
+        <w:rPr>
+          <w:rFonts w:ascii="Arial Nova" w:hAnsi="Arial Nova"/>
+        </w:rPr>
+        <w:t xml:space="preserve"> Exceptions</w:t>
+      </w:r>
+      <w:r>
+        <w:rPr>
+          <w:rFonts w:ascii="Arial Nova" w:hAnsi="Arial Nova"/>
         </w:rPr>
         <w:t>:</w:t>
       </w:r>
@@ -14782,13 +13911,16 @@
         <w:t xml:space="preserve">200 – </w:t>
       </w:r>
       <w:r>
-        <w:t xml:space="preserve">File Error: </w:t>
-      </w:r>
-      <w:r>
-        <w:t xml:space="preserve">General File Exception in the </w:t>
-      </w:r>
-      <w:r>
-        <w:t>Compiler</w:t>
+        <w:t xml:space="preserve">User Input </w:t>
+      </w:r>
+      <w:r>
+        <w:t xml:space="preserve">Error: </w:t>
+      </w:r>
+      <w:r>
+        <w:t xml:space="preserve">General </w:t>
+      </w:r>
+      <w:r>
+        <w:t>Exception due to faulty input of the user</w:t>
       </w:r>
     </w:p>
     <w:p>
@@ -14954,41 +14086,13 @@
         <w:ind w:left="360"/>
         <w:rPr>
           <w:rFonts w:ascii="Arial Nova" w:hAnsi="Arial Nova"/>
-          <w:b/>
-          <w:bCs/>
         </w:rPr>
       </w:pPr>
       <w:r>
         <w:rPr>
           <w:rFonts w:ascii="Arial Nova" w:hAnsi="Arial Nova"/>
-          <w:b/>
-          <w:bCs/>
-        </w:rPr>
-        <w:t>4</w:t>
-      </w:r>
-      <w:r>
-        <w:rPr>
-          <w:rFonts w:ascii="Arial Nova" w:hAnsi="Arial Nova"/>
-          <w:b/>
-          <w:bCs/>
-        </w:rPr>
-        <w:t>**</w:t>
-      </w:r>
-      <w:r>
-        <w:rPr>
-          <w:rFonts w:ascii="Arial Nova" w:hAnsi="Arial Nova"/>
-          <w:b/>
-          <w:bCs/>
-        </w:rPr>
-        <w:t xml:space="preserve"> Parser Error</w:t>
-      </w:r>
-      <w:r>
-        <w:rPr>
-          <w:rFonts w:ascii="Arial Nova" w:hAnsi="Arial Nova"/>
-          <w:b/>
-          <w:bCs/>
-        </w:rPr>
-        <w:t>:</w:t>
+        </w:rPr>
+        <w:t>4** Parser Error:</w:t>
       </w:r>
     </w:p>
     <w:p>
@@ -15018,41 +14122,13 @@
         <w:ind w:left="360"/>
         <w:rPr>
           <w:rFonts w:ascii="Arial Nova" w:hAnsi="Arial Nova"/>
-          <w:b/>
-          <w:bCs/>
         </w:rPr>
       </w:pPr>
       <w:r>
         <w:rPr>
           <w:rFonts w:ascii="Arial Nova" w:hAnsi="Arial Nova"/>
-          <w:b/>
-          <w:bCs/>
-        </w:rPr>
-        <w:t>5</w:t>
-      </w:r>
-      <w:r>
-        <w:rPr>
-          <w:rFonts w:ascii="Arial Nova" w:hAnsi="Arial Nova"/>
-          <w:b/>
-          <w:bCs/>
-        </w:rPr>
-        <w:t>**</w:t>
-      </w:r>
-      <w:r>
-        <w:rPr>
-          <w:rFonts w:ascii="Arial Nova" w:hAnsi="Arial Nova"/>
-          <w:b/>
-          <w:bCs/>
-        </w:rPr>
-        <w:t xml:space="preserve"> Logical Error</w:t>
-      </w:r>
-      <w:r>
-        <w:rPr>
-          <w:rFonts w:ascii="Arial Nova" w:hAnsi="Arial Nova"/>
-          <w:b/>
-          <w:bCs/>
-        </w:rPr>
-        <w:t>:</w:t>
+        </w:rPr>
+        <w:t>5** Logical Error:</w:t>
       </w:r>
     </w:p>
     <w:p>
@@ -15082,41 +14158,13 @@
         <w:ind w:left="360"/>
         <w:rPr>
           <w:rFonts w:ascii="Arial Nova" w:hAnsi="Arial Nova"/>
-          <w:b/>
-          <w:bCs/>
         </w:rPr>
       </w:pPr>
       <w:r>
         <w:rPr>
           <w:rFonts w:ascii="Arial Nova" w:hAnsi="Arial Nova"/>
-          <w:b/>
-          <w:bCs/>
-        </w:rPr>
-        <w:t>6</w:t>
-      </w:r>
-      <w:r>
-        <w:rPr>
-          <w:rFonts w:ascii="Arial Nova" w:hAnsi="Arial Nova"/>
-          <w:b/>
-          <w:bCs/>
-        </w:rPr>
-        <w:t>**</w:t>
-      </w:r>
-      <w:r>
-        <w:rPr>
-          <w:rFonts w:ascii="Arial Nova" w:hAnsi="Arial Nova"/>
-          <w:b/>
-          <w:bCs/>
-        </w:rPr>
-        <w:t xml:space="preserve"> Linker Error</w:t>
-      </w:r>
-      <w:r>
-        <w:rPr>
-          <w:rFonts w:ascii="Arial Nova" w:hAnsi="Arial Nova"/>
-          <w:b/>
-          <w:bCs/>
-        </w:rPr>
-        <w:t>:</w:t>
+        </w:rPr>
+        <w:t>6** Linker Error:</w:t>
       </w:r>
     </w:p>
     <w:p>
@@ -15124,11 +14172,8 @@
         <w:ind w:left="360" w:firstLine="0"/>
       </w:pPr>
       <w:r>
-        <w:t xml:space="preserve">600 – Linker Error: An issue occurred while linking the files together and checking dependencies and mergeability. (Logical issues like double declarations or importing </w:t>
-      </w:r>
-      <w:r>
         <w:lastRenderedPageBreak/>
-        <w:t>a name that was already defined will be treated as linker error, since they directly result from the linking process)</w:t>
+        <w:t>600 – Linker Error: An issue occurred while linking the files together and checking dependencies and mergeability. (Logical issues like double declarations or importing a name that was already defined will be treated as linker error since they directly result from the linking process)</w:t>
       </w:r>
     </w:p>
     <w:p>
@@ -15141,14 +14186,12 @@
         <w:ind w:left="360"/>
         <w:rPr>
           <w:rFonts w:ascii="Arial Nova" w:hAnsi="Arial Nova"/>
-          <w:b/>
           <w:bCs/>
         </w:rPr>
       </w:pPr>
       <w:r>
         <w:rPr>
           <w:rFonts w:ascii="Arial Nova" w:hAnsi="Arial Nova"/>
-          <w:b/>
           <w:bCs/>
         </w:rPr>
         <w:t>9</w:t>
@@ -15156,7 +14199,6 @@
       <w:r>
         <w:rPr>
           <w:rFonts w:ascii="Arial Nova" w:hAnsi="Arial Nova"/>
-          <w:b/>
           <w:bCs/>
         </w:rPr>
         <w:t xml:space="preserve">** </w:t>
@@ -15164,7 +14206,6 @@
       <w:r>
         <w:rPr>
           <w:rFonts w:ascii="Arial Nova" w:hAnsi="Arial Nova"/>
-          <w:b/>
           <w:bCs/>
         </w:rPr>
         <w:t>Other</w:t>
@@ -15172,7 +14213,6 @@
       <w:r>
         <w:rPr>
           <w:rFonts w:ascii="Arial Nova" w:hAnsi="Arial Nova"/>
-          <w:b/>
           <w:bCs/>
         </w:rPr>
         <w:t xml:space="preserve"> </w:t>
@@ -15180,7 +14220,6 @@
       <w:r>
         <w:rPr>
           <w:rFonts w:ascii="Arial Nova" w:hAnsi="Arial Nova"/>
-          <w:b/>
           <w:bCs/>
         </w:rPr>
         <w:t>Errors</w:t>
@@ -15188,7 +14227,6 @@
       <w:r>
         <w:rPr>
           <w:rFonts w:ascii="Arial Nova" w:hAnsi="Arial Nova"/>
-          <w:b/>
           <w:bCs/>
         </w:rPr>
         <w:t>:</w:t>
@@ -15443,6 +14481,7 @@
           <w:i w:val="0"/>
           <w:iCs w:val="0"/>
         </w:rPr>
+        <w:lastRenderedPageBreak/>
         <w:t>Usage</w:t>
       </w:r>
       <w:r>
@@ -15711,15 +14750,7 @@
         <w:t xml:space="preserve"> </w:t>
       </w:r>
       <w:r>
-        <w:t xml:space="preserve">Introduction to </w:t>
-      </w:r>
-      <w:proofErr w:type="spellStart"/>
-      <w:r>
-        <w:t>GObject</w:t>
-      </w:r>
-      <w:proofErr w:type="spellEnd"/>
-      <w:r>
-        <w:t xml:space="preserve">: </w:t>
+        <w:t xml:space="preserve">Introduction to GObject: </w:t>
       </w:r>
       <w:hyperlink r:id="rId4" w:history="1">
         <w:r>
@@ -19628,7 +18659,7 @@
     <w:link w:val="Heading1Char"/>
     <w:uiPriority w:val="4"/>
     <w:qFormat/>
-    <w:rsid w:val="00F338E1"/>
+    <w:rsid w:val="00003BA7"/>
     <w:pPr>
       <w:keepNext/>
       <w:keepLines/>
@@ -19641,7 +18672,7 @@
       <w:rFonts w:ascii="Arial" w:eastAsiaTheme="majorEastAsia" w:hAnsi="Arial" w:cstheme="majorBidi"/>
       <w:b/>
       <w:bCs/>
-      <w:sz w:val="28"/>
+      <w:sz w:val="32"/>
     </w:rPr>
   </w:style>
   <w:style w:type="paragraph" w:styleId="Heading2">
@@ -19652,7 +18683,7 @@
     <w:uiPriority w:val="4"/>
     <w:unhideWhenUsed/>
     <w:qFormat/>
-    <w:rsid w:val="009E5BA9"/>
+    <w:rsid w:val="00003BA7"/>
     <w:pPr>
       <w:keepNext/>
       <w:keepLines/>
@@ -19664,8 +18695,8 @@
     </w:pPr>
     <w:rPr>
       <w:rFonts w:ascii="Arial Nova" w:eastAsiaTheme="majorEastAsia" w:hAnsi="Arial Nova" w:cstheme="majorBidi"/>
-      <w:b/>
       <w:bCs/>
+      <w:sz w:val="28"/>
     </w:rPr>
   </w:style>
   <w:style w:type="paragraph" w:styleId="Heading3">
@@ -19676,7 +18707,7 @@
     <w:uiPriority w:val="4"/>
     <w:unhideWhenUsed/>
     <w:qFormat/>
-    <w:rsid w:val="001A432B"/>
+    <w:rsid w:val="00003BA7"/>
     <w:pPr>
       <w:keepNext/>
       <w:keepLines/>
@@ -19688,7 +18719,6 @@
     </w:pPr>
     <w:rPr>
       <w:rFonts w:ascii="Arial Nova" w:eastAsiaTheme="majorEastAsia" w:hAnsi="Arial Nova" w:cstheme="majorBidi"/>
-      <w:b/>
       <w:bCs/>
     </w:rPr>
   </w:style>
@@ -19700,7 +18730,7 @@
     <w:uiPriority w:val="4"/>
     <w:unhideWhenUsed/>
     <w:qFormat/>
-    <w:rsid w:val="008E1555"/>
+    <w:rsid w:val="00003BA7"/>
     <w:pPr>
       <w:keepNext/>
       <w:keepLines/>
@@ -19712,7 +18742,6 @@
     </w:pPr>
     <w:rPr>
       <w:rFonts w:eastAsiaTheme="majorEastAsia" w:cstheme="majorBidi"/>
-      <w:b/>
       <w:bCs/>
       <w:iCs/>
     </w:rPr>
@@ -19953,13 +18982,13 @@
     <w:basedOn w:val="DefaultParagraphFont"/>
     <w:link w:val="Heading1"/>
     <w:uiPriority w:val="4"/>
-    <w:rsid w:val="00F338E1"/>
+    <w:rsid w:val="00003BA7"/>
     <w:rPr>
       <w:rFonts w:ascii="Arial" w:eastAsiaTheme="majorEastAsia" w:hAnsi="Arial" w:cstheme="majorBidi"/>
       <w:b/>
       <w:bCs/>
       <w:kern w:val="24"/>
-      <w:sz w:val="28"/>
+      <w:sz w:val="32"/>
       <w:lang w:val="en-GB"/>
     </w:rPr>
   </w:style>
@@ -19968,12 +18997,12 @@
     <w:basedOn w:val="DefaultParagraphFont"/>
     <w:link w:val="Heading2"/>
     <w:uiPriority w:val="4"/>
-    <w:rsid w:val="009E5BA9"/>
+    <w:rsid w:val="00003BA7"/>
     <w:rPr>
       <w:rFonts w:ascii="Arial Nova" w:eastAsiaTheme="majorEastAsia" w:hAnsi="Arial Nova" w:cstheme="majorBidi"/>
-      <w:b/>
       <w:bCs/>
       <w:kern w:val="24"/>
+      <w:sz w:val="28"/>
       <w:lang w:val="en-GB"/>
     </w:rPr>
   </w:style>
@@ -20024,10 +19053,9 @@
     <w:basedOn w:val="DefaultParagraphFont"/>
     <w:link w:val="Heading3"/>
     <w:uiPriority w:val="4"/>
-    <w:rsid w:val="001A432B"/>
+    <w:rsid w:val="00003BA7"/>
     <w:rPr>
       <w:rFonts w:ascii="Arial Nova" w:eastAsiaTheme="majorEastAsia" w:hAnsi="Arial Nova" w:cstheme="majorBidi"/>
-      <w:b/>
       <w:bCs/>
       <w:kern w:val="24"/>
       <w:lang w:val="en-GB"/>
@@ -20038,10 +19066,9 @@
     <w:basedOn w:val="DefaultParagraphFont"/>
     <w:link w:val="Heading4"/>
     <w:uiPriority w:val="4"/>
-    <w:rsid w:val="008E1555"/>
+    <w:rsid w:val="00003BA7"/>
     <w:rPr>
       <w:rFonts w:ascii="Arial Nova Light" w:eastAsiaTheme="majorEastAsia" w:hAnsi="Arial Nova Light" w:cstheme="majorBidi"/>
-      <w:b/>
       <w:bCs/>
       <w:iCs/>
       <w:kern w:val="24"/>
@@ -21949,6 +20976,7 @@
     <w:sig w:usb0="E0002EFF" w:usb1="C000785B" w:usb2="00000009" w:usb3="00000000" w:csb0="000001FF" w:csb1="00000000"/>
   </w:font>
   <w:font w:name="Arial Nova Light">
+    <w:altName w:val="Arial Nova Light"/>
     <w:charset w:val="00"/>
     <w:family w:val="swiss"/>
     <w:pitch w:val="variable"/>
@@ -22045,6 +21073,7 @@
   </w:compat>
   <w:rsids>
     <w:rsidRoot w:val="004A6B73"/>
+    <w:rsid w:val="001731CC"/>
     <w:rsid w:val="001F2544"/>
     <w:rsid w:val="00405F80"/>
     <w:rsid w:val="004A6B73"/>

</xml_diff>

<commit_message>
Changed logo, versioning, updated .docx file and main.para in /examples
</commit_message>
<xml_diff>
--- a/ParaC-Luna-Klatzer.docx
+++ b/ParaC-Luna-Klatzer.docx
@@ -150,7 +150,7 @@
           <w:noProof/>
           <w:lang w:val="de-AT"/>
         </w:rPr>
-        <w:t>26.06.2021</w:t>
+        <w:t>27.06.2021</w:t>
       </w:r>
       <w:r>
         <w:rPr>
@@ -8150,13 +8150,13 @@
         <w:pStyle w:val="Heading2"/>
       </w:pPr>
       <w:bookmarkStart w:id="6" w:name="_Implementation_of_Para-C"/>
-      <w:bookmarkStart w:id="7" w:name="_Hlk72147223"/>
-      <w:bookmarkStart w:id="8" w:name="_Toc75623813"/>
+      <w:bookmarkStart w:id="7" w:name="_Toc75623813"/>
+      <w:bookmarkStart w:id="8" w:name="_Hlk72147223"/>
       <w:bookmarkEnd w:id="6"/>
       <w:r>
         <w:t>Implementation</w:t>
       </w:r>
-      <w:bookmarkEnd w:id="8"/>
+      <w:bookmarkEnd w:id="7"/>
     </w:p>
     <w:p>
       <w:pPr>
@@ -8237,7 +8237,7 @@
         <w:t xml:space="preserve"> there is no limitation to use another one, but unexpected results can likely occur.</w:t>
       </w:r>
     </w:p>
-    <w:bookmarkEnd w:id="7"/>
+    <w:bookmarkEnd w:id="8"/>
     <w:p>
       <w:pPr>
         <w:ind w:firstLine="0"/>
@@ -12096,15 +12096,15 @@
         <w:pStyle w:val="Heading3"/>
       </w:pPr>
       <w:bookmarkStart w:id="40" w:name="_Using_the_parac-config.json"/>
-      <w:bookmarkStart w:id="41" w:name="_Hlk72598768"/>
-      <w:bookmarkStart w:id="42" w:name="_Toc75623839"/>
+      <w:bookmarkStart w:id="41" w:name="_Toc75623839"/>
+      <w:bookmarkStart w:id="42" w:name="_Hlk72598768"/>
       <w:bookmarkEnd w:id="40"/>
       <w:r>
         <w:t>Project Configuration</w:t>
       </w:r>
-      <w:bookmarkEnd w:id="42"/>
-    </w:p>
-    <w:bookmarkEnd w:id="41"/>
+      <w:bookmarkEnd w:id="41"/>
+    </w:p>
+    <w:bookmarkEnd w:id="42"/>
     <w:p>
       <w:pPr>
         <w:ind w:firstLine="0"/>
@@ -13603,6 +13603,8 @@
         <w:pStyle w:val="Heading1"/>
       </w:pPr>
       <w:bookmarkStart w:id="52" w:name="_Toc75623848"/>
+      <w:bookmarkStart w:id="53" w:name="_The_Para-C_Pre-Processor_1"/>
+      <w:bookmarkEnd w:id="53"/>
       <w:r>
         <w:t>The Para-C Pre-Processo</w:t>
       </w:r>
@@ -13615,11 +13617,11 @@
       <w:pPr>
         <w:pStyle w:val="Heading2"/>
       </w:pPr>
-      <w:bookmarkStart w:id="53" w:name="_Toc75623849"/>
+      <w:bookmarkStart w:id="54" w:name="_Toc75623849"/>
       <w:r>
         <w:t>Overview</w:t>
       </w:r>
-      <w:bookmarkEnd w:id="53"/>
+      <w:bookmarkEnd w:id="54"/>
     </w:p>
     <w:p>
       <w:pPr>
@@ -13642,23 +13644,7 @@
             <w:i/>
             <w:iCs/>
           </w:rPr>
-          <w:t>Pre-</w:t>
-        </w:r>
-        <w:r>
-          <w:rPr>
-            <w:rStyle w:val="Hyperlink"/>
-            <w:i/>
-            <w:iCs/>
-          </w:rPr>
-          <w:t>P</w:t>
-        </w:r>
-        <w:r>
-          <w:rPr>
-            <w:rStyle w:val="Hyperlink"/>
-            <w:i/>
-            <w:iCs/>
-          </w:rPr>
-          <w:t>rocessor Directives</w:t>
+          <w:t>Pre-Processor Directives</w:t>
         </w:r>
       </w:hyperlink>
       <w:r>
@@ -13669,33 +13655,67 @@
       <w:pPr>
         <w:pStyle w:val="Heading2"/>
       </w:pPr>
-      <w:bookmarkStart w:id="54" w:name="_Toc75623850"/>
-      <w:r>
+      <w:r>
+        <w:t>Algorithm</w:t>
+      </w:r>
+      <w:r>
+        <w:t xml:space="preserve"> and Parsing</w:t>
+      </w:r>
+    </w:p>
+    <w:p>
+      <w:pPr>
+        <w:ind w:firstLine="0"/>
+      </w:pPr>
+      <w:r>
+        <w:t xml:space="preserve">The Pre-Processor utilises like the Core Language, Antlr4 as the Parser and Lexer, but in this case the Para-C code will be “ignored” and only the preprocessor directives are going to be parsed and then used to process the file. Meaning the Pre-Processor will use the context and the stored lines to create the resulting file. </w:t>
+      </w:r>
+    </w:p>
+    <w:p>
+      <w:pPr>
+        <w:ind w:firstLine="0"/>
+      </w:pPr>
+      <w:r>
+        <w:t xml:space="preserve">After finishing the lexing and parsing process, the specific content that is required will be passed to the Compiler including with the generated temporary file, which contains the altered file based on the preprocessor directives. </w:t>
+      </w:r>
+      <w:r>
+        <w:t>Meaning that in the Para-C Lexing, Parsing and Compilation Process, preprocessor directives will not be visible anymore and the resulted code will be displayed, meaning the user can see how the preprocessor interpreted the specific directives and altered the code.</w:t>
+      </w:r>
+      <w:r>
+        <w:t xml:space="preserve"> </w:t>
+      </w:r>
+    </w:p>
+    <w:p>
+      <w:pPr>
+        <w:pStyle w:val="Heading2"/>
+      </w:pPr>
+      <w:bookmarkStart w:id="55" w:name="_Toc75623850"/>
+      <w:r>
+        <w:lastRenderedPageBreak/>
         <w:t>Usage of Pre-Processor Directives</w:t>
       </w:r>
-      <w:bookmarkEnd w:id="54"/>
+      <w:bookmarkEnd w:id="55"/>
     </w:p>
     <w:p>
       <w:pPr>
         <w:pStyle w:val="Heading1"/>
       </w:pPr>
-      <w:bookmarkStart w:id="55" w:name="_The_Para-C_Compiler"/>
-      <w:bookmarkStart w:id="56" w:name="_Toc75623851"/>
-      <w:bookmarkEnd w:id="55"/>
+      <w:bookmarkStart w:id="56" w:name="_The_Para-C_Compiler"/>
+      <w:bookmarkStart w:id="57" w:name="_Toc75623851"/>
+      <w:bookmarkEnd w:id="56"/>
       <w:r>
         <w:t>The Para-C Compiler</w:t>
       </w:r>
-      <w:bookmarkEnd w:id="56"/>
+      <w:bookmarkEnd w:id="57"/>
     </w:p>
     <w:p>
       <w:pPr>
         <w:pStyle w:val="Heading2"/>
       </w:pPr>
-      <w:bookmarkStart w:id="57" w:name="_Toc75623852"/>
+      <w:bookmarkStart w:id="58" w:name="_Toc75623852"/>
       <w:r>
         <w:t>Overview</w:t>
       </w:r>
-      <w:bookmarkEnd w:id="57"/>
+      <w:bookmarkEnd w:id="58"/>
     </w:p>
     <w:p>
       <w:pPr>
@@ -13798,73 +13818,587 @@
           <w:i/>
           <w:iCs/>
         </w:rPr>
-        <w:t xml:space="preserve">Note: If language extensions are used, the compiler generates executables for each language extension (Even if multiple files and components are used, the compiler will merge them into a single program, which will, depending on the program, call different </w:t>
+        <w:t>Note: If language extensions are used, the compiler generates executables for each language extension (Even if multiple files and components are used, the compiler will merge them into a single program, which will, depending on the program, call different modules and code), meaning that the output will contain multiple executables.</w:t>
       </w:r>
       <w:r>
         <w:rPr>
           <w:i/>
           <w:iCs/>
         </w:rPr>
-        <w:lastRenderedPageBreak/>
-        <w:t>modules and code), meaning that the output will contain multiple executables.</w:t>
+        <w:t xml:space="preserve"> </w:t>
       </w:r>
       <w:r>
         <w:rPr>
           <w:i/>
           <w:iCs/>
         </w:rPr>
-        <w:t xml:space="preserve"> </w:t>
+        <w:t>There are tools though that merge these into a single executable, to make shipping the code easier.</w:t>
+      </w:r>
+    </w:p>
+    <w:p>
+      <w:pPr>
+        <w:pStyle w:val="Heading2"/>
+      </w:pPr>
+      <w:bookmarkStart w:id="59" w:name="_Toc75623853"/>
+      <w:r>
+        <w:rPr>
+          <w:noProof/>
+        </w:rPr>
+        <mc:AlternateContent>
+          <mc:Choice Requires="wps">
+            <w:drawing>
+              <wp:anchor distT="0" distB="0" distL="114300" distR="114300" simplePos="0" relativeHeight="251661312" behindDoc="0" locked="0" layoutInCell="1" allowOverlap="1" wp14:anchorId="110097C4" wp14:editId="615FE1CE">
+                <wp:simplePos x="0" y="0"/>
+                <wp:positionH relativeFrom="column">
+                  <wp:posOffset>0</wp:posOffset>
+                </wp:positionH>
+                <wp:positionV relativeFrom="paragraph">
+                  <wp:posOffset>2171065</wp:posOffset>
+                </wp:positionV>
+                <wp:extent cx="5757545" cy="635"/>
+                <wp:effectExtent l="0" t="0" r="0" b="0"/>
+                <wp:wrapTopAndBottom/>
+                <wp:docPr id="1" name="Text Box 1"/>
+                <wp:cNvGraphicFramePr/>
+                <a:graphic xmlns:a="http://schemas.openxmlformats.org/drawingml/2006/main">
+                  <a:graphicData uri="http://schemas.microsoft.com/office/word/2010/wordprocessingShape">
+                    <wps:wsp>
+                      <wps:cNvSpPr txBox="1"/>
+                      <wps:spPr>
+                        <a:xfrm>
+                          <a:off x="0" y="0"/>
+                          <a:ext cx="5757545" cy="635"/>
+                        </a:xfrm>
+                        <a:prstGeom prst="rect">
+                          <a:avLst/>
+                        </a:prstGeom>
+                        <a:solidFill>
+                          <a:prstClr val="white"/>
+                        </a:solidFill>
+                        <a:ln>
+                          <a:noFill/>
+                        </a:ln>
+                      </wps:spPr>
+                      <wps:txbx>
+                        <w:txbxContent>
+                          <w:p>
+                            <w:pPr>
+                              <w:pStyle w:val="Caption"/>
+                              <w:rPr>
+                                <w:rFonts w:ascii="Arial Nova" w:hAnsi="Arial Nova"/>
+                                <w:bCs/>
+                                <w:noProof/>
+                                <w:color w:val="auto"/>
+                                <w:sz w:val="28"/>
+                                <w:szCs w:val="24"/>
+                              </w:rPr>
+                            </w:pPr>
+                            <w:r>
+                              <w:t>The</w:t>
+                            </w:r>
+                            <w:r>
+                              <w:t xml:space="preserve"> steps of </w:t>
+                            </w:r>
+                            <w:r>
+                              <w:t>a</w:t>
+                            </w:r>
+                            <w:r>
+                              <w:t xml:space="preserve"> </w:t>
+                            </w:r>
+                            <w:r>
+                              <w:t>c</w:t>
+                            </w:r>
+                            <w:r>
+                              <w:t>ompil</w:t>
+                            </w:r>
+                            <w:r>
+                              <w:t xml:space="preserve">ation </w:t>
+                            </w:r>
+                            <w:r>
+                              <w:t>process</w:t>
+                            </w:r>
+                            <w:r>
+                              <w:t xml:space="preserve"> (Flowchart)</w:t>
+                            </w:r>
+                          </w:p>
+                        </w:txbxContent>
+                      </wps:txbx>
+                      <wps:bodyPr rot="0" spcFirstLastPara="0" vertOverflow="overflow" horzOverflow="overflow" vert="horz" wrap="square" lIns="0" tIns="0" rIns="0" bIns="0" numCol="1" spcCol="0" rtlCol="0" fromWordArt="0" anchor="t" anchorCtr="0" forceAA="0" compatLnSpc="1">
+                        <a:prstTxWarp prst="textNoShape">
+                          <a:avLst/>
+                        </a:prstTxWarp>
+                        <a:spAutoFit/>
+                      </wps:bodyPr>
+                    </wps:wsp>
+                  </a:graphicData>
+                </a:graphic>
+              </wp:anchor>
+            </w:drawing>
+          </mc:Choice>
+          <mc:Fallback>
+            <w:pict>
+              <v:shapetype w14:anchorId="110097C4" id="_x0000_t202" coordsize="21600,21600" o:spt="202" path="m,l,21600r21600,l21600,xe">
+                <v:stroke joinstyle="miter"/>
+                <v:path gradientshapeok="t" o:connecttype="rect"/>
+              </v:shapetype>
+              <v:shape id="Text Box 1" o:spid="_x0000_s1026" type="#_x0000_t202" style="position:absolute;left:0;text-align:left;margin-left:0;margin-top:170.95pt;width:453.35pt;height:.05pt;z-index:251661312;visibility:visible;mso-wrap-style:square;mso-wrap-distance-left:9pt;mso-wrap-distance-top:0;mso-wrap-distance-right:9pt;mso-wrap-distance-bottom:0;mso-position-horizontal:absolute;mso-position-horizontal-relative:text;mso-position-vertical:absolute;mso-position-vertical-relative:text;v-text-anchor:top" o:gfxdata="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" stroked="f">
+                <v:textbox style="mso-fit-shape-to-text:t" inset="0,0,0,0">
+                  <w:txbxContent>
+                    <w:p>
+                      <w:pPr>
+                        <w:pStyle w:val="Caption"/>
+                        <w:rPr>
+                          <w:rFonts w:ascii="Arial Nova" w:hAnsi="Arial Nova"/>
+                          <w:bCs/>
+                          <w:noProof/>
+                          <w:color w:val="auto"/>
+                          <w:sz w:val="28"/>
+                          <w:szCs w:val="24"/>
+                        </w:rPr>
+                      </w:pPr>
+                      <w:r>
+                        <w:t>The</w:t>
+                      </w:r>
+                      <w:r>
+                        <w:t xml:space="preserve"> steps of </w:t>
+                      </w:r>
+                      <w:r>
+                        <w:t>a</w:t>
+                      </w:r>
+                      <w:r>
+                        <w:t xml:space="preserve"> </w:t>
+                      </w:r>
+                      <w:r>
+                        <w:t>c</w:t>
+                      </w:r>
+                      <w:r>
+                        <w:t>ompil</w:t>
+                      </w:r>
+                      <w:r>
+                        <w:t xml:space="preserve">ation </w:t>
+                      </w:r>
+                      <w:r>
+                        <w:t>process</w:t>
+                      </w:r>
+                      <w:r>
+                        <w:t xml:space="preserve"> (Flowchart)</w:t>
+                      </w:r>
+                    </w:p>
+                  </w:txbxContent>
+                </v:textbox>
+                <w10:wrap type="topAndBottom"/>
+              </v:shape>
+            </w:pict>
+          </mc:Fallback>
+        </mc:AlternateContent>
+      </w:r>
+      <w:r>
+        <w:rPr>
+          <w:noProof/>
+        </w:rPr>
+        <w:drawing>
+          <wp:anchor distT="0" distB="0" distL="114300" distR="114300" simplePos="0" relativeHeight="251659264" behindDoc="0" locked="0" layoutInCell="1" allowOverlap="1" wp14:anchorId="1C6ABA12" wp14:editId="08763F2D">
+            <wp:simplePos x="0" y="0"/>
+            <wp:positionH relativeFrom="column">
+              <wp:posOffset>0</wp:posOffset>
+            </wp:positionH>
+            <wp:positionV relativeFrom="paragraph">
+              <wp:posOffset>399415</wp:posOffset>
+            </wp:positionV>
+            <wp:extent cx="5757545" cy="1714500"/>
+            <wp:effectExtent l="0" t="0" r="0" b="0"/>
+            <wp:wrapTopAndBottom/>
+            <wp:docPr id="2" name="Picture 2"/>
+            <wp:cNvGraphicFramePr>
+              <a:graphicFrameLocks xmlns:a="http://schemas.openxmlformats.org/drawingml/2006/main" noChangeAspect="1"/>
+            </wp:cNvGraphicFramePr>
+            <a:graphic xmlns:a="http://schemas.openxmlformats.org/drawingml/2006/main">
+              <a:graphicData uri="http://schemas.openxmlformats.org/drawingml/2006/picture">
+                <pic:pic xmlns:pic="http://schemas.openxmlformats.org/drawingml/2006/picture">
+                  <pic:nvPicPr>
+                    <pic:cNvPr id="0" name="Picture 3"/>
+                    <pic:cNvPicPr>
+                      <a:picLocks noChangeAspect="1" noChangeArrowheads="1"/>
+                    </pic:cNvPicPr>
+                  </pic:nvPicPr>
+                  <pic:blipFill>
+                    <a:blip r:embed="rId9" cstate="print">
+                      <a:extLst>
+                        <a:ext uri="{28A0092B-C50C-407E-A947-70E740481C1C}">
+                          <a14:useLocalDpi xmlns:a14="http://schemas.microsoft.com/office/drawing/2010/main" val="0"/>
+                        </a:ext>
+                      </a:extLst>
+                    </a:blip>
+                    <a:srcRect/>
+                    <a:stretch>
+                      <a:fillRect/>
+                    </a:stretch>
+                  </pic:blipFill>
+                  <pic:spPr bwMode="auto">
+                    <a:xfrm>
+                      <a:off x="0" y="0"/>
+                      <a:ext cx="5757545" cy="1714500"/>
+                    </a:xfrm>
+                    <a:prstGeom prst="rect">
+                      <a:avLst/>
+                    </a:prstGeom>
+                    <a:noFill/>
+                    <a:ln>
+                      <a:noFill/>
+                    </a:ln>
+                  </pic:spPr>
+                </pic:pic>
+              </a:graphicData>
+            </a:graphic>
+            <wp14:sizeRelH relativeFrom="page">
+              <wp14:pctWidth>0</wp14:pctWidth>
+            </wp14:sizeRelH>
+            <wp14:sizeRelV relativeFrom="page">
+              <wp14:pctHeight>0</wp14:pctHeight>
+            </wp14:sizeRelV>
+          </wp:anchor>
+        </w:drawing>
+      </w:r>
+      <w:r>
+        <w:t>Structure</w:t>
+      </w:r>
+      <w:bookmarkEnd w:id="59"/>
+    </w:p>
+    <w:p>
+      <w:pPr>
+        <w:ind w:firstLine="0"/>
+      </w:pPr>
+      <w:r>
+        <w:t>The Structure of the Compiler is made up of multiple components and modules, which have specified jobs assigned e.g. components will not interact with each other and the compiler will use the components to put all pieces together, which in the end make up the finished program.</w:t>
+      </w:r>
+    </w:p>
+    <w:p>
+      <w:pPr>
+        <w:ind w:firstLine="0"/>
+      </w:pPr>
+      <w:r>
+        <w:t>The different modules are:</w:t>
+      </w:r>
+    </w:p>
+    <w:p>
+      <w:pPr>
+        <w:pStyle w:val="ListParagraph"/>
+        <w:numPr>
+          <w:ilvl w:val="0"/>
+          <w:numId w:val="45"/>
+        </w:numPr>
+      </w:pPr>
+      <w:r>
+        <w:t>The Pre-Processor, which will alter the code based on the preprocessor directives (</w:t>
       </w:r>
       <w:r>
         <w:rPr>
           <w:i/>
           <w:iCs/>
         </w:rPr>
-        <w:t>There are tools though that merge these into a single executable, to make shipping the code easier.</w:t>
-      </w:r>
-    </w:p>
-    <w:p>
-      <w:pPr>
-        <w:pStyle w:val="Heading2"/>
-      </w:pPr>
-      <w:bookmarkStart w:id="58" w:name="_Toc75623853"/>
-      <w:r>
-        <w:t>Structure</w:t>
-      </w:r>
-      <w:bookmarkEnd w:id="58"/>
-    </w:p>
-    <w:p>
-      <w:pPr>
-        <w:pStyle w:val="Heading2"/>
-      </w:pPr>
-      <w:bookmarkStart w:id="59" w:name="_Toc75623854"/>
-      <w:r>
-        <w:t>Lexer and Parser using Antlr4</w:t>
-      </w:r>
-      <w:bookmarkEnd w:id="59"/>
-    </w:p>
-    <w:p>
-      <w:pPr>
-        <w:pStyle w:val="Heading3"/>
-      </w:pPr>
-      <w:bookmarkStart w:id="60" w:name="_Toc75623855"/>
-      <w:r>
-        <w:t>Overview</w:t>
-      </w:r>
-      <w:bookmarkEnd w:id="60"/>
-    </w:p>
-    <w:p>
-      <w:pPr>
-        <w:ind w:firstLine="0"/>
-      </w:pPr>
-      <w:r>
-        <w:t xml:space="preserve">Para-C uses for easier parsing Antlr4, which automatically generates a Python folder containing the parser, listeners and lexer based on the </w:t>
-      </w:r>
-      <w:r>
-        <w:rPr>
-          <w:rFonts w:ascii="Consolas" w:hAnsi="Consolas"/>
+        <w:t xml:space="preserve">See </w:t>
+      </w:r>
+      <w:hyperlink w:anchor="_The_Para-C_Pre-Processor_1" w:history="1">
+        <w:r>
+          <w:rPr>
+            <w:rStyle w:val="Hyperlink"/>
+            <w:i/>
+            <w:iCs/>
+          </w:rPr>
+          <w:t>The Para-C Pre-Processor</w:t>
+        </w:r>
+      </w:hyperlink>
+      <w:r>
+        <w:t>)</w:t>
+      </w:r>
+    </w:p>
+    <w:p>
+      <w:pPr>
+        <w:pStyle w:val="ListParagraph"/>
+        <w:numPr>
+          <w:ilvl w:val="0"/>
+          <w:numId w:val="45"/>
+        </w:numPr>
+      </w:pPr>
+      <w:r>
+        <w:lastRenderedPageBreak/>
+        <w:t xml:space="preserve">The Lexer and Parser, which generate the tokens and the logic trees of the program. (Includes the </w:t>
+      </w:r>
+      <w:r>
+        <w:t>Conversion to Logical Tokens, which simplifies the tokens to make the job easier for the Semantic Analysis</w:t>
+      </w:r>
+      <w:r>
+        <w:t xml:space="preserve">. </w:t>
+      </w:r>
+      <w:r>
+        <w:rPr>
           <w:i/>
           <w:iCs/>
+        </w:rPr>
+        <w:t xml:space="preserve">See </w:t>
+      </w:r>
+      <w:hyperlink w:anchor="_Lexer_and_Parser" w:history="1">
+        <w:r>
+          <w:rPr>
+            <w:rStyle w:val="Hyperlink"/>
+            <w:i/>
+            <w:iCs/>
+          </w:rPr>
+          <w:t>Lexer an</w:t>
+        </w:r>
+        <w:r>
+          <w:rPr>
+            <w:rStyle w:val="Hyperlink"/>
+            <w:i/>
+            <w:iCs/>
+          </w:rPr>
+          <w:t>d</w:t>
+        </w:r>
+        <w:r>
+          <w:rPr>
+            <w:rStyle w:val="Hyperlink"/>
+            <w:i/>
+            <w:iCs/>
+          </w:rPr>
+          <w:t xml:space="preserve"> Parser using Antlr4</w:t>
+        </w:r>
+      </w:hyperlink>
+      <w:r>
+        <w:t>)</w:t>
+      </w:r>
+    </w:p>
+    <w:p>
+      <w:pPr>
+        <w:pStyle w:val="ListParagraph"/>
+        <w:numPr>
+          <w:ilvl w:val="0"/>
+          <w:numId w:val="45"/>
+        </w:numPr>
+      </w:pPr>
+      <w:r>
+        <w:t>The Single-File Semantic Analyser</w:t>
+      </w:r>
+      <w:r>
+        <w:t xml:space="preserve"> (</w:t>
+      </w:r>
+      <w:r>
+        <w:rPr>
+          <w:i/>
+          <w:iCs/>
+        </w:rPr>
+        <w:t>See</w:t>
+      </w:r>
+      <w:r>
+        <w:rPr>
+          <w:i/>
+          <w:iCs/>
+        </w:rPr>
+        <w:t xml:space="preserve"> </w:t>
+      </w:r>
+      <w:hyperlink w:anchor="_Semantic_Analyser_(Single-File)" w:history="1">
+        <w:r>
+          <w:rPr>
+            <w:rStyle w:val="Hyperlink"/>
+            <w:i/>
+            <w:iCs/>
+          </w:rPr>
+          <w:t>Single-File Semantic Analyser</w:t>
+        </w:r>
+      </w:hyperlink>
+      <w:r>
+        <w:t>)</w:t>
+      </w:r>
+    </w:p>
+    <w:p>
+      <w:pPr>
+        <w:pStyle w:val="ListParagraph"/>
+        <w:numPr>
+          <w:ilvl w:val="0"/>
+          <w:numId w:val="45"/>
+        </w:numPr>
+      </w:pPr>
+      <w:r>
+        <w:t xml:space="preserve">The </w:t>
+      </w:r>
+      <w:r>
+        <w:t xml:space="preserve">File </w:t>
+      </w:r>
+      <w:r>
+        <w:t>Linker</w:t>
+      </w:r>
+      <w:r>
+        <w:t xml:space="preserve"> (</w:t>
+      </w:r>
+      <w:r>
+        <w:rPr>
+          <w:i/>
+          <w:iCs/>
+        </w:rPr>
+        <w:t xml:space="preserve">See </w:t>
+      </w:r>
+      <w:hyperlink w:anchor="_File_Linker_1" w:history="1">
+        <w:r>
+          <w:rPr>
+            <w:rStyle w:val="Hyperlink"/>
+            <w:i/>
+            <w:iCs/>
+          </w:rPr>
+          <w:t>File Linker</w:t>
+        </w:r>
+      </w:hyperlink>
+      <w:r>
+        <w:t>)</w:t>
+      </w:r>
+    </w:p>
+    <w:p>
+      <w:pPr>
+        <w:pStyle w:val="ListParagraph"/>
+        <w:numPr>
+          <w:ilvl w:val="0"/>
+          <w:numId w:val="45"/>
+        </w:numPr>
+      </w:pPr>
+      <w:r>
+        <w:t>The Multi-File (Program-Wide) Semantic Analyser</w:t>
+      </w:r>
+      <w:r>
+        <w:t xml:space="preserve"> (</w:t>
+      </w:r>
+      <w:r>
+        <w:rPr>
+          <w:i/>
+          <w:iCs/>
+        </w:rPr>
+        <w:t>See</w:t>
+      </w:r>
+      <w:r>
+        <w:rPr>
+          <w:i/>
+          <w:iCs/>
+        </w:rPr>
+        <w:t xml:space="preserve"> </w:t>
+      </w:r>
+      <w:hyperlink w:anchor="_Semantic_Analyser_(Entire" w:history="1">
+        <w:r>
+          <w:rPr>
+            <w:rStyle w:val="Hyperlink"/>
+            <w:i/>
+            <w:iCs/>
+          </w:rPr>
+          <w:t>Multi-File Semantic Analyser</w:t>
+        </w:r>
+      </w:hyperlink>
+      <w:r>
+        <w:t>)</w:t>
+      </w:r>
+    </w:p>
+    <w:p>
+      <w:pPr>
+        <w:pStyle w:val="ListParagraph"/>
+        <w:numPr>
+          <w:ilvl w:val="0"/>
+          <w:numId w:val="45"/>
+        </w:numPr>
+      </w:pPr>
+      <w:r>
+        <w:t>The Code Optimiser</w:t>
+      </w:r>
+      <w:r>
+        <w:t xml:space="preserve"> (</w:t>
+      </w:r>
+      <w:r>
+        <w:rPr>
+          <w:i/>
+          <w:iCs/>
+        </w:rPr>
+        <w:t>See</w:t>
+      </w:r>
+      <w:r>
+        <w:t xml:space="preserve"> </w:t>
+      </w:r>
+      <w:hyperlink w:anchor="_Code_Optimiser" w:history="1">
+        <w:r>
+          <w:rPr>
+            <w:rStyle w:val="Hyperlink"/>
+            <w:i/>
+            <w:iCs/>
+          </w:rPr>
+          <w:t>Code Optimiser</w:t>
+        </w:r>
+      </w:hyperlink>
+      <w:r>
+        <w:t>)</w:t>
+      </w:r>
+    </w:p>
+    <w:p>
+      <w:pPr>
+        <w:pStyle w:val="ListParagraph"/>
+        <w:numPr>
+          <w:ilvl w:val="0"/>
+          <w:numId w:val="45"/>
+        </w:numPr>
+      </w:pPr>
+      <w:r>
+        <w:t>The Code Generator</w:t>
+      </w:r>
+      <w:r>
+        <w:t xml:space="preserve"> (</w:t>
+      </w:r>
+      <w:r>
+        <w:rPr>
+          <w:i/>
+          <w:iCs/>
+        </w:rPr>
+        <w:t xml:space="preserve">See </w:t>
+      </w:r>
+      <w:hyperlink w:anchor="_Code_Generator" w:history="1">
+        <w:r>
+          <w:rPr>
+            <w:rStyle w:val="Hyperlink"/>
+            <w:i/>
+            <w:iCs/>
+          </w:rPr>
+          <w:t>Code Generator</w:t>
+        </w:r>
+      </w:hyperlink>
+      <w:r>
+        <w:t>)</w:t>
+      </w:r>
+    </w:p>
+    <w:p>
+      <w:pPr>
+        <w:pStyle w:val="Heading2"/>
+      </w:pPr>
+      <w:bookmarkStart w:id="60" w:name="_Toc75623854"/>
+      <w:bookmarkStart w:id="61" w:name="_Lexer_and_Parser"/>
+      <w:bookmarkEnd w:id="61"/>
+      <w:r>
+        <w:t>Lexer and Parser</w:t>
+      </w:r>
+      <w:bookmarkEnd w:id="60"/>
+    </w:p>
+    <w:p>
+      <w:pPr>
+        <w:pStyle w:val="Heading3"/>
+      </w:pPr>
+      <w:bookmarkStart w:id="62" w:name="_Toc75623855"/>
+      <w:r>
+        <w:t>Overview</w:t>
+      </w:r>
+      <w:bookmarkEnd w:id="62"/>
+    </w:p>
+    <w:p>
+      <w:pPr>
+        <w:ind w:firstLine="0"/>
+      </w:pPr>
+      <w:r>
+        <w:t xml:space="preserve">Para-C uses for easier parsing Antlr4, which automatically generates a Python folder containing the parser, listeners and lexer based on the </w:t>
+      </w:r>
+      <w:r>
+        <w:rPr>
+          <w:rFonts w:ascii="Consolas" w:hAnsi="Consolas"/>
+          <w:i/>
+          <w:iCs/>
           <w:shd w:val="clear" w:color="auto" w:fill="DFDFDF" w:themeFill="background2" w:themeFillShade="E6"/>
         </w:rPr>
         <w:t>ParaC.g4</w:t>
@@ -13906,11 +14440,11 @@
       <w:pPr>
         <w:pStyle w:val="Heading3"/>
       </w:pPr>
-      <w:bookmarkStart w:id="61" w:name="_Toc75623856"/>
+      <w:bookmarkStart w:id="63" w:name="_Toc75623856"/>
       <w:r>
         <w:t>Basic Structure (Parsing Tree Components)</w:t>
       </w:r>
-      <w:bookmarkEnd w:id="61"/>
+      <w:bookmarkEnd w:id="63"/>
     </w:p>
     <w:p>
       <w:pPr>
@@ -13989,14 +14523,14 @@
       <w:pPr>
         <w:pStyle w:val="Heading3"/>
       </w:pPr>
-      <w:bookmarkStart w:id="62" w:name="_Toc75623857"/>
+      <w:bookmarkStart w:id="64" w:name="_Toc75623857"/>
       <w:r>
         <w:t>Pre-Processor</w:t>
       </w:r>
       <w:r>
         <w:t xml:space="preserve"> Grammar</w:t>
       </w:r>
-      <w:bookmarkEnd w:id="62"/>
+      <w:bookmarkEnd w:id="64"/>
     </w:p>
     <w:p>
       <w:pPr>
@@ -14018,10 +14552,41 @@
         <w:t>line endings</w:t>
       </w:r>
       <w:r>
-        <w:t xml:space="preserve"> (\n or \r\n</w:t>
-      </w:r>
-      <w:r>
-        <w:t xml:space="preserve">, while the normal lines use declared line breaks in form of a Semicolumns(;)), the Para-C Pre-Processor (See </w:t>
+        <w:t xml:space="preserve"> (</w:t>
+      </w:r>
+      <w:r>
+        <w:rPr>
+          <w:rStyle w:val="Emphasis"/>
+          <w:rFonts w:ascii="Consolas" w:hAnsi="Consolas"/>
+        </w:rPr>
+        <w:t>\n</w:t>
+      </w:r>
+      <w:r>
+        <w:t xml:space="preserve"> or </w:t>
+      </w:r>
+      <w:r>
+        <w:rPr>
+          <w:rStyle w:val="Emphasis"/>
+          <w:rFonts w:ascii="Consolas" w:hAnsi="Consolas"/>
+        </w:rPr>
+        <w:t>\r\n</w:t>
+      </w:r>
+      <w:r>
+        <w:t>, while the normal lines use declared line breaks in form of a Semicolumns(</w:t>
+      </w:r>
+      <w:r>
+        <w:rPr>
+          <w:rStyle w:val="Emphasis"/>
+          <w:rFonts w:ascii="Consolas" w:hAnsi="Consolas"/>
+        </w:rPr>
+        <w:t>;</w:t>
+      </w:r>
+      <w:r>
+        <w:t xml:space="preserve">)), </w:t>
+      </w:r>
+      <w:r>
+        <w:lastRenderedPageBreak/>
+        <w:t xml:space="preserve">the Para-C Pre-Processor (See </w:t>
       </w:r>
       <w:hyperlink w:anchor="_The_Para-C_Pre-Processor" w:history="1">
         <w:r>
@@ -14058,32 +14623,38 @@
         <w:t xml:space="preserve">Meaning that Pre-Processor statements are defined inside Antlr4 </w:t>
       </w:r>
       <w:r>
-        <w:t xml:space="preserve">in an entirely new grammar file, which is specifically made to focus on pre-processor grammar and ignore Para-C language components. Here Error-handling will be limited due to the openness </w:t>
-      </w:r>
-      <w:r>
-        <w:lastRenderedPageBreak/>
-        <w:t>of the Pre-Processor and its contents, but basic errors will be thrown in the Lexing process, while more advanced errors will be only thrown in the Parsing Step or Semantic Analysis.</w:t>
+        <w:t>in an entirely new grammar file, which is specifically made to focus on pre-processor grammar and ignore Para-C language components. Here Error-handling will be limited due to the openness of the Pre-Processor and its contents, but basic errors will be thrown in the Lexing process, while more advanced errors will be only thrown in the Parsing Step or Semantic Analysis.</w:t>
       </w:r>
     </w:p>
     <w:p>
       <w:pPr>
         <w:pStyle w:val="Heading2"/>
       </w:pPr>
-      <w:bookmarkStart w:id="63" w:name="_Toc75623858"/>
-      <w:r>
-        <w:t>Semantic Analyser (Single-File)</w:t>
-      </w:r>
-      <w:bookmarkEnd w:id="63"/>
+      <w:bookmarkStart w:id="65" w:name="_Toc75623858"/>
+      <w:bookmarkStart w:id="66" w:name="_Semantic_Analyser_(Single-File)"/>
+      <w:bookmarkStart w:id="67" w:name="_Single-File_Semantic_Analyser"/>
+      <w:bookmarkEnd w:id="66"/>
+      <w:bookmarkEnd w:id="67"/>
+      <w:r>
+        <w:t>Single-File</w:t>
+      </w:r>
+      <w:r>
+        <w:t xml:space="preserve"> </w:t>
+      </w:r>
+      <w:r>
+        <w:t>Semantic Analyser</w:t>
+      </w:r>
+      <w:bookmarkEnd w:id="65"/>
     </w:p>
     <w:p>
       <w:pPr>
         <w:pStyle w:val="Heading3"/>
       </w:pPr>
-      <w:bookmarkStart w:id="64" w:name="_Toc75623859"/>
+      <w:bookmarkStart w:id="68" w:name="_Toc75623859"/>
       <w:r>
         <w:t>Overview</w:t>
       </w:r>
-      <w:bookmarkEnd w:id="64"/>
+      <w:bookmarkEnd w:id="68"/>
     </w:p>
     <w:p>
       <w:pPr>
@@ -14131,11 +14702,11 @@
       <w:pPr>
         <w:pStyle w:val="Heading3"/>
       </w:pPr>
-      <w:bookmarkStart w:id="65" w:name="_Toc75623860"/>
+      <w:bookmarkStart w:id="69" w:name="_Toc75623860"/>
       <w:r>
         <w:t>Algorithmic structure</w:t>
       </w:r>
-      <w:bookmarkEnd w:id="65"/>
+      <w:bookmarkEnd w:id="69"/>
     </w:p>
     <w:p>
       <w:pPr>
@@ -14147,8 +14718,8 @@
       <w:r>
         <w:t xml:space="preserve">The Semantic Analysis will go </w:t>
       </w:r>
-      <w:bookmarkStart w:id="66" w:name="_File_Linker"/>
-      <w:bookmarkEnd w:id="66"/>
+      <w:bookmarkStart w:id="70" w:name="_File_Linker"/>
+      <w:bookmarkEnd w:id="70"/>
       <w:r>
         <w:t xml:space="preserve">through each </w:t>
       </w:r>
@@ -14223,73 +14794,82 @@
       <w:pPr>
         <w:pStyle w:val="Heading2"/>
       </w:pPr>
-      <w:bookmarkStart w:id="67" w:name="_Toc75623861"/>
-      <w:r>
-        <w:t>File Linker</w:t>
-      </w:r>
-      <w:bookmarkEnd w:id="67"/>
+      <w:bookmarkStart w:id="71" w:name="_File_Linker_1"/>
+      <w:bookmarkEnd w:id="71"/>
+      <w:r>
+        <w:lastRenderedPageBreak/>
+        <w:t>F</w:t>
+      </w:r>
+      <w:bookmarkStart w:id="72" w:name="_Toc75623861"/>
+      <w:r>
+        <w:t>ile Linker</w:t>
+      </w:r>
+      <w:bookmarkEnd w:id="72"/>
+    </w:p>
+    <w:p>
+      <w:pPr>
+        <w:pStyle w:val="Heading2"/>
+      </w:pPr>
+      <w:bookmarkStart w:id="73" w:name="_Semantic_Analyser_(Entire"/>
+      <w:bookmarkStart w:id="74" w:name="_Toc75623862"/>
+      <w:bookmarkStart w:id="75" w:name="_Multi-File_Semantic_Analyser"/>
+      <w:bookmarkEnd w:id="73"/>
+      <w:bookmarkEnd w:id="75"/>
+      <w:r>
+        <w:t xml:space="preserve">Multi-File </w:t>
+      </w:r>
+      <w:r>
+        <w:t xml:space="preserve">Semantic Analyser </w:t>
+      </w:r>
+      <w:bookmarkEnd w:id="74"/>
+    </w:p>
+    <w:p>
+      <w:pPr>
+        <w:pStyle w:val="Heading2"/>
+      </w:pPr>
+      <w:bookmarkStart w:id="76" w:name="_Toc75623863"/>
+      <w:bookmarkStart w:id="77" w:name="_Code_Optimiser"/>
+      <w:bookmarkEnd w:id="77"/>
+      <w:r>
+        <w:t>Code Optimiser</w:t>
+      </w:r>
+      <w:bookmarkEnd w:id="76"/>
+    </w:p>
+    <w:p>
+      <w:pPr>
+        <w:pStyle w:val="Heading2"/>
+      </w:pPr>
+      <w:bookmarkStart w:id="78" w:name="_Toc75623864"/>
+      <w:bookmarkStart w:id="79" w:name="_Code_Generator"/>
+      <w:bookmarkEnd w:id="79"/>
+      <w:r>
+        <w:t>Code Generator</w:t>
+      </w:r>
+      <w:bookmarkEnd w:id="78"/>
+    </w:p>
+    <w:p>
+      <w:pPr>
+        <w:pStyle w:val="Heading2"/>
+      </w:pPr>
+      <w:bookmarkStart w:id="80" w:name="_Toc75623865"/>
+      <w:r>
+        <w:t>Compiler Warnings</w:t>
+      </w:r>
+      <w:bookmarkEnd w:id="80"/>
     </w:p>
     <w:p>
       <w:pPr>
         <w:ind w:firstLine="0"/>
       </w:pPr>
-    </w:p>
-    <w:p>
-      <w:pPr>
-        <w:pStyle w:val="Heading2"/>
-      </w:pPr>
-      <w:bookmarkStart w:id="68" w:name="_Semantic_Analyser_(Entire"/>
-      <w:bookmarkStart w:id="69" w:name="_Toc75623862"/>
-      <w:bookmarkEnd w:id="68"/>
-      <w:r>
-        <w:t>Semantic Analyser (Entire Program)</w:t>
-      </w:r>
-      <w:bookmarkEnd w:id="69"/>
-    </w:p>
-    <w:p>
-      <w:pPr>
-        <w:pStyle w:val="Heading2"/>
-      </w:pPr>
-      <w:bookmarkStart w:id="70" w:name="_Toc75623863"/>
-      <w:r>
-        <w:t>Code Optimiser</w:t>
-      </w:r>
-      <w:bookmarkEnd w:id="70"/>
-    </w:p>
-    <w:p>
-      <w:pPr>
-        <w:pStyle w:val="Heading2"/>
-      </w:pPr>
-      <w:bookmarkStart w:id="71" w:name="_Toc75623864"/>
-      <w:r>
-        <w:t>Code Generator</w:t>
-      </w:r>
-      <w:bookmarkEnd w:id="71"/>
-    </w:p>
-    <w:p>
-      <w:pPr>
-        <w:pStyle w:val="Heading2"/>
-      </w:pPr>
-      <w:bookmarkStart w:id="72" w:name="_Toc75623865"/>
-      <w:r>
-        <w:t>Compiler Warnings</w:t>
-      </w:r>
-      <w:bookmarkEnd w:id="72"/>
+      <w:r>
+        <w:t xml:space="preserve">The Compiler while running will check for basic information and will report on possibly problematic issues such as logical issues, possible loss of data or problematic usages of certain types. While running these will be counted and at the end of the run logged as a summary of the process. </w:t>
+      </w:r>
     </w:p>
     <w:p>
       <w:pPr>
         <w:ind w:firstLine="0"/>
       </w:pPr>
       <w:r>
-        <w:t xml:space="preserve">The Compiler while running will check for basic information and will report on possibly problematic issues such as logical issues, possible loss of data or problematic usages of certain types. While running these will be counted and at the end of the run logged as a summary of the process. </w:t>
-      </w:r>
-    </w:p>
-    <w:p>
-      <w:pPr>
-        <w:ind w:firstLine="0"/>
-      </w:pPr>
-      <w:r>
-        <w:lastRenderedPageBreak/>
         <w:t>To that, syntax warnings for non-fatal f</w:t>
       </w:r>
       <w:r>
@@ -14334,11 +14914,11 @@
           <w:numId w:val="11"/>
         </w:numPr>
       </w:pPr>
-      <w:bookmarkStart w:id="73" w:name="_Toc75623866"/>
+      <w:bookmarkStart w:id="81" w:name="_Toc75623866"/>
       <w:r>
         <w:t>Compiler Exceptions</w:t>
       </w:r>
-      <w:bookmarkEnd w:id="73"/>
+      <w:bookmarkEnd w:id="81"/>
     </w:p>
     <w:p>
       <w:pPr>
@@ -14396,11 +14976,11 @@
           <w:numId w:val="11"/>
         </w:numPr>
       </w:pPr>
-      <w:bookmarkStart w:id="74" w:name="_Toc75623867"/>
+      <w:bookmarkStart w:id="82" w:name="_Toc75623867"/>
       <w:r>
         <w:t>Error-Codes</w:t>
       </w:r>
-      <w:bookmarkEnd w:id="74"/>
+      <w:bookmarkEnd w:id="82"/>
     </w:p>
     <w:p>
       <w:pPr>
@@ -14432,7 +15012,15 @@
         <w:ind w:left="360" w:firstLine="0"/>
       </w:pPr>
       <w:r>
-        <w:t>100 – Internal Error: An Exception in the Internal parts of the compiler that are not related to the compilation.</w:t>
+        <w:rPr>
+          <w:rStyle w:val="Emphasis"/>
+          <w:rFonts w:ascii="Consolas" w:hAnsi="Consolas"/>
+        </w:rPr>
+        <w:lastRenderedPageBreak/>
+        <w:t>100</w:t>
+      </w:r>
+      <w:r>
+        <w:t xml:space="preserve"> – Internal Error: An Exception in the Internal parts of the compiler that are not related to the compilation.</w:t>
       </w:r>
     </w:p>
     <w:p>
@@ -14440,7 +15028,14 @@
         <w:ind w:left="360" w:firstLine="0"/>
       </w:pPr>
       <w:r>
-        <w:t xml:space="preserve">101 – </w:t>
+        <w:rPr>
+          <w:rStyle w:val="Emphasis"/>
+          <w:rFonts w:ascii="Consolas" w:hAnsi="Consolas"/>
+        </w:rPr>
+        <w:t>101</w:t>
+      </w:r>
+      <w:r>
+        <w:t xml:space="preserve"> – </w:t>
       </w:r>
       <w:r>
         <w:t xml:space="preserve">Interrupt </w:t>
@@ -14490,7 +15085,18 @@
         <w:ind w:left="360" w:firstLine="0"/>
       </w:pPr>
       <w:r>
-        <w:t xml:space="preserve">102 </w:t>
+        <w:rPr>
+          <w:rStyle w:val="Emphasis"/>
+          <w:rFonts w:ascii="Consolas" w:hAnsi="Consolas"/>
+        </w:rPr>
+        <w:t>102</w:t>
+      </w:r>
+      <w:r>
+        <w:rPr>
+          <w:i/>
+          <w:iCs/>
+        </w:rPr>
+        <w:t xml:space="preserve"> </w:t>
       </w:r>
       <w:r>
         <w:t xml:space="preserve">– Config Not Found: </w:t>
@@ -14522,7 +15128,14 @@
         <w:ind w:left="360" w:firstLine="0"/>
       </w:pPr>
       <w:r>
-        <w:t>103 – Antlr4 Compiled files not found: The antlr4 lexer and parser files were not found</w:t>
+        <w:rPr>
+          <w:rStyle w:val="Emphasis"/>
+          <w:rFonts w:ascii="Consolas" w:hAnsi="Consolas"/>
+        </w:rPr>
+        <w:t>103</w:t>
+      </w:r>
+      <w:r>
+        <w:t xml:space="preserve"> – Antlr4 Compiled files not found: The antlr4 lexer and parser files were not found</w:t>
       </w:r>
     </w:p>
     <w:p>
@@ -14567,7 +15180,14 @@
         <w:ind w:left="360" w:firstLine="0"/>
       </w:pPr>
       <w:r>
-        <w:t xml:space="preserve">200 – </w:t>
+        <w:rPr>
+          <w:rStyle w:val="Emphasis"/>
+          <w:rFonts w:ascii="Consolas" w:hAnsi="Consolas"/>
+        </w:rPr>
+        <w:t>200</w:t>
+      </w:r>
+      <w:r>
+        <w:t xml:space="preserve"> – </w:t>
       </w:r>
       <w:r>
         <w:t xml:space="preserve">User Input </w:t>
@@ -14587,8 +15207,14 @@
         <w:ind w:left="360" w:firstLine="0"/>
       </w:pPr>
       <w:r>
-        <w:lastRenderedPageBreak/>
-        <w:t>201 – File Permission Error</w:t>
+        <w:rPr>
+          <w:rStyle w:val="Emphasis"/>
+          <w:rFonts w:ascii="Consolas" w:hAnsi="Consolas"/>
+        </w:rPr>
+        <w:t>201</w:t>
+      </w:r>
+      <w:r>
+        <w:t xml:space="preserve"> – File Permission Error</w:t>
       </w:r>
       <w:r>
         <w:t xml:space="preserve">: </w:t>
@@ -14614,7 +15240,14 @@
         <w:ind w:left="360" w:firstLine="0"/>
       </w:pPr>
       <w:r>
-        <w:t xml:space="preserve">202 – </w:t>
+        <w:rPr>
+          <w:rStyle w:val="Emphasis"/>
+          <w:rFonts w:ascii="Consolas" w:hAnsi="Consolas"/>
+        </w:rPr>
+        <w:t>202</w:t>
+      </w:r>
+      <w:r>
+        <w:t xml:space="preserve"> – </w:t>
       </w:r>
       <w:r>
         <w:t xml:space="preserve">File not Found: </w:t>
@@ -14646,7 +15279,14 @@
         <w:ind w:left="360" w:firstLine="0"/>
       </w:pPr>
       <w:r>
-        <w:t xml:space="preserve">203 – </w:t>
+        <w:rPr>
+          <w:rStyle w:val="Emphasis"/>
+          <w:rFonts w:ascii="Consolas" w:hAnsi="Consolas"/>
+        </w:rPr>
+        <w:t>203</w:t>
+      </w:r>
+      <w:r>
+        <w:t xml:space="preserve"> – </w:t>
       </w:r>
       <w:r>
         <w:t xml:space="preserve">Is Directory: </w:t>
@@ -14706,10 +15346,21 @@
         <w:ind w:left="360" w:firstLine="0"/>
       </w:pPr>
       <w:r>
+        <w:rPr>
+          <w:rStyle w:val="Emphasis"/>
+          <w:rFonts w:ascii="Consolas" w:hAnsi="Consolas"/>
+        </w:rPr>
         <w:t>3</w:t>
       </w:r>
       <w:r>
-        <w:t xml:space="preserve">00 </w:t>
+        <w:rPr>
+          <w:rStyle w:val="Emphasis"/>
+          <w:rFonts w:ascii="Consolas" w:hAnsi="Consolas"/>
+        </w:rPr>
+        <w:t>00</w:t>
+      </w:r>
+      <w:r>
+        <w:t xml:space="preserve"> </w:t>
       </w:r>
       <w:r>
         <w:t>–</w:t>
@@ -14760,7 +15411,14 @@
         <w:ind w:left="360" w:firstLine="0"/>
       </w:pPr>
       <w:r>
-        <w:t xml:space="preserve">400 – Parser Error: An </w:t>
+        <w:rPr>
+          <w:rStyle w:val="Emphasis"/>
+          <w:rFonts w:ascii="Consolas" w:hAnsi="Consolas"/>
+        </w:rPr>
+        <w:t>400</w:t>
+      </w:r>
+      <w:r>
+        <w:t xml:space="preserve"> – Parser Error: An </w:t>
       </w:r>
       <w:r>
         <w:t xml:space="preserve">issue occurred </w:t>
@@ -14796,7 +15454,14 @@
         <w:ind w:left="360" w:firstLine="0"/>
       </w:pPr>
       <w:r>
-        <w:t xml:space="preserve">500 – Logical Error: An </w:t>
+        <w:rPr>
+          <w:rStyle w:val="Emphasis"/>
+          <w:rFonts w:ascii="Consolas" w:hAnsi="Consolas"/>
+        </w:rPr>
+        <w:t>500</w:t>
+      </w:r>
+      <w:r>
+        <w:t xml:space="preserve"> – Logical Error: An </w:t>
       </w:r>
       <w:r>
         <w:t>issue</w:t>
@@ -14832,7 +15497,18 @@
         <w:ind w:left="360" w:firstLine="0"/>
       </w:pPr>
       <w:r>
-        <w:t>600 – Linker Error: An issue occurred while linking the files together and checking dependencies and mergeability. (Logical issues like double declarations or importing a name that was already defined will be treated as linker error since they directly result from the linking process)</w:t>
+        <w:rPr>
+          <w:rStyle w:val="Emphasis"/>
+          <w:rFonts w:ascii="Consolas" w:hAnsi="Consolas"/>
+        </w:rPr>
+        <w:t>600</w:t>
+      </w:r>
+      <w:r>
+        <w:t xml:space="preserve"> – Linker Error: An issue occurred while linking the files together and checking dependencies and mergeability. (Logical issues like double declarations or importing </w:t>
+      </w:r>
+      <w:r>
+        <w:lastRenderedPageBreak/>
+        <w:t>a name that was already defined will be treated as linker error since they directly result from the linking process)</w:t>
       </w:r>
     </w:p>
     <w:p>
@@ -14896,6 +15572,10 @@
         <w:ind w:left="360" w:firstLine="0"/>
       </w:pPr>
       <w:r>
+        <w:rPr>
+          <w:rStyle w:val="Emphasis"/>
+          <w:rFonts w:ascii="Consolas" w:hAnsi="Consolas"/>
+        </w:rPr>
         <w:t>900</w:t>
       </w:r>
       <w:r>
@@ -14913,6 +15593,10 @@
         <w:ind w:firstLine="360"/>
       </w:pPr>
       <w:r>
+        <w:rPr>
+          <w:rStyle w:val="Emphasis"/>
+          <w:rFonts w:ascii="Consolas" w:hAnsi="Consolas"/>
+        </w:rPr>
         <w:t>901</w:t>
       </w:r>
       <w:r>
@@ -14923,21 +15607,21 @@
       <w:pPr>
         <w:pStyle w:val="Heading2"/>
       </w:pPr>
-      <w:bookmarkStart w:id="75" w:name="_Toc75623868"/>
+      <w:bookmarkStart w:id="83" w:name="_Toc75623868"/>
       <w:r>
         <w:t>Tokens</w:t>
       </w:r>
-      <w:bookmarkEnd w:id="75"/>
+      <w:bookmarkEnd w:id="83"/>
     </w:p>
     <w:p>
       <w:pPr>
         <w:pStyle w:val="Heading3"/>
       </w:pPr>
-      <w:bookmarkStart w:id="76" w:name="_Toc75623869"/>
+      <w:bookmarkStart w:id="84" w:name="_Toc75623869"/>
       <w:r>
         <w:t>C Keywords</w:t>
       </w:r>
-      <w:bookmarkEnd w:id="76"/>
+      <w:bookmarkEnd w:id="84"/>
     </w:p>
     <w:p>
       <w:pPr>
@@ -14974,7 +15658,6 @@
           <w:iCs/>
           <w:shd w:val="clear" w:color="auto" w:fill="DFDFDF" w:themeFill="background2" w:themeFillShade="E6"/>
         </w:rPr>
-        <w:lastRenderedPageBreak/>
         <w:t>auto</w:t>
       </w:r>
       <w:r>
@@ -15215,6 +15898,7 @@
           <w:iCs/>
           <w:shd w:val="clear" w:color="auto" w:fill="DFDFDF" w:themeFill="background2" w:themeFillShade="E6"/>
         </w:rPr>
+        <w:lastRenderedPageBreak/>
         <w:t>long</w:t>
       </w:r>
       <w:r>
@@ -15330,7 +16014,6 @@
           <w:iCs/>
           <w:shd w:val="clear" w:color="auto" w:fill="DFDFDF" w:themeFill="background2" w:themeFillShade="E6"/>
         </w:rPr>
-        <w:lastRenderedPageBreak/>
         <w:t>default</w:t>
       </w:r>
       <w:r>
@@ -15561,6 +16244,7 @@
           <w:iCs/>
           <w:shd w:val="clear" w:color="auto" w:fill="DFDFDF" w:themeFill="background2" w:themeFillShade="E6"/>
         </w:rPr>
+        <w:lastRenderedPageBreak/>
         <w:t>extern</w:t>
       </w:r>
       <w:r>
@@ -15650,11 +16334,7 @@
         <w:t>static</w:t>
       </w:r>
       <w:r>
-        <w:t xml:space="preserve"> – Storage Class Keyword used to define a static variable, which will retain its value until the end of the program. This means if a static variable is declared inside a function and the value is increased inside that function, calling the function multiple </w:t>
-      </w:r>
-      <w:r>
-        <w:lastRenderedPageBreak/>
-        <w:t xml:space="preserve">times will use the old value and contain from there, meaning the old value will </w:t>
+        <w:t xml:space="preserve"> – Storage Class Keyword used to define a static variable, which will retain its value until the end of the program. This means if a static variable is declared inside a function and the value is increased inside that function, calling the function multiple times will use the old value and contain from there, meaning the old value will </w:t>
       </w:r>
       <w:r>
         <w:rPr>
@@ -15755,11 +16435,11 @@
           <w:numId w:val="11"/>
         </w:numPr>
       </w:pPr>
-      <w:bookmarkStart w:id="77" w:name="_Toc75623870"/>
+      <w:bookmarkStart w:id="85" w:name="_Toc75623870"/>
       <w:r>
         <w:t>Para-C Keywords</w:t>
       </w:r>
-      <w:bookmarkEnd w:id="77"/>
+      <w:bookmarkEnd w:id="85"/>
     </w:p>
     <w:p>
       <w:pPr>
@@ -15881,6 +16561,7 @@
           <w:iCs/>
           <w:shd w:val="clear" w:color="auto" w:fill="DFDFDF" w:themeFill="background2" w:themeFillShade="E6"/>
         </w:rPr>
+        <w:lastRenderedPageBreak/>
         <w:t>finally</w:t>
       </w:r>
       <w:r>
@@ -15908,11 +16589,11 @@
       <w:pPr>
         <w:pStyle w:val="Heading3"/>
       </w:pPr>
-      <w:bookmarkStart w:id="78" w:name="_Toc75623871"/>
+      <w:bookmarkStart w:id="86" w:name="_Toc75623871"/>
       <w:r>
         <w:t>Special Symbols</w:t>
       </w:r>
-      <w:bookmarkEnd w:id="78"/>
+      <w:bookmarkEnd w:id="86"/>
       <w:r>
         <w:t xml:space="preserve"> </w:t>
       </w:r>
@@ -15953,7 +16634,57 @@
               <w:ind w:firstLine="0"/>
             </w:pPr>
             <w:r>
-              <w:t>Addition(+), Subtraction(-), Modulo(%), Multiplication(*), Division(/)</w:t>
+              <w:t>Addition(</w:t>
+            </w:r>
+            <w:r>
+              <w:rPr>
+                <w:rStyle w:val="Emphasis"/>
+                <w:rFonts w:ascii="Consolas" w:hAnsi="Consolas"/>
+              </w:rPr>
+              <w:t>+</w:t>
+            </w:r>
+            <w:r>
+              <w:t>), Subtraction(</w:t>
+            </w:r>
+            <w:r>
+              <w:rPr>
+                <w:rStyle w:val="Emphasis"/>
+                <w:rFonts w:ascii="Consolas" w:hAnsi="Consolas"/>
+              </w:rPr>
+              <w:t>-</w:t>
+            </w:r>
+            <w:r>
+              <w:t>), Modulo(</w:t>
+            </w:r>
+            <w:r>
+              <w:rPr>
+                <w:rStyle w:val="Emphasis"/>
+                <w:rFonts w:ascii="Consolas" w:hAnsi="Consolas"/>
+              </w:rPr>
+              <w:t>%</w:t>
+            </w:r>
+            <w:r>
+              <w:t>), Multiplication(</w:t>
+            </w:r>
+            <w:r>
+              <w:rPr>
+                <w:rStyle w:val="Emphasis"/>
+                <w:rFonts w:ascii="Consolas" w:hAnsi="Consolas"/>
+              </w:rPr>
+              <w:t>*</w:t>
+            </w:r>
+            <w:r>
+              <w:t>), Division(</w:t>
+            </w:r>
+            <w:r>
+              <w:rPr>
+                <w:rStyle w:val="Emphasis"/>
+                <w:rFonts w:ascii="Consolas" w:hAnsi="Consolas"/>
+              </w:rPr>
+              <w:t>/</w:t>
+            </w:r>
+            <w:r>
+              <w:t>)</w:t>
             </w:r>
           </w:p>
         </w:tc>
@@ -15969,7 +16700,6 @@
               <w:ind w:firstLine="0"/>
             </w:pPr>
             <w:r>
-              <w:lastRenderedPageBreak/>
               <w:t>End of line</w:t>
             </w:r>
           </w:p>
@@ -15984,6 +16714,10 @@
               <w:ind w:firstLine="0"/>
             </w:pPr>
             <w:r>
+              <w:rPr>
+                <w:rStyle w:val="Emphasis"/>
+                <w:rFonts w:ascii="Consolas" w:hAnsi="Consolas"/>
+              </w:rPr>
               <w:t>;</w:t>
             </w:r>
           </w:p>
@@ -16012,6 +16746,10 @@
               <w:ind w:firstLine="0"/>
             </w:pPr>
             <w:r>
+              <w:rPr>
+                <w:rStyle w:val="Emphasis"/>
+                <w:rFonts w:ascii="Consolas" w:hAnsi="Consolas"/>
+              </w:rPr>
               <w:t>,</w:t>
             </w:r>
           </w:p>
@@ -16038,8 +16776,16 @@
           <w:p>
             <w:pPr>
               <w:ind w:firstLine="0"/>
+              <w:rPr>
+                <w:rStyle w:val="Emphasis"/>
+                <w:rFonts w:ascii="Consolas" w:hAnsi="Consolas"/>
+              </w:rPr>
             </w:pPr>
             <w:r>
+              <w:rPr>
+                <w:rStyle w:val="Emphasis"/>
+                <w:rFonts w:ascii="Consolas" w:hAnsi="Consolas"/>
+              </w:rPr>
               <w:t>{ }</w:t>
             </w:r>
           </w:p>
@@ -16068,6 +16814,10 @@
               <w:ind w:firstLine="0"/>
             </w:pPr>
             <w:r>
+              <w:rPr>
+                <w:rStyle w:val="Emphasis"/>
+                <w:rFonts w:ascii="Consolas" w:hAnsi="Consolas"/>
+              </w:rPr>
               <w:t>( )</w:t>
             </w:r>
           </w:p>
@@ -16098,6 +16848,10 @@
               <w:ind w:firstLine="0"/>
             </w:pPr>
             <w:r>
+              <w:rPr>
+                <w:rStyle w:val="Emphasis"/>
+                <w:rFonts w:ascii="Consolas" w:hAnsi="Consolas"/>
+              </w:rPr>
               <w:t>=</w:t>
             </w:r>
           </w:p>
@@ -16134,42 +16888,115 @@
               <w:ind w:firstLine="0"/>
             </w:pPr>
             <w:r>
-              <w:t>+=, /=, *=, -=</w:t>
+              <w:rPr>
+                <w:rStyle w:val="Emphasis"/>
+                <w:rFonts w:ascii="Consolas" w:hAnsi="Consolas"/>
+              </w:rPr>
+              <w:t>+=</w:t>
             </w:r>
             <w:r>
               <w:t xml:space="preserve">, </w:t>
             </w:r>
             <w:r>
-              <w:t>%=,</w:t>
+              <w:rPr>
+                <w:rStyle w:val="Emphasis"/>
+                <w:rFonts w:ascii="Consolas" w:hAnsi="Consolas"/>
+              </w:rPr>
+              <w:t>/=</w:t>
+            </w:r>
+            <w:r>
+              <w:t xml:space="preserve">, </w:t>
+            </w:r>
+            <w:r>
+              <w:rPr>
+                <w:rStyle w:val="Emphasis"/>
+                <w:rFonts w:ascii="Consolas" w:hAnsi="Consolas"/>
+              </w:rPr>
+              <w:t>*=</w:t>
+            </w:r>
+            <w:r>
+              <w:t xml:space="preserve">, </w:t>
+            </w:r>
+            <w:r>
+              <w:rPr>
+                <w:rStyle w:val="Emphasis"/>
+                <w:rFonts w:ascii="Consolas" w:hAnsi="Consolas"/>
+              </w:rPr>
+              <w:t>-=</w:t>
+            </w:r>
+            <w:r>
+              <w:t xml:space="preserve">, </w:t>
+            </w:r>
+            <w:r>
+              <w:rPr>
+                <w:rStyle w:val="Emphasis"/>
+                <w:rFonts w:ascii="Consolas" w:hAnsi="Consolas"/>
+              </w:rPr>
+              <w:t>%=</w:t>
+            </w:r>
+            <w:r>
+              <w:t>,</w:t>
             </w:r>
             <w:r>
               <w:t xml:space="preserve"> </w:t>
             </w:r>
             <w:r>
-              <w:t>&amp;=,</w:t>
+              <w:rPr>
+                <w:rStyle w:val="Emphasis"/>
+                <w:rFonts w:ascii="Consolas" w:hAnsi="Consolas"/>
+              </w:rPr>
+              <w:t>&amp;=</w:t>
+            </w:r>
+            <w:r>
+              <w:t>,</w:t>
             </w:r>
             <w:r>
               <w:t xml:space="preserve"> </w:t>
             </w:r>
             <w:r>
-              <w:t>|=,</w:t>
+              <w:rPr>
+                <w:rStyle w:val="Emphasis"/>
+                <w:rFonts w:ascii="Consolas" w:hAnsi="Consolas"/>
+              </w:rPr>
+              <w:t>|=</w:t>
+            </w:r>
+            <w:r>
+              <w:t>,</w:t>
             </w:r>
             <w:r>
               <w:t xml:space="preserve"> </w:t>
             </w:r>
             <w:r>
-              <w:t>^=,</w:t>
+              <w:rPr>
+                <w:rStyle w:val="Emphasis"/>
+                <w:rFonts w:ascii="Consolas" w:hAnsi="Consolas"/>
+              </w:rPr>
+              <w:t>^=</w:t>
+            </w:r>
+            <w:r>
+              <w:t>,</w:t>
             </w:r>
             <w:r>
               <w:t xml:space="preserve"> </w:t>
             </w:r>
             <w:r>
-              <w:t>&lt;&lt;=,</w:t>
+              <w:rPr>
+                <w:rStyle w:val="Emphasis"/>
+                <w:rFonts w:ascii="Consolas" w:hAnsi="Consolas"/>
+              </w:rPr>
+              <w:t>&lt;&lt;=</w:t>
+            </w:r>
+            <w:r>
+              <w:t>,</w:t>
             </w:r>
             <w:r>
               <w:t xml:space="preserve"> </w:t>
             </w:r>
             <w:r>
+              <w:rPr>
+                <w:rStyle w:val="Emphasis"/>
+                <w:rFonts w:ascii="Consolas" w:hAnsi="Consolas"/>
+              </w:rPr>
               <w:t>&gt;&gt;=</w:t>
             </w:r>
           </w:p>
@@ -16198,7 +17025,21 @@
               <w:ind w:firstLine="0"/>
             </w:pPr>
             <w:r>
-              <w:t>++, --</w:t>
+              <w:rPr>
+                <w:rStyle w:val="Emphasis"/>
+                <w:rFonts w:ascii="Consolas" w:hAnsi="Consolas"/>
+              </w:rPr>
+              <w:t>++</w:t>
+            </w:r>
+            <w:r>
+              <w:t xml:space="preserve">, </w:t>
+            </w:r>
+            <w:r>
+              <w:rPr>
+                <w:rStyle w:val="Emphasis"/>
+                <w:rFonts w:ascii="Consolas" w:hAnsi="Consolas"/>
+              </w:rPr>
+              <w:t>--</w:t>
             </w:r>
           </w:p>
         </w:tc>
@@ -16226,7 +17067,27 @@
               <w:ind w:firstLine="0"/>
             </w:pPr>
             <w:r>
-              <w:t>Questionmark(?), Colon(:)</w:t>
+              <w:t>Questionmark(</w:t>
+            </w:r>
+            <w:r>
+              <w:rPr>
+                <w:rStyle w:val="Emphasis"/>
+                <w:rFonts w:ascii="Consolas" w:hAnsi="Consolas"/>
+              </w:rPr>
+              <w:t>?</w:t>
+            </w:r>
+            <w:r>
+              <w:t>), Colon(</w:t>
+            </w:r>
+            <w:r>
+              <w:rPr>
+                <w:rStyle w:val="Emphasis"/>
+                <w:rFonts w:ascii="Consolas" w:hAnsi="Consolas"/>
+              </w:rPr>
+              <w:t>:</w:t>
+            </w:r>
+            <w:r>
+              <w:t>)</w:t>
             </w:r>
           </w:p>
         </w:tc>
@@ -16256,7 +17117,61 @@
               <w:ind w:firstLine="0"/>
             </w:pPr>
             <w:r>
-              <w:t>==, !=, &lt;, &lt;=, &gt;, &gt;=</w:t>
+              <w:rPr>
+                <w:rStyle w:val="Emphasis"/>
+                <w:rFonts w:ascii="Consolas" w:hAnsi="Consolas"/>
+              </w:rPr>
+              <w:t>==</w:t>
+            </w:r>
+            <w:r>
+              <w:t xml:space="preserve">, </w:t>
+            </w:r>
+            <w:r>
+              <w:rPr>
+                <w:rStyle w:val="Emphasis"/>
+                <w:rFonts w:ascii="Consolas" w:hAnsi="Consolas"/>
+              </w:rPr>
+              <w:t>!=</w:t>
+            </w:r>
+            <w:r>
+              <w:t xml:space="preserve">, </w:t>
+            </w:r>
+            <w:r>
+              <w:rPr>
+                <w:rStyle w:val="Emphasis"/>
+                <w:rFonts w:ascii="Consolas" w:hAnsi="Consolas"/>
+              </w:rPr>
+              <w:t>&lt;</w:t>
+            </w:r>
+            <w:r>
+              <w:t xml:space="preserve">, </w:t>
+            </w:r>
+            <w:r>
+              <w:rPr>
+                <w:rStyle w:val="Emphasis"/>
+                <w:rFonts w:ascii="Consolas" w:hAnsi="Consolas"/>
+              </w:rPr>
+              <w:t>&lt;=</w:t>
+            </w:r>
+            <w:r>
+              <w:t xml:space="preserve">, </w:t>
+            </w:r>
+            <w:r>
+              <w:rPr>
+                <w:rStyle w:val="Emphasis"/>
+                <w:rFonts w:ascii="Consolas" w:hAnsi="Consolas"/>
+              </w:rPr>
+              <w:t>&gt;</w:t>
+            </w:r>
+            <w:r>
+              <w:t xml:space="preserve">, </w:t>
+            </w:r>
+            <w:r>
+              <w:rPr>
+                <w:rStyle w:val="Emphasis"/>
+                <w:rFonts w:ascii="Consolas" w:hAnsi="Consolas"/>
+              </w:rPr>
+              <w:t>&gt;=</w:t>
             </w:r>
           </w:p>
         </w:tc>
@@ -16284,7 +17199,31 @@
               <w:ind w:firstLine="0"/>
             </w:pPr>
             <w:r>
-              <w:t>*, &amp;, [ ]</w:t>
+              <w:rPr>
+                <w:rStyle w:val="Emphasis"/>
+                <w:rFonts w:ascii="Consolas" w:hAnsi="Consolas"/>
+              </w:rPr>
+              <w:t>*</w:t>
+            </w:r>
+            <w:r>
+              <w:t xml:space="preserve">, </w:t>
+            </w:r>
+            <w:r>
+              <w:rPr>
+                <w:rStyle w:val="Emphasis"/>
+                <w:rFonts w:ascii="Consolas" w:hAnsi="Consolas"/>
+              </w:rPr>
+              <w:t>&amp;</w:t>
+            </w:r>
+            <w:r>
+              <w:t xml:space="preserve">, </w:t>
+            </w:r>
+            <w:r>
+              <w:rPr>
+                <w:rStyle w:val="Emphasis"/>
+                <w:rFonts w:ascii="Consolas" w:hAnsi="Consolas"/>
+              </w:rPr>
+              <w:t>[ ]</w:t>
             </w:r>
           </w:p>
         </w:tc>
@@ -16312,7 +17251,24 @@
               <w:ind w:left="720" w:hanging="720"/>
             </w:pPr>
             <w:r>
-              <w:t>-&gt;, Dot(.)</w:t>
+              <w:rPr>
+                <w:rStyle w:val="Emphasis"/>
+                <w:rFonts w:ascii="Consolas" w:hAnsi="Consolas"/>
+              </w:rPr>
+              <w:t>-&gt;</w:t>
+            </w:r>
+            <w:r>
+              <w:t>, Dot(</w:t>
+            </w:r>
+            <w:r>
+              <w:rPr>
+                <w:rStyle w:val="Emphasis"/>
+                <w:rFonts w:ascii="Consolas" w:hAnsi="Consolas"/>
+              </w:rPr>
+              <w:t>.</w:t>
+            </w:r>
+            <w:r>
+              <w:t>)</w:t>
             </w:r>
           </w:p>
         </w:tc>
@@ -16342,6 +17298,10 @@
               <w:ind w:firstLine="0"/>
             </w:pPr>
             <w:r>
+              <w:rPr>
+                <w:rStyle w:val="Emphasis"/>
+                <w:rFonts w:ascii="Consolas" w:hAnsi="Consolas"/>
+              </w:rPr>
               <w:t>#</w:t>
             </w:r>
           </w:p>
@@ -16372,10 +17332,41 @@
               <w:ind w:firstLine="0"/>
             </w:pPr>
             <w:r>
+              <w:rPr>
+                <w:rStyle w:val="Emphasis"/>
+                <w:rFonts w:ascii="Consolas" w:hAnsi="Consolas"/>
+              </w:rPr>
               <w:t>&amp;</w:t>
             </w:r>
             <w:r>
-              <w:t>, ~,  |, ^</w:t>
+              <w:t xml:space="preserve">, </w:t>
+            </w:r>
+            <w:r>
+              <w:rPr>
+                <w:rStyle w:val="Emphasis"/>
+                <w:rFonts w:ascii="Consolas" w:hAnsi="Consolas"/>
+              </w:rPr>
+              <w:t>~</w:t>
+            </w:r>
+            <w:r>
+              <w:t xml:space="preserve">,  </w:t>
+            </w:r>
+            <w:r>
+              <w:rPr>
+                <w:rStyle w:val="Emphasis"/>
+                <w:rFonts w:ascii="Consolas" w:hAnsi="Consolas"/>
+              </w:rPr>
+              <w:t>|</w:t>
+            </w:r>
+            <w:r>
+              <w:t xml:space="preserve">, </w:t>
+            </w:r>
+            <w:r>
+              <w:rPr>
+                <w:rStyle w:val="Emphasis"/>
+                <w:rFonts w:ascii="Consolas" w:hAnsi="Consolas"/>
+              </w:rPr>
+              <w:t>^</w:t>
             </w:r>
           </w:p>
         </w:tc>
@@ -16403,6 +17394,10 @@
               <w:ind w:firstLine="0"/>
             </w:pPr>
             <w:r>
+              <w:rPr>
+                <w:rStyle w:val="Emphasis"/>
+                <w:rFonts w:ascii="Consolas" w:hAnsi="Consolas"/>
+              </w:rPr>
               <w:t>@</w:t>
             </w:r>
           </w:p>
@@ -16418,6 +17413,7 @@
               <w:ind w:firstLine="0"/>
             </w:pPr>
             <w:r>
+              <w:lastRenderedPageBreak/>
               <w:t>Logical</w:t>
             </w:r>
           </w:p>
@@ -16431,7 +17427,31 @@
               <w:ind w:firstLine="0"/>
             </w:pPr>
             <w:r>
-              <w:t>&amp;&amp;, ||, !</w:t>
+              <w:rPr>
+                <w:rStyle w:val="Emphasis"/>
+                <w:rFonts w:ascii="Consolas" w:hAnsi="Consolas"/>
+              </w:rPr>
+              <w:t>&amp;&amp;</w:t>
+            </w:r>
+            <w:r>
+              <w:t xml:space="preserve">, </w:t>
+            </w:r>
+            <w:r>
+              <w:rPr>
+                <w:rStyle w:val="Emphasis"/>
+                <w:rFonts w:ascii="Consolas" w:hAnsi="Consolas"/>
+              </w:rPr>
+              <w:t>||</w:t>
+            </w:r>
+            <w:r>
+              <w:t xml:space="preserve">, </w:t>
+            </w:r>
+            <w:r>
+              <w:rPr>
+                <w:rStyle w:val="Emphasis"/>
+                <w:rFonts w:ascii="Consolas" w:hAnsi="Consolas"/>
+              </w:rPr>
+              <w:t>!</w:t>
             </w:r>
           </w:p>
         </w:tc>
@@ -16461,7 +17481,41 @@
               <w:ind w:firstLine="0"/>
             </w:pPr>
             <w:r>
-              <w:t>&gt;&gt;, &gt;&gt;&gt;, &lt;&lt;, &lt;&lt;&lt;</w:t>
+              <w:rPr>
+                <w:rStyle w:val="Emphasis"/>
+                <w:rFonts w:ascii="Consolas" w:hAnsi="Consolas"/>
+              </w:rPr>
+              <w:t>&gt;&gt;</w:t>
+            </w:r>
+            <w:r>
+              <w:t xml:space="preserve">, </w:t>
+            </w:r>
+            <w:r>
+              <w:rPr>
+                <w:rStyle w:val="Emphasis"/>
+                <w:rFonts w:ascii="Consolas" w:hAnsi="Consolas"/>
+              </w:rPr>
+              <w:t>&gt;&gt;&gt;</w:t>
+            </w:r>
+            <w:r>
+              <w:t xml:space="preserve">, </w:t>
+            </w:r>
+            <w:r>
+              <w:rPr>
+                <w:rStyle w:val="Emphasis"/>
+                <w:rFonts w:ascii="Consolas" w:hAnsi="Consolas"/>
+              </w:rPr>
+              <w:t>&lt;&lt;</w:t>
+            </w:r>
+            <w:r>
+              <w:t xml:space="preserve">, </w:t>
+            </w:r>
+            <w:r>
+              <w:rPr>
+                <w:rStyle w:val="Emphasis"/>
+                <w:rFonts w:ascii="Consolas" w:hAnsi="Consolas"/>
+              </w:rPr>
+              <w:t>&lt;&lt;&lt;</w:t>
             </w:r>
           </w:p>
         </w:tc>
@@ -16480,13 +17534,13 @@
       <w:pPr>
         <w:pStyle w:val="Heading3"/>
       </w:pPr>
-      <w:bookmarkStart w:id="79" w:name="_Pre-Processor_Directives"/>
-      <w:bookmarkStart w:id="80" w:name="_Toc75623872"/>
-      <w:bookmarkEnd w:id="79"/>
+      <w:bookmarkStart w:id="87" w:name="_Pre-Processor_Directives"/>
+      <w:bookmarkStart w:id="88" w:name="_Toc75623872"/>
+      <w:bookmarkEnd w:id="87"/>
       <w:r>
         <w:t>Pre-Processor Directives</w:t>
       </w:r>
-      <w:bookmarkEnd w:id="80"/>
+      <w:bookmarkEnd w:id="88"/>
     </w:p>
     <w:tbl>
       <w:tblPr>
@@ -16624,7 +17678,6 @@
               <w:ind w:firstLine="0"/>
             </w:pPr>
             <w:r>
-              <w:lastRenderedPageBreak/>
               <w:t>#ifdef</w:t>
             </w:r>
           </w:p>
@@ -16881,14 +17934,14 @@
       <w:pPr>
         <w:pStyle w:val="Heading1"/>
       </w:pPr>
-      <w:bookmarkStart w:id="81" w:name="_Toc75623873"/>
+      <w:bookmarkStart w:id="89" w:name="_Toc75623873"/>
       <w:r>
         <w:t xml:space="preserve">Core </w:t>
       </w:r>
       <w:r>
         <w:t>Language Reference</w:t>
       </w:r>
-      <w:bookmarkEnd w:id="81"/>
+      <w:bookmarkEnd w:id="89"/>
     </w:p>
     <w:p>
       <w:pPr>
@@ -16966,74 +18019,26 @@
       <w:pPr>
         <w:pStyle w:val="Heading2"/>
       </w:pPr>
-      <w:bookmarkStart w:id="82" w:name="_Toc74898134"/>
-      <w:bookmarkStart w:id="83" w:name="_Toc75623874"/>
+      <w:bookmarkStart w:id="90" w:name="_Toc74898134"/>
+      <w:bookmarkStart w:id="91" w:name="_Toc75623874"/>
       <w:r>
         <w:lastRenderedPageBreak/>
         <w:t>Importing</w:t>
       </w:r>
-      <w:bookmarkEnd w:id="82"/>
-      <w:bookmarkEnd w:id="83"/>
-      <w:r>
-        <w:t xml:space="preserve"> </w:t>
-      </w:r>
-    </w:p>
-    <w:p>
-      <w:pPr>
-        <w:pStyle w:val="Heading2"/>
-      </w:pPr>
-      <w:bookmarkStart w:id="84" w:name="_Toc74898135"/>
-      <w:bookmarkStart w:id="85" w:name="_Toc75623875"/>
-      <w:r>
-        <w:t>Entry-File Specifier</w:t>
-      </w:r>
-      <w:bookmarkEnd w:id="84"/>
-      <w:bookmarkEnd w:id="85"/>
-    </w:p>
-    <w:p>
-      <w:pPr>
-        <w:pStyle w:val="Heading2"/>
-      </w:pPr>
-      <w:bookmarkStart w:id="86" w:name="_Toc74898136"/>
-      <w:bookmarkStart w:id="87" w:name="_Toc75623876"/>
-      <w:r>
-        <w:t>Pre-Processor Directives</w:t>
-      </w:r>
-      <w:bookmarkEnd w:id="86"/>
-      <w:bookmarkEnd w:id="87"/>
-    </w:p>
-    <w:p>
-      <w:pPr>
-        <w:pStyle w:val="Heading2"/>
-      </w:pPr>
-      <w:bookmarkStart w:id="88" w:name="_Toc74898137"/>
-      <w:bookmarkStart w:id="89" w:name="_Toc75623877"/>
-      <w:r>
-        <w:t>Functions</w:t>
-      </w:r>
-      <w:bookmarkEnd w:id="88"/>
-      <w:bookmarkEnd w:id="89"/>
-    </w:p>
-    <w:p>
-      <w:pPr>
-        <w:pStyle w:val="Heading2"/>
-      </w:pPr>
-      <w:bookmarkStart w:id="90" w:name="_Toc74898138"/>
-      <w:bookmarkStart w:id="91" w:name="_Toc75623878"/>
-      <w:r>
-        <w:t>Variables and Scopes</w:t>
-      </w:r>
       <w:bookmarkEnd w:id="90"/>
       <w:bookmarkEnd w:id="91"/>
+      <w:r>
+        <w:t xml:space="preserve"> </w:t>
+      </w:r>
     </w:p>
     <w:p>
       <w:pPr>
         <w:pStyle w:val="Heading2"/>
       </w:pPr>
-      <w:bookmarkStart w:id="92" w:name="_Toc74898139"/>
-      <w:bookmarkStart w:id="93" w:name="_Toc75623879"/>
-      <w:r>
-        <w:t>Datatypes</w:t>
+      <w:bookmarkStart w:id="92" w:name="_Toc74898135"/>
+      <w:bookmarkStart w:id="93" w:name="_Toc75623875"/>
+      <w:r>
+        <w:t>Entry-File Specifier</w:t>
       </w:r>
       <w:bookmarkEnd w:id="92"/>
       <w:bookmarkEnd w:id="93"/>
@@ -17042,10 +18047,10 @@
       <w:pPr>
         <w:pStyle w:val="Heading2"/>
       </w:pPr>
-      <w:bookmarkStart w:id="94" w:name="_Toc74898140"/>
-      <w:bookmarkStart w:id="95" w:name="_Toc75623880"/>
-      <w:r>
-        <w:t>Exceptions</w:t>
+      <w:bookmarkStart w:id="94" w:name="_Toc74898136"/>
+      <w:bookmarkStart w:id="95" w:name="_Toc75623876"/>
+      <w:r>
+        <w:t>Pre-Processor Directives</w:t>
       </w:r>
       <w:bookmarkEnd w:id="94"/>
       <w:bookmarkEnd w:id="95"/>
@@ -17054,10 +18059,10 @@
       <w:pPr>
         <w:pStyle w:val="Heading2"/>
       </w:pPr>
-      <w:bookmarkStart w:id="96" w:name="_Toc74898141"/>
-      <w:bookmarkStart w:id="97" w:name="_Toc75623881"/>
-      <w:r>
-        <w:t>IO-Interaction</w:t>
+      <w:bookmarkStart w:id="96" w:name="_Toc74898137"/>
+      <w:bookmarkStart w:id="97" w:name="_Toc75623877"/>
+      <w:r>
+        <w:t>Functions</w:t>
       </w:r>
       <w:bookmarkEnd w:id="96"/>
       <w:bookmarkEnd w:id="97"/>
@@ -17066,13 +18071,61 @@
       <w:pPr>
         <w:pStyle w:val="Heading2"/>
       </w:pPr>
-      <w:bookmarkStart w:id="98" w:name="_Toc74898142"/>
-      <w:bookmarkStart w:id="99" w:name="_Toc75623882"/>
-      <w:r>
-        <w:t>Para-C specific Macros</w:t>
+      <w:bookmarkStart w:id="98" w:name="_Toc74898138"/>
+      <w:bookmarkStart w:id="99" w:name="_Toc75623878"/>
+      <w:r>
+        <w:t>Variables and Scopes</w:t>
       </w:r>
       <w:bookmarkEnd w:id="98"/>
       <w:bookmarkEnd w:id="99"/>
+    </w:p>
+    <w:p>
+      <w:pPr>
+        <w:pStyle w:val="Heading2"/>
+      </w:pPr>
+      <w:bookmarkStart w:id="100" w:name="_Toc74898139"/>
+      <w:bookmarkStart w:id="101" w:name="_Toc75623879"/>
+      <w:r>
+        <w:t>Datatypes</w:t>
+      </w:r>
+      <w:bookmarkEnd w:id="100"/>
+      <w:bookmarkEnd w:id="101"/>
+    </w:p>
+    <w:p>
+      <w:pPr>
+        <w:pStyle w:val="Heading2"/>
+      </w:pPr>
+      <w:bookmarkStart w:id="102" w:name="_Toc74898140"/>
+      <w:bookmarkStart w:id="103" w:name="_Toc75623880"/>
+      <w:r>
+        <w:t>Exceptions</w:t>
+      </w:r>
+      <w:bookmarkEnd w:id="102"/>
+      <w:bookmarkEnd w:id="103"/>
+    </w:p>
+    <w:p>
+      <w:pPr>
+        <w:pStyle w:val="Heading2"/>
+      </w:pPr>
+      <w:bookmarkStart w:id="104" w:name="_Toc74898141"/>
+      <w:bookmarkStart w:id="105" w:name="_Toc75623881"/>
+      <w:r>
+        <w:t>IO-Interaction</w:t>
+      </w:r>
+      <w:bookmarkEnd w:id="104"/>
+      <w:bookmarkEnd w:id="105"/>
+    </w:p>
+    <w:p>
+      <w:pPr>
+        <w:pStyle w:val="Heading2"/>
+      </w:pPr>
+      <w:bookmarkStart w:id="106" w:name="_Toc74898142"/>
+      <w:bookmarkStart w:id="107" w:name="_Toc75623882"/>
+      <w:r>
+        <w:t>Para-C specific Macros</w:t>
+      </w:r>
+      <w:bookmarkEnd w:id="106"/>
+      <w:bookmarkEnd w:id="107"/>
     </w:p>
     <w:p>
       <w:pPr>
@@ -17093,7 +18146,7 @@
           <w:iCs w:val="0"/>
         </w:rPr>
       </w:pPr>
-      <w:bookmarkStart w:id="100" w:name="_Toc75623883"/>
+      <w:bookmarkStart w:id="108" w:name="_Toc75623883"/>
       <w:r>
         <w:rPr>
           <w:rStyle w:val="Emphasis"/>
@@ -17103,57 +18156,57 @@
         </w:rPr>
         <w:t>Usage and Implementation Examples</w:t>
       </w:r>
-      <w:bookmarkEnd w:id="100"/>
+      <w:bookmarkEnd w:id="108"/>
     </w:p>
     <w:p>
       <w:pPr>
         <w:pStyle w:val="Heading2"/>
       </w:pPr>
-      <w:bookmarkStart w:id="101" w:name="_Project_Configuration"/>
-      <w:bookmarkStart w:id="102" w:name="_Toc71660370"/>
-      <w:bookmarkStart w:id="103" w:name="_Toc75623884"/>
-      <w:bookmarkEnd w:id="101"/>
+      <w:bookmarkStart w:id="109" w:name="_Project_Configuration"/>
+      <w:bookmarkStart w:id="110" w:name="_Toc71660370"/>
+      <w:bookmarkStart w:id="111" w:name="_Toc75623884"/>
+      <w:bookmarkEnd w:id="109"/>
       <w:r>
         <w:t>Using C-Code inside Para-C</w:t>
       </w:r>
-      <w:bookmarkEnd w:id="102"/>
-      <w:bookmarkEnd w:id="103"/>
+      <w:bookmarkEnd w:id="110"/>
+      <w:bookmarkEnd w:id="111"/>
     </w:p>
     <w:p>
       <w:pPr>
         <w:pStyle w:val="Heading3"/>
       </w:pPr>
-      <w:bookmarkStart w:id="104" w:name="_Toc71660371"/>
-      <w:bookmarkStart w:id="105" w:name="_Toc75623885"/>
+      <w:bookmarkStart w:id="112" w:name="_Toc71660371"/>
+      <w:bookmarkStart w:id="113" w:name="_Toc75623885"/>
       <w:r>
         <w:t>Using Standard C-code</w:t>
       </w:r>
-      <w:bookmarkEnd w:id="104"/>
-      <w:bookmarkEnd w:id="105"/>
+      <w:bookmarkEnd w:id="112"/>
+      <w:bookmarkEnd w:id="113"/>
     </w:p>
     <w:p>
       <w:pPr>
         <w:pStyle w:val="Heading3"/>
       </w:pPr>
-      <w:bookmarkStart w:id="106" w:name="_Toc71660372"/>
-      <w:bookmarkStart w:id="107" w:name="_Toc75623886"/>
+      <w:bookmarkStart w:id="114" w:name="_Toc71660372"/>
+      <w:bookmarkStart w:id="115" w:name="_Toc75623886"/>
       <w:r>
         <w:t>Using C-libraries</w:t>
       </w:r>
-      <w:bookmarkEnd w:id="106"/>
-      <w:bookmarkEnd w:id="107"/>
+      <w:bookmarkEnd w:id="114"/>
+      <w:bookmarkEnd w:id="115"/>
     </w:p>
     <w:p>
       <w:pPr>
         <w:pStyle w:val="Heading3"/>
       </w:pPr>
-      <w:bookmarkStart w:id="108" w:name="_Toc71660373"/>
-      <w:bookmarkStart w:id="109" w:name="_Toc75623887"/>
+      <w:bookmarkStart w:id="116" w:name="_Toc71660373"/>
+      <w:bookmarkStart w:id="117" w:name="_Toc75623887"/>
       <w:r>
         <w:t>Restrictions of Para-C</w:t>
       </w:r>
-      <w:bookmarkEnd w:id="108"/>
-      <w:bookmarkEnd w:id="109"/>
+      <w:bookmarkEnd w:id="116"/>
+      <w:bookmarkEnd w:id="117"/>
     </w:p>
     <w:p>
       <w:pPr>
@@ -17174,22 +18227,22 @@
           <w:vertAlign w:val="baseline"/>
         </w:rPr>
       </w:pPr>
-      <w:bookmarkStart w:id="110" w:name="_Toc71660374"/>
-      <w:bookmarkStart w:id="111" w:name="_Toc75623888"/>
+      <w:bookmarkStart w:id="118" w:name="_Toc71660374"/>
+      <w:bookmarkStart w:id="119" w:name="_Toc75623888"/>
       <w:r>
         <w:lastRenderedPageBreak/>
         <w:t>E</w:t>
       </w:r>
-      <w:bookmarkEnd w:id="110"/>
+      <w:bookmarkEnd w:id="118"/>
       <w:r>
         <w:t>ndnotes</w:t>
       </w:r>
-      <w:bookmarkEnd w:id="111"/>
+      <w:bookmarkEnd w:id="119"/>
     </w:p>
     <w:sectPr>
-      <w:headerReference w:type="default" r:id="rId9"/>
-      <w:headerReference w:type="first" r:id="rId10"/>
-      <w:footerReference w:type="first" r:id="rId11"/>
+      <w:headerReference w:type="default" r:id="rId10"/>
+      <w:headerReference w:type="first" r:id="rId11"/>
+      <w:footerReference w:type="first" r:id="rId12"/>
       <w:footnotePr>
         <w:pos w:val="beneathText"/>
       </w:footnotePr>
@@ -18933,6 +19986,119 @@
     </w:lvl>
   </w:abstractNum>
   <w:abstractNum w:abstractNumId="21" w15:restartNumberingAfterBreak="0">
+    <w:nsid w:val="3BBE1632"/>
+    <w:multiLevelType w:val="hybridMultilevel"/>
+    <w:tmpl w:val="79065938"/>
+    <w:lvl w:ilvl="0" w:tplc="08090001">
+      <w:start w:val="1"/>
+      <w:numFmt w:val="bullet"/>
+      <w:lvlText w:val=""/>
+      <w:lvlJc w:val="left"/>
+      <w:pPr>
+        <w:ind w:left="720" w:hanging="360"/>
+      </w:pPr>
+      <w:rPr>
+        <w:rFonts w:ascii="Symbol" w:hAnsi="Symbol" w:hint="default"/>
+      </w:rPr>
+    </w:lvl>
+    <w:lvl w:ilvl="1" w:tplc="08090003" w:tentative="1">
+      <w:start w:val="1"/>
+      <w:numFmt w:val="bullet"/>
+      <w:lvlText w:val="o"/>
+      <w:lvlJc w:val="left"/>
+      <w:pPr>
+        <w:ind w:left="1440" w:hanging="360"/>
+      </w:pPr>
+      <w:rPr>
+        <w:rFonts w:ascii="Courier New" w:hAnsi="Courier New" w:cs="Courier New" w:hint="default"/>
+      </w:rPr>
+    </w:lvl>
+    <w:lvl w:ilvl="2" w:tplc="08090005" w:tentative="1">
+      <w:start w:val="1"/>
+      <w:numFmt w:val="bullet"/>
+      <w:lvlText w:val=""/>
+      <w:lvlJc w:val="left"/>
+      <w:pPr>
+        <w:ind w:left="2160" w:hanging="360"/>
+      </w:pPr>
+      <w:rPr>
+        <w:rFonts w:ascii="Wingdings" w:hAnsi="Wingdings" w:hint="default"/>
+      </w:rPr>
+    </w:lvl>
+    <w:lvl w:ilvl="3" w:tplc="08090001" w:tentative="1">
+      <w:start w:val="1"/>
+      <w:numFmt w:val="bullet"/>
+      <w:lvlText w:val=""/>
+      <w:lvlJc w:val="left"/>
+      <w:pPr>
+        <w:ind w:left="2880" w:hanging="360"/>
+      </w:pPr>
+      <w:rPr>
+        <w:rFonts w:ascii="Symbol" w:hAnsi="Symbol" w:hint="default"/>
+      </w:rPr>
+    </w:lvl>
+    <w:lvl w:ilvl="4" w:tplc="08090003" w:tentative="1">
+      <w:start w:val="1"/>
+      <w:numFmt w:val="bullet"/>
+      <w:lvlText w:val="o"/>
+      <w:lvlJc w:val="left"/>
+      <w:pPr>
+        <w:ind w:left="3600" w:hanging="360"/>
+      </w:pPr>
+      <w:rPr>
+        <w:rFonts w:ascii="Courier New" w:hAnsi="Courier New" w:cs="Courier New" w:hint="default"/>
+      </w:rPr>
+    </w:lvl>
+    <w:lvl w:ilvl="5" w:tplc="08090005" w:tentative="1">
+      <w:start w:val="1"/>
+      <w:numFmt w:val="bullet"/>
+      <w:lvlText w:val=""/>
+      <w:lvlJc w:val="left"/>
+      <w:pPr>
+        <w:ind w:left="4320" w:hanging="360"/>
+      </w:pPr>
+      <w:rPr>
+        <w:rFonts w:ascii="Wingdings" w:hAnsi="Wingdings" w:hint="default"/>
+      </w:rPr>
+    </w:lvl>
+    <w:lvl w:ilvl="6" w:tplc="08090001" w:tentative="1">
+      <w:start w:val="1"/>
+      <w:numFmt w:val="bullet"/>
+      <w:lvlText w:val=""/>
+      <w:lvlJc w:val="left"/>
+      <w:pPr>
+        <w:ind w:left="5040" w:hanging="360"/>
+      </w:pPr>
+      <w:rPr>
+        <w:rFonts w:ascii="Symbol" w:hAnsi="Symbol" w:hint="default"/>
+      </w:rPr>
+    </w:lvl>
+    <w:lvl w:ilvl="7" w:tplc="08090003" w:tentative="1">
+      <w:start w:val="1"/>
+      <w:numFmt w:val="bullet"/>
+      <w:lvlText w:val="o"/>
+      <w:lvlJc w:val="left"/>
+      <w:pPr>
+        <w:ind w:left="5760" w:hanging="360"/>
+      </w:pPr>
+      <w:rPr>
+        <w:rFonts w:ascii="Courier New" w:hAnsi="Courier New" w:cs="Courier New" w:hint="default"/>
+      </w:rPr>
+    </w:lvl>
+    <w:lvl w:ilvl="8" w:tplc="08090005" w:tentative="1">
+      <w:start w:val="1"/>
+      <w:numFmt w:val="bullet"/>
+      <w:lvlText w:val=""/>
+      <w:lvlJc w:val="left"/>
+      <w:pPr>
+        <w:ind w:left="6480" w:hanging="360"/>
+      </w:pPr>
+      <w:rPr>
+        <w:rFonts w:ascii="Wingdings" w:hAnsi="Wingdings" w:hint="default"/>
+      </w:rPr>
+    </w:lvl>
+  </w:abstractNum>
+  <w:abstractNum w:abstractNumId="22" w15:restartNumberingAfterBreak="0">
     <w:nsid w:val="3C792749"/>
     <w:multiLevelType w:val="hybridMultilevel"/>
     <w:tmpl w:val="355C6822"/>
@@ -19045,7 +20211,7 @@
       </w:rPr>
     </w:lvl>
   </w:abstractNum>
-  <w:abstractNum w:abstractNumId="22" w15:restartNumberingAfterBreak="0">
+  <w:abstractNum w:abstractNumId="23" w15:restartNumberingAfterBreak="0">
     <w:nsid w:val="3DBB7D4C"/>
     <w:multiLevelType w:val="hybridMultilevel"/>
     <w:tmpl w:val="3514B1C2"/>
@@ -19158,7 +20324,7 @@
       </w:rPr>
     </w:lvl>
   </w:abstractNum>
-  <w:abstractNum w:abstractNumId="23" w15:restartNumberingAfterBreak="0">
+  <w:abstractNum w:abstractNumId="24" w15:restartNumberingAfterBreak="0">
     <w:nsid w:val="41D71FD2"/>
     <w:multiLevelType w:val="hybridMultilevel"/>
     <w:tmpl w:val="E264BA7C"/>
@@ -19270,7 +20436,7 @@
       </w:rPr>
     </w:lvl>
   </w:abstractNum>
-  <w:abstractNum w:abstractNumId="24" w15:restartNumberingAfterBreak="0">
+  <w:abstractNum w:abstractNumId="25" w15:restartNumberingAfterBreak="0">
     <w:nsid w:val="496D1A66"/>
     <w:multiLevelType w:val="multilevel"/>
     <w:tmpl w:val="9FF05216"/>
@@ -19356,7 +20522,7 @@
       </w:pPr>
     </w:lvl>
   </w:abstractNum>
-  <w:abstractNum w:abstractNumId="25" w15:restartNumberingAfterBreak="0">
+  <w:abstractNum w:abstractNumId="26" w15:restartNumberingAfterBreak="0">
     <w:nsid w:val="4C383B5A"/>
     <w:multiLevelType w:val="hybridMultilevel"/>
     <w:tmpl w:val="5008B268"/>
@@ -19469,7 +20635,7 @@
       </w:rPr>
     </w:lvl>
   </w:abstractNum>
-  <w:abstractNum w:abstractNumId="26" w15:restartNumberingAfterBreak="0">
+  <w:abstractNum w:abstractNumId="27" w15:restartNumberingAfterBreak="0">
     <w:nsid w:val="4CB33F9E"/>
     <w:multiLevelType w:val="hybridMultilevel"/>
     <w:tmpl w:val="9BDCEBD8"/>
@@ -19582,7 +20748,7 @@
       </w:rPr>
     </w:lvl>
   </w:abstractNum>
-  <w:abstractNum w:abstractNumId="27" w15:restartNumberingAfterBreak="0">
+  <w:abstractNum w:abstractNumId="28" w15:restartNumberingAfterBreak="0">
     <w:nsid w:val="54700B80"/>
     <w:multiLevelType w:val="hybridMultilevel"/>
     <w:tmpl w:val="90C0BE5E"/>
@@ -19694,7 +20860,7 @@
       </w:rPr>
     </w:lvl>
   </w:abstractNum>
-  <w:abstractNum w:abstractNumId="28" w15:restartNumberingAfterBreak="0">
+  <w:abstractNum w:abstractNumId="29" w15:restartNumberingAfterBreak="0">
     <w:nsid w:val="568331F1"/>
     <w:multiLevelType w:val="hybridMultilevel"/>
     <w:tmpl w:val="2B362480"/>
@@ -19807,7 +20973,7 @@
       </w:rPr>
     </w:lvl>
   </w:abstractNum>
-  <w:abstractNum w:abstractNumId="29" w15:restartNumberingAfterBreak="0">
+  <w:abstractNum w:abstractNumId="30" w15:restartNumberingAfterBreak="0">
     <w:nsid w:val="580914E1"/>
     <w:multiLevelType w:val="hybridMultilevel"/>
     <w:tmpl w:val="3E44117A"/>
@@ -19893,7 +21059,7 @@
       </w:pPr>
     </w:lvl>
   </w:abstractNum>
-  <w:abstractNum w:abstractNumId="30" w15:restartNumberingAfterBreak="0">
+  <w:abstractNum w:abstractNumId="31" w15:restartNumberingAfterBreak="0">
     <w:nsid w:val="5C8825EC"/>
     <w:multiLevelType w:val="hybridMultilevel"/>
     <w:tmpl w:val="26D8722A"/>
@@ -20006,7 +21172,7 @@
       </w:rPr>
     </w:lvl>
   </w:abstractNum>
-  <w:abstractNum w:abstractNumId="31" w15:restartNumberingAfterBreak="0">
+  <w:abstractNum w:abstractNumId="32" w15:restartNumberingAfterBreak="0">
     <w:nsid w:val="607A61EA"/>
     <w:multiLevelType w:val="multilevel"/>
     <w:tmpl w:val="9BDCC86E"/>
@@ -20136,7 +21302,7 @@
       </w:rPr>
     </w:lvl>
   </w:abstractNum>
-  <w:abstractNum w:abstractNumId="32" w15:restartNumberingAfterBreak="0">
+  <w:abstractNum w:abstractNumId="33" w15:restartNumberingAfterBreak="0">
     <w:nsid w:val="62325C17"/>
     <w:multiLevelType w:val="hybridMultilevel"/>
     <w:tmpl w:val="5CBAC7E2"/>
@@ -20249,7 +21415,7 @@
       </w:rPr>
     </w:lvl>
   </w:abstractNum>
-  <w:abstractNum w:abstractNumId="33" w15:restartNumberingAfterBreak="0">
+  <w:abstractNum w:abstractNumId="34" w15:restartNumberingAfterBreak="0">
     <w:nsid w:val="647F308F"/>
     <w:multiLevelType w:val="hybridMultilevel"/>
     <w:tmpl w:val="F3B2BE4A"/>
@@ -20362,7 +21528,7 @@
       </w:rPr>
     </w:lvl>
   </w:abstractNum>
-  <w:abstractNum w:abstractNumId="34" w15:restartNumberingAfterBreak="0">
+  <w:abstractNum w:abstractNumId="35" w15:restartNumberingAfterBreak="0">
     <w:nsid w:val="64E041F0"/>
     <w:multiLevelType w:val="hybridMultilevel"/>
     <w:tmpl w:val="B328A836"/>
@@ -20448,7 +21614,7 @@
       </w:pPr>
     </w:lvl>
   </w:abstractNum>
-  <w:abstractNum w:abstractNumId="35" w15:restartNumberingAfterBreak="0">
+  <w:abstractNum w:abstractNumId="36" w15:restartNumberingAfterBreak="0">
     <w:nsid w:val="6D5D4BAA"/>
     <w:multiLevelType w:val="hybridMultilevel"/>
     <w:tmpl w:val="F796E3B8"/>
@@ -20561,7 +21727,93 @@
       </w:rPr>
     </w:lvl>
   </w:abstractNum>
-  <w:abstractNum w:abstractNumId="36" w15:restartNumberingAfterBreak="0">
+  <w:abstractNum w:abstractNumId="37" w15:restartNumberingAfterBreak="0">
+    <w:nsid w:val="700E08CC"/>
+    <w:multiLevelType w:val="hybridMultilevel"/>
+    <w:tmpl w:val="4EC07E28"/>
+    <w:lvl w:ilvl="0" w:tplc="0809000F">
+      <w:start w:val="1"/>
+      <w:numFmt w:val="decimal"/>
+      <w:lvlText w:val="%1."/>
+      <w:lvlJc w:val="left"/>
+      <w:pPr>
+        <w:ind w:left="720" w:hanging="360"/>
+      </w:pPr>
+    </w:lvl>
+    <w:lvl w:ilvl="1" w:tplc="08090019" w:tentative="1">
+      <w:start w:val="1"/>
+      <w:numFmt w:val="lowerLetter"/>
+      <w:lvlText w:val="%2."/>
+      <w:lvlJc w:val="left"/>
+      <w:pPr>
+        <w:ind w:left="1440" w:hanging="360"/>
+      </w:pPr>
+    </w:lvl>
+    <w:lvl w:ilvl="2" w:tplc="0809001B" w:tentative="1">
+      <w:start w:val="1"/>
+      <w:numFmt w:val="lowerRoman"/>
+      <w:lvlText w:val="%3."/>
+      <w:lvlJc w:val="right"/>
+      <w:pPr>
+        <w:ind w:left="2160" w:hanging="180"/>
+      </w:pPr>
+    </w:lvl>
+    <w:lvl w:ilvl="3" w:tplc="0809000F" w:tentative="1">
+      <w:start w:val="1"/>
+      <w:numFmt w:val="decimal"/>
+      <w:lvlText w:val="%4."/>
+      <w:lvlJc w:val="left"/>
+      <w:pPr>
+        <w:ind w:left="2880" w:hanging="360"/>
+      </w:pPr>
+    </w:lvl>
+    <w:lvl w:ilvl="4" w:tplc="08090019" w:tentative="1">
+      <w:start w:val="1"/>
+      <w:numFmt w:val="lowerLetter"/>
+      <w:lvlText w:val="%5."/>
+      <w:lvlJc w:val="left"/>
+      <w:pPr>
+        <w:ind w:left="3600" w:hanging="360"/>
+      </w:pPr>
+    </w:lvl>
+    <w:lvl w:ilvl="5" w:tplc="0809001B" w:tentative="1">
+      <w:start w:val="1"/>
+      <w:numFmt w:val="lowerRoman"/>
+      <w:lvlText w:val="%6."/>
+      <w:lvlJc w:val="right"/>
+      <w:pPr>
+        <w:ind w:left="4320" w:hanging="180"/>
+      </w:pPr>
+    </w:lvl>
+    <w:lvl w:ilvl="6" w:tplc="0809000F" w:tentative="1">
+      <w:start w:val="1"/>
+      <w:numFmt w:val="decimal"/>
+      <w:lvlText w:val="%7."/>
+      <w:lvlJc w:val="left"/>
+      <w:pPr>
+        <w:ind w:left="5040" w:hanging="360"/>
+      </w:pPr>
+    </w:lvl>
+    <w:lvl w:ilvl="7" w:tplc="08090019" w:tentative="1">
+      <w:start w:val="1"/>
+      <w:numFmt w:val="lowerLetter"/>
+      <w:lvlText w:val="%8."/>
+      <w:lvlJc w:val="left"/>
+      <w:pPr>
+        <w:ind w:left="5760" w:hanging="360"/>
+      </w:pPr>
+    </w:lvl>
+    <w:lvl w:ilvl="8" w:tplc="0809001B" w:tentative="1">
+      <w:start w:val="1"/>
+      <w:numFmt w:val="lowerRoman"/>
+      <w:lvlText w:val="%9."/>
+      <w:lvlJc w:val="right"/>
+      <w:pPr>
+        <w:ind w:left="6480" w:hanging="180"/>
+      </w:pPr>
+    </w:lvl>
+  </w:abstractNum>
+  <w:abstractNum w:abstractNumId="38" w15:restartNumberingAfterBreak="0">
     <w:nsid w:val="76697EBB"/>
     <w:multiLevelType w:val="hybridMultilevel"/>
     <w:tmpl w:val="3A0E79B8"/>
@@ -20704,16 +21956,16 @@
     <w:abstractNumId w:val="0"/>
   </w:num>
   <w:num w:numId="11">
-    <w:abstractNumId w:val="31"/>
+    <w:abstractNumId w:val="32"/>
   </w:num>
   <w:num w:numId="12">
-    <w:abstractNumId w:val="31"/>
+    <w:abstractNumId w:val="32"/>
   </w:num>
   <w:num w:numId="13">
-    <w:abstractNumId w:val="32"/>
+    <w:abstractNumId w:val="33"/>
   </w:num>
   <w:num w:numId="14">
-    <w:abstractNumId w:val="29"/>
+    <w:abstractNumId w:val="30"/>
   </w:num>
   <w:num w:numId="15">
     <w:abstractNumId w:val="12"/>
@@ -20728,16 +21980,16 @@
     <w:abstractNumId w:val="10"/>
   </w:num>
   <w:num w:numId="19">
-    <w:abstractNumId w:val="23"/>
+    <w:abstractNumId w:val="24"/>
   </w:num>
   <w:num w:numId="20">
     <w:abstractNumId w:val="13"/>
   </w:num>
   <w:num w:numId="21">
-    <w:abstractNumId w:val="36"/>
+    <w:abstractNumId w:val="38"/>
   </w:num>
   <w:num w:numId="22">
-    <w:abstractNumId w:val="31"/>
+    <w:abstractNumId w:val="32"/>
     <w:lvlOverride w:ilvl="0">
       <w:startOverride w:val="1"/>
     </w:lvlOverride>
@@ -20776,52 +22028,52 @@
     <w:abstractNumId w:val="19"/>
   </w:num>
   <w:num w:numId="26">
+    <w:abstractNumId w:val="32"/>
+  </w:num>
+  <w:num w:numId="27">
+    <w:abstractNumId w:val="26"/>
+  </w:num>
+  <w:num w:numId="28">
     <w:abstractNumId w:val="31"/>
   </w:num>
-  <w:num w:numId="27">
-    <w:abstractNumId w:val="25"/>
-  </w:num>
-  <w:num w:numId="28">
-    <w:abstractNumId w:val="30"/>
-  </w:num>
   <w:num w:numId="29">
-    <w:abstractNumId w:val="33"/>
+    <w:abstractNumId w:val="34"/>
   </w:num>
   <w:num w:numId="30">
-    <w:abstractNumId w:val="22"/>
+    <w:abstractNumId w:val="23"/>
   </w:num>
   <w:num w:numId="31">
-    <w:abstractNumId w:val="26"/>
+    <w:abstractNumId w:val="27"/>
   </w:num>
   <w:num w:numId="32">
-    <w:abstractNumId w:val="34"/>
+    <w:abstractNumId w:val="35"/>
   </w:num>
   <w:num w:numId="33">
-    <w:abstractNumId w:val="31"/>
+    <w:abstractNumId w:val="32"/>
   </w:num>
   <w:num w:numId="34">
     <w:abstractNumId w:val="18"/>
   </w:num>
   <w:num w:numId="35">
-    <w:abstractNumId w:val="35"/>
+    <w:abstractNumId w:val="36"/>
   </w:num>
   <w:num w:numId="36">
     <w:abstractNumId w:val="17"/>
   </w:num>
   <w:num w:numId="37">
-    <w:abstractNumId w:val="21"/>
+    <w:abstractNumId w:val="22"/>
   </w:num>
   <w:num w:numId="38">
-    <w:abstractNumId w:val="27"/>
+    <w:abstractNumId w:val="28"/>
   </w:num>
   <w:num w:numId="39">
     <w:abstractNumId w:val="15"/>
   </w:num>
   <w:num w:numId="40">
-    <w:abstractNumId w:val="24"/>
+    <w:abstractNumId w:val="25"/>
   </w:num>
   <w:num w:numId="41">
-    <w:abstractNumId w:val="31"/>
+    <w:abstractNumId w:val="32"/>
     <w:lvlOverride w:ilvl="0"/>
     <w:lvlOverride w:ilvl="1">
       <w:startOverride w:val="1"/>
@@ -20849,10 +22101,16 @@
     </w:lvlOverride>
   </w:num>
   <w:num w:numId="42">
-    <w:abstractNumId w:val="28"/>
+    <w:abstractNumId w:val="29"/>
   </w:num>
   <w:num w:numId="43">
-    <w:abstractNumId w:val="31"/>
+    <w:abstractNumId w:val="32"/>
+  </w:num>
+  <w:num w:numId="44">
+    <w:abstractNumId w:val="37"/>
+  </w:num>
+  <w:num w:numId="45">
+    <w:abstractNumId w:val="21"/>
   </w:num>
   <w:numIdMacAtCleanup w:val="15"/>
 </w:numbering>
@@ -21492,6 +22750,7 @@
   <w:style w:type="character" w:default="1" w:styleId="DefaultParagraphFont">
     <w:name w:val="Default Paragraph Font"/>
     <w:uiPriority w:val="1"/>
+    <w:semiHidden/>
     <w:unhideWhenUsed/>
   </w:style>
   <w:style w:type="table" w:default="1" w:styleId="TableNormal">
@@ -21957,7 +23216,6 @@
     <w:basedOn w:val="Normal"/>
     <w:next w:val="Normal"/>
     <w:uiPriority w:val="35"/>
-    <w:semiHidden/>
     <w:unhideWhenUsed/>
     <w:qFormat/>
     <w:rsid w:val="00FF2002"/>
@@ -23723,6 +24981,7 @@
     <w:rsid w:val="009E2609"/>
     <w:rsid w:val="009F51CB"/>
     <w:rsid w:val="00A82F9F"/>
+    <w:rsid w:val="00A845FA"/>
     <w:rsid w:val="00AC066C"/>
     <w:rsid w:val="00B15449"/>
     <w:rsid w:val="00BC3A18"/>

</xml_diff>

<commit_message>
Updated .docx file, readme and banner
</commit_message>
<xml_diff>
--- a/ParaC-Luna-Klatzer.docx
+++ b/ParaC-Luna-Klatzer.docx
@@ -150,7 +150,7 @@
           <w:noProof/>
           <w:lang w:val="de-AT"/>
         </w:rPr>
-        <w:t>27.06.2021</w:t>
+        <w:t>28.06.2021</w:t>
       </w:r>
       <w:r>
         <w:rPr>
@@ -8647,7 +8647,10 @@
         <w:t xml:space="preserve"> will have </w:t>
       </w:r>
       <w:r>
-        <w:t xml:space="preserve">a clear prefix </w:t>
+        <w:t>the</w:t>
+      </w:r>
+      <w:r>
+        <w:t xml:space="preserve"> clear prefix </w:t>
       </w:r>
       <w:r>
         <w:rPr>
@@ -8659,34 +8662,13 @@
         <w:rPr>
           <w:rFonts w:ascii="Consolas" w:hAnsi="Consolas"/>
         </w:rPr>
-        <w:t>__pbl_</w:t>
-      </w:r>
-      <w:r>
-        <w:rPr>
-          <w:rFonts w:ascii="Consolas" w:hAnsi="Consolas"/>
-        </w:rPr>
-        <w:t>”</w:t>
-      </w:r>
-      <w:r>
-        <w:t xml:space="preserve"> and </w:t>
-      </w:r>
-      <w:r>
-        <w:t xml:space="preserve">the </w:t>
-      </w:r>
-      <w:r>
-        <w:t xml:space="preserve">suffix </w:t>
-      </w:r>
-      <w:r>
-        <w:rPr>
-          <w:rFonts w:ascii="Consolas" w:hAnsi="Consolas"/>
-        </w:rPr>
-        <w:t>“</w:t>
-      </w:r>
-      <w:r>
-        <w:rPr>
-          <w:rFonts w:ascii="Consolas" w:hAnsi="Consolas"/>
-        </w:rPr>
-        <w:t>__</w:t>
+        <w:t>_</w:t>
+      </w:r>
+      <w:r>
+        <w:rPr>
+          <w:rFonts w:ascii="Consolas" w:hAnsi="Consolas"/>
+        </w:rPr>
+        <w:t>_pbl_</w:t>
       </w:r>
       <w:r>
         <w:rPr>
@@ -8816,12 +8798,12 @@
       <w:pPr>
         <w:pStyle w:val="Heading2"/>
       </w:pPr>
-      <w:bookmarkStart w:id="11" w:name="_Toc75623832"/>
-      <w:bookmarkStart w:id="12" w:name="_Toc75623836"/>
+      <w:bookmarkStart w:id="11" w:name="_Toc75623836"/>
+      <w:bookmarkStart w:id="12" w:name="_Toc75623832"/>
       <w:r>
         <w:t>Running a Program</w:t>
       </w:r>
-      <w:bookmarkEnd w:id="12"/>
+      <w:bookmarkEnd w:id="11"/>
     </w:p>
     <w:p>
       <w:pPr>
@@ -10080,7 +10062,7 @@
       <w:r>
         <w:t>The Parac Core Library</w:t>
       </w:r>
-      <w:bookmarkEnd w:id="11"/>
+      <w:bookmarkEnd w:id="12"/>
     </w:p>
     <w:p>
       <w:pPr>
@@ -10171,13 +10153,13 @@
         <w:pStyle w:val="Heading2"/>
       </w:pPr>
       <w:bookmarkStart w:id="22" w:name="_File_structure"/>
-      <w:bookmarkStart w:id="23" w:name="_Toc75623816"/>
-      <w:bookmarkStart w:id="24" w:name="_Toc75623834"/>
+      <w:bookmarkStart w:id="23" w:name="_Toc75623834"/>
+      <w:bookmarkStart w:id="24" w:name="_Toc75623816"/>
       <w:bookmarkEnd w:id="22"/>
       <w:r>
         <w:t>Style Conventions</w:t>
       </w:r>
-      <w:bookmarkEnd w:id="24"/>
+      <w:bookmarkEnd w:id="23"/>
     </w:p>
     <w:p>
       <w:pPr>
@@ -11306,7 +11288,7 @@
         <w:pStyle w:val="Heading2"/>
       </w:pPr>
       <w:bookmarkStart w:id="26" w:name="_Toc75623825"/>
-      <w:bookmarkEnd w:id="23"/>
+      <w:bookmarkEnd w:id="24"/>
       <w:r>
         <w:t>Declaration and Definitions</w:t>
       </w:r>
@@ -11353,19 +11335,19 @@
         <w:pStyle w:val="Heading3"/>
       </w:pPr>
       <w:bookmarkStart w:id="27" w:name="_Language_Separation"/>
-      <w:bookmarkStart w:id="28" w:name="_Toc71660362"/>
-      <w:bookmarkStart w:id="29" w:name="_Toc75623820"/>
-      <w:bookmarkStart w:id="30" w:name="_Importing_PARA-files"/>
+      <w:bookmarkStart w:id="28" w:name="_Importing_PARA-files"/>
+      <w:bookmarkStart w:id="29" w:name="_Toc71660362"/>
+      <w:bookmarkStart w:id="30" w:name="_Toc75623820"/>
       <w:bookmarkEnd w:id="27"/>
+      <w:bookmarkEnd w:id="28"/>
+      <w:r>
+        <w:t>Importing PARA</w:t>
+      </w:r>
+      <w:bookmarkEnd w:id="29"/>
+      <w:r>
+        <w:t>-files</w:t>
+      </w:r>
       <w:bookmarkEnd w:id="30"/>
-      <w:r>
-        <w:t>Importing PARA</w:t>
-      </w:r>
-      <w:bookmarkEnd w:id="28"/>
-      <w:r>
-        <w:t>-files</w:t>
-      </w:r>
-      <w:bookmarkEnd w:id="29"/>
     </w:p>
     <w:p>
       <w:pPr>
@@ -11730,18 +11712,18 @@
       <w:pPr>
         <w:pStyle w:val="Heading3"/>
       </w:pPr>
-      <w:bookmarkStart w:id="32" w:name="_Toc71660363"/>
-      <w:bookmarkStart w:id="33" w:name="_Toc75623821"/>
-      <w:bookmarkStart w:id="34" w:name="_Importing_C-libraries_or"/>
+      <w:bookmarkStart w:id="32" w:name="_Importing_C-libraries_or"/>
+      <w:bookmarkStart w:id="33" w:name="_Toc71660363"/>
+      <w:bookmarkStart w:id="34" w:name="_Toc75623821"/>
+      <w:bookmarkEnd w:id="32"/>
+      <w:r>
+        <w:t>Importing C-</w:t>
+      </w:r>
+      <w:bookmarkEnd w:id="33"/>
+      <w:r>
+        <w:t>libraries or headers</w:t>
+      </w:r>
       <w:bookmarkEnd w:id="34"/>
-      <w:r>
-        <w:t>Importing C-</w:t>
-      </w:r>
-      <w:bookmarkEnd w:id="32"/>
-      <w:r>
-        <w:t>libraries or headers</w:t>
-      </w:r>
-      <w:bookmarkEnd w:id="33"/>
     </w:p>
     <w:p>
       <w:pPr>
@@ -12034,10 +12016,10 @@
       <w:pPr>
         <w:pStyle w:val="Heading3"/>
       </w:pPr>
-      <w:bookmarkStart w:id="35" w:name="_Toc75623822"/>
+      <w:bookmarkStart w:id="35" w:name="_Namespaces"/>
       <w:bookmarkStart w:id="36" w:name="_Toc75623817"/>
-      <w:bookmarkStart w:id="37" w:name="_Namespaces"/>
-      <w:bookmarkEnd w:id="37"/>
+      <w:bookmarkStart w:id="37" w:name="_Toc75623822"/>
+      <w:bookmarkEnd w:id="35"/>
       <w:r>
         <w:t>Namespaces</w:t>
       </w:r>
@@ -12445,7 +12427,7 @@
         <w:t xml:space="preserve"> is configured for the specific system and compiler where the compilation was run. Import paths will likely or almost always not work on other systems and the program will fail to compile or unwanted results are going to occur.</w:t>
       </w:r>
     </w:p>
-    <w:bookmarkEnd w:id="35"/>
+    <w:bookmarkEnd w:id="37"/>
     <w:p>
       <w:pPr>
         <w:pStyle w:val="Heading2"/>
@@ -13361,16 +13343,16 @@
       <w:pPr>
         <w:pStyle w:val="Heading1"/>
       </w:pPr>
-      <w:bookmarkStart w:id="54" w:name="_Toc75623848"/>
-      <w:bookmarkStart w:id="55" w:name="_The_Para-C_Pre-Processor_1"/>
+      <w:bookmarkStart w:id="54" w:name="_The_Para-C_Pre-Processor_1"/>
+      <w:bookmarkStart w:id="55" w:name="_Toc75623848"/>
+      <w:bookmarkEnd w:id="54"/>
+      <w:r>
+        <w:t>The Para-C Pre-Processo</w:t>
+      </w:r>
+      <w:r>
+        <w:t>r</w:t>
+      </w:r>
       <w:bookmarkEnd w:id="55"/>
-      <w:r>
-        <w:t>The Para-C Pre-Processo</w:t>
-      </w:r>
-      <w:r>
-        <w:t>r</w:t>
-      </w:r>
-      <w:bookmarkEnd w:id="54"/>
     </w:p>
     <w:p>
       <w:pPr>
@@ -13639,13 +13621,7 @@
         <w:t xml:space="preserve">the pragmas </w:t>
       </w:r>
       <w:r>
-        <w:t xml:space="preserve">and the generated </w:t>
-      </w:r>
-      <w:r>
-        <w:t>altered code</w:t>
-      </w:r>
-      <w:r>
-        <w:t xml:space="preserve"> </w:t>
+        <w:t xml:space="preserve">and the generated altered code </w:t>
       </w:r>
       <w:r>
         <w:t xml:space="preserve">will </w:t>
@@ -13853,11 +13829,11 @@
         <w:t>There are tools though that merge these into a single executable, to make shipping the code easier.</w:t>
       </w:r>
     </w:p>
+    <w:bookmarkStart w:id="62" w:name="_Toc75623853"/>
     <w:p>
       <w:pPr>
         <w:pStyle w:val="Heading2"/>
       </w:pPr>
-      <w:bookmarkStart w:id="62" w:name="_Toc75623853"/>
       <w:r>
         <w:rPr>
           <w:noProof/>
@@ -14168,23 +14144,7 @@
             <w:i/>
             <w:iCs/>
           </w:rPr>
-          <w:t>Lexer an</w:t>
-        </w:r>
-        <w:r>
-          <w:rPr>
-            <w:rStyle w:val="Hyperlink"/>
-            <w:i/>
-            <w:iCs/>
-          </w:rPr>
-          <w:t>d</w:t>
-        </w:r>
-        <w:r>
-          <w:rPr>
-            <w:rStyle w:val="Hyperlink"/>
-            <w:i/>
-            <w:iCs/>
-          </w:rPr>
-          <w:t xml:space="preserve"> Parser using Antlr4</w:t>
+          <w:t>Lexer and Parser using Antlr4</w:t>
         </w:r>
       </w:hyperlink>
       <w:r>
@@ -14393,13 +14353,13 @@
       <w:pPr>
         <w:pStyle w:val="Heading2"/>
       </w:pPr>
-      <w:bookmarkStart w:id="63" w:name="_Toc75623854"/>
-      <w:bookmarkStart w:id="64" w:name="_Lexer_and_Parser"/>
+      <w:bookmarkStart w:id="63" w:name="_Lexer_and_Parser"/>
+      <w:bookmarkStart w:id="64" w:name="_Toc75623854"/>
+      <w:bookmarkEnd w:id="63"/>
+      <w:r>
+        <w:t>Lexer and Parser</w:t>
+      </w:r>
       <w:bookmarkEnd w:id="64"/>
-      <w:r>
-        <w:t>Lexer and Parser</w:t>
-      </w:r>
-      <w:bookmarkEnd w:id="63"/>
     </w:p>
     <w:p>
       <w:pPr>
@@ -14673,19 +14633,7 @@
           <w:rPr>
             <w:rStyle w:val="Hyperlink"/>
           </w:rPr>
-          <w:t>Algorithm</w:t>
-        </w:r>
-        <w:r>
-          <w:rPr>
-            <w:rStyle w:val="Hyperlink"/>
-          </w:rPr>
-          <w:t xml:space="preserve"> </w:t>
-        </w:r>
-        <w:r>
-          <w:rPr>
-            <w:rStyle w:val="Hyperlink"/>
-          </w:rPr>
-          <w:t>and Parsing</w:t>
+          <w:t>Algorithm and Parsing</w:t>
         </w:r>
       </w:hyperlink>
       <w:r>
@@ -14696,21 +14644,18 @@
       <w:pPr>
         <w:pStyle w:val="Heading2"/>
       </w:pPr>
-      <w:bookmarkStart w:id="68" w:name="_Toc75623858"/>
-      <w:bookmarkStart w:id="69" w:name="_Semantic_Analyser_(Single-File)"/>
-      <w:bookmarkStart w:id="70" w:name="_Single-File_Semantic_Analyser"/>
+      <w:bookmarkStart w:id="68" w:name="_Semantic_Analyser_(Single-File)"/>
+      <w:bookmarkStart w:id="69" w:name="_Single-File_Semantic_Analyser"/>
+      <w:bookmarkStart w:id="70" w:name="_Toc75623858"/>
+      <w:bookmarkEnd w:id="68"/>
       <w:bookmarkEnd w:id="69"/>
+      <w:r>
+        <w:t xml:space="preserve">Single-File </w:t>
+      </w:r>
+      <w:r>
+        <w:t>Semantic Analyser</w:t>
+      </w:r>
       <w:bookmarkEnd w:id="70"/>
-      <w:r>
-        <w:t>Single-File</w:t>
-      </w:r>
-      <w:r>
-        <w:t xml:space="preserve"> </w:t>
-      </w:r>
-      <w:r>
-        <w:t>Semantic Analyser</w:t>
-      </w:r>
-      <w:bookmarkEnd w:id="68"/>
     </w:p>
     <w:p>
       <w:pPr>
@@ -14877,41 +14822,41 @@
         <w:pStyle w:val="Heading2"/>
       </w:pPr>
       <w:bookmarkStart w:id="76" w:name="_Semantic_Analyser_(Entire"/>
-      <w:bookmarkStart w:id="77" w:name="_Toc75623862"/>
-      <w:bookmarkStart w:id="78" w:name="_Multi-File_Semantic_Analyser"/>
+      <w:bookmarkStart w:id="77" w:name="_Multi-File_Semantic_Analyser"/>
+      <w:bookmarkStart w:id="78" w:name="_Toc75623862"/>
       <w:bookmarkEnd w:id="76"/>
+      <w:bookmarkEnd w:id="77"/>
+      <w:r>
+        <w:t xml:space="preserve">Multi-File </w:t>
+      </w:r>
+      <w:r>
+        <w:t xml:space="preserve">Semantic Analyser </w:t>
+      </w:r>
       <w:bookmarkEnd w:id="78"/>
-      <w:r>
-        <w:t xml:space="preserve">Multi-File </w:t>
-      </w:r>
-      <w:r>
-        <w:t xml:space="preserve">Semantic Analyser </w:t>
-      </w:r>
-      <w:bookmarkEnd w:id="77"/>
     </w:p>
     <w:p>
       <w:pPr>
         <w:pStyle w:val="Heading2"/>
       </w:pPr>
-      <w:bookmarkStart w:id="79" w:name="_Toc75623863"/>
-      <w:bookmarkStart w:id="80" w:name="_Code_Optimiser"/>
+      <w:bookmarkStart w:id="79" w:name="_Code_Optimiser"/>
+      <w:bookmarkStart w:id="80" w:name="_Toc75623863"/>
+      <w:bookmarkEnd w:id="79"/>
+      <w:r>
+        <w:t>Code Optimiser</w:t>
+      </w:r>
       <w:bookmarkEnd w:id="80"/>
-      <w:r>
-        <w:t>Code Optimiser</w:t>
-      </w:r>
-      <w:bookmarkEnd w:id="79"/>
     </w:p>
     <w:p>
       <w:pPr>
         <w:pStyle w:val="Heading2"/>
       </w:pPr>
-      <w:bookmarkStart w:id="81" w:name="_Toc75623864"/>
-      <w:bookmarkStart w:id="82" w:name="_Code_Generator"/>
+      <w:bookmarkStart w:id="81" w:name="_Code_Generator"/>
+      <w:bookmarkStart w:id="82" w:name="_Toc75623864"/>
+      <w:bookmarkEnd w:id="81"/>
+      <w:r>
+        <w:t>Code Generator</w:t>
+      </w:r>
       <w:bookmarkEnd w:id="82"/>
-      <w:r>
-        <w:t>Code Generator</w:t>
-      </w:r>
-      <w:bookmarkEnd w:id="81"/>
     </w:p>
     <w:p>
       <w:pPr>
@@ -25146,6 +25091,7 @@
     <w:rsid w:val="00C17087"/>
     <w:rsid w:val="00C5194B"/>
     <w:rsid w:val="00C5414E"/>
+    <w:rsid w:val="00CE6E46"/>
     <w:rsid w:val="00D259B9"/>
     <w:rsid w:val="00D42F60"/>
     <w:rsid w:val="00DA33A2"/>

</xml_diff>

<commit_message>
Updated .docx and added banner
</commit_message>
<xml_diff>
--- a/ParaC-Luna-Klatzer.docx
+++ b/ParaC-Luna-Klatzer.docx
@@ -150,7 +150,7 @@
           <w:noProof/>
           <w:lang w:val="de-AT"/>
         </w:rPr>
-        <w:t>27.06.2021</w:t>
+        <w:t>29.06.2021</w:t>
       </w:r>
       <w:r>
         <w:rPr>
@@ -8816,12 +8816,12 @@
       <w:pPr>
         <w:pStyle w:val="Heading2"/>
       </w:pPr>
-      <w:bookmarkStart w:id="11" w:name="_Toc75623832"/>
-      <w:bookmarkStart w:id="12" w:name="_Toc75623836"/>
+      <w:bookmarkStart w:id="11" w:name="_Toc75623836"/>
+      <w:bookmarkStart w:id="12" w:name="_Toc75623832"/>
       <w:r>
         <w:t>Running a Program</w:t>
       </w:r>
-      <w:bookmarkEnd w:id="12"/>
+      <w:bookmarkEnd w:id="11"/>
     </w:p>
     <w:p>
       <w:pPr>
@@ -10080,7 +10080,7 @@
       <w:r>
         <w:t>The Parac Core Library</w:t>
       </w:r>
-      <w:bookmarkEnd w:id="11"/>
+      <w:bookmarkEnd w:id="12"/>
     </w:p>
     <w:p>
       <w:pPr>
@@ -10171,13 +10171,13 @@
         <w:pStyle w:val="Heading2"/>
       </w:pPr>
       <w:bookmarkStart w:id="22" w:name="_File_structure"/>
-      <w:bookmarkStart w:id="23" w:name="_Toc75623816"/>
-      <w:bookmarkStart w:id="24" w:name="_Toc75623834"/>
+      <w:bookmarkStart w:id="23" w:name="_Toc75623834"/>
+      <w:bookmarkStart w:id="24" w:name="_Toc75623816"/>
       <w:bookmarkEnd w:id="22"/>
       <w:r>
         <w:t>Style Conventions</w:t>
       </w:r>
-      <w:bookmarkEnd w:id="24"/>
+      <w:bookmarkEnd w:id="23"/>
     </w:p>
     <w:p>
       <w:pPr>
@@ -11231,7 +11231,7 @@
       </w:tr>
       <w:tr>
         <w:trPr>
-          <w:trHeight w:val="20"/>
+          <w:trHeight w:val="431"/>
         </w:trPr>
         <w:tc>
           <w:tcPr>
@@ -11259,7 +11259,7 @@
               <w:contextualSpacing/>
             </w:pPr>
             <w:r>
-              <w:t>alllowercase (unless it’s a struct or basic class instance type)</w:t>
+              <w:t>alllowercase (this does not apply to returns or specific types of return)</w:t>
             </w:r>
           </w:p>
         </w:tc>
@@ -11306,7 +11306,7 @@
         <w:pStyle w:val="Heading2"/>
       </w:pPr>
       <w:bookmarkStart w:id="26" w:name="_Toc75623825"/>
-      <w:bookmarkEnd w:id="23"/>
+      <w:bookmarkEnd w:id="24"/>
       <w:r>
         <w:t>Declaration and Definitions</w:t>
       </w:r>
@@ -11353,19 +11353,19 @@
         <w:pStyle w:val="Heading3"/>
       </w:pPr>
       <w:bookmarkStart w:id="27" w:name="_Language_Separation"/>
-      <w:bookmarkStart w:id="28" w:name="_Toc71660362"/>
-      <w:bookmarkStart w:id="29" w:name="_Toc75623820"/>
-      <w:bookmarkStart w:id="30" w:name="_Importing_PARA-files"/>
+      <w:bookmarkStart w:id="28" w:name="_Importing_PARA-files"/>
+      <w:bookmarkStart w:id="29" w:name="_Toc71660362"/>
+      <w:bookmarkStart w:id="30" w:name="_Toc75623820"/>
       <w:bookmarkEnd w:id="27"/>
+      <w:bookmarkEnd w:id="28"/>
+      <w:r>
+        <w:t>Importing PARA</w:t>
+      </w:r>
+      <w:bookmarkEnd w:id="29"/>
+      <w:r>
+        <w:t>-files</w:t>
+      </w:r>
       <w:bookmarkEnd w:id="30"/>
-      <w:r>
-        <w:t>Importing PARA</w:t>
-      </w:r>
-      <w:bookmarkEnd w:id="28"/>
-      <w:r>
-        <w:t>-files</w:t>
-      </w:r>
-      <w:bookmarkEnd w:id="29"/>
     </w:p>
     <w:p>
       <w:pPr>
@@ -11730,18 +11730,18 @@
       <w:pPr>
         <w:pStyle w:val="Heading3"/>
       </w:pPr>
-      <w:bookmarkStart w:id="32" w:name="_Toc71660363"/>
-      <w:bookmarkStart w:id="33" w:name="_Toc75623821"/>
-      <w:bookmarkStart w:id="34" w:name="_Importing_C-libraries_or"/>
+      <w:bookmarkStart w:id="32" w:name="_Importing_C-libraries_or"/>
+      <w:bookmarkStart w:id="33" w:name="_Toc71660363"/>
+      <w:bookmarkStart w:id="34" w:name="_Toc75623821"/>
+      <w:bookmarkEnd w:id="32"/>
+      <w:r>
+        <w:t>Importing C-</w:t>
+      </w:r>
+      <w:bookmarkEnd w:id="33"/>
+      <w:r>
+        <w:t>libraries or headers</w:t>
+      </w:r>
       <w:bookmarkEnd w:id="34"/>
-      <w:r>
-        <w:t>Importing C-</w:t>
-      </w:r>
-      <w:bookmarkEnd w:id="32"/>
-      <w:r>
-        <w:t>libraries or headers</w:t>
-      </w:r>
-      <w:bookmarkEnd w:id="33"/>
     </w:p>
     <w:p>
       <w:pPr>
@@ -12034,10 +12034,10 @@
       <w:pPr>
         <w:pStyle w:val="Heading3"/>
       </w:pPr>
-      <w:bookmarkStart w:id="35" w:name="_Toc75623822"/>
+      <w:bookmarkStart w:id="35" w:name="_Namespaces"/>
       <w:bookmarkStart w:id="36" w:name="_Toc75623817"/>
-      <w:bookmarkStart w:id="37" w:name="_Namespaces"/>
-      <w:bookmarkEnd w:id="37"/>
+      <w:bookmarkStart w:id="37" w:name="_Toc75623822"/>
+      <w:bookmarkEnd w:id="35"/>
       <w:r>
         <w:t>Namespaces</w:t>
       </w:r>
@@ -12445,7 +12445,7 @@
         <w:t xml:space="preserve"> is configured for the specific system and compiler where the compilation was run. Import paths will likely or almost always not work on other systems and the program will fail to compile or unwanted results are going to occur.</w:t>
       </w:r>
     </w:p>
-    <w:bookmarkEnd w:id="35"/>
+    <w:bookmarkEnd w:id="37"/>
     <w:p>
       <w:pPr>
         <w:pStyle w:val="Heading2"/>
@@ -12588,8 +12588,13 @@
       <w:pPr>
         <w:pStyle w:val="Heading2"/>
       </w:pPr>
-      <w:r>
-        <w:t>Lambdas</w:t>
+      <w:bookmarkStart w:id="44" w:name="_Lambda_Functions"/>
+      <w:bookmarkEnd w:id="44"/>
+      <w:r>
+        <w:t>Lambda</w:t>
+      </w:r>
+      <w:r>
+        <w:t xml:space="preserve"> Functions</w:t>
       </w:r>
     </w:p>
     <w:p/>
@@ -12606,7 +12611,7 @@
       <w:pPr>
         <w:pStyle w:val="Heading2"/>
       </w:pPr>
-      <w:bookmarkStart w:id="44" w:name="_Toc75623826"/>
+      <w:bookmarkStart w:id="45" w:name="_Toc75623826"/>
       <w:bookmarkEnd w:id="26"/>
       <w:r>
         <w:t>In-Code</w:t>
@@ -12614,7 +12619,7 @@
       <w:r>
         <w:t xml:space="preserve"> Exceptions</w:t>
       </w:r>
-      <w:bookmarkEnd w:id="44"/>
+      <w:bookmarkEnd w:id="45"/>
     </w:p>
     <w:p>
       <w:pPr>
@@ -12647,12 +12652,12 @@
       <w:pPr>
         <w:pStyle w:val="Heading3"/>
       </w:pPr>
-      <w:bookmarkStart w:id="45" w:name="_Toc75623827"/>
+      <w:bookmarkStart w:id="46" w:name="_Toc75623827"/>
       <w:r>
         <w:lastRenderedPageBreak/>
         <w:t>Keywords</w:t>
       </w:r>
-      <w:bookmarkEnd w:id="45"/>
+      <w:bookmarkEnd w:id="46"/>
     </w:p>
     <w:p>
       <w:pPr>
@@ -12767,21 +12772,21 @@
       <w:pPr>
         <w:pStyle w:val="Heading3"/>
       </w:pPr>
-      <w:bookmarkStart w:id="46" w:name="_Toc75623828"/>
+      <w:bookmarkStart w:id="47" w:name="_Toc75623828"/>
       <w:r>
         <w:t>Usage Examples</w:t>
       </w:r>
-      <w:bookmarkEnd w:id="46"/>
+      <w:bookmarkEnd w:id="47"/>
     </w:p>
     <w:p>
       <w:pPr>
         <w:pStyle w:val="Heading2"/>
       </w:pPr>
-      <w:bookmarkStart w:id="47" w:name="_The_Para-C_Pre-Processor"/>
-      <w:bookmarkStart w:id="48" w:name="_The_Para_Language"/>
-      <w:bookmarkStart w:id="49" w:name="_Toc75623843"/>
-      <w:bookmarkEnd w:id="47"/>
+      <w:bookmarkStart w:id="48" w:name="_The_Para-C_Pre-Processor"/>
+      <w:bookmarkStart w:id="49" w:name="_The_Para_Language"/>
+      <w:bookmarkStart w:id="50" w:name="_Toc75623843"/>
       <w:bookmarkEnd w:id="48"/>
+      <w:bookmarkEnd w:id="49"/>
       <w:r>
         <w:t>Name Mangling</w:t>
       </w:r>
@@ -12827,24 +12832,30 @@
       <w:r>
         <w:t>Language Extensions</w:t>
       </w:r>
-      <w:bookmarkEnd w:id="49"/>
+      <w:bookmarkEnd w:id="50"/>
     </w:p>
     <w:p>
       <w:pPr>
         <w:pStyle w:val="Heading2"/>
       </w:pPr>
-      <w:bookmarkStart w:id="50" w:name="_Toc75623844"/>
+      <w:bookmarkStart w:id="51" w:name="_Toc75623844"/>
       <w:r>
         <w:t>Overview</w:t>
       </w:r>
-      <w:bookmarkEnd w:id="50"/>
+      <w:bookmarkEnd w:id="51"/>
     </w:p>
     <w:p>
       <w:pPr>
         <w:ind w:firstLine="0"/>
       </w:pPr>
       <w:r>
-        <w:t>The Para Language Extensions are extensions for integrating other programming languages into Para-C. Using Extension-Functions, a program can be embedded into the Para-C Program and called with parameters. The Program will wait until the Process has finished and return its returned data if they are given.</w:t>
+        <w:t xml:space="preserve">The Para Language Extensions are extensions for integrating other programming languages into Para-C. Using </w:t>
+      </w:r>
+      <w:r>
+        <w:t>Extension task</w:t>
+      </w:r>
+      <w:r>
+        <w:t>s, a program can be embedded into the Para-C Program and called with parameters. The Program will wait until the Process has finished and return its returned data if they are given.</w:t>
       </w:r>
     </w:p>
     <w:p>
@@ -12860,18 +12871,47 @@
       <w:pPr>
         <w:pStyle w:val="Heading2"/>
       </w:pPr>
-      <w:bookmarkStart w:id="51" w:name="_Toc75623845"/>
+      <w:bookmarkStart w:id="52" w:name="_Toc75623845"/>
       <w:r>
         <w:t>Syntax</w:t>
       </w:r>
-      <w:bookmarkEnd w:id="51"/>
+      <w:bookmarkEnd w:id="52"/>
     </w:p>
     <w:p>
       <w:pPr>
         <w:ind w:firstLine="0"/>
       </w:pPr>
       <w:r>
-        <w:t>The Language Extension Syntax is relatively simple and consists of the main extension declaration that defines code from another language that should be embedded and the specifications for that declaration.</w:t>
+        <w:t xml:space="preserve">The Language Extension Syntax is relatively simple and consists of the </w:t>
+      </w:r>
+      <w:r>
+        <w:t>extension task</w:t>
+      </w:r>
+      <w:r>
+        <w:t xml:space="preserve"> declaration that defines code from another language that should be embedded and the call for that </w:t>
+      </w:r>
+      <w:r>
+        <w:t>task</w:t>
+      </w:r>
+      <w:r>
+        <w:t>.</w:t>
+      </w:r>
+    </w:p>
+    <w:p>
+      <w:pPr>
+        <w:pStyle w:val="Heading3"/>
+      </w:pPr>
+      <w:r>
+        <w:t>Declaring a</w:t>
+      </w:r>
+      <w:r>
+        <w:t>n</w:t>
+      </w:r>
+      <w:r>
+        <w:t xml:space="preserve"> </w:t>
+      </w:r>
+      <w:r>
+        <w:t>extension task</w:t>
       </w:r>
     </w:p>
     <w:p>
@@ -12879,17 +12919,42 @@
         <w:ind w:firstLine="0"/>
       </w:pPr>
       <w:r>
-        <w:t xml:space="preserve">To create a extension-function you need to simple use </w:t>
-      </w:r>
-      <w:r>
+        <w:t xml:space="preserve">To </w:t>
+      </w:r>
+      <w:r>
+        <w:t>declare</w:t>
+      </w:r>
+      <w:r>
+        <w:t xml:space="preserve"> a</w:t>
+      </w:r>
+      <w:r>
+        <w:t>n</w:t>
+      </w:r>
+      <w:r>
+        <w:t xml:space="preserve"> </w:t>
+      </w:r>
+      <w:r>
+        <w:t>extension task</w:t>
+      </w:r>
+      <w:r>
+        <w:t xml:space="preserve"> </w:t>
+      </w:r>
+      <w:r>
+        <w:t>this syntax is used:</w:t>
+      </w:r>
+    </w:p>
+    <w:p>
+      <w:pPr>
+        <w:shd w:val="clear" w:color="auto" w:fill="DFDFDF" w:themeFill="background2" w:themeFillShade="E6"/>
+        <w:spacing w:after="240" w:line="240" w:lineRule="auto"/>
+        <w:ind w:firstLine="0"/>
         <w:rPr>
           <w:rFonts w:ascii="Consolas" w:hAnsi="Consolas"/>
           <w:i/>
           <w:iCs/>
           <w:shd w:val="clear" w:color="auto" w:fill="DFDFDF" w:themeFill="background2" w:themeFillShade="E6"/>
         </w:rPr>
-        <w:t>extfunc</w:t>
-      </w:r>
+      </w:pPr>
       <w:r>
         <w:rPr>
           <w:rFonts w:ascii="Consolas" w:hAnsi="Consolas"/>
@@ -12897,7 +12962,7 @@
           <w:iCs/>
           <w:shd w:val="clear" w:color="auto" w:fill="DFDFDF" w:themeFill="background2" w:themeFillShade="E6"/>
         </w:rPr>
-        <w:t xml:space="preserve"> &lt;lang&gt; &lt;identifier</w:t>
+        <w:t>ext</w:t>
       </w:r>
       <w:r>
         <w:rPr>
@@ -12906,33 +12971,7 @@
           <w:iCs/>
           <w:shd w:val="clear" w:color="auto" w:fill="DFDFDF" w:themeFill="background2" w:themeFillShade="E6"/>
         </w:rPr>
-        <w:t>&gt;</w:t>
-      </w:r>
-      <w:r>
-        <w:t>. The identifier in this case is like a regular function that can be called inside the Para-C program. After that</w:t>
-      </w:r>
-      <w:r>
-        <w:t>,</w:t>
-      </w:r>
-      <w:r>
-        <w:t xml:space="preserve"> the arguments, which will be passed onto the called file or code, and the configuration, which defines how the compiler should treat the extension</w:t>
-      </w:r>
-      <w:r>
-        <w:t xml:space="preserve"> </w:t>
-      </w:r>
-      <w:r>
-        <w:t>function, are declared.</w:t>
-      </w:r>
-    </w:p>
-    <w:p>
-      <w:pPr>
-        <w:ind w:firstLine="0"/>
-      </w:pPr>
-      <w:r>
-        <w:t xml:space="preserve">If inside the configuration no file was specified a lambda function </w:t>
-      </w:r>
-      <w:r>
-        <w:t>(</w:t>
+        <w:t>task</w:t>
       </w:r>
       <w:r>
         <w:rPr>
@@ -12941,8 +12980,116 @@
           <w:iCs/>
           <w:shd w:val="clear" w:color="auto" w:fill="DFDFDF" w:themeFill="background2" w:themeFillShade="E6"/>
         </w:rPr>
-        <w:t>=&gt; {}</w:t>
-      </w:r>
+        <w:t xml:space="preserve"> &lt;lang&gt; &lt;identifier</w:t>
+      </w:r>
+      <w:r>
+        <w:rPr>
+          <w:rFonts w:ascii="Consolas" w:hAnsi="Consolas"/>
+          <w:i/>
+          <w:iCs/>
+          <w:shd w:val="clear" w:color="auto" w:fill="DFDFDF" w:themeFill="background2" w:themeFillShade="E6"/>
+        </w:rPr>
+        <w:t>&gt;</w:t>
+      </w:r>
+      <w:r>
+        <w:rPr>
+          <w:rFonts w:ascii="Consolas" w:hAnsi="Consolas"/>
+          <w:i/>
+          <w:iCs/>
+          <w:shd w:val="clear" w:color="auto" w:fill="DFDFDF" w:themeFill="background2" w:themeFillShade="E6"/>
+        </w:rPr>
+        <w:t xml:space="preserve"> </w:t>
+      </w:r>
+      <w:r>
+        <w:rPr>
+          <w:rFonts w:ascii="Consolas" w:hAnsi="Consolas"/>
+          <w:i/>
+          <w:iCs/>
+          <w:shd w:val="clear" w:color="auto" w:fill="DFDFDF" w:themeFill="background2" w:themeFillShade="E6"/>
+        </w:rPr>
+        <w:t>(&lt;args&gt;) {</w:t>
+      </w:r>
+      <w:r>
+        <w:rPr>
+          <w:rFonts w:ascii="Consolas" w:hAnsi="Consolas"/>
+          <w:i/>
+          <w:iCs/>
+          <w:shd w:val="clear" w:color="auto" w:fill="DFDFDF" w:themeFill="background2" w:themeFillShade="E6"/>
+        </w:rPr>
+        <w:t>config</w:t>
+      </w:r>
+      <w:r>
+        <w:rPr>
+          <w:rFonts w:ascii="Consolas" w:hAnsi="Consolas"/>
+          <w:i/>
+          <w:iCs/>
+          <w:shd w:val="clear" w:color="auto" w:fill="DFDFDF" w:themeFill="background2" w:themeFillShade="E6"/>
+        </w:rPr>
+        <w:t>}</w:t>
+      </w:r>
+      <w:r>
+        <w:rPr>
+          <w:rFonts w:ascii="Consolas" w:hAnsi="Consolas"/>
+          <w:i/>
+          <w:iCs/>
+          <w:shd w:val="clear" w:color="auto" w:fill="DFDFDF" w:themeFill="background2" w:themeFillShade="E6"/>
+        </w:rPr>
+        <w:t xml:space="preserve"> &lt;Optional: lambda&gt;</w:t>
+      </w:r>
+    </w:p>
+    <w:p>
+      <w:pPr>
+        <w:ind w:firstLine="0"/>
+      </w:pPr>
+      <w:r>
+        <w:t>The identifier in this case is like a regular function that can be called inside the Para-C program. After that</w:t>
+      </w:r>
+      <w:r>
+        <w:t>,</w:t>
+      </w:r>
+      <w:r>
+        <w:t xml:space="preserve"> the arguments, which will be passed onto the called file or code, and the configuration, which defines how the compiler should treat the extension</w:t>
+      </w:r>
+      <w:r>
+        <w:t xml:space="preserve"> </w:t>
+      </w:r>
+      <w:r>
+        <w:t>task</w:t>
+      </w:r>
+      <w:r>
+        <w:t>, are declared.</w:t>
+      </w:r>
+    </w:p>
+    <w:p>
+      <w:pPr>
+        <w:ind w:firstLine="0"/>
+      </w:pPr>
+      <w:r>
+        <w:t>If inside the configuration no file was specified a lambda function</w:t>
+      </w:r>
+      <w:r>
+        <w:t xml:space="preserve"> (</w:t>
+      </w:r>
+      <w:r>
+        <w:rPr>
+          <w:i/>
+          <w:iCs/>
+        </w:rPr>
+        <w:t>See</w:t>
+      </w:r>
+      <w:r>
+        <w:t xml:space="preserve"> </w:t>
+      </w:r>
+      <w:hyperlink w:anchor="_Lambda_Functions" w:history="1">
+        <w:r>
+          <w:rPr>
+            <w:rStyle w:val="Hyperlink"/>
+            <w:i/>
+            <w:iCs/>
+          </w:rPr>
+          <w:t>Lambda Functions</w:t>
+        </w:r>
+      </w:hyperlink>
       <w:r>
         <w:t>)</w:t>
       </w:r>
@@ -12966,9 +13113,50 @@
       <w:r>
         <w:rPr>
           <w:rFonts w:ascii="Consolas" w:hAnsi="Consolas"/>
-          <w:shd w:val="clear" w:color="auto" w:fill="DFDFDF" w:themeFill="background2" w:themeFillShade="E6"/>
-        </w:rPr>
-        <w:t>extfunc &lt;lang&gt; &lt;identifier&gt; (args) {config} =&gt; {}</w:t>
+          <w:i/>
+          <w:iCs/>
+          <w:shd w:val="clear" w:color="auto" w:fill="DFDFDF" w:themeFill="background2" w:themeFillShade="E6"/>
+        </w:rPr>
+        <w:t>ext</w:t>
+      </w:r>
+      <w:r>
+        <w:rPr>
+          <w:rFonts w:ascii="Consolas" w:hAnsi="Consolas"/>
+          <w:i/>
+          <w:iCs/>
+          <w:shd w:val="clear" w:color="auto" w:fill="DFDFDF" w:themeFill="background2" w:themeFillShade="E6"/>
+        </w:rPr>
+        <w:t xml:space="preserve">task </w:t>
+      </w:r>
+      <w:r>
+        <w:rPr>
+          <w:rFonts w:ascii="Consolas" w:hAnsi="Consolas"/>
+          <w:shd w:val="clear" w:color="auto" w:fill="DFDFDF" w:themeFill="background2" w:themeFillShade="E6"/>
+        </w:rPr>
+        <w:t xml:space="preserve">&lt;lang&gt; &lt;identifier&gt; </w:t>
+      </w:r>
+      <w:r>
+        <w:rPr>
+          <w:rFonts w:ascii="Consolas" w:hAnsi="Consolas"/>
+          <w:i/>
+          <w:iCs/>
+          <w:shd w:val="clear" w:color="auto" w:fill="DFDFDF" w:themeFill="background2" w:themeFillShade="E6"/>
+        </w:rPr>
+        <w:t xml:space="preserve">(&lt;args&gt;) </w:t>
+      </w:r>
+      <w:r>
+        <w:rPr>
+          <w:rFonts w:ascii="Consolas" w:hAnsi="Consolas"/>
+          <w:shd w:val="clear" w:color="auto" w:fill="DFDFDF" w:themeFill="background2" w:themeFillShade="E6"/>
+        </w:rPr>
+        <w:t xml:space="preserve">{config} </w:t>
+      </w:r>
+      <w:r>
+        <w:rPr>
+          <w:rFonts w:ascii="Consolas" w:hAnsi="Consolas"/>
+          <w:shd w:val="clear" w:color="auto" w:fill="DFDFDF" w:themeFill="background2" w:themeFillShade="E6"/>
+        </w:rPr>
+        <w:t>&lt;lambda&gt;</w:t>
       </w:r>
     </w:p>
     <w:p>
@@ -13061,9 +13249,25 @@
       <w:r>
         <w:rPr>
           <w:rFonts w:ascii="Consolas" w:hAnsi="Consolas"/>
-          <w:shd w:val="clear" w:color="auto" w:fill="DFDFDF" w:themeFill="background2" w:themeFillShade="E6"/>
-        </w:rPr>
-        <w:t>extfunc python TestFunc1</w:t>
+          <w:i/>
+          <w:iCs/>
+          <w:shd w:val="clear" w:color="auto" w:fill="DFDFDF" w:themeFill="background2" w:themeFillShade="E6"/>
+        </w:rPr>
+        <w:t>e</w:t>
+      </w:r>
+      <w:r>
+        <w:rPr>
+          <w:rFonts w:ascii="Consolas" w:hAnsi="Consolas"/>
+          <w:shd w:val="clear" w:color="auto" w:fill="DFDFDF" w:themeFill="background2" w:themeFillShade="E6"/>
+        </w:rPr>
+        <w:t xml:space="preserve">xttask </w:t>
+      </w:r>
+      <w:r>
+        <w:rPr>
+          <w:rFonts w:ascii="Consolas" w:hAnsi="Consolas"/>
+          <w:shd w:val="clear" w:color="auto" w:fill="DFDFDF" w:themeFill="background2" w:themeFillShade="E6"/>
+        </w:rPr>
+        <w:t>python TestFunc1</w:t>
       </w:r>
       <w:r>
         <w:rPr>
@@ -13189,6 +13393,7 @@
           <w:rFonts w:ascii="Consolas" w:hAnsi="Consolas"/>
           <w:shd w:val="clear" w:color="auto" w:fill="DFDFDF" w:themeFill="background2" w:themeFillShade="E6"/>
         </w:rPr>
+        <w:lastRenderedPageBreak/>
         <w:t xml:space="preserve">    </w:t>
       </w:r>
       <w:r>
@@ -13246,10 +13451,25 @@
       <w:r>
         <w:rPr>
           <w:rFonts w:ascii="Consolas" w:hAnsi="Consolas"/>
-          <w:shd w:val="clear" w:color="auto" w:fill="DFDFDF" w:themeFill="background2" w:themeFillShade="E6"/>
-        </w:rPr>
-        <w:lastRenderedPageBreak/>
-        <w:t>extfunc python TestFunc</w:t>
+          <w:i/>
+          <w:iCs/>
+          <w:shd w:val="clear" w:color="auto" w:fill="DFDFDF" w:themeFill="background2" w:themeFillShade="E6"/>
+        </w:rPr>
+        <w:t>e</w:t>
+      </w:r>
+      <w:r>
+        <w:rPr>
+          <w:rFonts w:ascii="Consolas" w:hAnsi="Consolas"/>
+          <w:shd w:val="clear" w:color="auto" w:fill="DFDFDF" w:themeFill="background2" w:themeFillShade="E6"/>
+        </w:rPr>
+        <w:t xml:space="preserve">xttask </w:t>
+      </w:r>
+      <w:r>
+        <w:rPr>
+          <w:rFonts w:ascii="Consolas" w:hAnsi="Consolas"/>
+          <w:shd w:val="clear" w:color="auto" w:fill="DFDFDF" w:themeFill="background2" w:themeFillShade="E6"/>
+        </w:rPr>
+        <w:t>python TestFunc</w:t>
       </w:r>
       <w:r>
         <w:rPr>
@@ -13336,23 +13556,158 @@
     </w:p>
     <w:p>
       <w:pPr>
+        <w:pStyle w:val="Heading3"/>
+      </w:pPr>
+      <w:r>
+        <w:t>Calling a</w:t>
+      </w:r>
+      <w:r>
+        <w:t>n</w:t>
+      </w:r>
+      <w:r>
+        <w:t xml:space="preserve"> </w:t>
+      </w:r>
+      <w:r>
+        <w:t>extension task</w:t>
+      </w:r>
+    </w:p>
+    <w:p>
+      <w:pPr>
+        <w:ind w:firstLine="0"/>
+      </w:pPr>
+      <w:r>
+        <w:t>To call a task, the following syntax is used:</w:t>
+      </w:r>
+    </w:p>
+    <w:p>
+      <w:pPr>
+        <w:shd w:val="clear" w:color="auto" w:fill="DFDFDF" w:themeFill="background2" w:themeFillShade="E6"/>
+        <w:spacing w:after="240" w:line="240" w:lineRule="auto"/>
+        <w:ind w:firstLine="0"/>
+        <w:rPr>
+          <w:rFonts w:ascii="Consolas" w:hAnsi="Consolas"/>
+          <w:shd w:val="clear" w:color="auto" w:fill="DFDFDF" w:themeFill="background2" w:themeFillShade="E6"/>
+        </w:rPr>
+      </w:pPr>
+      <w:r>
+        <w:rPr>
+          <w:rFonts w:ascii="Consolas" w:hAnsi="Consolas"/>
+          <w:shd w:val="clear" w:color="auto" w:fill="DFDFDF" w:themeFill="background2" w:themeFillShade="E6"/>
+        </w:rPr>
+        <w:t>spawn &lt;func_name&gt;(</w:t>
+      </w:r>
+      <w:r>
+        <w:rPr>
+          <w:rFonts w:ascii="Consolas" w:hAnsi="Consolas"/>
+          <w:shd w:val="clear" w:color="auto" w:fill="DFDFDF" w:themeFill="background2" w:themeFillShade="E6"/>
+        </w:rPr>
+        <w:t>&lt;args&gt;</w:t>
+      </w:r>
+      <w:r>
+        <w:rPr>
+          <w:rFonts w:ascii="Consolas" w:hAnsi="Consolas"/>
+          <w:shd w:val="clear" w:color="auto" w:fill="DFDFDF" w:themeFill="background2" w:themeFillShade="E6"/>
+        </w:rPr>
+        <w:t>)</w:t>
+      </w:r>
+      <w:r>
+        <w:rPr>
+          <w:rFonts w:ascii="Consolas" w:hAnsi="Consolas"/>
+          <w:shd w:val="clear" w:color="auto" w:fill="DFDFDF" w:themeFill="background2" w:themeFillShade="E6"/>
+        </w:rPr>
+        <w:t>;</w:t>
+      </w:r>
+    </w:p>
+    <w:p>
+      <w:pPr>
+        <w:ind w:firstLine="0"/>
+      </w:pPr>
+      <w:r>
+        <w:t>To catch the return simply assign the value to a variable</w:t>
+      </w:r>
+      <w:r>
+        <w:t>:</w:t>
+      </w:r>
+    </w:p>
+    <w:p>
+      <w:pPr>
+        <w:shd w:val="clear" w:color="auto" w:fill="DFDFDF" w:themeFill="background2" w:themeFillShade="E6"/>
+        <w:spacing w:after="240" w:line="240" w:lineRule="auto"/>
+        <w:ind w:firstLine="0"/>
+        <w:rPr>
+          <w:rFonts w:ascii="Consolas" w:hAnsi="Consolas"/>
+          <w:shd w:val="clear" w:color="auto" w:fill="DFDFDF" w:themeFill="background2" w:themeFillShade="E6"/>
+        </w:rPr>
+      </w:pPr>
+      <w:r>
+        <w:rPr>
+          <w:rFonts w:ascii="Consolas" w:hAnsi="Consolas"/>
+          <w:shd w:val="clear" w:color="auto" w:fill="DFDFDF" w:themeFill="background2" w:themeFillShade="E6"/>
+        </w:rPr>
+        <w:t>Ext</w:t>
+      </w:r>
+      <w:r>
+        <w:rPr>
+          <w:rFonts w:ascii="Consolas" w:hAnsi="Consolas"/>
+          <w:shd w:val="clear" w:color="auto" w:fill="DFDFDF" w:themeFill="background2" w:themeFillShade="E6"/>
+        </w:rPr>
+        <w:t>Task</w:t>
+      </w:r>
+      <w:r>
+        <w:rPr>
+          <w:rFonts w:ascii="Consolas" w:hAnsi="Consolas"/>
+          <w:shd w:val="clear" w:color="auto" w:fill="DFDFDF" w:themeFill="background2" w:themeFillShade="E6"/>
+        </w:rPr>
+        <w:t>Return</w:t>
+      </w:r>
+      <w:r>
+        <w:rPr>
+          <w:rFonts w:ascii="Consolas" w:hAnsi="Consolas"/>
+          <w:shd w:val="clear" w:color="auto" w:fill="DFDFDF" w:themeFill="background2" w:themeFillShade="E6"/>
+        </w:rPr>
+        <w:t xml:space="preserve"> </w:t>
+      </w:r>
+      <w:r>
+        <w:rPr>
+          <w:rFonts w:ascii="Consolas" w:hAnsi="Consolas"/>
+          <w:shd w:val="clear" w:color="auto" w:fill="DFDFDF" w:themeFill="background2" w:themeFillShade="E6"/>
+        </w:rPr>
+        <w:t xml:space="preserve">&lt;variable_name&gt; </w:t>
+      </w:r>
+      <w:r>
+        <w:rPr>
+          <w:rFonts w:ascii="Consolas" w:hAnsi="Consolas"/>
+          <w:shd w:val="clear" w:color="auto" w:fill="DFDFDF" w:themeFill="background2" w:themeFillShade="E6"/>
+        </w:rPr>
+        <w:t>=</w:t>
+      </w:r>
+      <w:r>
+        <w:rPr>
+          <w:rFonts w:ascii="Consolas" w:hAnsi="Consolas"/>
+          <w:shd w:val="clear" w:color="auto" w:fill="DFDFDF" w:themeFill="background2" w:themeFillShade="E6"/>
+        </w:rPr>
+        <w:t xml:space="preserve"> spawn &lt;func_name&gt;(&lt;args&gt;);</w:t>
+      </w:r>
+    </w:p>
+    <w:p>
+      <w:pPr>
         <w:pStyle w:val="Heading2"/>
       </w:pPr>
-      <w:bookmarkStart w:id="52" w:name="_Toc75623846"/>
+      <w:bookmarkStart w:id="53" w:name="_Toc75623846"/>
       <w:r>
         <w:t>Process Management</w:t>
       </w:r>
-      <w:bookmarkEnd w:id="52"/>
+      <w:bookmarkEnd w:id="53"/>
     </w:p>
     <w:p>
       <w:pPr>
         <w:pStyle w:val="Heading2"/>
       </w:pPr>
-      <w:bookmarkStart w:id="53" w:name="_Toc75623847"/>
+      <w:bookmarkStart w:id="54" w:name="_Toc75623847"/>
       <w:r>
         <w:t>Return Dat</w:t>
       </w:r>
-      <w:bookmarkEnd w:id="53"/>
+      <w:bookmarkEnd w:id="54"/>
       <w:r>
         <w:t>a</w:t>
       </w:r>
@@ -13361,8 +13716,8 @@
       <w:pPr>
         <w:pStyle w:val="Heading1"/>
       </w:pPr>
-      <w:bookmarkStart w:id="54" w:name="_Toc75623848"/>
       <w:bookmarkStart w:id="55" w:name="_The_Para-C_Pre-Processor_1"/>
+      <w:bookmarkStart w:id="56" w:name="_Toc75623848"/>
       <w:bookmarkEnd w:id="55"/>
       <w:r>
         <w:t>The Para-C Pre-Processo</w:t>
@@ -13370,17 +13725,17 @@
       <w:r>
         <w:t>r</w:t>
       </w:r>
-      <w:bookmarkEnd w:id="54"/>
+      <w:bookmarkEnd w:id="56"/>
     </w:p>
     <w:p>
       <w:pPr>
         <w:pStyle w:val="Heading2"/>
       </w:pPr>
-      <w:bookmarkStart w:id="56" w:name="_Toc75623849"/>
+      <w:bookmarkStart w:id="57" w:name="_Toc75623849"/>
       <w:r>
         <w:t>Overview</w:t>
       </w:r>
-      <w:bookmarkEnd w:id="56"/>
+      <w:bookmarkEnd w:id="57"/>
     </w:p>
     <w:p>
       <w:pPr>
@@ -13420,8 +13775,8 @@
       <w:pPr>
         <w:pStyle w:val="Heading2"/>
       </w:pPr>
-      <w:bookmarkStart w:id="57" w:name="_Algorithm_and_Parsing"/>
-      <w:bookmarkEnd w:id="57"/>
+      <w:bookmarkStart w:id="58" w:name="_Algorithm_and_Parsing"/>
+      <w:bookmarkEnd w:id="58"/>
       <w:r>
         <w:t>Algorithm</w:t>
       </w:r>
@@ -13599,7 +13954,11 @@
         </w:r>
       </w:hyperlink>
       <w:r>
-        <w:t>) and Multi-File Semantic Analyser (</w:t>
+        <w:t xml:space="preserve">) and </w:t>
+      </w:r>
+      <w:r>
+        <w:lastRenderedPageBreak/>
+        <w:t>Multi-File Semantic Analyser (</w:t>
       </w:r>
       <w:r>
         <w:rPr>
@@ -13639,89 +13998,82 @@
         <w:t xml:space="preserve">the pragmas </w:t>
       </w:r>
       <w:r>
-        <w:t xml:space="preserve">and the generated </w:t>
-      </w:r>
-      <w:r>
-        <w:t>altered code</w:t>
+        <w:t xml:space="preserve">and the generated altered code </w:t>
+      </w:r>
+      <w:r>
+        <w:t xml:space="preserve">will </w:t>
+      </w:r>
+      <w:r>
+        <w:t xml:space="preserve">be passed to the Compiler. </w:t>
+      </w:r>
+      <w:r>
+        <w:t xml:space="preserve">Meaning that in the </w:t>
+      </w:r>
+      <w:r>
+        <w:t>Compiler, pre-processor</w:t>
+      </w:r>
+      <w:r>
+        <w:t xml:space="preserve"> directives will not be visible anymore</w:t>
+      </w:r>
+      <w:r>
+        <w:t xml:space="preserve"> and error logs</w:t>
+      </w:r>
+      <w:r>
+        <w:t xml:space="preserve"> will display</w:t>
+      </w:r>
+      <w:r>
+        <w:t xml:space="preserve"> the altered code, </w:t>
+      </w:r>
+      <w:r>
+        <w:t>meaning</w:t>
+      </w:r>
+      <w:r>
+        <w:t xml:space="preserve"> it will be visible how </w:t>
+      </w:r>
+      <w:r>
+        <w:t xml:space="preserve">the </w:t>
+      </w:r>
+      <w:r>
+        <w:t>pre-processor</w:t>
+      </w:r>
+      <w:r>
+        <w:t xml:space="preserve"> interpreted the specific directives and altered the code.</w:t>
       </w:r>
       <w:r>
         <w:t xml:space="preserve"> </w:t>
       </w:r>
-      <w:r>
-        <w:t xml:space="preserve">will </w:t>
-      </w:r>
-      <w:r>
-        <w:t xml:space="preserve">be passed to the Compiler. </w:t>
-      </w:r>
-      <w:r>
-        <w:t xml:space="preserve">Meaning that in the </w:t>
-      </w:r>
-      <w:r>
-        <w:t>Compiler, pre-processor</w:t>
-      </w:r>
-      <w:r>
-        <w:t xml:space="preserve"> directives will not be visible anymore</w:t>
-      </w:r>
-      <w:r>
-        <w:t xml:space="preserve"> and error logs</w:t>
-      </w:r>
-      <w:r>
-        <w:t xml:space="preserve"> will display</w:t>
-      </w:r>
-      <w:r>
-        <w:t xml:space="preserve"> the altered code, </w:t>
-      </w:r>
-      <w:r>
-        <w:t>meaning</w:t>
-      </w:r>
-      <w:r>
-        <w:t xml:space="preserve"> it will be visible how </w:t>
-      </w:r>
-      <w:r>
-        <w:t xml:space="preserve">the </w:t>
-      </w:r>
-      <w:r>
-        <w:t>pre-processor</w:t>
-      </w:r>
-      <w:r>
-        <w:t xml:space="preserve"> interpreted the specific directives and altered the code.</w:t>
-      </w:r>
-      <w:r>
-        <w:t xml:space="preserve"> </w:t>
-      </w:r>
     </w:p>
     <w:p>
       <w:pPr>
         <w:pStyle w:val="Heading2"/>
       </w:pPr>
-      <w:bookmarkStart w:id="58" w:name="_Toc75623850"/>
-      <w:r>
-        <w:lastRenderedPageBreak/>
+      <w:bookmarkStart w:id="59" w:name="_Toc75623850"/>
+      <w:r>
         <w:t>Usage of Pre-Processor Directives</w:t>
       </w:r>
-      <w:bookmarkEnd w:id="58"/>
+      <w:bookmarkEnd w:id="59"/>
     </w:p>
     <w:p>
       <w:pPr>
         <w:pStyle w:val="Heading1"/>
       </w:pPr>
-      <w:bookmarkStart w:id="59" w:name="_The_Para-C_Compiler"/>
-      <w:bookmarkStart w:id="60" w:name="_Toc75623851"/>
-      <w:bookmarkEnd w:id="59"/>
+      <w:bookmarkStart w:id="60" w:name="_The_Para-C_Compiler"/>
+      <w:bookmarkStart w:id="61" w:name="_Toc75623851"/>
+      <w:bookmarkEnd w:id="60"/>
       <w:r>
         <w:t>The Para-C Compiler</w:t>
       </w:r>
-      <w:bookmarkEnd w:id="60"/>
+      <w:bookmarkEnd w:id="61"/>
     </w:p>
     <w:p>
       <w:pPr>
         <w:pStyle w:val="Heading2"/>
       </w:pPr>
-      <w:bookmarkStart w:id="61" w:name="_Toc75623852"/>
+      <w:bookmarkStart w:id="62" w:name="_Toc75623852"/>
       <w:r>
         <w:t>Overview</w:t>
       </w:r>
-      <w:bookmarkEnd w:id="61"/>
+      <w:bookmarkEnd w:id="62"/>
     </w:p>
     <w:p>
       <w:pPr>
@@ -13857,11 +14209,12 @@
       <w:pPr>
         <w:pStyle w:val="Heading2"/>
       </w:pPr>
-      <w:bookmarkStart w:id="62" w:name="_Toc75623853"/>
+      <w:bookmarkStart w:id="63" w:name="_Toc75623853"/>
       <w:r>
         <w:rPr>
           <w:noProof/>
         </w:rPr>
+        <w:lastRenderedPageBreak/>
         <mc:AlternateContent>
           <mc:Choice Requires="wps">
             <w:drawing>
@@ -14080,7 +14433,7 @@
       <w:r>
         <w:t>Structure</w:t>
       </w:r>
-      <w:bookmarkEnd w:id="62"/>
+      <w:bookmarkEnd w:id="63"/>
     </w:p>
     <w:p>
       <w:pPr>
@@ -14107,7 +14460,6 @@
         </w:numPr>
       </w:pPr>
       <w:r>
-        <w:lastRenderedPageBreak/>
         <w:t xml:space="preserve">The Pre-Processor, which will alter the code based on the </w:t>
       </w:r>
       <w:r>
@@ -14168,23 +14520,7 @@
             <w:i/>
             <w:iCs/>
           </w:rPr>
-          <w:t>Lexer an</w:t>
-        </w:r>
-        <w:r>
-          <w:rPr>
-            <w:rStyle w:val="Hyperlink"/>
-            <w:i/>
-            <w:iCs/>
-          </w:rPr>
-          <w:t>d</w:t>
-        </w:r>
-        <w:r>
-          <w:rPr>
-            <w:rStyle w:val="Hyperlink"/>
-            <w:i/>
-            <w:iCs/>
-          </w:rPr>
-          <w:t xml:space="preserve"> Parser using Antlr4</w:t>
+          <w:t>Lexer and Parser using Antlr4</w:t>
         </w:r>
       </w:hyperlink>
       <w:r>
@@ -14393,23 +14729,23 @@
       <w:pPr>
         <w:pStyle w:val="Heading2"/>
       </w:pPr>
-      <w:bookmarkStart w:id="63" w:name="_Toc75623854"/>
       <w:bookmarkStart w:id="64" w:name="_Lexer_and_Parser"/>
+      <w:bookmarkStart w:id="65" w:name="_Toc75623854"/>
       <w:bookmarkEnd w:id="64"/>
       <w:r>
         <w:t>Lexer and Parser</w:t>
       </w:r>
-      <w:bookmarkEnd w:id="63"/>
+      <w:bookmarkEnd w:id="65"/>
     </w:p>
     <w:p>
       <w:pPr>
         <w:pStyle w:val="Heading3"/>
       </w:pPr>
-      <w:bookmarkStart w:id="65" w:name="_Toc75623855"/>
+      <w:bookmarkStart w:id="66" w:name="_Toc75623855"/>
       <w:r>
         <w:t>Overview</w:t>
       </w:r>
-      <w:bookmarkEnd w:id="65"/>
+      <w:bookmarkEnd w:id="66"/>
     </w:p>
     <w:p>
       <w:pPr>
@@ -14446,6 +14782,7 @@
           <w:iCs/>
           <w:shd w:val="clear" w:color="auto" w:fill="DFDFDF" w:themeFill="background2" w:themeFillShade="E6"/>
         </w:rPr>
+        <w:lastRenderedPageBreak/>
         <w:t>ParaC.g4</w:t>
       </w:r>
       <w:r>
@@ -14503,14 +14840,14 @@
       <w:pPr>
         <w:pStyle w:val="Heading3"/>
       </w:pPr>
-      <w:bookmarkStart w:id="66" w:name="_Toc75623856"/>
+      <w:bookmarkStart w:id="67" w:name="_Toc75623856"/>
       <w:r>
         <w:t>Antlr4</w:t>
       </w:r>
       <w:r>
         <w:t xml:space="preserve"> Structure (Parsing Tree Components)</w:t>
       </w:r>
-      <w:bookmarkEnd w:id="66"/>
+      <w:bookmarkEnd w:id="67"/>
     </w:p>
     <w:p>
       <w:pPr>
@@ -14589,15 +14926,14 @@
       <w:pPr>
         <w:pStyle w:val="Heading3"/>
       </w:pPr>
-      <w:bookmarkStart w:id="67" w:name="_Toc75623857"/>
-      <w:r>
-        <w:lastRenderedPageBreak/>
+      <w:bookmarkStart w:id="68" w:name="_Toc75623857"/>
+      <w:r>
         <w:t>Pre-Processor</w:t>
       </w:r>
       <w:r>
         <w:t xml:space="preserve"> Grammar</w:t>
       </w:r>
-      <w:bookmarkEnd w:id="67"/>
+      <w:bookmarkEnd w:id="68"/>
     </w:p>
     <w:p>
       <w:pPr>
@@ -14673,19 +15009,7 @@
           <w:rPr>
             <w:rStyle w:val="Hyperlink"/>
           </w:rPr>
-          <w:t>Algorithm</w:t>
-        </w:r>
-        <w:r>
-          <w:rPr>
-            <w:rStyle w:val="Hyperlink"/>
-          </w:rPr>
-          <w:t xml:space="preserve"> </w:t>
-        </w:r>
-        <w:r>
-          <w:rPr>
-            <w:rStyle w:val="Hyperlink"/>
-          </w:rPr>
-          <w:t>and Parsing</w:t>
+          <w:t>Algorithm and Parsing</w:t>
         </w:r>
       </w:hyperlink>
       <w:r>
@@ -14696,31 +15020,28 @@
       <w:pPr>
         <w:pStyle w:val="Heading2"/>
       </w:pPr>
-      <w:bookmarkStart w:id="68" w:name="_Toc75623858"/>
       <w:bookmarkStart w:id="69" w:name="_Semantic_Analyser_(Single-File)"/>
       <w:bookmarkStart w:id="70" w:name="_Single-File_Semantic_Analyser"/>
+      <w:bookmarkStart w:id="71" w:name="_Toc75623858"/>
       <w:bookmarkEnd w:id="69"/>
       <w:bookmarkEnd w:id="70"/>
       <w:r>
-        <w:t>Single-File</w:t>
-      </w:r>
-      <w:r>
-        <w:t xml:space="preserve"> </w:t>
+        <w:t xml:space="preserve">Single-File </w:t>
       </w:r>
       <w:r>
         <w:t>Semantic Analyser</w:t>
       </w:r>
-      <w:bookmarkEnd w:id="68"/>
+      <w:bookmarkEnd w:id="71"/>
     </w:p>
     <w:p>
       <w:pPr>
         <w:pStyle w:val="Heading3"/>
       </w:pPr>
-      <w:bookmarkStart w:id="71" w:name="_Toc75623859"/>
+      <w:bookmarkStart w:id="72" w:name="_Toc75623859"/>
       <w:r>
         <w:t>Overview</w:t>
       </w:r>
-      <w:bookmarkEnd w:id="71"/>
+      <w:bookmarkEnd w:id="72"/>
     </w:p>
     <w:p>
       <w:pPr>
@@ -14768,11 +15089,12 @@
       <w:pPr>
         <w:pStyle w:val="Heading3"/>
       </w:pPr>
-      <w:bookmarkStart w:id="72" w:name="_Toc75623860"/>
-      <w:r>
+      <w:bookmarkStart w:id="73" w:name="_Toc75623860"/>
+      <w:r>
+        <w:lastRenderedPageBreak/>
         <w:t>Algorithmic structure</w:t>
       </w:r>
-      <w:bookmarkEnd w:id="72"/>
+      <w:bookmarkEnd w:id="73"/>
     </w:p>
     <w:p>
       <w:pPr>
@@ -14784,8 +15106,8 @@
       <w:r>
         <w:t xml:space="preserve">The Semantic Analysis will go </w:t>
       </w:r>
-      <w:bookmarkStart w:id="73" w:name="_File_Linker"/>
-      <w:bookmarkEnd w:id="73"/>
+      <w:bookmarkStart w:id="74" w:name="_File_Linker"/>
+      <w:bookmarkEnd w:id="74"/>
       <w:r>
         <w:t xml:space="preserve">through each </w:t>
       </w:r>
@@ -14860,26 +15182,25 @@
       <w:pPr>
         <w:pStyle w:val="Heading2"/>
       </w:pPr>
-      <w:bookmarkStart w:id="74" w:name="_File_Linker_1"/>
-      <w:bookmarkEnd w:id="74"/>
-      <w:r>
-        <w:lastRenderedPageBreak/>
+      <w:bookmarkStart w:id="75" w:name="_File_Linker_1"/>
+      <w:bookmarkEnd w:id="75"/>
+      <w:r>
         <w:t>F</w:t>
       </w:r>
-      <w:bookmarkStart w:id="75" w:name="_Toc75623861"/>
+      <w:bookmarkStart w:id="76" w:name="_Toc75623861"/>
       <w:r>
         <w:t>ile Linker</w:t>
       </w:r>
-      <w:bookmarkEnd w:id="75"/>
+      <w:bookmarkEnd w:id="76"/>
     </w:p>
     <w:p>
       <w:pPr>
         <w:pStyle w:val="Heading2"/>
       </w:pPr>
-      <w:bookmarkStart w:id="76" w:name="_Semantic_Analyser_(Entire"/>
-      <w:bookmarkStart w:id="77" w:name="_Toc75623862"/>
+      <w:bookmarkStart w:id="77" w:name="_Semantic_Analyser_(Entire"/>
       <w:bookmarkStart w:id="78" w:name="_Multi-File_Semantic_Analyser"/>
-      <w:bookmarkEnd w:id="76"/>
+      <w:bookmarkStart w:id="79" w:name="_Toc75623862"/>
+      <w:bookmarkEnd w:id="77"/>
       <w:bookmarkEnd w:id="78"/>
       <w:r>
         <w:t xml:space="preserve">Multi-File </w:t>
@@ -14887,41 +15208,41 @@
       <w:r>
         <w:t xml:space="preserve">Semantic Analyser </w:t>
       </w:r>
-      <w:bookmarkEnd w:id="77"/>
+      <w:bookmarkEnd w:id="79"/>
     </w:p>
     <w:p>
       <w:pPr>
         <w:pStyle w:val="Heading2"/>
       </w:pPr>
-      <w:bookmarkStart w:id="79" w:name="_Toc75623863"/>
       <w:bookmarkStart w:id="80" w:name="_Code_Optimiser"/>
+      <w:bookmarkStart w:id="81" w:name="_Toc75623863"/>
       <w:bookmarkEnd w:id="80"/>
       <w:r>
         <w:t>Code Optimiser</w:t>
       </w:r>
-      <w:bookmarkEnd w:id="79"/>
+      <w:bookmarkEnd w:id="81"/>
     </w:p>
     <w:p>
       <w:pPr>
         <w:pStyle w:val="Heading2"/>
       </w:pPr>
-      <w:bookmarkStart w:id="81" w:name="_Toc75623864"/>
       <w:bookmarkStart w:id="82" w:name="_Code_Generator"/>
+      <w:bookmarkStart w:id="83" w:name="_Toc75623864"/>
       <w:bookmarkEnd w:id="82"/>
       <w:r>
         <w:t>Code Generator</w:t>
       </w:r>
-      <w:bookmarkEnd w:id="81"/>
+      <w:bookmarkEnd w:id="83"/>
     </w:p>
     <w:p>
       <w:pPr>
         <w:pStyle w:val="Heading2"/>
       </w:pPr>
-      <w:bookmarkStart w:id="83" w:name="_Toc75623865"/>
+      <w:bookmarkStart w:id="84" w:name="_Toc75623865"/>
       <w:r>
         <w:t>Compiler Warnings</w:t>
       </w:r>
-      <w:bookmarkEnd w:id="83"/>
+      <w:bookmarkEnd w:id="84"/>
     </w:p>
     <w:p>
       <w:pPr>
@@ -14980,11 +15301,11 @@
           <w:numId w:val="11"/>
         </w:numPr>
       </w:pPr>
-      <w:bookmarkStart w:id="84" w:name="_Toc75623866"/>
+      <w:bookmarkStart w:id="85" w:name="_Toc75623866"/>
       <w:r>
         <w:t>Compiler Exceptions</w:t>
       </w:r>
-      <w:bookmarkEnd w:id="84"/>
+      <w:bookmarkEnd w:id="85"/>
     </w:p>
     <w:p>
       <w:pPr>
@@ -15031,6 +15352,7 @@
         <w:ind w:firstLine="0"/>
       </w:pPr>
       <w:r>
+        <w:lastRenderedPageBreak/>
         <w:t>If a Fatal-Issue is received and causes a hard interrupt while running, the return code will be an error code that is specified here. This helps for better categorisation for certain errors. An error message will also appear with the error code at the end of the file, including a trace-back if the issue is a bug inside the compiler.</w:t>
       </w:r>
     </w:p>
@@ -15042,11 +15364,11 @@
           <w:numId w:val="11"/>
         </w:numPr>
       </w:pPr>
-      <w:bookmarkStart w:id="85" w:name="_Toc75623867"/>
+      <w:bookmarkStart w:id="86" w:name="_Toc75623867"/>
       <w:r>
         <w:t>Error-Codes</w:t>
       </w:r>
-      <w:bookmarkEnd w:id="85"/>
+      <w:bookmarkEnd w:id="86"/>
     </w:p>
     <w:p>
       <w:pPr>
@@ -15082,7 +15404,6 @@
           <w:rStyle w:val="Emphasis"/>
           <w:rFonts w:ascii="Consolas" w:hAnsi="Consolas"/>
         </w:rPr>
-        <w:lastRenderedPageBreak/>
         <w:t>100</w:t>
       </w:r>
       <w:r>
@@ -15512,6 +15833,7 @@
         <w:rPr>
           <w:rFonts w:ascii="Arial Nova" w:hAnsi="Arial Nova"/>
         </w:rPr>
+        <w:lastRenderedPageBreak/>
         <w:t>5** Logical Error:</w:t>
       </w:r>
     </w:p>
@@ -15570,11 +15892,7 @@
         <w:t>600</w:t>
       </w:r>
       <w:r>
-        <w:t xml:space="preserve"> – Linker Error: An issue occurred while linking the files together and checking dependencies and mergeability. (Logical issues like double declarations or importing </w:t>
-      </w:r>
-      <w:r>
-        <w:lastRenderedPageBreak/>
-        <w:t>a name that was already defined will be treated as linker error since they directly result from the linking process)</w:t>
+        <w:t xml:space="preserve"> – Linker Error: An issue occurred while linking the files together and checking dependencies and mergeability. (Logical issues like double declarations or importing a name that was already defined will be treated as linker error since they directly result from the linking process)</w:t>
       </w:r>
     </w:p>
     <w:p>
@@ -15673,21 +15991,21 @@
       <w:pPr>
         <w:pStyle w:val="Heading2"/>
       </w:pPr>
-      <w:bookmarkStart w:id="86" w:name="_Toc75623868"/>
+      <w:bookmarkStart w:id="87" w:name="_Toc75623868"/>
       <w:r>
         <w:t>Tokens</w:t>
       </w:r>
-      <w:bookmarkEnd w:id="86"/>
+      <w:bookmarkEnd w:id="87"/>
     </w:p>
     <w:p>
       <w:pPr>
         <w:pStyle w:val="Heading3"/>
       </w:pPr>
-      <w:bookmarkStart w:id="87" w:name="_Toc75623869"/>
+      <w:bookmarkStart w:id="88" w:name="_Toc75623869"/>
       <w:r>
         <w:t>C Keywords</w:t>
       </w:r>
-      <w:bookmarkEnd w:id="87"/>
+      <w:bookmarkEnd w:id="88"/>
     </w:p>
     <w:p>
       <w:pPr>
@@ -15883,6 +16201,7 @@
           <w:iCs/>
           <w:shd w:val="clear" w:color="auto" w:fill="DFDFDF" w:themeFill="background2" w:themeFillShade="E6"/>
         </w:rPr>
+        <w:lastRenderedPageBreak/>
         <w:t>continue</w:t>
       </w:r>
       <w:r>
@@ -15964,7 +16283,6 @@
           <w:iCs/>
           <w:shd w:val="clear" w:color="auto" w:fill="DFDFDF" w:themeFill="background2" w:themeFillShade="E6"/>
         </w:rPr>
-        <w:lastRenderedPageBreak/>
         <w:t>long</w:t>
       </w:r>
       <w:r>
@@ -16241,6 +16559,7 @@
           <w:iCs/>
           <w:shd w:val="clear" w:color="auto" w:fill="DFDFDF" w:themeFill="background2" w:themeFillShade="E6"/>
         </w:rPr>
+        <w:lastRenderedPageBreak/>
         <w:t>volatile</w:t>
       </w:r>
       <w:r>
@@ -16310,7 +16629,6 @@
           <w:iCs/>
           <w:shd w:val="clear" w:color="auto" w:fill="DFDFDF" w:themeFill="background2" w:themeFillShade="E6"/>
         </w:rPr>
-        <w:lastRenderedPageBreak/>
         <w:t>extern</w:t>
       </w:r>
       <w:r>
@@ -16501,11 +16819,11 @@
           <w:numId w:val="11"/>
         </w:numPr>
       </w:pPr>
-      <w:bookmarkStart w:id="88" w:name="_Toc75623870"/>
+      <w:bookmarkStart w:id="89" w:name="_Toc75623870"/>
       <w:r>
         <w:t>Para-C Keywords</w:t>
       </w:r>
-      <w:bookmarkEnd w:id="88"/>
+      <w:bookmarkEnd w:id="89"/>
     </w:p>
     <w:p>
       <w:pPr>
@@ -16567,6 +16885,7 @@
           <w:iCs/>
           <w:shd w:val="clear" w:color="auto" w:fill="DFDFDF" w:themeFill="background2" w:themeFillShade="E6"/>
         </w:rPr>
+        <w:lastRenderedPageBreak/>
         <w:t>r</w:t>
       </w:r>
       <w:r>
@@ -16627,7 +16946,6 @@
           <w:iCs/>
           <w:shd w:val="clear" w:color="auto" w:fill="DFDFDF" w:themeFill="background2" w:themeFillShade="E6"/>
         </w:rPr>
-        <w:lastRenderedPageBreak/>
         <w:t>finally</w:t>
       </w:r>
       <w:r>
@@ -16655,11 +16973,11 @@
       <w:pPr>
         <w:pStyle w:val="Heading3"/>
       </w:pPr>
-      <w:bookmarkStart w:id="89" w:name="_Toc75623871"/>
+      <w:bookmarkStart w:id="90" w:name="_Toc75623871"/>
       <w:r>
         <w:t>Special Symbols</w:t>
       </w:r>
-      <w:bookmarkEnd w:id="89"/>
+      <w:bookmarkEnd w:id="90"/>
       <w:r>
         <w:t xml:space="preserve"> </w:t>
       </w:r>
@@ -17252,6 +17570,7 @@
               <w:ind w:firstLine="0"/>
             </w:pPr>
             <w:r>
+              <w:lastRenderedPageBreak/>
               <w:t>De- or Reference</w:t>
             </w:r>
           </w:p>
@@ -17479,7 +17798,6 @@
               <w:ind w:firstLine="0"/>
             </w:pPr>
             <w:r>
-              <w:lastRenderedPageBreak/>
               <w:t>Logical</w:t>
             </w:r>
           </w:p>
@@ -17600,13 +17918,13 @@
       <w:pPr>
         <w:pStyle w:val="Heading3"/>
       </w:pPr>
-      <w:bookmarkStart w:id="90" w:name="_Pre-Processor_Directives"/>
-      <w:bookmarkStart w:id="91" w:name="_Toc75623872"/>
-      <w:bookmarkEnd w:id="90"/>
+      <w:bookmarkStart w:id="91" w:name="_Pre-Processor_Directives"/>
+      <w:bookmarkStart w:id="92" w:name="_Toc75623872"/>
+      <w:bookmarkEnd w:id="91"/>
       <w:r>
         <w:t>Pre-Processor Directives</w:t>
       </w:r>
-      <w:bookmarkEnd w:id="91"/>
+      <w:bookmarkEnd w:id="92"/>
     </w:p>
     <w:tbl>
       <w:tblPr>
@@ -17977,6 +18295,7 @@
               <w:ind w:firstLine="0"/>
             </w:pPr>
             <w:r>
+              <w:lastRenderedPageBreak/>
               <w:t>defined(…)</w:t>
             </w:r>
           </w:p>
@@ -18000,14 +18319,14 @@
       <w:pPr>
         <w:pStyle w:val="Heading1"/>
       </w:pPr>
-      <w:bookmarkStart w:id="92" w:name="_Toc75623873"/>
+      <w:bookmarkStart w:id="93" w:name="_Toc75623873"/>
       <w:r>
         <w:t xml:space="preserve">Core </w:t>
       </w:r>
       <w:r>
         <w:t>Language Reference</w:t>
       </w:r>
-      <w:bookmarkEnd w:id="92"/>
+      <w:bookmarkEnd w:id="93"/>
     </w:p>
     <w:p>
       <w:pPr>
@@ -18033,14 +18352,13 @@
       <w:pPr>
         <w:pStyle w:val="Heading2"/>
       </w:pPr>
-      <w:bookmarkStart w:id="93" w:name="_Toc74898134"/>
-      <w:bookmarkStart w:id="94" w:name="_Toc75623874"/>
-      <w:r>
-        <w:lastRenderedPageBreak/>
+      <w:bookmarkStart w:id="94" w:name="_Toc74898134"/>
+      <w:bookmarkStart w:id="95" w:name="_Toc75623874"/>
+      <w:r>
         <w:t>Importing</w:t>
       </w:r>
-      <w:bookmarkEnd w:id="93"/>
       <w:bookmarkEnd w:id="94"/>
+      <w:bookmarkEnd w:id="95"/>
       <w:r>
         <w:t xml:space="preserve"> </w:t>
       </w:r>
@@ -18049,97 +18367,97 @@
       <w:pPr>
         <w:pStyle w:val="Heading2"/>
       </w:pPr>
-      <w:bookmarkStart w:id="95" w:name="_Toc74898135"/>
-      <w:bookmarkStart w:id="96" w:name="_Toc75623875"/>
+      <w:bookmarkStart w:id="96" w:name="_Toc74898135"/>
+      <w:bookmarkStart w:id="97" w:name="_Toc75623875"/>
       <w:r>
         <w:t>Entry-File Specifier</w:t>
       </w:r>
-      <w:bookmarkEnd w:id="95"/>
       <w:bookmarkEnd w:id="96"/>
+      <w:bookmarkEnd w:id="97"/>
     </w:p>
     <w:p>
       <w:pPr>
         <w:pStyle w:val="Heading2"/>
       </w:pPr>
-      <w:bookmarkStart w:id="97" w:name="_Toc74898136"/>
-      <w:bookmarkStart w:id="98" w:name="_Toc75623876"/>
+      <w:bookmarkStart w:id="98" w:name="_Toc74898136"/>
+      <w:bookmarkStart w:id="99" w:name="_Toc75623876"/>
       <w:r>
         <w:t>Pre-Processor Directives</w:t>
       </w:r>
-      <w:bookmarkEnd w:id="97"/>
       <w:bookmarkEnd w:id="98"/>
+      <w:bookmarkEnd w:id="99"/>
     </w:p>
     <w:p>
       <w:pPr>
         <w:pStyle w:val="Heading2"/>
       </w:pPr>
-      <w:bookmarkStart w:id="99" w:name="_Toc74898137"/>
-      <w:bookmarkStart w:id="100" w:name="_Toc75623877"/>
+      <w:bookmarkStart w:id="100" w:name="_Toc74898137"/>
+      <w:bookmarkStart w:id="101" w:name="_Toc75623877"/>
       <w:r>
         <w:t>Functions</w:t>
       </w:r>
-      <w:bookmarkEnd w:id="99"/>
       <w:bookmarkEnd w:id="100"/>
+      <w:bookmarkEnd w:id="101"/>
     </w:p>
     <w:p>
       <w:pPr>
         <w:pStyle w:val="Heading2"/>
       </w:pPr>
-      <w:bookmarkStart w:id="101" w:name="_Toc74898138"/>
-      <w:bookmarkStart w:id="102" w:name="_Toc75623878"/>
+      <w:bookmarkStart w:id="102" w:name="_Toc74898138"/>
+      <w:bookmarkStart w:id="103" w:name="_Toc75623878"/>
       <w:r>
         <w:t>Variables and Scopes</w:t>
       </w:r>
-      <w:bookmarkEnd w:id="101"/>
       <w:bookmarkEnd w:id="102"/>
+      <w:bookmarkEnd w:id="103"/>
     </w:p>
     <w:p>
       <w:pPr>
         <w:pStyle w:val="Heading2"/>
       </w:pPr>
-      <w:bookmarkStart w:id="103" w:name="_Toc74898139"/>
-      <w:bookmarkStart w:id="104" w:name="_Toc75623879"/>
+      <w:bookmarkStart w:id="104" w:name="_Toc74898139"/>
+      <w:bookmarkStart w:id="105" w:name="_Toc75623879"/>
       <w:r>
         <w:t>Datatypes</w:t>
       </w:r>
-      <w:bookmarkEnd w:id="103"/>
       <w:bookmarkEnd w:id="104"/>
+      <w:bookmarkEnd w:id="105"/>
     </w:p>
     <w:p>
       <w:pPr>
         <w:pStyle w:val="Heading2"/>
       </w:pPr>
-      <w:bookmarkStart w:id="105" w:name="_Toc74898140"/>
-      <w:bookmarkStart w:id="106" w:name="_Toc75623880"/>
+      <w:bookmarkStart w:id="106" w:name="_Toc74898140"/>
+      <w:bookmarkStart w:id="107" w:name="_Toc75623880"/>
       <w:r>
         <w:t>Exceptions</w:t>
       </w:r>
-      <w:bookmarkEnd w:id="105"/>
       <w:bookmarkEnd w:id="106"/>
+      <w:bookmarkEnd w:id="107"/>
     </w:p>
     <w:p>
       <w:pPr>
         <w:pStyle w:val="Heading2"/>
       </w:pPr>
-      <w:bookmarkStart w:id="107" w:name="_Toc74898141"/>
-      <w:bookmarkStart w:id="108" w:name="_Toc75623881"/>
+      <w:bookmarkStart w:id="108" w:name="_Toc74898141"/>
+      <w:bookmarkStart w:id="109" w:name="_Toc75623881"/>
       <w:r>
         <w:t>IO-Interaction</w:t>
       </w:r>
-      <w:bookmarkEnd w:id="107"/>
       <w:bookmarkEnd w:id="108"/>
+      <w:bookmarkEnd w:id="109"/>
     </w:p>
     <w:p>
       <w:pPr>
         <w:pStyle w:val="Heading2"/>
       </w:pPr>
-      <w:bookmarkStart w:id="109" w:name="_Toc74898142"/>
-      <w:bookmarkStart w:id="110" w:name="_Toc75623882"/>
+      <w:bookmarkStart w:id="110" w:name="_Toc74898142"/>
+      <w:bookmarkStart w:id="111" w:name="_Toc75623882"/>
       <w:r>
         <w:t>Para-C specific Macros</w:t>
       </w:r>
-      <w:bookmarkEnd w:id="109"/>
       <w:bookmarkEnd w:id="110"/>
+      <w:bookmarkEnd w:id="111"/>
     </w:p>
     <w:p>
       <w:pPr>
@@ -18155,17 +18473,17 @@
           <w:vertAlign w:val="baseline"/>
         </w:rPr>
       </w:pPr>
-      <w:bookmarkStart w:id="111" w:name="_Toc71660374"/>
-      <w:bookmarkStart w:id="112" w:name="_Toc75623888"/>
+      <w:bookmarkStart w:id="112" w:name="_Toc71660374"/>
+      <w:bookmarkStart w:id="113" w:name="_Toc75623888"/>
       <w:r>
         <w:lastRenderedPageBreak/>
         <w:t>E</w:t>
       </w:r>
-      <w:bookmarkEnd w:id="111"/>
+      <w:bookmarkEnd w:id="112"/>
       <w:r>
         <w:t>ndnotes</w:t>
       </w:r>
-      <w:bookmarkEnd w:id="112"/>
+      <w:bookmarkEnd w:id="113"/>
     </w:p>
     <w:sectPr>
       <w:headerReference w:type="default" r:id="rId10"/>
@@ -25111,6 +25429,7 @@
   </w:compat>
   <w:rsids>
     <w:rsidRoot w:val="004A6B73"/>
+    <w:rsid w:val="00140D9E"/>
     <w:rsid w:val="001731CC"/>
     <w:rsid w:val="001F2544"/>
     <w:rsid w:val="00405F80"/>

</xml_diff>

<commit_message>
Implemented relative names, work_dir to the SimpleProcess class and updated .docx document
</commit_message>
<xml_diff>
--- a/ParaC-Luna-Klatzer.docx
+++ b/ParaC-Luna-Klatzer.docx
@@ -147,7 +147,7 @@
           <w:noProof/>
           <w:lang w:val="de-AT"/>
         </w:rPr>
-        <w:t>04.07.2021</w:t>
+        <w:t>07.07.2021</w:t>
       </w:r>
       <w:r>
         <w:rPr>
@@ -11283,7 +11283,7 @@
     </w:p>
     <w:p>
       <w:pPr>
-        <w:ind w:left="142" w:firstLine="0"/>
+        <w:ind w:firstLine="284"/>
       </w:pPr>
       <w:r>
         <w:lastRenderedPageBreak/>
@@ -11419,7 +11419,7 @@
     </w:p>
     <w:p>
       <w:pPr>
-        <w:ind w:left="142" w:firstLine="0"/>
+        <w:ind w:left="284" w:firstLine="0"/>
         <w:rPr>
           <w:i/>
           <w:iCs/>
@@ -11435,10 +11435,138 @@
     </w:p>
     <w:p>
       <w:pPr>
+        <w:pStyle w:val="Heading3"/>
+      </w:pPr>
+      <w:r>
+        <w:t>Relative file names</w:t>
+      </w:r>
+    </w:p>
+    <w:p>
+      <w:pPr>
+        <w:ind w:left="284" w:firstLine="0"/>
+      </w:pPr>
+      <w:r>
+        <w:t>In Para-C the implementation of name mangling means that file names are also relative to their name and place, meaning that namings are here important due to the association. Therefore, it should be noted that the name of a file is the name before the first Dot(.) in the name, since the</w:t>
+      </w:r>
+      <w:r>
+        <w:t xml:space="preserve"> </w:t>
+      </w:r>
+      <w:r>
+        <w:t xml:space="preserve">Dot(.) </w:t>
+      </w:r>
+      <w:r>
+        <w:t xml:space="preserve">is a reserved token in a relative path. If no </w:t>
+      </w:r>
+      <w:r>
+        <w:t>Dot(.)</w:t>
+      </w:r>
+      <w:r>
+        <w:t xml:space="preserve"> is in the file, the compiler will log a warning, but use the entire file name.</w:t>
+      </w:r>
+      <w:r>
+        <w:t xml:space="preserve"> Spaces are not allowed in the file name but are in the preceding directories.</w:t>
+      </w:r>
+    </w:p>
+    <w:p>
+      <w:pPr>
+        <w:ind w:left="284" w:firstLine="0"/>
+        <w:rPr>
+          <w:i/>
+          <w:iCs/>
+        </w:rPr>
+      </w:pPr>
+      <w:r>
+        <w:rPr>
+          <w:i/>
+          <w:iCs/>
+        </w:rPr>
+        <w:t>Examples</w:t>
+      </w:r>
+      <w:r>
+        <w:rPr>
+          <w:i/>
+          <w:iCs/>
+        </w:rPr>
+        <w:t xml:space="preserve"> for Relative Names</w:t>
+      </w:r>
+      <w:r>
+        <w:rPr>
+          <w:i/>
+          <w:iCs/>
+        </w:rPr>
+        <w:t>:</w:t>
+      </w:r>
+    </w:p>
+    <w:p>
+      <w:pPr>
+        <w:pStyle w:val="ListParagraph"/>
+        <w:numPr>
+          <w:ilvl w:val="0"/>
+          <w:numId w:val="31"/>
+        </w:numPr>
+        <w:ind w:left="709" w:hanging="425"/>
+      </w:pPr>
+      <w:r>
+        <w:rPr>
+          <w:rStyle w:val="Emphasis"/>
+          <w:rFonts w:ascii="Consolas" w:hAnsi="Consolas"/>
+          <w:shd w:val="clear" w:color="auto" w:fill="E0E0E0" w:themeFill="accent2" w:themeFillTint="66"/>
+        </w:rPr>
+        <w:t>name.para</w:t>
+      </w:r>
+      <w:r>
+        <w:t xml:space="preserve"> -&gt; </w:t>
+      </w:r>
+      <w:r>
+        <w:rPr>
+          <w:rStyle w:val="Emphasis"/>
+          <w:rFonts w:ascii="Consolas" w:hAnsi="Consolas"/>
+          <w:shd w:val="clear" w:color="auto" w:fill="E0E0E0" w:themeFill="accent2" w:themeFillTint="66"/>
+        </w:rPr>
+        <w:t>name</w:t>
+      </w:r>
+    </w:p>
+    <w:p>
+      <w:pPr>
+        <w:pStyle w:val="ListParagraph"/>
+        <w:numPr>
+          <w:ilvl w:val="0"/>
+          <w:numId w:val="31"/>
+        </w:numPr>
+        <w:ind w:left="709" w:hanging="425"/>
+        <w:rPr>
+          <w:rStyle w:val="Emphasis"/>
+          <w:rFonts w:ascii="Consolas" w:hAnsi="Consolas"/>
+          <w:shd w:val="clear" w:color="auto" w:fill="E0E0E0" w:themeFill="accent2" w:themeFillTint="66"/>
+        </w:rPr>
+      </w:pPr>
+      <w:r>
+        <w:rPr>
+          <w:rStyle w:val="Emphasis"/>
+          <w:rFonts w:ascii="Consolas" w:hAnsi="Consolas"/>
+          <w:shd w:val="clear" w:color="auto" w:fill="E0E0E0" w:themeFill="accent2" w:themeFillTint="66"/>
+        </w:rPr>
+        <w:t>name/second_name.para</w:t>
+      </w:r>
+      <w:r>
+        <w:t xml:space="preserve"> -&gt; </w:t>
+      </w:r>
+      <w:r>
+        <w:rPr>
+          <w:rStyle w:val="Emphasis"/>
+          <w:rFonts w:ascii="Consolas" w:hAnsi="Consolas"/>
+          <w:shd w:val="clear" w:color="auto" w:fill="E0E0E0" w:themeFill="accent2" w:themeFillTint="66"/>
+        </w:rPr>
+        <w:t>name.second_name</w:t>
+      </w:r>
+    </w:p>
+    <w:p>
+      <w:pPr>
         <w:pStyle w:val="Heading2"/>
       </w:pPr>
       <w:bookmarkStart w:id="13" w:name="_Toc76313044"/>
       <w:r>
+        <w:lastRenderedPageBreak/>
         <w:t>Running a Program</w:t>
       </w:r>
       <w:bookmarkEnd w:id="13"/>
@@ -11541,7 +11669,6 @@
           <w:rFonts w:ascii="Consolas" w:hAnsi="Consolas"/>
           <w:shd w:val="clear" w:color="auto" w:fill="DFDFDF" w:themeFill="background2" w:themeFillShade="E6"/>
         </w:rPr>
-        <w:lastRenderedPageBreak/>
         <w:t>src/</w:t>
       </w:r>
     </w:p>
@@ -11757,6 +11884,7 @@
           <w:b/>
           <w:bCs/>
         </w:rPr>
+        <w:lastRenderedPageBreak/>
         <w:t>Possible Configuration:</w:t>
       </w:r>
     </w:p>
@@ -12121,7 +12249,6 @@
           <w:iCs/>
           <w:shd w:val="clear" w:color="auto" w:fill="DFDFDF" w:themeFill="background2" w:themeFillShade="E6"/>
         </w:rPr>
-        <w:lastRenderedPageBreak/>
         <w:t>compiler-version</w:t>
       </w:r>
       <w:r>
@@ -12336,6 +12463,7 @@
       </w:pPr>
       <w:bookmarkStart w:id="19" w:name="_Toc76313048"/>
       <w:r>
+        <w:lastRenderedPageBreak/>
         <w:t>Entry-File</w:t>
       </w:r>
       <w:bookmarkEnd w:id="19"/>
@@ -12421,7 +12549,6 @@
         <w:ind w:left="284" w:firstLine="0"/>
       </w:pPr>
       <w:r>
-        <w:lastRenderedPageBreak/>
         <w:t xml:space="preserve">Para-C will also allow pre-compilation of library code, where the user wants to use them in a C-environment and avoid Para-C mangling and runtime handling. </w:t>
       </w:r>
     </w:p>
@@ -12570,6 +12697,7 @@
         <w:ind w:left="284" w:firstLine="0"/>
       </w:pPr>
       <w:r>
+        <w:lastRenderedPageBreak/>
         <w:t xml:space="preserve">Entry, in this case, is a new keyword like </w:t>
       </w:r>
       <w:r>
@@ -12706,7 +12834,6 @@
       </w:pPr>
       <w:bookmarkStart w:id="23" w:name="_Toc76313052"/>
       <w:r>
-        <w:lastRenderedPageBreak/>
         <w:t>Lexical Conventions</w:t>
       </w:r>
       <w:bookmarkEnd w:id="23"/>
@@ -12753,6 +12880,7 @@
       </w:pPr>
       <w:bookmarkStart w:id="28" w:name="_Toc76313056"/>
       <w:r>
+        <w:lastRenderedPageBreak/>
         <w:t>Iteration Statements</w:t>
       </w:r>
       <w:bookmarkEnd w:id="28"/>
@@ -12878,7 +13006,6 @@
         <w:ind w:left="426" w:firstLine="0"/>
       </w:pPr>
       <w:r>
-        <w:lastRenderedPageBreak/>
         <w:t>Example:</w:t>
       </w:r>
     </w:p>
@@ -13015,6 +13142,7 @@
         <w:pStyle w:val="Heading4"/>
       </w:pPr>
       <w:r>
+        <w:lastRenderedPageBreak/>
         <w:t>Specifying imported variables</w:t>
       </w:r>
     </w:p>
@@ -13219,11 +13347,7 @@
         <w:t xml:space="preserve"> </w:t>
       </w:r>
       <w:r>
-        <w:t xml:space="preserve">pre-processor statement will be used to </w:t>
-      </w:r>
-      <w:r>
-        <w:lastRenderedPageBreak/>
-        <w:t xml:space="preserve">indicate certain code is a specific language. Para-C uses here the </w:t>
+        <w:t xml:space="preserve">pre-processor statement will be used to indicate certain code is a specific language. Para-C uses here the </w:t>
       </w:r>
       <w:r>
         <w:rPr>
@@ -13343,6 +13467,7 @@
           <w:i/>
           <w:iCs/>
         </w:rPr>
+        <w:lastRenderedPageBreak/>
         <w:t xml:space="preserve">Note: </w:t>
       </w:r>
       <w:r>
@@ -13561,7 +13686,6 @@
       </w:pPr>
       <w:bookmarkStart w:id="42" w:name="_Toc76313062"/>
       <w:r>
-        <w:lastRenderedPageBreak/>
         <w:t>Compiled code management</w:t>
       </w:r>
       <w:bookmarkEnd w:id="42"/>
@@ -13684,6 +13808,7 @@
         </w:numPr>
       </w:pPr>
       <w:r>
+        <w:lastRenderedPageBreak/>
         <w:t>Modifying the __parac__.c/h file</w:t>
       </w:r>
       <w:r>
@@ -13887,7 +14012,6 @@
       </w:pPr>
       <w:bookmarkStart w:id="43" w:name="_Toc76313063"/>
       <w:r>
-        <w:lastRenderedPageBreak/>
         <w:t xml:space="preserve">Variable </w:t>
       </w:r>
       <w:r>
@@ -14007,6 +14131,7 @@
       </w:pPr>
       <w:bookmarkStart w:id="50" w:name="_Toc76313068"/>
       <w:r>
+        <w:lastRenderedPageBreak/>
         <w:t>Sizeof</w:t>
       </w:r>
       <w:bookmarkEnd w:id="50"/>
@@ -14279,7 +14404,6 @@
           <w:i/>
           <w:iCs/>
         </w:rPr>
-        <w:lastRenderedPageBreak/>
         <w:t xml:space="preserve">Example with </w:t>
       </w:r>
       <w:r>
@@ -14416,6 +14540,7 @@
         <w:pStyle w:val="Heading4"/>
       </w:pPr>
       <w:r>
+        <w:lastRenderedPageBreak/>
         <w:t>Theory</w:t>
       </w:r>
     </w:p>
@@ -14512,7 +14637,6 @@
         <w:pStyle w:val="Heading4"/>
       </w:pPr>
       <w:r>
-        <w:lastRenderedPageBreak/>
         <w:t>C-Implementation</w:t>
       </w:r>
     </w:p>
@@ -14721,6 +14845,7 @@
           <w:b/>
           <w:bCs/>
         </w:rPr>
+        <w:lastRenderedPageBreak/>
         <w:t>Implementation Reference:</w:t>
       </w:r>
     </w:p>
@@ -15112,7 +15237,6 @@
           <w:rFonts w:ascii="Consolas" w:hAnsi="Consolas"/>
           <w:shd w:val="clear" w:color="auto" w:fill="DFDFDF" w:themeFill="background2" w:themeFillShade="E6"/>
         </w:rPr>
-        <w:lastRenderedPageBreak/>
         <w:t>void DeallocateAny(ph_AnyType *lvalue)</w:t>
       </w:r>
       <w:r>
@@ -15232,7 +15356,15 @@
           <w:i/>
           <w:iCs/>
         </w:rPr>
-        <w:t>mean it will allow any variable! It needs to be specified whether an array or simple value since a normal any-type can only hold one single value at one moment.</w:t>
+        <w:t xml:space="preserve">mean it will allow any variable! It needs to be specified </w:t>
+      </w:r>
+      <w:r>
+        <w:rPr>
+          <w:i/>
+          <w:iCs/>
+        </w:rPr>
+        <w:lastRenderedPageBreak/>
+        <w:t>whether an array or simple value since a normal any-type can only hold one single value at one moment.</w:t>
       </w:r>
     </w:p>
     <w:p>
@@ -15570,7 +15702,6 @@
         <w:ind w:left="426"/>
       </w:pPr>
       <w:r>
-        <w:lastRenderedPageBreak/>
         <w:t xml:space="preserve">Since the any-type counts as a </w:t>
       </w:r>
       <w:r>
@@ -15782,6 +15913,7 @@
           <w:rFonts w:ascii="Consolas" w:hAnsi="Consolas"/>
           <w:shd w:val="clear" w:color="auto" w:fill="DFDFDF" w:themeFill="background2" w:themeFillShade="E6"/>
         </w:rPr>
+        <w:lastRenderedPageBreak/>
         <w:t>int variable_2 = “3” as typeof(variable); // =&gt; 3</w:t>
       </w:r>
     </w:p>
@@ -15873,7 +16005,6 @@
       </w:pPr>
       <w:bookmarkStart w:id="60" w:name="_Toc76313077"/>
       <w:r>
-        <w:lastRenderedPageBreak/>
         <w:t>Simple-Functions</w:t>
       </w:r>
       <w:bookmarkEnd w:id="60"/>
@@ -15922,6 +16053,7 @@
       </w:pPr>
       <w:bookmarkStart w:id="66" w:name="_Toc76313081"/>
       <w:r>
+        <w:lastRenderedPageBreak/>
         <w:t>Structures and Simple Classes</w:t>
       </w:r>
       <w:bookmarkEnd w:id="66"/>
@@ -16145,7 +16277,6 @@
         <w:ind w:left="284" w:firstLine="0"/>
       </w:pPr>
       <w:r>
-        <w:lastRenderedPageBreak/>
         <w:t xml:space="preserve">The return of a lambda function will always be Any, meaning that any form of value can be returned. </w:t>
       </w:r>
       <w:r>
@@ -16316,6 +16447,7 @@
       </w:pPr>
       <w:bookmarkStart w:id="70" w:name="_Toc76313084"/>
       <w:r>
+        <w:lastRenderedPageBreak/>
         <w:t>The lambda&lt;T&gt; type</w:t>
       </w:r>
       <w:bookmarkEnd w:id="70"/>
@@ -16547,56 +16679,56 @@
       </w:pPr>
       <w:bookmarkStart w:id="72" w:name="_Toc76313086"/>
       <w:r>
+        <w:t>In-Code</w:t>
+      </w:r>
+      <w:r>
+        <w:t xml:space="preserve"> Exceptions</w:t>
+      </w:r>
+      <w:bookmarkEnd w:id="72"/>
+    </w:p>
+    <w:p>
+      <w:pPr>
+        <w:ind w:firstLine="0"/>
+      </w:pPr>
+      <w:r>
+        <w:t>Para-C provides Exceptions similar to C++, but with a bit of pythonic</w:t>
+      </w:r>
+      <w:r>
+        <w:t>-like</w:t>
+      </w:r>
+      <w:r>
+        <w:t xml:space="preserve"> syntax-sugar added. </w:t>
+      </w:r>
+    </w:p>
+    <w:p>
+      <w:pPr>
+        <w:ind w:firstLine="0"/>
+      </w:pPr>
+      <w:r>
+        <w:t xml:space="preserve">These are implemented using compiler-generated compile-types, which automatically implement the user-specified return types. These compile types contain the actual return type and the Para-C return type struct, which defines the exception return. </w:t>
+      </w:r>
+    </w:p>
+    <w:p>
+      <w:pPr>
+        <w:ind w:firstLine="0"/>
+      </w:pPr>
+      <w:r>
+        <w:t xml:space="preserve">If an exception was raised, the struct will contain the exception and the </w:t>
+      </w:r>
+      <w:r>
+        <w:t xml:space="preserve">call stack. </w:t>
+      </w:r>
+      <w:r>
+        <w:t>The call-stack will be in this case a compiler-generated variable that keeps track of the current stack, by passing itself to every function and being updated there.</w:t>
+      </w:r>
+    </w:p>
+    <w:p>
+      <w:pPr>
+        <w:pStyle w:val="Heading3"/>
+      </w:pPr>
+      <w:bookmarkStart w:id="73" w:name="_Toc76313087"/>
+      <w:r>
         <w:lastRenderedPageBreak/>
-        <w:t>In-Code</w:t>
-      </w:r>
-      <w:r>
-        <w:t xml:space="preserve"> Exceptions</w:t>
-      </w:r>
-      <w:bookmarkEnd w:id="72"/>
-    </w:p>
-    <w:p>
-      <w:pPr>
-        <w:ind w:firstLine="0"/>
-      </w:pPr>
-      <w:r>
-        <w:t>Para-C provides Exceptions similar to C++, but with a bit of pythonic</w:t>
-      </w:r>
-      <w:r>
-        <w:t>-like</w:t>
-      </w:r>
-      <w:r>
-        <w:t xml:space="preserve"> syntax-sugar added. </w:t>
-      </w:r>
-    </w:p>
-    <w:p>
-      <w:pPr>
-        <w:ind w:firstLine="0"/>
-      </w:pPr>
-      <w:r>
-        <w:t xml:space="preserve">These are implemented using compiler-generated compile-types, which automatically implement the user-specified return types. These compile types contain the actual return type and the Para-C return type struct, which defines the exception return. </w:t>
-      </w:r>
-    </w:p>
-    <w:p>
-      <w:pPr>
-        <w:ind w:firstLine="0"/>
-      </w:pPr>
-      <w:r>
-        <w:t xml:space="preserve">If an exception was raised, the struct will contain the exception and the </w:t>
-      </w:r>
-      <w:r>
-        <w:t xml:space="preserve">call stack. </w:t>
-      </w:r>
-      <w:r>
-        <w:t>The call-stack will be in this case a compiler-generated variable that keeps track of the current stack, by passing itself to every function and being updated there.</w:t>
-      </w:r>
-    </w:p>
-    <w:p>
-      <w:pPr>
-        <w:pStyle w:val="Heading3"/>
-      </w:pPr>
-      <w:bookmarkStart w:id="73" w:name="_Toc76313087"/>
-      <w:r>
         <w:t>Keywords</w:t>
       </w:r>
       <w:bookmarkEnd w:id="73"/>
@@ -16778,7 +16910,6 @@
           <w:rFonts w:ascii="Consolas" w:hAnsi="Consolas"/>
           <w:shd w:val="clear" w:color="auto" w:fill="DFDFDF" w:themeFill="background2" w:themeFillShade="E6"/>
         </w:rPr>
-        <w:lastRenderedPageBreak/>
         <w:t>struct CustomError {</w:t>
       </w:r>
     </w:p>
@@ -16979,6 +17110,7 @@
       </w:pPr>
       <w:bookmarkStart w:id="75" w:name="_Toc76313089"/>
       <w:r>
+        <w:lastRenderedPageBreak/>
         <w:t>Raising the Exception</w:t>
       </w:r>
       <w:bookmarkEnd w:id="75"/>
@@ -17254,7 +17386,6 @@
         </w:numPr>
       </w:pPr>
       <w:r>
-        <w:lastRenderedPageBreak/>
         <w:t>4 Spaces per Indentation</w:t>
       </w:r>
     </w:p>
@@ -17416,6 +17547,7 @@
           <w:rFonts w:ascii="Consolas" w:hAnsi="Consolas"/>
           <w:shd w:val="clear" w:color="auto" w:fill="DFDFDF" w:themeFill="background2" w:themeFillShade="E6"/>
         </w:rPr>
+        <w:lastRenderedPageBreak/>
         <w:t xml:space="preserve">    </w:t>
       </w:r>
       <w:r>
@@ -18009,7 +18141,6 @@
               <w:contextualSpacing/>
             </w:pPr>
             <w:r>
-              <w:lastRenderedPageBreak/>
               <w:t>Exceptions</w:t>
             </w:r>
           </w:p>
@@ -18367,6 +18498,7 @@
       </w:pPr>
       <w:bookmarkStart w:id="82" w:name="_Toc76313094"/>
       <w:r>
+        <w:lastRenderedPageBreak/>
         <w:t>Name Mangling</w:t>
       </w:r>
       <w:bookmarkEnd w:id="82"/>
@@ -18573,48 +18705,48 @@
       </w:pPr>
       <w:bookmarkStart w:id="85" w:name="_Toc76313097"/>
       <w:r>
+        <w:t>PCL Imports inside C</w:t>
+      </w:r>
+      <w:bookmarkEnd w:id="85"/>
+    </w:p>
+    <w:p>
+      <w:pPr>
+        <w:ind w:firstLine="0"/>
+      </w:pPr>
+      <w:r>
+        <w:t xml:space="preserve">The PCL imports won’t be inserted into every file, but inserted into the project-wide header file </w:t>
+      </w:r>
+      <w:r>
+        <w:rPr>
+          <w:rFonts w:ascii="Consolas" w:hAnsi="Consolas"/>
+        </w:rPr>
+        <w:t>_</w:t>
+      </w:r>
+      <w:r>
+        <w:rPr>
+          <w:rFonts w:ascii="Consolas" w:hAnsi="Consolas"/>
+        </w:rPr>
+        <w:t>_parac__.h</w:t>
+      </w:r>
+      <w:r>
+        <w:t>. This header file will be imported into every resulting C file, meaning if a package is used it will be available in every other file.</w:t>
+      </w:r>
+    </w:p>
+    <w:p>
+      <w:pPr>
+        <w:ind w:firstLine="0"/>
+      </w:pPr>
+      <w:r>
+        <w:t>For clarification reasons, the compiler will still log errors for imports for unknown identifiers inside Para-C even if they are imported in another file. That means if a library is imported in one file and another file wants to access it without importing it, it will fail due to the compiler not finding the import in the associated file.</w:t>
+      </w:r>
+    </w:p>
+    <w:p>
+      <w:pPr>
+        <w:pStyle w:val="Heading1"/>
+      </w:pPr>
+      <w:bookmarkStart w:id="86" w:name="_Toc76313098"/>
+      <w:r>
         <w:lastRenderedPageBreak/>
-        <w:t>PCL Imports inside C</w:t>
-      </w:r>
-      <w:bookmarkEnd w:id="85"/>
-    </w:p>
-    <w:p>
-      <w:pPr>
-        <w:ind w:firstLine="0"/>
-      </w:pPr>
-      <w:r>
-        <w:t xml:space="preserve">The PCL imports won’t be inserted into every file, but inserted into the project-wide header file </w:t>
-      </w:r>
-      <w:r>
-        <w:rPr>
-          <w:rFonts w:ascii="Consolas" w:hAnsi="Consolas"/>
-        </w:rPr>
-        <w:t>_</w:t>
-      </w:r>
-      <w:r>
-        <w:rPr>
-          <w:rFonts w:ascii="Consolas" w:hAnsi="Consolas"/>
-        </w:rPr>
-        <w:t>_parac__.h</w:t>
-      </w:r>
-      <w:r>
-        <w:t>. This header file will be imported into every resulting C file, meaning if a package is used it will be available in every other file.</w:t>
-      </w:r>
-    </w:p>
-    <w:p>
-      <w:pPr>
-        <w:ind w:firstLine="0"/>
-      </w:pPr>
-      <w:r>
-        <w:t>For clarification reasons, the compiler will still log errors for imports for unknown identifiers inside Para-C even if they are imported in another file. That means if a library is imported in one file and another file wants to access it without importing it, it will fail due to the compiler not finding the import in the associated file.</w:t>
-      </w:r>
-    </w:p>
-    <w:p>
-      <w:pPr>
-        <w:pStyle w:val="Heading1"/>
-      </w:pPr>
-      <w:bookmarkStart w:id="86" w:name="_Toc76313098"/>
-      <w:r>
         <w:t xml:space="preserve">The Para </w:t>
       </w:r>
       <w:r>
@@ -18831,7 +18963,6 @@
         <w:ind w:left="284" w:firstLine="0"/>
       </w:pPr>
       <w:r>
-        <w:lastRenderedPageBreak/>
         <w:t>The identifier in this case is like a regular function that can be called inside the Para-C program. After that</w:t>
       </w:r>
       <w:r>
@@ -18954,6 +19085,7 @@
         <w:ind w:left="284" w:firstLine="0"/>
       </w:pPr>
       <w:r>
+        <w:lastRenderedPageBreak/>
         <w:t>Otherwise</w:t>
       </w:r>
       <w:r>
@@ -19566,7 +19698,6 @@
       </w:pPr>
       <w:bookmarkStart w:id="91" w:name="_Toc76313103"/>
       <w:r>
-        <w:lastRenderedPageBreak/>
         <w:t>Process Management</w:t>
       </w:r>
       <w:bookmarkEnd w:id="91"/>
@@ -19651,6 +19782,7 @@
       <w:bookmarkStart w:id="97" w:name="_Toc76313107"/>
       <w:bookmarkEnd w:id="96"/>
       <w:r>
+        <w:lastRenderedPageBreak/>
         <w:t>Algorithm</w:t>
       </w:r>
       <w:r>
@@ -19919,7 +20051,6 @@
       </w:pPr>
       <w:bookmarkStart w:id="98" w:name="_Toc76313108"/>
       <w:r>
-        <w:lastRenderedPageBreak/>
         <w:t>Usage of Pre-Processor Directives</w:t>
       </w:r>
       <w:bookmarkEnd w:id="98"/>
@@ -20073,7 +20204,15 @@
           <w:i/>
           <w:iCs/>
         </w:rPr>
-        <w:t>There are tools though that merge these into a single executable, to make shipping the code easier.</w:t>
+        <w:t xml:space="preserve">There are </w:t>
+      </w:r>
+      <w:r>
+        <w:rPr>
+          <w:i/>
+          <w:iCs/>
+        </w:rPr>
+        <w:lastRenderedPageBreak/>
+        <w:t>tools though that merge these into a single executable, to make shipping the code easier.</w:t>
       </w:r>
     </w:p>
     <w:p>
@@ -20330,7 +20469,6 @@
         </w:numPr>
       </w:pPr>
       <w:r>
-        <w:lastRenderedPageBreak/>
         <w:t xml:space="preserve">The Pre-Processor, which will alter the code based on the </w:t>
       </w:r>
       <w:r>
@@ -20604,6 +20742,7 @@
       <w:bookmarkStart w:id="104" w:name="_Toc76313112"/>
       <w:bookmarkEnd w:id="103"/>
       <w:r>
+        <w:lastRenderedPageBreak/>
         <w:t>Lexer and Parser</w:t>
       </w:r>
       <w:bookmarkEnd w:id="104"/>
@@ -20759,11 +20898,7 @@
         <w:t>translationUnit</w:t>
       </w:r>
       <w:r>
-        <w:t xml:space="preserve">, which describes the actual code that </w:t>
-      </w:r>
-      <w:r>
-        <w:lastRenderedPageBreak/>
-        <w:t xml:space="preserve">will be processed in the compiler. The </w:t>
+        <w:t xml:space="preserve">, which describes the actual code that will be processed in the compiler. The </w:t>
       </w:r>
       <w:r>
         <w:rPr>
@@ -20900,6 +21035,7 @@
       <w:bookmarkEnd w:id="108"/>
       <w:bookmarkEnd w:id="109"/>
       <w:r>
+        <w:lastRenderedPageBreak/>
         <w:t xml:space="preserve">Single-File </w:t>
       </w:r>
       <w:r>
@@ -21059,7 +21195,6 @@
       <w:bookmarkStart w:id="115" w:name="_Toc76313119"/>
       <w:bookmarkEnd w:id="114"/>
       <w:r>
-        <w:lastRenderedPageBreak/>
         <w:t>File Linker</w:t>
       </w:r>
       <w:bookmarkEnd w:id="115"/>
@@ -21131,6 +21266,7 @@
         <w:ind w:firstLine="0"/>
       </w:pPr>
       <w:r>
+        <w:lastRenderedPageBreak/>
         <w:t>To that, syntax warnings for non-fatal f</w:t>
       </w:r>
       <w:r>
@@ -21224,9 +21360,51 @@
     <w:p>
       <w:pPr>
         <w:ind w:firstLine="0"/>
+        <w:rPr>
+          <w:i/>
+          <w:iCs/>
+        </w:rPr>
       </w:pPr>
       <w:r>
         <w:t>If a Fatal-Issue is received and causes a hard interrupt while running, the return code will be an error code that is specified here. This helps for better categorisation for certain errors. An error message will also appear with the error code at the end of the file, including a trace-back if the issue is a bug inside the compiler.</w:t>
+      </w:r>
+      <w:r>
+        <w:t xml:space="preserve"> (</w:t>
+      </w:r>
+      <w:r>
+        <w:rPr>
+          <w:i/>
+          <w:iCs/>
+        </w:rPr>
+        <w:t xml:space="preserve">Note that the actual return code used with exit() is 1 for errors. This is due to the structure </w:t>
+      </w:r>
+      <w:r>
+        <w:rPr>
+          <w:i/>
+          <w:iCs/>
+        </w:rPr>
+        <w:t xml:space="preserve">of many os-systems </w:t>
+      </w:r>
+      <w:r>
+        <w:rPr>
+          <w:i/>
+          <w:iCs/>
+        </w:rPr>
+        <w:t>that</w:t>
+      </w:r>
+      <w:r>
+        <w:rPr>
+          <w:i/>
+          <w:iCs/>
+        </w:rPr>
+        <w:t xml:space="preserve"> require that</w:t>
+      </w:r>
+      <w:r>
+        <w:rPr>
+          <w:i/>
+          <w:iCs/>
+        </w:rPr>
+        <w:t xml:space="preserve"> return codes should not exceed the 128 (8-Bits) range)</w:t>
       </w:r>
     </w:p>
     <w:p>
@@ -21239,7 +21417,6 @@
       </w:pPr>
       <w:bookmarkStart w:id="125" w:name="_Toc76313125"/>
       <w:r>
-        <w:lastRenderedPageBreak/>
         <w:t>Error-Codes</w:t>
       </w:r>
       <w:bookmarkEnd w:id="125"/>
@@ -21301,10 +21478,7 @@
         <w:t>99</w:t>
       </w:r>
       <w:r>
-        <w:t xml:space="preserve"> – </w:t>
-      </w:r>
-      <w:r>
-        <w:t>BaseError</w:t>
+        <w:t xml:space="preserve"> – BaseError</w:t>
       </w:r>
       <w:r>
         <w:t>/</w:t>
@@ -21426,6 +21600,7 @@
           <w:rStyle w:val="Emphasis"/>
           <w:rFonts w:ascii="Consolas" w:hAnsi="Consolas"/>
         </w:rPr>
+        <w:lastRenderedPageBreak/>
         <w:t>102</w:t>
       </w:r>
       <w:r>
@@ -21435,31 +21610,7 @@
         <w:t>FailedToProcessError</w:t>
       </w:r>
       <w:r>
-        <w:t xml:space="preserve">: </w:t>
-      </w:r>
-      <w:r>
-        <w:t>A specific error that is raised inside a compilation process or</w:t>
-      </w:r>
-      <w:r>
-        <w:t xml:space="preserve"> </w:t>
-      </w:r>
-      <w:r>
-        <w:t>pre-processor process, which represents a failure in processing the wanted</w:t>
-      </w:r>
-      <w:r>
-        <w:t xml:space="preserve"> </w:t>
-      </w:r>
-      <w:r>
-        <w:t xml:space="preserve">input. This class replaces the actual error that would be logged and </w:t>
-      </w:r>
-      <w:r>
-        <w:t>all error logs will</w:t>
-      </w:r>
-      <w:r>
-        <w:t xml:space="preserve"> be printed onto the console</w:t>
-      </w:r>
-      <w:r>
-        <w:t>.</w:t>
+        <w:t>: A specific error that is raised inside a compilation process or pre-processor process, which represents a failure in processing the wanted input. This class replaces the actual error that would be logged and all error logs will be printed onto the console.</w:t>
       </w:r>
     </w:p>
     <w:p>
@@ -21828,7 +21979,6 @@
           <w:rStyle w:val="Emphasis"/>
           <w:rFonts w:ascii="Consolas" w:hAnsi="Consolas"/>
         </w:rPr>
-        <w:lastRenderedPageBreak/>
         <w:t>3</w:t>
       </w:r>
       <w:r>
@@ -22019,6 +22169,7 @@
           <w:rStyle w:val="Emphasis"/>
           <w:rFonts w:ascii="Consolas" w:hAnsi="Consolas"/>
         </w:rPr>
+        <w:lastRenderedPageBreak/>
         <w:t>600</w:t>
       </w:r>
       <w:r>
@@ -22257,7 +22408,6 @@
           <w:iCs/>
           <w:shd w:val="clear" w:color="auto" w:fill="DFDFDF" w:themeFill="background2" w:themeFillShade="E6"/>
         </w:rPr>
-        <w:lastRenderedPageBreak/>
         <w:t>short</w:t>
       </w:r>
       <w:r>
@@ -22349,6 +22499,7 @@
           <w:iCs/>
           <w:shd w:val="clear" w:color="auto" w:fill="DFDFDF" w:themeFill="background2" w:themeFillShade="E6"/>
         </w:rPr>
+        <w:lastRenderedPageBreak/>
         <w:t>else</w:t>
       </w:r>
       <w:r>
@@ -22607,7 +22758,6 @@
           <w:iCs/>
           <w:shd w:val="clear" w:color="auto" w:fill="DFDFDF" w:themeFill="background2" w:themeFillShade="E6"/>
         </w:rPr>
-        <w:lastRenderedPageBreak/>
         <w:t>register</w:t>
       </w:r>
       <w:r>
@@ -22693,7 +22843,11 @@
         <w:t>volatile</w:t>
       </w:r>
       <w:r>
-        <w:t xml:space="preserve"> – Keyword used to signalise that the keyword can be changed in an unspecified way by the hardware. This also means that the compiler will not do any optimisations based on the logic of the program, since the value might change during runtime even if the compiler does not see that.</w:t>
+        <w:t xml:space="preserve"> – Keyword used to signalise that the keyword can be changed in an unspecified way by the hardware. This also means that the compiler will not do any </w:t>
+      </w:r>
+      <w:r>
+        <w:lastRenderedPageBreak/>
+        <w:t>optimisations based on the logic of the program, since the value might change during runtime even if the compiler does not see that.</w:t>
       </w:r>
     </w:p>
     <w:p>
@@ -22915,7 +23069,6 @@
           <w:iCs/>
           <w:shd w:val="clear" w:color="auto" w:fill="DFDFDF" w:themeFill="background2" w:themeFillShade="E6"/>
         </w:rPr>
-        <w:lastRenderedPageBreak/>
         <w:t>while</w:t>
       </w:r>
       <w:r>
@@ -23016,6 +23169,7 @@
           <w:iCs/>
           <w:shd w:val="clear" w:color="auto" w:fill="DFDFDF" w:themeFill="background2" w:themeFillShade="E6"/>
         </w:rPr>
+        <w:lastRenderedPageBreak/>
         <w:t>r</w:t>
       </w:r>
       <w:r>
@@ -23174,7 +23328,6 @@
       </w:pPr>
       <w:bookmarkStart w:id="129" w:name="_Toc76313129"/>
       <w:r>
-        <w:lastRenderedPageBreak/>
         <w:t>Special Symbols</w:t>
       </w:r>
       <w:bookmarkEnd w:id="129"/>
@@ -23452,6 +23605,7 @@
               <w:ind w:firstLine="0"/>
             </w:pPr>
             <w:r>
+              <w:lastRenderedPageBreak/>
               <w:t>Special</w:t>
             </w:r>
             <w:r>
@@ -24121,7 +24275,6 @@
       <w:bookmarkStart w:id="131" w:name="_Toc76313130"/>
       <w:bookmarkEnd w:id="130"/>
       <w:r>
-        <w:lastRenderedPageBreak/>
         <w:t>Pre-Processor Directives</w:t>
       </w:r>
       <w:bookmarkEnd w:id="131"/>
@@ -24383,6 +24536,7 @@
               <w:ind w:firstLine="0"/>
             </w:pPr>
             <w:r>
+              <w:lastRenderedPageBreak/>
               <w:t>#elif</w:t>
             </w:r>
           </w:p>
@@ -24554,7 +24708,6 @@
       <w:bookmarkStart w:id="133" w:name="_Toc74898134"/>
       <w:bookmarkStart w:id="134" w:name="_Toc76313132"/>
       <w:r>
-        <w:lastRenderedPageBreak/>
         <w:t>Importing</w:t>
       </w:r>
       <w:bookmarkEnd w:id="133"/>
@@ -25213,16 +25366,16 @@
     </w:lvl>
   </w:abstractNum>
   <w:abstractNum w:abstractNumId="10" w15:restartNumberingAfterBreak="0">
-    <w:nsid w:val="0EF73AF7"/>
+    <w:nsid w:val="0B171E1E"/>
     <w:multiLevelType w:val="hybridMultilevel"/>
-    <w:tmpl w:val="CE52A5B8"/>
+    <w:tmpl w:val="4952388C"/>
     <w:lvl w:ilvl="0" w:tplc="08090001">
       <w:start w:val="1"/>
       <w:numFmt w:val="bullet"/>
       <w:lvlText w:val=""/>
       <w:lvlJc w:val="left"/>
       <w:pPr>
-        <w:ind w:left="502" w:hanging="360"/>
+        <w:ind w:left="1004" w:hanging="360"/>
       </w:pPr>
       <w:rPr>
         <w:rFonts w:ascii="Symbol" w:hAnsi="Symbol" w:hint="default"/>
@@ -25234,7 +25387,7 @@
       <w:lvlText w:val="o"/>
       <w:lvlJc w:val="left"/>
       <w:pPr>
-        <w:ind w:left="1222" w:hanging="360"/>
+        <w:ind w:left="1724" w:hanging="360"/>
       </w:pPr>
       <w:rPr>
         <w:rFonts w:ascii="Courier New" w:hAnsi="Courier New" w:cs="Courier New" w:hint="default"/>
@@ -25246,7 +25399,7 @@
       <w:lvlText w:val=""/>
       <w:lvlJc w:val="left"/>
       <w:pPr>
-        <w:ind w:left="1942" w:hanging="360"/>
+        <w:ind w:left="2444" w:hanging="360"/>
       </w:pPr>
       <w:rPr>
         <w:rFonts w:ascii="Wingdings" w:hAnsi="Wingdings" w:hint="default"/>
@@ -25258,7 +25411,7 @@
       <w:lvlText w:val=""/>
       <w:lvlJc w:val="left"/>
       <w:pPr>
-        <w:ind w:left="2662" w:hanging="360"/>
+        <w:ind w:left="3164" w:hanging="360"/>
       </w:pPr>
       <w:rPr>
         <w:rFonts w:ascii="Symbol" w:hAnsi="Symbol" w:hint="default"/>
@@ -25270,7 +25423,7 @@
       <w:lvlText w:val="o"/>
       <w:lvlJc w:val="left"/>
       <w:pPr>
-        <w:ind w:left="3382" w:hanging="360"/>
+        <w:ind w:left="3884" w:hanging="360"/>
       </w:pPr>
       <w:rPr>
         <w:rFonts w:ascii="Courier New" w:hAnsi="Courier New" w:cs="Courier New" w:hint="default"/>
@@ -25282,7 +25435,7 @@
       <w:lvlText w:val=""/>
       <w:lvlJc w:val="left"/>
       <w:pPr>
-        <w:ind w:left="4102" w:hanging="360"/>
+        <w:ind w:left="4604" w:hanging="360"/>
       </w:pPr>
       <w:rPr>
         <w:rFonts w:ascii="Wingdings" w:hAnsi="Wingdings" w:hint="default"/>
@@ -25294,7 +25447,7 @@
       <w:lvlText w:val=""/>
       <w:lvlJc w:val="left"/>
       <w:pPr>
-        <w:ind w:left="4822" w:hanging="360"/>
+        <w:ind w:left="5324" w:hanging="360"/>
       </w:pPr>
       <w:rPr>
         <w:rFonts w:ascii="Symbol" w:hAnsi="Symbol" w:hint="default"/>
@@ -25306,7 +25459,7 @@
       <w:lvlText w:val="o"/>
       <w:lvlJc w:val="left"/>
       <w:pPr>
-        <w:ind w:left="5542" w:hanging="360"/>
+        <w:ind w:left="6044" w:hanging="360"/>
       </w:pPr>
       <w:rPr>
         <w:rFonts w:ascii="Courier New" w:hAnsi="Courier New" w:cs="Courier New" w:hint="default"/>
@@ -25318,7 +25471,7 @@
       <w:lvlText w:val=""/>
       <w:lvlJc w:val="left"/>
       <w:pPr>
-        <w:ind w:left="6262" w:hanging="360"/>
+        <w:ind w:left="6764" w:hanging="360"/>
       </w:pPr>
       <w:rPr>
         <w:rFonts w:ascii="Wingdings" w:hAnsi="Wingdings" w:hint="default"/>
@@ -25326,6 +25479,119 @@
     </w:lvl>
   </w:abstractNum>
   <w:abstractNum w:abstractNumId="11" w15:restartNumberingAfterBreak="0">
+    <w:nsid w:val="0EF73AF7"/>
+    <w:multiLevelType w:val="hybridMultilevel"/>
+    <w:tmpl w:val="CE52A5B8"/>
+    <w:lvl w:ilvl="0" w:tplc="08090001">
+      <w:start w:val="1"/>
+      <w:numFmt w:val="bullet"/>
+      <w:lvlText w:val=""/>
+      <w:lvlJc w:val="left"/>
+      <w:pPr>
+        <w:ind w:left="502" w:hanging="360"/>
+      </w:pPr>
+      <w:rPr>
+        <w:rFonts w:ascii="Symbol" w:hAnsi="Symbol" w:hint="default"/>
+      </w:rPr>
+    </w:lvl>
+    <w:lvl w:ilvl="1" w:tplc="08090003" w:tentative="1">
+      <w:start w:val="1"/>
+      <w:numFmt w:val="bullet"/>
+      <w:lvlText w:val="o"/>
+      <w:lvlJc w:val="left"/>
+      <w:pPr>
+        <w:ind w:left="1222" w:hanging="360"/>
+      </w:pPr>
+      <w:rPr>
+        <w:rFonts w:ascii="Courier New" w:hAnsi="Courier New" w:cs="Courier New" w:hint="default"/>
+      </w:rPr>
+    </w:lvl>
+    <w:lvl w:ilvl="2" w:tplc="08090005" w:tentative="1">
+      <w:start w:val="1"/>
+      <w:numFmt w:val="bullet"/>
+      <w:lvlText w:val=""/>
+      <w:lvlJc w:val="left"/>
+      <w:pPr>
+        <w:ind w:left="1942" w:hanging="360"/>
+      </w:pPr>
+      <w:rPr>
+        <w:rFonts w:ascii="Wingdings" w:hAnsi="Wingdings" w:hint="default"/>
+      </w:rPr>
+    </w:lvl>
+    <w:lvl w:ilvl="3" w:tplc="08090001" w:tentative="1">
+      <w:start w:val="1"/>
+      <w:numFmt w:val="bullet"/>
+      <w:lvlText w:val=""/>
+      <w:lvlJc w:val="left"/>
+      <w:pPr>
+        <w:ind w:left="2662" w:hanging="360"/>
+      </w:pPr>
+      <w:rPr>
+        <w:rFonts w:ascii="Symbol" w:hAnsi="Symbol" w:hint="default"/>
+      </w:rPr>
+    </w:lvl>
+    <w:lvl w:ilvl="4" w:tplc="08090003" w:tentative="1">
+      <w:start w:val="1"/>
+      <w:numFmt w:val="bullet"/>
+      <w:lvlText w:val="o"/>
+      <w:lvlJc w:val="left"/>
+      <w:pPr>
+        <w:ind w:left="3382" w:hanging="360"/>
+      </w:pPr>
+      <w:rPr>
+        <w:rFonts w:ascii="Courier New" w:hAnsi="Courier New" w:cs="Courier New" w:hint="default"/>
+      </w:rPr>
+    </w:lvl>
+    <w:lvl w:ilvl="5" w:tplc="08090005" w:tentative="1">
+      <w:start w:val="1"/>
+      <w:numFmt w:val="bullet"/>
+      <w:lvlText w:val=""/>
+      <w:lvlJc w:val="left"/>
+      <w:pPr>
+        <w:ind w:left="4102" w:hanging="360"/>
+      </w:pPr>
+      <w:rPr>
+        <w:rFonts w:ascii="Wingdings" w:hAnsi="Wingdings" w:hint="default"/>
+      </w:rPr>
+    </w:lvl>
+    <w:lvl w:ilvl="6" w:tplc="08090001" w:tentative="1">
+      <w:start w:val="1"/>
+      <w:numFmt w:val="bullet"/>
+      <w:lvlText w:val=""/>
+      <w:lvlJc w:val="left"/>
+      <w:pPr>
+        <w:ind w:left="4822" w:hanging="360"/>
+      </w:pPr>
+      <w:rPr>
+        <w:rFonts w:ascii="Symbol" w:hAnsi="Symbol" w:hint="default"/>
+      </w:rPr>
+    </w:lvl>
+    <w:lvl w:ilvl="7" w:tplc="08090003" w:tentative="1">
+      <w:start w:val="1"/>
+      <w:numFmt w:val="bullet"/>
+      <w:lvlText w:val="o"/>
+      <w:lvlJc w:val="left"/>
+      <w:pPr>
+        <w:ind w:left="5542" w:hanging="360"/>
+      </w:pPr>
+      <w:rPr>
+        <w:rFonts w:ascii="Courier New" w:hAnsi="Courier New" w:cs="Courier New" w:hint="default"/>
+      </w:rPr>
+    </w:lvl>
+    <w:lvl w:ilvl="8" w:tplc="08090005" w:tentative="1">
+      <w:start w:val="1"/>
+      <w:numFmt w:val="bullet"/>
+      <w:lvlText w:val=""/>
+      <w:lvlJc w:val="left"/>
+      <w:pPr>
+        <w:ind w:left="6262" w:hanging="360"/>
+      </w:pPr>
+      <w:rPr>
+        <w:rFonts w:ascii="Wingdings" w:hAnsi="Wingdings" w:hint="default"/>
+      </w:rPr>
+    </w:lvl>
+  </w:abstractNum>
+  <w:abstractNum w:abstractNumId="12" w15:restartNumberingAfterBreak="0">
     <w:nsid w:val="11691FFE"/>
     <w:multiLevelType w:val="multilevel"/>
     <w:tmpl w:val="3E4420E8"/>
@@ -25438,7 +25704,7 @@
       </w:rPr>
     </w:lvl>
   </w:abstractNum>
-  <w:abstractNum w:abstractNumId="12" w15:restartNumberingAfterBreak="0">
+  <w:abstractNum w:abstractNumId="13" w15:restartNumberingAfterBreak="0">
     <w:nsid w:val="17460035"/>
     <w:multiLevelType w:val="hybridMultilevel"/>
     <w:tmpl w:val="99A024A2"/>
@@ -25551,7 +25817,7 @@
       </w:rPr>
     </w:lvl>
   </w:abstractNum>
-  <w:abstractNum w:abstractNumId="13" w15:restartNumberingAfterBreak="0">
+  <w:abstractNum w:abstractNumId="14" w15:restartNumberingAfterBreak="0">
     <w:nsid w:val="27621264"/>
     <w:multiLevelType w:val="hybridMultilevel"/>
     <w:tmpl w:val="84CCEA98"/>
@@ -25664,7 +25930,7 @@
       </w:rPr>
     </w:lvl>
   </w:abstractNum>
-  <w:abstractNum w:abstractNumId="14" w15:restartNumberingAfterBreak="0">
+  <w:abstractNum w:abstractNumId="15" w15:restartNumberingAfterBreak="0">
     <w:nsid w:val="27E66A95"/>
     <w:multiLevelType w:val="hybridMultilevel"/>
     <w:tmpl w:val="55620CEA"/>
@@ -25777,7 +26043,7 @@
       </w:rPr>
     </w:lvl>
   </w:abstractNum>
-  <w:abstractNum w:abstractNumId="15" w15:restartNumberingAfterBreak="0">
+  <w:abstractNum w:abstractNumId="16" w15:restartNumberingAfterBreak="0">
     <w:nsid w:val="39C20758"/>
     <w:multiLevelType w:val="hybridMultilevel"/>
     <w:tmpl w:val="D7F680F6"/>
@@ -25890,7 +26156,7 @@
       </w:rPr>
     </w:lvl>
   </w:abstractNum>
-  <w:abstractNum w:abstractNumId="16" w15:restartNumberingAfterBreak="0">
+  <w:abstractNum w:abstractNumId="17" w15:restartNumberingAfterBreak="0">
     <w:nsid w:val="3BBE1632"/>
     <w:multiLevelType w:val="hybridMultilevel"/>
     <w:tmpl w:val="79065938"/>
@@ -26003,7 +26269,7 @@
       </w:rPr>
     </w:lvl>
   </w:abstractNum>
-  <w:abstractNum w:abstractNumId="17" w15:restartNumberingAfterBreak="0">
+  <w:abstractNum w:abstractNumId="18" w15:restartNumberingAfterBreak="0">
     <w:nsid w:val="568331F1"/>
     <w:multiLevelType w:val="hybridMultilevel"/>
     <w:tmpl w:val="2B362480"/>
@@ -26116,7 +26382,7 @@
       </w:rPr>
     </w:lvl>
   </w:abstractNum>
-  <w:abstractNum w:abstractNumId="18" w15:restartNumberingAfterBreak="0">
+  <w:abstractNum w:abstractNumId="19" w15:restartNumberingAfterBreak="0">
     <w:nsid w:val="607A61EA"/>
     <w:multiLevelType w:val="multilevel"/>
     <w:tmpl w:val="9BDCC86E"/>
@@ -26246,7 +26512,7 @@
       </w:rPr>
     </w:lvl>
   </w:abstractNum>
-  <w:abstractNum w:abstractNumId="19" w15:restartNumberingAfterBreak="0">
+  <w:abstractNum w:abstractNumId="20" w15:restartNumberingAfterBreak="0">
     <w:nsid w:val="607B24F2"/>
     <w:multiLevelType w:val="hybridMultilevel"/>
     <w:tmpl w:val="008C7DD4"/>
@@ -26359,7 +26625,7 @@
       </w:rPr>
     </w:lvl>
   </w:abstractNum>
-  <w:abstractNum w:abstractNumId="20" w15:restartNumberingAfterBreak="0">
+  <w:abstractNum w:abstractNumId="21" w15:restartNumberingAfterBreak="0">
     <w:nsid w:val="62325C17"/>
     <w:multiLevelType w:val="hybridMultilevel"/>
     <w:tmpl w:val="5CBAC7E2"/>
@@ -26472,7 +26738,7 @@
       </w:rPr>
     </w:lvl>
   </w:abstractNum>
-  <w:abstractNum w:abstractNumId="21" w15:restartNumberingAfterBreak="0">
+  <w:abstractNum w:abstractNumId="22" w15:restartNumberingAfterBreak="0">
     <w:nsid w:val="647F308F"/>
     <w:multiLevelType w:val="hybridMultilevel"/>
     <w:tmpl w:val="F3B2BE4A"/>
@@ -26585,7 +26851,7 @@
       </w:rPr>
     </w:lvl>
   </w:abstractNum>
-  <w:abstractNum w:abstractNumId="22" w15:restartNumberingAfterBreak="0">
+  <w:abstractNum w:abstractNumId="23" w15:restartNumberingAfterBreak="0">
     <w:nsid w:val="7908010E"/>
     <w:multiLevelType w:val="hybridMultilevel"/>
     <w:tmpl w:val="3CA84BAC"/>
@@ -26698,7 +26964,7 @@
       </w:rPr>
     </w:lvl>
   </w:abstractNum>
-  <w:abstractNum w:abstractNumId="23" w15:restartNumberingAfterBreak="0">
+  <w:abstractNum w:abstractNumId="24" w15:restartNumberingAfterBreak="0">
     <w:nsid w:val="7B29322E"/>
     <w:multiLevelType w:val="hybridMultilevel"/>
     <w:tmpl w:val="AA3C35A8"/>
@@ -26811,7 +27077,7 @@
       </w:rPr>
     </w:lvl>
   </w:abstractNum>
-  <w:abstractNum w:abstractNumId="24" w15:restartNumberingAfterBreak="0">
+  <w:abstractNum w:abstractNumId="25" w15:restartNumberingAfterBreak="0">
     <w:nsid w:val="7B7171F4"/>
     <w:multiLevelType w:val="hybridMultilevel"/>
     <w:tmpl w:val="BF9EAD80"/>
@@ -26955,34 +27221,34 @@
     <w:abstractNumId w:val="0"/>
   </w:num>
   <w:num w:numId="11">
+    <w:abstractNumId w:val="19"/>
+  </w:num>
+  <w:num w:numId="12">
+    <w:abstractNumId w:val="19"/>
+  </w:num>
+  <w:num w:numId="13">
+    <w:abstractNumId w:val="21"/>
+  </w:num>
+  <w:num w:numId="14">
+    <w:abstractNumId w:val="13"/>
+  </w:num>
+  <w:num w:numId="15">
+    <w:abstractNumId w:val="16"/>
+  </w:num>
+  <w:num w:numId="16">
+    <w:abstractNumId w:val="22"/>
+  </w:num>
+  <w:num w:numId="17">
     <w:abstractNumId w:val="18"/>
   </w:num>
-  <w:num w:numId="12">
-    <w:abstractNumId w:val="18"/>
+  <w:num w:numId="18">
+    <w:abstractNumId w:val="17"/>
   </w:num>
-  <w:num w:numId="13">
+  <w:num w:numId="19">
     <w:abstractNumId w:val="20"/>
   </w:num>
-  <w:num w:numId="14">
-    <w:abstractNumId w:val="12"/>
-  </w:num>
-  <w:num w:numId="15">
-    <w:abstractNumId w:val="15"/>
-  </w:num>
-  <w:num w:numId="16">
-    <w:abstractNumId w:val="21"/>
-  </w:num>
-  <w:num w:numId="17">
-    <w:abstractNumId w:val="17"/>
-  </w:num>
-  <w:num w:numId="18">
-    <w:abstractNumId w:val="16"/>
-  </w:num>
-  <w:num w:numId="19">
+  <w:num w:numId="20">
     <w:abstractNumId w:val="19"/>
-  </w:num>
-  <w:num w:numId="20">
-    <w:abstractNumId w:val="18"/>
     <w:lvlOverride w:ilvl="0"/>
     <w:lvlOverride w:ilvl="1">
       <w:startOverride w:val="1"/>
@@ -27010,7 +27276,7 @@
     </w:lvlOverride>
   </w:num>
   <w:num w:numId="21">
-    <w:abstractNumId w:val="18"/>
+    <w:abstractNumId w:val="19"/>
     <w:lvlOverride w:ilvl="0"/>
     <w:lvlOverride w:ilvl="1">
       <w:startOverride w:val="1"/>
@@ -27038,7 +27304,7 @@
     </w:lvlOverride>
   </w:num>
   <w:num w:numId="22">
-    <w:abstractNumId w:val="18"/>
+    <w:abstractNumId w:val="19"/>
     <w:lvlOverride w:ilvl="0"/>
     <w:lvlOverride w:ilvl="1">
       <w:startOverride w:val="1"/>
@@ -27066,13 +27332,13 @@
     </w:lvlOverride>
   </w:num>
   <w:num w:numId="23">
-    <w:abstractNumId w:val="10"/>
+    <w:abstractNumId w:val="11"/>
   </w:num>
   <w:num w:numId="24">
-    <w:abstractNumId w:val="13"/>
+    <w:abstractNumId w:val="14"/>
   </w:num>
   <w:num w:numId="25">
-    <w:abstractNumId w:val="18"/>
+    <w:abstractNumId w:val="19"/>
     <w:lvlOverride w:ilvl="0"/>
     <w:lvlOverride w:ilvl="1">
       <w:startOverride w:val="1"/>
@@ -27100,19 +27366,22 @@
     </w:lvlOverride>
   </w:num>
   <w:num w:numId="26">
-    <w:abstractNumId w:val="22"/>
+    <w:abstractNumId w:val="23"/>
   </w:num>
   <w:num w:numId="27">
-    <w:abstractNumId w:val="14"/>
+    <w:abstractNumId w:val="15"/>
   </w:num>
   <w:num w:numId="28">
+    <w:abstractNumId w:val="25"/>
+  </w:num>
+  <w:num w:numId="29">
     <w:abstractNumId w:val="24"/>
   </w:num>
-  <w:num w:numId="29">
-    <w:abstractNumId w:val="23"/>
+  <w:num w:numId="30">
+    <w:abstractNumId w:val="12"/>
   </w:num>
-  <w:num w:numId="30">
-    <w:abstractNumId w:val="11"/>
+  <w:num w:numId="31">
+    <w:abstractNumId w:val="10"/>
   </w:num>
   <w:numIdMacAtCleanup w:val="23"/>
 </w:numbering>
@@ -29994,6 +30263,7 @@
     <w:rsid w:val="00AC066C"/>
     <w:rsid w:val="00AF32F7"/>
     <w:rsid w:val="00B15449"/>
+    <w:rsid w:val="00B46866"/>
     <w:rsid w:val="00BC3A18"/>
     <w:rsid w:val="00BC5A97"/>
     <w:rsid w:val="00C16120"/>

</xml_diff>

<commit_message>
Added proper logic streams, added more directive classes and updated the grammar files
</commit_message>
<xml_diff>
--- a/ParaC-Luna-Klatzer.docx
+++ b/ParaC-Luna-Klatzer.docx
@@ -1,6 +1,6 @@
 
 <file path=word/document.xml><?xml version="1.0" encoding="utf-8"?>
-<w:document xmlns:wpc="http://schemas.microsoft.com/office/word/2010/wordprocessingCanvas" xmlns:cx="http://schemas.microsoft.com/office/drawing/2014/chartex" xmlns:cx1="http://schemas.microsoft.com/office/drawing/2015/9/8/chartex" xmlns:cx2="http://schemas.microsoft.com/office/drawing/2015/10/21/chartex" xmlns:cx3="http://schemas.microsoft.com/office/drawing/2016/5/9/chartex" xmlns:cx4="http://schemas.microsoft.com/office/drawing/2016/5/10/chartex" xmlns:cx5="http://schemas.microsoft.com/office/drawing/2016/5/11/chartex" xmlns:cx6="http://schemas.microsoft.com/office/drawing/2016/5/12/chartex" xmlns:cx7="http://schemas.microsoft.com/office/drawing/2016/5/13/chartex" xmlns:cx8="http://schemas.microsoft.com/office/drawing/2016/5/14/chartex" xmlns:mc="http://schemas.openxmlformats.org/markup-compatibility/2006" xmlns:aink="http://schemas.microsoft.com/office/drawing/2016/ink" xmlns:am3d="http://schemas.microsoft.com/office/drawing/2017/model3d" xmlns:o="urn:schemas-microsoft-com:office:office" xmlns:r="http://schemas.openxmlformats.org/officeDocument/2006/relationships" xmlns:m="http://schemas.openxmlformats.org/officeDocument/2006/math" xmlns:v="urn:schemas-microsoft-com:vml" xmlns:wp14="http://schemas.microsoft.com/office/word/2010/wordprocessingDrawing" xmlns:wp="http://schemas.openxmlformats.org/drawingml/2006/wordprocessingDrawing" xmlns:w10="urn:schemas-microsoft-com:office:word" xmlns:w="http://schemas.openxmlformats.org/wordprocessingml/2006/main" xmlns:w14="http://schemas.microsoft.com/office/word/2010/wordml" xmlns:w15="http://schemas.microsoft.com/office/word/2012/wordml" xmlns:w16cex="http://schemas.microsoft.com/office/word/2018/wordml/cex" xmlns:w16cid="http://schemas.microsoft.com/office/word/2016/wordml/cid" xmlns:w16="http://schemas.microsoft.com/office/word/2018/wordml" xmlns:w16sdtdh="http://schemas.microsoft.com/office/word/2020/wordml/sdtdatahash" xmlns:w16se="http://schemas.microsoft.com/office/word/2015/wordml/symex" xmlns:wpg="http://schemas.microsoft.com/office/word/2010/wordprocessingGroup" xmlns:wpi="http://schemas.microsoft.com/office/word/2010/wordprocessingInk" xmlns:wne="http://schemas.microsoft.com/office/word/2006/wordml" xmlns:wps="http://schemas.microsoft.com/office/word/2010/wordprocessingShape" mc:Ignorable="w14 w15 w16se w16cid w16 w16cex w16sdtdh wp14">
+<w:document xmlns:wpc="http://schemas.microsoft.com/office/word/2010/wordprocessingCanvas" xmlns:cx="http://schemas.microsoft.com/office/drawing/2014/chartex" xmlns:cx1="http://schemas.microsoft.com/office/drawing/2015/9/8/chartex" xmlns:cx2="http://schemas.microsoft.com/office/drawing/2015/10/21/chartex" xmlns:cx3="http://schemas.microsoft.com/office/drawing/2016/5/9/chartex" xmlns:cx4="http://schemas.microsoft.com/office/drawing/2016/5/10/chartex" xmlns:cx5="http://schemas.microsoft.com/office/drawing/2016/5/11/chartex" xmlns:cx6="http://schemas.microsoft.com/office/drawing/2016/5/12/chartex" xmlns:cx7="http://schemas.microsoft.com/office/drawing/2016/5/13/chartex" xmlns:cx8="http://schemas.microsoft.com/office/drawing/2016/5/14/chartex" xmlns:mc="http://schemas.openxmlformats.org/markup-compatibility/2006" xmlns:aink="http://schemas.microsoft.com/office/drawing/2016/ink" xmlns:am3d="http://schemas.microsoft.com/office/drawing/2017/model3d" xmlns:o="urn:schemas-microsoft-com:office:office" xmlns:r="http://schemas.openxmlformats.org/officeDocument/2006/relationships" xmlns:m="http://schemas.openxmlformats.org/officeDocument/2006/math" xmlns:v="urn:schemas-microsoft-com:vml" xmlns:wp14="http://schemas.microsoft.com/office/word/2010/wordprocessingDrawing" xmlns:wp="http://schemas.openxmlformats.org/drawingml/2006/wordprocessingDrawing" xmlns:w10="urn:schemas-microsoft-com:office:word" xmlns:w="http://schemas.openxmlformats.org/wordprocessingml/2006/main" xmlns:w14="http://schemas.microsoft.com/office/word/2010/wordml" xmlns:w15="http://schemas.microsoft.com/office/word/2012/wordml" xmlns:w16cex="http://schemas.microsoft.com/office/word/2018/wordml/cex" xmlns:w16cid="http://schemas.microsoft.com/office/word/2016/wordml/cid" xmlns:w16="http://schemas.microsoft.com/office/word/2018/wordml" xmlns:w16se="http://schemas.microsoft.com/office/word/2015/wordml/symex" xmlns:wpg="http://schemas.microsoft.com/office/word/2010/wordprocessingGroup" xmlns:wpi="http://schemas.microsoft.com/office/word/2010/wordprocessingInk" xmlns:wne="http://schemas.microsoft.com/office/word/2006/wordml" xmlns:wps="http://schemas.microsoft.com/office/word/2010/wordprocessingShape" mc:Ignorable="w14 w15 w16se w16cid w16 w16cex wp14">
   <w:body>
     <w:p>
       <w:pPr>
@@ -147,7 +147,7 @@
           <w:noProof/>
           <w:lang w:val="de-AT"/>
         </w:rPr>
-        <w:t>07.07.2021</w:t>
+        <w:t>14.07.2021</w:t>
       </w:r>
       <w:r>
         <w:rPr>
@@ -11452,16 +11452,7 @@
         <w:t xml:space="preserve"> </w:t>
       </w:r>
       <w:r>
-        <w:t xml:space="preserve">Dot(.) </w:t>
-      </w:r>
-      <w:r>
-        <w:t xml:space="preserve">is a reserved token in a relative path. If no </w:t>
-      </w:r>
-      <w:r>
-        <w:t>Dot(.)</w:t>
-      </w:r>
-      <w:r>
-        <w:t xml:space="preserve"> is in the file, the compiler will log a warning, but use the entire file name.</w:t>
+        <w:t>Dot(.) is a reserved token in a relative path. If no Dot(.) is in the file, the compiler will log a warning, but use the entire file name.</w:t>
       </w:r>
       <w:r>
         <w:t xml:space="preserve"> Spaces are not allowed in the file name but are in the preceding directories.</w:t>
@@ -24389,6 +24380,9 @@
             <w:r>
               <w:t>#undef</w:t>
             </w:r>
+            <w:r>
+              <w:t xml:space="preserve"> </w:t>
+            </w:r>
           </w:p>
         </w:tc>
         <w:tc>
@@ -24417,6 +24411,9 @@
             <w:r>
               <w:t>#ifdef</w:t>
             </w:r>
+            <w:r>
+              <w:t xml:space="preserve"> </w:t>
+            </w:r>
           </w:p>
         </w:tc>
         <w:tc>
@@ -24428,7 +24425,7 @@
               <w:ind w:firstLine="0"/>
             </w:pPr>
             <w:r>
-              <w:t>Returns true if this macro is defined.</w:t>
+              <w:t>If the identifier following the directive is defined, the block afterwards will be utilised.</w:t>
             </w:r>
           </w:p>
         </w:tc>
@@ -24456,7 +24453,73 @@
               <w:ind w:firstLine="0"/>
             </w:pPr>
             <w:r>
-              <w:t>Returns true if this macro is not defined.</w:t>
+              <w:t>If the identifier following the directive is not defined, the block afterwards will be utilised.</w:t>
+            </w:r>
+            <w:r>
+              <w:t xml:space="preserve"> </w:t>
+            </w:r>
+          </w:p>
+        </w:tc>
+      </w:tr>
+      <w:tr>
+        <w:tc>
+          <w:tcPr>
+            <w:tcW w:w="1399" w:type="pct"/>
+          </w:tcPr>
+          <w:p>
+            <w:pPr>
+              <w:ind w:firstLine="0"/>
+            </w:pPr>
+            <w:r>
+              <w:t>#elifdef</w:t>
+            </w:r>
+          </w:p>
+        </w:tc>
+        <w:tc>
+          <w:tcPr>
+            <w:tcW w:w="3601" w:type="pct"/>
+          </w:tcPr>
+          <w:p>
+            <w:pPr>
+              <w:ind w:firstLine="0"/>
+            </w:pPr>
+            <w:r>
+              <w:t>Else-</w:t>
+            </w:r>
+            <w:r>
+              <w:t>If the identifier following the directive is defined, the block afterwards will be utilised.</w:t>
+            </w:r>
+          </w:p>
+        </w:tc>
+      </w:tr>
+      <w:tr>
+        <w:tc>
+          <w:tcPr>
+            <w:tcW w:w="1399" w:type="pct"/>
+          </w:tcPr>
+          <w:p>
+            <w:pPr>
+              <w:ind w:firstLine="0"/>
+            </w:pPr>
+            <w:r>
+              <w:lastRenderedPageBreak/>
+              <w:t>#</w:t>
+            </w:r>
+            <w:r>
+              <w:t>elifndef</w:t>
+            </w:r>
+          </w:p>
+        </w:tc>
+        <w:tc>
+          <w:tcPr>
+            <w:tcW w:w="3601" w:type="pct"/>
+          </w:tcPr>
+          <w:p>
+            <w:pPr>
+              <w:ind w:firstLine="0"/>
+            </w:pPr>
+            <w:r>
+              <w:t>Else-If the identifier following the directive is not defined, the block afterwards will be utilised.</w:t>
             </w:r>
           </w:p>
         </w:tc>
@@ -24536,7 +24599,6 @@
               <w:ind w:firstLine="0"/>
             </w:pPr>
             <w:r>
-              <w:lastRenderedPageBreak/>
               <w:t>#elif</w:t>
             </w:r>
           </w:p>
@@ -24649,7 +24711,7 @@
               <w:ind w:firstLine="0"/>
             </w:pPr>
             <w:r>
-              <w:t>defined(…)</w:t>
+              <w:t>#line</w:t>
             </w:r>
           </w:p>
         </w:tc>
@@ -24662,7 +24724,47 @@
               <w:ind w:firstLine="0"/>
             </w:pPr>
             <w:r>
-              <w:t>Can be used inside #if or #elif to check whether an item is defined or not defined. Logical Operators are allowed between items inside define()</w:t>
+              <w:t>Tells the compiler to set the line</w:t>
+            </w:r>
+            <w:r>
+              <w:t xml:space="preserve"> </w:t>
+            </w:r>
+            <w:r>
+              <w:t>number and filename (optional) for the</w:t>
+            </w:r>
+            <w:r>
+              <w:t xml:space="preserve"> </w:t>
+            </w:r>
+            <w:r>
+              <w:t xml:space="preserve">next line. </w:t>
+            </w:r>
+          </w:p>
+        </w:tc>
+      </w:tr>
+      <w:tr>
+        <w:tc>
+          <w:tcPr>
+            <w:tcW w:w="1399" w:type="pct"/>
+          </w:tcPr>
+          <w:p>
+            <w:pPr>
+              <w:ind w:firstLine="0"/>
+            </w:pPr>
+            <w:r>
+              <w:t>defined(…)</w:t>
+            </w:r>
+          </w:p>
+        </w:tc>
+        <w:tc>
+          <w:tcPr>
+            <w:tcW w:w="3601" w:type="pct"/>
+          </w:tcPr>
+          <w:p>
+            <w:pPr>
+              <w:ind w:firstLine="0"/>
+            </w:pPr>
+            <w:r>
+              <w:t>Can be used inside #if or #elif to check whether an item is defined. Logical Operators are allowed between items inside define()</w:t>
             </w:r>
           </w:p>
         </w:tc>
@@ -24708,6 +24810,7 @@
       <w:bookmarkStart w:id="133" w:name="_Toc74898134"/>
       <w:bookmarkStart w:id="134" w:name="_Toc76313132"/>
       <w:r>
+        <w:lastRenderedPageBreak/>
         <w:t>Importing</w:t>
       </w:r>
       <w:bookmarkEnd w:id="133"/>
@@ -24856,7 +24959,7 @@
 </file>
 
 <file path=word/endnotes.xml><?xml version="1.0" encoding="utf-8"?>
-<w:endnotes xmlns:wpc="http://schemas.microsoft.com/office/word/2010/wordprocessingCanvas" xmlns:cx="http://schemas.microsoft.com/office/drawing/2014/chartex" xmlns:cx1="http://schemas.microsoft.com/office/drawing/2015/9/8/chartex" xmlns:cx2="http://schemas.microsoft.com/office/drawing/2015/10/21/chartex" xmlns:cx3="http://schemas.microsoft.com/office/drawing/2016/5/9/chartex" xmlns:cx4="http://schemas.microsoft.com/office/drawing/2016/5/10/chartex" xmlns:cx5="http://schemas.microsoft.com/office/drawing/2016/5/11/chartex" xmlns:cx6="http://schemas.microsoft.com/office/drawing/2016/5/12/chartex" xmlns:cx7="http://schemas.microsoft.com/office/drawing/2016/5/13/chartex" xmlns:cx8="http://schemas.microsoft.com/office/drawing/2016/5/14/chartex" xmlns:mc="http://schemas.openxmlformats.org/markup-compatibility/2006" xmlns:aink="http://schemas.microsoft.com/office/drawing/2016/ink" xmlns:am3d="http://schemas.microsoft.com/office/drawing/2017/model3d" xmlns:o="urn:schemas-microsoft-com:office:office" xmlns:r="http://schemas.openxmlformats.org/officeDocument/2006/relationships" xmlns:m="http://schemas.openxmlformats.org/officeDocument/2006/math" xmlns:v="urn:schemas-microsoft-com:vml" xmlns:wp14="http://schemas.microsoft.com/office/word/2010/wordprocessingDrawing" xmlns:wp="http://schemas.openxmlformats.org/drawingml/2006/wordprocessingDrawing" xmlns:w10="urn:schemas-microsoft-com:office:word" xmlns:w="http://schemas.openxmlformats.org/wordprocessingml/2006/main" xmlns:w14="http://schemas.microsoft.com/office/word/2010/wordml" xmlns:w15="http://schemas.microsoft.com/office/word/2012/wordml" xmlns:w16cex="http://schemas.microsoft.com/office/word/2018/wordml/cex" xmlns:w16cid="http://schemas.microsoft.com/office/word/2016/wordml/cid" xmlns:w16="http://schemas.microsoft.com/office/word/2018/wordml" xmlns:w16sdtdh="http://schemas.microsoft.com/office/word/2020/wordml/sdtdatahash" xmlns:w16se="http://schemas.microsoft.com/office/word/2015/wordml/symex" xmlns:wpg="http://schemas.microsoft.com/office/word/2010/wordprocessingGroup" xmlns:wpi="http://schemas.microsoft.com/office/word/2010/wordprocessingInk" xmlns:wne="http://schemas.microsoft.com/office/word/2006/wordml" xmlns:wps="http://schemas.microsoft.com/office/word/2010/wordprocessingShape" mc:Ignorable="w14 w15 w16se w16cid w16 w16cex w16sdtdh wp14">
+<w:endnotes xmlns:wpc="http://schemas.microsoft.com/office/word/2010/wordprocessingCanvas" xmlns:cx="http://schemas.microsoft.com/office/drawing/2014/chartex" xmlns:cx1="http://schemas.microsoft.com/office/drawing/2015/9/8/chartex" xmlns:cx2="http://schemas.microsoft.com/office/drawing/2015/10/21/chartex" xmlns:cx3="http://schemas.microsoft.com/office/drawing/2016/5/9/chartex" xmlns:cx4="http://schemas.microsoft.com/office/drawing/2016/5/10/chartex" xmlns:cx5="http://schemas.microsoft.com/office/drawing/2016/5/11/chartex" xmlns:cx6="http://schemas.microsoft.com/office/drawing/2016/5/12/chartex" xmlns:cx7="http://schemas.microsoft.com/office/drawing/2016/5/13/chartex" xmlns:cx8="http://schemas.microsoft.com/office/drawing/2016/5/14/chartex" xmlns:mc="http://schemas.openxmlformats.org/markup-compatibility/2006" xmlns:aink="http://schemas.microsoft.com/office/drawing/2016/ink" xmlns:am3d="http://schemas.microsoft.com/office/drawing/2017/model3d" xmlns:o="urn:schemas-microsoft-com:office:office" xmlns:r="http://schemas.openxmlformats.org/officeDocument/2006/relationships" xmlns:m="http://schemas.openxmlformats.org/officeDocument/2006/math" xmlns:v="urn:schemas-microsoft-com:vml" xmlns:wp14="http://schemas.microsoft.com/office/word/2010/wordprocessingDrawing" xmlns:wp="http://schemas.openxmlformats.org/drawingml/2006/wordprocessingDrawing" xmlns:w10="urn:schemas-microsoft-com:office:word" xmlns:w="http://schemas.openxmlformats.org/wordprocessingml/2006/main" xmlns:w14="http://schemas.microsoft.com/office/word/2010/wordml" xmlns:w15="http://schemas.microsoft.com/office/word/2012/wordml" xmlns:w16cex="http://schemas.microsoft.com/office/word/2018/wordml/cex" xmlns:w16cid="http://schemas.microsoft.com/office/word/2016/wordml/cid" xmlns:w16="http://schemas.microsoft.com/office/word/2018/wordml" xmlns:w16se="http://schemas.microsoft.com/office/word/2015/wordml/symex" xmlns:wpg="http://schemas.microsoft.com/office/word/2010/wordprocessingGroup" xmlns:wpi="http://schemas.microsoft.com/office/word/2010/wordprocessingInk" xmlns:wne="http://schemas.microsoft.com/office/word/2006/wordml" xmlns:wps="http://schemas.microsoft.com/office/word/2010/wordprocessingShape" mc:Ignorable="w14 w15 w16se w16cid w16 w16cex wp14">
   <w:endnote w:type="separator" w:id="-1">
     <w:p>
       <w:pPr>
@@ -24976,7 +25079,7 @@
 </file>
 
 <file path=word/footer1.xml><?xml version="1.0" encoding="utf-8"?>
-<w:ftr xmlns:wpc="http://schemas.microsoft.com/office/word/2010/wordprocessingCanvas" xmlns:cx="http://schemas.microsoft.com/office/drawing/2014/chartex" xmlns:cx1="http://schemas.microsoft.com/office/drawing/2015/9/8/chartex" xmlns:cx2="http://schemas.microsoft.com/office/drawing/2015/10/21/chartex" xmlns:cx3="http://schemas.microsoft.com/office/drawing/2016/5/9/chartex" xmlns:cx4="http://schemas.microsoft.com/office/drawing/2016/5/10/chartex" xmlns:cx5="http://schemas.microsoft.com/office/drawing/2016/5/11/chartex" xmlns:cx6="http://schemas.microsoft.com/office/drawing/2016/5/12/chartex" xmlns:cx7="http://schemas.microsoft.com/office/drawing/2016/5/13/chartex" xmlns:cx8="http://schemas.microsoft.com/office/drawing/2016/5/14/chartex" xmlns:mc="http://schemas.openxmlformats.org/markup-compatibility/2006" xmlns:aink="http://schemas.microsoft.com/office/drawing/2016/ink" xmlns:am3d="http://schemas.microsoft.com/office/drawing/2017/model3d" xmlns:o="urn:schemas-microsoft-com:office:office" xmlns:r="http://schemas.openxmlformats.org/officeDocument/2006/relationships" xmlns:m="http://schemas.openxmlformats.org/officeDocument/2006/math" xmlns:v="urn:schemas-microsoft-com:vml" xmlns:wp14="http://schemas.microsoft.com/office/word/2010/wordprocessingDrawing" xmlns:wp="http://schemas.openxmlformats.org/drawingml/2006/wordprocessingDrawing" xmlns:w10="urn:schemas-microsoft-com:office:word" xmlns:w="http://schemas.openxmlformats.org/wordprocessingml/2006/main" xmlns:w14="http://schemas.microsoft.com/office/word/2010/wordml" xmlns:w15="http://schemas.microsoft.com/office/word/2012/wordml" xmlns:w16cex="http://schemas.microsoft.com/office/word/2018/wordml/cex" xmlns:w16cid="http://schemas.microsoft.com/office/word/2016/wordml/cid" xmlns:w16="http://schemas.microsoft.com/office/word/2018/wordml" xmlns:w16sdtdh="http://schemas.microsoft.com/office/word/2020/wordml/sdtdatahash" xmlns:w16se="http://schemas.microsoft.com/office/word/2015/wordml/symex" xmlns:wpg="http://schemas.microsoft.com/office/word/2010/wordprocessingGroup" xmlns:wpi="http://schemas.microsoft.com/office/word/2010/wordprocessingInk" xmlns:wne="http://schemas.microsoft.com/office/word/2006/wordml" xmlns:wps="http://schemas.microsoft.com/office/word/2010/wordprocessingShape" mc:Ignorable="w14 w15 w16se w16cid w16 w16cex w16sdtdh wp14">
+<w:ftr xmlns:wpc="http://schemas.microsoft.com/office/word/2010/wordprocessingCanvas" xmlns:cx="http://schemas.microsoft.com/office/drawing/2014/chartex" xmlns:cx1="http://schemas.microsoft.com/office/drawing/2015/9/8/chartex" xmlns:cx2="http://schemas.microsoft.com/office/drawing/2015/10/21/chartex" xmlns:cx3="http://schemas.microsoft.com/office/drawing/2016/5/9/chartex" xmlns:cx4="http://schemas.microsoft.com/office/drawing/2016/5/10/chartex" xmlns:cx5="http://schemas.microsoft.com/office/drawing/2016/5/11/chartex" xmlns:cx6="http://schemas.microsoft.com/office/drawing/2016/5/12/chartex" xmlns:cx7="http://schemas.microsoft.com/office/drawing/2016/5/13/chartex" xmlns:cx8="http://schemas.microsoft.com/office/drawing/2016/5/14/chartex" xmlns:mc="http://schemas.openxmlformats.org/markup-compatibility/2006" xmlns:aink="http://schemas.microsoft.com/office/drawing/2016/ink" xmlns:am3d="http://schemas.microsoft.com/office/drawing/2017/model3d" xmlns:o="urn:schemas-microsoft-com:office:office" xmlns:r="http://schemas.openxmlformats.org/officeDocument/2006/relationships" xmlns:m="http://schemas.openxmlformats.org/officeDocument/2006/math" xmlns:v="urn:schemas-microsoft-com:vml" xmlns:wp14="http://schemas.microsoft.com/office/word/2010/wordprocessingDrawing" xmlns:wp="http://schemas.openxmlformats.org/drawingml/2006/wordprocessingDrawing" xmlns:w10="urn:schemas-microsoft-com:office:word" xmlns:w="http://schemas.openxmlformats.org/wordprocessingml/2006/main" xmlns:w14="http://schemas.microsoft.com/office/word/2010/wordml" xmlns:w15="http://schemas.microsoft.com/office/word/2012/wordml" xmlns:w16cex="http://schemas.microsoft.com/office/word/2018/wordml/cex" xmlns:w16cid="http://schemas.microsoft.com/office/word/2016/wordml/cid" xmlns:w16="http://schemas.microsoft.com/office/word/2018/wordml" xmlns:w16se="http://schemas.microsoft.com/office/word/2015/wordml/symex" xmlns:wpg="http://schemas.microsoft.com/office/word/2010/wordprocessingGroup" xmlns:wpi="http://schemas.microsoft.com/office/word/2010/wordprocessingInk" xmlns:wne="http://schemas.microsoft.com/office/word/2006/wordml" xmlns:wps="http://schemas.microsoft.com/office/word/2010/wordprocessingShape" mc:Ignorable="w14 w15 w16se w16cid w16 w16cex wp14">
   <w:p>
     <w:pPr>
       <w:pStyle w:val="Footer"/>
@@ -24996,7 +25099,7 @@
 </file>
 
 <file path=word/footnotes.xml><?xml version="1.0" encoding="utf-8"?>
-<w:footnotes xmlns:wpc="http://schemas.microsoft.com/office/word/2010/wordprocessingCanvas" xmlns:cx="http://schemas.microsoft.com/office/drawing/2014/chartex" xmlns:cx1="http://schemas.microsoft.com/office/drawing/2015/9/8/chartex" xmlns:cx2="http://schemas.microsoft.com/office/drawing/2015/10/21/chartex" xmlns:cx3="http://schemas.microsoft.com/office/drawing/2016/5/9/chartex" xmlns:cx4="http://schemas.microsoft.com/office/drawing/2016/5/10/chartex" xmlns:cx5="http://schemas.microsoft.com/office/drawing/2016/5/11/chartex" xmlns:cx6="http://schemas.microsoft.com/office/drawing/2016/5/12/chartex" xmlns:cx7="http://schemas.microsoft.com/office/drawing/2016/5/13/chartex" xmlns:cx8="http://schemas.microsoft.com/office/drawing/2016/5/14/chartex" xmlns:mc="http://schemas.openxmlformats.org/markup-compatibility/2006" xmlns:aink="http://schemas.microsoft.com/office/drawing/2016/ink" xmlns:am3d="http://schemas.microsoft.com/office/drawing/2017/model3d" xmlns:o="urn:schemas-microsoft-com:office:office" xmlns:r="http://schemas.openxmlformats.org/officeDocument/2006/relationships" xmlns:m="http://schemas.openxmlformats.org/officeDocument/2006/math" xmlns:v="urn:schemas-microsoft-com:vml" xmlns:wp14="http://schemas.microsoft.com/office/word/2010/wordprocessingDrawing" xmlns:wp="http://schemas.openxmlformats.org/drawingml/2006/wordprocessingDrawing" xmlns:w10="urn:schemas-microsoft-com:office:word" xmlns:w="http://schemas.openxmlformats.org/wordprocessingml/2006/main" xmlns:w14="http://schemas.microsoft.com/office/word/2010/wordml" xmlns:w15="http://schemas.microsoft.com/office/word/2012/wordml" xmlns:w16cex="http://schemas.microsoft.com/office/word/2018/wordml/cex" xmlns:w16cid="http://schemas.microsoft.com/office/word/2016/wordml/cid" xmlns:w16="http://schemas.microsoft.com/office/word/2018/wordml" xmlns:w16sdtdh="http://schemas.microsoft.com/office/word/2020/wordml/sdtdatahash" xmlns:w16se="http://schemas.microsoft.com/office/word/2015/wordml/symex" xmlns:wpg="http://schemas.microsoft.com/office/word/2010/wordprocessingGroup" xmlns:wpi="http://schemas.microsoft.com/office/word/2010/wordprocessingInk" xmlns:wne="http://schemas.microsoft.com/office/word/2006/wordml" xmlns:wps="http://schemas.microsoft.com/office/word/2010/wordprocessingShape" mc:Ignorable="w14 w15 w16se w16cid w16 w16cex w16sdtdh wp14">
+<w:footnotes xmlns:wpc="http://schemas.microsoft.com/office/word/2010/wordprocessingCanvas" xmlns:cx="http://schemas.microsoft.com/office/drawing/2014/chartex" xmlns:cx1="http://schemas.microsoft.com/office/drawing/2015/9/8/chartex" xmlns:cx2="http://schemas.microsoft.com/office/drawing/2015/10/21/chartex" xmlns:cx3="http://schemas.microsoft.com/office/drawing/2016/5/9/chartex" xmlns:cx4="http://schemas.microsoft.com/office/drawing/2016/5/10/chartex" xmlns:cx5="http://schemas.microsoft.com/office/drawing/2016/5/11/chartex" xmlns:cx6="http://schemas.microsoft.com/office/drawing/2016/5/12/chartex" xmlns:cx7="http://schemas.microsoft.com/office/drawing/2016/5/13/chartex" xmlns:cx8="http://schemas.microsoft.com/office/drawing/2016/5/14/chartex" xmlns:mc="http://schemas.openxmlformats.org/markup-compatibility/2006" xmlns:aink="http://schemas.microsoft.com/office/drawing/2016/ink" xmlns:am3d="http://schemas.microsoft.com/office/drawing/2017/model3d" xmlns:o="urn:schemas-microsoft-com:office:office" xmlns:r="http://schemas.openxmlformats.org/officeDocument/2006/relationships" xmlns:m="http://schemas.openxmlformats.org/officeDocument/2006/math" xmlns:v="urn:schemas-microsoft-com:vml" xmlns:wp14="http://schemas.microsoft.com/office/word/2010/wordprocessingDrawing" xmlns:wp="http://schemas.openxmlformats.org/drawingml/2006/wordprocessingDrawing" xmlns:w10="urn:schemas-microsoft-com:office:word" xmlns:w="http://schemas.openxmlformats.org/wordprocessingml/2006/main" xmlns:w14="http://schemas.microsoft.com/office/word/2010/wordml" xmlns:w15="http://schemas.microsoft.com/office/word/2012/wordml" xmlns:w16cex="http://schemas.microsoft.com/office/word/2018/wordml/cex" xmlns:w16cid="http://schemas.microsoft.com/office/word/2016/wordml/cid" xmlns:w16="http://schemas.microsoft.com/office/word/2018/wordml" xmlns:w16se="http://schemas.microsoft.com/office/word/2015/wordml/symex" xmlns:wpg="http://schemas.microsoft.com/office/word/2010/wordprocessingGroup" xmlns:wpi="http://schemas.microsoft.com/office/word/2010/wordprocessingInk" xmlns:wne="http://schemas.microsoft.com/office/word/2006/wordml" xmlns:wps="http://schemas.microsoft.com/office/word/2010/wordprocessingShape" mc:Ignorable="w14 w15 w16se w16cid w16 w16cex wp14">
   <w:footnote w:type="separator" w:id="-1">
     <w:p>
       <w:pPr>
@@ -25023,7 +25126,7 @@
 </file>
 
 <file path=word/header1.xml><?xml version="1.0" encoding="utf-8"?>
-<w:hdr xmlns:wpc="http://schemas.microsoft.com/office/word/2010/wordprocessingCanvas" xmlns:cx="http://schemas.microsoft.com/office/drawing/2014/chartex" xmlns:cx1="http://schemas.microsoft.com/office/drawing/2015/9/8/chartex" xmlns:cx2="http://schemas.microsoft.com/office/drawing/2015/10/21/chartex" xmlns:cx3="http://schemas.microsoft.com/office/drawing/2016/5/9/chartex" xmlns:cx4="http://schemas.microsoft.com/office/drawing/2016/5/10/chartex" xmlns:cx5="http://schemas.microsoft.com/office/drawing/2016/5/11/chartex" xmlns:cx6="http://schemas.microsoft.com/office/drawing/2016/5/12/chartex" xmlns:cx7="http://schemas.microsoft.com/office/drawing/2016/5/13/chartex" xmlns:cx8="http://schemas.microsoft.com/office/drawing/2016/5/14/chartex" xmlns:mc="http://schemas.openxmlformats.org/markup-compatibility/2006" xmlns:aink="http://schemas.microsoft.com/office/drawing/2016/ink" xmlns:am3d="http://schemas.microsoft.com/office/drawing/2017/model3d" xmlns:o="urn:schemas-microsoft-com:office:office" xmlns:r="http://schemas.openxmlformats.org/officeDocument/2006/relationships" xmlns:m="http://schemas.openxmlformats.org/officeDocument/2006/math" xmlns:v="urn:schemas-microsoft-com:vml" xmlns:wp14="http://schemas.microsoft.com/office/word/2010/wordprocessingDrawing" xmlns:wp="http://schemas.openxmlformats.org/drawingml/2006/wordprocessingDrawing" xmlns:w10="urn:schemas-microsoft-com:office:word" xmlns:w="http://schemas.openxmlformats.org/wordprocessingml/2006/main" xmlns:w14="http://schemas.microsoft.com/office/word/2010/wordml" xmlns:w15="http://schemas.microsoft.com/office/word/2012/wordml" xmlns:w16cex="http://schemas.microsoft.com/office/word/2018/wordml/cex" xmlns:w16cid="http://schemas.microsoft.com/office/word/2016/wordml/cid" xmlns:w16="http://schemas.microsoft.com/office/word/2018/wordml" xmlns:w16sdtdh="http://schemas.microsoft.com/office/word/2020/wordml/sdtdatahash" xmlns:w16se="http://schemas.microsoft.com/office/word/2015/wordml/symex" xmlns:wpg="http://schemas.microsoft.com/office/word/2010/wordprocessingGroup" xmlns:wpi="http://schemas.microsoft.com/office/word/2010/wordprocessingInk" xmlns:wne="http://schemas.microsoft.com/office/word/2006/wordml" xmlns:wps="http://schemas.microsoft.com/office/word/2010/wordprocessingShape" mc:Ignorable="w14 w15 w16se w16cid w16 w16cex w16sdtdh wp14">
+<w:hdr xmlns:wpc="http://schemas.microsoft.com/office/word/2010/wordprocessingCanvas" xmlns:cx="http://schemas.microsoft.com/office/drawing/2014/chartex" xmlns:cx1="http://schemas.microsoft.com/office/drawing/2015/9/8/chartex" xmlns:cx2="http://schemas.microsoft.com/office/drawing/2015/10/21/chartex" xmlns:cx3="http://schemas.microsoft.com/office/drawing/2016/5/9/chartex" xmlns:cx4="http://schemas.microsoft.com/office/drawing/2016/5/10/chartex" xmlns:cx5="http://schemas.microsoft.com/office/drawing/2016/5/11/chartex" xmlns:cx6="http://schemas.microsoft.com/office/drawing/2016/5/12/chartex" xmlns:cx7="http://schemas.microsoft.com/office/drawing/2016/5/13/chartex" xmlns:cx8="http://schemas.microsoft.com/office/drawing/2016/5/14/chartex" xmlns:mc="http://schemas.openxmlformats.org/markup-compatibility/2006" xmlns:aink="http://schemas.microsoft.com/office/drawing/2016/ink" xmlns:am3d="http://schemas.microsoft.com/office/drawing/2017/model3d" xmlns:o="urn:schemas-microsoft-com:office:office" xmlns:r="http://schemas.openxmlformats.org/officeDocument/2006/relationships" xmlns:m="http://schemas.openxmlformats.org/officeDocument/2006/math" xmlns:v="urn:schemas-microsoft-com:vml" xmlns:wp14="http://schemas.microsoft.com/office/word/2010/wordprocessingDrawing" xmlns:wp="http://schemas.openxmlformats.org/drawingml/2006/wordprocessingDrawing" xmlns:w10="urn:schemas-microsoft-com:office:word" xmlns:w="http://schemas.openxmlformats.org/wordprocessingml/2006/main" xmlns:w14="http://schemas.microsoft.com/office/word/2010/wordml" xmlns:w15="http://schemas.microsoft.com/office/word/2012/wordml" xmlns:w16cex="http://schemas.microsoft.com/office/word/2018/wordml/cex" xmlns:w16cid="http://schemas.microsoft.com/office/word/2016/wordml/cid" xmlns:w16="http://schemas.microsoft.com/office/word/2018/wordml" xmlns:w16se="http://schemas.microsoft.com/office/word/2015/wordml/symex" xmlns:wpg="http://schemas.microsoft.com/office/word/2010/wordprocessingGroup" xmlns:wpi="http://schemas.microsoft.com/office/word/2010/wordprocessingInk" xmlns:wne="http://schemas.microsoft.com/office/word/2006/wordml" xmlns:wps="http://schemas.microsoft.com/office/word/2010/wordprocessingShape" mc:Ignorable="w14 w15 w16se w16cid w16 w16cex wp14">
   <w:p>
     <w:pPr>
       <w:pStyle w:val="Header"/>
@@ -25152,7 +25255,7 @@
 </file>
 
 <file path=word/header2.xml><?xml version="1.0" encoding="utf-8"?>
-<w:hdr xmlns:wpc="http://schemas.microsoft.com/office/word/2010/wordprocessingCanvas" xmlns:cx="http://schemas.microsoft.com/office/drawing/2014/chartex" xmlns:cx1="http://schemas.microsoft.com/office/drawing/2015/9/8/chartex" xmlns:cx2="http://schemas.microsoft.com/office/drawing/2015/10/21/chartex" xmlns:cx3="http://schemas.microsoft.com/office/drawing/2016/5/9/chartex" xmlns:cx4="http://schemas.microsoft.com/office/drawing/2016/5/10/chartex" xmlns:cx5="http://schemas.microsoft.com/office/drawing/2016/5/11/chartex" xmlns:cx6="http://schemas.microsoft.com/office/drawing/2016/5/12/chartex" xmlns:cx7="http://schemas.microsoft.com/office/drawing/2016/5/13/chartex" xmlns:cx8="http://schemas.microsoft.com/office/drawing/2016/5/14/chartex" xmlns:mc="http://schemas.openxmlformats.org/markup-compatibility/2006" xmlns:aink="http://schemas.microsoft.com/office/drawing/2016/ink" xmlns:am3d="http://schemas.microsoft.com/office/drawing/2017/model3d" xmlns:o="urn:schemas-microsoft-com:office:office" xmlns:r="http://schemas.openxmlformats.org/officeDocument/2006/relationships" xmlns:m="http://schemas.openxmlformats.org/officeDocument/2006/math" xmlns:v="urn:schemas-microsoft-com:vml" xmlns:wp14="http://schemas.microsoft.com/office/word/2010/wordprocessingDrawing" xmlns:wp="http://schemas.openxmlformats.org/drawingml/2006/wordprocessingDrawing" xmlns:w10="urn:schemas-microsoft-com:office:word" xmlns:w="http://schemas.openxmlformats.org/wordprocessingml/2006/main" xmlns:w14="http://schemas.microsoft.com/office/word/2010/wordml" xmlns:w15="http://schemas.microsoft.com/office/word/2012/wordml" xmlns:w16cex="http://schemas.microsoft.com/office/word/2018/wordml/cex" xmlns:w16cid="http://schemas.microsoft.com/office/word/2016/wordml/cid" xmlns:w16="http://schemas.microsoft.com/office/word/2018/wordml" xmlns:w16sdtdh="http://schemas.microsoft.com/office/word/2020/wordml/sdtdatahash" xmlns:w16se="http://schemas.microsoft.com/office/word/2015/wordml/symex" xmlns:wpg="http://schemas.microsoft.com/office/word/2010/wordprocessingGroup" xmlns:wpi="http://schemas.microsoft.com/office/word/2010/wordprocessingInk" xmlns:wne="http://schemas.microsoft.com/office/word/2006/wordml" xmlns:wps="http://schemas.microsoft.com/office/word/2010/wordprocessingShape" mc:Ignorable="w14 w15 w16se w16cid w16 w16cex w16sdtdh wp14">
+<w:hdr xmlns:wpc="http://schemas.microsoft.com/office/word/2010/wordprocessingCanvas" xmlns:cx="http://schemas.microsoft.com/office/drawing/2014/chartex" xmlns:cx1="http://schemas.microsoft.com/office/drawing/2015/9/8/chartex" xmlns:cx2="http://schemas.microsoft.com/office/drawing/2015/10/21/chartex" xmlns:cx3="http://schemas.microsoft.com/office/drawing/2016/5/9/chartex" xmlns:cx4="http://schemas.microsoft.com/office/drawing/2016/5/10/chartex" xmlns:cx5="http://schemas.microsoft.com/office/drawing/2016/5/11/chartex" xmlns:cx6="http://schemas.microsoft.com/office/drawing/2016/5/12/chartex" xmlns:cx7="http://schemas.microsoft.com/office/drawing/2016/5/13/chartex" xmlns:cx8="http://schemas.microsoft.com/office/drawing/2016/5/14/chartex" xmlns:mc="http://schemas.openxmlformats.org/markup-compatibility/2006" xmlns:aink="http://schemas.microsoft.com/office/drawing/2016/ink" xmlns:am3d="http://schemas.microsoft.com/office/drawing/2017/model3d" xmlns:o="urn:schemas-microsoft-com:office:office" xmlns:r="http://schemas.openxmlformats.org/officeDocument/2006/relationships" xmlns:m="http://schemas.openxmlformats.org/officeDocument/2006/math" xmlns:v="urn:schemas-microsoft-com:vml" xmlns:wp14="http://schemas.microsoft.com/office/word/2010/wordprocessingDrawing" xmlns:wp="http://schemas.openxmlformats.org/drawingml/2006/wordprocessingDrawing" xmlns:w10="urn:schemas-microsoft-com:office:word" xmlns:w="http://schemas.openxmlformats.org/wordprocessingml/2006/main" xmlns:w14="http://schemas.microsoft.com/office/word/2010/wordml" xmlns:w15="http://schemas.microsoft.com/office/word/2012/wordml" xmlns:w16cex="http://schemas.microsoft.com/office/word/2018/wordml/cex" xmlns:w16cid="http://schemas.microsoft.com/office/word/2016/wordml/cid" xmlns:w16="http://schemas.microsoft.com/office/word/2018/wordml" xmlns:w16se="http://schemas.microsoft.com/office/word/2015/wordml/symex" xmlns:wpg="http://schemas.microsoft.com/office/word/2010/wordprocessingGroup" xmlns:wpi="http://schemas.microsoft.com/office/word/2010/wordprocessingInk" xmlns:wne="http://schemas.microsoft.com/office/word/2006/wordml" xmlns:wps="http://schemas.microsoft.com/office/word/2010/wordprocessingShape" mc:Ignorable="w14 w15 w16se w16cid w16 w16cex wp14">
   <w:p>
     <w:pPr>
       <w:pStyle w:val="Header"/>
@@ -25166,7 +25269,7 @@
 </file>
 
 <file path=word/numbering.xml><?xml version="1.0" encoding="utf-8"?>
-<w:numbering xmlns:wpc="http://schemas.microsoft.com/office/word/2010/wordprocessingCanvas" xmlns:cx="http://schemas.microsoft.com/office/drawing/2014/chartex" xmlns:cx1="http://schemas.microsoft.com/office/drawing/2015/9/8/chartex" xmlns:cx2="http://schemas.microsoft.com/office/drawing/2015/10/21/chartex" xmlns:cx3="http://schemas.microsoft.com/office/drawing/2016/5/9/chartex" xmlns:cx4="http://schemas.microsoft.com/office/drawing/2016/5/10/chartex" xmlns:cx5="http://schemas.microsoft.com/office/drawing/2016/5/11/chartex" xmlns:cx6="http://schemas.microsoft.com/office/drawing/2016/5/12/chartex" xmlns:cx7="http://schemas.microsoft.com/office/drawing/2016/5/13/chartex" xmlns:cx8="http://schemas.microsoft.com/office/drawing/2016/5/14/chartex" xmlns:mc="http://schemas.openxmlformats.org/markup-compatibility/2006" xmlns:aink="http://schemas.microsoft.com/office/drawing/2016/ink" xmlns:am3d="http://schemas.microsoft.com/office/drawing/2017/model3d" xmlns:o="urn:schemas-microsoft-com:office:office" xmlns:r="http://schemas.openxmlformats.org/officeDocument/2006/relationships" xmlns:m="http://schemas.openxmlformats.org/officeDocument/2006/math" xmlns:v="urn:schemas-microsoft-com:vml" xmlns:wp14="http://schemas.microsoft.com/office/word/2010/wordprocessingDrawing" xmlns:wp="http://schemas.openxmlformats.org/drawingml/2006/wordprocessingDrawing" xmlns:w10="urn:schemas-microsoft-com:office:word" xmlns:w="http://schemas.openxmlformats.org/wordprocessingml/2006/main" xmlns:w14="http://schemas.microsoft.com/office/word/2010/wordml" xmlns:w15="http://schemas.microsoft.com/office/word/2012/wordml" xmlns:w16cex="http://schemas.microsoft.com/office/word/2018/wordml/cex" xmlns:w16cid="http://schemas.microsoft.com/office/word/2016/wordml/cid" xmlns:w16="http://schemas.microsoft.com/office/word/2018/wordml" xmlns:w16sdtdh="http://schemas.microsoft.com/office/word/2020/wordml/sdtdatahash" xmlns:w16se="http://schemas.microsoft.com/office/word/2015/wordml/symex" xmlns:wpg="http://schemas.microsoft.com/office/word/2010/wordprocessingGroup" xmlns:wpi="http://schemas.microsoft.com/office/word/2010/wordprocessingInk" xmlns:wne="http://schemas.microsoft.com/office/word/2006/wordml" xmlns:wps="http://schemas.microsoft.com/office/word/2010/wordprocessingShape" mc:Ignorable="w14 w15 w16se w16cid w16 w16cex w16sdtdh wp14">
+<w:numbering xmlns:wpc="http://schemas.microsoft.com/office/word/2010/wordprocessingCanvas" xmlns:cx="http://schemas.microsoft.com/office/drawing/2014/chartex" xmlns:cx1="http://schemas.microsoft.com/office/drawing/2015/9/8/chartex" xmlns:cx2="http://schemas.microsoft.com/office/drawing/2015/10/21/chartex" xmlns:cx3="http://schemas.microsoft.com/office/drawing/2016/5/9/chartex" xmlns:cx4="http://schemas.microsoft.com/office/drawing/2016/5/10/chartex" xmlns:cx5="http://schemas.microsoft.com/office/drawing/2016/5/11/chartex" xmlns:cx6="http://schemas.microsoft.com/office/drawing/2016/5/12/chartex" xmlns:cx7="http://schemas.microsoft.com/office/drawing/2016/5/13/chartex" xmlns:cx8="http://schemas.microsoft.com/office/drawing/2016/5/14/chartex" xmlns:mc="http://schemas.openxmlformats.org/markup-compatibility/2006" xmlns:aink="http://schemas.microsoft.com/office/drawing/2016/ink" xmlns:am3d="http://schemas.microsoft.com/office/drawing/2017/model3d" xmlns:o="urn:schemas-microsoft-com:office:office" xmlns:r="http://schemas.openxmlformats.org/officeDocument/2006/relationships" xmlns:m="http://schemas.openxmlformats.org/officeDocument/2006/math" xmlns:v="urn:schemas-microsoft-com:vml" xmlns:wp14="http://schemas.microsoft.com/office/word/2010/wordprocessingDrawing" xmlns:wp="http://schemas.openxmlformats.org/drawingml/2006/wordprocessingDrawing" xmlns:w10="urn:schemas-microsoft-com:office:word" xmlns:w="http://schemas.openxmlformats.org/wordprocessingml/2006/main" xmlns:w14="http://schemas.microsoft.com/office/word/2010/wordml" xmlns:w15="http://schemas.microsoft.com/office/word/2012/wordml" xmlns:w16cex="http://schemas.microsoft.com/office/word/2018/wordml/cex" xmlns:w16cid="http://schemas.microsoft.com/office/word/2016/wordml/cid" xmlns:w16="http://schemas.microsoft.com/office/word/2018/wordml" xmlns:w16se="http://schemas.microsoft.com/office/word/2015/wordml/symex" xmlns:wpg="http://schemas.microsoft.com/office/word/2010/wordprocessingGroup" xmlns:wpi="http://schemas.microsoft.com/office/word/2010/wordprocessingInk" xmlns:wne="http://schemas.microsoft.com/office/word/2006/wordml" xmlns:wps="http://schemas.microsoft.com/office/word/2010/wordprocessingShape" mc:Ignorable="w14 w15 w16se w16cid w16 w16cex wp14">
   <w:abstractNum w:abstractNumId="0" w15:restartNumberingAfterBreak="0">
     <w:nsid w:val="FFFFFF7C"/>
     <w:multiLevelType w:val="singleLevel"/>
@@ -27388,7 +27491,7 @@
 </file>
 
 <file path=word/styles.xml><?xml version="1.0" encoding="utf-8"?>
-<w:styles xmlns:mc="http://schemas.openxmlformats.org/markup-compatibility/2006" xmlns:r="http://schemas.openxmlformats.org/officeDocument/2006/relationships" xmlns:w="http://schemas.openxmlformats.org/wordprocessingml/2006/main" xmlns:w14="http://schemas.microsoft.com/office/word/2010/wordml" xmlns:w15="http://schemas.microsoft.com/office/word/2012/wordml" xmlns:w16cex="http://schemas.microsoft.com/office/word/2018/wordml/cex" xmlns:w16cid="http://schemas.microsoft.com/office/word/2016/wordml/cid" xmlns:w16="http://schemas.microsoft.com/office/word/2018/wordml" xmlns:w16sdtdh="http://schemas.microsoft.com/office/word/2020/wordml/sdtdatahash" xmlns:w16se="http://schemas.microsoft.com/office/word/2015/wordml/symex" mc:Ignorable="w14 w15 w16se w16cid w16 w16cex w16sdtdh">
+<w:styles xmlns:mc="http://schemas.openxmlformats.org/markup-compatibility/2006" xmlns:r="http://schemas.openxmlformats.org/officeDocument/2006/relationships" xmlns:w="http://schemas.openxmlformats.org/wordprocessingml/2006/main" xmlns:w14="http://schemas.microsoft.com/office/word/2010/wordml" xmlns:w15="http://schemas.microsoft.com/office/word/2012/wordml" xmlns:w16cex="http://schemas.microsoft.com/office/word/2018/wordml/cex" xmlns:w16cid="http://schemas.microsoft.com/office/word/2016/wordml/cid" xmlns:w16="http://schemas.microsoft.com/office/word/2018/wordml" xmlns:w16se="http://schemas.microsoft.com/office/word/2015/wordml/symex" mc:Ignorable="w14 w15 w16se w16cid w16 w16cex">
   <w:docDefaults>
     <w:rPrDefault>
       <w:rPr>
@@ -30052,7 +30155,7 @@
 </file>
 
 <file path=word/glossary/document.xml><?xml version="1.0" encoding="utf-8"?>
-<w:glossaryDocument xmlns:wpc="http://schemas.microsoft.com/office/word/2010/wordprocessingCanvas" xmlns:cx="http://schemas.microsoft.com/office/drawing/2014/chartex" xmlns:cx1="http://schemas.microsoft.com/office/drawing/2015/9/8/chartex" xmlns:cx2="http://schemas.microsoft.com/office/drawing/2015/10/21/chartex" xmlns:cx3="http://schemas.microsoft.com/office/drawing/2016/5/9/chartex" xmlns:cx4="http://schemas.microsoft.com/office/drawing/2016/5/10/chartex" xmlns:cx5="http://schemas.microsoft.com/office/drawing/2016/5/11/chartex" xmlns:cx6="http://schemas.microsoft.com/office/drawing/2016/5/12/chartex" xmlns:cx7="http://schemas.microsoft.com/office/drawing/2016/5/13/chartex" xmlns:cx8="http://schemas.microsoft.com/office/drawing/2016/5/14/chartex" xmlns:mc="http://schemas.openxmlformats.org/markup-compatibility/2006" xmlns:aink="http://schemas.microsoft.com/office/drawing/2016/ink" xmlns:am3d="http://schemas.microsoft.com/office/drawing/2017/model3d" xmlns:o="urn:schemas-microsoft-com:office:office" xmlns:r="http://schemas.openxmlformats.org/officeDocument/2006/relationships" xmlns:m="http://schemas.openxmlformats.org/officeDocument/2006/math" xmlns:v="urn:schemas-microsoft-com:vml" xmlns:wp14="http://schemas.microsoft.com/office/word/2010/wordprocessingDrawing" xmlns:wp="http://schemas.openxmlformats.org/drawingml/2006/wordprocessingDrawing" xmlns:w10="urn:schemas-microsoft-com:office:word" xmlns:w="http://schemas.openxmlformats.org/wordprocessingml/2006/main" xmlns:w14="http://schemas.microsoft.com/office/word/2010/wordml" xmlns:w15="http://schemas.microsoft.com/office/word/2012/wordml" xmlns:w16cex="http://schemas.microsoft.com/office/word/2018/wordml/cex" xmlns:w16cid="http://schemas.microsoft.com/office/word/2016/wordml/cid" xmlns:w16="http://schemas.microsoft.com/office/word/2018/wordml" xmlns:w16sdtdh="http://schemas.microsoft.com/office/word/2020/wordml/sdtdatahash" xmlns:w16se="http://schemas.microsoft.com/office/word/2015/wordml/symex" xmlns:wpg="http://schemas.microsoft.com/office/word/2010/wordprocessingGroup" xmlns:wpi="http://schemas.microsoft.com/office/word/2010/wordprocessingInk" xmlns:wne="http://schemas.microsoft.com/office/word/2006/wordml" xmlns:wps="http://schemas.microsoft.com/office/word/2010/wordprocessingShape" mc:Ignorable="w14 w15 w16se w16cid w16 w16cex w16sdtdh wp14">
+<w:glossaryDocument xmlns:wpc="http://schemas.microsoft.com/office/word/2010/wordprocessingCanvas" xmlns:cx="http://schemas.microsoft.com/office/drawing/2014/chartex" xmlns:cx1="http://schemas.microsoft.com/office/drawing/2015/9/8/chartex" xmlns:cx2="http://schemas.microsoft.com/office/drawing/2015/10/21/chartex" xmlns:cx3="http://schemas.microsoft.com/office/drawing/2016/5/9/chartex" xmlns:cx4="http://schemas.microsoft.com/office/drawing/2016/5/10/chartex" xmlns:cx5="http://schemas.microsoft.com/office/drawing/2016/5/11/chartex" xmlns:cx6="http://schemas.microsoft.com/office/drawing/2016/5/12/chartex" xmlns:cx7="http://schemas.microsoft.com/office/drawing/2016/5/13/chartex" xmlns:cx8="http://schemas.microsoft.com/office/drawing/2016/5/14/chartex" xmlns:mc="http://schemas.openxmlformats.org/markup-compatibility/2006" xmlns:aink="http://schemas.microsoft.com/office/drawing/2016/ink" xmlns:am3d="http://schemas.microsoft.com/office/drawing/2017/model3d" xmlns:o="urn:schemas-microsoft-com:office:office" xmlns:r="http://schemas.openxmlformats.org/officeDocument/2006/relationships" xmlns:m="http://schemas.openxmlformats.org/officeDocument/2006/math" xmlns:v="urn:schemas-microsoft-com:vml" xmlns:wp14="http://schemas.microsoft.com/office/word/2010/wordprocessingDrawing" xmlns:wp="http://schemas.openxmlformats.org/drawingml/2006/wordprocessingDrawing" xmlns:w10="urn:schemas-microsoft-com:office:word" xmlns:w="http://schemas.openxmlformats.org/wordprocessingml/2006/main" xmlns:w14="http://schemas.microsoft.com/office/word/2010/wordml" xmlns:w15="http://schemas.microsoft.com/office/word/2012/wordml" xmlns:w16cex="http://schemas.microsoft.com/office/word/2018/wordml/cex" xmlns:w16cid="http://schemas.microsoft.com/office/word/2016/wordml/cid" xmlns:w16="http://schemas.microsoft.com/office/word/2018/wordml" xmlns:w16se="http://schemas.microsoft.com/office/word/2015/wordml/symex" xmlns:wpg="http://schemas.microsoft.com/office/word/2010/wordprocessingGroup" xmlns:wpi="http://schemas.microsoft.com/office/word/2010/wordprocessingInk" xmlns:wne="http://schemas.microsoft.com/office/word/2006/wordml" xmlns:wps="http://schemas.microsoft.com/office/word/2010/wordprocessingShape" mc:Ignorable="w14 w15 w16se w16cid w16 w16cex wp14">
   <w:docParts>
     <w:docPart>
       <w:docPartPr>
@@ -30117,7 +30220,7 @@
 </file>
 
 <file path=word/glossary/fontTable.xml><?xml version="1.0" encoding="utf-8"?>
-<w:fonts xmlns:mc="http://schemas.openxmlformats.org/markup-compatibility/2006" xmlns:r="http://schemas.openxmlformats.org/officeDocument/2006/relationships" xmlns:w="http://schemas.openxmlformats.org/wordprocessingml/2006/main" xmlns:w14="http://schemas.microsoft.com/office/word/2010/wordml" xmlns:w15="http://schemas.microsoft.com/office/word/2012/wordml" xmlns:w16cex="http://schemas.microsoft.com/office/word/2018/wordml/cex" xmlns:w16cid="http://schemas.microsoft.com/office/word/2016/wordml/cid" xmlns:w16="http://schemas.microsoft.com/office/word/2018/wordml" xmlns:w16sdtdh="http://schemas.microsoft.com/office/word/2020/wordml/sdtdatahash" xmlns:w16se="http://schemas.microsoft.com/office/word/2015/wordml/symex" mc:Ignorable="w14 w15 w16se w16cid w16 w16cex w16sdtdh">
+<w:fonts xmlns:mc="http://schemas.openxmlformats.org/markup-compatibility/2006" xmlns:r="http://schemas.openxmlformats.org/officeDocument/2006/relationships" xmlns:w="http://schemas.openxmlformats.org/wordprocessingml/2006/main" xmlns:w14="http://schemas.microsoft.com/office/word/2010/wordml" xmlns:w15="http://schemas.microsoft.com/office/word/2012/wordml" xmlns:w16cex="http://schemas.microsoft.com/office/word/2018/wordml/cex" xmlns:w16cid="http://schemas.microsoft.com/office/word/2016/wordml/cid" xmlns:w16="http://schemas.microsoft.com/office/word/2018/wordml" xmlns:w16se="http://schemas.microsoft.com/office/word/2015/wordml/symex" mc:Ignorable="w14 w15 w16se w16cid w16 w16cex">
   <w:font w:name="Symbol">
     <w:panose1 w:val="05050102010706020507"/>
     <w:charset w:val="02"/>
@@ -30214,7 +30317,7 @@
 </file>
 
 <file path=word/glossary/settings.xml><?xml version="1.0" encoding="utf-8"?>
-<w:settings xmlns:mc="http://schemas.openxmlformats.org/markup-compatibility/2006" xmlns:o="urn:schemas-microsoft-com:office:office" xmlns:r="http://schemas.openxmlformats.org/officeDocument/2006/relationships" xmlns:m="http://schemas.openxmlformats.org/officeDocument/2006/math" xmlns:v="urn:schemas-microsoft-com:vml" xmlns:w10="urn:schemas-microsoft-com:office:word" xmlns:w="http://schemas.openxmlformats.org/wordprocessingml/2006/main" xmlns:w14="http://schemas.microsoft.com/office/word/2010/wordml" xmlns:w15="http://schemas.microsoft.com/office/word/2012/wordml" xmlns:w16cex="http://schemas.microsoft.com/office/word/2018/wordml/cex" xmlns:w16cid="http://schemas.microsoft.com/office/word/2016/wordml/cid" xmlns:w16="http://schemas.microsoft.com/office/word/2018/wordml" xmlns:w16sdtdh="http://schemas.microsoft.com/office/word/2020/wordml/sdtdatahash" xmlns:w16se="http://schemas.microsoft.com/office/word/2015/wordml/symex" xmlns:sl="http://schemas.openxmlformats.org/schemaLibrary/2006/main" mc:Ignorable="w14 w15 w16se w16cid w16 w16cex w16sdtdh">
+<w:settings xmlns:mc="http://schemas.openxmlformats.org/markup-compatibility/2006" xmlns:o="urn:schemas-microsoft-com:office:office" xmlns:r="http://schemas.openxmlformats.org/officeDocument/2006/relationships" xmlns:m="http://schemas.openxmlformats.org/officeDocument/2006/math" xmlns:v="urn:schemas-microsoft-com:vml" xmlns:w10="urn:schemas-microsoft-com:office:word" xmlns:w="http://schemas.openxmlformats.org/wordprocessingml/2006/main" xmlns:w14="http://schemas.microsoft.com/office/word/2010/wordml" xmlns:w15="http://schemas.microsoft.com/office/word/2012/wordml" xmlns:w16cex="http://schemas.microsoft.com/office/word/2018/wordml/cex" xmlns:w16cid="http://schemas.microsoft.com/office/word/2016/wordml/cid" xmlns:w16="http://schemas.microsoft.com/office/word/2018/wordml" xmlns:w16se="http://schemas.microsoft.com/office/word/2015/wordml/symex" xmlns:sl="http://schemas.openxmlformats.org/schemaLibrary/2006/main" mc:Ignorable="w14 w15 w16se w16cid w16 w16cex">
   <w:view w:val="normal"/>
   <w:defaultTabStop w:val="708"/>
   <w:hyphenationZone w:val="425"/>
@@ -30244,6 +30347,7 @@
     <w:rsid w:val="00600C0E"/>
     <w:rsid w:val="006B3C80"/>
     <w:rsid w:val="00725696"/>
+    <w:rsid w:val="0073399F"/>
     <w:rsid w:val="00744F66"/>
     <w:rsid w:val="00780D19"/>
     <w:rsid w:val="007A0189"/>
@@ -30301,7 +30405,7 @@
 </file>
 
 <file path=word/glossary/styles.xml><?xml version="1.0" encoding="utf-8"?>
-<w:styles xmlns:mc="http://schemas.openxmlformats.org/markup-compatibility/2006" xmlns:r="http://schemas.openxmlformats.org/officeDocument/2006/relationships" xmlns:w="http://schemas.openxmlformats.org/wordprocessingml/2006/main" xmlns:w14="http://schemas.microsoft.com/office/word/2010/wordml" xmlns:w15="http://schemas.microsoft.com/office/word/2012/wordml" xmlns:w16cex="http://schemas.microsoft.com/office/word/2018/wordml/cex" xmlns:w16cid="http://schemas.microsoft.com/office/word/2016/wordml/cid" xmlns:w16="http://schemas.microsoft.com/office/word/2018/wordml" xmlns:w16sdtdh="http://schemas.microsoft.com/office/word/2020/wordml/sdtdatahash" xmlns:w16se="http://schemas.microsoft.com/office/word/2015/wordml/symex" mc:Ignorable="w14 w15 w16se w16cid w16 w16cex w16sdtdh">
+<w:styles xmlns:mc="http://schemas.openxmlformats.org/markup-compatibility/2006" xmlns:r="http://schemas.openxmlformats.org/officeDocument/2006/relationships" xmlns:w="http://schemas.openxmlformats.org/wordprocessingml/2006/main" xmlns:w14="http://schemas.microsoft.com/office/word/2010/wordml" xmlns:w15="http://schemas.microsoft.com/office/word/2012/wordml" xmlns:w16cex="http://schemas.microsoft.com/office/word/2018/wordml/cex" xmlns:w16cid="http://schemas.microsoft.com/office/word/2016/wordml/cid" xmlns:w16="http://schemas.microsoft.com/office/word/2018/wordml" xmlns:w16se="http://schemas.microsoft.com/office/word/2015/wordml/symex" mc:Ignorable="w14 w15 w16se w16cid w16 w16cex">
   <w:docDefaults>
     <w:rPrDefault>
       <w:rPr>
@@ -30748,7 +30852,7 @@
 </file>
 
 <file path=word/glossary/webSettings.xml><?xml version="1.0" encoding="utf-8"?>
-<w:webSettings xmlns:mc="http://schemas.openxmlformats.org/markup-compatibility/2006" xmlns:r="http://schemas.openxmlformats.org/officeDocument/2006/relationships" xmlns:w="http://schemas.openxmlformats.org/wordprocessingml/2006/main" xmlns:w14="http://schemas.microsoft.com/office/word/2010/wordml" xmlns:w15="http://schemas.microsoft.com/office/word/2012/wordml" xmlns:w16cex="http://schemas.microsoft.com/office/word/2018/wordml/cex" xmlns:w16cid="http://schemas.microsoft.com/office/word/2016/wordml/cid" xmlns:w16="http://schemas.microsoft.com/office/word/2018/wordml" xmlns:w16sdtdh="http://schemas.microsoft.com/office/word/2020/wordml/sdtdatahash" xmlns:w16se="http://schemas.microsoft.com/office/word/2015/wordml/symex" mc:Ignorable="w14 w15 w16se w16cid w16 w16cex w16sdtdh">
+<w:webSettings xmlns:mc="http://schemas.openxmlformats.org/markup-compatibility/2006" xmlns:r="http://schemas.openxmlformats.org/officeDocument/2006/relationships" xmlns:w="http://schemas.openxmlformats.org/wordprocessingml/2006/main" xmlns:w14="http://schemas.microsoft.com/office/word/2010/wordml" xmlns:w15="http://schemas.microsoft.com/office/word/2012/wordml" xmlns:w16cex="http://schemas.microsoft.com/office/word/2018/wordml/cex" xmlns:w16cid="http://schemas.microsoft.com/office/word/2016/wordml/cid" xmlns:w16="http://schemas.microsoft.com/office/word/2018/wordml" xmlns:w16se="http://schemas.microsoft.com/office/word/2015/wordml/symex" mc:Ignorable="w14 w15 w16se w16cid w16 w16cex">
   <w:optimizeForBrowser/>
   <w:allowPNG/>
 </w:webSettings>

</xml_diff>

<commit_message>
Implemented remove_comments_from_str, updated abortable decorator, added CleanUpManager and added 'memory' of original exception to InterruptError and InternalError
</commit_message>
<xml_diff>
--- a/ParaC-Luna-Klatzer.docx
+++ b/ParaC-Luna-Klatzer.docx
@@ -147,7 +147,7 @@
           <w:noProof/>
           <w:lang w:val="de-AT"/>
         </w:rPr>
-        <w:t>17.07.2021</w:t>
+        <w:t>19.07.2021</w:t>
       </w:r>
       <w:r>
         <w:rPr>
@@ -11177,13 +11177,13 @@
         <w:pStyle w:val="Heading2"/>
       </w:pPr>
       <w:bookmarkStart w:id="6" w:name="_Implementation_of_Para-C"/>
-      <w:bookmarkStart w:id="7" w:name="_Hlk72147223"/>
-      <w:bookmarkStart w:id="8" w:name="_Toc77378789"/>
+      <w:bookmarkStart w:id="7" w:name="_Toc77378789"/>
+      <w:bookmarkStart w:id="8" w:name="_Hlk72147223"/>
       <w:bookmarkEnd w:id="6"/>
       <w:r>
         <w:t>Implementation</w:t>
       </w:r>
-      <w:bookmarkEnd w:id="8"/>
+      <w:bookmarkEnd w:id="7"/>
     </w:p>
     <w:p>
       <w:pPr>
@@ -11271,7 +11271,7 @@
         <w:t xml:space="preserve"> there is no limitation to use another one, but unexpected results can likely occur.</w:t>
       </w:r>
     </w:p>
-    <w:bookmarkEnd w:id="7"/>
+    <w:bookmarkEnd w:id="8"/>
     <w:p>
       <w:pPr>
         <w:ind w:firstLine="0"/>
@@ -12526,15 +12526,15 @@
         <w:pStyle w:val="Heading3"/>
       </w:pPr>
       <w:bookmarkStart w:id="16" w:name="_Using_the_parac-config.json"/>
-      <w:bookmarkStart w:id="17" w:name="_Hlk72598768"/>
-      <w:bookmarkStart w:id="18" w:name="_Toc77378796"/>
+      <w:bookmarkStart w:id="17" w:name="_Toc77378796"/>
+      <w:bookmarkStart w:id="18" w:name="_Hlk72598768"/>
       <w:bookmarkEnd w:id="16"/>
       <w:r>
         <w:t>Project Configuration</w:t>
       </w:r>
-      <w:bookmarkEnd w:id="18"/>
-    </w:p>
-    <w:bookmarkEnd w:id="17"/>
+      <w:bookmarkEnd w:id="17"/>
+    </w:p>
+    <w:bookmarkEnd w:id="18"/>
     <w:p>
       <w:pPr>
         <w:ind w:firstLine="0"/>
@@ -13167,10 +13167,7 @@
       </w:pPr>
       <w:bookmarkStart w:id="21" w:name="_Toc77378799"/>
       <w:r>
-        <w:t>Block</w:t>
-      </w:r>
-      <w:r>
-        <w:t>s</w:t>
+        <w:t>Blocks</w:t>
       </w:r>
       <w:bookmarkEnd w:id="21"/>
     </w:p>
@@ -13587,11 +13584,105 @@
     </w:p>
     <w:p>
       <w:pPr>
+        <w:pStyle w:val="Heading3"/>
+      </w:pPr>
+      <w:r>
+        <w:t>Additional Notes</w:t>
+      </w:r>
+    </w:p>
+    <w:p>
+      <w:pPr>
+        <w:pStyle w:val="ListParagraph"/>
+        <w:numPr>
+          <w:ilvl w:val="0"/>
+          <w:numId w:val="33"/>
+        </w:numPr>
+        <w:rPr>
+          <w:rStyle w:val="Emphasis"/>
+          <w:i w:val="0"/>
+          <w:iCs w:val="0"/>
+        </w:rPr>
+      </w:pPr>
+      <w:r>
+        <w:t xml:space="preserve">Line-Endings are strictly limited to </w:t>
+      </w:r>
+      <w:r>
+        <w:rPr>
+          <w:rStyle w:val="Emphasis"/>
+          <w:rFonts w:ascii="Consolas" w:hAnsi="Consolas"/>
+          <w:shd w:val="clear" w:color="auto" w:fill="E0E0E0" w:themeFill="accent2" w:themeFillTint="66"/>
+        </w:rPr>
+        <w:t>\n</w:t>
+      </w:r>
+      <w:r>
+        <w:t>,</w:t>
+      </w:r>
+      <w:r>
+        <w:rPr>
+          <w:i/>
+          <w:iCs/>
+        </w:rPr>
+        <w:t xml:space="preserve"> </w:t>
+      </w:r>
+      <w:r>
+        <w:rPr>
+          <w:rStyle w:val="Emphasis"/>
+          <w:rFonts w:ascii="Consolas" w:hAnsi="Consolas"/>
+          <w:shd w:val="clear" w:color="auto" w:fill="E0E0E0" w:themeFill="accent2" w:themeFillTint="66"/>
+        </w:rPr>
+        <w:t>\r\n</w:t>
+      </w:r>
+      <w:r>
+        <w:t xml:space="preserve"> and</w:t>
+      </w:r>
+      <w:r>
+        <w:rPr>
+          <w:i/>
+          <w:iCs/>
+        </w:rPr>
+        <w:t xml:space="preserve"> </w:t>
+      </w:r>
+      <w:r>
+        <w:rPr>
+          <w:rStyle w:val="Emphasis"/>
+          <w:rFonts w:ascii="Consolas" w:hAnsi="Consolas"/>
+          <w:shd w:val="clear" w:color="auto" w:fill="E0E0E0" w:themeFill="accent2" w:themeFillTint="66"/>
+        </w:rPr>
+        <w:t>\r</w:t>
+      </w:r>
+    </w:p>
+    <w:p>
+      <w:pPr>
+        <w:pStyle w:val="ListParagraph"/>
+        <w:numPr>
+          <w:ilvl w:val="0"/>
+          <w:numId w:val="33"/>
+        </w:numPr>
+      </w:pPr>
+      <w:r>
+        <w:lastRenderedPageBreak/>
+        <w:t>Comments ar</w:t>
+      </w:r>
+      <w:r>
+        <w:t xml:space="preserve">e strictly ignored and before starting compilation removed. This means that the errors reported in the program will </w:t>
+      </w:r>
+      <w:r>
+        <w:rPr>
+          <w:i/>
+          <w:iCs/>
+        </w:rPr>
+        <w:t>NOT</w:t>
+      </w:r>
+      <w:r>
+        <w:t xml:space="preserve"> contain any comments.</w:t>
+      </w:r>
+    </w:p>
+    <w:p>
+      <w:pPr>
         <w:pStyle w:val="Heading2"/>
       </w:pPr>
       <w:bookmarkStart w:id="29" w:name="_Toc77378807"/>
       <w:r>
-        <w:lastRenderedPageBreak/>
         <w:t>Precedence and associativity of C operators</w:t>
       </w:r>
       <w:bookmarkEnd w:id="29"/>
@@ -13738,6 +13829,7 @@
         <w:ind w:left="284" w:firstLine="0"/>
       </w:pPr>
       <w:r>
+        <w:lastRenderedPageBreak/>
         <w:t xml:space="preserve">The only difference Para-C is introducing is the way you handle variable names and name mangling. That means Para-C will introduce new syntax to handle specific cases and provide the option if needed to rename identifiers to avoid duplicate naming. </w:t>
       </w:r>
     </w:p>
@@ -13746,7 +13838,6 @@
         <w:pStyle w:val="Heading4"/>
       </w:pPr>
       <w:r>
-        <w:lastRenderedPageBreak/>
         <w:t>Importing entire headers</w:t>
       </w:r>
     </w:p>
@@ -14073,7 +14164,11 @@
         <w:ind w:left="426" w:firstLine="0"/>
       </w:pPr>
       <w:r>
-        <w:t>This will signalise the compiler that this new variable name will point to that mangled name and every occurrence should be replaced with the mangled name/the actual name in the included header. The mangled variable will still be imported in the C-version of the code, but in the Para-C version, it will no longer interfere with existing variables.</w:t>
+        <w:t>This will signalise the compiler that this new variable name will point to that mangled name and every occurrence should be replaced with the mangled name/the actual name in the included header. The mangled variable will still be imported in the C-</w:t>
+      </w:r>
+      <w:r>
+        <w:lastRenderedPageBreak/>
+        <w:t>version of the code, but in the Para-C version, it will no longer interfere with existing variables.</w:t>
       </w:r>
     </w:p>
     <w:p>
@@ -14086,7 +14181,6 @@
       <w:bookmarkEnd w:id="45"/>
       <w:bookmarkEnd w:id="46"/>
       <w:r>
-        <w:lastRenderedPageBreak/>
         <w:t>Namespaces</w:t>
       </w:r>
       <w:bookmarkEnd w:id="47"/>
@@ -14355,6 +14449,7 @@
         <w:ind w:left="284" w:firstLine="0"/>
       </w:pPr>
       <w:r>
+        <w:lastRenderedPageBreak/>
         <w:t xml:space="preserve">The headers from the C standard library will be prefixed with </w:t>
       </w:r>
       <w:r>
@@ -14394,7 +14489,6 @@
           <w:rFonts w:ascii="Consolas" w:hAnsi="Consolas"/>
           <w:shd w:val="clear" w:color="auto" w:fill="DFDFDF" w:themeFill="background2" w:themeFillShade="E6"/>
         </w:rPr>
-        <w:lastRenderedPageBreak/>
         <w:t>#include &lt;</w:t>
       </w:r>
       <w:r>
@@ -14766,6 +14860,7 @@
         <w:pStyle w:val="Heading4"/>
       </w:pPr>
       <w:r>
+        <w:lastRenderedPageBreak/>
         <w:t>Management of Para-C/C inclusions</w:t>
       </w:r>
     </w:p>
@@ -14797,11 +14892,7 @@
         <w:t>stdio.h</w:t>
       </w:r>
       <w:r>
-        <w:t xml:space="preserve"> in the C section will be different from the </w:t>
-      </w:r>
-      <w:r>
-        <w:lastRenderedPageBreak/>
-        <w:t>inclusion in the Para-C section. These will be only in the compilation separated, but in the finished compilation, the header will be used in both examples as one single import, due to the fact both are now C</w:t>
+        <w:t xml:space="preserve"> in the C section will be different from the inclusion in the Para-C section. These will be only in the compilation separated, but in the finished compilation, the header will be used in both examples as one single import, due to the fact both are now C</w:t>
       </w:r>
       <w:r>
         <w:t xml:space="preserve"> code</w:t>
@@ -15050,6 +15141,7 @@
           <w:i/>
           <w:iCs/>
         </w:rPr>
+        <w:lastRenderedPageBreak/>
         <w:t>Example</w:t>
       </w:r>
       <w:r>
@@ -15166,7 +15258,6 @@
           <w:rFonts w:ascii="Consolas" w:hAnsi="Consolas"/>
           <w:shd w:val="clear" w:color="auto" w:fill="DFDFDF" w:themeFill="background2" w:themeFillShade="E6"/>
         </w:rPr>
-        <w:lastRenderedPageBreak/>
         <w:t>float variable2 = 3.3333333;</w:t>
       </w:r>
     </w:p>
@@ -15287,6 +15378,7 @@
         <w:ind w:left="426" w:firstLine="0"/>
       </w:pPr>
       <w:r>
+        <w:lastRenderedPageBreak/>
         <w:t>If the value gets overwritten, the program will simply attempt to reallocate the memory and increase its size, so that pointers to that value are continuing to work as wanted, preventing dangling pointers as well.</w:t>
       </w:r>
     </w:p>
@@ -15327,11 +15419,7 @@
         <w:t>()</w:t>
       </w:r>
       <w:r>
-        <w:t xml:space="preserve"> will be used to allocate the needed memory for the variable. This means that new space of memory is </w:t>
-      </w:r>
-      <w:r>
-        <w:lastRenderedPageBreak/>
-        <w:t xml:space="preserve">allocated, which will be pointed to by the returned </w:t>
+        <w:t xml:space="preserve"> will be used to allocate the needed memory for the variable. This means that new space of memory is allocated, which will be pointed to by the returned </w:t>
       </w:r>
       <w:r>
         <w:rPr>
@@ -15793,6 +15881,13 @@
           <w:shd w:val="clear" w:color="auto" w:fill="DFDFDF" w:themeFill="background2" w:themeFillShade="E6"/>
         </w:rPr>
         <w:br/>
+      </w:r>
+      <w:r>
+        <w:rPr>
+          <w:rFonts w:ascii="Consolas" w:hAnsi="Consolas"/>
+          <w:shd w:val="clear" w:color="auto" w:fill="DFDFDF" w:themeFill="background2" w:themeFillShade="E6"/>
+        </w:rPr>
+        <w:lastRenderedPageBreak/>
         <w:t xml:space="preserve">    lvalue-&gt;built_in_type = built_in_type;</w:t>
       </w:r>
       <w:r>
@@ -15883,13 +15978,6 @@
           <w:shd w:val="clear" w:color="auto" w:fill="DFDFDF" w:themeFill="background2" w:themeFillShade="E6"/>
         </w:rPr>
         <w:br/>
-      </w:r>
-      <w:r>
-        <w:rPr>
-          <w:rFonts w:ascii="Consolas" w:hAnsi="Consolas"/>
-          <w:shd w:val="clear" w:color="auto" w:fill="DFDFDF" w:themeFill="background2" w:themeFillShade="E6"/>
-        </w:rPr>
-        <w:lastRenderedPageBreak/>
         <w:t xml:space="preserve">    lvalue-&gt;byte_size = sizeof(NULL);</w:t>
       </w:r>
       <w:r>
@@ -16253,6 +16341,7 @@
           <w:rFonts w:ascii="Consolas" w:hAnsi="Consolas"/>
           <w:shd w:val="clear" w:color="auto" w:fill="DFDFDF" w:themeFill="background2" w:themeFillShade="E6"/>
         </w:rPr>
+        <w:lastRenderedPageBreak/>
         <w:t>function(param as any);</w:t>
       </w:r>
     </w:p>
@@ -16300,7 +16389,6 @@
         <w:pStyle w:val="Heading4"/>
       </w:pPr>
       <w:r>
-        <w:lastRenderedPageBreak/>
         <w:t>Getting the currently used type</w:t>
       </w:r>
     </w:p>
@@ -16653,6 +16741,7 @@
       <w:bookmarkStart w:id="68" w:name="_Toc77378833"/>
       <w:bookmarkEnd w:id="67"/>
       <w:r>
+        <w:lastRenderedPageBreak/>
         <w:t>Functions</w:t>
       </w:r>
       <w:bookmarkEnd w:id="68"/>
@@ -16664,7 +16753,6 @@
       </w:pPr>
       <w:bookmarkStart w:id="69" w:name="_Toc77378834"/>
       <w:r>
-        <w:lastRenderedPageBreak/>
         <w:t>Function Overloadin</w:t>
       </w:r>
       <w:r>
@@ -16849,6 +16937,7 @@
         <w:ind w:left="1004"/>
       </w:pPr>
       <w:r>
+        <w:lastRenderedPageBreak/>
         <w:t>Expression Lambda, which is equivalent to a simple function:</w:t>
       </w:r>
     </w:p>
@@ -16877,7 +16966,6 @@
         <w:ind w:left="284" w:firstLine="0"/>
       </w:pPr>
       <w:r>
-        <w:lastRenderedPageBreak/>
         <w:t xml:space="preserve">The return of a lambda function will always be Any, meaning that any form of value can be returned. If passed to a </w:t>
       </w:r>
       <w:r>
@@ -17242,6 +17330,7 @@
       <w:bookmarkStart w:id="78" w:name="_Toc77378840"/>
       <w:bookmarkEnd w:id="77"/>
       <w:r>
+        <w:lastRenderedPageBreak/>
         <w:t>In-Code</w:t>
       </w:r>
       <w:r>
@@ -17268,7 +17357,6 @@
         <w:ind w:firstLine="0"/>
       </w:pPr>
       <w:r>
-        <w:lastRenderedPageBreak/>
         <w:t xml:space="preserve">These are implemented using compiler-generated compile-types, which automatically implement the user-specified return types. These compile types contain the actual return type and the Para-C return type struct, which defines the exception return. </w:t>
       </w:r>
     </w:p>
@@ -17473,6 +17561,7 @@
           <w:rFonts w:ascii="Consolas" w:hAnsi="Consolas"/>
           <w:shd w:val="clear" w:color="auto" w:fill="DFDFDF" w:themeFill="background2" w:themeFillShade="E6"/>
         </w:rPr>
+        <w:lastRenderedPageBreak/>
         <w:t>struct CustomError {</w:t>
       </w:r>
     </w:p>
@@ -17537,7 +17626,6 @@
         <w:ind w:left="284" w:firstLine="0"/>
       </w:pPr>
       <w:r>
-        <w:lastRenderedPageBreak/>
         <w:t>o</w:t>
       </w:r>
       <w:r>
@@ -17938,6 +18026,7 @@
       </w:pPr>
       <w:bookmarkStart w:id="87" w:name="_Toc77378847"/>
       <w:r>
+        <w:lastRenderedPageBreak/>
         <w:t>Magic Values in the C source code</w:t>
       </w:r>
       <w:bookmarkEnd w:id="87"/>
@@ -17949,7 +18038,6 @@
       </w:pPr>
       <w:bookmarkStart w:id="88" w:name="_Toc77378848"/>
       <w:r>
-        <w:lastRenderedPageBreak/>
         <w:t>Style Conventions</w:t>
       </w:r>
       <w:bookmarkEnd w:id="88"/>
@@ -18421,6 +18509,7 @@
           <w:rFonts w:ascii="Consolas" w:hAnsi="Consolas"/>
           <w:shd w:val="clear" w:color="auto" w:fill="DFDFDF" w:themeFill="background2" w:themeFillShade="E6"/>
         </w:rPr>
+        <w:lastRenderedPageBreak/>
         <w:t xml:space="preserve">    7,  8,  9,</w:t>
       </w:r>
     </w:p>
@@ -18470,7 +18559,6 @@
         <w:spacing w:before="120"/>
       </w:pPr>
       <w:r>
-        <w:lastRenderedPageBreak/>
         <w:t>Indentation level should be around 4/5 to allow readability (Still there is no limitation other than the compiler limitations)</w:t>
       </w:r>
     </w:p>
@@ -19163,7 +19251,11 @@
         <w:t xml:space="preserve"> the base for the Para-C programming language</w:t>
       </w:r>
       <w:r>
-        <w:t>. If Para-C functionality is used inside the code that does not exist inside C, the associated core file/library will be imported and used.</w:t>
+        <w:t xml:space="preserve">. If </w:t>
+      </w:r>
+      <w:r>
+        <w:lastRenderedPageBreak/>
+        <w:t>Para-C functionality is used inside the code that does not exist inside C, the associated core file/library will be imported and used.</w:t>
       </w:r>
     </w:p>
     <w:p>
@@ -19171,7 +19263,6 @@
         <w:ind w:firstLine="0"/>
       </w:pPr>
       <w:r>
-        <w:lastRenderedPageBreak/>
         <w:t xml:space="preserve">This means the user does not have to import any headers themselves, since the compiler automatically will import all core library headers that are needed. </w:t>
       </w:r>
     </w:p>
@@ -20804,11 +20895,11 @@
         <w:t>There are tools though that merge these into a single executable, to make shipping the code easier.</w:t>
       </w:r>
     </w:p>
+    <w:bookmarkStart w:id="110" w:name="_Toc77378867"/>
     <w:p>
       <w:pPr>
         <w:pStyle w:val="Heading2"/>
       </w:pPr>
-      <w:bookmarkStart w:id="110" w:name="_Toc77378867"/>
       <w:r>
         <w:rPr>
           <w:noProof/>
@@ -26971,16 +27062,16 @@
     </w:lvl>
   </w:abstractNum>
   <w:abstractNum w:abstractNumId="18" w15:restartNumberingAfterBreak="0">
-    <w:nsid w:val="568331F1"/>
+    <w:nsid w:val="539676B6"/>
     <w:multiLevelType w:val="hybridMultilevel"/>
-    <w:tmpl w:val="2B362480"/>
+    <w:tmpl w:val="D9960352"/>
     <w:lvl w:ilvl="0" w:tplc="08090001">
       <w:start w:val="1"/>
       <w:numFmt w:val="bullet"/>
       <w:lvlText w:val=""/>
       <w:lvlJc w:val="left"/>
       <w:pPr>
-        <w:ind w:left="720" w:hanging="360"/>
+        <w:ind w:left="586" w:hanging="360"/>
       </w:pPr>
       <w:rPr>
         <w:rFonts w:ascii="Symbol" w:hAnsi="Symbol" w:hint="default"/>
@@ -26992,7 +27083,7 @@
       <w:lvlText w:val="o"/>
       <w:lvlJc w:val="left"/>
       <w:pPr>
-        <w:ind w:left="1440" w:hanging="360"/>
+        <w:ind w:left="1306" w:hanging="360"/>
       </w:pPr>
       <w:rPr>
         <w:rFonts w:ascii="Courier New" w:hAnsi="Courier New" w:cs="Courier New" w:hint="default"/>
@@ -27004,7 +27095,7 @@
       <w:lvlText w:val=""/>
       <w:lvlJc w:val="left"/>
       <w:pPr>
-        <w:ind w:left="2160" w:hanging="360"/>
+        <w:ind w:left="2026" w:hanging="360"/>
       </w:pPr>
       <w:rPr>
         <w:rFonts w:ascii="Wingdings" w:hAnsi="Wingdings" w:hint="default"/>
@@ -27016,7 +27107,7 @@
       <w:lvlText w:val=""/>
       <w:lvlJc w:val="left"/>
       <w:pPr>
-        <w:ind w:left="2880" w:hanging="360"/>
+        <w:ind w:left="2746" w:hanging="360"/>
       </w:pPr>
       <w:rPr>
         <w:rFonts w:ascii="Symbol" w:hAnsi="Symbol" w:hint="default"/>
@@ -27028,7 +27119,7 @@
       <w:lvlText w:val="o"/>
       <w:lvlJc w:val="left"/>
       <w:pPr>
-        <w:ind w:left="3600" w:hanging="360"/>
+        <w:ind w:left="3466" w:hanging="360"/>
       </w:pPr>
       <w:rPr>
         <w:rFonts w:ascii="Courier New" w:hAnsi="Courier New" w:cs="Courier New" w:hint="default"/>
@@ -27040,7 +27131,7 @@
       <w:lvlText w:val=""/>
       <w:lvlJc w:val="left"/>
       <w:pPr>
-        <w:ind w:left="4320" w:hanging="360"/>
+        <w:ind w:left="4186" w:hanging="360"/>
       </w:pPr>
       <w:rPr>
         <w:rFonts w:ascii="Wingdings" w:hAnsi="Wingdings" w:hint="default"/>
@@ -27052,7 +27143,7 @@
       <w:lvlText w:val=""/>
       <w:lvlJc w:val="left"/>
       <w:pPr>
-        <w:ind w:left="5040" w:hanging="360"/>
+        <w:ind w:left="4906" w:hanging="360"/>
       </w:pPr>
       <w:rPr>
         <w:rFonts w:ascii="Symbol" w:hAnsi="Symbol" w:hint="default"/>
@@ -27064,7 +27155,7 @@
       <w:lvlText w:val="o"/>
       <w:lvlJc w:val="left"/>
       <w:pPr>
-        <w:ind w:left="5760" w:hanging="360"/>
+        <w:ind w:left="5626" w:hanging="360"/>
       </w:pPr>
       <w:rPr>
         <w:rFonts w:ascii="Courier New" w:hAnsi="Courier New" w:cs="Courier New" w:hint="default"/>
@@ -27076,7 +27167,7 @@
       <w:lvlText w:val=""/>
       <w:lvlJc w:val="left"/>
       <w:pPr>
-        <w:ind w:left="6480" w:hanging="360"/>
+        <w:ind w:left="6346" w:hanging="360"/>
       </w:pPr>
       <w:rPr>
         <w:rFonts w:ascii="Wingdings" w:hAnsi="Wingdings" w:hint="default"/>
@@ -27084,6 +27175,119 @@
     </w:lvl>
   </w:abstractNum>
   <w:abstractNum w:abstractNumId="19" w15:restartNumberingAfterBreak="0">
+    <w:nsid w:val="568331F1"/>
+    <w:multiLevelType w:val="hybridMultilevel"/>
+    <w:tmpl w:val="2B362480"/>
+    <w:lvl w:ilvl="0" w:tplc="08090001">
+      <w:start w:val="1"/>
+      <w:numFmt w:val="bullet"/>
+      <w:lvlText w:val=""/>
+      <w:lvlJc w:val="left"/>
+      <w:pPr>
+        <w:ind w:left="720" w:hanging="360"/>
+      </w:pPr>
+      <w:rPr>
+        <w:rFonts w:ascii="Symbol" w:hAnsi="Symbol" w:hint="default"/>
+      </w:rPr>
+    </w:lvl>
+    <w:lvl w:ilvl="1" w:tplc="08090003" w:tentative="1">
+      <w:start w:val="1"/>
+      <w:numFmt w:val="bullet"/>
+      <w:lvlText w:val="o"/>
+      <w:lvlJc w:val="left"/>
+      <w:pPr>
+        <w:ind w:left="1440" w:hanging="360"/>
+      </w:pPr>
+      <w:rPr>
+        <w:rFonts w:ascii="Courier New" w:hAnsi="Courier New" w:cs="Courier New" w:hint="default"/>
+      </w:rPr>
+    </w:lvl>
+    <w:lvl w:ilvl="2" w:tplc="08090005" w:tentative="1">
+      <w:start w:val="1"/>
+      <w:numFmt w:val="bullet"/>
+      <w:lvlText w:val=""/>
+      <w:lvlJc w:val="left"/>
+      <w:pPr>
+        <w:ind w:left="2160" w:hanging="360"/>
+      </w:pPr>
+      <w:rPr>
+        <w:rFonts w:ascii="Wingdings" w:hAnsi="Wingdings" w:hint="default"/>
+      </w:rPr>
+    </w:lvl>
+    <w:lvl w:ilvl="3" w:tplc="08090001" w:tentative="1">
+      <w:start w:val="1"/>
+      <w:numFmt w:val="bullet"/>
+      <w:lvlText w:val=""/>
+      <w:lvlJc w:val="left"/>
+      <w:pPr>
+        <w:ind w:left="2880" w:hanging="360"/>
+      </w:pPr>
+      <w:rPr>
+        <w:rFonts w:ascii="Symbol" w:hAnsi="Symbol" w:hint="default"/>
+      </w:rPr>
+    </w:lvl>
+    <w:lvl w:ilvl="4" w:tplc="08090003" w:tentative="1">
+      <w:start w:val="1"/>
+      <w:numFmt w:val="bullet"/>
+      <w:lvlText w:val="o"/>
+      <w:lvlJc w:val="left"/>
+      <w:pPr>
+        <w:ind w:left="3600" w:hanging="360"/>
+      </w:pPr>
+      <w:rPr>
+        <w:rFonts w:ascii="Courier New" w:hAnsi="Courier New" w:cs="Courier New" w:hint="default"/>
+      </w:rPr>
+    </w:lvl>
+    <w:lvl w:ilvl="5" w:tplc="08090005" w:tentative="1">
+      <w:start w:val="1"/>
+      <w:numFmt w:val="bullet"/>
+      <w:lvlText w:val=""/>
+      <w:lvlJc w:val="left"/>
+      <w:pPr>
+        <w:ind w:left="4320" w:hanging="360"/>
+      </w:pPr>
+      <w:rPr>
+        <w:rFonts w:ascii="Wingdings" w:hAnsi="Wingdings" w:hint="default"/>
+      </w:rPr>
+    </w:lvl>
+    <w:lvl w:ilvl="6" w:tplc="08090001" w:tentative="1">
+      <w:start w:val="1"/>
+      <w:numFmt w:val="bullet"/>
+      <w:lvlText w:val=""/>
+      <w:lvlJc w:val="left"/>
+      <w:pPr>
+        <w:ind w:left="5040" w:hanging="360"/>
+      </w:pPr>
+      <w:rPr>
+        <w:rFonts w:ascii="Symbol" w:hAnsi="Symbol" w:hint="default"/>
+      </w:rPr>
+    </w:lvl>
+    <w:lvl w:ilvl="7" w:tplc="08090003" w:tentative="1">
+      <w:start w:val="1"/>
+      <w:numFmt w:val="bullet"/>
+      <w:lvlText w:val="o"/>
+      <w:lvlJc w:val="left"/>
+      <w:pPr>
+        <w:ind w:left="5760" w:hanging="360"/>
+      </w:pPr>
+      <w:rPr>
+        <w:rFonts w:ascii="Courier New" w:hAnsi="Courier New" w:cs="Courier New" w:hint="default"/>
+      </w:rPr>
+    </w:lvl>
+    <w:lvl w:ilvl="8" w:tplc="08090005" w:tentative="1">
+      <w:start w:val="1"/>
+      <w:numFmt w:val="bullet"/>
+      <w:lvlText w:val=""/>
+      <w:lvlJc w:val="left"/>
+      <w:pPr>
+        <w:ind w:left="6480" w:hanging="360"/>
+      </w:pPr>
+      <w:rPr>
+        <w:rFonts w:ascii="Wingdings" w:hAnsi="Wingdings" w:hint="default"/>
+      </w:rPr>
+    </w:lvl>
+  </w:abstractNum>
+  <w:abstractNum w:abstractNumId="20" w15:restartNumberingAfterBreak="0">
     <w:nsid w:val="607A61EA"/>
     <w:multiLevelType w:val="multilevel"/>
     <w:tmpl w:val="E736874C"/>
@@ -27213,7 +27417,7 @@
       </w:rPr>
     </w:lvl>
   </w:abstractNum>
-  <w:abstractNum w:abstractNumId="20" w15:restartNumberingAfterBreak="0">
+  <w:abstractNum w:abstractNumId="21" w15:restartNumberingAfterBreak="0">
     <w:nsid w:val="607B24F2"/>
     <w:multiLevelType w:val="hybridMultilevel"/>
     <w:tmpl w:val="008C7DD4"/>
@@ -27326,7 +27530,7 @@
       </w:rPr>
     </w:lvl>
   </w:abstractNum>
-  <w:abstractNum w:abstractNumId="21" w15:restartNumberingAfterBreak="0">
+  <w:abstractNum w:abstractNumId="22" w15:restartNumberingAfterBreak="0">
     <w:nsid w:val="62325C17"/>
     <w:multiLevelType w:val="hybridMultilevel"/>
     <w:tmpl w:val="5CBAC7E2"/>
@@ -27439,7 +27643,7 @@
       </w:rPr>
     </w:lvl>
   </w:abstractNum>
-  <w:abstractNum w:abstractNumId="22" w15:restartNumberingAfterBreak="0">
+  <w:abstractNum w:abstractNumId="23" w15:restartNumberingAfterBreak="0">
     <w:nsid w:val="647F308F"/>
     <w:multiLevelType w:val="hybridMultilevel"/>
     <w:tmpl w:val="F3B2BE4A"/>
@@ -27552,7 +27756,7 @@
       </w:rPr>
     </w:lvl>
   </w:abstractNum>
-  <w:abstractNum w:abstractNumId="23" w15:restartNumberingAfterBreak="0">
+  <w:abstractNum w:abstractNumId="24" w15:restartNumberingAfterBreak="0">
     <w:nsid w:val="7908010E"/>
     <w:multiLevelType w:val="hybridMultilevel"/>
     <w:tmpl w:val="3CA84BAC"/>
@@ -27665,7 +27869,7 @@
       </w:rPr>
     </w:lvl>
   </w:abstractNum>
-  <w:abstractNum w:abstractNumId="24" w15:restartNumberingAfterBreak="0">
+  <w:abstractNum w:abstractNumId="25" w15:restartNumberingAfterBreak="0">
     <w:nsid w:val="7B29322E"/>
     <w:multiLevelType w:val="hybridMultilevel"/>
     <w:tmpl w:val="AA3C35A8"/>
@@ -27778,7 +27982,7 @@
       </w:rPr>
     </w:lvl>
   </w:abstractNum>
-  <w:abstractNum w:abstractNumId="25" w15:restartNumberingAfterBreak="0">
+  <w:abstractNum w:abstractNumId="26" w15:restartNumberingAfterBreak="0">
     <w:nsid w:val="7B7171F4"/>
     <w:multiLevelType w:val="hybridMultilevel"/>
     <w:tmpl w:val="BF9EAD80"/>
@@ -27922,13 +28126,13 @@
     <w:abstractNumId w:val="0"/>
   </w:num>
   <w:num w:numId="11">
-    <w:abstractNumId w:val="19"/>
+    <w:abstractNumId w:val="20"/>
   </w:num>
   <w:num w:numId="12">
-    <w:abstractNumId w:val="19"/>
+    <w:abstractNumId w:val="20"/>
   </w:num>
   <w:num w:numId="13">
-    <w:abstractNumId w:val="21"/>
+    <w:abstractNumId w:val="22"/>
   </w:num>
   <w:num w:numId="14">
     <w:abstractNumId w:val="13"/>
@@ -27937,19 +28141,19 @@
     <w:abstractNumId w:val="16"/>
   </w:num>
   <w:num w:numId="16">
-    <w:abstractNumId w:val="22"/>
+    <w:abstractNumId w:val="23"/>
   </w:num>
   <w:num w:numId="17">
-    <w:abstractNumId w:val="18"/>
+    <w:abstractNumId w:val="19"/>
   </w:num>
   <w:num w:numId="18">
     <w:abstractNumId w:val="17"/>
   </w:num>
   <w:num w:numId="19">
-    <w:abstractNumId w:val="20"/>
+    <w:abstractNumId w:val="21"/>
   </w:num>
   <w:num w:numId="20">
-    <w:abstractNumId w:val="19"/>
+    <w:abstractNumId w:val="20"/>
     <w:lvlOverride w:ilvl="0"/>
     <w:lvlOverride w:ilvl="1">
       <w:startOverride w:val="1"/>
@@ -27977,7 +28181,7 @@
     </w:lvlOverride>
   </w:num>
   <w:num w:numId="21">
-    <w:abstractNumId w:val="19"/>
+    <w:abstractNumId w:val="20"/>
     <w:lvlOverride w:ilvl="0"/>
     <w:lvlOverride w:ilvl="1">
       <w:startOverride w:val="1"/>
@@ -28005,7 +28209,7 @@
     </w:lvlOverride>
   </w:num>
   <w:num w:numId="22">
-    <w:abstractNumId w:val="19"/>
+    <w:abstractNumId w:val="20"/>
     <w:lvlOverride w:ilvl="0"/>
     <w:lvlOverride w:ilvl="1">
       <w:startOverride w:val="1"/>
@@ -28039,7 +28243,7 @@
     <w:abstractNumId w:val="14"/>
   </w:num>
   <w:num w:numId="25">
-    <w:abstractNumId w:val="19"/>
+    <w:abstractNumId w:val="20"/>
     <w:lvlOverride w:ilvl="0"/>
     <w:lvlOverride w:ilvl="1">
       <w:startOverride w:val="1"/>
@@ -28067,16 +28271,16 @@
     </w:lvlOverride>
   </w:num>
   <w:num w:numId="26">
-    <w:abstractNumId w:val="23"/>
+    <w:abstractNumId w:val="24"/>
   </w:num>
   <w:num w:numId="27">
     <w:abstractNumId w:val="15"/>
   </w:num>
   <w:num w:numId="28">
-    <w:abstractNumId w:val="25"/>
+    <w:abstractNumId w:val="26"/>
   </w:num>
   <w:num w:numId="29">
-    <w:abstractNumId w:val="24"/>
+    <w:abstractNumId w:val="25"/>
   </w:num>
   <w:num w:numId="30">
     <w:abstractNumId w:val="12"/>
@@ -28085,7 +28289,7 @@
     <w:abstractNumId w:val="10"/>
   </w:num>
   <w:num w:numId="32">
-    <w:abstractNumId w:val="19"/>
+    <w:abstractNumId w:val="20"/>
     <w:lvlOverride w:ilvl="0"/>
     <w:lvlOverride w:ilvl="1">
       <w:startOverride w:val="1"/>
@@ -28111,6 +28315,9 @@
     <w:lvlOverride w:ilvl="8">
       <w:startOverride w:val="1"/>
     </w:lvlOverride>
+  </w:num>
+  <w:num w:numId="33">
+    <w:abstractNumId w:val="18"/>
   </w:num>
   <w:numIdMacAtCleanup w:val="23"/>
 </w:numbering>
@@ -31001,6 +31208,7 @@
     <w:rsid w:val="00D42F60"/>
     <w:rsid w:val="00DA33A2"/>
     <w:rsid w:val="00DC0CC3"/>
+    <w:rsid w:val="00DC4F84"/>
     <w:rsid w:val="00DE300B"/>
     <w:rsid w:val="00EC3CC1"/>
     <w:rsid w:val="00F2508F"/>

</xml_diff>